<commit_message>
adding a citation for bayesian analysis methods
</commit_message>
<xml_diff>
--- a/Approaches to formal sample size determination.docx
+++ b/Approaches to formal sample size determination.docx
@@ -645,18 +645,118 @@
         </w:rPr>
         <w:t>whether the effects are present or absent</w:t>
       </w:r>
+      <w:r>
+        <w:rPr>
+          <w:rFonts w:cstheme="minorHAnsi"/>
+        </w:rPr>
+        <w:t>.</w:t>
+      </w:r>
+      <w:r>
+        <w:rPr>
+          <w:rFonts w:cstheme="minorHAnsi"/>
+        </w:rPr>
+        <w:t xml:space="preserve"> </w:t>
+      </w:r>
+    </w:p>
+    <w:p>
+      <w:pPr>
+        <w:spacing w:line="360" w:lineRule="auto"/>
+        <w:ind w:firstLine="720"/>
+        <w:rPr>
+          <w:rFonts w:cstheme="minorHAnsi"/>
+        </w:rPr>
+      </w:pPr>
+      <w:r>
+        <w:rPr>
+          <w:rFonts w:cstheme="minorHAnsi"/>
+        </w:rPr>
+        <w:t xml:space="preserve">Whatever statistical analysis approach is taken, it is important to understand the likely behaviour of your statistical test under alternative hypotheses. </w:t>
+      </w:r>
+      <w:r>
+        <w:rPr>
+          <w:rFonts w:cstheme="minorHAnsi"/>
+        </w:rPr>
+        <w:t>However, there are a</w:t>
+      </w:r>
+      <w:r>
+        <w:rPr>
+          <w:rFonts w:cstheme="minorHAnsi"/>
+        </w:rPr>
+        <w:t xml:space="preserve"> </w:t>
+      </w:r>
+      <w:r>
+        <w:rPr>
+          <w:rFonts w:cstheme="minorHAnsi"/>
+        </w:rPr>
+        <w:t xml:space="preserve">number of different approaches to specifying the alternative hypothesis </w:t>
+      </w:r>
+      <w:r>
+        <w:rPr>
+          <w:rFonts w:cstheme="minorHAnsi"/>
+        </w:rPr>
+        <w:fldChar w:fldCharType="begin"/>
+      </w:r>
+      <w:r>
+        <w:rPr>
+          <w:rFonts w:cstheme="minorHAnsi"/>
+        </w:rPr>
+        <w:instrText xml:space="preserve"> ADDIN EN.CITE &lt;EndNote&gt;&lt;Cite&gt;&lt;Author&gt;Spiegelhalter&lt;/Author&gt;&lt;Year&gt;1994&lt;/Year&gt;&lt;RecNum&gt;848&lt;/RecNum&gt;&lt;DisplayText&gt;(Spiegelhalter, Freedman, &amp;amp; Mahesh, 1994)&lt;/DisplayText&gt;&lt;record&gt;&lt;rec-number&gt;848&lt;/rec-number&gt;&lt;foreign-keys&gt;&lt;key app="EN" db-id="9xrafw5sx95dvre9w5hpevd89fzwtwr9twsw" timestamp="1526716032"&gt;848&lt;/key&gt;&lt;/foreign-keys&gt;&lt;ref-type name="Journal Article"&gt;17&lt;/ref-type&gt;&lt;contributors&gt;&lt;authors&gt;&lt;author&gt;Spiegelhalter, David J.&lt;/author&gt;&lt;author&gt;Freedman, Laurence S.&lt;/author&gt;&lt;author&gt;Mahesh, K. B. Parmar&lt;/author&gt;&lt;/authors&gt;&lt;/contributors&gt;&lt;titles&gt;&lt;title&gt;Bayesian Approaches to Randomized Trials&lt;/title&gt;&lt;secondary-title&gt;Journal of the Royal Statistical Society. Series A (Statistics in Society)&lt;/secondary-title&gt;&lt;/titles&gt;&lt;periodical&gt;&lt;full-title&gt;Journal of the Royal Statistical Society. Series A (Statistics in Society)&lt;/full-title&gt;&lt;/periodical&gt;&lt;pages&gt;357-416&lt;/pages&gt;&lt;volume&gt;157&lt;/volume&gt;&lt;number&gt;3&lt;/number&gt;&lt;dates&gt;&lt;year&gt;1994&lt;/year&gt;&lt;/dates&gt;&lt;publisher&gt;[Wiley, Royal Statistical Society]&lt;/publisher&gt;&lt;isbn&gt;09641998, 1467985X&lt;/isbn&gt;&lt;urls&gt;&lt;related-urls&gt;&lt;url&gt;http://www.jstor.org.ezp.lib.unimelb.edu.au/stable/2983527&lt;/url&gt;&lt;/related-urls&gt;&lt;/urls&gt;&lt;custom1&gt;Full publication date: 1994&lt;/custom1&gt;&lt;electronic-resource-num&gt;10.2307/2983527&lt;/electronic-resource-num&gt;&lt;/record&gt;&lt;/Cite&gt;&lt;/EndNote&gt;</w:instrText>
+      </w:r>
+      <w:r>
+        <w:rPr>
+          <w:rFonts w:cstheme="minorHAnsi"/>
+        </w:rPr>
+        <w:fldChar w:fldCharType="separate"/>
+      </w:r>
+      <w:r>
+        <w:rPr>
+          <w:rFonts w:cstheme="minorHAnsi"/>
+          <w:noProof/>
+        </w:rPr>
+        <w:t>(Spiegelhalter, Freedman, &amp; Mahesh, 1994)</w:t>
+      </w:r>
+      <w:r>
+        <w:rPr>
+          <w:rFonts w:cstheme="minorHAnsi"/>
+        </w:rPr>
+        <w:fldChar w:fldCharType="end"/>
+      </w:r>
+      <w:r>
+        <w:rPr>
+          <w:rFonts w:cstheme="minorHAnsi"/>
+        </w:rPr>
+        <w:t xml:space="preserve">. The three main methods that are commonly used are a) to specify a minimum clinically or practically significant difference and power your study to reach that benchmark, b) to specify an expected difference based on previous studies, either informally or through meta-analysis, or c) for a researcher to specify their best estimate of the </w:t>
+      </w:r>
+      <w:r>
+        <w:rPr>
+          <w:rFonts w:cstheme="minorHAnsi"/>
+        </w:rPr>
+        <w:t xml:space="preserve">anticipated </w:t>
+      </w:r>
+      <w:r>
+        <w:rPr>
+          <w:rFonts w:cstheme="minorHAnsi"/>
+        </w:rPr>
+        <w:t xml:space="preserve">effect. </w:t>
+      </w:r>
+      <w:r>
+        <w:rPr>
+          <w:rFonts w:cstheme="minorHAnsi"/>
+        </w:rPr>
+        <w:t xml:space="preserve">All three are not unreasonable in certain circumstances, although all three approaches </w:t>
+      </w:r>
+      <w:r>
+        <w:rPr>
+          <w:rFonts w:cstheme="minorHAnsi"/>
+        </w:rPr>
+        <w:t>have limitations under certain circumstances.</w:t>
+      </w:r>
       <w:bookmarkStart w:id="0" w:name="_GoBack"/>
       <w:bookmarkEnd w:id="0"/>
       <w:r>
         <w:rPr>
           <w:rFonts w:cstheme="minorHAnsi"/>
         </w:rPr>
-        <w:t>.</w:t>
-      </w:r>
-      <w:r>
-        <w:rPr>
-          <w:rFonts w:cstheme="minorHAnsi"/>
-        </w:rPr>
         <w:t xml:space="preserve"> </w:t>
       </w:r>
     </w:p>
@@ -665,20 +765,125 @@
         <w:spacing w:line="360" w:lineRule="auto"/>
         <w:ind w:firstLine="720"/>
         <w:rPr>
-          <w:rFonts w:cstheme="minorHAnsi"/>
-        </w:rPr>
-      </w:pPr>
-      <w:r>
-        <w:rPr>
-          <w:rFonts w:cstheme="minorHAnsi"/>
-        </w:rPr>
-        <w:t xml:space="preserve">Whatever statistical analysis approach is taken, it is important to understand the likely behaviour of your statistical test under alternative hypotheses. </w:t>
+          <w:b/>
+        </w:rPr>
+      </w:pPr>
+      <w:r>
+        <w:rPr>
+          <w:b/>
+        </w:rPr>
+        <w:t>Approach 1</w:t>
+      </w:r>
+      <w:r>
+        <w:rPr>
+          <w:b/>
+        </w:rPr>
+        <w:t xml:space="preserve"> – Minimal clinically significant differenc</w:t>
+      </w:r>
+      <w:r>
+        <w:rPr>
+          <w:b/>
+        </w:rPr>
+        <w:t>e</w:t>
       </w:r>
     </w:p>
     <w:p>
       <w:pPr>
         <w:spacing w:line="360" w:lineRule="auto"/>
         <w:ind w:firstLine="720"/>
+      </w:pPr>
+      <w:r>
+        <w:lastRenderedPageBreak/>
+        <w:t xml:space="preserve">In general, the smaller the expected effect size, the larger the width of confidence intervals and the lower the statistical power of research is expected to be </w:t>
+      </w:r>
+      <w:r>
+        <w:fldChar w:fldCharType="begin"/>
+      </w:r>
+      <w:r>
+        <w:instrText xml:space="preserve"> ADDIN EN.CITE &lt;EndNote&gt;&lt;Cite&gt;&lt;Author&gt;Cohen&lt;/Author&gt;&lt;Year&gt;1992&lt;/Year&gt;&lt;RecNum&gt;560&lt;/RecNum&gt;&lt;DisplayText&gt;(Cohen, 1992)&lt;/DisplayText&gt;&lt;record&gt;&lt;rec-number&gt;560&lt;/rec-number&gt;&lt;foreign-keys&gt;&lt;key app="EN" db-id="9xrafw5sx95dvre9w5hpevd89fzwtwr9twsw" timestamp="1508193712"&gt;560&lt;/key&gt;&lt;/foreign-keys&gt;&lt;ref-type name="Journal Article"&gt;17&lt;/ref-type&gt;&lt;contributors&gt;&lt;authors&gt;&lt;author&gt;Cohen, Jacob&lt;/author&gt;&lt;/authors&gt;&lt;/contributors&gt;&lt;titles&gt;&lt;title&gt;A power primer&lt;/title&gt;&lt;secondary-title&gt;Psychological Bulletin&lt;/secondary-title&gt;&lt;/titles&gt;&lt;periodical&gt;&lt;full-title&gt;Psychological Bulletin&lt;/full-title&gt;&lt;/periodical&gt;&lt;pages&gt;155-159&lt;/pages&gt;&lt;volume&gt;112&lt;/volume&gt;&lt;number&gt;1&lt;/number&gt;&lt;keywords&gt;&lt;keyword&gt;*Effect Size (Statistical)&lt;/keyword&gt;&lt;keyword&gt;*Statistical Analysis&lt;/keyword&gt;&lt;keyword&gt;Statistical Power&lt;/keyword&gt;&lt;/keywords&gt;&lt;dates&gt;&lt;year&gt;1992&lt;/year&gt;&lt;/dates&gt;&lt;pub-location&gt;US&lt;/pub-location&gt;&lt;publisher&gt;American Psychological Association&lt;/publisher&gt;&lt;isbn&gt;1939-1455(Electronic);0033-2909(Print)&lt;/isbn&gt;&lt;urls&gt;&lt;/urls&gt;&lt;electronic-resource-num&gt;10.1037/0033-2909.112.1.155&lt;/electronic-resource-num&gt;&lt;/record&gt;&lt;/Cite&gt;&lt;/EndNote&gt;</w:instrText>
+      </w:r>
+      <w:r>
+        <w:fldChar w:fldCharType="separate"/>
+      </w:r>
+      <w:r>
+        <w:rPr>
+          <w:noProof/>
+        </w:rPr>
+        <w:t>(Cohen, 1992)</w:t>
+      </w:r>
+      <w:r>
+        <w:fldChar w:fldCharType="end"/>
+      </w:r>
+      <w:r>
+        <w:t xml:space="preserve">. </w:t>
+      </w:r>
+      <w:r>
+        <w:t>E</w:t>
+      </w:r>
+      <w:r>
+        <w:t xml:space="preserve">nsuring that adequate sample sizes are reached </w:t>
+      </w:r>
+      <w:r>
+        <w:t>to have sufficient precision or adequate statistical power to detect a minimally interesting effect size ensures that if a larger effect is present even greater levels of power or precision will be reached. However, ensuring that</w:t>
+      </w:r>
+      <w:r>
+        <w:t xml:space="preserve"> a study </w:t>
+      </w:r>
+      <w:r>
+        <w:t xml:space="preserve">has adequate sample sizes </w:t>
+      </w:r>
+      <w:r>
+        <w:t>to reliably detect a minimum effect of interest can be problematic in psychology research</w:t>
+      </w:r>
+      <w:r>
+        <w:t>. D</w:t>
+      </w:r>
+      <w:r>
+        <w:t xml:space="preserve">eciding </w:t>
+      </w:r>
+      <w:r>
+        <w:t>on</w:t>
+      </w:r>
+      <w:r>
+        <w:t xml:space="preserve"> a minimum effect size can be extremely difficult, especially in non-applied or basic research where any non-zero effect may be of interest. Under this approach the sample size required to reach a given level of power can be made arbitrarily large as the effect size of interest is decreased </w:t>
+      </w:r>
+      <w:r>
+        <w:fldChar w:fldCharType="begin"/>
+      </w:r>
+      <w:r>
+        <w:instrText xml:space="preserve"> ADDIN EN.CITE &lt;EndNote&gt;&lt;Cite&gt;&lt;Author&gt;Neyman&lt;/Author&gt;&lt;Year&gt;1933&lt;/Year&gt;&lt;RecNum&gt;676&lt;/RecNum&gt;&lt;DisplayText&gt;(Neyman &amp;amp; Pearson, 1933)&lt;/DisplayText&gt;&lt;record&gt;&lt;rec-number&gt;676&lt;/rec-number&gt;&lt;foreign-keys&gt;&lt;key app="EN" db-id="9xrafw5sx95dvre9w5hpevd89fzwtwr9twsw" timestamp="1509860287"&gt;676&lt;/key&gt;&lt;/foreign-keys&gt;&lt;ref-type name="Journal Article"&gt;17&lt;/ref-type&gt;&lt;contributors&gt;&lt;authors&gt;&lt;author&gt;Neyman, J.&lt;/author&gt;&lt;author&gt;Pearson, E. S.&lt;/author&gt;&lt;/authors&gt;&lt;/contributors&gt;&lt;titles&gt;&lt;title&gt;The testing of statistical hypotheses in relation to probabilities a priori&lt;/title&gt;&lt;secondary-title&gt;Mathematical Proceedings of the Cambridge Philosophical Society&lt;/secondary-title&gt;&lt;/titles&gt;&lt;periodical&gt;&lt;full-title&gt;Mathematical Proceedings of the Cambridge Philosophical Society&lt;/full-title&gt;&lt;/periodical&gt;&lt;pages&gt;492-510&lt;/pages&gt;&lt;volume&gt;29&lt;/volume&gt;&lt;number&gt;4&lt;/number&gt;&lt;edition&gt;10/24&lt;/edition&gt;&lt;dates&gt;&lt;year&gt;1933&lt;/year&gt;&lt;/dates&gt;&lt;publisher&gt;Cambridge University Press&lt;/publisher&gt;&lt;isbn&gt;0305-0041&lt;/isbn&gt;&lt;urls&gt;&lt;related-urls&gt;&lt;url&gt;https://www.cambridge.org/core/article/testing-of-statistical-hypotheses-in-relation-to-probabilities-a-priori/65C6E3D534996282114D4E16FCA3E73C&lt;/url&gt;&lt;/related-urls&gt;&lt;/urls&gt;&lt;electronic-resource-num&gt;10.1017/S030500410001152X&lt;/electronic-resource-num&gt;&lt;remote-database-name&gt;Cambridge Core&lt;/remote-database-name&gt;&lt;remote-database-provider&gt;Cambridge University Press&lt;/remote-database-provider&gt;&lt;/record&gt;&lt;/Cite&gt;&lt;/EndNote&gt;</w:instrText>
+      </w:r>
+      <w:r>
+        <w:fldChar w:fldCharType="separate"/>
+      </w:r>
+      <w:r>
+        <w:rPr>
+          <w:noProof/>
+        </w:rPr>
+        <w:t>(Neyman &amp; Pearson, 1933)</w:t>
+      </w:r>
+      <w:r>
+        <w:fldChar w:fldCharType="end"/>
+      </w:r>
+      <w:r>
+        <w:t xml:space="preserve">. This means that if the effect size of interest is “any non-zero effect” it is not possible for a study to be adequately powered to detect the minimum effect of interest. </w:t>
+      </w:r>
+      <w:r>
+        <w:t xml:space="preserve">Furthermore, in situations where there is reason to think that larger effect should be expected ensuring that a study is adequately powered to detect a minimum interesting effect will be extremely inefficient. However, in cases where the marginal cost of additional participants is low (e.g., in </w:t>
+      </w:r>
+      <w:proofErr w:type="spellStart"/>
+      <w:r>
+        <w:t>MTurk</w:t>
+      </w:r>
+      <w:proofErr w:type="spellEnd"/>
+      <w:r>
+        <w:t xml:space="preserve"> or when a study is brief and non-invasive), this approach provides assurance that the experiment is likely to provide meaningful evidence or adequate precision given that the minimum effect is present. </w:t>
+      </w:r>
+    </w:p>
+    <w:p>
+      <w:pPr>
+        <w:spacing w:line="360" w:lineRule="auto"/>
+        <w:ind w:firstLine="720"/>
         <w:rPr>
           <w:b/>
         </w:rPr>
@@ -687,19 +892,7 @@
         <w:rPr>
           <w:b/>
         </w:rPr>
-        <w:t>Approach 1</w:t>
-      </w:r>
-      <w:r>
-        <w:rPr>
-          <w:b/>
-        </w:rPr>
-        <w:t xml:space="preserve"> – Minimal clinically significant differenc</w:t>
-      </w:r>
-      <w:r>
-        <w:rPr>
-          <w:b/>
-        </w:rPr>
-        <w:t>e</w:t>
+        <w:t>Selecting a minimum effect of interest</w:t>
       </w:r>
     </w:p>
     <w:p>
@@ -707,14 +900,101 @@
         <w:spacing w:line="360" w:lineRule="auto"/>
         <w:ind w:firstLine="720"/>
       </w:pPr>
-      <w:r>
-        <w:t xml:space="preserve">In general, the smaller the expected effect size, the larger the width of confidence intervals and the lower the statistical power of research is expected to be </w:t>
+    </w:p>
+    <w:p>
+      <w:pPr>
+        <w:spacing w:line="360" w:lineRule="auto"/>
+        <w:ind w:firstLine="720"/>
+      </w:pPr>
+    </w:p>
+    <w:p>
+      <w:pPr>
+        <w:spacing w:line="360" w:lineRule="auto"/>
+        <w:ind w:firstLine="720"/>
+      </w:pPr>
+    </w:p>
+    <w:p>
+      <w:pPr>
+        <w:spacing w:line="360" w:lineRule="auto"/>
+        <w:ind w:firstLine="720"/>
+      </w:pPr>
+    </w:p>
+    <w:p>
+      <w:pPr>
+        <w:spacing w:line="360" w:lineRule="auto"/>
+        <w:ind w:firstLine="720"/>
+      </w:pPr>
+      <w:r>
+        <w:t>Method 2 – estimating a likely effect size</w:t>
+      </w:r>
+      <w:r>
+        <w:t xml:space="preserve"> </w:t>
+      </w:r>
+      <w:proofErr w:type="gramStart"/>
+      <w:r>
+        <w:t>on the basis of</w:t>
+      </w:r>
+      <w:proofErr w:type="gramEnd"/>
+      <w:r>
+        <w:t xml:space="preserve"> previous research </w:t>
+      </w:r>
+    </w:p>
+    <w:p>
+      <w:pPr>
+        <w:spacing w:line="360" w:lineRule="auto"/>
+        <w:ind w:firstLine="720"/>
+      </w:pPr>
+    </w:p>
+    <w:p>
+      <w:pPr>
+        <w:spacing w:line="360" w:lineRule="auto"/>
+        <w:ind w:firstLine="720"/>
+      </w:pPr>
+      <w:r>
+        <w:t>Two main issues – 1, finding a good comparison group</w:t>
+      </w:r>
+    </w:p>
+    <w:p>
+      <w:pPr>
+        <w:spacing w:line="360" w:lineRule="auto"/>
+        <w:ind w:firstLine="720"/>
+      </w:pPr>
+      <w:r>
+        <w:t xml:space="preserve">2, correcting for possible bias – (few different methods, lower bound, + correction methods by Kelley or Maxwell + their student) </w:t>
+      </w:r>
+    </w:p>
+    <w:p>
+      <w:pPr>
+        <w:spacing w:line="360" w:lineRule="auto"/>
+        <w:ind w:firstLine="720"/>
+      </w:pPr>
+    </w:p>
+    <w:p>
+      <w:pPr>
+        <w:spacing w:line="360" w:lineRule="auto"/>
+        <w:ind w:firstLine="720"/>
+      </w:pPr>
+    </w:p>
+    <w:p>
+      <w:pPr>
+        <w:spacing w:line="360" w:lineRule="auto"/>
+        <w:ind w:firstLine="720"/>
+      </w:pPr>
+    </w:p>
+    <w:p>
+      <w:pPr>
+        <w:spacing w:line="360" w:lineRule="auto"/>
+        <w:ind w:firstLine="720"/>
+      </w:pPr>
+      <w:r>
+        <w:lastRenderedPageBreak/>
+        <w:t xml:space="preserve">On the other hand, using power analysis to develop a required sample size based on an estimated effect size is only as reliable as the effect size estimate that is used. If a researcher chooses arbitrarily or has an optimistic estimate of the true effect, a study may be underpowered to detect a more realistic effect size. Furthermore, if point estimates of effect sizes from the literature are used without accounting for random variability and possible impact of publication bias on the magnitude of effects, estimates are often extremely optimistic </w:t>
       </w:r>
       <w:r>
         <w:fldChar w:fldCharType="begin"/>
       </w:r>
       <w:r>
-        <w:instrText xml:space="preserve"> ADDIN EN.CITE &lt;EndNote&gt;&lt;Cite&gt;&lt;Author&gt;Cohen&lt;/Author&gt;&lt;Year&gt;1992&lt;/Year&gt;&lt;RecNum&gt;560&lt;/RecNum&gt;&lt;DisplayText&gt;(Cohen, 1992)&lt;/DisplayText&gt;&lt;record&gt;&lt;rec-number&gt;560&lt;/rec-number&gt;&lt;foreign-keys&gt;&lt;key app="EN" db-id="9xrafw5sx95dvre9w5hpevd89fzwtwr9twsw" timestamp="1508193712"&gt;560&lt;/key&gt;&lt;/foreign-keys&gt;&lt;ref-type name="Journal Article"&gt;17&lt;/ref-type&gt;&lt;contributors&gt;&lt;authors&gt;&lt;author&gt;Cohen, Jacob&lt;/author&gt;&lt;/authors&gt;&lt;/contributors&gt;&lt;titles&gt;&lt;title&gt;A power primer&lt;/title&gt;&lt;secondary-title&gt;Psychological Bulletin&lt;/secondary-title&gt;&lt;/titles&gt;&lt;periodical&gt;&lt;full-title&gt;Psychological Bulletin&lt;/full-title&gt;&lt;/periodical&gt;&lt;pages&gt;155-159&lt;/pages&gt;&lt;volume&gt;112&lt;/volume&gt;&lt;number&gt;1&lt;/number&gt;&lt;keywords&gt;&lt;keyword&gt;*Effect Size (Statistical)&lt;/keyword&gt;&lt;keyword&gt;*Statistical Analysis&lt;/keyword&gt;&lt;keyword&gt;Statistical Power&lt;/keyword&gt;&lt;/keywords&gt;&lt;dates&gt;&lt;year&gt;1992&lt;/year&gt;&lt;/dates&gt;&lt;pub-location&gt;US&lt;/pub-location&gt;&lt;publisher&gt;American Psychological Association&lt;/publisher&gt;&lt;isbn&gt;1939-1455(Electronic);0033-2909(Print)&lt;/isbn&gt;&lt;urls&gt;&lt;/urls&gt;&lt;electronic-resource-num&gt;10.1037/0033-2909.112.1.155&lt;/electronic-resource-num&gt;&lt;/record&gt;&lt;/Cite&gt;&lt;/EndNote&gt;</w:instrText>
+        <w:instrText xml:space="preserve"> ADDIN EN.CITE &lt;EndNote&gt;&lt;Cite&gt;&lt;Author&gt;Anderson&lt;/Author&gt;&lt;Year&gt;2017&lt;/Year&gt;&lt;RecNum&gt;737&lt;/RecNum&gt;&lt;DisplayText&gt;(Anderson et al., 2017)&lt;/DisplayText&gt;&lt;record&gt;&lt;rec-number&gt;737&lt;/rec-number&gt;&lt;foreign-keys&gt;&lt;key app="EN" db-id="9xrafw5sx95dvre9w5hpevd89fzwtwr9twsw" timestamp="1513580137"&gt;737&lt;/key&gt;&lt;/foreign-keys&gt;&lt;ref-type name="Journal Article"&gt;17&lt;/ref-type&gt;&lt;contributors&gt;&lt;authors&gt;&lt;author&gt;Samantha F. Anderson&lt;/author&gt;&lt;author&gt;Ken Kelley&lt;/author&gt;&lt;author&gt;Scott E. Maxwell&lt;/author&gt;&lt;/authors&gt;&lt;/contributors&gt;&lt;titles&gt;&lt;title&gt;Sample-Size Planning for More Accurate Statistical Power: A Method Adjusting Sample Effect Sizes for Publication Bias and Uncertainty&lt;/title&gt;&lt;secondary-title&gt;Psychological Science&lt;/secondary-title&gt;&lt;/titles&gt;&lt;periodical&gt;&lt;full-title&gt;Psychological Science&lt;/full-title&gt;&lt;/periodical&gt;&lt;pages&gt;1547-1562&lt;/pages&gt;&lt;volume&gt;28&lt;/volume&gt;&lt;number&gt;11&lt;/number&gt;&lt;dates&gt;&lt;year&gt;2017&lt;/year&gt;&lt;pub-dates&gt;&lt;date&gt;2017/11/01&lt;/date&gt;&lt;/pub-dates&gt;&lt;/dates&gt;&lt;publisher&gt;SAGE Publications Inc&lt;/publisher&gt;&lt;isbn&gt;0956-7976&lt;/isbn&gt;&lt;urls&gt;&lt;related-urls&gt;&lt;url&gt;https://doi.org/10.1177/0956797617723724&lt;/url&gt;&lt;/related-urls&gt;&lt;/urls&gt;&lt;electronic-resource-num&gt;10.1177/0956797617723724&lt;/electronic-resource-num&gt;&lt;access-date&gt;2017/12/16&lt;/access-date&gt;&lt;/record&gt;&lt;/Cite&gt;&lt;/EndNote&gt;</w:instrText>
       </w:r>
       <w:r>
         <w:fldChar w:fldCharType="separate"/>
@@ -723,197 +1003,13 @@
         <w:rPr>
           <w:noProof/>
         </w:rPr>
-        <w:t>(Cohen, 1992)</w:t>
+        <w:t>(Anderson et al., 2017)</w:t>
       </w:r>
       <w:r>
         <w:fldChar w:fldCharType="end"/>
       </w:r>
       <w:r>
-        <w:t xml:space="preserve">. </w:t>
-      </w:r>
-      <w:r>
-        <w:t>E</w:t>
-      </w:r>
-      <w:r>
-        <w:t xml:space="preserve">nsuring that adequate sample sizes are reached </w:t>
-      </w:r>
-      <w:r>
-        <w:t>to have sufficient precision or adequate statistical power to detect a minimally interesting effect size ensures that if a larger effect is present even greater levels of power or precision will be reached. However, ensuring that</w:t>
-      </w:r>
-      <w:r>
-        <w:t xml:space="preserve"> a study </w:t>
-      </w:r>
-      <w:r>
-        <w:t xml:space="preserve">has adequate sample sizes </w:t>
-      </w:r>
-      <w:r>
-        <w:t>to reliably detect a minimum effect of interest can be problematic in psychology research</w:t>
-      </w:r>
-      <w:r>
-        <w:t>. D</w:t>
-      </w:r>
-      <w:r>
-        <w:t xml:space="preserve">eciding </w:t>
-      </w:r>
-      <w:r>
-        <w:t>on</w:t>
-      </w:r>
-      <w:r>
-        <w:t xml:space="preserve"> </w:t>
-      </w:r>
-      <w:r>
-        <w:lastRenderedPageBreak/>
-        <w:t xml:space="preserve">a minimum effect size can be extremely difficult, especially in non-applied or basic research where any non-zero effect may be of interest. Under this approach the sample size required to reach a given level of power can be made arbitrarily large as the effect size of interest is decreased </w:t>
-      </w:r>
-      <w:r>
-        <w:fldChar w:fldCharType="begin"/>
-      </w:r>
-      <w:r>
-        <w:instrText xml:space="preserve"> ADDIN EN.CITE &lt;EndNote&gt;&lt;Cite&gt;&lt;Author&gt;Neyman&lt;/Author&gt;&lt;Year&gt;1933&lt;/Year&gt;&lt;RecNum&gt;676&lt;/RecNum&gt;&lt;DisplayText&gt;(Neyman &amp;amp; Pearson, 1933)&lt;/DisplayText&gt;&lt;record&gt;&lt;rec-number&gt;676&lt;/rec-number&gt;&lt;foreign-keys&gt;&lt;key app="EN" db-id="9xrafw5sx95dvre9w5hpevd89fzwtwr9twsw" timestamp="1509860287"&gt;676&lt;/key&gt;&lt;/foreign-keys&gt;&lt;ref-type name="Journal Article"&gt;17&lt;/ref-type&gt;&lt;contributors&gt;&lt;authors&gt;&lt;author&gt;Neyman, J.&lt;/author&gt;&lt;author&gt;Pearson, E. S.&lt;/author&gt;&lt;/authors&gt;&lt;/contributors&gt;&lt;titles&gt;&lt;title&gt;The testing of statistical hypotheses in relation to probabilities a priori&lt;/title&gt;&lt;secondary-title&gt;Mathematical Proceedings of the Cambridge Philosophical Society&lt;/secondary-title&gt;&lt;/titles&gt;&lt;periodical&gt;&lt;full-title&gt;Mathematical Proceedings of the Cambridge Philosophical Society&lt;/full-title&gt;&lt;/periodical&gt;&lt;pages&gt;492-510&lt;/pages&gt;&lt;volume&gt;29&lt;/volume&gt;&lt;number&gt;4&lt;/number&gt;&lt;edition&gt;10/24&lt;/edition&gt;&lt;dates&gt;&lt;year&gt;1933&lt;/year&gt;&lt;/dates&gt;&lt;publisher&gt;Cambridge University Press&lt;/publisher&gt;&lt;isbn&gt;0305-0041&lt;/isbn&gt;&lt;urls&gt;&lt;related-urls&gt;&lt;url&gt;https://www.cambridge.org/core/article/testing-of-statistical-hypotheses-in-relation-to-probabilities-a-priori/65C6E3D534996282114D4E16FCA3E73C&lt;/url&gt;&lt;/related-urls&gt;&lt;/urls&gt;&lt;electronic-resource-num&gt;10.1017/S030500410001152X&lt;/electronic-resource-num&gt;&lt;remote-database-name&gt;Cambridge Core&lt;/remote-database-name&gt;&lt;remote-database-provider&gt;Cambridge University Press&lt;/remote-database-provider&gt;&lt;/record&gt;&lt;/Cite&gt;&lt;/EndNote&gt;</w:instrText>
-      </w:r>
-      <w:r>
-        <w:fldChar w:fldCharType="separate"/>
-      </w:r>
-      <w:r>
-        <w:rPr>
-          <w:noProof/>
-        </w:rPr>
-        <w:t>(Neyman &amp; Pearson, 1933)</w:t>
-      </w:r>
-      <w:r>
-        <w:fldChar w:fldCharType="end"/>
-      </w:r>
-      <w:r>
-        <w:t xml:space="preserve">. This means that if the effect size of interest is “any non-zero effect” it is not possible for a study to be adequately powered to detect the minimum effect of interest. </w:t>
-      </w:r>
-      <w:r>
-        <w:t xml:space="preserve">Furthermore, in situations where there is reason to think that larger effect should be expected ensuring that a study is adequately powered to detect a minimum interesting effect will be extremely inefficient. However, in cases where the marginal cost of additional participants is low (e.g., in </w:t>
-      </w:r>
-      <w:proofErr w:type="spellStart"/>
-      <w:r>
-        <w:t>MTurk</w:t>
-      </w:r>
-      <w:proofErr w:type="spellEnd"/>
-      <w:r>
-        <w:t xml:space="preserve"> or when a study is brief and non-invasive), this approach provides assurance that the experiment is likely to provide meaningful evidence or adequate precision given that the minimum effect is present. </w:t>
-      </w:r>
-    </w:p>
-    <w:p>
-      <w:pPr>
-        <w:spacing w:line="360" w:lineRule="auto"/>
-        <w:ind w:firstLine="720"/>
-        <w:rPr>
-          <w:b/>
-        </w:rPr>
-      </w:pPr>
-      <w:r>
-        <w:rPr>
-          <w:b/>
-        </w:rPr>
-        <w:t>Selecting a minimum effect of interest</w:t>
-      </w:r>
-    </w:p>
-    <w:p>
-      <w:pPr>
-        <w:spacing w:line="360" w:lineRule="auto"/>
-        <w:ind w:firstLine="720"/>
-      </w:pPr>
-    </w:p>
-    <w:p>
-      <w:pPr>
-        <w:spacing w:line="360" w:lineRule="auto"/>
-        <w:ind w:firstLine="720"/>
-      </w:pPr>
-    </w:p>
-    <w:p>
-      <w:pPr>
-        <w:spacing w:line="360" w:lineRule="auto"/>
-        <w:ind w:firstLine="720"/>
-      </w:pPr>
-    </w:p>
-    <w:p>
-      <w:pPr>
-        <w:spacing w:line="360" w:lineRule="auto"/>
-        <w:ind w:firstLine="720"/>
-      </w:pPr>
-    </w:p>
-    <w:p>
-      <w:pPr>
-        <w:spacing w:line="360" w:lineRule="auto"/>
-        <w:ind w:firstLine="720"/>
-      </w:pPr>
-    </w:p>
-    <w:p>
-      <w:pPr>
-        <w:spacing w:line="360" w:lineRule="auto"/>
-        <w:ind w:firstLine="720"/>
-      </w:pPr>
-    </w:p>
-    <w:p>
-      <w:pPr>
-        <w:spacing w:line="360" w:lineRule="auto"/>
-        <w:ind w:firstLine="720"/>
-      </w:pPr>
-    </w:p>
-    <w:p>
-      <w:pPr>
-        <w:spacing w:line="360" w:lineRule="auto"/>
-        <w:ind w:firstLine="720"/>
-      </w:pPr>
-    </w:p>
-    <w:p>
-      <w:pPr>
-        <w:spacing w:line="360" w:lineRule="auto"/>
-        <w:ind w:firstLine="720"/>
-      </w:pPr>
-    </w:p>
-    <w:p>
-      <w:pPr>
-        <w:spacing w:line="360" w:lineRule="auto"/>
-        <w:ind w:firstLine="720"/>
-      </w:pPr>
-    </w:p>
-    <w:p>
-      <w:pPr>
-        <w:spacing w:line="360" w:lineRule="auto"/>
-        <w:ind w:firstLine="720"/>
-      </w:pPr>
-      <w:r>
-        <w:t>Method 2 – estimating a likely effect size</w:t>
-      </w:r>
-    </w:p>
-    <w:p>
-      <w:pPr>
-        <w:spacing w:line="360" w:lineRule="auto"/>
-        <w:ind w:firstLine="720"/>
-      </w:pPr>
-      <w:r>
-        <w:t xml:space="preserve">On the other hand, using power analysis to develop a required sample size based on an estimated effect size is only as reliable as the effect size estimate that is used. If a researcher chooses arbitrarily or has an optimistic estimate of the true effect, a study may be underpowered to detect a more realistic effect size. Furthermore, if point estimates of effect sizes from the literature are used without accounting for random variability and possible impact of publication bias on the magnitude of effects, estimates are often extremely optimistic </w:t>
-      </w:r>
-      <w:r>
-        <w:fldChar w:fldCharType="begin"/>
-      </w:r>
-      <w:r>
-        <w:instrText xml:space="preserve"> ADDIN EN.CITE &lt;EndNote&gt;&lt;Cite&gt;&lt;Author&gt;Anderson&lt;/Author&gt;&lt;Year&gt;2017&lt;/Year&gt;&lt;RecNum&gt;737&lt;/RecNum&gt;&lt;DisplayText&gt;(Anderson et al., 2017)&lt;/DisplayText&gt;&lt;record&gt;&lt;rec-number&gt;737&lt;/rec-number&gt;&lt;foreign-keys&gt;&lt;key app="EN" db-id="9xrafw5sx95dvre9w5hpevd89fzwtwr9twsw" timestamp="1513580137"&gt;737&lt;/key&gt;&lt;/foreign-keys&gt;&lt;ref-type name="Journal Article"&gt;17&lt;/ref-type&gt;&lt;contributors&gt;&lt;authors&gt;&lt;author&gt;Samantha F. Anderson&lt;/author&gt;&lt;author&gt;Ken Kelley&lt;/author&gt;&lt;author&gt;Scott E. Maxwell&lt;/author&gt;&lt;/authors&gt;&lt;/contributors&gt;&lt;titles&gt;&lt;title&gt;Sample-Size Planning for More Accurate Statistical Power: A Method Adjusting Sample Effect Sizes for Publication Bias and Uncertainty&lt;/title&gt;&lt;secondary-title&gt;Psychological Science&lt;/secondary-title&gt;&lt;/titles&gt;&lt;periodical&gt;&lt;full-title&gt;Psychological Science&lt;/full-title&gt;&lt;/periodical&gt;&lt;pages&gt;1547-1562&lt;/pages&gt;&lt;volume&gt;28&lt;/volume&gt;&lt;number&gt;11&lt;/number&gt;&lt;dates&gt;&lt;year&gt;2017&lt;/year&gt;&lt;pub-dates&gt;&lt;date&gt;2017/11/01&lt;/date&gt;&lt;/pub-dates&gt;&lt;/dates&gt;&lt;publisher&gt;SAGE Publications Inc&lt;/publisher&gt;&lt;isbn&gt;0956-7976&lt;/isbn&gt;&lt;urls&gt;&lt;related-urls&gt;&lt;url&gt;https://doi.org/10.1177/0956797617723724&lt;/url&gt;&lt;/related-urls&gt;&lt;/urls&gt;&lt;electronic-resource-num&gt;10.1177/0956797617723724&lt;/electronic-resource-num&gt;&lt;access-date&gt;2017/12/16&lt;/access-date&gt;&lt;/record&gt;&lt;/Cite&gt;&lt;/EndNote&gt;</w:instrText>
-      </w:r>
-      <w:r>
-        <w:fldChar w:fldCharType="separate"/>
-      </w:r>
-      <w:r>
-        <w:rPr>
-          <w:noProof/>
-        </w:rPr>
-        <w:t>(Anderson et al., 2017)</w:t>
-      </w:r>
-      <w:r>
-        <w:fldChar w:fldCharType="end"/>
-      </w:r>
-      <w:r>
-        <w:t xml:space="preserve">. However, </w:t>
-      </w:r>
-      <w:r>
-        <w:lastRenderedPageBreak/>
-        <w:t xml:space="preserve">methods have been developed to ensure that reasonable effect size estimates can be developed accounting for publication bias and estimation uncertainty if adequate numbers of sufficiently similar previous studies are available </w:t>
+        <w:t xml:space="preserve">. However, methods have been developed to ensure that reasonable effect size estimates can be developed accounting for publication bias and estimation uncertainty if adequate numbers of sufficiently similar previous studies are available </w:t>
       </w:r>
       <w:r>
         <w:fldChar w:fldCharType="begin">
@@ -1072,297 +1168,295 @@
       <w:pPr>
         <w:spacing w:line="360" w:lineRule="auto"/>
         <w:ind w:firstLine="720"/>
-      </w:pPr>
+        <w:rPr>
+          <w:color w:val="FF0000"/>
+        </w:rPr>
+      </w:pPr>
+      <w:r>
+        <w:rPr>
+          <w:color w:val="FF0000"/>
+        </w:rPr>
+        <w:t xml:space="preserve">DESIGN </w:t>
+      </w:r>
+      <w:proofErr w:type="gramStart"/>
+      <w:r>
+        <w:rPr>
+          <w:color w:val="FF0000"/>
+        </w:rPr>
+        <w:t>ANALYSIS  HERE</w:t>
+      </w:r>
+      <w:proofErr w:type="gramEnd"/>
+      <w:r>
+        <w:rPr>
+          <w:color w:val="FF0000"/>
+        </w:rPr>
+        <w:t>? Tie into earlier type s / type M error discussion</w:t>
+      </w:r>
+    </w:p>
+    <w:p>
+      <w:pPr>
+        <w:spacing w:line="360" w:lineRule="auto"/>
+        <w:outlineLvl w:val="1"/>
+        <w:rPr>
+          <w:b/>
+        </w:rPr>
+      </w:pPr>
+      <w:bookmarkStart w:id="1" w:name="_Toc512498059"/>
+      <w:r>
+        <w:rPr>
+          <w:b/>
+        </w:rPr>
+        <w:t>3.8 Increasing precision or power without increasing the sample size included in a study</w:t>
+      </w:r>
+      <w:bookmarkEnd w:id="1"/>
     </w:p>
     <w:p>
       <w:pPr>
         <w:spacing w:line="360" w:lineRule="auto"/>
         <w:ind w:firstLine="720"/>
         <w:rPr>
-          <w:color w:val="FF0000"/>
-        </w:rPr>
-      </w:pPr>
-      <w:r>
-        <w:rPr>
-          <w:color w:val="FF0000"/>
-        </w:rPr>
-        <w:t xml:space="preserve">DESIGN </w:t>
+          <w:lang w:val="en-US"/>
+        </w:rPr>
+      </w:pPr>
+      <w:r>
+        <w:t xml:space="preserve">Although focus has often been placed on increasing the sample size of research to increase power </w:t>
+      </w:r>
+      <w:r>
+        <w:fldChar w:fldCharType="begin"/>
+      </w:r>
+      <w:r>
+        <w:instrText xml:space="preserve"> ADDIN EN.CITE &lt;EndNote&gt;&lt;Cite&gt;&lt;Author&gt;Cohen&lt;/Author&gt;&lt;Year&gt;1962&lt;/Year&gt;&lt;RecNum&gt;487&lt;/RecNum&gt;&lt;Prefix&gt;e.g.`, &lt;/Prefix&gt;&lt;Suffix&gt; which relagates mention of other methods of increasing power to a footnote&lt;/Suffix&gt;&lt;DisplayText&gt;(e.g., Cohen, 1962 which relagates mention of other methods of increasing power to a footnote)&lt;/DisplayText&gt;&lt;record&gt;&lt;rec-number&gt;487&lt;/rec-number&gt;&lt;foreign-keys&gt;&lt;key app="EN" db-id="9xrafw5sx95dvre9w5hpevd89fzwtwr9twsw" timestamp="1508193712"&gt;487&lt;/key&gt;&lt;/foreign-keys&gt;&lt;ref-type name="Journal Article"&gt;17&lt;/ref-type&gt;&lt;contributors&gt;&lt;authors&gt;&lt;author&gt;Cohen, Jacob&lt;/author&gt;&lt;/authors&gt;&lt;/contributors&gt;&lt;titles&gt;&lt;title&gt;The statistical power of abnormal-social psychological research: A review&lt;/title&gt;&lt;secondary-title&gt;The Journal of Abnormal and Social Psychology&lt;/secondary-title&gt;&lt;/titles&gt;&lt;periodical&gt;&lt;full-title&gt;The Journal of Abnormal and Social Psychology&lt;/full-title&gt;&lt;/periodical&gt;&lt;pages&gt;145-153&lt;/pages&gt;&lt;volume&gt;65&lt;/volume&gt;&lt;number&gt;3&lt;/number&gt;&lt;dates&gt;&lt;year&gt;1962&lt;/year&gt;&lt;/dates&gt;&lt;pub-location&gt;US&lt;/pub-location&gt;&lt;publisher&gt;American Psychological Association&lt;/publisher&gt;&lt;isbn&gt;0096-851X(Print)&lt;/isbn&gt;&lt;urls&gt;&lt;/urls&gt;&lt;electronic-resource-num&gt;10.1037/h0045186&lt;/electronic-resource-num&gt;&lt;/record&gt;&lt;/Cite&gt;&lt;/EndNote&gt;</w:instrText>
+      </w:r>
+      <w:r>
+        <w:fldChar w:fldCharType="separate"/>
+      </w:r>
+      <w:r>
+        <w:rPr>
+          <w:noProof/>
+        </w:rPr>
+        <w:t>(e.g., Cohen, 1962 which relagates mention of other methods of increasing power to a footnote)</w:t>
+      </w:r>
+      <w:r>
+        <w:fldChar w:fldCharType="end"/>
+      </w:r>
+      <w:r>
+        <w:t xml:space="preserve">, other methods of increasing the power of statistical tests exist. Reducing measurement error, error variance, using repeated measures designs, increasing the alpha level, or increasing the size of the effect will lead to higher power in most cases </w:t>
+      </w:r>
+      <w:r>
+        <w:fldChar w:fldCharType="begin"/>
+      </w:r>
+      <w:r>
+        <w:instrText xml:space="preserve"> ADDIN EN.CITE &lt;EndNote&gt;&lt;Cite&gt;&lt;Author&gt;Müller&lt;/Author&gt;&lt;Year&gt;2002&lt;/Year&gt;&lt;RecNum&gt;714&lt;/RecNum&gt;&lt;DisplayText&gt;(Loken &amp;amp; Gelman, 2017; Müller &amp;amp; Szegedi, 2002)&lt;/DisplayText&gt;&lt;record&gt;&lt;rec-number&gt;714&lt;/rec-number&gt;&lt;foreign-keys&gt;&lt;key app="EN" db-id="9xrafw5sx95dvre9w5hpevd89fzwtwr9twsw" timestamp="1512343285"&gt;714&lt;/key&gt;&lt;/foreign-keys&gt;&lt;ref-type name="Journal Article"&gt;17&lt;/ref-type&gt;&lt;contributors&gt;&lt;authors&gt;&lt;author&gt;Müller, Matthias J.&lt;/author&gt;&lt;author&gt;Szegedi, Armin&lt;/author&gt;&lt;/authors&gt;&lt;/contributors&gt;&lt;titles&gt;&lt;title&gt;Effects of Interrater Reliability of Psychopathologic Assessment on Power and Sample Size Calculations in Clinical Trials&lt;/title&gt;&lt;secondary-title&gt;Journal of Clinical Psychopharmacology&lt;/secondary-title&gt;&lt;/titles&gt;&lt;periodical&gt;&lt;full-title&gt;Journal of Clinical Psychopharmacology&lt;/full-title&gt;&lt;/periodical&gt;&lt;volume&gt;22&lt;/volume&gt;&lt;number&gt;3&lt;/number&gt;&lt;dates&gt;&lt;year&gt;2002&lt;/year&gt;&lt;/dates&gt;&lt;isbn&gt;0271-0749&lt;/isbn&gt;&lt;urls&gt;&lt;related-urls&gt;&lt;url&gt;http://journals.lww.com/psychopharmacology/Fulltext/2002/06000/Effects_of_Interrater_Reliability_of.13.aspx&lt;/url&gt;&lt;/related-urls&gt;&lt;/urls&gt;&lt;/record&gt;&lt;/Cite&gt;&lt;Cite&gt;&lt;Author&gt;Loken&lt;/Author&gt;&lt;Year&gt;2017&lt;/Year&gt;&lt;RecNum&gt;164&lt;/RecNum&gt;&lt;record&gt;&lt;rec-number&gt;164&lt;/rec-number&gt;&lt;foreign-keys&gt;&lt;key app="EN" db-id="9xrafw5sx95dvre9w5hpevd89fzwtwr9twsw" timestamp="1499986207"&gt;164&lt;/key&gt;&lt;/foreign-keys&gt;&lt;ref-type name="Journal Article"&gt;17&lt;/ref-type&gt;&lt;contributors&gt;&lt;authors&gt;&lt;author&gt;Loken, Eric&lt;/author&gt;&lt;author&gt;Gelman, Andrew&lt;/author&gt;&lt;/authors&gt;&lt;/contributors&gt;&lt;titles&gt;&lt;title&gt;Measurement error and the replication crisis&lt;/title&gt;&lt;secondary-title&gt;Science&lt;/secondary-title&gt;&lt;/titles&gt;&lt;periodical&gt;&lt;full-title&gt;Science&lt;/full-title&gt;&lt;/periodical&gt;&lt;pages&gt;584&lt;/pages&gt;&lt;volume&gt;355&lt;/volume&gt;&lt;number&gt;6325&lt;/number&gt;&lt;dates&gt;&lt;year&gt;2017&lt;/year&gt;&lt;/dates&gt;&lt;work-type&gt;10.1126/science.aal3618&lt;/work-type&gt;&lt;urls&gt;&lt;related-urls&gt;&lt;url&gt;http://science.sciencemag.org/content/355/6325/584.abstract&lt;/url&gt;&lt;/related-urls&gt;&lt;/urls&gt;&lt;electronic-resource-num&gt;10.1126/science.aal3618&lt;/electronic-resource-num&gt;&lt;/record&gt;&lt;/Cite&gt;&lt;/EndNote&gt;</w:instrText>
+      </w:r>
+      <w:r>
+        <w:fldChar w:fldCharType="separate"/>
+      </w:r>
+      <w:r>
+        <w:rPr>
+          <w:noProof/>
+        </w:rPr>
+        <w:t>(Loken &amp; Gelman, 2017; Müller &amp; Szegedi, 2002)</w:t>
+      </w:r>
+      <w:r>
+        <w:fldChar w:fldCharType="end"/>
+      </w:r>
+      <w:r>
+        <w:t xml:space="preserve">. One reason these other methods are often ignored is that these other elements are often assumed to be fixed by custom, already be optimised for maximum power, or difficult for the researcher to alter </w:t>
+      </w:r>
+      <w:r>
+        <w:fldChar w:fldCharType="begin"/>
+      </w:r>
+      <w:r>
+        <w:instrText xml:space="preserve"> ADDIN EN.CITE &lt;EndNote&gt;&lt;Cite&gt;&lt;Author&gt;Cohen&lt;/Author&gt;&lt;Year&gt;1962&lt;/Year&gt;&lt;RecNum&gt;487&lt;/RecNum&gt;&lt;DisplayText&gt;(Cohen, 1962)&lt;/DisplayText&gt;&lt;record&gt;&lt;rec-number&gt;487&lt;/rec-number&gt;&lt;foreign-keys&gt;&lt;key app="EN" db-id="9xrafw5sx95dvre9w5hpevd89fzwtwr9twsw" timestamp="1508193712"&gt;487&lt;/key&gt;&lt;/foreign-keys&gt;&lt;ref-type name="Journal Article"&gt;17&lt;/ref-type&gt;&lt;contributors&gt;&lt;authors&gt;&lt;author&gt;Cohen, Jacob&lt;/author&gt;&lt;/authors&gt;&lt;/contributors&gt;&lt;titles&gt;&lt;title&gt;The statistical power of abnormal-social psychological research: A review&lt;/title&gt;&lt;secondary-title&gt;The Journal of Abnormal and Social Psychology&lt;/secondary-title&gt;&lt;/titles&gt;&lt;periodical&gt;&lt;full-title&gt;The Journal of Abnormal and Social Psychology&lt;/full-title&gt;&lt;/periodical&gt;&lt;pages&gt;145-153&lt;/pages&gt;&lt;volume&gt;65&lt;/volume&gt;&lt;number&gt;3&lt;/number&gt;&lt;dates&gt;&lt;year&gt;1962&lt;/year&gt;&lt;/dates&gt;&lt;pub-location&gt;US&lt;/pub-location&gt;&lt;publisher&gt;American Psychological Association&lt;/publisher&gt;&lt;isbn&gt;0096-851X(Print)&lt;/isbn&gt;&lt;urls&gt;&lt;/urls&gt;&lt;electronic-resource-num&gt;10.1037/h0045186&lt;/electronic-resource-num&gt;&lt;/record&gt;&lt;/Cite&gt;&lt;/EndNote&gt;</w:instrText>
+      </w:r>
+      <w:r>
+        <w:fldChar w:fldCharType="separate"/>
+      </w:r>
+      <w:r>
+        <w:rPr>
+          <w:noProof/>
+        </w:rPr>
+        <w:t>(Cohen, 1962)</w:t>
+      </w:r>
+      <w:r>
+        <w:fldChar w:fldCharType="end"/>
+      </w:r>
+      <w:r>
+        <w:t xml:space="preserve">. The alpha level used (which also impacts statistical power) is </w:t>
+      </w:r>
+      <w:r>
+        <w:lastRenderedPageBreak/>
+        <w:t xml:space="preserve">almost never changed, and then almost only ever lowered leading to lower power </w:t>
+      </w:r>
+      <w:r>
+        <w:fldChar w:fldCharType="begin"/>
+      </w:r>
+      <w:r>
+        <w:instrText xml:space="preserve"> ADDIN EN.CITE &lt;EndNote&gt;&lt;Cite&gt;&lt;Author&gt;Gigerenzer&lt;/Author&gt;&lt;Year&gt;2004&lt;/Year&gt;&lt;RecNum&gt;501&lt;/RecNum&gt;&lt;DisplayText&gt;(Gigerenzer, 2004)&lt;/DisplayText&gt;&lt;record&gt;&lt;rec-number&gt;501&lt;/rec-number&gt;&lt;foreign-keys&gt;&lt;key app="EN" db-id="9xrafw5sx95dvre9w5hpevd89fzwtwr9twsw" timestamp="1508193712"&gt;501&lt;/key&gt;&lt;/foreign-keys&gt;&lt;ref-type name="Journal Article"&gt;17&lt;/ref-type&gt;&lt;contributors&gt;&lt;authors&gt;&lt;author&gt;Gigerenzer, Gerd&lt;/author&gt;&lt;/authors&gt;&lt;/contributors&gt;&lt;titles&gt;&lt;title&gt;Mindless statistics&lt;/title&gt;&lt;secondary-title&gt;The Journal of Socio-Economics&lt;/secondary-title&gt;&lt;/titles&gt;&lt;periodical&gt;&lt;full-title&gt;The Journal of Socio-Economics&lt;/full-title&gt;&lt;/periodical&gt;&lt;pages&gt;587-606&lt;/pages&gt;&lt;volume&gt;33&lt;/volume&gt;&lt;number&gt;5&lt;/number&gt;&lt;keywords&gt;&lt;keyword&gt;Rituals&lt;/keyword&gt;&lt;keyword&gt;Collective illusions&lt;/keyword&gt;&lt;keyword&gt;Statistical significance&lt;/keyword&gt;&lt;keyword&gt;Editors&lt;/keyword&gt;&lt;keyword&gt;Textbooks&lt;/keyword&gt;&lt;/keywords&gt;&lt;dates&gt;&lt;year&gt;2004&lt;/year&gt;&lt;pub-dates&gt;&lt;date&gt;11//&lt;/date&gt;&lt;/pub-dates&gt;&lt;/dates&gt;&lt;isbn&gt;1053-5357&lt;/isbn&gt;&lt;urls&gt;&lt;related-urls&gt;&lt;url&gt;http://www.sciencedirect.com/science/article/pii/S1053535704000927&lt;/url&gt;&lt;/related-urls&gt;&lt;/urls&gt;&lt;electronic-resource-num&gt;http://dx.doi.org/10.1016/j.socec.2004.09.033&lt;/electronic-resource-num&gt;&lt;/record&gt;&lt;/Cite&gt;&lt;/EndNote&gt;</w:instrText>
+      </w:r>
+      <w:r>
+        <w:fldChar w:fldCharType="separate"/>
+      </w:r>
+      <w:r>
+        <w:rPr>
+          <w:noProof/>
+        </w:rPr>
+        <w:t>(Gigerenzer, 2004)</w:t>
+      </w:r>
+      <w:r>
+        <w:fldChar w:fldCharType="end"/>
+      </w:r>
+      <w:r>
+        <w:t xml:space="preserve">. The effect size tends to be considered fixed, or assumed to already be maximized </w:t>
+      </w:r>
+      <w:r>
+        <w:fldChar w:fldCharType="begin"/>
+      </w:r>
+      <w:r>
+        <w:instrText xml:space="preserve"> ADDIN EN.CITE &lt;EndNote&gt;&lt;Cite&gt;&lt;Author&gt;Lakens&lt;/Author&gt;&lt;Year&gt;2014&lt;/Year&gt;&lt;RecNum&gt;168&lt;/RecNum&gt;&lt;DisplayText&gt;(Lakens &amp;amp; Evers, 2014)&lt;/DisplayText&gt;&lt;record&gt;&lt;rec-number&gt;168&lt;/rec-number&gt;&lt;foreign-keys&gt;&lt;key app="EN" db-id="9xrafw5sx95dvre9w5hpevd89fzwtwr9twsw" timestamp="1500012867"&gt;168&lt;/key&gt;&lt;/foreign-keys&gt;&lt;ref-type name="Journal Article"&gt;17&lt;/ref-type&gt;&lt;contributors&gt;&lt;authors&gt;&lt;author&gt;Lakens, Daniël&lt;/author&gt;&lt;author&gt;Evers, Ellen R. K.&lt;/author&gt;&lt;/authors&gt;&lt;/contributors&gt;&lt;titles&gt;&lt;title&gt;Sailing From the Seas of Chaos Into the Corridor of Stability&lt;/title&gt;&lt;secondary-title&gt;Perspectives on Psychological Science&lt;/secondary-title&gt;&lt;/titles&gt;&lt;periodical&gt;&lt;full-title&gt;Perspectives on Psychological Science&lt;/full-title&gt;&lt;/periodical&gt;&lt;pages&gt;278-292&lt;/pages&gt;&lt;volume&gt;9&lt;/volume&gt;&lt;number&gt;3&lt;/number&gt;&lt;dates&gt;&lt;year&gt;2014&lt;/year&gt;&lt;pub-dates&gt;&lt;date&gt;2014/05/01&lt;/date&gt;&lt;/pub-dates&gt;&lt;/dates&gt;&lt;publisher&gt;SAGE Publications&lt;/publisher&gt;&lt;isbn&gt;1745-6916&lt;/isbn&gt;&lt;urls&gt;&lt;related-urls&gt;&lt;url&gt;http://dx.doi.org/10.1177/1745691614528520&lt;/url&gt;&lt;/related-urls&gt;&lt;/urls&gt;&lt;electronic-resource-num&gt;10.1177/1745691614528520&lt;/electronic-resource-num&gt;&lt;access-date&gt;2017/07/13&lt;/access-date&gt;&lt;/record&gt;&lt;/Cite&gt;&lt;/EndNote&gt;</w:instrText>
+      </w:r>
+      <w:r>
+        <w:fldChar w:fldCharType="separate"/>
+      </w:r>
+      <w:r>
+        <w:rPr>
+          <w:noProof/>
+        </w:rPr>
+        <w:t>(Lakens &amp; Evers, 2014)</w:t>
+      </w:r>
+      <w:r>
+        <w:fldChar w:fldCharType="end"/>
+      </w:r>
+      <w:r>
+        <w:t xml:space="preserve">. Other parameters (e.g., correlations between repeated measurements) are often thought to be outside of a researcher’s control. However, the experimental design will often be alterable (i.e., it may be possible to use a repeated measures design as opposed to a between </w:t>
       </w:r>
       <w:proofErr w:type="gramStart"/>
       <w:r>
-        <w:rPr>
-          <w:color w:val="FF0000"/>
-        </w:rPr>
-        <w:t>ANALYSIS  HERE</w:t>
+        <w:t>subjects</w:t>
       </w:r>
       <w:proofErr w:type="gramEnd"/>
       <w:r>
-        <w:rPr>
-          <w:color w:val="FF0000"/>
-        </w:rPr>
-        <w:t>? Tie into earlier type s / type M error discussion</w:t>
-      </w:r>
-    </w:p>
-    <w:p>
-      <w:pPr>
-        <w:spacing w:line="360" w:lineRule="auto"/>
-        <w:outlineLvl w:val="1"/>
-        <w:rPr>
+        <w:t xml:space="preserve"> design), and it may be possible to prioritize obtaining highly reliable measures of constructs under study in order to maximize power. </w:t>
+      </w:r>
+    </w:p>
+    <w:p>
+      <w:pPr>
+        <w:spacing w:line="360" w:lineRule="auto"/>
+        <w:rPr>
+          <w:rFonts w:cstheme="minorHAnsi"/>
           <w:b/>
         </w:rPr>
       </w:pPr>
-      <w:bookmarkStart w:id="1" w:name="_Toc512498059"/>
-      <w:r>
-        <w:rPr>
+    </w:p>
+    <w:p>
+      <w:pPr>
+        <w:spacing w:line="360" w:lineRule="auto"/>
+        <w:rPr>
+          <w:rFonts w:cstheme="minorHAnsi"/>
           <w:b/>
         </w:rPr>
-        <w:t>3.8 Increasing precision or power without increasing the sample size included in a study</w:t>
-      </w:r>
-      <w:bookmarkEnd w:id="1"/>
-    </w:p>
-    <w:p>
-      <w:pPr>
-        <w:spacing w:line="360" w:lineRule="auto"/>
-        <w:ind w:firstLine="720"/>
-        <w:rPr>
-          <w:lang w:val="en-US"/>
-        </w:rPr>
-      </w:pPr>
-      <w:r>
-        <w:t xml:space="preserve">Although focus has often been placed on increasing the sample size of research to increase power </w:t>
-      </w:r>
-      <w:r>
+      </w:pPr>
+      <w:r>
+        <w:rPr>
+          <w:rFonts w:cstheme="minorHAnsi"/>
+          <w:b/>
+        </w:rPr>
+        <w:t xml:space="preserve">Interpreting effect sizes </w:t>
+      </w:r>
+    </w:p>
+    <w:p>
+      <w:pPr>
+        <w:spacing w:line="360" w:lineRule="auto"/>
+        <w:rPr>
+          <w:rFonts w:cstheme="minorHAnsi"/>
+        </w:rPr>
+      </w:pPr>
+      <w:r>
+        <w:rPr>
+          <w:rFonts w:cstheme="minorHAnsi"/>
+        </w:rPr>
+        <w:t xml:space="preserve">Power analysis for a t-test for mean differences between independent groups can either take as input parameters the mean difference along with an estimate of the expected SD of the groups, or a direct estimate of the standardized effect size between groups. The most commonly referenced program for performing power analysis, g*power [Honours research too, also see later chapter], accepts either as input, although the default input is Cohen’s </w:t>
+      </w:r>
+      <w:r>
+        <w:rPr>
+          <w:rFonts w:cstheme="minorHAnsi"/>
+          <w:i/>
+        </w:rPr>
+        <w:t xml:space="preserve">d </w:t>
+      </w:r>
+      <w:r>
+        <w:rPr>
+          <w:rFonts w:cstheme="minorHAnsi"/>
+        </w:rPr>
         <w:fldChar w:fldCharType="begin"/>
       </w:r>
       <w:r>
-        <w:instrText xml:space="preserve"> ADDIN EN.CITE &lt;EndNote&gt;&lt;Cite&gt;&lt;Author&gt;Cohen&lt;/Author&gt;&lt;Year&gt;1962&lt;/Year&gt;&lt;RecNum&gt;487&lt;/RecNum&gt;&lt;Prefix&gt;e.g.`, &lt;/Prefix&gt;&lt;Suffix&gt; which relagates mention of other methods of increasing power to a footnote&lt;/Suffix&gt;&lt;DisplayText&gt;(e.g., Cohen, 1962 which relagates mention of other methods of increasing power to a footnote)&lt;/DisplayText&gt;&lt;record&gt;&lt;rec-number&gt;487&lt;/rec-number&gt;&lt;foreign-keys&gt;&lt;key app="EN" db-id="9xrafw5sx95dvre9w5hpevd89fzwtwr9twsw" timestamp="1508193712"&gt;487&lt;/key&gt;&lt;/foreign-keys&gt;&lt;ref-type name="Journal Article"&gt;17&lt;/ref-type&gt;&lt;contributors&gt;&lt;authors&gt;&lt;author&gt;Cohen, Jacob&lt;/author&gt;&lt;/authors&gt;&lt;/contributors&gt;&lt;titles&gt;&lt;title&gt;The statistical power of abnormal-social psychological research: A review&lt;/title&gt;&lt;secondary-title&gt;The Journal of Abnormal and Social Psychology&lt;/secondary-title&gt;&lt;/titles&gt;&lt;periodical&gt;&lt;full-title&gt;The Journal of Abnormal and Social Psychology&lt;/full-title&gt;&lt;/periodical&gt;&lt;pages&gt;145-153&lt;/pages&gt;&lt;volume&gt;65&lt;/volume&gt;&lt;number&gt;3&lt;/number&gt;&lt;dates&gt;&lt;year&gt;1962&lt;/year&gt;&lt;/dates&gt;&lt;pub-location&gt;US&lt;/pub-location&gt;&lt;publisher&gt;American Psychological Association&lt;/publisher&gt;&lt;isbn&gt;0096-851X(Print)&lt;/isbn&gt;&lt;urls&gt;&lt;/urls&gt;&lt;electronic-resource-num&gt;10.1037/h0045186&lt;/electronic-resource-num&gt;&lt;/record&gt;&lt;/Cite&gt;&lt;/EndNote&gt;</w:instrText>
-      </w:r>
-      <w:r>
+        <w:rPr>
+          <w:rFonts w:cstheme="minorHAnsi"/>
+        </w:rPr>
+        <w:instrText xml:space="preserve"> ADDIN EN.CITE &lt;EndNote&gt;&lt;Cite&gt;&lt;Author&gt;Faul&lt;/Author&gt;&lt;Year&gt;2007&lt;/Year&gt;&lt;RecNum&gt;546&lt;/RecNum&gt;&lt;DisplayText&gt;(Faul, Erdfelder, Lang, &amp;amp; Buchner, 2007)&lt;/DisplayText&gt;&lt;record&gt;&lt;rec-number&gt;546&lt;/rec-number&gt;&lt;foreign-keys&gt;&lt;key app="EN" db-id="9xrafw5sx95dvre9w5hpevd89fzwtwr9twsw" timestamp="1508193712"&gt;546&lt;/key&gt;&lt;/foreign-keys&gt;&lt;ref-type name="Journal Article"&gt;17&lt;/ref-type&gt;&lt;contributors&gt;&lt;authors&gt;&lt;author&gt;Faul, Franz&lt;/author&gt;&lt;author&gt;Erdfelder, Edgar&lt;/author&gt;&lt;author&gt;Lang, Albert-Georg&lt;/author&gt;&lt;author&gt;Buchner, Axel&lt;/author&gt;&lt;/authors&gt;&lt;/contributors&gt;&lt;titles&gt;&lt;title&gt;G*Power 3: A flexible statistical power analysis program for the social, behavioral, and biomedical sciences&lt;/title&gt;&lt;secondary-title&gt;Behavior Research Methods&lt;/secondary-title&gt;&lt;/titles&gt;&lt;periodical&gt;&lt;full-title&gt;Behavior Research Methods&lt;/full-title&gt;&lt;/periodical&gt;&lt;pages&gt;175-191&lt;/pages&gt;&lt;volume&gt;39&lt;/volume&gt;&lt;number&gt;2&lt;/number&gt;&lt;dates&gt;&lt;year&gt;2007&lt;/year&gt;&lt;/dates&gt;&lt;isbn&gt;1554-3528&lt;/isbn&gt;&lt;label&gt;ref1&lt;/label&gt;&lt;work-type&gt;journal article&lt;/work-type&gt;&lt;urls&gt;&lt;related-urls&gt;&lt;url&gt;http://dx.doi.org/10.3758/BF03193146&lt;/url&gt;&lt;/related-urls&gt;&lt;/urls&gt;&lt;electronic-resource-num&gt;10.3758/bf03193146&lt;/electronic-resource-num&gt;&lt;/record&gt;&lt;/Cite&gt;&lt;/EndNote&gt;</w:instrText>
+      </w:r>
+      <w:r>
+        <w:rPr>
+          <w:rFonts w:cstheme="minorHAnsi"/>
+        </w:rPr>
         <w:fldChar w:fldCharType="separate"/>
       </w:r>
       <w:r>
         <w:rPr>
+          <w:rFonts w:cstheme="minorHAnsi"/>
           <w:noProof/>
         </w:rPr>
-        <w:t>(e.g., Cohen, 1962 which relagates mention of other methods of increasing power to a footnote)</w:t>
-      </w:r>
-      <w:r>
+        <w:t>(Faul, Erdfelder, Lang, &amp; Buchner, 2007)</w:t>
+      </w:r>
+      <w:r>
+        <w:rPr>
+          <w:rFonts w:cstheme="minorHAnsi"/>
+        </w:rPr>
         <w:fldChar w:fldCharType="end"/>
       </w:r>
       <w:r>
-        <w:t xml:space="preserve">, other methods of increasing the power of statistical tests exist. Reducing measurement error, error variance, using repeated measures designs, increasing the alpha level, or increasing the size of the effect will lead to higher power in most cases </w:t>
-      </w:r>
-      <w:r>
-        <w:fldChar w:fldCharType="begin"/>
-      </w:r>
-      <w:r>
-        <w:instrText xml:space="preserve"> ADDIN EN.CITE &lt;EndNote&gt;&lt;Cite&gt;&lt;Author&gt;Müller&lt;/Author&gt;&lt;Year&gt;2002&lt;/Year&gt;&lt;RecNum&gt;714&lt;/RecNum&gt;&lt;DisplayText&gt;(Loken &amp;amp; Gelman, 2017; Müller &amp;amp; Szegedi, 2002)&lt;/DisplayText&gt;&lt;record&gt;&lt;rec-number&gt;714&lt;/rec-number&gt;&lt;foreign-keys&gt;&lt;key app="EN" db-id="9xrafw5sx95dvre9w5hpevd89fzwtwr9twsw" timestamp="1512343285"&gt;714&lt;/key&gt;&lt;/foreign-keys&gt;&lt;ref-type name="Journal Article"&gt;17&lt;/ref-type&gt;&lt;contributors&gt;&lt;authors&gt;&lt;author&gt;Müller, Matthias J.&lt;/author&gt;&lt;author&gt;Szegedi, Armin&lt;/author&gt;&lt;/authors&gt;&lt;/contributors&gt;&lt;titles&gt;&lt;title&gt;Effects of Interrater Reliability of Psychopathologic Assessment on Power and Sample Size Calculations in Clinical Trials&lt;/title&gt;&lt;secondary-title&gt;Journal of Clinical Psychopharmacology&lt;/secondary-title&gt;&lt;/titles&gt;&lt;periodical&gt;&lt;full-title&gt;Journal of Clinical Psychopharmacology&lt;/full-title&gt;&lt;/periodical&gt;&lt;volume&gt;22&lt;/volume&gt;&lt;number&gt;3&lt;/number&gt;&lt;dates&gt;&lt;year&gt;2002&lt;/year&gt;&lt;/dates&gt;&lt;isbn&gt;0271-0749&lt;/isbn&gt;&lt;urls&gt;&lt;related-urls&gt;&lt;url&gt;http://journals.lww.com/psychopharmacology/Fulltext/2002/06000/Effects_of_Interrater_Reliability_of.13.aspx&lt;/url&gt;&lt;/related-urls&gt;&lt;/urls&gt;&lt;/record&gt;&lt;/Cite&gt;&lt;Cite&gt;&lt;Author&gt;Loken&lt;/Author&gt;&lt;Year&gt;2017&lt;/Year&gt;&lt;RecNum&gt;164&lt;/RecNum&gt;&lt;record&gt;&lt;rec-number&gt;164&lt;/rec-number&gt;&lt;foreign-keys&gt;&lt;key app="EN" db-id="9xrafw5sx95dvre9w5hpevd89fzwtwr9twsw" timestamp="1499986207"&gt;164&lt;/key&gt;&lt;/foreign-keys&gt;&lt;ref-type name="Journal Article"&gt;17&lt;/ref-type&gt;&lt;contributors&gt;&lt;authors&gt;&lt;author&gt;Loken, Eric&lt;/author&gt;&lt;author&gt;Gelman, Andrew&lt;/author&gt;&lt;/authors&gt;&lt;/contributors&gt;&lt;titles&gt;&lt;title&gt;Measurement error and the replication crisis&lt;/title&gt;&lt;secondary-title&gt;Science&lt;/secondary-title&gt;&lt;/titles&gt;&lt;periodical&gt;&lt;full-title&gt;Science&lt;/full-title&gt;&lt;/periodical&gt;&lt;pages&gt;584&lt;/pages&gt;&lt;volume&gt;355&lt;/volume&gt;&lt;number&gt;6325&lt;/number&gt;&lt;dates&gt;&lt;year&gt;2017&lt;/year&gt;&lt;/dates&gt;&lt;work-type&gt;10.1126/science.aal3618&lt;/work-type&gt;&lt;urls&gt;&lt;related-urls&gt;&lt;url&gt;http://science.sciencemag.org/content/355/6325/584.abstract&lt;/url&gt;&lt;/related-urls&gt;&lt;/urls&gt;&lt;electronic-resource-num&gt;10.1126/science.aal3618&lt;/electronic-resource-num&gt;&lt;/record&gt;&lt;/Cite&gt;&lt;/EndNote&gt;</w:instrText>
-      </w:r>
-      <w:r>
-        <w:fldChar w:fldCharType="separate"/>
-      </w:r>
-      <w:r>
+        <w:rPr>
+          <w:rFonts w:cstheme="minorHAnsi"/>
+          <w:i/>
+        </w:rPr>
+        <w:t>.</w:t>
+      </w:r>
+    </w:p>
+    <w:p>
+      <w:pPr>
+        <w:spacing w:line="360" w:lineRule="auto"/>
+        <w:rPr>
+          <w:rFonts w:cstheme="minorHAnsi"/>
+        </w:rPr>
+      </w:pPr>
+      <w:r>
+        <w:rPr>
+          <w:rFonts w:cstheme="minorHAnsi"/>
+        </w:rPr>
+        <w:t xml:space="preserve">Proportion overlap (U) - </w:t>
+      </w:r>
+    </w:p>
+    <w:p>
+      <w:pPr>
+        <w:spacing w:line="360" w:lineRule="auto"/>
+        <w:rPr>
+          <w:rFonts w:cstheme="minorHAnsi"/>
+        </w:rPr>
+      </w:pPr>
+    </w:p>
+    <w:p>
+      <w:pPr>
+        <w:spacing w:line="360" w:lineRule="auto"/>
         <w:rPr>
           <w:noProof/>
         </w:rPr>
-        <w:t>(Loken &amp; Gelman, 2017; Müller &amp; Szegedi, 2002)</w:t>
-      </w:r>
-      <w:r>
-        <w:fldChar w:fldCharType="end"/>
-      </w:r>
-      <w:r>
-        <w:t xml:space="preserve">. One reason these other methods are often ignored is that these other elements are often assumed to be fixed by custom, already be optimised for maximum power, or difficult for the researcher to alter </w:t>
-      </w:r>
-      <w:r>
-        <w:fldChar w:fldCharType="begin"/>
-      </w:r>
-      <w:r>
-        <w:instrText xml:space="preserve"> ADDIN EN.CITE &lt;EndNote&gt;&lt;Cite&gt;&lt;Author&gt;Cohen&lt;/Author&gt;&lt;Year&gt;1962&lt;/Year&gt;&lt;RecNum&gt;487&lt;/RecNum&gt;&lt;DisplayText&gt;(Cohen, 1962)&lt;/DisplayText&gt;&lt;record&gt;&lt;rec-number&gt;487&lt;/rec-number&gt;&lt;foreign-keys&gt;&lt;key app="EN" db-id="9xrafw5sx95dvre9w5hpevd89fzwtwr9twsw" timestamp="1508193712"&gt;487&lt;/key&gt;&lt;/foreign-keys&gt;&lt;ref-type name="Journal Article"&gt;17&lt;/ref-type&gt;&lt;contributors&gt;&lt;authors&gt;&lt;author&gt;Cohen, Jacob&lt;/author&gt;&lt;/authors&gt;&lt;/contributors&gt;&lt;titles&gt;&lt;title&gt;The statistical power of abnormal-social psychological research: A review&lt;/title&gt;&lt;secondary-title&gt;The Journal of Abnormal and Social Psychology&lt;/secondary-title&gt;&lt;/titles&gt;&lt;periodical&gt;&lt;full-title&gt;The Journal of Abnormal and Social Psychology&lt;/full-title&gt;&lt;/periodical&gt;&lt;pages&gt;145-153&lt;/pages&gt;&lt;volume&gt;65&lt;/volume&gt;&lt;number&gt;3&lt;/number&gt;&lt;dates&gt;&lt;year&gt;1962&lt;/year&gt;&lt;/dates&gt;&lt;pub-location&gt;US&lt;/pub-location&gt;&lt;publisher&gt;American Psychological Association&lt;/publisher&gt;&lt;isbn&gt;0096-851X(Print)&lt;/isbn&gt;&lt;urls&gt;&lt;/urls&gt;&lt;electronic-resource-num&gt;10.1037/h0045186&lt;/electronic-resource-num&gt;&lt;/record&gt;&lt;/Cite&gt;&lt;/EndNote&gt;</w:instrText>
-      </w:r>
-      <w:r>
-        <w:fldChar w:fldCharType="separate"/>
-      </w:r>
+      </w:pPr>
       <w:r>
         <w:rPr>
           <w:noProof/>
         </w:rPr>
-        <w:t>(Cohen, 1962)</w:t>
-      </w:r>
-      <w:r>
-        <w:fldChar w:fldCharType="end"/>
-      </w:r>
-      <w:r>
-        <w:t xml:space="preserve">. The alpha level used (which also impacts statistical power) is almost never changed, and then almost only ever lowered leading to lower power </w:t>
-      </w:r>
-      <w:r>
-        <w:fldChar w:fldCharType="begin"/>
-      </w:r>
-      <w:r>
-        <w:instrText xml:space="preserve"> ADDIN EN.CITE &lt;EndNote&gt;&lt;Cite&gt;&lt;Author&gt;Gigerenzer&lt;/Author&gt;&lt;Year&gt;2004&lt;/Year&gt;&lt;RecNum&gt;501&lt;/RecNum&gt;&lt;DisplayText&gt;(Gigerenzer, 2004)&lt;/DisplayText&gt;&lt;record&gt;&lt;rec-number&gt;501&lt;/rec-number&gt;&lt;foreign-keys&gt;&lt;key app="EN" db-id="9xrafw5sx95dvre9w5hpevd89fzwtwr9twsw" timestamp="1508193712"&gt;501&lt;/key&gt;&lt;/foreign-keys&gt;&lt;ref-type name="Journal Article"&gt;17&lt;/ref-type&gt;&lt;contributors&gt;&lt;authors&gt;&lt;author&gt;Gigerenzer, Gerd&lt;/author&gt;&lt;/authors&gt;&lt;/contributors&gt;&lt;titles&gt;&lt;title&gt;Mindless statistics&lt;/title&gt;&lt;secondary-title&gt;The Journal of Socio-Economics&lt;/secondary-title&gt;&lt;/titles&gt;&lt;periodical&gt;&lt;full-title&gt;The Journal of Socio-Economics&lt;/full-title&gt;&lt;/periodical&gt;&lt;pages&gt;587-606&lt;/pages&gt;&lt;volume&gt;33&lt;/volume&gt;&lt;number&gt;5&lt;/number&gt;&lt;keywords&gt;&lt;keyword&gt;Rituals&lt;/keyword&gt;&lt;keyword&gt;Collective illusions&lt;/keyword&gt;&lt;keyword&gt;Statistical significance&lt;/keyword&gt;&lt;keyword&gt;Editors&lt;/keyword&gt;&lt;keyword&gt;Textbooks&lt;/keyword&gt;&lt;/keywords&gt;&lt;dates&gt;&lt;year&gt;2004&lt;/year&gt;&lt;pub-dates&gt;&lt;date&gt;11//&lt;/date&gt;&lt;/pub-dates&gt;&lt;/dates&gt;&lt;isbn&gt;1053-5357&lt;/isbn&gt;&lt;urls&gt;&lt;related-urls&gt;&lt;url&gt;http://www.sciencedirect.com/science/article/pii/S1053535704000927&lt;/url&gt;&lt;/related-urls&gt;&lt;/urls&gt;&lt;electronic-resource-num&gt;http://dx.doi.org/10.1016/j.socec.2004.09.033&lt;/electronic-resource-num&gt;&lt;/record&gt;&lt;/Cite&gt;&lt;/EndNote&gt;</w:instrText>
-      </w:r>
-      <w:r>
-        <w:fldChar w:fldCharType="separate"/>
-      </w:r>
-      <w:r>
-        <w:rPr>
-          <w:noProof/>
-        </w:rPr>
-        <w:t>(Gigerenzer, 2004)</w:t>
-      </w:r>
-      <w:r>
-        <w:fldChar w:fldCharType="end"/>
-      </w:r>
-      <w:r>
-        <w:t xml:space="preserve">. The effect size tends to be considered fixed, or assumed to already be maximized </w:t>
-      </w:r>
-      <w:r>
-        <w:fldChar w:fldCharType="begin"/>
-      </w:r>
-      <w:r>
-        <w:instrText xml:space="preserve"> ADDIN EN.CITE &lt;EndNote&gt;&lt;Cite&gt;&lt;Author&gt;Lakens&lt;/Author&gt;&lt;Year&gt;2014&lt;/Year&gt;&lt;RecNum&gt;168&lt;/RecNum&gt;&lt;DisplayText&gt;(Lakens &amp;amp; Evers, 2014)&lt;/DisplayText&gt;&lt;record&gt;&lt;rec-number&gt;168&lt;/rec-number&gt;&lt;foreign-keys&gt;&lt;key app="EN" db-id="9xrafw5sx95dvre9w5hpevd89fzwtwr9twsw" timestamp="1500012867"&gt;168&lt;/key&gt;&lt;/foreign-keys&gt;&lt;ref-type name="Journal Article"&gt;17&lt;/ref-type&gt;&lt;contributors&gt;&lt;authors&gt;&lt;author&gt;Lakens, Daniël&lt;/author&gt;&lt;author&gt;Evers, Ellen R. K.&lt;/author&gt;&lt;/authors&gt;&lt;/contributors&gt;&lt;titles&gt;&lt;title&gt;Sailing From the Seas of Chaos Into the Corridor of Stability&lt;/title&gt;&lt;secondary-title&gt;Perspectives on Psychological Science&lt;/secondary-title&gt;&lt;/titles&gt;&lt;periodical&gt;&lt;full-title&gt;Perspectives on Psychological Science&lt;/full-title&gt;&lt;/periodical&gt;&lt;pages&gt;278-292&lt;/pages&gt;&lt;volume&gt;9&lt;/volume&gt;&lt;number&gt;3&lt;/number&gt;&lt;dates&gt;&lt;year&gt;2014&lt;/year&gt;&lt;pub-dates&gt;&lt;date&gt;2014/05/01&lt;/date&gt;&lt;/pub-dates&gt;&lt;/dates&gt;&lt;publisher&gt;SAGE Publications&lt;/publisher&gt;&lt;isbn&gt;1745-6916&lt;/isbn&gt;&lt;urls&gt;&lt;related-urls&gt;&lt;url&gt;http://dx.doi.org/10.1177/1745691614528520&lt;/url&gt;&lt;/related-urls&gt;&lt;/urls&gt;&lt;electronic-resource-num&gt;10.1177/1745691614528520&lt;/electronic-resource-num&gt;&lt;access-date&gt;2017/07/13&lt;/access-date&gt;&lt;/record&gt;&lt;/Cite&gt;&lt;/EndNote&gt;</w:instrText>
-      </w:r>
-      <w:r>
-        <w:fldChar w:fldCharType="separate"/>
-      </w:r>
-      <w:r>
-        <w:rPr>
-          <w:noProof/>
-        </w:rPr>
-        <w:t>(Lakens &amp; Evers, 2014)</w:t>
-      </w:r>
-      <w:r>
-        <w:fldChar w:fldCharType="end"/>
-      </w:r>
-      <w:r>
-        <w:t xml:space="preserve">. Other parameters (e.g., correlations between repeated measurements) are often thought to be outside of a researcher’s control. However, the experimental design will often be alterable (i.e., it may be possible to use a repeated measures design as opposed to a between </w:t>
-      </w:r>
-      <w:proofErr w:type="gramStart"/>
-      <w:r>
         <w:lastRenderedPageBreak/>
-        <w:t>subjects</w:t>
-      </w:r>
-      <w:proofErr w:type="gramEnd"/>
-      <w:r>
-        <w:t xml:space="preserve"> design), and it may be possible to prioritize obtaining highly reliable measures of constructs under study in order to maximize power. </w:t>
-      </w:r>
-    </w:p>
-    <w:p>
-      <w:pPr>
-        <w:spacing w:line="360" w:lineRule="auto"/>
-        <w:rPr>
-          <w:rFonts w:cstheme="minorHAnsi"/>
-          <w:b/>
-        </w:rPr>
-      </w:pPr>
-    </w:p>
-    <w:p>
-      <w:pPr>
-        <w:spacing w:line="360" w:lineRule="auto"/>
-        <w:rPr>
-          <w:rFonts w:cstheme="minorHAnsi"/>
-          <w:b/>
-        </w:rPr>
-      </w:pPr>
-      <w:r>
-        <w:rPr>
-          <w:rFonts w:cstheme="minorHAnsi"/>
-          <w:b/>
-        </w:rPr>
-        <w:t xml:space="preserve">Interpreting effect sizes </w:t>
-      </w:r>
-    </w:p>
-    <w:p>
-      <w:pPr>
-        <w:spacing w:line="360" w:lineRule="auto"/>
-        <w:rPr>
-          <w:rFonts w:cstheme="minorHAnsi"/>
-        </w:rPr>
-      </w:pPr>
-      <w:r>
-        <w:rPr>
-          <w:rFonts w:cstheme="minorHAnsi"/>
-        </w:rPr>
-        <w:t xml:space="preserve">Power analysis for a t-test for mean differences between independent groups can either take as input parameters the mean difference along with an estimate of the expected SD of the groups, or a direct estimate of the standardized effect size between groups. The most commonly referenced program for performing power analysis, g*power [Honours research too, also see later chapter], accepts either as input, although the default input is Cohen’s </w:t>
-      </w:r>
-      <w:r>
-        <w:rPr>
-          <w:rFonts w:cstheme="minorHAnsi"/>
-          <w:i/>
-        </w:rPr>
-        <w:t xml:space="preserve">d </w:t>
-      </w:r>
-      <w:r>
-        <w:rPr>
-          <w:rFonts w:cstheme="minorHAnsi"/>
-        </w:rPr>
-        <w:fldChar w:fldCharType="begin"/>
-      </w:r>
-      <w:r>
-        <w:rPr>
-          <w:rFonts w:cstheme="minorHAnsi"/>
-        </w:rPr>
-        <w:instrText xml:space="preserve"> ADDIN EN.CITE &lt;EndNote&gt;&lt;Cite&gt;&lt;Author&gt;Faul&lt;/Author&gt;&lt;Year&gt;2007&lt;/Year&gt;&lt;RecNum&gt;546&lt;/RecNum&gt;&lt;DisplayText&gt;(Faul, Erdfelder, Lang, &amp;amp; Buchner, 2007)&lt;/DisplayText&gt;&lt;record&gt;&lt;rec-number&gt;546&lt;/rec-number&gt;&lt;foreign-keys&gt;&lt;key app="EN" db-id="9xrafw5sx95dvre9w5hpevd89fzwtwr9twsw" timestamp="1508193712"&gt;546&lt;/key&gt;&lt;/foreign-keys&gt;&lt;ref-type name="Journal Article"&gt;17&lt;/ref-type&gt;&lt;contributors&gt;&lt;authors&gt;&lt;author&gt;Faul, Franz&lt;/author&gt;&lt;author&gt;Erdfelder, Edgar&lt;/author&gt;&lt;author&gt;Lang, Albert-Georg&lt;/author&gt;&lt;author&gt;Buchner, Axel&lt;/author&gt;&lt;/authors&gt;&lt;/contributors&gt;&lt;titles&gt;&lt;title&gt;G*Power 3: A flexible statistical power analysis program for the social, behavioral, and biomedical sciences&lt;/title&gt;&lt;secondary-title&gt;Behavior Research Methods&lt;/secondary-title&gt;&lt;/titles&gt;&lt;periodical&gt;&lt;full-title&gt;Behavior Research Methods&lt;/full-title&gt;&lt;/periodical&gt;&lt;pages&gt;175-191&lt;/pages&gt;&lt;volume&gt;39&lt;/volume&gt;&lt;number&gt;2&lt;/number&gt;&lt;dates&gt;&lt;year&gt;2007&lt;/year&gt;&lt;/dates&gt;&lt;isbn&gt;1554-3528&lt;/isbn&gt;&lt;label&gt;ref1&lt;/label&gt;&lt;work-type&gt;journal article&lt;/work-type&gt;&lt;urls&gt;&lt;related-urls&gt;&lt;url&gt;http://dx.doi.org/10.3758/BF03193146&lt;/url&gt;&lt;/related-urls&gt;&lt;/urls&gt;&lt;electronic-resource-num&gt;10.3758/bf03193146&lt;/electronic-resource-num&gt;&lt;/record&gt;&lt;/Cite&gt;&lt;/EndNote&gt;</w:instrText>
-      </w:r>
-      <w:r>
-        <w:rPr>
-          <w:rFonts w:cstheme="minorHAnsi"/>
-        </w:rPr>
-        <w:fldChar w:fldCharType="separate"/>
-      </w:r>
-      <w:r>
-        <w:rPr>
-          <w:rFonts w:cstheme="minorHAnsi"/>
-          <w:noProof/>
-        </w:rPr>
-        <w:t>(Faul, Erdfelder, Lang, &amp; Buchner, 2007)</w:t>
-      </w:r>
-      <w:r>
-        <w:rPr>
-          <w:rFonts w:cstheme="minorHAnsi"/>
-        </w:rPr>
-        <w:fldChar w:fldCharType="end"/>
-      </w:r>
-      <w:r>
-        <w:rPr>
-          <w:rFonts w:cstheme="minorHAnsi"/>
-          <w:i/>
-        </w:rPr>
-        <w:t>.</w:t>
-      </w:r>
-    </w:p>
-    <w:p>
-      <w:pPr>
-        <w:spacing w:line="360" w:lineRule="auto"/>
-        <w:rPr>
-          <w:rFonts w:cstheme="minorHAnsi"/>
-        </w:rPr>
-      </w:pPr>
-      <w:r>
-        <w:rPr>
-          <w:rFonts w:cstheme="minorHAnsi"/>
-        </w:rPr>
-        <w:t xml:space="preserve">Proportion overlap (U) - </w:t>
-      </w:r>
-    </w:p>
-    <w:p>
-      <w:pPr>
-        <w:spacing w:line="360" w:lineRule="auto"/>
-        <w:rPr>
-          <w:rFonts w:cstheme="minorHAnsi"/>
-        </w:rPr>
-      </w:pPr>
-    </w:p>
-    <w:p>
-      <w:pPr>
-        <w:spacing w:line="360" w:lineRule="auto"/>
-        <w:rPr>
-          <w:noProof/>
-        </w:rPr>
-      </w:pPr>
-      <w:r>
-        <w:rPr>
-          <w:noProof/>
-        </w:rPr>
         <w:drawing>
           <wp:inline distT="0" distB="0" distL="0" distR="0" wp14:anchorId="0940B198" wp14:editId="5964CD05">
             <wp:extent cx="2854325" cy="2193290"/>
@@ -1590,124 +1684,118 @@
         <w:rPr>
           <w:rFonts w:cstheme="minorHAnsi"/>
         </w:rPr>
-        <w:t xml:space="preserve">. Population distributions with a mean difference of .2, .5, .8 and 1.2 Cohen’s d, along with the percentage overlap between populations (calculated </w:t>
-      </w:r>
+        <w:t xml:space="preserve">. Population distributions with a mean difference of .2, .5, .8 and 1.2 Cohen’s d, along with the percentage overlap between populations (calculated assuming that populations are normally distributed, have equal variance, and equal sample sizes, using equations from </w:t>
+      </w:r>
+      <w:r>
+        <w:rPr>
+          <w:rFonts w:cstheme="minorHAnsi"/>
+        </w:rPr>
+        <w:fldChar w:fldCharType="begin"/>
+      </w:r>
+      <w:r>
+        <w:rPr>
+          <w:rFonts w:cstheme="minorHAnsi"/>
+        </w:rPr>
+        <w:instrText xml:space="preserve"> ADDIN EN.CITE &lt;EndNote&gt;&lt;Cite&gt;&lt;Author&gt;Reiser&lt;/Author&gt;&lt;Year&gt;1999&lt;/Year&gt;&lt;RecNum&gt;788&lt;/RecNum&gt;&lt;DisplayText&gt;(Reiser &amp;amp; Faraggi, 1999)&lt;/DisplayText&gt;&lt;record&gt;&lt;rec-number&gt;788&lt;/rec-number&gt;&lt;foreign-keys&gt;&lt;key app="EN" db-id="9xrafw5sx95dvre9w5hpevd89fzwtwr9twsw" timestamp="1520755408"&gt;788&lt;/key&gt;&lt;/foreign-keys&gt;&lt;ref-type name="Journal Article"&gt;17&lt;/ref-type&gt;&lt;contributors&gt;&lt;authors&gt;&lt;author&gt;Reiser, Benjamin&lt;/author&gt;&lt;author&gt;Faraggi, David&lt;/author&gt;&lt;/authors&gt;&lt;/contributors&gt;&lt;titles&gt;&lt;title&gt;Confidence Intervals for the Overlapping Coefficient: the Normal Equal Variance Case&lt;/title&gt;&lt;secondary-title&gt;Journal of the Royal Statistical Society: Series D (The Statistician)&lt;/secondary-title&gt;&lt;/titles&gt;&lt;periodical&gt;&lt;full-title&gt;Journal of the Royal Statistical Society: Series D (The Statistician)&lt;/full-title&gt;&lt;/periodical&gt;&lt;pages&gt;413-418&lt;/pages&gt;&lt;volume&gt;48&lt;/volume&gt;&lt;number&gt;3&lt;/number&gt;&lt;keywords&gt;&lt;keyword&gt;Measure of similarity&lt;/keyword&gt;&lt;keyword&gt;Non-central F&lt;/keyword&gt;&lt;keyword&gt;Non-central t&lt;/keyword&gt;&lt;keyword&gt;Proportion of similar responses&lt;/keyword&gt;&lt;/keywords&gt;&lt;dates&gt;&lt;year&gt;1999&lt;/year&gt;&lt;/dates&gt;&lt;publisher&gt;Blackwell Publishers Ltd&lt;/publisher&gt;&lt;isbn&gt;1467-9884&lt;/isbn&gt;&lt;urls&gt;&lt;related-urls&gt;&lt;url&gt;http://dx.doi.org/10.1111/1467-9884.00199&lt;/url&gt;&lt;/related-urls&gt;&lt;/urls&gt;&lt;electronic-resource-num&gt;10.1111/1467-9884.00199&lt;/electronic-resource-num&gt;&lt;/record&gt;&lt;/Cite&gt;&lt;/EndNote&gt;</w:instrText>
+      </w:r>
+      <w:r>
+        <w:rPr>
+          <w:rFonts w:cstheme="minorHAnsi"/>
+        </w:rPr>
+        <w:fldChar w:fldCharType="separate"/>
+      </w:r>
+      <w:r>
+        <w:rPr>
+          <w:rFonts w:cstheme="minorHAnsi"/>
+          <w:noProof/>
+        </w:rPr>
+        <w:t>(Reiser &amp; Faraggi, 1999)</w:t>
+      </w:r>
+      <w:r>
+        <w:rPr>
+          <w:rFonts w:cstheme="minorHAnsi"/>
+        </w:rPr>
+        <w:fldChar w:fldCharType="end"/>
+      </w:r>
+      <w:r>
+        <w:rPr>
+          <w:rFonts w:cstheme="minorHAnsi"/>
+        </w:rPr>
+        <w:t>).</w:t>
+      </w:r>
+    </w:p>
+    <w:p>
+      <w:pPr>
+        <w:spacing w:line="360" w:lineRule="auto"/>
+        <w:rPr>
+          <w:rFonts w:cstheme="minorHAnsi"/>
+          <w:b/>
+        </w:rPr>
+      </w:pPr>
+      <w:r>
+        <w:rPr>
+          <w:rFonts w:cstheme="minorHAnsi"/>
+          <w:b/>
+        </w:rPr>
+        <w:t xml:space="preserve">Effect size benchmarks </w:t>
+      </w:r>
+    </w:p>
+    <w:p>
+      <w:pPr>
+        <w:spacing w:line="360" w:lineRule="auto"/>
+        <w:rPr>
+          <w:rFonts w:cstheme="minorHAnsi"/>
+        </w:rPr>
+      </w:pPr>
+      <w:r>
+        <w:rPr>
+          <w:rFonts w:cstheme="minorHAnsi"/>
+        </w:rPr>
+        <w:t xml:space="preserve">The use of standardized effect size benchmarks such as those proposed in Cohen (1962) is often criticized on the grounds that these benchmarks are not empirically validated (i.e., the “medium” effect size benchmark is not the mean or median effect across psychology research), and that using standardized effect size benchmarks are likely to be poor estimates of the actual effect size of any particular experiment. Not only do they not adhere to the average size of effect seen in a </w:t>
+      </w:r>
+      <w:proofErr w:type="gramStart"/>
+      <w:r>
+        <w:rPr>
+          <w:rFonts w:cstheme="minorHAnsi"/>
+        </w:rPr>
+        <w:t>particular research</w:t>
+      </w:r>
+      <w:proofErr w:type="gramEnd"/>
+      <w:r>
+        <w:rPr>
+          <w:rFonts w:cstheme="minorHAnsi"/>
+        </w:rPr>
+        <w:t xml:space="preserve"> subfield, but researchers will often have additional information about the effect sizes that could plausibly be expected from a given experiment. </w:t>
+      </w:r>
+    </w:p>
+    <w:p>
+      <w:pPr>
+        <w:spacing w:line="360" w:lineRule="auto"/>
+        <w:rPr>
+          <w:rFonts w:cstheme="minorHAnsi"/>
+        </w:rPr>
+      </w:pPr>
+    </w:p>
+    <w:p>
+      <w:pPr>
+        <w:spacing w:line="360" w:lineRule="auto"/>
+        <w:rPr>
+          <w:rFonts w:cstheme="minorHAnsi"/>
+        </w:rPr>
+      </w:pPr>
+    </w:p>
+    <w:p>
+      <w:pPr>
+        <w:spacing w:line="360" w:lineRule="auto"/>
+        <w:rPr>
+          <w:rFonts w:cstheme="minorHAnsi"/>
+        </w:rPr>
+      </w:pPr>
       <w:r>
         <w:rPr>
           <w:rFonts w:cstheme="minorHAnsi"/>
         </w:rPr>
         <w:lastRenderedPageBreak/>
-        <w:t xml:space="preserve">assuming that populations are normally distributed, have equal variance, and equal sample sizes, using equations from </w:t>
-      </w:r>
-      <w:r>
-        <w:rPr>
-          <w:rFonts w:cstheme="minorHAnsi"/>
-        </w:rPr>
-        <w:fldChar w:fldCharType="begin"/>
-      </w:r>
-      <w:r>
-        <w:rPr>
-          <w:rFonts w:cstheme="minorHAnsi"/>
-        </w:rPr>
-        <w:instrText xml:space="preserve"> ADDIN EN.CITE &lt;EndNote&gt;&lt;Cite&gt;&lt;Author&gt;Reiser&lt;/Author&gt;&lt;Year&gt;1999&lt;/Year&gt;&lt;RecNum&gt;788&lt;/RecNum&gt;&lt;DisplayText&gt;(Reiser &amp;amp; Faraggi, 1999)&lt;/DisplayText&gt;&lt;record&gt;&lt;rec-number&gt;788&lt;/rec-number&gt;&lt;foreign-keys&gt;&lt;key app="EN" db-id="9xrafw5sx95dvre9w5hpevd89fzwtwr9twsw" timestamp="1520755408"&gt;788&lt;/key&gt;&lt;/foreign-keys&gt;&lt;ref-type name="Journal Article"&gt;17&lt;/ref-type&gt;&lt;contributors&gt;&lt;authors&gt;&lt;author&gt;Reiser, Benjamin&lt;/author&gt;&lt;author&gt;Faraggi, David&lt;/author&gt;&lt;/authors&gt;&lt;/contributors&gt;&lt;titles&gt;&lt;title&gt;Confidence Intervals for the Overlapping Coefficient: the Normal Equal Variance Case&lt;/title&gt;&lt;secondary-title&gt;Journal of the Royal Statistical Society: Series D (The Statistician)&lt;/secondary-title&gt;&lt;/titles&gt;&lt;periodical&gt;&lt;full-title&gt;Journal of the Royal Statistical Society: Series D (The Statistician)&lt;/full-title&gt;&lt;/periodical&gt;&lt;pages&gt;413-418&lt;/pages&gt;&lt;volume&gt;48&lt;/volume&gt;&lt;number&gt;3&lt;/number&gt;&lt;keywords&gt;&lt;keyword&gt;Measure of similarity&lt;/keyword&gt;&lt;keyword&gt;Non-central F&lt;/keyword&gt;&lt;keyword&gt;Non-central t&lt;/keyword&gt;&lt;keyword&gt;Proportion of similar responses&lt;/keyword&gt;&lt;/keywords&gt;&lt;dates&gt;&lt;year&gt;1999&lt;/year&gt;&lt;/dates&gt;&lt;publisher&gt;Blackwell Publishers Ltd&lt;/publisher&gt;&lt;isbn&gt;1467-9884&lt;/isbn&gt;&lt;urls&gt;&lt;related-urls&gt;&lt;url&gt;http://dx.doi.org/10.1111/1467-9884.00199&lt;/url&gt;&lt;/related-urls&gt;&lt;/urls&gt;&lt;electronic-resource-num&gt;10.1111/1467-9884.00199&lt;/electronic-resource-num&gt;&lt;/record&gt;&lt;/Cite&gt;&lt;/EndNote&gt;</w:instrText>
-      </w:r>
-      <w:r>
-        <w:rPr>
-          <w:rFonts w:cstheme="minorHAnsi"/>
-        </w:rPr>
-        <w:fldChar w:fldCharType="separate"/>
-      </w:r>
-      <w:r>
-        <w:rPr>
-          <w:rFonts w:cstheme="minorHAnsi"/>
-          <w:noProof/>
-        </w:rPr>
-        <w:t>(Reiser &amp; Faraggi, 1999)</w:t>
-      </w:r>
-      <w:r>
-        <w:rPr>
-          <w:rFonts w:cstheme="minorHAnsi"/>
-        </w:rPr>
-        <w:fldChar w:fldCharType="end"/>
-      </w:r>
-      <w:r>
-        <w:rPr>
-          <w:rFonts w:cstheme="minorHAnsi"/>
-        </w:rPr>
-        <w:t>).</w:t>
-      </w:r>
-    </w:p>
-    <w:p>
-      <w:pPr>
-        <w:spacing w:line="360" w:lineRule="auto"/>
-        <w:rPr>
-          <w:rFonts w:cstheme="minorHAnsi"/>
-          <w:b/>
-        </w:rPr>
-      </w:pPr>
-      <w:r>
-        <w:rPr>
-          <w:rFonts w:cstheme="minorHAnsi"/>
-          <w:b/>
-        </w:rPr>
-        <w:t xml:space="preserve">Effect size benchmarks </w:t>
-      </w:r>
-    </w:p>
-    <w:p>
-      <w:pPr>
-        <w:spacing w:line="360" w:lineRule="auto"/>
-        <w:rPr>
-          <w:rFonts w:cstheme="minorHAnsi"/>
-        </w:rPr>
-      </w:pPr>
-      <w:r>
-        <w:rPr>
-          <w:rFonts w:cstheme="minorHAnsi"/>
-        </w:rPr>
-        <w:t xml:space="preserve">The use of standardized effect size benchmarks such as those proposed in Cohen (1962) is often criticized on the grounds that these benchmarks are not empirically validated (i.e., the “medium” effect size benchmark is not the mean or median effect across psychology research), and that using standardized effect size benchmarks are likely to be poor estimates of the actual effect size of any particular experiment. Not only do they not adhere to the average size of effect seen in a </w:t>
-      </w:r>
-      <w:proofErr w:type="gramStart"/>
-      <w:r>
-        <w:rPr>
-          <w:rFonts w:cstheme="minorHAnsi"/>
-        </w:rPr>
-        <w:t>particular research</w:t>
-      </w:r>
-      <w:proofErr w:type="gramEnd"/>
-      <w:r>
-        <w:rPr>
-          <w:rFonts w:cstheme="minorHAnsi"/>
-        </w:rPr>
-        <w:t xml:space="preserve"> subfield, but researchers will often have additional information about the effect sizes that could plausibly be expected from a given experiment. </w:t>
-      </w:r>
-    </w:p>
-    <w:p>
-      <w:pPr>
-        <w:spacing w:line="360" w:lineRule="auto"/>
-        <w:rPr>
-          <w:rFonts w:cstheme="minorHAnsi"/>
-        </w:rPr>
-      </w:pPr>
-    </w:p>
-    <w:p>
-      <w:pPr>
-        <w:spacing w:line="360" w:lineRule="auto"/>
-        <w:rPr>
-          <w:rFonts w:cstheme="minorHAnsi"/>
-        </w:rPr>
-      </w:pPr>
-    </w:p>
-    <w:p>
-      <w:pPr>
-        <w:spacing w:line="360" w:lineRule="auto"/>
-        <w:rPr>
-          <w:rFonts w:cstheme="minorHAnsi"/>
-        </w:rPr>
-      </w:pPr>
-      <w:r>
-        <w:rPr>
-          <w:rFonts w:cstheme="minorHAnsi"/>
-        </w:rPr>
         <w:t xml:space="preserve">The “small” and “large” effect size benchmarks examined </w:t>
       </w:r>
     </w:p>
@@ -1911,7 +1999,6 @@
         <w:rPr>
           <w:rFonts w:cstheme="minorHAnsi"/>
         </w:rPr>
-        <w:lastRenderedPageBreak/>
         <w:t>DISCUSS ESTIMATES OF THE ACTUAL AVERAGE EFFECT SIZE SEEN IN FIELDS OF PSYCHOLOGICAL RESEARCH</w:t>
       </w:r>
     </w:p>
@@ -2029,6 +2116,7 @@
         <w:rPr>
           <w:noProof/>
         </w:rPr>
+        <w:lastRenderedPageBreak/>
         <w:drawing>
           <wp:inline distT="0" distB="0" distL="0" distR="0" wp14:anchorId="0B65DEA2" wp14:editId="4BFB9CAB">
             <wp:extent cx="4291965" cy="4878705"/>
@@ -2090,175 +2178,175 @@
         <w:rPr>
           <w:rFonts w:cstheme="minorHAnsi"/>
         </w:rPr>
+        <w:t xml:space="preserve">Figure [counselling] Frequency polygon of all univariate inferential statistics reported in the Journal of Counselling Psychology, 1970-1979 Reproduced from </w:t>
+      </w:r>
+      <w:r>
+        <w:rPr>
+          <w:rFonts w:cstheme="minorHAnsi"/>
+        </w:rPr>
+        <w:fldChar w:fldCharType="begin"/>
+      </w:r>
+      <w:r>
+        <w:rPr>
+          <w:rFonts w:cstheme="minorHAnsi"/>
+        </w:rPr>
+        <w:instrText xml:space="preserve"> ADDIN EN.CITE &lt;EndNote&gt;&lt;Cite&gt;&lt;Author&gt;Haase&lt;/Author&gt;&lt;Year&gt;1982&lt;/Year&gt;&lt;RecNum&gt;833&lt;/RecNum&gt;&lt;DisplayText&gt;(Haase, Waechter, &amp;amp; Solomon, 1982)&lt;/DisplayText&gt;&lt;record&gt;&lt;rec-number&gt;833&lt;/rec-number&gt;&lt;foreign-keys&gt;&lt;key app="EN" db-id="9xrafw5sx95dvre9w5hpevd89fzwtwr9twsw" timestamp="1524626280"&gt;833&lt;/key&gt;&lt;/foreign-keys&gt;&lt;ref-type name="Journal Article"&gt;17&lt;/ref-type&gt;&lt;contributors&gt;&lt;authors&gt;&lt;author&gt;Haase, Richard F.&lt;/author&gt;&lt;author&gt;Waechter, Donna M.&lt;/author&gt;&lt;author&gt;Solomon, Gary S.&lt;/author&gt;&lt;/authors&gt;&lt;/contributors&gt;&lt;titles&gt;&lt;title&gt;How significant is a significant difference? Average effect size of research in counseling psychology&lt;/title&gt;&lt;secondary-title&gt;Journal of Counseling Psychology&lt;/secondary-title&gt;&lt;/titles&gt;&lt;periodical&gt;&lt;full-title&gt;Journal of Counseling Psychology&lt;/full-title&gt;&lt;/periodical&gt;&lt;pages&gt;58-65&lt;/pages&gt;&lt;volume&gt;29&lt;/volume&gt;&lt;number&gt;1&lt;/number&gt;&lt;keywords&gt;&lt;keyword&gt;*Counseling Psychology&lt;/keyword&gt;&lt;keyword&gt;*Experimentation&lt;/keyword&gt;&lt;keyword&gt;*Scientific Communication&lt;/keyword&gt;&lt;keyword&gt;Statistical Significance&lt;/keyword&gt;&lt;/keywords&gt;&lt;dates&gt;&lt;year&gt;1982&lt;/year&gt;&lt;/dates&gt;&lt;pub-location&gt;US&lt;/pub-location&gt;&lt;publisher&gt;American Psychological Association&lt;/publisher&gt;&lt;isbn&gt;1939-2168(Electronic),0022-0167(Print)&lt;/isbn&gt;&lt;urls&gt;&lt;/urls&gt;&lt;electronic-resource-num&gt;10.1037/0022-0167.29.1.58&lt;/electronic-resource-num&gt;&lt;/record&gt;&lt;/Cite&gt;&lt;/EndNote&gt;</w:instrText>
+      </w:r>
+      <w:r>
+        <w:rPr>
+          <w:rFonts w:cstheme="minorHAnsi"/>
+        </w:rPr>
+        <w:fldChar w:fldCharType="separate"/>
+      </w:r>
+      <w:r>
+        <w:rPr>
+          <w:rFonts w:cstheme="minorHAnsi"/>
+          <w:noProof/>
+        </w:rPr>
+        <w:t>(Haase, Waechter, &amp; Solomon, 1982)</w:t>
+      </w:r>
+      <w:r>
+        <w:rPr>
+          <w:rFonts w:cstheme="minorHAnsi"/>
+        </w:rPr>
+        <w:fldChar w:fldCharType="end"/>
+      </w:r>
+    </w:p>
+    <w:p>
+      <w:pPr>
+        <w:spacing w:line="360" w:lineRule="auto"/>
+        <w:rPr>
+          <w:rFonts w:cstheme="minorHAnsi"/>
+        </w:rPr>
+      </w:pPr>
+    </w:p>
+    <w:p>
+      <w:pPr>
+        <w:spacing w:line="360" w:lineRule="auto"/>
+        <w:rPr>
+          <w:rFonts w:cstheme="minorHAnsi"/>
+        </w:rPr>
+      </w:pPr>
+      <w:r>
+        <w:rPr>
+          <w:rFonts w:cstheme="minorHAnsi"/>
+        </w:rPr>
+        <w:t>4.1.4</w:t>
+      </w:r>
+    </w:p>
+    <w:p>
+      <w:pPr>
+        <w:spacing w:line="360" w:lineRule="auto"/>
+        <w:rPr>
+          <w:rFonts w:cstheme="minorHAnsi"/>
+        </w:rPr>
+      </w:pPr>
+      <w:r>
+        <w:rPr>
+          <w:rFonts w:cstheme="minorHAnsi"/>
+        </w:rPr>
+        <w:t>[</w:t>
+      </w:r>
+      <w:proofErr w:type="spellStart"/>
+      <w:r>
+        <w:rPr>
+          <w:rFonts w:cstheme="minorHAnsi"/>
+        </w:rPr>
+        <w:t>EffectSizeBenchmarksImage.R</w:t>
+      </w:r>
+      <w:proofErr w:type="spellEnd"/>
+      <w:r>
+        <w:rPr>
+          <w:rFonts w:cstheme="minorHAnsi"/>
+        </w:rPr>
+        <w:t>] FIX % location</w:t>
+      </w:r>
+    </w:p>
+    <w:p>
+      <w:pPr>
+        <w:spacing w:line="360" w:lineRule="auto"/>
+        <w:rPr>
+          <w:rFonts w:cstheme="minorHAnsi"/>
+        </w:rPr>
+      </w:pPr>
+      <w:r>
+        <w:rPr>
+          <w:rFonts w:cstheme="minorHAnsi"/>
+        </w:rPr>
+        <w:t xml:space="preserve">Maybe explain what happens to the sampling distribution for the mean difference as the groups get further apart. Non-central </w:t>
+      </w:r>
+      <w:proofErr w:type="spellStart"/>
+      <w:r>
+        <w:rPr>
+          <w:rFonts w:cstheme="minorHAnsi"/>
+        </w:rPr>
+        <w:t>ts</w:t>
+      </w:r>
+      <w:proofErr w:type="spellEnd"/>
+      <w:r>
+        <w:rPr>
+          <w:rFonts w:cstheme="minorHAnsi"/>
+        </w:rPr>
+        <w:t xml:space="preserve">, etc. </w:t>
+      </w:r>
+    </w:p>
+    <w:p>
+      <w:pPr>
+        <w:spacing w:line="360" w:lineRule="auto"/>
+        <w:rPr>
+          <w:rFonts w:cstheme="minorHAnsi"/>
+        </w:rPr>
+      </w:pPr>
+      <w:r>
+        <w:rPr>
+          <w:rFonts w:cstheme="minorHAnsi"/>
+        </w:rPr>
+        <w:t>4.1.5</w:t>
+      </w:r>
+    </w:p>
+    <w:p>
+      <w:pPr>
+        <w:spacing w:line="360" w:lineRule="auto"/>
+      </w:pPr>
+      <w:r>
+        <w:t xml:space="preserve">Attempts to estimate  </w:t>
+      </w:r>
+    </w:p>
+    <w:p>
+      <w:pPr>
+        <w:spacing w:line="360" w:lineRule="auto"/>
+      </w:pPr>
+      <w:r>
+        <w:t>Richard, Bond Jr., &amp; Stokes-</w:t>
+      </w:r>
+      <w:proofErr w:type="spellStart"/>
+      <w:r>
+        <w:t>Zoota</w:t>
+      </w:r>
+      <w:proofErr w:type="spellEnd"/>
+      <w:r>
+        <w:t xml:space="preserve"> (2003) One hundred years of social psychology … </w:t>
+      </w:r>
+    </w:p>
+    <w:p>
+      <w:pPr>
+        <w:spacing w:line="360" w:lineRule="auto"/>
+      </w:pPr>
+      <w:r>
+        <w:t xml:space="preserve">Is it reasonable to use this as a guide to determining sample sizes – no, not really, it’s going to be inflated. Attempts to correct for sample size… MAYBE DO </w:t>
+      </w:r>
+      <w:proofErr w:type="gramStart"/>
+      <w:r>
+        <w:t>THIS ???</w:t>
+      </w:r>
+      <w:proofErr w:type="gramEnd"/>
+    </w:p>
+    <w:p>
+      <w:pPr>
+        <w:spacing w:line="360" w:lineRule="auto"/>
+      </w:pPr>
+      <w:r>
         <w:lastRenderedPageBreak/>
-        <w:t xml:space="preserve">Figure [counselling] Frequency polygon of all univariate inferential statistics reported in the Journal of Counselling Psychology, 1970-1979 Reproduced from </w:t>
-      </w:r>
-      <w:r>
-        <w:rPr>
-          <w:rFonts w:cstheme="minorHAnsi"/>
-        </w:rPr>
-        <w:fldChar w:fldCharType="begin"/>
-      </w:r>
-      <w:r>
-        <w:rPr>
-          <w:rFonts w:cstheme="minorHAnsi"/>
-        </w:rPr>
-        <w:instrText xml:space="preserve"> ADDIN EN.CITE &lt;EndNote&gt;&lt;Cite&gt;&lt;Author&gt;Haase&lt;/Author&gt;&lt;Year&gt;1982&lt;/Year&gt;&lt;RecNum&gt;833&lt;/RecNum&gt;&lt;DisplayText&gt;(Haase, Waechter, &amp;amp; Solomon, 1982)&lt;/DisplayText&gt;&lt;record&gt;&lt;rec-number&gt;833&lt;/rec-number&gt;&lt;foreign-keys&gt;&lt;key app="EN" db-id="9xrafw5sx95dvre9w5hpevd89fzwtwr9twsw" timestamp="1524626280"&gt;833&lt;/key&gt;&lt;/foreign-keys&gt;&lt;ref-type name="Journal Article"&gt;17&lt;/ref-type&gt;&lt;contributors&gt;&lt;authors&gt;&lt;author&gt;Haase, Richard F.&lt;/author&gt;&lt;author&gt;Waechter, Donna M.&lt;/author&gt;&lt;author&gt;Solomon, Gary S.&lt;/author&gt;&lt;/authors&gt;&lt;/contributors&gt;&lt;titles&gt;&lt;title&gt;How significant is a significant difference? Average effect size of research in counseling psychology&lt;/title&gt;&lt;secondary-title&gt;Journal of Counseling Psychology&lt;/secondary-title&gt;&lt;/titles&gt;&lt;periodical&gt;&lt;full-title&gt;Journal of Counseling Psychology&lt;/full-title&gt;&lt;/periodical&gt;&lt;pages&gt;58-65&lt;/pages&gt;&lt;volume&gt;29&lt;/volume&gt;&lt;number&gt;1&lt;/number&gt;&lt;keywords&gt;&lt;keyword&gt;*Counseling Psychology&lt;/keyword&gt;&lt;keyword&gt;*Experimentation&lt;/keyword&gt;&lt;keyword&gt;*Scientific Communication&lt;/keyword&gt;&lt;keyword&gt;Statistical Significance&lt;/keyword&gt;&lt;/keywords&gt;&lt;dates&gt;&lt;year&gt;1982&lt;/year&gt;&lt;/dates&gt;&lt;pub-location&gt;US&lt;/pub-location&gt;&lt;publisher&gt;American Psychological Association&lt;/publisher&gt;&lt;isbn&gt;1939-2168(Electronic),0022-0167(Print)&lt;/isbn&gt;&lt;urls&gt;&lt;/urls&gt;&lt;electronic-resource-num&gt;10.1037/0022-0167.29.1.58&lt;/electronic-resource-num&gt;&lt;/record&gt;&lt;/Cite&gt;&lt;/EndNote&gt;</w:instrText>
-      </w:r>
-      <w:r>
-        <w:rPr>
-          <w:rFonts w:cstheme="minorHAnsi"/>
-        </w:rPr>
-        <w:fldChar w:fldCharType="separate"/>
-      </w:r>
-      <w:r>
-        <w:rPr>
-          <w:rFonts w:cstheme="minorHAnsi"/>
-          <w:noProof/>
-        </w:rPr>
-        <w:t>(Haase, Waechter, &amp; Solomon, 1982)</w:t>
-      </w:r>
-      <w:r>
-        <w:rPr>
-          <w:rFonts w:cstheme="minorHAnsi"/>
-        </w:rPr>
-        <w:fldChar w:fldCharType="end"/>
-      </w:r>
-    </w:p>
-    <w:p>
-      <w:pPr>
-        <w:spacing w:line="360" w:lineRule="auto"/>
-        <w:rPr>
-          <w:rFonts w:cstheme="minorHAnsi"/>
-        </w:rPr>
-      </w:pPr>
-    </w:p>
-    <w:p>
-      <w:pPr>
-        <w:spacing w:line="360" w:lineRule="auto"/>
-        <w:rPr>
-          <w:rFonts w:cstheme="minorHAnsi"/>
-        </w:rPr>
-      </w:pPr>
-      <w:r>
-        <w:rPr>
-          <w:rFonts w:cstheme="minorHAnsi"/>
-        </w:rPr>
-        <w:t>4.1.4</w:t>
-      </w:r>
-    </w:p>
-    <w:p>
-      <w:pPr>
-        <w:spacing w:line="360" w:lineRule="auto"/>
-        <w:rPr>
-          <w:rFonts w:cstheme="minorHAnsi"/>
-        </w:rPr>
-      </w:pPr>
-      <w:r>
-        <w:rPr>
-          <w:rFonts w:cstheme="minorHAnsi"/>
-        </w:rPr>
-        <w:t>[</w:t>
-      </w:r>
-      <w:proofErr w:type="spellStart"/>
-      <w:r>
-        <w:rPr>
-          <w:rFonts w:cstheme="minorHAnsi"/>
-        </w:rPr>
-        <w:t>EffectSizeBenchmarksImage.R</w:t>
-      </w:r>
-      <w:proofErr w:type="spellEnd"/>
-      <w:r>
-        <w:rPr>
-          <w:rFonts w:cstheme="minorHAnsi"/>
-        </w:rPr>
-        <w:t>] FIX % location</w:t>
-      </w:r>
-    </w:p>
-    <w:p>
-      <w:pPr>
-        <w:spacing w:line="360" w:lineRule="auto"/>
-        <w:rPr>
-          <w:rFonts w:cstheme="minorHAnsi"/>
-        </w:rPr>
-      </w:pPr>
-      <w:r>
-        <w:rPr>
-          <w:rFonts w:cstheme="minorHAnsi"/>
-        </w:rPr>
-        <w:t xml:space="preserve">Maybe explain what happens to the sampling distribution for the mean difference as the groups get further apart. Non-central </w:t>
-      </w:r>
-      <w:proofErr w:type="spellStart"/>
-      <w:r>
-        <w:rPr>
-          <w:rFonts w:cstheme="minorHAnsi"/>
-        </w:rPr>
-        <w:t>ts</w:t>
-      </w:r>
-      <w:proofErr w:type="spellEnd"/>
-      <w:r>
-        <w:rPr>
-          <w:rFonts w:cstheme="minorHAnsi"/>
-        </w:rPr>
-        <w:t xml:space="preserve">, etc. </w:t>
-      </w:r>
-    </w:p>
-    <w:p>
-      <w:pPr>
-        <w:spacing w:line="360" w:lineRule="auto"/>
-        <w:rPr>
-          <w:rFonts w:cstheme="minorHAnsi"/>
-        </w:rPr>
-      </w:pPr>
-      <w:r>
-        <w:rPr>
-          <w:rFonts w:cstheme="minorHAnsi"/>
-        </w:rPr>
-        <w:t>4.1.5</w:t>
-      </w:r>
-    </w:p>
-    <w:p>
-      <w:pPr>
-        <w:spacing w:line="360" w:lineRule="auto"/>
-      </w:pPr>
-      <w:r>
-        <w:t xml:space="preserve">Attempts to estimate  </w:t>
-      </w:r>
-    </w:p>
-    <w:p>
-      <w:pPr>
-        <w:spacing w:line="360" w:lineRule="auto"/>
-      </w:pPr>
-      <w:r>
-        <w:t>Richard, Bond Jr., &amp; Stokes-</w:t>
-      </w:r>
-      <w:proofErr w:type="spellStart"/>
-      <w:r>
-        <w:t>Zoota</w:t>
-      </w:r>
-      <w:proofErr w:type="spellEnd"/>
-      <w:r>
-        <w:t xml:space="preserve"> (2003) One hundred years of social psychology … </w:t>
-      </w:r>
-    </w:p>
-    <w:p>
-      <w:pPr>
-        <w:spacing w:line="360" w:lineRule="auto"/>
-      </w:pPr>
-      <w:r>
-        <w:t xml:space="preserve">Is it reasonable to use this as a guide to determining sample sizes – no, not really, it’s going to be inflated. Attempts to correct for sample size… MAYBE DO </w:t>
-      </w:r>
-      <w:proofErr w:type="gramStart"/>
-      <w:r>
-        <w:t>THIS ???</w:t>
-      </w:r>
-      <w:proofErr w:type="gramEnd"/>
-    </w:p>
-    <w:p>
-      <w:pPr>
-        <w:spacing w:line="360" w:lineRule="auto"/>
-      </w:pPr>
-      <w:r>
         <w:t>MAYBE TRY TO ACCOUNT FOR PUBLICATION BIAS IN SOME WAY??</w:t>
       </w:r>
     </w:p>
@@ -2605,6 +2693,7 @@
     <w:p>
       <w:pPr>
         <w:pStyle w:val="EndNoteBibliography"/>
+        <w:spacing w:after="0"/>
         <w:ind w:left="720" w:hanging="720"/>
       </w:pPr>
       <w:r>
@@ -2618,6 +2707,25 @@
       </w:r>
       <w:r>
         <w:t>(3), 413-418. doi:10.1111/1467-9884.00199</w:t>
+      </w:r>
+    </w:p>
+    <w:p>
+      <w:pPr>
+        <w:pStyle w:val="EndNoteBibliography"/>
+        <w:ind w:left="720" w:hanging="720"/>
+      </w:pPr>
+      <w:r>
+        <w:lastRenderedPageBreak/>
+        <w:t xml:space="preserve">Spiegelhalter, D. J., Freedman, L. S., &amp; Mahesh, K. B. P. (1994). Bayesian Approaches to Randomized Trials. </w:t>
+      </w:r>
+      <w:r>
+        <w:rPr>
+          <w:i/>
+        </w:rPr>
+        <w:t>Journal of the Royal Statistical Society. Series A (Statistics in Society), 157</w:t>
+      </w:r>
+      <w:r>
+        <w:t>(3), 357-416. doi:10.2307/2983527</w:t>
       </w:r>
     </w:p>
     <w:p>
@@ -3161,7 +3269,6 @@
   <w:style w:type="character" w:default="1" w:styleId="DefaultParagraphFont">
     <w:name w:val="Default Paragraph Font"/>
     <w:uiPriority w:val="1"/>
-    <w:semiHidden/>
     <w:unhideWhenUsed/>
   </w:style>
   <w:style w:type="table" w:default="1" w:styleId="TableNormal">

</xml_diff>

<commit_message>
Updating with ideas from workshops
</commit_message>
<xml_diff>
--- a/Approaches to formal sample size determination.docx
+++ b/Approaches to formal sample size determination.docx
@@ -749,43 +749,386 @@
         <w:rPr>
           <w:rFonts w:cstheme="minorHAnsi"/>
         </w:rPr>
-        <w:t>have limitations under certain circumstances.</w:t>
-      </w:r>
-      <w:bookmarkStart w:id="0" w:name="_GoBack"/>
-      <w:bookmarkEnd w:id="0"/>
-      <w:r>
-        <w:rPr>
-          <w:rFonts w:cstheme="minorHAnsi"/>
-        </w:rPr>
+        <w:t xml:space="preserve">have limitations under certain circumstances. </w:t>
+      </w:r>
+    </w:p>
+    <w:p>
+      <w:pPr>
+        <w:rPr>
+          <w:b/>
+        </w:rPr>
+      </w:pPr>
+      <w:r>
+        <w:rPr>
+          <w:b/>
+        </w:rPr>
+        <w:br w:type="page"/>
+      </w:r>
+    </w:p>
+    <w:p>
+      <w:pPr>
+        <w:spacing w:line="360" w:lineRule="auto"/>
+        <w:ind w:firstLine="720"/>
+        <w:rPr>
+          <w:b/>
+        </w:rPr>
+      </w:pPr>
+      <w:r>
+        <w:rPr>
+          <w:b/>
+        </w:rPr>
+        <w:lastRenderedPageBreak/>
+        <w:t>Approach 1</w:t>
+      </w:r>
+      <w:r>
+        <w:rPr>
+          <w:b/>
+        </w:rPr>
+        <w:t xml:space="preserve"> – Minimal clinically significant differenc</w:t>
+      </w:r>
+      <w:r>
+        <w:rPr>
+          <w:b/>
+        </w:rPr>
+        <w:t>e</w:t>
+      </w:r>
+    </w:p>
+    <w:p>
+      <w:pPr>
+        <w:spacing w:line="360" w:lineRule="auto"/>
+        <w:ind w:firstLine="720"/>
+      </w:pPr>
+      <w:r>
+        <w:t xml:space="preserve">In general, the smaller the expected effect size, the larger the width of confidence intervals and the lower the statistical power of research is expected to be </w:t>
+      </w:r>
+      <w:r>
+        <w:fldChar w:fldCharType="begin"/>
+      </w:r>
+      <w:r>
+        <w:instrText xml:space="preserve"> ADDIN EN.CITE &lt;EndNote&gt;&lt;Cite&gt;&lt;Author&gt;Cohen&lt;/Author&gt;&lt;Year&gt;1992&lt;/Year&gt;&lt;RecNum&gt;560&lt;/RecNum&gt;&lt;DisplayText&gt;(Cohen, 1992)&lt;/DisplayText&gt;&lt;record&gt;&lt;rec-number&gt;560&lt;/rec-number&gt;&lt;foreign-keys&gt;&lt;key app="EN" db-id="9xrafw5sx95dvre9w5hpevd89fzwtwr9twsw" timestamp="1508193712"&gt;560&lt;/key&gt;&lt;/foreign-keys&gt;&lt;ref-type name="Journal Article"&gt;17&lt;/ref-type&gt;&lt;contributors&gt;&lt;authors&gt;&lt;author&gt;Cohen, Jacob&lt;/author&gt;&lt;/authors&gt;&lt;/contributors&gt;&lt;titles&gt;&lt;title&gt;A power primer&lt;/title&gt;&lt;secondary-title&gt;Psychological Bulletin&lt;/secondary-title&gt;&lt;/titles&gt;&lt;periodical&gt;&lt;full-title&gt;Psychological Bulletin&lt;/full-title&gt;&lt;/periodical&gt;&lt;pages&gt;155-159&lt;/pages&gt;&lt;volume&gt;112&lt;/volume&gt;&lt;number&gt;1&lt;/number&gt;&lt;keywords&gt;&lt;keyword&gt;*Effect Size (Statistical)&lt;/keyword&gt;&lt;keyword&gt;*Statistical Analysis&lt;/keyword&gt;&lt;keyword&gt;Statistical Power&lt;/keyword&gt;&lt;/keywords&gt;&lt;dates&gt;&lt;year&gt;1992&lt;/year&gt;&lt;/dates&gt;&lt;pub-location&gt;US&lt;/pub-location&gt;&lt;publisher&gt;American Psychological Association&lt;/publisher&gt;&lt;isbn&gt;1939-1455(Electronic);0033-2909(Print)&lt;/isbn&gt;&lt;urls&gt;&lt;/urls&gt;&lt;electronic-resource-num&gt;10.1037/0033-2909.112.1.155&lt;/electronic-resource-num&gt;&lt;/record&gt;&lt;/Cite&gt;&lt;/EndNote&gt;</w:instrText>
+      </w:r>
+      <w:r>
+        <w:fldChar w:fldCharType="separate"/>
+      </w:r>
+      <w:r>
+        <w:rPr>
+          <w:noProof/>
+        </w:rPr>
+        <w:t>(Cohen, 1992)</w:t>
+      </w:r>
+      <w:r>
+        <w:fldChar w:fldCharType="end"/>
+      </w:r>
+      <w:r>
+        <w:t xml:space="preserve">. </w:t>
+      </w:r>
+      <w:r>
+        <w:t>E</w:t>
+      </w:r>
+      <w:r>
+        <w:t xml:space="preserve">nsuring that adequate sample sizes are reached </w:t>
+      </w:r>
+      <w:r>
+        <w:t>to have sufficient precision or adequate statistical power to detect a minimally interesting effect size ensures that if a larger effect is present even greater levels of power or precision will be reached. However, ensuring that</w:t>
+      </w:r>
+      <w:r>
+        <w:t xml:space="preserve"> a study </w:t>
+      </w:r>
+      <w:r>
+        <w:t xml:space="preserve">has adequate sample sizes </w:t>
+      </w:r>
+      <w:r>
+        <w:t>to reliably detect a minimum effect of interest can be problematic in psychology research</w:t>
+      </w:r>
+      <w:r>
+        <w:t>. D</w:t>
+      </w:r>
+      <w:r>
+        <w:t xml:space="preserve">eciding </w:t>
+      </w:r>
+      <w:r>
+        <w:t>on</w:t>
+      </w:r>
+      <w:r>
+        <w:t xml:space="preserve"> a minimum effect size can be extremely difficult, especially in non-applied or basic research where any non-zero effect may be of interest. Under this approach the sample size required to reach a given level of power can be made arbitrarily large as the effect size of interest is decreased </w:t>
+      </w:r>
+      <w:r>
+        <w:fldChar w:fldCharType="begin"/>
+      </w:r>
+      <w:r>
+        <w:instrText xml:space="preserve"> ADDIN EN.CITE &lt;EndNote&gt;&lt;Cite&gt;&lt;Author&gt;Neyman&lt;/Author&gt;&lt;Year&gt;1933&lt;/Year&gt;&lt;RecNum&gt;676&lt;/RecNum&gt;&lt;DisplayText&gt;(Neyman &amp;amp; Pearson, 1933)&lt;/DisplayText&gt;&lt;record&gt;&lt;rec-number&gt;676&lt;/rec-number&gt;&lt;foreign-keys&gt;&lt;key app="EN" db-id="9xrafw5sx95dvre9w5hpevd89fzwtwr9twsw" timestamp="1509860287"&gt;676&lt;/key&gt;&lt;/foreign-keys&gt;&lt;ref-type name="Journal Article"&gt;17&lt;/ref-type&gt;&lt;contributors&gt;&lt;authors&gt;&lt;author&gt;Neyman, J.&lt;/author&gt;&lt;author&gt;Pearson, E. S.&lt;/author&gt;&lt;/authors&gt;&lt;/contributors&gt;&lt;titles&gt;&lt;title&gt;The testing of statistical hypotheses in relation to probabilities a priori&lt;/title&gt;&lt;secondary-title&gt;Mathematical Proceedings of the Cambridge Philosophical Society&lt;/secondary-title&gt;&lt;/titles&gt;&lt;periodical&gt;&lt;full-title&gt;Mathematical Proceedings of the Cambridge Philosophical Society&lt;/full-title&gt;&lt;/periodical&gt;&lt;pages&gt;492-510&lt;/pages&gt;&lt;volume&gt;29&lt;/volume&gt;&lt;number&gt;4&lt;/number&gt;&lt;edition&gt;10/24&lt;/edition&gt;&lt;dates&gt;&lt;year&gt;1933&lt;/year&gt;&lt;/dates&gt;&lt;publisher&gt;Cambridge University Press&lt;/publisher&gt;&lt;isbn&gt;0305-0041&lt;/isbn&gt;&lt;urls&gt;&lt;related-urls&gt;&lt;url&gt;https://www.cambridge.org/core/article/testing-of-statistical-hypotheses-in-relation-to-probabilities-a-priori/65C6E3D534996282114D4E16FCA3E73C&lt;/url&gt;&lt;/related-urls&gt;&lt;/urls&gt;&lt;electronic-resource-num&gt;10.1017/S030500410001152X&lt;/electronic-resource-num&gt;&lt;remote-database-name&gt;Cambridge Core&lt;/remote-database-name&gt;&lt;remote-database-provider&gt;Cambridge University Press&lt;/remote-database-provider&gt;&lt;/record&gt;&lt;/Cite&gt;&lt;/EndNote&gt;</w:instrText>
+      </w:r>
+      <w:r>
+        <w:fldChar w:fldCharType="separate"/>
+      </w:r>
+      <w:r>
+        <w:rPr>
+          <w:noProof/>
+        </w:rPr>
+        <w:t>(Neyman &amp; Pearson, 1933)</w:t>
+      </w:r>
+      <w:r>
+        <w:fldChar w:fldCharType="end"/>
+      </w:r>
+      <w:r>
+        <w:t xml:space="preserve">. This means that if the effect size of interest is “any non-zero effect” it is not possible for a study to be adequately powered to detect the minimum effect of interest. </w:t>
+      </w:r>
+      <w:r>
+        <w:t xml:space="preserve">Furthermore, in situations where there is reason to think that larger effect should be expected ensuring that a study is adequately powered to detect a minimum interesting effect will be extremely inefficient. However, in cases where the marginal cost of additional participants is low (e.g., in </w:t>
+      </w:r>
+      <w:proofErr w:type="spellStart"/>
+      <w:r>
+        <w:t>MTurk</w:t>
+      </w:r>
+      <w:proofErr w:type="spellEnd"/>
+      <w:r>
+        <w:t xml:space="preserve"> or when a study is brief and non-invasive), this approach provides assurance that the experiment is likely to provide meaningful evidence or adequate precision given that the minimum effect is present. </w:t>
+      </w:r>
+    </w:p>
+    <w:p>
+      <w:pPr>
+        <w:spacing w:line="360" w:lineRule="auto"/>
+        <w:ind w:firstLine="720"/>
+        <w:rPr>
+          <w:b/>
+        </w:rPr>
+      </w:pPr>
+      <w:r>
+        <w:rPr>
+          <w:b/>
+        </w:rPr>
+        <w:t>Selecting a minimum effect of interest</w:t>
+      </w:r>
+    </w:p>
+    <w:p>
+      <w:pPr>
+        <w:spacing w:line="360" w:lineRule="auto"/>
+        <w:ind w:firstLine="720"/>
+      </w:pPr>
+    </w:p>
+    <w:p>
+      <w:pPr>
+        <w:spacing w:line="360" w:lineRule="auto"/>
+        <w:ind w:firstLine="720"/>
+        <w:rPr>
+          <w:b/>
+        </w:rPr>
+      </w:pPr>
+      <w:r>
+        <w:rPr>
+          <w:b/>
+        </w:rPr>
+        <w:t>Selecting sample sizes from previous research</w:t>
+      </w:r>
+    </w:p>
+    <w:p>
+      <w:pPr>
+        <w:spacing w:line="360" w:lineRule="auto"/>
+        <w:ind w:firstLine="720"/>
+        <w:rPr>
+          <w:b/>
+        </w:rPr>
+      </w:pPr>
+      <w:r>
+        <w:rPr>
+          <w:b/>
+        </w:rPr>
+        <w:t>Effect sizes from pilot studies</w:t>
+      </w:r>
+    </w:p>
+    <w:p>
+      <w:pPr>
+        <w:spacing w:line="360" w:lineRule="auto"/>
+        <w:ind w:firstLine="720"/>
+      </w:pPr>
+    </w:p>
+    <w:p>
+      <w:pPr>
+        <w:rPr>
+          <w:b/>
+        </w:rPr>
+      </w:pPr>
+      <w:r>
+        <w:rPr>
+          <w:b/>
+        </w:rPr>
+        <w:t>Effect sizes developed from previous research</w:t>
+      </w:r>
+    </w:p>
+    <w:p>
+      <w:r>
+        <w:t xml:space="preserve">Do not use effect sizes from single previous experiments or pilot studies </w:t>
+      </w:r>
+    </w:p>
+    <w:p/>
+    <w:p>
+      <w:pPr>
+        <w:rPr>
+          <w:b/>
+        </w:rPr>
+      </w:pPr>
+      <w:r>
+        <w:rPr>
+          <w:b/>
+        </w:rPr>
+        <w:t xml:space="preserve">Adjusting for </w:t>
+      </w:r>
+      <w:r>
+        <w:rPr>
+          <w:b/>
+        </w:rPr>
+        <w:t>publication</w:t>
+      </w:r>
+      <w:r>
+        <w:rPr>
+          <w:b/>
+        </w:rPr>
+        <w:t xml:space="preserve"> bias </w:t>
+      </w:r>
+    </w:p>
+    <w:p>
+      <w:r>
+        <w:t>From a single study, safeguard power, using a lower CI</w:t>
+      </w:r>
+    </w:p>
+    <w:p>
+      <w:r>
+        <w:t xml:space="preserve">MBES package - </w:t>
+      </w:r>
+      <w:proofErr w:type="spellStart"/>
+      <w:proofErr w:type="gramStart"/>
+      <w:r>
+        <w:t>ci.smd</w:t>
+      </w:r>
+      <w:proofErr w:type="spellEnd"/>
+      <w:r>
+        <w:t>(</w:t>
+      </w:r>
+      <w:proofErr w:type="gramEnd"/>
+      <w:r>
+        <w:t>, n1 = 30, n2 = 3-)</w:t>
+      </w:r>
+    </w:p>
+    <w:p/>
+    <w:p>
+      <w:r>
+        <w:t>SEPERATLY</w:t>
+      </w:r>
+    </w:p>
+    <w:p>
+      <w:r>
+        <w:lastRenderedPageBreak/>
+        <w:t xml:space="preserve">BUCSS – allows you to independently adjust effect size uncertainty and  </w:t>
+      </w:r>
+    </w:p>
+    <w:p>
+      <w:r>
+        <w:t xml:space="preserve">Maxwell et al. </w:t>
+      </w:r>
+      <w:r>
+        <w:br/>
+      </w:r>
+    </w:p>
+    <w:p>
+      <w:pPr>
+        <w:rPr>
+          <w:b/>
+        </w:rPr>
+      </w:pPr>
+      <w:r>
+        <w:rPr>
+          <w:b/>
+        </w:rPr>
+        <w:t xml:space="preserve">Effect size from </w:t>
+      </w:r>
+      <w:proofErr w:type="spellStart"/>
+      <w:r>
+        <w:rPr>
+          <w:b/>
+        </w:rPr>
+        <w:t>meta analysis</w:t>
+      </w:r>
+      <w:proofErr w:type="spellEnd"/>
+    </w:p>
+    <w:p>
+      <w:r>
+        <w:t xml:space="preserve">For </w:t>
+      </w:r>
+      <w:proofErr w:type="spellStart"/>
+      <w:r>
+        <w:t>meta analysis</w:t>
+      </w:r>
+      <w:proofErr w:type="spellEnd"/>
+      <w:r>
+        <w:t>, publication bias still is a thing – account for it</w:t>
+      </w:r>
+    </w:p>
+    <w:p>
+      <w:r>
+        <w:t xml:space="preserve">Can use lower 95% CI for some safety, less extreme as you’ve managed </w:t>
+      </w:r>
+    </w:p>
+    <w:p/>
+    <w:p>
+      <w:pPr>
+        <w:rPr>
+          <w:b/>
+        </w:rPr>
+      </w:pPr>
+      <w:r>
+        <w:rPr>
+          <w:b/>
+        </w:rPr>
+        <w:t>Smallest effect size of interest</w:t>
+      </w:r>
+    </w:p>
+    <w:p>
+      <w:r>
+        <w:t xml:space="preserve">Substantive or practical significance </w:t>
+      </w:r>
+    </w:p>
+    <w:p>
+      <w:pPr>
+        <w:spacing w:line="360" w:lineRule="auto"/>
+      </w:pPr>
+    </w:p>
+    <w:p>
+      <w:pPr>
+        <w:spacing w:line="360" w:lineRule="auto"/>
+        <w:ind w:firstLine="720"/>
+      </w:pPr>
+    </w:p>
+    <w:p>
+      <w:pPr>
+        <w:spacing w:line="360" w:lineRule="auto"/>
+        <w:ind w:firstLine="720"/>
+      </w:pPr>
+    </w:p>
+    <w:p>
+      <w:pPr>
+        <w:spacing w:line="360" w:lineRule="auto"/>
+        <w:ind w:firstLine="720"/>
+      </w:pPr>
+      <w:r>
+        <w:t>Method 2 – estimating a likely effect size</w:t>
+      </w:r>
+      <w:r>
         <w:t xml:space="preserve"> </w:t>
       </w:r>
+      <w:proofErr w:type="gramStart"/>
+      <w:r>
+        <w:t>on the basis of</w:t>
+      </w:r>
+      <w:proofErr w:type="gramEnd"/>
+      <w:r>
+        <w:t xml:space="preserve"> previous research </w:t>
+      </w:r>
     </w:p>
     <w:p>
       <w:pPr>
         <w:spacing w:line="360" w:lineRule="auto"/>
         <w:ind w:firstLine="720"/>
-        <w:rPr>
-          <w:b/>
-        </w:rPr>
-      </w:pPr>
-      <w:r>
-        <w:rPr>
-          <w:b/>
-        </w:rPr>
-        <w:t>Approach 1</w:t>
-      </w:r>
-      <w:r>
-        <w:rPr>
-          <w:b/>
-        </w:rPr>
-        <w:t xml:space="preserve"> – Minimal clinically significant differenc</w:t>
-      </w:r>
-      <w:r>
-        <w:rPr>
-          <w:b/>
-        </w:rPr>
-        <w:t>e</w:t>
-      </w:r>
+      </w:pPr>
     </w:p>
     <w:p>
       <w:pPr>
@@ -793,106 +1136,16 @@
         <w:ind w:firstLine="720"/>
       </w:pPr>
       <w:r>
-        <w:lastRenderedPageBreak/>
-        <w:t xml:space="preserve">In general, the smaller the expected effect size, the larger the width of confidence intervals and the lower the statistical power of research is expected to be </w:t>
-      </w:r>
-      <w:r>
-        <w:fldChar w:fldCharType="begin"/>
-      </w:r>
-      <w:r>
-        <w:instrText xml:space="preserve"> ADDIN EN.CITE &lt;EndNote&gt;&lt;Cite&gt;&lt;Author&gt;Cohen&lt;/Author&gt;&lt;Year&gt;1992&lt;/Year&gt;&lt;RecNum&gt;560&lt;/RecNum&gt;&lt;DisplayText&gt;(Cohen, 1992)&lt;/DisplayText&gt;&lt;record&gt;&lt;rec-number&gt;560&lt;/rec-number&gt;&lt;foreign-keys&gt;&lt;key app="EN" db-id="9xrafw5sx95dvre9w5hpevd89fzwtwr9twsw" timestamp="1508193712"&gt;560&lt;/key&gt;&lt;/foreign-keys&gt;&lt;ref-type name="Journal Article"&gt;17&lt;/ref-type&gt;&lt;contributors&gt;&lt;authors&gt;&lt;author&gt;Cohen, Jacob&lt;/author&gt;&lt;/authors&gt;&lt;/contributors&gt;&lt;titles&gt;&lt;title&gt;A power primer&lt;/title&gt;&lt;secondary-title&gt;Psychological Bulletin&lt;/secondary-title&gt;&lt;/titles&gt;&lt;periodical&gt;&lt;full-title&gt;Psychological Bulletin&lt;/full-title&gt;&lt;/periodical&gt;&lt;pages&gt;155-159&lt;/pages&gt;&lt;volume&gt;112&lt;/volume&gt;&lt;number&gt;1&lt;/number&gt;&lt;keywords&gt;&lt;keyword&gt;*Effect Size (Statistical)&lt;/keyword&gt;&lt;keyword&gt;*Statistical Analysis&lt;/keyword&gt;&lt;keyword&gt;Statistical Power&lt;/keyword&gt;&lt;/keywords&gt;&lt;dates&gt;&lt;year&gt;1992&lt;/year&gt;&lt;/dates&gt;&lt;pub-location&gt;US&lt;/pub-location&gt;&lt;publisher&gt;American Psychological Association&lt;/publisher&gt;&lt;isbn&gt;1939-1455(Electronic);0033-2909(Print)&lt;/isbn&gt;&lt;urls&gt;&lt;/urls&gt;&lt;electronic-resource-num&gt;10.1037/0033-2909.112.1.155&lt;/electronic-resource-num&gt;&lt;/record&gt;&lt;/Cite&gt;&lt;/EndNote&gt;</w:instrText>
-      </w:r>
-      <w:r>
-        <w:fldChar w:fldCharType="separate"/>
-      </w:r>
-      <w:r>
-        <w:rPr>
-          <w:noProof/>
-        </w:rPr>
-        <w:t>(Cohen, 1992)</w:t>
-      </w:r>
-      <w:r>
-        <w:fldChar w:fldCharType="end"/>
-      </w:r>
-      <w:r>
-        <w:t xml:space="preserve">. </w:t>
-      </w:r>
-      <w:r>
-        <w:t>E</w:t>
-      </w:r>
-      <w:r>
-        <w:t xml:space="preserve">nsuring that adequate sample sizes are reached </w:t>
-      </w:r>
-      <w:r>
-        <w:t>to have sufficient precision or adequate statistical power to detect a minimally interesting effect size ensures that if a larger effect is present even greater levels of power or precision will be reached. However, ensuring that</w:t>
-      </w:r>
-      <w:r>
-        <w:t xml:space="preserve"> a study </w:t>
-      </w:r>
-      <w:r>
-        <w:t xml:space="preserve">has adequate sample sizes </w:t>
-      </w:r>
-      <w:r>
-        <w:t>to reliably detect a minimum effect of interest can be problematic in psychology research</w:t>
-      </w:r>
-      <w:r>
-        <w:t>. D</w:t>
-      </w:r>
-      <w:r>
-        <w:t xml:space="preserve">eciding </w:t>
-      </w:r>
-      <w:r>
-        <w:t>on</w:t>
-      </w:r>
-      <w:r>
-        <w:t xml:space="preserve"> a minimum effect size can be extremely difficult, especially in non-applied or basic research where any non-zero effect may be of interest. Under this approach the sample size required to reach a given level of power can be made arbitrarily large as the effect size of interest is decreased </w:t>
-      </w:r>
-      <w:r>
-        <w:fldChar w:fldCharType="begin"/>
-      </w:r>
-      <w:r>
-        <w:instrText xml:space="preserve"> ADDIN EN.CITE &lt;EndNote&gt;&lt;Cite&gt;&lt;Author&gt;Neyman&lt;/Author&gt;&lt;Year&gt;1933&lt;/Year&gt;&lt;RecNum&gt;676&lt;/RecNum&gt;&lt;DisplayText&gt;(Neyman &amp;amp; Pearson, 1933)&lt;/DisplayText&gt;&lt;record&gt;&lt;rec-number&gt;676&lt;/rec-number&gt;&lt;foreign-keys&gt;&lt;key app="EN" db-id="9xrafw5sx95dvre9w5hpevd89fzwtwr9twsw" timestamp="1509860287"&gt;676&lt;/key&gt;&lt;/foreign-keys&gt;&lt;ref-type name="Journal Article"&gt;17&lt;/ref-type&gt;&lt;contributors&gt;&lt;authors&gt;&lt;author&gt;Neyman, J.&lt;/author&gt;&lt;author&gt;Pearson, E. S.&lt;/author&gt;&lt;/authors&gt;&lt;/contributors&gt;&lt;titles&gt;&lt;title&gt;The testing of statistical hypotheses in relation to probabilities a priori&lt;/title&gt;&lt;secondary-title&gt;Mathematical Proceedings of the Cambridge Philosophical Society&lt;/secondary-title&gt;&lt;/titles&gt;&lt;periodical&gt;&lt;full-title&gt;Mathematical Proceedings of the Cambridge Philosophical Society&lt;/full-title&gt;&lt;/periodical&gt;&lt;pages&gt;492-510&lt;/pages&gt;&lt;volume&gt;29&lt;/volume&gt;&lt;number&gt;4&lt;/number&gt;&lt;edition&gt;10/24&lt;/edition&gt;&lt;dates&gt;&lt;year&gt;1933&lt;/year&gt;&lt;/dates&gt;&lt;publisher&gt;Cambridge University Press&lt;/publisher&gt;&lt;isbn&gt;0305-0041&lt;/isbn&gt;&lt;urls&gt;&lt;related-urls&gt;&lt;url&gt;https://www.cambridge.org/core/article/testing-of-statistical-hypotheses-in-relation-to-probabilities-a-priori/65C6E3D534996282114D4E16FCA3E73C&lt;/url&gt;&lt;/related-urls&gt;&lt;/urls&gt;&lt;electronic-resource-num&gt;10.1017/S030500410001152X&lt;/electronic-resource-num&gt;&lt;remote-database-name&gt;Cambridge Core&lt;/remote-database-name&gt;&lt;remote-database-provider&gt;Cambridge University Press&lt;/remote-database-provider&gt;&lt;/record&gt;&lt;/Cite&gt;&lt;/EndNote&gt;</w:instrText>
-      </w:r>
-      <w:r>
-        <w:fldChar w:fldCharType="separate"/>
-      </w:r>
-      <w:r>
-        <w:rPr>
-          <w:noProof/>
-        </w:rPr>
-        <w:t>(Neyman &amp; Pearson, 1933)</w:t>
-      </w:r>
-      <w:r>
-        <w:fldChar w:fldCharType="end"/>
-      </w:r>
-      <w:r>
-        <w:t xml:space="preserve">. This means that if the effect size of interest is “any non-zero effect” it is not possible for a study to be adequately powered to detect the minimum effect of interest. </w:t>
-      </w:r>
-      <w:r>
-        <w:t xml:space="preserve">Furthermore, in situations where there is reason to think that larger effect should be expected ensuring that a study is adequately powered to detect a minimum interesting effect will be extremely inefficient. However, in cases where the marginal cost of additional participants is low (e.g., in </w:t>
-      </w:r>
-      <w:proofErr w:type="spellStart"/>
-      <w:r>
-        <w:t>MTurk</w:t>
-      </w:r>
-      <w:proofErr w:type="spellEnd"/>
-      <w:r>
-        <w:t xml:space="preserve"> or when a study is brief and non-invasive), this approach provides assurance that the experiment is likely to provide meaningful evidence or adequate precision given that the minimum effect is present. </w:t>
+        <w:t>Two main issues – 1, finding a good comparison group</w:t>
       </w:r>
     </w:p>
     <w:p>
       <w:pPr>
         <w:spacing w:line="360" w:lineRule="auto"/>
         <w:ind w:firstLine="720"/>
-        <w:rPr>
-          <w:b/>
-        </w:rPr>
-      </w:pPr>
-      <w:r>
-        <w:rPr>
-          <w:b/>
-        </w:rPr>
-        <w:t>Selecting a minimum effect of interest</w:t>
+      </w:pPr>
+      <w:r>
+        <w:t xml:space="preserve">2, correcting for possible bias – (few different methods, lower bound, + correction methods by Kelley or Maxwell + their student) </w:t>
       </w:r>
     </w:p>
     <w:p>
@@ -904,90 +1157,14 @@
     <w:p>
       <w:pPr>
         <w:spacing w:line="360" w:lineRule="auto"/>
+      </w:pPr>
+    </w:p>
+    <w:p>
+      <w:pPr>
+        <w:spacing w:line="360" w:lineRule="auto"/>
         <w:ind w:firstLine="720"/>
       </w:pPr>
-    </w:p>
-    <w:p>
-      <w:pPr>
-        <w:spacing w:line="360" w:lineRule="auto"/>
-        <w:ind w:firstLine="720"/>
-      </w:pPr>
-    </w:p>
-    <w:p>
-      <w:pPr>
-        <w:spacing w:line="360" w:lineRule="auto"/>
-        <w:ind w:firstLine="720"/>
-      </w:pPr>
-    </w:p>
-    <w:p>
-      <w:pPr>
-        <w:spacing w:line="360" w:lineRule="auto"/>
-        <w:ind w:firstLine="720"/>
-      </w:pPr>
-      <w:r>
-        <w:t>Method 2 – estimating a likely effect size</w:t>
-      </w:r>
-      <w:r>
-        <w:t xml:space="preserve"> </w:t>
-      </w:r>
-      <w:proofErr w:type="gramStart"/>
-      <w:r>
-        <w:t>on the basis of</w:t>
-      </w:r>
-      <w:proofErr w:type="gramEnd"/>
-      <w:r>
-        <w:t xml:space="preserve"> previous research </w:t>
-      </w:r>
-    </w:p>
-    <w:p>
-      <w:pPr>
-        <w:spacing w:line="360" w:lineRule="auto"/>
-        <w:ind w:firstLine="720"/>
-      </w:pPr>
-    </w:p>
-    <w:p>
-      <w:pPr>
-        <w:spacing w:line="360" w:lineRule="auto"/>
-        <w:ind w:firstLine="720"/>
-      </w:pPr>
-      <w:r>
-        <w:t>Two main issues – 1, finding a good comparison group</w:t>
-      </w:r>
-    </w:p>
-    <w:p>
-      <w:pPr>
-        <w:spacing w:line="360" w:lineRule="auto"/>
-        <w:ind w:firstLine="720"/>
-      </w:pPr>
-      <w:r>
-        <w:t xml:space="preserve">2, correcting for possible bias – (few different methods, lower bound, + correction methods by Kelley or Maxwell + their student) </w:t>
-      </w:r>
-    </w:p>
-    <w:p>
-      <w:pPr>
-        <w:spacing w:line="360" w:lineRule="auto"/>
-        <w:ind w:firstLine="720"/>
-      </w:pPr>
-    </w:p>
-    <w:p>
-      <w:pPr>
-        <w:spacing w:line="360" w:lineRule="auto"/>
-        <w:ind w:firstLine="720"/>
-      </w:pPr>
-    </w:p>
-    <w:p>
-      <w:pPr>
-        <w:spacing w:line="360" w:lineRule="auto"/>
-        <w:ind w:firstLine="720"/>
-      </w:pPr>
-    </w:p>
-    <w:p>
-      <w:pPr>
-        <w:spacing w:line="360" w:lineRule="auto"/>
-        <w:ind w:firstLine="720"/>
-      </w:pPr>
-      <w:r>
-        <w:lastRenderedPageBreak/>
+      <w:r>
         <w:t xml:space="preserve">On the other hand, using power analysis to develop a required sample size based on an estimated effect size is only as reliable as the effect size estimate that is used. If a researcher chooses arbitrarily or has an optimistic estimate of the true effect, a study may be underpowered to detect a more realistic effect size. Furthermore, if point estimates of effect sizes from the literature are used without accounting for random variability and possible impact of publication bias on the magnitude of effects, estimates are often extremely optimistic </w:t>
       </w:r>
       <w:r>
@@ -1144,7 +1321,11 @@
         <w:ind w:firstLine="720"/>
       </w:pPr>
       <w:r>
-        <w:t xml:space="preserve">It may not be uncommon for a researcher performing novel research to not to feel capable of developing an accurate effect size estimate, and in those cases a conservative estimate can be used to ensure that a planned study will be able to reliably detect a lower bound estimate of the effect if it is in fact present. Alternatively, an examination of the power curve of an analysis (the power of the test over a range of possible population effect sizes) could be examined </w:t>
+        <w:t xml:space="preserve">It may not be uncommon for a researcher performing novel research to not to feel capable of developing an accurate effect size estimate, and in those cases a conservative estimate can be </w:t>
+      </w:r>
+      <w:r>
+        <w:lastRenderedPageBreak/>
+        <w:t xml:space="preserve">used to ensure that a planned study will be able to reliably detect a lower bound estimate of the effect if it is in fact present. Alternatively, an examination of the power curve of an analysis (the power of the test over a range of possible population effect sizes) could be examined </w:t>
       </w:r>
       <w:proofErr w:type="gramStart"/>
       <w:r>
@@ -1201,14 +1382,14 @@
           <w:b/>
         </w:rPr>
       </w:pPr>
-      <w:bookmarkStart w:id="1" w:name="_Toc512498059"/>
+      <w:bookmarkStart w:id="0" w:name="_Toc512498059"/>
       <w:r>
         <w:rPr>
           <w:b/>
         </w:rPr>
         <w:t>3.8 Increasing precision or power without increasing the sample size included in a study</w:t>
       </w:r>
-      <w:bookmarkEnd w:id="1"/>
+      <w:bookmarkEnd w:id="0"/>
     </w:p>
     <w:p>
       <w:pPr>
@@ -1282,486 +1463,179 @@
         <w:fldChar w:fldCharType="end"/>
       </w:r>
       <w:r>
-        <w:t xml:space="preserve">. The alpha level used (which also impacts statistical power) is </w:t>
-      </w:r>
-      <w:r>
+        <w:t xml:space="preserve">. The alpha level used (which also impacts statistical power) is almost never changed, and then almost only ever lowered leading to lower power </w:t>
+      </w:r>
+      <w:r>
+        <w:fldChar w:fldCharType="begin"/>
+      </w:r>
+      <w:r>
+        <w:instrText xml:space="preserve"> ADDIN EN.CITE &lt;EndNote&gt;&lt;Cite&gt;&lt;Author&gt;Gigerenzer&lt;/Author&gt;&lt;Year&gt;2004&lt;/Year&gt;&lt;RecNum&gt;501&lt;/RecNum&gt;&lt;DisplayText&gt;(Gigerenzer, 2004)&lt;/DisplayText&gt;&lt;record&gt;&lt;rec-number&gt;501&lt;/rec-number&gt;&lt;foreign-keys&gt;&lt;key app="EN" db-id="9xrafw5sx95dvre9w5hpevd89fzwtwr9twsw" timestamp="1508193712"&gt;501&lt;/key&gt;&lt;/foreign-keys&gt;&lt;ref-type name="Journal Article"&gt;17&lt;/ref-type&gt;&lt;contributors&gt;&lt;authors&gt;&lt;author&gt;Gigerenzer, Gerd&lt;/author&gt;&lt;/authors&gt;&lt;/contributors&gt;&lt;titles&gt;&lt;title&gt;Mindless statistics&lt;/title&gt;&lt;secondary-title&gt;The Journal of Socio-Economics&lt;/secondary-title&gt;&lt;/titles&gt;&lt;periodical&gt;&lt;full-title&gt;The Journal of Socio-Economics&lt;/full-title&gt;&lt;/periodical&gt;&lt;pages&gt;587-606&lt;/pages&gt;&lt;volume&gt;33&lt;/volume&gt;&lt;number&gt;5&lt;/number&gt;&lt;keywords&gt;&lt;keyword&gt;Rituals&lt;/keyword&gt;&lt;keyword&gt;Collective illusions&lt;/keyword&gt;&lt;keyword&gt;Statistical significance&lt;/keyword&gt;&lt;keyword&gt;Editors&lt;/keyword&gt;&lt;keyword&gt;Textbooks&lt;/keyword&gt;&lt;/keywords&gt;&lt;dates&gt;&lt;year&gt;2004&lt;/year&gt;&lt;pub-dates&gt;&lt;date&gt;11//&lt;/date&gt;&lt;/pub-dates&gt;&lt;/dates&gt;&lt;isbn&gt;1053-5357&lt;/isbn&gt;&lt;urls&gt;&lt;related-urls&gt;&lt;url&gt;http://www.sciencedirect.com/science/article/pii/S1053535704000927&lt;/url&gt;&lt;/related-urls&gt;&lt;/urls&gt;&lt;electronic-resource-num&gt;http://dx.doi.org/10.1016/j.socec.2004.09.033&lt;/electronic-resource-num&gt;&lt;/record&gt;&lt;/Cite&gt;&lt;/EndNote&gt;</w:instrText>
+      </w:r>
+      <w:r>
+        <w:fldChar w:fldCharType="separate"/>
+      </w:r>
+      <w:r>
+        <w:rPr>
+          <w:noProof/>
+        </w:rPr>
+        <w:t>(Gigerenzer, 2004)</w:t>
+      </w:r>
+      <w:r>
+        <w:fldChar w:fldCharType="end"/>
+      </w:r>
+      <w:r>
+        <w:t xml:space="preserve">. The effect size tends to be considered fixed, or assumed to already be maximized </w:t>
+      </w:r>
+      <w:r>
+        <w:fldChar w:fldCharType="begin"/>
+      </w:r>
+      <w:r>
+        <w:instrText xml:space="preserve"> ADDIN EN.CITE &lt;EndNote&gt;&lt;Cite&gt;&lt;Author&gt;Lakens&lt;/Author&gt;&lt;Year&gt;2014&lt;/Year&gt;&lt;RecNum&gt;168&lt;/RecNum&gt;&lt;DisplayText&gt;(Lakens &amp;amp; Evers, 2014)&lt;/DisplayText&gt;&lt;record&gt;&lt;rec-number&gt;168&lt;/rec-number&gt;&lt;foreign-keys&gt;&lt;key app="EN" db-id="9xrafw5sx95dvre9w5hpevd89fzwtwr9twsw" timestamp="1500012867"&gt;168&lt;/key&gt;&lt;/foreign-keys&gt;&lt;ref-type name="Journal Article"&gt;17&lt;/ref-type&gt;&lt;contributors&gt;&lt;authors&gt;&lt;author&gt;Lakens, Daniël&lt;/author&gt;&lt;author&gt;Evers, Ellen R. K.&lt;/author&gt;&lt;/authors&gt;&lt;/contributors&gt;&lt;titles&gt;&lt;title&gt;Sailing From the Seas of Chaos Into the Corridor of Stability&lt;/title&gt;&lt;secondary-title&gt;Perspectives on Psychological Science&lt;/secondary-title&gt;&lt;/titles&gt;&lt;periodical&gt;&lt;full-title&gt;Perspectives on Psychological Science&lt;/full-title&gt;&lt;/periodical&gt;&lt;pages&gt;278-292&lt;/pages&gt;&lt;volume&gt;9&lt;/volume&gt;&lt;number&gt;3&lt;/number&gt;&lt;dates&gt;&lt;year&gt;2014&lt;/year&gt;&lt;pub-dates&gt;&lt;date&gt;2014/05/01&lt;/date&gt;&lt;/pub-dates&gt;&lt;/dates&gt;&lt;publisher&gt;SAGE Publications&lt;/publisher&gt;&lt;isbn&gt;1745-6916&lt;/isbn&gt;&lt;urls&gt;&lt;related-urls&gt;&lt;url&gt;http://dx.doi.org/10.1177/1745691614528520&lt;/url&gt;&lt;/related-urls&gt;&lt;/urls&gt;&lt;electronic-resource-num&gt;10.1177/1745691614528520&lt;/electronic-resource-num&gt;&lt;access-date&gt;2017/07/13&lt;/access-date&gt;&lt;/record&gt;&lt;/Cite&gt;&lt;/EndNote&gt;</w:instrText>
+      </w:r>
+      <w:r>
+        <w:fldChar w:fldCharType="separate"/>
+      </w:r>
+      <w:r>
+        <w:rPr>
+          <w:noProof/>
+        </w:rPr>
+        <w:t>(Lakens &amp; Evers, 2014)</w:t>
+      </w:r>
+      <w:r>
+        <w:fldChar w:fldCharType="end"/>
+      </w:r>
+      <w:r>
+        <w:t xml:space="preserve">. Other parameters (e.g., correlations between repeated measurements) are often thought to be outside of a researcher’s control. However, the experimental design will often be alterable (i.e., it may be possible to use a repeated measures design as opposed to a between </w:t>
+      </w:r>
+      <w:proofErr w:type="gramStart"/>
+      <w:r>
+        <w:t>subjects</w:t>
+      </w:r>
+      <w:proofErr w:type="gramEnd"/>
+      <w:r>
+        <w:t xml:space="preserve"> design), and it may be possible to prioritize obtaining highly reliable measures of constructs under study in order to maximize power. </w:t>
+      </w:r>
+    </w:p>
+    <w:p>
+      <w:pPr>
+        <w:spacing w:line="360" w:lineRule="auto"/>
+        <w:rPr>
+          <w:rFonts w:cstheme="minorHAnsi"/>
+          <w:b/>
+        </w:rPr>
+      </w:pPr>
+      <w:r>
+        <w:rPr>
+          <w:rFonts w:cstheme="minorHAnsi"/>
+          <w:b/>
+        </w:rPr>
+        <w:t xml:space="preserve">Interpreting effect sizes </w:t>
+      </w:r>
+    </w:p>
+    <w:p>
+      <w:pPr>
+        <w:spacing w:line="360" w:lineRule="auto"/>
+        <w:rPr>
+          <w:rFonts w:cstheme="minorHAnsi"/>
+        </w:rPr>
+      </w:pPr>
+      <w:r>
+        <w:rPr>
+          <w:rFonts w:cstheme="minorHAnsi"/>
+        </w:rPr>
+        <w:t xml:space="preserve">Power analysis for a t-test for mean differences between independent groups can either take as input parameters the mean difference along with an estimate of the expected SD of the groups, or a direct estimate of the standardized effect size between groups. The most commonly referenced </w:t>
+      </w:r>
+      <w:r>
+        <w:rPr>
+          <w:rFonts w:cstheme="minorHAnsi"/>
+        </w:rPr>
         <w:lastRenderedPageBreak/>
-        <w:t xml:space="preserve">almost never changed, and then almost only ever lowered leading to lower power </w:t>
-      </w:r>
-      <w:r>
+        <w:t xml:space="preserve">program for performing power analysis, g*power [Honours research too, also see later chapter], accepts either as input, although the default input is Cohen’s </w:t>
+      </w:r>
+      <w:r>
+        <w:rPr>
+          <w:rFonts w:cstheme="minorHAnsi"/>
+          <w:i/>
+        </w:rPr>
+        <w:t xml:space="preserve">d </w:t>
+      </w:r>
+      <w:r>
+        <w:rPr>
+          <w:rFonts w:cstheme="minorHAnsi"/>
+        </w:rPr>
         <w:fldChar w:fldCharType="begin"/>
       </w:r>
       <w:r>
-        <w:instrText xml:space="preserve"> ADDIN EN.CITE &lt;EndNote&gt;&lt;Cite&gt;&lt;Author&gt;Gigerenzer&lt;/Author&gt;&lt;Year&gt;2004&lt;/Year&gt;&lt;RecNum&gt;501&lt;/RecNum&gt;&lt;DisplayText&gt;(Gigerenzer, 2004)&lt;/DisplayText&gt;&lt;record&gt;&lt;rec-number&gt;501&lt;/rec-number&gt;&lt;foreign-keys&gt;&lt;key app="EN" db-id="9xrafw5sx95dvre9w5hpevd89fzwtwr9twsw" timestamp="1508193712"&gt;501&lt;/key&gt;&lt;/foreign-keys&gt;&lt;ref-type name="Journal Article"&gt;17&lt;/ref-type&gt;&lt;contributors&gt;&lt;authors&gt;&lt;author&gt;Gigerenzer, Gerd&lt;/author&gt;&lt;/authors&gt;&lt;/contributors&gt;&lt;titles&gt;&lt;title&gt;Mindless statistics&lt;/title&gt;&lt;secondary-title&gt;The Journal of Socio-Economics&lt;/secondary-title&gt;&lt;/titles&gt;&lt;periodical&gt;&lt;full-title&gt;The Journal of Socio-Economics&lt;/full-title&gt;&lt;/periodical&gt;&lt;pages&gt;587-606&lt;/pages&gt;&lt;volume&gt;33&lt;/volume&gt;&lt;number&gt;5&lt;/number&gt;&lt;keywords&gt;&lt;keyword&gt;Rituals&lt;/keyword&gt;&lt;keyword&gt;Collective illusions&lt;/keyword&gt;&lt;keyword&gt;Statistical significance&lt;/keyword&gt;&lt;keyword&gt;Editors&lt;/keyword&gt;&lt;keyword&gt;Textbooks&lt;/keyword&gt;&lt;/keywords&gt;&lt;dates&gt;&lt;year&gt;2004&lt;/year&gt;&lt;pub-dates&gt;&lt;date&gt;11//&lt;/date&gt;&lt;/pub-dates&gt;&lt;/dates&gt;&lt;isbn&gt;1053-5357&lt;/isbn&gt;&lt;urls&gt;&lt;related-urls&gt;&lt;url&gt;http://www.sciencedirect.com/science/article/pii/S1053535704000927&lt;/url&gt;&lt;/related-urls&gt;&lt;/urls&gt;&lt;electronic-resource-num&gt;http://dx.doi.org/10.1016/j.socec.2004.09.033&lt;/electronic-resource-num&gt;&lt;/record&gt;&lt;/Cite&gt;&lt;/EndNote&gt;</w:instrText>
-      </w:r>
-      <w:r>
+        <w:rPr>
+          <w:rFonts w:cstheme="minorHAnsi"/>
+        </w:rPr>
+        <w:instrText xml:space="preserve"> ADDIN EN.CITE &lt;EndNote&gt;&lt;Cite&gt;&lt;Author&gt;Faul&lt;/Author&gt;&lt;Year&gt;2007&lt;/Year&gt;&lt;RecNum&gt;546&lt;/RecNum&gt;&lt;DisplayText&gt;(Faul, Erdfelder, Lang, &amp;amp; Buchner, 2007)&lt;/DisplayText&gt;&lt;record&gt;&lt;rec-number&gt;546&lt;/rec-number&gt;&lt;foreign-keys&gt;&lt;key app="EN" db-id="9xrafw5sx95dvre9w5hpevd89fzwtwr9twsw" timestamp="1508193712"&gt;546&lt;/key&gt;&lt;/foreign-keys&gt;&lt;ref-type name="Journal Article"&gt;17&lt;/ref-type&gt;&lt;contributors&gt;&lt;authors&gt;&lt;author&gt;Faul, Franz&lt;/author&gt;&lt;author&gt;Erdfelder, Edgar&lt;/author&gt;&lt;author&gt;Lang, Albert-Georg&lt;/author&gt;&lt;author&gt;Buchner, Axel&lt;/author&gt;&lt;/authors&gt;&lt;/contributors&gt;&lt;titles&gt;&lt;title&gt;G*Power 3: A flexible statistical power analysis program for the social, behavioral, and biomedical sciences&lt;/title&gt;&lt;secondary-title&gt;Behavior Research Methods&lt;/secondary-title&gt;&lt;/titles&gt;&lt;periodical&gt;&lt;full-title&gt;Behavior Research Methods&lt;/full-title&gt;&lt;/periodical&gt;&lt;pages&gt;175-191&lt;/pages&gt;&lt;volume&gt;39&lt;/volume&gt;&lt;number&gt;2&lt;/number&gt;&lt;dates&gt;&lt;year&gt;2007&lt;/year&gt;&lt;/dates&gt;&lt;isbn&gt;1554-3528&lt;/isbn&gt;&lt;label&gt;ref1&lt;/label&gt;&lt;work-type&gt;journal article&lt;/work-type&gt;&lt;urls&gt;&lt;related-urls&gt;&lt;url&gt;http://dx.doi.org/10.3758/BF03193146&lt;/url&gt;&lt;/related-urls&gt;&lt;/urls&gt;&lt;electronic-resource-num&gt;10.3758/bf03193146&lt;/electronic-resource-num&gt;&lt;/record&gt;&lt;/Cite&gt;&lt;/EndNote&gt;</w:instrText>
+      </w:r>
+      <w:r>
+        <w:rPr>
+          <w:rFonts w:cstheme="minorHAnsi"/>
+        </w:rPr>
         <w:fldChar w:fldCharType="separate"/>
       </w:r>
       <w:r>
         <w:rPr>
+          <w:rFonts w:cstheme="minorHAnsi"/>
           <w:noProof/>
         </w:rPr>
-        <w:t>(Gigerenzer, 2004)</w:t>
-      </w:r>
-      <w:r>
+        <w:t>(Faul, Erdfelder, Lang, &amp; Buchner, 2007)</w:t>
+      </w:r>
+      <w:r>
+        <w:rPr>
+          <w:rFonts w:cstheme="minorHAnsi"/>
+        </w:rPr>
         <w:fldChar w:fldCharType="end"/>
       </w:r>
       <w:r>
-        <w:t xml:space="preserve">. The effect size tends to be considered fixed, or assumed to already be maximized </w:t>
-      </w:r>
-      <w:r>
-        <w:fldChar w:fldCharType="begin"/>
-      </w:r>
-      <w:r>
-        <w:instrText xml:space="preserve"> ADDIN EN.CITE &lt;EndNote&gt;&lt;Cite&gt;&lt;Author&gt;Lakens&lt;/Author&gt;&lt;Year&gt;2014&lt;/Year&gt;&lt;RecNum&gt;168&lt;/RecNum&gt;&lt;DisplayText&gt;(Lakens &amp;amp; Evers, 2014)&lt;/DisplayText&gt;&lt;record&gt;&lt;rec-number&gt;168&lt;/rec-number&gt;&lt;foreign-keys&gt;&lt;key app="EN" db-id="9xrafw5sx95dvre9w5hpevd89fzwtwr9twsw" timestamp="1500012867"&gt;168&lt;/key&gt;&lt;/foreign-keys&gt;&lt;ref-type name="Journal Article"&gt;17&lt;/ref-type&gt;&lt;contributors&gt;&lt;authors&gt;&lt;author&gt;Lakens, Daniël&lt;/author&gt;&lt;author&gt;Evers, Ellen R. K.&lt;/author&gt;&lt;/authors&gt;&lt;/contributors&gt;&lt;titles&gt;&lt;title&gt;Sailing From the Seas of Chaos Into the Corridor of Stability&lt;/title&gt;&lt;secondary-title&gt;Perspectives on Psychological Science&lt;/secondary-title&gt;&lt;/titles&gt;&lt;periodical&gt;&lt;full-title&gt;Perspectives on Psychological Science&lt;/full-title&gt;&lt;/periodical&gt;&lt;pages&gt;278-292&lt;/pages&gt;&lt;volume&gt;9&lt;/volume&gt;&lt;number&gt;3&lt;/number&gt;&lt;dates&gt;&lt;year&gt;2014&lt;/year&gt;&lt;pub-dates&gt;&lt;date&gt;2014/05/01&lt;/date&gt;&lt;/pub-dates&gt;&lt;/dates&gt;&lt;publisher&gt;SAGE Publications&lt;/publisher&gt;&lt;isbn&gt;1745-6916&lt;/isbn&gt;&lt;urls&gt;&lt;related-urls&gt;&lt;url&gt;http://dx.doi.org/10.1177/1745691614528520&lt;/url&gt;&lt;/related-urls&gt;&lt;/urls&gt;&lt;electronic-resource-num&gt;10.1177/1745691614528520&lt;/electronic-resource-num&gt;&lt;access-date&gt;2017/07/13&lt;/access-date&gt;&lt;/record&gt;&lt;/Cite&gt;&lt;/EndNote&gt;</w:instrText>
-      </w:r>
-      <w:r>
-        <w:fldChar w:fldCharType="separate"/>
-      </w:r>
-      <w:r>
-        <w:rPr>
-          <w:noProof/>
-        </w:rPr>
-        <w:t>(Lakens &amp; Evers, 2014)</w:t>
-      </w:r>
-      <w:r>
-        <w:fldChar w:fldCharType="end"/>
-      </w:r>
-      <w:r>
-        <w:t xml:space="preserve">. Other parameters (e.g., correlations between repeated measurements) are often thought to be outside of a researcher’s control. However, the experimental design will often be alterable (i.e., it may be possible to use a repeated measures design as opposed to a between </w:t>
+        <w:rPr>
+          <w:rFonts w:cstheme="minorHAnsi"/>
+          <w:i/>
+        </w:rPr>
+        <w:t>.</w:t>
+      </w:r>
+    </w:p>
+    <w:p>
+      <w:pPr>
+        <w:spacing w:line="360" w:lineRule="auto"/>
+        <w:rPr>
+          <w:rFonts w:cstheme="minorHAnsi"/>
+          <w:b/>
+        </w:rPr>
+      </w:pPr>
+      <w:r>
+        <w:rPr>
+          <w:rFonts w:cstheme="minorHAnsi"/>
+          <w:b/>
+        </w:rPr>
+        <w:t xml:space="preserve">Effect size benchmarks </w:t>
+      </w:r>
+    </w:p>
+    <w:p>
+      <w:pPr>
+        <w:spacing w:line="360" w:lineRule="auto"/>
+        <w:rPr>
+          <w:rFonts w:cstheme="minorHAnsi"/>
+        </w:rPr>
+      </w:pPr>
+      <w:r>
+        <w:rPr>
+          <w:rFonts w:cstheme="minorHAnsi"/>
+        </w:rPr>
+        <w:t xml:space="preserve">The use of standardized effect size benchmarks such as those proposed in Cohen (1962) is often criticized on the grounds that these benchmarks are not empirically validated (i.e., the “medium” effect size benchmark is not the mean or median effect across psychology research), and that using standardized effect size benchmarks are likely to be poor estimates of the actual effect size of any particular experiment. Not only do they not adhere to the average size of effect seen in a </w:t>
       </w:r>
       <w:proofErr w:type="gramStart"/>
       <w:r>
-        <w:t>subjects</w:t>
+        <w:rPr>
+          <w:rFonts w:cstheme="minorHAnsi"/>
+        </w:rPr>
+        <w:t>particular research</w:t>
       </w:r>
       <w:proofErr w:type="gramEnd"/>
       <w:r>
-        <w:t xml:space="preserve"> design), and it may be possible to prioritize obtaining highly reliable measures of constructs under study in order to maximize power. </w:t>
-      </w:r>
-    </w:p>
-    <w:p>
-      <w:pPr>
-        <w:spacing w:line="360" w:lineRule="auto"/>
-        <w:rPr>
-          <w:rFonts w:cstheme="minorHAnsi"/>
-          <w:b/>
-        </w:rPr>
-      </w:pPr>
-    </w:p>
-    <w:p>
-      <w:pPr>
-        <w:spacing w:line="360" w:lineRule="auto"/>
-        <w:rPr>
-          <w:rFonts w:cstheme="minorHAnsi"/>
-          <w:b/>
-        </w:rPr>
-      </w:pPr>
-      <w:r>
-        <w:rPr>
-          <w:rFonts w:cstheme="minorHAnsi"/>
-          <w:b/>
-        </w:rPr>
-        <w:t xml:space="preserve">Interpreting effect sizes </w:t>
-      </w:r>
-    </w:p>
-    <w:p>
-      <w:pPr>
-        <w:spacing w:line="360" w:lineRule="auto"/>
-        <w:rPr>
-          <w:rFonts w:cstheme="minorHAnsi"/>
-        </w:rPr>
-      </w:pPr>
-      <w:r>
-        <w:rPr>
-          <w:rFonts w:cstheme="minorHAnsi"/>
-        </w:rPr>
-        <w:t xml:space="preserve">Power analysis for a t-test for mean differences between independent groups can either take as input parameters the mean difference along with an estimate of the expected SD of the groups, or a direct estimate of the standardized effect size between groups. The most commonly referenced program for performing power analysis, g*power [Honours research too, also see later chapter], accepts either as input, although the default input is Cohen’s </w:t>
-      </w:r>
-      <w:r>
-        <w:rPr>
-          <w:rFonts w:cstheme="minorHAnsi"/>
-          <w:i/>
-        </w:rPr>
-        <w:t xml:space="preserve">d </w:t>
-      </w:r>
-      <w:r>
-        <w:rPr>
-          <w:rFonts w:cstheme="minorHAnsi"/>
-        </w:rPr>
-        <w:fldChar w:fldCharType="begin"/>
-      </w:r>
-      <w:r>
-        <w:rPr>
-          <w:rFonts w:cstheme="minorHAnsi"/>
-        </w:rPr>
-        <w:instrText xml:space="preserve"> ADDIN EN.CITE &lt;EndNote&gt;&lt;Cite&gt;&lt;Author&gt;Faul&lt;/Author&gt;&lt;Year&gt;2007&lt;/Year&gt;&lt;RecNum&gt;546&lt;/RecNum&gt;&lt;DisplayText&gt;(Faul, Erdfelder, Lang, &amp;amp; Buchner, 2007)&lt;/DisplayText&gt;&lt;record&gt;&lt;rec-number&gt;546&lt;/rec-number&gt;&lt;foreign-keys&gt;&lt;key app="EN" db-id="9xrafw5sx95dvre9w5hpevd89fzwtwr9twsw" timestamp="1508193712"&gt;546&lt;/key&gt;&lt;/foreign-keys&gt;&lt;ref-type name="Journal Article"&gt;17&lt;/ref-type&gt;&lt;contributors&gt;&lt;authors&gt;&lt;author&gt;Faul, Franz&lt;/author&gt;&lt;author&gt;Erdfelder, Edgar&lt;/author&gt;&lt;author&gt;Lang, Albert-Georg&lt;/author&gt;&lt;author&gt;Buchner, Axel&lt;/author&gt;&lt;/authors&gt;&lt;/contributors&gt;&lt;titles&gt;&lt;title&gt;G*Power 3: A flexible statistical power analysis program for the social, behavioral, and biomedical sciences&lt;/title&gt;&lt;secondary-title&gt;Behavior Research Methods&lt;/secondary-title&gt;&lt;/titles&gt;&lt;periodical&gt;&lt;full-title&gt;Behavior Research Methods&lt;/full-title&gt;&lt;/periodical&gt;&lt;pages&gt;175-191&lt;/pages&gt;&lt;volume&gt;39&lt;/volume&gt;&lt;number&gt;2&lt;/number&gt;&lt;dates&gt;&lt;year&gt;2007&lt;/year&gt;&lt;/dates&gt;&lt;isbn&gt;1554-3528&lt;/isbn&gt;&lt;label&gt;ref1&lt;/label&gt;&lt;work-type&gt;journal article&lt;/work-type&gt;&lt;urls&gt;&lt;related-urls&gt;&lt;url&gt;http://dx.doi.org/10.3758/BF03193146&lt;/url&gt;&lt;/related-urls&gt;&lt;/urls&gt;&lt;electronic-resource-num&gt;10.3758/bf03193146&lt;/electronic-resource-num&gt;&lt;/record&gt;&lt;/Cite&gt;&lt;/EndNote&gt;</w:instrText>
-      </w:r>
-      <w:r>
-        <w:rPr>
-          <w:rFonts w:cstheme="minorHAnsi"/>
-        </w:rPr>
-        <w:fldChar w:fldCharType="separate"/>
-      </w:r>
-      <w:r>
-        <w:rPr>
-          <w:rFonts w:cstheme="minorHAnsi"/>
-          <w:noProof/>
-        </w:rPr>
-        <w:t>(Faul, Erdfelder, Lang, &amp; Buchner, 2007)</w:t>
-      </w:r>
-      <w:r>
-        <w:rPr>
-          <w:rFonts w:cstheme="minorHAnsi"/>
-        </w:rPr>
-        <w:fldChar w:fldCharType="end"/>
-      </w:r>
-      <w:r>
-        <w:rPr>
-          <w:rFonts w:cstheme="minorHAnsi"/>
-          <w:i/>
-        </w:rPr>
-        <w:t>.</w:t>
-      </w:r>
-    </w:p>
-    <w:p>
-      <w:pPr>
-        <w:spacing w:line="360" w:lineRule="auto"/>
-        <w:rPr>
-          <w:rFonts w:cstheme="minorHAnsi"/>
-        </w:rPr>
-      </w:pPr>
-      <w:r>
-        <w:rPr>
-          <w:rFonts w:cstheme="minorHAnsi"/>
-        </w:rPr>
-        <w:t xml:space="preserve">Proportion overlap (U) - </w:t>
-      </w:r>
-    </w:p>
-    <w:p>
-      <w:pPr>
-        <w:spacing w:line="360" w:lineRule="auto"/>
-        <w:rPr>
-          <w:rFonts w:cstheme="minorHAnsi"/>
-        </w:rPr>
-      </w:pPr>
-    </w:p>
-    <w:p>
-      <w:pPr>
-        <w:spacing w:line="360" w:lineRule="auto"/>
-        <w:rPr>
-          <w:noProof/>
-        </w:rPr>
-      </w:pPr>
-      <w:r>
-        <w:rPr>
-          <w:noProof/>
-        </w:rPr>
-        <w:lastRenderedPageBreak/>
-        <w:drawing>
-          <wp:inline distT="0" distB="0" distL="0" distR="0" wp14:anchorId="0940B198" wp14:editId="5964CD05">
-            <wp:extent cx="2854325" cy="2193290"/>
-            <wp:effectExtent l="0" t="0" r="3175" b="0"/>
-            <wp:docPr id="5" name="Picture 5"/>
-            <wp:cNvGraphicFramePr>
-              <a:graphicFrameLocks xmlns:a="http://schemas.openxmlformats.org/drawingml/2006/main" noChangeAspect="1"/>
-            </wp:cNvGraphicFramePr>
-            <a:graphic xmlns:a="http://schemas.openxmlformats.org/drawingml/2006/main">
-              <a:graphicData uri="http://schemas.openxmlformats.org/drawingml/2006/picture">
-                <pic:pic xmlns:pic="http://schemas.openxmlformats.org/drawingml/2006/picture">
-                  <pic:nvPicPr>
-                    <pic:cNvPr id="0" name="Picture 19"/>
-                    <pic:cNvPicPr>
-                      <a:picLocks noChangeAspect="1" noChangeArrowheads="1"/>
-                    </pic:cNvPicPr>
-                  </pic:nvPicPr>
-                  <pic:blipFill>
-                    <a:blip r:embed="rId5">
-                      <a:extLst>
-                        <a:ext uri="{28A0092B-C50C-407E-A947-70E740481C1C}">
-                          <a14:useLocalDpi xmlns:a14="http://schemas.microsoft.com/office/drawing/2010/main" val="0"/>
-                        </a:ext>
-                      </a:extLst>
-                    </a:blip>
-                    <a:srcRect/>
-                    <a:stretch>
-                      <a:fillRect/>
-                    </a:stretch>
-                  </pic:blipFill>
-                  <pic:spPr bwMode="auto">
-                    <a:xfrm>
-                      <a:off x="0" y="0"/>
-                      <a:ext cx="2854325" cy="2193290"/>
-                    </a:xfrm>
-                    <a:prstGeom prst="rect">
-                      <a:avLst/>
-                    </a:prstGeom>
-                    <a:noFill/>
-                    <a:ln>
-                      <a:noFill/>
-                    </a:ln>
-                  </pic:spPr>
-                </pic:pic>
-              </a:graphicData>
-            </a:graphic>
-          </wp:inline>
-        </w:drawing>
-      </w:r>
-      <w:r>
-        <w:rPr>
-          <w:noProof/>
-        </w:rPr>
-        <w:drawing>
-          <wp:inline distT="0" distB="0" distL="0" distR="0" wp14:anchorId="11E9C66D" wp14:editId="1BD87DC8">
-            <wp:extent cx="2854325" cy="2193290"/>
-            <wp:effectExtent l="0" t="0" r="3175" b="0"/>
-            <wp:docPr id="4" name="Picture 4"/>
-            <wp:cNvGraphicFramePr>
-              <a:graphicFrameLocks xmlns:a="http://schemas.openxmlformats.org/drawingml/2006/main" noChangeAspect="1"/>
-            </wp:cNvGraphicFramePr>
-            <a:graphic xmlns:a="http://schemas.openxmlformats.org/drawingml/2006/main">
-              <a:graphicData uri="http://schemas.openxmlformats.org/drawingml/2006/picture">
-                <pic:pic xmlns:pic="http://schemas.openxmlformats.org/drawingml/2006/picture">
-                  <pic:nvPicPr>
-                    <pic:cNvPr id="0" name="Picture 18"/>
-                    <pic:cNvPicPr>
-                      <a:picLocks noChangeAspect="1" noChangeArrowheads="1"/>
-                    </pic:cNvPicPr>
-                  </pic:nvPicPr>
-                  <pic:blipFill>
-                    <a:blip r:embed="rId6">
-                      <a:extLst>
-                        <a:ext uri="{28A0092B-C50C-407E-A947-70E740481C1C}">
-                          <a14:useLocalDpi xmlns:a14="http://schemas.microsoft.com/office/drawing/2010/main" val="0"/>
-                        </a:ext>
-                      </a:extLst>
-                    </a:blip>
-                    <a:srcRect/>
-                    <a:stretch>
-                      <a:fillRect/>
-                    </a:stretch>
-                  </pic:blipFill>
-                  <pic:spPr bwMode="auto">
-                    <a:xfrm>
-                      <a:off x="0" y="0"/>
-                      <a:ext cx="2854325" cy="2193290"/>
-                    </a:xfrm>
-                    <a:prstGeom prst="rect">
-                      <a:avLst/>
-                    </a:prstGeom>
-                    <a:noFill/>
-                    <a:ln>
-                      <a:noFill/>
-                    </a:ln>
-                  </pic:spPr>
-                </pic:pic>
-              </a:graphicData>
-            </a:graphic>
-          </wp:inline>
-        </w:drawing>
-      </w:r>
-      <w:r>
-        <w:rPr>
-          <w:noProof/>
-        </w:rPr>
-        <w:drawing>
-          <wp:inline distT="0" distB="0" distL="0" distR="0" wp14:anchorId="506DEB89" wp14:editId="4C86ACBC">
-            <wp:extent cx="2854325" cy="2193290"/>
-            <wp:effectExtent l="0" t="0" r="3175" b="0"/>
-            <wp:docPr id="3" name="Picture 3"/>
-            <wp:cNvGraphicFramePr>
-              <a:graphicFrameLocks xmlns:a="http://schemas.openxmlformats.org/drawingml/2006/main" noChangeAspect="1"/>
-            </wp:cNvGraphicFramePr>
-            <a:graphic xmlns:a="http://schemas.openxmlformats.org/drawingml/2006/main">
-              <a:graphicData uri="http://schemas.openxmlformats.org/drawingml/2006/picture">
-                <pic:pic xmlns:pic="http://schemas.openxmlformats.org/drawingml/2006/picture">
-                  <pic:nvPicPr>
-                    <pic:cNvPr id="0" name="Picture 16"/>
-                    <pic:cNvPicPr>
-                      <a:picLocks noChangeAspect="1" noChangeArrowheads="1"/>
-                    </pic:cNvPicPr>
-                  </pic:nvPicPr>
-                  <pic:blipFill>
-                    <a:blip r:embed="rId7">
-                      <a:extLst>
-                        <a:ext uri="{28A0092B-C50C-407E-A947-70E740481C1C}">
-                          <a14:useLocalDpi xmlns:a14="http://schemas.microsoft.com/office/drawing/2010/main" val="0"/>
-                        </a:ext>
-                      </a:extLst>
-                    </a:blip>
-                    <a:srcRect/>
-                    <a:stretch>
-                      <a:fillRect/>
-                    </a:stretch>
-                  </pic:blipFill>
-                  <pic:spPr bwMode="auto">
-                    <a:xfrm>
-                      <a:off x="0" y="0"/>
-                      <a:ext cx="2854325" cy="2193290"/>
-                    </a:xfrm>
-                    <a:prstGeom prst="rect">
-                      <a:avLst/>
-                    </a:prstGeom>
-                    <a:noFill/>
-                    <a:ln>
-                      <a:noFill/>
-                    </a:ln>
-                  </pic:spPr>
-                </pic:pic>
-              </a:graphicData>
-            </a:graphic>
-          </wp:inline>
-        </w:drawing>
-      </w:r>
-      <w:r>
-        <w:rPr>
-          <w:noProof/>
-        </w:rPr>
-        <w:drawing>
-          <wp:inline distT="0" distB="0" distL="0" distR="0" wp14:anchorId="23F1B97E" wp14:editId="39509794">
-            <wp:extent cx="2854325" cy="2193290"/>
-            <wp:effectExtent l="0" t="0" r="3175" b="0"/>
-            <wp:docPr id="2" name="Picture 2"/>
-            <wp:cNvGraphicFramePr>
-              <a:graphicFrameLocks xmlns:a="http://schemas.openxmlformats.org/drawingml/2006/main" noChangeAspect="1"/>
-            </wp:cNvGraphicFramePr>
-            <a:graphic xmlns:a="http://schemas.openxmlformats.org/drawingml/2006/main">
-              <a:graphicData uri="http://schemas.openxmlformats.org/drawingml/2006/picture">
-                <pic:pic xmlns:pic="http://schemas.openxmlformats.org/drawingml/2006/picture">
-                  <pic:nvPicPr>
-                    <pic:cNvPr id="0" name="Picture 11"/>
-                    <pic:cNvPicPr>
-                      <a:picLocks noChangeAspect="1" noChangeArrowheads="1"/>
-                    </pic:cNvPicPr>
-                  </pic:nvPicPr>
-                  <pic:blipFill>
-                    <a:blip r:embed="rId8">
-                      <a:extLst>
-                        <a:ext uri="{28A0092B-C50C-407E-A947-70E740481C1C}">
-                          <a14:useLocalDpi xmlns:a14="http://schemas.microsoft.com/office/drawing/2010/main" val="0"/>
-                        </a:ext>
-                      </a:extLst>
-                    </a:blip>
-                    <a:srcRect/>
-                    <a:stretch>
-                      <a:fillRect/>
-                    </a:stretch>
-                  </pic:blipFill>
-                  <pic:spPr bwMode="auto">
-                    <a:xfrm>
-                      <a:off x="0" y="0"/>
-                      <a:ext cx="2854325" cy="2193290"/>
-                    </a:xfrm>
-                    <a:prstGeom prst="rect">
-                      <a:avLst/>
-                    </a:prstGeom>
-                    <a:noFill/>
-                    <a:ln>
-                      <a:noFill/>
-                    </a:ln>
-                  </pic:spPr>
-                </pic:pic>
-              </a:graphicData>
-            </a:graphic>
-          </wp:inline>
-        </w:drawing>
-      </w:r>
-    </w:p>
-    <w:p>
-      <w:pPr>
-        <w:spacing w:line="360" w:lineRule="auto"/>
-        <w:rPr>
-          <w:rFonts w:cstheme="minorHAnsi"/>
-        </w:rPr>
-      </w:pPr>
-      <w:r>
-        <w:rPr>
-          <w:rFonts w:cstheme="minorHAnsi"/>
-          <w:i/>
-        </w:rPr>
-        <w:t>Figure [Cohen’s d as population distributions]</w:t>
-      </w:r>
-      <w:r>
-        <w:rPr>
-          <w:rFonts w:cstheme="minorHAnsi"/>
-        </w:rPr>
-        <w:t xml:space="preserve">. Population distributions with a mean difference of .2, .5, .8 and 1.2 Cohen’s d, along with the percentage overlap between populations (calculated assuming that populations are normally distributed, have equal variance, and equal sample sizes, using equations from </w:t>
-      </w:r>
-      <w:r>
-        <w:rPr>
-          <w:rFonts w:cstheme="minorHAnsi"/>
-        </w:rPr>
-        <w:fldChar w:fldCharType="begin"/>
-      </w:r>
-      <w:r>
-        <w:rPr>
-          <w:rFonts w:cstheme="minorHAnsi"/>
-        </w:rPr>
-        <w:instrText xml:space="preserve"> ADDIN EN.CITE &lt;EndNote&gt;&lt;Cite&gt;&lt;Author&gt;Reiser&lt;/Author&gt;&lt;Year&gt;1999&lt;/Year&gt;&lt;RecNum&gt;788&lt;/RecNum&gt;&lt;DisplayText&gt;(Reiser &amp;amp; Faraggi, 1999)&lt;/DisplayText&gt;&lt;record&gt;&lt;rec-number&gt;788&lt;/rec-number&gt;&lt;foreign-keys&gt;&lt;key app="EN" db-id="9xrafw5sx95dvre9w5hpevd89fzwtwr9twsw" timestamp="1520755408"&gt;788&lt;/key&gt;&lt;/foreign-keys&gt;&lt;ref-type name="Journal Article"&gt;17&lt;/ref-type&gt;&lt;contributors&gt;&lt;authors&gt;&lt;author&gt;Reiser, Benjamin&lt;/author&gt;&lt;author&gt;Faraggi, David&lt;/author&gt;&lt;/authors&gt;&lt;/contributors&gt;&lt;titles&gt;&lt;title&gt;Confidence Intervals for the Overlapping Coefficient: the Normal Equal Variance Case&lt;/title&gt;&lt;secondary-title&gt;Journal of the Royal Statistical Society: Series D (The Statistician)&lt;/secondary-title&gt;&lt;/titles&gt;&lt;periodical&gt;&lt;full-title&gt;Journal of the Royal Statistical Society: Series D (The Statistician)&lt;/full-title&gt;&lt;/periodical&gt;&lt;pages&gt;413-418&lt;/pages&gt;&lt;volume&gt;48&lt;/volume&gt;&lt;number&gt;3&lt;/number&gt;&lt;keywords&gt;&lt;keyword&gt;Measure of similarity&lt;/keyword&gt;&lt;keyword&gt;Non-central F&lt;/keyword&gt;&lt;keyword&gt;Non-central t&lt;/keyword&gt;&lt;keyword&gt;Proportion of similar responses&lt;/keyword&gt;&lt;/keywords&gt;&lt;dates&gt;&lt;year&gt;1999&lt;/year&gt;&lt;/dates&gt;&lt;publisher&gt;Blackwell Publishers Ltd&lt;/publisher&gt;&lt;isbn&gt;1467-9884&lt;/isbn&gt;&lt;urls&gt;&lt;related-urls&gt;&lt;url&gt;http://dx.doi.org/10.1111/1467-9884.00199&lt;/url&gt;&lt;/related-urls&gt;&lt;/urls&gt;&lt;electronic-resource-num&gt;10.1111/1467-9884.00199&lt;/electronic-resource-num&gt;&lt;/record&gt;&lt;/Cite&gt;&lt;/EndNote&gt;</w:instrText>
-      </w:r>
-      <w:r>
-        <w:rPr>
-          <w:rFonts w:cstheme="minorHAnsi"/>
-        </w:rPr>
-        <w:fldChar w:fldCharType="separate"/>
-      </w:r>
-      <w:r>
-        <w:rPr>
-          <w:rFonts w:cstheme="minorHAnsi"/>
-          <w:noProof/>
-        </w:rPr>
-        <w:t>(Reiser &amp; Faraggi, 1999)</w:t>
-      </w:r>
-      <w:r>
-        <w:rPr>
-          <w:rFonts w:cstheme="minorHAnsi"/>
-        </w:rPr>
-        <w:fldChar w:fldCharType="end"/>
-      </w:r>
-      <w:r>
-        <w:rPr>
-          <w:rFonts w:cstheme="minorHAnsi"/>
-        </w:rPr>
-        <w:t>).</w:t>
-      </w:r>
-    </w:p>
-    <w:p>
-      <w:pPr>
-        <w:spacing w:line="360" w:lineRule="auto"/>
-        <w:rPr>
-          <w:rFonts w:cstheme="minorHAnsi"/>
-          <w:b/>
-        </w:rPr>
-      </w:pPr>
-      <w:r>
-        <w:rPr>
-          <w:rFonts w:cstheme="minorHAnsi"/>
-          <w:b/>
-        </w:rPr>
-        <w:t xml:space="preserve">Effect size benchmarks </w:t>
-      </w:r>
-    </w:p>
-    <w:p>
-      <w:pPr>
-        <w:spacing w:line="360" w:lineRule="auto"/>
-        <w:rPr>
-          <w:rFonts w:cstheme="minorHAnsi"/>
-        </w:rPr>
-      </w:pPr>
-      <w:r>
-        <w:rPr>
-          <w:rFonts w:cstheme="minorHAnsi"/>
-        </w:rPr>
-        <w:t xml:space="preserve">The use of standardized effect size benchmarks such as those proposed in Cohen (1962) is often criticized on the grounds that these benchmarks are not empirically validated (i.e., the “medium” effect size benchmark is not the mean or median effect across psychology research), and that using standardized effect size benchmarks are likely to be poor estimates of the actual effect size of any particular experiment. Not only do they not adhere to the average size of effect seen in a </w:t>
-      </w:r>
-      <w:proofErr w:type="gramStart"/>
-      <w:r>
-        <w:rPr>
-          <w:rFonts w:cstheme="minorHAnsi"/>
-        </w:rPr>
-        <w:t>particular research</w:t>
-      </w:r>
-      <w:proofErr w:type="gramEnd"/>
-      <w:r>
         <w:rPr>
           <w:rFonts w:cstheme="minorHAnsi"/>
         </w:rPr>
@@ -1795,7 +1669,6 @@
         <w:rPr>
           <w:rFonts w:cstheme="minorHAnsi"/>
         </w:rPr>
-        <w:lastRenderedPageBreak/>
         <w:t xml:space="preserve">The “small” and “large” effect size benchmarks examined </w:t>
       </w:r>
     </w:p>
@@ -1999,6 +1872,7 @@
         <w:rPr>
           <w:rFonts w:cstheme="minorHAnsi"/>
         </w:rPr>
+        <w:lastRenderedPageBreak/>
         <w:t>DISCUSS ESTIMATES OF THE ACTUAL AVERAGE EFFECT SIZE SEEN IN FIELDS OF PSYCHOLOGICAL RESEARCH</w:t>
       </w:r>
     </w:p>
@@ -2116,7 +1990,6 @@
         <w:rPr>
           <w:noProof/>
         </w:rPr>
-        <w:lastRenderedPageBreak/>
         <w:drawing>
           <wp:inline distT="0" distB="0" distL="0" distR="0" wp14:anchorId="0B65DEA2" wp14:editId="4BFB9CAB">
             <wp:extent cx="4291965" cy="4878705"/>
@@ -2135,7 +2008,7 @@
                     </pic:cNvPicPr>
                   </pic:nvPicPr>
                   <pic:blipFill>
-                    <a:blip r:embed="rId9">
+                    <a:blip r:embed="rId5">
                       <a:extLst>
                         <a:ext uri="{28A0092B-C50C-407E-A947-70E740481C1C}">
                           <a14:useLocalDpi xmlns:a14="http://schemas.microsoft.com/office/drawing/2010/main" val="0"/>
@@ -2178,6 +2051,7 @@
         <w:rPr>
           <w:rFonts w:cstheme="minorHAnsi"/>
         </w:rPr>
+        <w:lastRenderedPageBreak/>
         <w:t xml:space="preserve">Figure [counselling] Frequency polygon of all univariate inferential statistics reported in the Journal of Counselling Psychology, 1970-1979 Reproduced from </w:t>
       </w:r>
       <w:r>
@@ -2346,7 +2220,6 @@
         <w:spacing w:line="360" w:lineRule="auto"/>
       </w:pPr>
       <w:r>
-        <w:lastRenderedPageBreak/>
         <w:t>MAYBE TRY TO ACCOUNT FOR PUBLICATION BIAS IN SOME WAY??</w:t>
       </w:r>
     </w:p>
@@ -2364,25 +2237,46 @@
         <w:t>Minimum clinically significant estimates?</w:t>
       </w:r>
     </w:p>
-    <w:p>
-      <w:r>
-        <w:br w:type="page"/>
-      </w:r>
-    </w:p>
-    <w:p>
-      <w:pPr>
-        <w:spacing w:line="360" w:lineRule="auto"/>
+    <w:p/>
+    <w:p>
+      <w:r>
+        <w:t xml:space="preserve">POWER FOR INTERACTIONS </w:t>
+      </w:r>
+      <w:r>
+        <w:t>– just note that they are much smaller than one might expect</w:t>
+      </w:r>
+    </w:p>
+    <w:p/>
+    <w:p/>
+    <w:p>
+      <w:r>
+        <w:t xml:space="preserve">Always go through and play around to </w:t>
+      </w:r>
+      <w:r>
+        <w:t xml:space="preserve">see if changing parameters downwards ends up massively negatively impacting your study – i.e., with multiparameter studies, or </w:t>
+      </w:r>
+    </w:p>
+    <w:p/>
+    <w:p>
+      <w:r>
+        <w:t xml:space="preserve">Could look to MLM slides towards the end of the power analysis workshop </w:t>
+      </w:r>
+      <w:proofErr w:type="gramStart"/>
+      <w:r>
+        <w:t>in order to</w:t>
+      </w:r>
+      <w:proofErr w:type="gramEnd"/>
+      <w:r>
+        <w:t xml:space="preserve"> begin to add suggestions on how to increase power in MLM. </w:t>
+      </w:r>
+    </w:p>
+    <w:p/>
+    <w:p>
+      <w:pPr>
         <w:ind w:firstLine="720"/>
-        <w:rPr>
-          <w:rFonts w:cstheme="minorHAnsi"/>
-          <w:b/>
-        </w:rPr>
-      </w:pPr>
-    </w:p>
-    <w:p>
-      <w:pPr>
-        <w:ind w:firstLine="720"/>
-      </w:pPr>
+      </w:pPr>
+      <w:bookmarkStart w:id="1" w:name="_GoBack"/>
+      <w:bookmarkEnd w:id="1"/>
     </w:p>
     <w:p>
       <w:pPr>
@@ -2424,6 +2318,7 @@
         <w:ind w:left="720" w:hanging="720"/>
       </w:pPr>
       <w:r>
+        <w:lastRenderedPageBreak/>
         <w:t xml:space="preserve">Biau, D. J., Kernéis, S., &amp; Porcher, R. (2008). Statistics in brief: The importance of sample size in the planning and interpretation of medical research. </w:t>
       </w:r>
       <w:r>
@@ -2521,7 +2416,7 @@
       <w:r>
         <w:t>(5), 587-606. doi:</w:t>
       </w:r>
-      <w:hyperlink r:id="rId10" w:history="1">
+      <w:hyperlink r:id="rId6" w:history="1">
         <w:r>
           <w:rPr>
             <w:rStyle w:val="Hyperlink"/>
@@ -2662,7 +2557,7 @@
       <w:r>
         <w:t xml:space="preserve">(3).  Retrieved from </w:t>
       </w:r>
-      <w:hyperlink r:id="rId11" w:history="1">
+      <w:hyperlink r:id="rId7" w:history="1">
         <w:r>
           <w:rPr>
             <w:rStyle w:val="Hyperlink"/>
@@ -2715,7 +2610,6 @@
         <w:ind w:left="720" w:hanging="720"/>
       </w:pPr>
       <w:r>
-        <w:lastRenderedPageBreak/>
         <w:t xml:space="preserve">Spiegelhalter, D. J., Freedman, L. S., &amp; Mahesh, K. B. P. (1994). Bayesian Approaches to Randomized Trials. </w:t>
       </w:r>
       <w:r>
@@ -2749,6 +2643,207 @@
 <file path=word/numbering.xml><?xml version="1.0" encoding="utf-8"?>
 <w:numbering xmlns:wpc="http://schemas.microsoft.com/office/word/2010/wordprocessingCanvas" xmlns:cx="http://schemas.microsoft.com/office/drawing/2014/chartex" xmlns:cx1="http://schemas.microsoft.com/office/drawing/2015/9/8/chartex" xmlns:cx2="http://schemas.microsoft.com/office/drawing/2015/10/21/chartex" xmlns:cx3="http://schemas.microsoft.com/office/drawing/2016/5/9/chartex" xmlns:cx4="http://schemas.microsoft.com/office/drawing/2016/5/10/chartex" xmlns:cx5="http://schemas.microsoft.com/office/drawing/2016/5/11/chartex" xmlns:cx6="http://schemas.microsoft.com/office/drawing/2016/5/12/chartex" xmlns:cx7="http://schemas.microsoft.com/office/drawing/2016/5/13/chartex" xmlns:cx8="http://schemas.microsoft.com/office/drawing/2016/5/14/chartex" xmlns:mc="http://schemas.openxmlformats.org/markup-compatibility/2006" xmlns:aink="http://schemas.microsoft.com/office/drawing/2016/ink" xmlns:am3d="http://schemas.microsoft.com/office/drawing/2017/model3d" xmlns:o="urn:schemas-microsoft-com:office:office" xmlns:r="http://schemas.openxmlformats.org/officeDocument/2006/relationships" xmlns:m="http://schemas.openxmlformats.org/officeDocument/2006/math" xmlns:v="urn:schemas-microsoft-com:vml" xmlns:wp14="http://schemas.microsoft.com/office/word/2010/wordprocessingDrawing" xmlns:wp="http://schemas.openxmlformats.org/drawingml/2006/wordprocessingDrawing" xmlns:w10="urn:schemas-microsoft-com:office:word" xmlns:w="http://schemas.openxmlformats.org/wordprocessingml/2006/main" xmlns:w14="http://schemas.microsoft.com/office/word/2010/wordml" xmlns:w15="http://schemas.microsoft.com/office/word/2012/wordml" xmlns:w16cid="http://schemas.microsoft.com/office/word/2016/wordml/cid" xmlns:w16se="http://schemas.microsoft.com/office/word/2015/wordml/symex" xmlns:wpg="http://schemas.microsoft.com/office/word/2010/wordprocessingGroup" xmlns:wpi="http://schemas.microsoft.com/office/word/2010/wordprocessingInk" xmlns:wne="http://schemas.microsoft.com/office/word/2006/wordml" xmlns:wps="http://schemas.microsoft.com/office/word/2010/wordprocessingShape" mc:Ignorable="w14 w15 w16se w16cid wp14">
   <w:abstractNum w:abstractNumId="0" w15:restartNumberingAfterBreak="0">
+    <w:nsid w:val="25CF2757"/>
+    <w:multiLevelType w:val="multilevel"/>
+    <w:tmpl w:val="E64ED544"/>
+    <w:lvl w:ilvl="0">
+      <w:start w:val="1"/>
+      <w:numFmt w:val="decimal"/>
+      <w:lvlText w:val="(%1-0)"/>
+      <w:lvlJc w:val="left"/>
+      <w:pPr>
+        <w:ind w:left="720" w:hanging="720"/>
+      </w:pPr>
+      <w:rPr>
+        <w:rFonts w:hint="default"/>
+      </w:rPr>
+    </w:lvl>
+    <w:lvl w:ilvl="1">
+      <w:start w:val="1"/>
+      <w:numFmt w:val="decimal"/>
+      <w:lvlText w:val="(%1-%2)"/>
+      <w:lvlJc w:val="left"/>
+      <w:pPr>
+        <w:ind w:left="1440" w:hanging="720"/>
+      </w:pPr>
+      <w:rPr>
+        <w:rFonts w:hint="default"/>
+      </w:rPr>
+    </w:lvl>
+    <w:lvl w:ilvl="2">
+      <w:start w:val="1"/>
+      <w:numFmt w:val="decimal"/>
+      <w:lvlText w:val="(%1-%2)%3."/>
+      <w:lvlJc w:val="left"/>
+      <w:pPr>
+        <w:ind w:left="2160" w:hanging="720"/>
+      </w:pPr>
+      <w:rPr>
+        <w:rFonts w:hint="default"/>
+      </w:rPr>
+    </w:lvl>
+    <w:lvl w:ilvl="3">
+      <w:start w:val="1"/>
+      <w:numFmt w:val="decimal"/>
+      <w:lvlText w:val="(%1-%2)%3.%4."/>
+      <w:lvlJc w:val="left"/>
+      <w:pPr>
+        <w:ind w:left="3240" w:hanging="1080"/>
+      </w:pPr>
+      <w:rPr>
+        <w:rFonts w:hint="default"/>
+      </w:rPr>
+    </w:lvl>
+    <w:lvl w:ilvl="4">
+      <w:start w:val="1"/>
+      <w:numFmt w:val="decimal"/>
+      <w:lvlText w:val="(%1-%2)%3.%4.%5."/>
+      <w:lvlJc w:val="left"/>
+      <w:pPr>
+        <w:ind w:left="3960" w:hanging="1080"/>
+      </w:pPr>
+      <w:rPr>
+        <w:rFonts w:hint="default"/>
+      </w:rPr>
+    </w:lvl>
+    <w:lvl w:ilvl="5">
+      <w:start w:val="1"/>
+      <w:numFmt w:val="decimal"/>
+      <w:lvlText w:val="(%1-%2)%3.%4.%5.%6."/>
+      <w:lvlJc w:val="left"/>
+      <w:pPr>
+        <w:ind w:left="4680" w:hanging="1080"/>
+      </w:pPr>
+      <w:rPr>
+        <w:rFonts w:hint="default"/>
+      </w:rPr>
+    </w:lvl>
+    <w:lvl w:ilvl="6">
+      <w:start w:val="1"/>
+      <w:numFmt w:val="decimal"/>
+      <w:lvlText w:val="(%1-%2)%3.%4.%5.%6.%7."/>
+      <w:lvlJc w:val="left"/>
+      <w:pPr>
+        <w:ind w:left="5760" w:hanging="1440"/>
+      </w:pPr>
+      <w:rPr>
+        <w:rFonts w:hint="default"/>
+      </w:rPr>
+    </w:lvl>
+    <w:lvl w:ilvl="7">
+      <w:start w:val="1"/>
+      <w:numFmt w:val="decimal"/>
+      <w:lvlText w:val="(%1-%2)%3.%4.%5.%6.%7.%8."/>
+      <w:lvlJc w:val="left"/>
+      <w:pPr>
+        <w:ind w:left="6480" w:hanging="1440"/>
+      </w:pPr>
+      <w:rPr>
+        <w:rFonts w:hint="default"/>
+      </w:rPr>
+    </w:lvl>
+    <w:lvl w:ilvl="8">
+      <w:start w:val="1"/>
+      <w:numFmt w:val="decimal"/>
+      <w:lvlText w:val="(%1-%2)%3.%4.%5.%6.%7.%8.%9."/>
+      <w:lvlJc w:val="left"/>
+      <w:pPr>
+        <w:ind w:left="7560" w:hanging="1800"/>
+      </w:pPr>
+      <w:rPr>
+        <w:rFonts w:hint="default"/>
+      </w:rPr>
+    </w:lvl>
+  </w:abstractNum>
+  <w:abstractNum w:abstractNumId="1" w15:restartNumberingAfterBreak="0">
+    <w:nsid w:val="28F14D17"/>
+    <w:multiLevelType w:val="hybridMultilevel"/>
+    <w:tmpl w:val="1DB05654"/>
+    <w:lvl w:ilvl="0" w:tplc="9CE0B1F8">
+      <w:numFmt w:val="decimal"/>
+      <w:lvlText w:val="%1"/>
+      <w:lvlJc w:val="left"/>
+      <w:pPr>
+        <w:ind w:left="1080" w:hanging="720"/>
+      </w:pPr>
+      <w:rPr>
+        <w:rFonts w:hint="default"/>
+      </w:rPr>
+    </w:lvl>
+    <w:lvl w:ilvl="1" w:tplc="0C090019" w:tentative="1">
+      <w:start w:val="1"/>
+      <w:numFmt w:val="lowerLetter"/>
+      <w:lvlText w:val="%2."/>
+      <w:lvlJc w:val="left"/>
+      <w:pPr>
+        <w:ind w:left="1440" w:hanging="360"/>
+      </w:pPr>
+    </w:lvl>
+    <w:lvl w:ilvl="2" w:tplc="0C09001B" w:tentative="1">
+      <w:start w:val="1"/>
+      <w:numFmt w:val="lowerRoman"/>
+      <w:lvlText w:val="%3."/>
+      <w:lvlJc w:val="right"/>
+      <w:pPr>
+        <w:ind w:left="2160" w:hanging="180"/>
+      </w:pPr>
+    </w:lvl>
+    <w:lvl w:ilvl="3" w:tplc="0C09000F" w:tentative="1">
+      <w:start w:val="1"/>
+      <w:numFmt w:val="decimal"/>
+      <w:lvlText w:val="%4."/>
+      <w:lvlJc w:val="left"/>
+      <w:pPr>
+        <w:ind w:left="2880" w:hanging="360"/>
+      </w:pPr>
+    </w:lvl>
+    <w:lvl w:ilvl="4" w:tplc="0C090019" w:tentative="1">
+      <w:start w:val="1"/>
+      <w:numFmt w:val="lowerLetter"/>
+      <w:lvlText w:val="%5."/>
+      <w:lvlJc w:val="left"/>
+      <w:pPr>
+        <w:ind w:left="3600" w:hanging="360"/>
+      </w:pPr>
+    </w:lvl>
+    <w:lvl w:ilvl="5" w:tplc="0C09001B" w:tentative="1">
+      <w:start w:val="1"/>
+      <w:numFmt w:val="lowerRoman"/>
+      <w:lvlText w:val="%6."/>
+      <w:lvlJc w:val="right"/>
+      <w:pPr>
+        <w:ind w:left="4320" w:hanging="180"/>
+      </w:pPr>
+    </w:lvl>
+    <w:lvl w:ilvl="6" w:tplc="0C09000F" w:tentative="1">
+      <w:start w:val="1"/>
+      <w:numFmt w:val="decimal"/>
+      <w:lvlText w:val="%7."/>
+      <w:lvlJc w:val="left"/>
+      <w:pPr>
+        <w:ind w:left="5040" w:hanging="360"/>
+      </w:pPr>
+    </w:lvl>
+    <w:lvl w:ilvl="7" w:tplc="0C090019" w:tentative="1">
+      <w:start w:val="1"/>
+      <w:numFmt w:val="lowerLetter"/>
+      <w:lvlText w:val="%8."/>
+      <w:lvlJc w:val="left"/>
+      <w:pPr>
+        <w:ind w:left="5760" w:hanging="360"/>
+      </w:pPr>
+    </w:lvl>
+    <w:lvl w:ilvl="8" w:tplc="0C09001B" w:tentative="1">
+      <w:start w:val="1"/>
+      <w:numFmt w:val="lowerRoman"/>
+      <w:lvlText w:val="%9."/>
+      <w:lvlJc w:val="right"/>
+      <w:pPr>
+        <w:ind w:left="6480" w:hanging="180"/>
+      </w:pPr>
+    </w:lvl>
+  </w:abstractNum>
+  <w:abstractNum w:abstractNumId="2" w15:restartNumberingAfterBreak="0">
     <w:nsid w:val="43A258E7"/>
     <w:multiLevelType w:val="hybridMultilevel"/>
     <w:tmpl w:val="E522C814"/>
@@ -2862,6 +2957,12 @@
     </w:lvl>
   </w:abstractNum>
   <w:num w:numId="1">
+    <w:abstractNumId w:val="2"/>
+  </w:num>
+  <w:num w:numId="2">
+    <w:abstractNumId w:val="1"/>
+  </w:num>
+  <w:num w:numId="3">
     <w:abstractNumId w:val="0"/>
   </w:num>
 </w:numbering>
@@ -3269,6 +3370,7 @@
   <w:style w:type="character" w:default="1" w:styleId="DefaultParagraphFont">
     <w:name w:val="Default Paragraph Font"/>
     <w:uiPriority w:val="1"/>
+    <w:semiHidden/>
     <w:unhideWhenUsed/>
   </w:style>
   <w:style w:type="table" w:default="1" w:styleId="TableNormal">

</xml_diff>

<commit_message>
Adding prior elcitation info, and bayesian bits
</commit_message>
<xml_diff>
--- a/Approaches to formal sample size determination.docx
+++ b/Approaches to formal sample size determination.docx
@@ -1792,12 +1792,15 @@
     <w:p>
       <w:pPr>
         <w:spacing w:line="360" w:lineRule="auto"/>
-      </w:pPr>
-      <w:r>
         <w:rPr>
           <w:b/>
         </w:rPr>
-        <w:t>Issues with this approach</w:t>
+      </w:pPr>
+      <w:r>
+        <w:rPr>
+          <w:b/>
+        </w:rPr>
+        <w:t xml:space="preserve">Selecting a Smallest Effect Size of Interest </w:t>
       </w:r>
     </w:p>
     <w:p>
@@ -1806,72 +1809,223 @@
         <w:ind w:firstLine="720"/>
       </w:pPr>
       <w:r>
-        <w:t xml:space="preserve">However, ensuring that a study has adequate sample sizes to reliably detect a minimum effect of interest can be problematic in </w:t>
-      </w:r>
-      <w:r>
-        <w:t>psychology research</w:t>
-      </w:r>
-      <w:r>
-        <w:t xml:space="preserve">. Deciding on a minimum effect size can be extremely difficult, especially in non-applied or basic research where any non-zero effect may be </w:t>
-      </w:r>
-      <w:r>
-        <w:t>theoretically interesting</w:t>
+        <w:t xml:space="preserve">The selection of the smallest effect size of interest has recently been discussed in the psychology literature in discussions around equivalence testing </w:t>
+      </w:r>
+      <w:r>
+        <w:fldChar w:fldCharType="begin">
+          <w:fldData xml:space="preserve">PEVuZE5vdGU+PENpdGU+PEF1dGhvcj5MYWtlbnM8L0F1dGhvcj48WWVhcj4yMDE3PC9ZZWFyPjxS
+ZWNOdW0+MjE0PC9SZWNOdW0+PFByZWZpeD5pLmUuYCwgc3RhdGlzdGljYWwgdGVzdGluZyB0byBp
+bnZlc3RpZ2F0ZSB3aGV0aGVyIGFuIGVmZmVjdCBpcyBzaWduaWZpY2FudGx5IHNtYWxsZXIgdGhh
+biB0aGUgU0VTT0lgOyBzZWUgPC9QcmVmaXg+PERpc3BsYXlUZXh0PihpLmUuLCBzdGF0aXN0aWNh
+bCB0ZXN0aW5nIHRvIGludmVzdGlnYXRlIHdoZXRoZXIgYW4gZWZmZWN0IGlzIHNpZ25pZmljYW50
+bHkgc21hbGxlciB0aGFuIHRoZSBTRVNPSTsgc2VlIExha2VucywgMjAxNzsgb3IgTGFrZW5zLCBT
+Y2hlZWwsICZhbXA7IElzYWdlciwgMjAxOCBmb3IgYW4gZXh0ZW5kZWQgZGlzY3Vzc2lvbiBvZiB0
+aGUgcHJvY2VzcyBvZiBzZWxlY3RpbmcgYSBTRVNPSSk8L0Rpc3BsYXlUZXh0PjxyZWNvcmQ+PHJl
+Yy1udW1iZXI+MjE0PC9yZWMtbnVtYmVyPjxmb3JlaWduLWtleXM+PGtleSBhcHA9IkVOIiBkYi1p
+ZD0iOXhyYWZ3NXN4OTVkdnJlOXc1aHBldmQ4OWZ6d3R3cjl0d3N3IiB0aW1lc3RhbXA9IjE1MDEw
+MjA5ODciPjIxNDwva2V5PjwvZm9yZWlnbi1rZXlzPjxyZWYtdHlwZSBuYW1lPSJKb3VybmFsIEFy
+dGljbGUiPjE3PC9yZWYtdHlwZT48Y29udHJpYnV0b3JzPjxhdXRob3JzPjxhdXRob3I+TGFrZW5z
+LCBEYW5pw6tsPC9hdXRob3I+PC9hdXRob3JzPjwvY29udHJpYnV0b3JzPjx0aXRsZXM+PHRpdGxl
+PkVxdWl2YWxlbmNlIFRlc3RzPC90aXRsZT48c2Vjb25kYXJ5LXRpdGxlPlNvY2lhbCBQc3ljaG9s
+b2dpY2FsIGFuZCBQZXJzb25hbGl0eSBTY2llbmNlPC9zZWNvbmRhcnktdGl0bGU+PC90aXRsZXM+
+PHBlcmlvZGljYWw+PGZ1bGwtdGl0bGU+U29jaWFsIFBzeWNob2xvZ2ljYWwgYW5kIFBlcnNvbmFs
+aXR5IFNjaWVuY2U8L2Z1bGwtdGl0bGU+PC9wZXJpb2RpY2FsPjxwYWdlcz4zNTUtMzYyPC9wYWdl
+cz48dm9sdW1lPjg8L3ZvbHVtZT48bnVtYmVyPjQ8L251bWJlcj48ZGF0ZXM+PHllYXI+MjAxNzwv
+eWVhcj48cHViLWRhdGVzPjxkYXRlPjIwMTcvMDUvMDE8L2RhdGU+PC9wdWItZGF0ZXM+PC9kYXRl
+cz48cHVibGlzaGVyPlNBR0UgUHVibGljYXRpb25zPC9wdWJsaXNoZXI+PGlzYm4+MTk0OC01NTA2
+PC9pc2JuPjx1cmxzPjxyZWxhdGVkLXVybHM+PHVybD5odHRwOi8vZHguZG9pLm9yZy8xMC4xMTc3
+LzE5NDg1NTA2MTc2OTcxNzc8L3VybD48L3JlbGF0ZWQtdXJscz48L3VybHM+PGVsZWN0cm9uaWMt
+cmVzb3VyY2UtbnVtPjEwLjExNzcvMTk0ODU1MDYxNzY5NzE3NzwvZWxlY3Ryb25pYy1yZXNvdXJj
+ZS1udW0+PGFjY2Vzcy1kYXRlPjIwMTcvMDcvMjU8L2FjY2Vzcy1kYXRlPjwvcmVjb3JkPjwvQ2l0
+ZT48Q2l0ZT48QXV0aG9yPkxha2VuczwvQXV0aG9yPjxZZWFyPjIwMTg8L1llYXI+PFJlY051bT45
+NTE8L1JlY051bT48UHJlZml4Pm9yIDwvUHJlZml4PjxTdWZmaXg+IGZvciBhbiBleHRlbmRlZCBk
+aXNjdXNzaW9uIG9mIHRoZSBwcm9jZXNzIG9mIHNlbGVjdGluZyBhIFNFU09JPC9TdWZmaXg+PHJl
+Y29yZD48cmVjLW51bWJlcj45NTE8L3JlYy1udW1iZXI+PGZvcmVpZ24ta2V5cz48a2V5IGFwcD0i
+RU4iIGRiLWlkPSI5eHJhZnc1c3g5NWR2cmU5dzVocGV2ZDg5Znp3dHdyOXR3c3ciIHRpbWVzdGFt
+cD0iMTUzNTUyMjY2NCI+OTUxPC9rZXk+PC9mb3JlaWduLWtleXM+PHJlZi10eXBlIG5hbWU9Ikpv
+dXJuYWwgQXJ0aWNsZSI+MTc8L3JlZi10eXBlPjxjb250cmlidXRvcnM+PGF1dGhvcnM+PGF1dGhv
+cj5MYWtlbnMsIERhbmnDq2w8L2F1dGhvcj48YXV0aG9yPlNjaGVlbCwgQW5uZSBNLjwvYXV0aG9y
+PjxhdXRob3I+SXNhZ2VyLCBQZWRlciBNLjwvYXV0aG9yPjwvYXV0aG9ycz48L2NvbnRyaWJ1dG9y
+cz48dGl0bGVzPjx0aXRsZT5FcXVpdmFsZW5jZSBUZXN0aW5nIGZvciBQc3ljaG9sb2dpY2FsIFJl
+c2VhcmNoOiBBIFR1dG9yaWFsPC90aXRsZT48c2Vjb25kYXJ5LXRpdGxlPkFkdmFuY2VzIGluIE1l
+dGhvZHMgYW5kIFByYWN0aWNlcyBpbiBQc3ljaG9sb2dpY2FsIFNjaWVuY2U8L3NlY29uZGFyeS10
+aXRsZT48L3RpdGxlcz48cGVyaW9kaWNhbD48ZnVsbC10aXRsZT5BZHZhbmNlcyBJbiBNZXRob2Rz
+IGFuZCBQcmFjdGljZXMgaW4gUHN5Y2hvbG9naWNhbCBTY2llbmNlPC9mdWxsLXRpdGxlPjwvcGVy
+aW9kaWNhbD48cGFnZXM+MjU5LTI2OTwvcGFnZXM+PHZvbHVtZT4xPC92b2x1bWU+PG51bWJlcj4y
+PC9udW1iZXI+PGRhdGVzPjx5ZWFyPjIwMTg8L3llYXI+PHB1Yi1kYXRlcz48ZGF0ZT4yMDE4LzA2
+LzAxPC9kYXRlPjwvcHViLWRhdGVzPjwvZGF0ZXM+PHB1Ymxpc2hlcj5TQUdFIFB1YmxpY2F0aW9u
+cyBJbmM8L3B1Ymxpc2hlcj48aXNibj4yNTE1LTI0NTk8L2lzYm4+PHVybHM+PHJlbGF0ZWQtdXJs
+cz48dXJsPmh0dHBzOi8vZG9pLm9yZy8xMC4xMTc3LzI1MTUyNDU5MTg3NzA5NjM8L3VybD48L3Jl
+bGF0ZWQtdXJscz48L3VybHM+PGVsZWN0cm9uaWMtcmVzb3VyY2UtbnVtPjEwLjExNzcvMjUxNTI0
+NTkxODc3MDk2MzwvZWxlY3Ryb25pYy1yZXNvdXJjZS1udW0+PGFjY2Vzcy1kYXRlPjIwMTgvMDgv
+Mjg8L2FjY2Vzcy1kYXRlPjwvcmVjb3JkPjwvQ2l0ZT48L0VuZE5vdGU+AG==
+</w:fldData>
+        </w:fldChar>
+      </w:r>
+      <w:r>
+        <w:instrText xml:space="preserve"> ADDIN EN.CITE </w:instrText>
+      </w:r>
+      <w:r>
+        <w:fldChar w:fldCharType="begin">
+          <w:fldData xml:space="preserve">PEVuZE5vdGU+PENpdGU+PEF1dGhvcj5MYWtlbnM8L0F1dGhvcj48WWVhcj4yMDE3PC9ZZWFyPjxS
+ZWNOdW0+MjE0PC9SZWNOdW0+PFByZWZpeD5pLmUuYCwgc3RhdGlzdGljYWwgdGVzdGluZyB0byBp
+bnZlc3RpZ2F0ZSB3aGV0aGVyIGFuIGVmZmVjdCBpcyBzaWduaWZpY2FudGx5IHNtYWxsZXIgdGhh
+biB0aGUgU0VTT0lgOyBzZWUgPC9QcmVmaXg+PERpc3BsYXlUZXh0PihpLmUuLCBzdGF0aXN0aWNh
+bCB0ZXN0aW5nIHRvIGludmVzdGlnYXRlIHdoZXRoZXIgYW4gZWZmZWN0IGlzIHNpZ25pZmljYW50
+bHkgc21hbGxlciB0aGFuIHRoZSBTRVNPSTsgc2VlIExha2VucywgMjAxNzsgb3IgTGFrZW5zLCBT
+Y2hlZWwsICZhbXA7IElzYWdlciwgMjAxOCBmb3IgYW4gZXh0ZW5kZWQgZGlzY3Vzc2lvbiBvZiB0
+aGUgcHJvY2VzcyBvZiBzZWxlY3RpbmcgYSBTRVNPSSk8L0Rpc3BsYXlUZXh0PjxyZWNvcmQ+PHJl
+Yy1udW1iZXI+MjE0PC9yZWMtbnVtYmVyPjxmb3JlaWduLWtleXM+PGtleSBhcHA9IkVOIiBkYi1p
+ZD0iOXhyYWZ3NXN4OTVkdnJlOXc1aHBldmQ4OWZ6d3R3cjl0d3N3IiB0aW1lc3RhbXA9IjE1MDEw
+MjA5ODciPjIxNDwva2V5PjwvZm9yZWlnbi1rZXlzPjxyZWYtdHlwZSBuYW1lPSJKb3VybmFsIEFy
+dGljbGUiPjE3PC9yZWYtdHlwZT48Y29udHJpYnV0b3JzPjxhdXRob3JzPjxhdXRob3I+TGFrZW5z
+LCBEYW5pw6tsPC9hdXRob3I+PC9hdXRob3JzPjwvY29udHJpYnV0b3JzPjx0aXRsZXM+PHRpdGxl
+PkVxdWl2YWxlbmNlIFRlc3RzPC90aXRsZT48c2Vjb25kYXJ5LXRpdGxlPlNvY2lhbCBQc3ljaG9s
+b2dpY2FsIGFuZCBQZXJzb25hbGl0eSBTY2llbmNlPC9zZWNvbmRhcnktdGl0bGU+PC90aXRsZXM+
+PHBlcmlvZGljYWw+PGZ1bGwtdGl0bGU+U29jaWFsIFBzeWNob2xvZ2ljYWwgYW5kIFBlcnNvbmFs
+aXR5IFNjaWVuY2U8L2Z1bGwtdGl0bGU+PC9wZXJpb2RpY2FsPjxwYWdlcz4zNTUtMzYyPC9wYWdl
+cz48dm9sdW1lPjg8L3ZvbHVtZT48bnVtYmVyPjQ8L251bWJlcj48ZGF0ZXM+PHllYXI+MjAxNzwv
+eWVhcj48cHViLWRhdGVzPjxkYXRlPjIwMTcvMDUvMDE8L2RhdGU+PC9wdWItZGF0ZXM+PC9kYXRl
+cz48cHVibGlzaGVyPlNBR0UgUHVibGljYXRpb25zPC9wdWJsaXNoZXI+PGlzYm4+MTk0OC01NTA2
+PC9pc2JuPjx1cmxzPjxyZWxhdGVkLXVybHM+PHVybD5odHRwOi8vZHguZG9pLm9yZy8xMC4xMTc3
+LzE5NDg1NTA2MTc2OTcxNzc8L3VybD48L3JlbGF0ZWQtdXJscz48L3VybHM+PGVsZWN0cm9uaWMt
+cmVzb3VyY2UtbnVtPjEwLjExNzcvMTk0ODU1MDYxNzY5NzE3NzwvZWxlY3Ryb25pYy1yZXNvdXJj
+ZS1udW0+PGFjY2Vzcy1kYXRlPjIwMTcvMDcvMjU8L2FjY2Vzcy1kYXRlPjwvcmVjb3JkPjwvQ2l0
+ZT48Q2l0ZT48QXV0aG9yPkxha2VuczwvQXV0aG9yPjxZZWFyPjIwMTg8L1llYXI+PFJlY051bT45
+NTE8L1JlY051bT48UHJlZml4Pm9yIDwvUHJlZml4PjxTdWZmaXg+IGZvciBhbiBleHRlbmRlZCBk
+aXNjdXNzaW9uIG9mIHRoZSBwcm9jZXNzIG9mIHNlbGVjdGluZyBhIFNFU09JPC9TdWZmaXg+PHJl
+Y29yZD48cmVjLW51bWJlcj45NTE8L3JlYy1udW1iZXI+PGZvcmVpZ24ta2V5cz48a2V5IGFwcD0i
+RU4iIGRiLWlkPSI5eHJhZnc1c3g5NWR2cmU5dzVocGV2ZDg5Znp3dHdyOXR3c3ciIHRpbWVzdGFt
+cD0iMTUzNTUyMjY2NCI+OTUxPC9rZXk+PC9mb3JlaWduLWtleXM+PHJlZi10eXBlIG5hbWU9Ikpv
+dXJuYWwgQXJ0aWNsZSI+MTc8L3JlZi10eXBlPjxjb250cmlidXRvcnM+PGF1dGhvcnM+PGF1dGhv
+cj5MYWtlbnMsIERhbmnDq2w8L2F1dGhvcj48YXV0aG9yPlNjaGVlbCwgQW5uZSBNLjwvYXV0aG9y
+PjxhdXRob3I+SXNhZ2VyLCBQZWRlciBNLjwvYXV0aG9yPjwvYXV0aG9ycz48L2NvbnRyaWJ1dG9y
+cz48dGl0bGVzPjx0aXRsZT5FcXVpdmFsZW5jZSBUZXN0aW5nIGZvciBQc3ljaG9sb2dpY2FsIFJl
+c2VhcmNoOiBBIFR1dG9yaWFsPC90aXRsZT48c2Vjb25kYXJ5LXRpdGxlPkFkdmFuY2VzIGluIE1l
+dGhvZHMgYW5kIFByYWN0aWNlcyBpbiBQc3ljaG9sb2dpY2FsIFNjaWVuY2U8L3NlY29uZGFyeS10
+aXRsZT48L3RpdGxlcz48cGVyaW9kaWNhbD48ZnVsbC10aXRsZT5BZHZhbmNlcyBJbiBNZXRob2Rz
+IGFuZCBQcmFjdGljZXMgaW4gUHN5Y2hvbG9naWNhbCBTY2llbmNlPC9mdWxsLXRpdGxlPjwvcGVy
+aW9kaWNhbD48cGFnZXM+MjU5LTI2OTwvcGFnZXM+PHZvbHVtZT4xPC92b2x1bWU+PG51bWJlcj4y
+PC9udW1iZXI+PGRhdGVzPjx5ZWFyPjIwMTg8L3llYXI+PHB1Yi1kYXRlcz48ZGF0ZT4yMDE4LzA2
+LzAxPC9kYXRlPjwvcHViLWRhdGVzPjwvZGF0ZXM+PHB1Ymxpc2hlcj5TQUdFIFB1YmxpY2F0aW9u
+cyBJbmM8L3B1Ymxpc2hlcj48aXNibj4yNTE1LTI0NTk8L2lzYm4+PHVybHM+PHJlbGF0ZWQtdXJs
+cz48dXJsPmh0dHBzOi8vZG9pLm9yZy8xMC4xMTc3LzI1MTUyNDU5MTg3NzA5NjM8L3VybD48L3Jl
+bGF0ZWQtdXJscz48L3VybHM+PGVsZWN0cm9uaWMtcmVzb3VyY2UtbnVtPjEwLjExNzcvMjUxNTI0
+NTkxODc3MDk2MzwvZWxlY3Ryb25pYy1yZXNvdXJjZS1udW0+PGFjY2Vzcy1kYXRlPjIwMTgvMDgv
+Mjg8L2FjY2Vzcy1kYXRlPjwvcmVjb3JkPjwvQ2l0ZT48L0VuZE5vdGU+AG==
+</w:fldData>
+        </w:fldChar>
+      </w:r>
+      <w:r>
+        <w:instrText xml:space="preserve"> ADDIN EN.CITE.DATA </w:instrText>
+      </w:r>
+      <w:r>
+        <w:fldChar w:fldCharType="end"/>
+      </w:r>
+      <w:r>
+        <w:fldChar w:fldCharType="separate"/>
+      </w:r>
+      <w:r>
+        <w:rPr>
+          <w:noProof/>
+        </w:rPr>
+        <w:t>(i.e., statistical testing to investigate whether an effect is significantly smaller than the SESOI; see Lakens, 2017; or Lakens, Scheel, &amp; Isager, 2018 for an extended discussion of the process of selecting a SESOI)</w:t>
+      </w:r>
+      <w:r>
+        <w:fldChar w:fldCharType="end"/>
+      </w:r>
+      <w:r>
+        <w:t xml:space="preserve">. Briefly, the smallest effect of interest can be specified in terms of unstandardized units (i.e., in raw scores on a given measure) or standardised units (e.g., in Cohen’s </w:t>
+      </w:r>
+      <w:r>
+        <w:rPr>
+          <w:i/>
+        </w:rPr>
+        <w:t>d</w:t>
+      </w:r>
+      <w:r>
+        <w:t xml:space="preserve"> or </w:t>
+      </w:r>
+      <m:oMath>
+        <m:sSubSup>
+          <m:sSubSupPr>
+            <m:ctrlPr>
+              <w:rPr>
+                <w:rFonts w:ascii="Cambria Math" w:eastAsiaTheme="minorEastAsia" w:hAnsi="Cambria Math" w:cstheme="minorHAnsi"/>
+                <w:i/>
+              </w:rPr>
+            </m:ctrlPr>
+          </m:sSubSupPr>
+          <m:e>
+            <m:r>
+              <w:rPr>
+                <w:rFonts w:ascii="Cambria Math" w:eastAsiaTheme="minorEastAsia" w:hAnsi="Cambria Math" w:cstheme="minorHAnsi"/>
+              </w:rPr>
+              <m:t>η</m:t>
+            </m:r>
+          </m:e>
+          <m:sub>
+            <m:r>
+              <w:rPr>
+                <w:rFonts w:ascii="Cambria Math" w:eastAsiaTheme="minorEastAsia" w:hAnsi="Cambria Math" w:cstheme="minorHAnsi"/>
+              </w:rPr>
+              <m:t>p</m:t>
+            </m:r>
+          </m:sub>
+          <m:sup>
+            <m:r>
+              <w:rPr>
+                <w:rFonts w:ascii="Cambria Math" w:eastAsiaTheme="minorEastAsia" w:hAnsi="Cambria Math" w:cstheme="minorHAnsi"/>
+              </w:rPr>
+              <m:t>2</m:t>
+            </m:r>
+          </m:sup>
+        </m:sSubSup>
+      </m:oMath>
+      <w:r>
+        <w:t xml:space="preserve">), depending on what can meaningfully be justified and the researcher’s background knowledge. The SESOI can be justified on </w:t>
+      </w:r>
+      <w:r>
+        <w:t xml:space="preserve">purely </w:t>
+      </w:r>
+      <w:r>
+        <w:t xml:space="preserve">subjective grounds (e.g., by a researcher deciding that they do no feel an effect of 5 points on some scale or a Cohen’s </w:t>
+      </w:r>
+      <w:r>
+        <w:rPr>
+          <w:i/>
+        </w:rPr>
+        <w:t>d</w:t>
+      </w:r>
+      <w:r>
+        <w:rPr>
+          <w:i/>
+        </w:rPr>
+        <w:t xml:space="preserve"> </w:t>
+      </w:r>
+      <w:r>
+        <w:t xml:space="preserve">of .1 is not interesting to them), or in more objective terms </w:t>
+      </w:r>
+      <w:r>
+        <w:fldChar w:fldCharType="begin"/>
+      </w:r>
+      <w:r>
+        <w:instrText xml:space="preserve"> ADDIN EN.CITE &lt;EndNote&gt;&lt;Cite&gt;&lt;Author&gt;Lakens&lt;/Author&gt;&lt;Year&gt;2018&lt;/Year&gt;&lt;RecNum&gt;951&lt;/RecNum&gt;&lt;DisplayText&gt;(Lakens et al., 2018)&lt;/DisplayText&gt;&lt;record&gt;&lt;rec-number&gt;951&lt;/rec-number&gt;&lt;foreign-keys&gt;&lt;key app="EN" db-id="9xrafw5sx95dvre9w5hpevd89fzwtwr9twsw" timestamp="1535522664"&gt;951&lt;/key&gt;&lt;/foreign-keys&gt;&lt;ref-type name="Journal Article"&gt;17&lt;/ref-type&gt;&lt;contributors&gt;&lt;authors&gt;&lt;author&gt;Lakens, Daniël&lt;/author&gt;&lt;author&gt;Scheel, Anne M.&lt;/author&gt;&lt;author&gt;Isager, Peder M.&lt;/author&gt;&lt;/authors&gt;&lt;/contributors&gt;&lt;titles&gt;&lt;title&gt;Equivalence Testing for Psychological Research: A Tutorial&lt;/title&gt;&lt;secondary-title&gt;Advances in Methods and Practices in Psychological Science&lt;/secondary-title&gt;&lt;/titles&gt;&lt;periodical&gt;&lt;full-title&gt;Advances In Methods and Practices in Psychological Science&lt;/full-title&gt;&lt;/periodical&gt;&lt;pages&gt;259-269&lt;/pages&gt;&lt;volume&gt;1&lt;/volume&gt;&lt;number&gt;2&lt;/number&gt;&lt;dates&gt;&lt;year&gt;2018&lt;/year&gt;&lt;pub-dates&gt;&lt;date&gt;2018/06/01&lt;/date&gt;&lt;/pub-dates&gt;&lt;/dates&gt;&lt;publisher&gt;SAGE Publications Inc&lt;/publisher&gt;&lt;isbn&gt;2515-2459&lt;/isbn&gt;&lt;urls&gt;&lt;related-urls&gt;&lt;url&gt;https://doi.org/10.1177/2515245918770963&lt;/url&gt;&lt;/related-urls&gt;&lt;/urls&gt;&lt;electronic-resource-num&gt;10.1177/2515245918770963&lt;/electronic-resource-num&gt;&lt;access-date&gt;2018/08/28&lt;/access-date&gt;&lt;/record&gt;&lt;/Cite&gt;&lt;/EndNote&gt;</w:instrText>
+      </w:r>
+      <w:r>
+        <w:fldChar w:fldCharType="separate"/>
+      </w:r>
+      <w:r>
+        <w:rPr>
+          <w:noProof/>
+        </w:rPr>
+        <w:t>(Lakens et al., 2018)</w:t>
+      </w:r>
+      <w:r>
+        <w:fldChar w:fldCharType="end"/>
       </w:r>
       <w:r>
         <w:t xml:space="preserve">. </w:t>
-      </w:r>
-      <w:r>
-        <w:t>T</w:t>
-      </w:r>
-      <w:r>
-        <w:t xml:space="preserve">he sample size required to reach a given level of power can be made arbitrarily large as the effect size of interest is decreased </w:t>
-      </w:r>
-      <w:r>
-        <w:fldChar w:fldCharType="begin"/>
-      </w:r>
-      <w:r>
-        <w:instrText xml:space="preserve"> ADDIN EN.CITE &lt;EndNote&gt;&lt;Cite&gt;&lt;Author&gt;Neyman&lt;/Author&gt;&lt;Year&gt;1933&lt;/Year&gt;&lt;RecNum&gt;676&lt;/RecNum&gt;&lt;DisplayText&gt;(Neyman &amp;amp; Pearson, 1933)&lt;/DisplayText&gt;&lt;record&gt;&lt;rec-number&gt;676&lt;/rec-number&gt;&lt;foreign-keys&gt;&lt;key app="EN" db-id="9xrafw5sx95dvre9w5hpevd89fzwtwr9twsw" timestamp="1509860287"&gt;676&lt;/key&gt;&lt;/foreign-keys&gt;&lt;ref-type name="Journal Article"&gt;17&lt;/ref-type&gt;&lt;contributors&gt;&lt;authors&gt;&lt;author&gt;Neyman, J.&lt;/author&gt;&lt;author&gt;Pearson, E. S.&lt;/author&gt;&lt;/authors&gt;&lt;/contributors&gt;&lt;titles&gt;&lt;title&gt;The testing of statistical hypotheses in relation to probabilities a priori&lt;/title&gt;&lt;secondary-title&gt;Mathematical Proceedings of the Cambridge Philosophical Society&lt;/secondary-title&gt;&lt;/titles&gt;&lt;periodical&gt;&lt;full-title&gt;Mathematical Proceedings of the Cambridge Philosophical Society&lt;/full-title&gt;&lt;/periodical&gt;&lt;pages&gt;492-510&lt;/pages&gt;&lt;volume&gt;29&lt;/volume&gt;&lt;number&gt;4&lt;/number&gt;&lt;edition&gt;10/24&lt;/edition&gt;&lt;dates&gt;&lt;year&gt;1933&lt;/year&gt;&lt;/dates&gt;&lt;publisher&gt;Cambridge University Press&lt;/publisher&gt;&lt;isbn&gt;0305-0041&lt;/isbn&gt;&lt;urls&gt;&lt;related-urls&gt;&lt;url&gt;https://www.cambridge.org/core/article/testing-of-statistical-hypotheses-in-relation-to-probabilities-a-priori/65C6E3D534996282114D4E16FCA3E73C&lt;/url&gt;&lt;/related-urls&gt;&lt;/urls&gt;&lt;electronic-resource-num&gt;10.1017/S030500410001152X&lt;/electronic-resource-num&gt;&lt;remote-database-name&gt;Cambridge Core&lt;/remote-database-name&gt;&lt;remote-database-provider&gt;Cambridge University Press&lt;/remote-database-provider&gt;&lt;/record&gt;&lt;/Cite&gt;&lt;/EndNote&gt;</w:instrText>
-      </w:r>
-      <w:r>
-        <w:fldChar w:fldCharType="separate"/>
-      </w:r>
-      <w:r>
-        <w:rPr>
-          <w:noProof/>
-        </w:rPr>
-        <w:t>(Neyman &amp; Pearson, 1933)</w:t>
-      </w:r>
-      <w:r>
-        <w:fldChar w:fldCharType="end"/>
-      </w:r>
-      <w:r>
-        <w:t xml:space="preserve">, meaning </w:t>
-      </w:r>
-      <w:r>
-        <w:t xml:space="preserve">that if the effect size of interest is “any non-zero effect” it will be impossible for a study to appear to be adequately powered to detect the minimum effect of interest. Furthermore, in situations where there is reason to think that larger effect should be expected ensuring that a study is adequately powered to detect a minimum interesting effect will be extremely inefficient. However, in cases where the marginal cost of additional participants is low (e.g., in </w:t>
-      </w:r>
-      <w:proofErr w:type="spellStart"/>
-      <w:r>
-        <w:t>MTurk</w:t>
-      </w:r>
-      <w:proofErr w:type="spellEnd"/>
-      <w:r>
-        <w:t xml:space="preserve"> studies</w:t>
-      </w:r>
-      <w:r>
-        <w:t xml:space="preserve"> or when a study is brief and non-invasive</w:t>
-      </w:r>
-      <w:r>
-        <w:t xml:space="preserve"> and there is a readily </w:t>
-      </w:r>
-      <w:r>
-        <w:t>available</w:t>
-      </w:r>
-      <w:r>
-        <w:t xml:space="preserve"> participant pool</w:t>
-      </w:r>
-      <w:r>
-        <w:t xml:space="preserve">), this approach provides assurance that the experiment is likely to provide meaningful evidence or adequate precision given that the minimum effect is present. </w:t>
       </w:r>
     </w:p>
     <w:p>
@@ -1880,80 +2034,255 @@
         <w:ind w:firstLine="720"/>
       </w:pPr>
       <w:r>
-        <w:t xml:space="preserve">Although this may be the </w:t>
-      </w:r>
-      <w:r>
-        <w:t xml:space="preserve">most </w:t>
-      </w:r>
-      <w:r>
-        <w:t>conservative and reliable approach</w:t>
-      </w:r>
-      <w:r>
-        <w:t xml:space="preserve">, strict application of </w:t>
-      </w:r>
-      <w:r>
-        <w:t>this approach</w:t>
-      </w:r>
-      <w:r>
-        <w:t xml:space="preserve"> would </w:t>
-      </w:r>
-      <w:r>
-        <w:t>lead to</w:t>
-      </w:r>
-      <w:r>
-        <w:t xml:space="preserve"> some of the</w:t>
+        <w:t xml:space="preserve">Selection of the SOSOI </w:t>
+      </w:r>
+      <w:r>
+        <w:t xml:space="preserve">based on ‘objective’ standards </w:t>
+      </w:r>
+      <w:r>
+        <w:t xml:space="preserve">has been most discussed in </w:t>
+      </w:r>
+      <w:r>
+        <w:t>the</w:t>
+      </w:r>
+      <w:r>
+        <w:t xml:space="preserve"> clinical medicine literature</w:t>
+      </w:r>
+      <w:r>
+        <w:t xml:space="preserve">. </w:t>
+      </w:r>
+      <w:r>
+        <w:t xml:space="preserve">In medicine, finding the SESOI has two ends, one is in sample size planning, and the other is in determining what level of improvement would suggest that a change in treatment is advisable </w:t>
+      </w:r>
+      <w:r>
+        <w:fldChar w:fldCharType="begin"/>
+      </w:r>
+      <w:r>
+        <w:instrText xml:space="preserve"> ADDIN EN.CITE &lt;EndNote&gt;&lt;Cite&gt;&lt;Author&gt;Jaeschke&lt;/Author&gt;&lt;Year&gt;1989&lt;/Year&gt;&lt;RecNum&gt;953&lt;/RecNum&gt;&lt;DisplayText&gt;(Jaeschke, Singer, &amp;amp; Guyatt, 1989)&lt;/DisplayText&gt;&lt;record&gt;&lt;rec-number&gt;953&lt;/rec-number&gt;&lt;foreign-keys&gt;&lt;key app="EN" db-id="9xrafw5sx95dvre9w5hpevd89fzwtwr9twsw" timestamp="1535528049"&gt;953&lt;/key&gt;&lt;/foreign-keys&gt;&lt;ref-type name="Journal Article"&gt;17&lt;/ref-type&gt;&lt;contributors&gt;&lt;authors&gt;&lt;author&gt;Jaeschke, Roman&lt;/author&gt;&lt;author&gt;Singer, Joel&lt;/author&gt;&lt;author&gt;Guyatt, Gordon H.&lt;/author&gt;&lt;/authors&gt;&lt;/contributors&gt;&lt;titles&gt;&lt;title&gt;Measurement of health status: Ascertaining the minimal clinically important difference&lt;/title&gt;&lt;secondary-title&gt;Controlled Clinical Trials&lt;/secondary-title&gt;&lt;/titles&gt;&lt;periodical&gt;&lt;full-title&gt;Controlled Clinical Trials&lt;/full-title&gt;&lt;/periodical&gt;&lt;pages&gt;407-415&lt;/pages&gt;&lt;volume&gt;10&lt;/volume&gt;&lt;number&gt;4&lt;/number&gt;&lt;keywords&gt;&lt;keyword&gt;Measurement&lt;/keyword&gt;&lt;keyword&gt;responsiveness&lt;/keyword&gt;&lt;keyword&gt;quality of life&lt;/keyword&gt;&lt;/keywords&gt;&lt;dates&gt;&lt;year&gt;1989&lt;/year&gt;&lt;pub-dates&gt;&lt;date&gt;1989/12/01/&lt;/date&gt;&lt;/pub-dates&gt;&lt;/dates&gt;&lt;isbn&gt;0197-2456&lt;/isbn&gt;&lt;urls&gt;&lt;related-urls&gt;&lt;url&gt;http://www.sciencedirect.com/science/article/pii/0197245689900056&lt;/url&gt;&lt;/related-urls&gt;&lt;/urls&gt;&lt;electronic-resource-num&gt;https://doi.org/10.1016/0197-2456(89)90005-6&lt;/electronic-resource-num&gt;&lt;/record&gt;&lt;/Cite&gt;&lt;/EndNote&gt;</w:instrText>
+      </w:r>
+      <w:r>
+        <w:fldChar w:fldCharType="separate"/>
+      </w:r>
+      <w:r>
+        <w:rPr>
+          <w:noProof/>
+        </w:rPr>
+        <w:t>(Jaeschke, Singer, &amp; Guyatt, 1989)</w:t>
+      </w:r>
+      <w:r>
+        <w:fldChar w:fldCharType="end"/>
+      </w:r>
+      <w:r>
+        <w:t xml:space="preserve">. </w:t>
+      </w:r>
+      <w:r>
+        <w:t xml:space="preserve">One </w:t>
+      </w:r>
+      <w:r>
+        <w:t xml:space="preserve">method of </w:t>
+      </w:r>
+      <w:r>
+        <w:t xml:space="preserve">SESOI </w:t>
+      </w:r>
+      <w:r>
+        <w:t>justification from the medical literature is t</w:t>
+      </w:r>
+      <w:r>
+        <w:t xml:space="preserve">he </w:t>
+      </w:r>
+      <w:r>
+        <w:t>Minimal Detectable Difference</w:t>
       </w:r>
       <w:r>
         <w:t xml:space="preserve"> </w:t>
       </w:r>
       <w:r>
-        <w:t>m</w:t>
-      </w:r>
-      <w:r>
-        <w:t>ost important research</w:t>
-      </w:r>
-      <w:r>
-        <w:t xml:space="preserve"> seeming </w:t>
-      </w:r>
-      <w:r>
-        <w:t>prohibitively expensive</w:t>
-      </w:r>
-      <w:r>
-        <w:t>. Given that areas of research where small effects</w:t>
-      </w:r>
-      <w:r>
-        <w:t xml:space="preserve"> are</w:t>
-      </w:r>
-      <w:r>
-        <w:t xml:space="preserve"> be of </w:t>
-      </w:r>
-      <w:proofErr w:type="gramStart"/>
-      <w:r>
-        <w:t>particular interest</w:t>
-      </w:r>
-      <w:proofErr w:type="gramEnd"/>
-      <w:r>
-        <w:t>, for example in interventions where outcomes of interest may be low frequency but high impact (e.g., mortality or severe mental illness), a large proportion of these studies would appear to require such high sample sizes so as to be impossible to pr</w:t>
-      </w:r>
-      <w:r>
-        <w:t>actically perform</w:t>
-      </w:r>
-      <w:r>
-        <w:t>, despite the fact that reasonably well-powered experiments may be possible given the unknown true impact of a set of interventions.</w:t>
-      </w:r>
-    </w:p>
-    <w:p>
-      <w:pPr>
-        <w:pStyle w:val="Heading3"/>
-        <w:rPr>
-          <w:color w:val="FF0000"/>
-        </w:rPr>
-      </w:pPr>
-      <w:r>
-        <w:t xml:space="preserve">Approach 3 – </w:t>
-      </w:r>
-      <w:r>
-        <w:t>Bayesian prior distribution</w:t>
+        <w:t>(MDD)</w:t>
+      </w:r>
+      <w:r>
+        <w:t xml:space="preserve">, </w:t>
+      </w:r>
+      <w:r>
+        <w:t>equivalent to the idea</w:t>
+      </w:r>
+      <w:r>
+        <w:t xml:space="preserve"> of </w:t>
+      </w:r>
+      <w:r>
+        <w:t xml:space="preserve">detection </w:t>
+      </w:r>
+      <w:r>
+        <w:t xml:space="preserve">thresholds </w:t>
+      </w:r>
+      <w:r>
+        <w:t>in psychophysics</w:t>
+      </w:r>
+      <w:r>
+        <w:t xml:space="preserve"> </w:t>
+      </w:r>
+      <w:r>
+        <w:fldChar w:fldCharType="begin"/>
+      </w:r>
+      <w:r>
+        <w:instrText xml:space="preserve"> ADDIN EN.CITE &lt;EndNote&gt;&lt;Cite&gt;&lt;Author&gt;Norman&lt;/Author&gt;&lt;Year&gt;2003&lt;/Year&gt;&lt;RecNum&gt;952&lt;/RecNum&gt;&lt;DisplayText&gt;(Norman, Sloan, &amp;amp; Wyrwich, 2003)&lt;/DisplayText&gt;&lt;record&gt;&lt;rec-number&gt;952&lt;/rec-number&gt;&lt;foreign-keys&gt;&lt;key app="EN" db-id="9xrafw5sx95dvre9w5hpevd89fzwtwr9twsw" timestamp="1535524496"&gt;952&lt;/key&gt;&lt;/foreign-keys&gt;&lt;ref-type name="Journal Article"&gt;17&lt;/ref-type&gt;&lt;contributors&gt;&lt;authors&gt;&lt;author&gt;Norman, Geoffrey R.&lt;/author&gt;&lt;author&gt;Sloan, Jeff A.&lt;/author&gt;&lt;author&gt;Wyrwich, Kathleen W.&lt;/author&gt;&lt;/authors&gt;&lt;/contributors&gt;&lt;titles&gt;&lt;title&gt;Interpretation of Changes in Health-Related Quality of Life: The Remarkable Universality of Half a Standard Deviation&lt;/title&gt;&lt;secondary-title&gt;Medical Care&lt;/secondary-title&gt;&lt;/titles&gt;&lt;periodical&gt;&lt;full-title&gt;Medical Care&lt;/full-title&gt;&lt;/periodical&gt;&lt;pages&gt;582-592&lt;/pages&gt;&lt;volume&gt;41&lt;/volume&gt;&lt;number&gt;5&lt;/number&gt;&lt;dates&gt;&lt;year&gt;2003&lt;/year&gt;&lt;/dates&gt;&lt;publisher&gt;Lippincott Williams &amp;amp; Wilkins&lt;/publisher&gt;&lt;isbn&gt;00257079&lt;/isbn&gt;&lt;urls&gt;&lt;related-urls&gt;&lt;url&gt;http://www.jstor.org.ezp.lib.unimelb.edu.au/stable/3768017&lt;/url&gt;&lt;/related-urls&gt;&lt;/urls&gt;&lt;custom1&gt;Full publication date: May, 2003&lt;/custom1&gt;&lt;/record&gt;&lt;/Cite&gt;&lt;/EndNote&gt;</w:instrText>
+      </w:r>
+      <w:r>
+        <w:fldChar w:fldCharType="separate"/>
+      </w:r>
+      <w:r>
+        <w:rPr>
+          <w:noProof/>
+        </w:rPr>
+        <w:t>(Norman, Sloan, &amp; Wyrwich, 2003)</w:t>
+      </w:r>
+      <w:r>
+        <w:fldChar w:fldCharType="end"/>
+      </w:r>
+      <w:r>
+        <w:t>. The MDD</w:t>
+      </w:r>
+      <w:r>
+        <w:t xml:space="preserve"> </w:t>
+      </w:r>
+      <w:r>
+        <w:t>acts</w:t>
+      </w:r>
+      <w:r>
+        <w:t xml:space="preserve"> as a </w:t>
+      </w:r>
+      <w:r>
+        <w:t>reasonable S</w:t>
+      </w:r>
+      <w:r>
+        <w:t>E</w:t>
+      </w:r>
+      <w:r>
+        <w:t xml:space="preserve">SOI </w:t>
+      </w:r>
+      <w:r>
+        <w:t xml:space="preserve">in cases where </w:t>
+      </w:r>
+      <w:r>
+        <w:t>scale</w:t>
+      </w:r>
+      <w:r>
+        <w:t xml:space="preserve"> score </w:t>
+      </w:r>
+      <w:r>
+        <w:t xml:space="preserve">differences that cannot be </w:t>
+      </w:r>
+      <w:r>
+        <w:t xml:space="preserve">consciously detected </w:t>
+      </w:r>
+      <w:r>
+        <w:t xml:space="preserve">can reasonably be said to not be important. </w:t>
+      </w:r>
+      <w:r>
+        <w:t>This is often the case in</w:t>
+      </w:r>
+      <w:r>
+        <w:t xml:space="preserve"> </w:t>
+      </w:r>
+      <w:r>
+        <w:t>clinical research, where a treatment that does not cause a perceptible decrease in symptoms is unlikely to be worth prescribing</w:t>
+      </w:r>
+      <w:r>
+        <w:t xml:space="preserve"> </w:t>
+      </w:r>
+      <w:r>
+        <w:fldChar w:fldCharType="begin"/>
+      </w:r>
+      <w:r>
+        <w:instrText xml:space="preserve"> ADDIN EN.CITE &lt;EndNote&gt;&lt;Cite&gt;&lt;Author&gt;Jaeschke&lt;/Author&gt;&lt;Year&gt;1989&lt;/Year&gt;&lt;RecNum&gt;953&lt;/RecNum&gt;&lt;DisplayText&gt;(Jaeschke et al., 1989)&lt;/DisplayText&gt;&lt;record&gt;&lt;rec-number&gt;953&lt;/rec-number&gt;&lt;foreign-keys&gt;&lt;key app="EN" db-id="9xrafw5sx95dvre9w5hpevd89fzwtwr9twsw" timestamp="1535528049"&gt;953&lt;/key&gt;&lt;/foreign-keys&gt;&lt;ref-type name="Journal Article"&gt;17&lt;/ref-type&gt;&lt;contributors&gt;&lt;authors&gt;&lt;author&gt;Jaeschke, Roman&lt;/author&gt;&lt;author&gt;Singer, Joel&lt;/author&gt;&lt;author&gt;Guyatt, Gordon H.&lt;/author&gt;&lt;/authors&gt;&lt;/contributors&gt;&lt;titles&gt;&lt;title&gt;Measurement of health status: Ascertaining the minimal clinically important difference&lt;/title&gt;&lt;secondary-title&gt;Controlled Clinical Trials&lt;/secondary-title&gt;&lt;/titles&gt;&lt;periodical&gt;&lt;full-title&gt;Controlled Clinical Trials&lt;/full-title&gt;&lt;/periodical&gt;&lt;pages&gt;407-415&lt;/pages&gt;&lt;volume&gt;10&lt;/volume&gt;&lt;number&gt;4&lt;/number&gt;&lt;keywords&gt;&lt;keyword&gt;Measurement&lt;/keyword&gt;&lt;keyword&gt;responsiveness&lt;/keyword&gt;&lt;keyword&gt;quality of life&lt;/keyword&gt;&lt;/keywords&gt;&lt;dates&gt;&lt;year&gt;1989&lt;/year&gt;&lt;pub-dates&gt;&lt;date&gt;1989/12/01/&lt;/date&gt;&lt;/pub-dates&gt;&lt;/dates&gt;&lt;isbn&gt;0197-2456&lt;/isbn&gt;&lt;urls&gt;&lt;related-urls&gt;&lt;url&gt;http://www.sciencedirect.com/science/article/pii/0197245689900056&lt;/url&gt;&lt;/related-urls&gt;&lt;/urls&gt;&lt;electronic-resource-num&gt;https://doi.org/10.1016/0197-2456(89)90005-6&lt;/electronic-resource-num&gt;&lt;/record&gt;&lt;/Cite&gt;&lt;/EndNote&gt;</w:instrText>
+      </w:r>
+      <w:r>
+        <w:fldChar w:fldCharType="separate"/>
+      </w:r>
+      <w:r>
+        <w:rPr>
+          <w:noProof/>
+        </w:rPr>
+        <w:t>(Jaeschke et al., 1989)</w:t>
+      </w:r>
+      <w:r>
+        <w:fldChar w:fldCharType="end"/>
+      </w:r>
+      <w:r>
+        <w:t xml:space="preserve">. </w:t>
+      </w:r>
+      <w:r>
+        <w:t>Other methods of determining the SESOI in the clinical literature that have been suggested include examining population level differences (e.g., “</w:t>
+      </w:r>
+      <w:r>
+        <w:t>45 vs 50 year old</w:t>
+      </w:r>
+      <w:r>
+        <w:t xml:space="preserve"> patients” </w:t>
+      </w:r>
+      <w:r>
+        <w:t xml:space="preserve">; </w:t>
+      </w:r>
+      <w:r>
+        <w:fldChar w:fldCharType="begin"/>
+      </w:r>
+      <w:r>
+        <w:instrText xml:space="preserve"> ADDIN EN.CITE &lt;EndNote&gt;&lt;Cite&gt;&lt;Author&gt;Norman&lt;/Author&gt;&lt;Year&gt;2003&lt;/Year&gt;&lt;RecNum&gt;952&lt;/RecNum&gt;&lt;DisplayText&gt;(Norman et al., 2003)&lt;/DisplayText&gt;&lt;record&gt;&lt;rec-number&gt;952&lt;/rec-number&gt;&lt;foreign-keys&gt;&lt;key app="EN" db-id="9xrafw5sx95dvre9w5hpevd89fzwtwr9twsw" timestamp="1535524496"&gt;952&lt;/key&gt;&lt;/foreign-keys&gt;&lt;ref-type name="Journal Article"&gt;17&lt;/ref-type&gt;&lt;contributors&gt;&lt;authors&gt;&lt;author&gt;Norman, Geoffrey R.&lt;/author&gt;&lt;author&gt;Sloan, Jeff A.&lt;/author&gt;&lt;author&gt;Wyrwich, Kathleen W.&lt;/author&gt;&lt;/authors&gt;&lt;/contributors&gt;&lt;titles&gt;&lt;title&gt;Interpretation of Changes in Health-Related Quality of Life: The Remarkable Universality of Half a Standard Deviation&lt;/title&gt;&lt;secondary-title&gt;Medical Care&lt;/secondary-title&gt;&lt;/titles&gt;&lt;periodical&gt;&lt;full-title&gt;Medical Care&lt;/full-title&gt;&lt;/periodical&gt;&lt;pages&gt;582-592&lt;/pages&gt;&lt;volume&gt;41&lt;/volume&gt;&lt;number&gt;5&lt;/number&gt;&lt;dates&gt;&lt;year&gt;2003&lt;/year&gt;&lt;/dates&gt;&lt;publisher&gt;Lippincott Williams &amp;amp; Wilkins&lt;/publisher&gt;&lt;isbn&gt;00257079&lt;/isbn&gt;&lt;urls&gt;&lt;related-urls&gt;&lt;url&gt;http://www.jstor.org.ezp.lib.unimelb.edu.au/stable/3768017&lt;/url&gt;&lt;/related-urls&gt;&lt;/urls&gt;&lt;custom1&gt;Full publication date: May, 2003&lt;/custom1&gt;&lt;/record&gt;&lt;/Cite&gt;&lt;/EndNote&gt;</w:instrText>
+      </w:r>
+      <w:r>
+        <w:fldChar w:fldCharType="separate"/>
+      </w:r>
+      <w:r>
+        <w:rPr>
+          <w:noProof/>
+        </w:rPr>
+        <w:t>(Norman et al., 2003)</w:t>
+      </w:r>
+      <w:r>
+        <w:fldChar w:fldCharType="end"/>
+      </w:r>
+      <w:r>
+        <w:t>)</w:t>
+      </w:r>
+      <w:r>
+        <w:t xml:space="preserve">, and </w:t>
+      </w:r>
+      <w:r>
+        <w:t xml:space="preserve">attempting to identify </w:t>
+      </w:r>
+      <w:r>
+        <w:t xml:space="preserve">cut scores that can reliably predict other objective consequences (e.g., rehospitalisation). </w:t>
+      </w:r>
+      <w:r>
+        <w:t>In non-clinical areas of psychology research, additional</w:t>
+      </w:r>
+      <w:r>
+        <w:t xml:space="preserve"> </w:t>
+      </w:r>
+      <w:r>
+        <w:t>‘</w:t>
+      </w:r>
+      <w:r>
+        <w:t>o</w:t>
+      </w:r>
+      <w:r>
+        <w:t>bjective’ justifications c</w:t>
+      </w:r>
+      <w:r>
+        <w:t xml:space="preserve">ould be found in </w:t>
+      </w:r>
+      <w:r>
+        <w:t>theoretical model predictions (e.g., when theories are well developed enough to make point or interval predictions), or by external constraints (e.g., if an educational intervention will only be implemented if it raises scores by 10%).</w:t>
+      </w:r>
+    </w:p>
+    <w:p>
+      <w:pPr>
+        <w:spacing w:line="360" w:lineRule="auto"/>
+      </w:pPr>
+      <w:r>
+        <w:rPr>
+          <w:b/>
+        </w:rPr>
+        <w:t>Issues with this approach</w:t>
       </w:r>
     </w:p>
     <w:p>
@@ -1962,33 +2291,41 @@
         <w:ind w:firstLine="720"/>
       </w:pPr>
       <w:r>
-        <w:t xml:space="preserve">The final approach to effect size selection is </w:t>
-      </w:r>
-      <w:r>
-        <w:t xml:space="preserve">to not specify a single alternative hypothesis, as is the case in the </w:t>
-      </w:r>
-      <w:proofErr w:type="spellStart"/>
-      <w:r>
-        <w:t>SESoI</w:t>
-      </w:r>
-      <w:proofErr w:type="spellEnd"/>
-      <w:r>
-        <w:t xml:space="preserve"> and effect size estimation approaches, </w:t>
-      </w:r>
-      <w:r>
-        <w:t xml:space="preserve">but rather to provide a </w:t>
-      </w:r>
-      <w:r>
-        <w:t>Bayesian-style prior distribution over effect sizes, either representing the subjective probability of a researcher, that of a stakeholder or funder, or even a sceptical straw-man</w:t>
-      </w:r>
-      <w:r>
-        <w:t xml:space="preserve"> </w:t>
+        <w:lastRenderedPageBreak/>
+        <w:t>E</w:t>
+      </w:r>
+      <w:r>
+        <w:t>nsuring that a study has adequate sample sizes to reliably detect a minimum effect of interest can be</w:t>
+      </w:r>
+      <w:r>
+        <w:t xml:space="preserve"> particularly</w:t>
+      </w:r>
+      <w:r>
+        <w:t xml:space="preserve"> problematic in </w:t>
+      </w:r>
+      <w:r>
+        <w:t>psychology research</w:t>
+      </w:r>
+      <w:r>
+        <w:t xml:space="preserve">. Deciding on a minimum effect size can be extremely difficult, especially in non-applied or basic research where any non-zero effect may be </w:t>
+      </w:r>
+      <w:r>
+        <w:t>theoretically interesting</w:t>
+      </w:r>
+      <w:r>
+        <w:t xml:space="preserve">. </w:t>
+      </w:r>
+      <w:r>
+        <w:t>T</w:t>
+      </w:r>
+      <w:r>
+        <w:t xml:space="preserve">he sample size required to reach a given level of power can be made arbitrarily large as the effect size of interest is decreased </w:t>
       </w:r>
       <w:r>
         <w:fldChar w:fldCharType="begin"/>
       </w:r>
       <w:r>
-        <w:instrText xml:space="preserve"> ADDIN EN.CITE &lt;EndNote&gt;&lt;Cite&gt;&lt;Author&gt;Chen&lt;/Author&gt;&lt;Year&gt;2018&lt;/Year&gt;&lt;RecNum&gt;946&lt;/RecNum&gt;&lt;DisplayText&gt;(Chen, Fraser, &amp;amp; Cuddeback, 2018)&lt;/DisplayText&gt;&lt;record&gt;&lt;rec-number&gt;946&lt;/rec-number&gt;&lt;foreign-keys&gt;&lt;key app="EN" db-id="9xrafw5sx95dvre9w5hpevd89fzwtwr9twsw" timestamp="1535270601"&gt;946&lt;/key&gt;&lt;/foreign-keys&gt;&lt;ref-type name="Journal Article"&gt;17&lt;/ref-type&gt;&lt;contributors&gt;&lt;authors&gt;&lt;author&gt;Chen, Ding-Geng&lt;/author&gt;&lt;author&gt;Fraser, Mark W.&lt;/author&gt;&lt;author&gt;Cuddeback, Gary S.&lt;/author&gt;&lt;/authors&gt;&lt;/contributors&gt;&lt;titles&gt;&lt;title&gt;Assurance in Intervention Research: A Bayesian Perspective on Statistical Power&lt;/title&gt;&lt;secondary-title&gt;Journal of the Society for Social Work and Research&lt;/secondary-title&gt;&lt;/titles&gt;&lt;periodical&gt;&lt;full-title&gt;Journal of the Society for Social Work and Research&lt;/full-title&gt;&lt;/periodical&gt;&lt;pages&gt;159-173&lt;/pages&gt;&lt;volume&gt;9&lt;/volume&gt;&lt;number&gt;1&lt;/number&gt;&lt;dates&gt;&lt;year&gt;2018&lt;/year&gt;&lt;pub-dates&gt;&lt;date&gt;2018/03/01&lt;/date&gt;&lt;/pub-dates&gt;&lt;/dates&gt;&lt;publisher&gt;The University of Chicago Press&lt;/publisher&gt;&lt;isbn&gt;2334-2315&lt;/isbn&gt;&lt;urls&gt;&lt;related-urls&gt;&lt;url&gt;https://doi.org/10.1086/696239&lt;/url&gt;&lt;/related-urls&gt;&lt;/urls&gt;&lt;electronic-resource-num&gt;10.1086/696239&lt;/electronic-resource-num&gt;&lt;access-date&gt;2018/08/19&lt;/access-date&gt;&lt;/record&gt;&lt;/Cite&gt;&lt;/EndNote&gt;</w:instrText>
+        <w:instrText xml:space="preserve"> ADDIN EN.CITE &lt;EndNote&gt;&lt;Cite&gt;&lt;Author&gt;Neyman&lt;/Author&gt;&lt;Year&gt;1933&lt;/Year&gt;&lt;RecNum&gt;676&lt;/RecNum&gt;&lt;DisplayText&gt;(Neyman &amp;amp; Pearson, 1933)&lt;/DisplayText&gt;&lt;record&gt;&lt;rec-number&gt;676&lt;/rec-number&gt;&lt;foreign-keys&gt;&lt;key app="EN" db-id="9xrafw5sx95dvre9w5hpevd89fzwtwr9twsw" timestamp="1509860287"&gt;676&lt;/key&gt;&lt;/foreign-keys&gt;&lt;ref-type name="Journal Article"&gt;17&lt;/ref-type&gt;&lt;contributors&gt;&lt;authors&gt;&lt;author&gt;Neyman, J.&lt;/author&gt;&lt;author&gt;Pearson, E. S.&lt;/author&gt;&lt;/authors&gt;&lt;/contributors&gt;&lt;titles&gt;&lt;title&gt;The testing of statistical hypotheses in relation to probabilities a priori&lt;/title&gt;&lt;secondary-title&gt;Mathematical Proceedings of the Cambridge Philosophical Society&lt;/secondary-title&gt;&lt;/titles&gt;&lt;periodical&gt;&lt;full-title&gt;Mathematical Proceedings of the Cambridge Philosophical Society&lt;/full-title&gt;&lt;/periodical&gt;&lt;pages&gt;492-510&lt;/pages&gt;&lt;volume&gt;29&lt;/volume&gt;&lt;number&gt;4&lt;/number&gt;&lt;edition&gt;10/24&lt;/edition&gt;&lt;dates&gt;&lt;year&gt;1933&lt;/year&gt;&lt;/dates&gt;&lt;publisher&gt;Cambridge University Press&lt;/publisher&gt;&lt;isbn&gt;0305-0041&lt;/isbn&gt;&lt;urls&gt;&lt;related-urls&gt;&lt;url&gt;https://www.cambridge.org/core/article/testing-of-statistical-hypotheses-in-relation-to-probabilities-a-priori/65C6E3D534996282114D4E16FCA3E73C&lt;/url&gt;&lt;/related-urls&gt;&lt;/urls&gt;&lt;electronic-resource-num&gt;10.1017/S030500410001152X&lt;/electronic-resource-num&gt;&lt;remote-database-name&gt;Cambridge Core&lt;/remote-database-name&gt;&lt;remote-database-provider&gt;Cambridge University Press&lt;/remote-database-provider&gt;&lt;/record&gt;&lt;/Cite&gt;&lt;/EndNote&gt;</w:instrText>
       </w:r>
       <w:r>
         <w:fldChar w:fldCharType="separate"/>
@@ -1997,92 +2334,16 @@
         <w:rPr>
           <w:noProof/>
         </w:rPr>
-        <w:t>(Chen, Fraser, &amp; Cuddeback, 2018)</w:t>
+        <w:t>(Neyman &amp; Pearson, 1933)</w:t>
       </w:r>
       <w:r>
         <w:fldChar w:fldCharType="end"/>
       </w:r>
       <w:r>
-        <w:t xml:space="preserve">. </w:t>
-      </w:r>
-      <w:r>
-        <w:t xml:space="preserve">If a single effect size is insufficient to adequately specify the alternative hypothesis, multiple prior distributions over each parameter must be determined </w:t>
-      </w:r>
-      <w:r>
-        <w:fldChar w:fldCharType="begin"/>
-      </w:r>
-      <w:r>
-        <w:instrText xml:space="preserve"> ADDIN EN.CITE &lt;EndNote&gt;&lt;Cite&gt;&lt;Author&gt;Chen&lt;/Author&gt;&lt;Year&gt;2018&lt;/Year&gt;&lt;RecNum&gt;946&lt;/RecNum&gt;&lt;DisplayText&gt;(Chen et al., 2018)&lt;/DisplayText&gt;&lt;record&gt;&lt;rec-number&gt;946&lt;/rec-number&gt;&lt;foreign-keys&gt;&lt;key app="EN" db-id="9xrafw5sx95dvre9w5hpevd89fzwtwr9twsw" timestamp="1535270601"&gt;946&lt;/key&gt;&lt;/foreign-keys&gt;&lt;ref-type name="Journal Article"&gt;17&lt;/ref-type&gt;&lt;contributors&gt;&lt;authors&gt;&lt;author&gt;Chen, Ding-Geng&lt;/author&gt;&lt;author&gt;Fraser, Mark W.&lt;/author&gt;&lt;author&gt;Cuddeback, Gary S.&lt;/author&gt;&lt;/authors&gt;&lt;/contributors&gt;&lt;titles&gt;&lt;title&gt;Assurance in Intervention Research: A Bayesian Perspective on Statistical Power&lt;/title&gt;&lt;secondary-title&gt;Journal of the Society for Social Work and Research&lt;/secondary-title&gt;&lt;/titles&gt;&lt;periodical&gt;&lt;full-title&gt;Journal of the Society for Social Work and Research&lt;/full-title&gt;&lt;/periodical&gt;&lt;pages&gt;159-173&lt;/pages&gt;&lt;volume&gt;9&lt;/volume&gt;&lt;number&gt;1&lt;/number&gt;&lt;dates&gt;&lt;year&gt;2018&lt;/year&gt;&lt;pub-dates&gt;&lt;date&gt;2018/03/01&lt;/date&gt;&lt;/pub-dates&gt;&lt;/dates&gt;&lt;publisher&gt;The University of Chicago Press&lt;/publisher&gt;&lt;isbn&gt;2334-2315&lt;/isbn&gt;&lt;urls&gt;&lt;related-urls&gt;&lt;url&gt;https://doi.org/10.1086/696239&lt;/url&gt;&lt;/related-urls&gt;&lt;/urls&gt;&lt;electronic-resource-num&gt;10.1086/696239&lt;/electronic-resource-num&gt;&lt;access-date&gt;2018/08/19&lt;/access-date&gt;&lt;/record&gt;&lt;/Cite&gt;&lt;/EndNote&gt;</w:instrText>
-      </w:r>
-      <w:r>
-        <w:fldChar w:fldCharType="separate"/>
-      </w:r>
-      <w:r>
-        <w:rPr>
-          <w:noProof/>
-        </w:rPr>
-        <w:t>(Chen et al., 2018)</w:t>
-      </w:r>
-      <w:r>
-        <w:fldChar w:fldCharType="end"/>
-      </w:r>
-      <w:r>
-        <w:t>.</w:t>
-      </w:r>
-      <w:r>
-        <w:t xml:space="preserve"> </w:t>
-      </w:r>
-      <w:r>
-        <w:t xml:space="preserve">Specifying a prior is </w:t>
-      </w:r>
-      <w:r>
-        <w:lastRenderedPageBreak/>
-        <w:t>required for</w:t>
-      </w:r>
-      <w:r>
-        <w:t xml:space="preserve"> </w:t>
-      </w:r>
-      <w:r>
-        <w:t xml:space="preserve">Bayesian </w:t>
-      </w:r>
-      <w:r>
-        <w:t xml:space="preserve">statistical </w:t>
-      </w:r>
-      <w:r>
-        <w:t xml:space="preserve">analyses, and using this approach aligns well with pre-registration of prior belief distributions, </w:t>
-      </w:r>
-      <w:r>
-        <w:t xml:space="preserve">ensuring that belief priors are actually specified before analysis </w:t>
-      </w:r>
-      <w:r>
-        <w:t>preventing</w:t>
-      </w:r>
-      <w:r>
-        <w:t xml:space="preserve"> them from being influenced by the data </w:t>
-      </w:r>
-      <w:r>
-        <w:fldChar w:fldCharType="begin"/>
-      </w:r>
-      <w:r>
-        <w:instrText xml:space="preserve"> ADDIN EN.CITE &lt;EndNote&gt;&lt;Cite&gt;&lt;Author&gt;Wagenmakers&lt;/Author&gt;&lt;Year&gt;2012&lt;/Year&gt;&lt;RecNum&gt;204&lt;/RecNum&gt;&lt;DisplayText&gt;(Wagenmakers, Wetzels, Borsboom, van der Maas, &amp;amp; Kievit, 2012)&lt;/DisplayText&gt;&lt;record&gt;&lt;rec-number&gt;204&lt;/rec-number&gt;&lt;foreign-keys&gt;&lt;key app="EN" db-id="9xrafw5sx95dvre9w5hpevd89fzwtwr9twsw" timestamp="1500946534"&gt;204&lt;/key&gt;&lt;/foreign-keys&gt;&lt;ref-type name="Journal Article"&gt;17&lt;/ref-type&gt;&lt;contributors&gt;&lt;authors&gt;&lt;author&gt;Wagenmakers, Eric-Jan&lt;/author&gt;&lt;author&gt;Wetzels, Ruud&lt;/author&gt;&lt;author&gt;Borsboom, Denny&lt;/author&gt;&lt;author&gt;van der Maas, Han L. J.&lt;/author&gt;&lt;author&gt;Kievit, Rogier A.&lt;/author&gt;&lt;/authors&gt;&lt;/contributors&gt;&lt;titles&gt;&lt;title&gt;An Agenda for Purely Confirmatory Research&lt;/title&gt;&lt;secondary-title&gt;Perspectives on Psychological Science&lt;/secondary-title&gt;&lt;/titles&gt;&lt;periodical&gt;&lt;full-title&gt;Perspectives on Psychological Science&lt;/full-title&gt;&lt;/periodical&gt;&lt;pages&gt;632-638&lt;/pages&gt;&lt;volume&gt;7&lt;/volume&gt;&lt;number&gt;6&lt;/number&gt;&lt;dates&gt;&lt;year&gt;2012&lt;/year&gt;&lt;pub-dates&gt;&lt;date&gt;2012/11/01&lt;/date&gt;&lt;/pub-dates&gt;&lt;/dates&gt;&lt;publisher&gt;SAGE Publications&lt;/publisher&gt;&lt;isbn&gt;1745-6916&lt;/isbn&gt;&lt;urls&gt;&lt;related-urls&gt;&lt;url&gt;http://dx.doi.org/10.1177/1745691612463078&lt;/url&gt;&lt;/related-urls&gt;&lt;/urls&gt;&lt;electronic-resource-num&gt;10.1177/1745691612463078&lt;/electronic-resource-num&gt;&lt;access-date&gt;2017/07/24&lt;/access-date&gt;&lt;/record&gt;&lt;/Cite&gt;&lt;/EndNote&gt;</w:instrText>
-      </w:r>
-      <w:r>
-        <w:fldChar w:fldCharType="separate"/>
-      </w:r>
-      <w:r>
-        <w:rPr>
-          <w:noProof/>
-        </w:rPr>
-        <w:t>(Wagenmakers, Wetzels, Borsboom, van der Maas, &amp; Kievit, 2012)</w:t>
-      </w:r>
-      <w:r>
-        <w:fldChar w:fldCharType="end"/>
-      </w:r>
-      <w:r>
-        <w:t>.</w:t>
-      </w:r>
-      <w:r>
-        <w:t xml:space="preserve"> </w:t>
+        <w:t xml:space="preserve">, meaning </w:t>
+      </w:r>
+      <w:r>
+        <w:t xml:space="preserve">that if the effect size of interest is “any non-zero effect” it will be impossible for a study to appear to be adequately powered to detect the minimum effect of interest. Furthermore, in situations where there is reason to think that larger effect should be expected ensuring that a study is adequately powered to detect a minimum interesting effect will be extremely inefficient. </w:t>
       </w:r>
     </w:p>
     <w:p>
@@ -2091,94 +2352,69 @@
         <w:ind w:firstLine="720"/>
       </w:pPr>
       <w:r>
-        <w:t xml:space="preserve">If a Bayesian prior distribution is used to plan for frequentist statistical methods, this approach is often called </w:t>
-      </w:r>
-      <w:r>
-        <w:t xml:space="preserve">“assurance” </w:t>
-      </w:r>
-      <w:r>
-        <w:fldChar w:fldCharType="begin"/>
-      </w:r>
-      <w:r>
-        <w:instrText xml:space="preserve"> ADDIN EN.CITE &lt;EndNote&gt;&lt;Cite&gt;&lt;Author&gt;O&amp;apos;Hagan&lt;/Author&gt;&lt;Year&gt;2005&lt;/Year&gt;&lt;RecNum&gt;947&lt;/RecNum&gt;&lt;DisplayText&gt;(O&amp;apos;Hagan, Stevens, &amp;amp; Campbell, 2005)&lt;/DisplayText&gt;&lt;record&gt;&lt;rec-number&gt;947&lt;/rec-number&gt;&lt;foreign-keys&gt;&lt;key app="EN" db-id="9xrafw5sx95dvre9w5hpevd89fzwtwr9twsw" timestamp="1535270601"&gt;947&lt;/key&gt;&lt;/foreign-keys&gt;&lt;ref-type name="Journal Article"&gt;17&lt;/ref-type&gt;&lt;contributors&gt;&lt;authors&gt;&lt;author&gt;O&amp;apos;Hagan, Anthony&lt;/author&gt;&lt;author&gt;Stevens, John W.&lt;/author&gt;&lt;author&gt;Campbell, Michael J.&lt;/author&gt;&lt;/authors&gt;&lt;/contributors&gt;&lt;titles&gt;&lt;title&gt;Assurance in clinical trial design&lt;/title&gt;&lt;secondary-title&gt;Pharmaceutical Statistics&lt;/secondary-title&gt;&lt;/titles&gt;&lt;periodical&gt;&lt;full-title&gt;Pharmaceutical Statistics&lt;/full-title&gt;&lt;/periodical&gt;&lt;pages&gt;187-201&lt;/pages&gt;&lt;volume&gt;4&lt;/volume&gt;&lt;number&gt;3&lt;/number&gt;&lt;keywords&gt;&lt;keyword&gt;assurance&lt;/keyword&gt;&lt;keyword&gt;Bayesian analysis&lt;/keyword&gt;&lt;keyword&gt;Bayesian clinical trial simulation&lt;/keyword&gt;&lt;keyword&gt;binary data&lt;/keyword&gt;&lt;keyword&gt;design of experiments&lt;/keyword&gt;&lt;keyword&gt;expected power&lt;/keyword&gt;&lt;keyword&gt;power&lt;/keyword&gt;&lt;keyword&gt;preposterior analysis&lt;/keyword&gt;&lt;keyword&gt;prior distribution&lt;/keyword&gt;&lt;keyword&gt;sample size&lt;/keyword&gt;&lt;/keywords&gt;&lt;dates&gt;&lt;year&gt;2005&lt;/year&gt;&lt;pub-dates&gt;&lt;date&gt;2005/07/01&lt;/date&gt;&lt;/pub-dates&gt;&lt;/dates&gt;&lt;publisher&gt;Wiley-Blackwell&lt;/publisher&gt;&lt;isbn&gt;1539-1604&lt;/isbn&gt;&lt;urls&gt;&lt;related-urls&gt;&lt;url&gt;https://doi.org/10.1002/pst.175&lt;/url&gt;&lt;/related-urls&gt;&lt;/urls&gt;&lt;electronic-resource-num&gt;10.1002/pst.175&lt;/electronic-resource-num&gt;&lt;access-date&gt;2018/08/19&lt;/access-date&gt;&lt;/record&gt;&lt;/Cite&gt;&lt;/EndNote&gt;</w:instrText>
-      </w:r>
-      <w:r>
-        <w:fldChar w:fldCharType="separate"/>
-      </w:r>
-      <w:r>
-        <w:rPr>
-          <w:noProof/>
-        </w:rPr>
-        <w:t>(O'Hagan, Stevens, &amp; Campbell, 2005)</w:t>
-      </w:r>
-      <w:r>
-        <w:fldChar w:fldCharType="end"/>
-      </w:r>
-      <w:r>
-        <w:t>.</w:t>
+        <w:t>Although this may be the most conservative approach,</w:t>
+      </w:r>
+      <w:r>
+        <w:t xml:space="preserve"> its</w:t>
+      </w:r>
+      <w:r>
+        <w:t xml:space="preserve"> strict application would </w:t>
+      </w:r>
+      <w:r>
+        <w:t>lead to</w:t>
+      </w:r>
+      <w:r>
+        <w:t xml:space="preserve"> some of the</w:t>
       </w:r>
       <w:r>
         <w:t xml:space="preserve"> </w:t>
       </w:r>
       <w:r>
-        <w:t xml:space="preserve">The goal of assurance, the value that this approach estimates, is different from the above approaches. Assurance no longer provides an estimate of the statistical power (or of the probability of obtaining sufficiently precise confidence intervals in the case of AIPE), but instead estimates the probability of a </w:t>
-      </w:r>
-      <w:r>
-        <w:t>researcher’s</w:t>
-      </w:r>
-      <w:r>
-        <w:t xml:space="preserve"> goals</w:t>
-      </w:r>
-      <w:r>
-        <w:t xml:space="preserve"> (e.g., statistical significance or sufficiently narrow CIs</w:t>
-      </w:r>
-      <w:r>
-        <w:t>, or even correct classification of the presence or absence of effects using more complex decision rules</w:t>
-      </w:r>
-      <w:r>
-        <w:t>) being met</w:t>
-      </w:r>
-      <w:r>
-        <w:t xml:space="preserve"> given a stated prior distribution</w:t>
-      </w:r>
-      <w:r>
-        <w:t>.</w:t>
-      </w:r>
-      <w:r>
-        <w:t xml:space="preserve"> The calculation of assurance under a specified prior distribution can be computationally complex, but reasonably easily implementable tools and methods have been developed most for cost effectiveness research in the context of</w:t>
-      </w:r>
-      <w:r>
-        <w:t xml:space="preserve"> for</w:t>
-      </w:r>
-      <w:r>
-        <w:t xml:space="preserve"> medical trials</w:t>
+        <w:t>m</w:t>
+      </w:r>
+      <w:r>
+        <w:t>ost important research</w:t>
+      </w:r>
+      <w:r>
+        <w:t xml:space="preserve"> seeming </w:t>
+      </w:r>
+      <w:r>
+        <w:t>prohibitively expensive</w:t>
+      </w:r>
+      <w:r>
+        <w:t>. Given that areas of research where small effects are be of particular interest, for example in interventions where outcomes of interest may be low frequency but high impact (e.g., mortality or severe mental illness), a large proportion of these studies would appear to require such high sample sizes so as to be impossible to pr</w:t>
+      </w:r>
+      <w:r>
+        <w:t>actically perform</w:t>
+      </w:r>
+      <w:r>
+        <w:t>, despite the fact that reasonably well-powered experiments may be possible given the unknown true impact of a set of interventions.</w:t>
       </w:r>
       <w:r>
         <w:t xml:space="preserve"> </w:t>
       </w:r>
       <w:r>
-        <w:fldChar w:fldCharType="begin"/>
-      </w:r>
-      <w:r>
-        <w:instrText xml:space="preserve"> ADDIN EN.CITE &lt;EndNote&gt;&lt;Cite&gt;&lt;Author&gt;Beavers&lt;/Author&gt;&lt;Year&gt;2018&lt;/Year&gt;&lt;RecNum&gt;950&lt;/RecNum&gt;&lt;DisplayText&gt;(Beavers &amp;amp; Stamey, 2018)&lt;/DisplayText&gt;&lt;record&gt;&lt;rec-number&gt;950&lt;/rec-number&gt;&lt;foreign-keys&gt;&lt;key app="EN" db-id="9xrafw5sx95dvre9w5hpevd89fzwtwr9twsw" timestamp="1535414720"&gt;950&lt;/key&gt;&lt;/foreign-keys&gt;&lt;ref-type name="Journal Article"&gt;17&lt;/ref-type&gt;&lt;contributors&gt;&lt;authors&gt;&lt;author&gt;Beavers, Daniel P.&lt;/author&gt;&lt;author&gt;Stamey, James D.&lt;/author&gt;&lt;/authors&gt;&lt;/contributors&gt;&lt;titles&gt;&lt;title&gt;Bayesian sample size determination for cost-effectiveness studies with censored data&lt;/title&gt;&lt;secondary-title&gt;PLOS ONE&lt;/secondary-title&gt;&lt;/titles&gt;&lt;periodical&gt;&lt;full-title&gt;PLOS ONE&lt;/full-title&gt;&lt;/periodical&gt;&lt;pages&gt;e0190422&lt;/pages&gt;&lt;volume&gt;13&lt;/volume&gt;&lt;number&gt;1&lt;/number&gt;&lt;dates&gt;&lt;year&gt;2018&lt;/year&gt;&lt;/dates&gt;&lt;publisher&gt;Public Library of Science&lt;/publisher&gt;&lt;urls&gt;&lt;related-urls&gt;&lt;url&gt;https://doi.org/10.1371/journal.pone.0190422&lt;/url&gt;&lt;/related-urls&gt;&lt;/urls&gt;&lt;electronic-resource-num&gt;10.1371/journal.pone.0190422&lt;/electronic-resource-num&gt;&lt;/record&gt;&lt;/Cite&gt;&lt;/EndNote&gt;</w:instrText>
-      </w:r>
-      <w:r>
-        <w:fldChar w:fldCharType="separate"/>
-      </w:r>
-      <w:r>
-        <w:rPr>
-          <w:noProof/>
-        </w:rPr>
-        <w:t>(Beavers &amp; Stamey, 2018)</w:t>
-      </w:r>
-      <w:r>
-        <w:fldChar w:fldCharType="end"/>
-      </w:r>
-      <w:r>
-        <w:t>.</w:t>
-      </w:r>
-      <w:r>
-        <w:t xml:space="preserve"> </w:t>
+        <w:t>However, in cases where the marginal cost of additional participants i</w:t>
+      </w:r>
+      <w:r>
+        <w:t>s low and reasonable SOSOI can be determined</w:t>
+      </w:r>
+      <w:r>
+        <w:t xml:space="preserve">, this approach provides assurance that the experiment is likely to provide meaningful evidence or adequate precision given that the minimum effect is present. </w:t>
+      </w:r>
+    </w:p>
+    <w:p>
+      <w:pPr>
+        <w:pStyle w:val="Heading3"/>
+        <w:rPr>
+          <w:color w:val="FF0000"/>
+        </w:rPr>
+      </w:pPr>
+      <w:r>
+        <w:t xml:space="preserve">Approach 3 – </w:t>
+      </w:r>
+      <w:r>
+        <w:t>Bayesian prior distribution</w:t>
       </w:r>
     </w:p>
     <w:p>
@@ -2187,348 +2423,532 @@
         <w:ind w:firstLine="720"/>
       </w:pPr>
       <w:r>
-        <w:t xml:space="preserve">If a researcher has clear statistical outcomes in mind (e.g., that they achieve statistical significance or can support a null result via equivalence testing, etc.), they feel comfortable specifying a Bayesian prior distribution over effect sizes and other parameters, and they are interested in estimating the probability of those end goals being met this approach allows them to do so. These criteria may be rarely met. </w:t>
+        <w:t xml:space="preserve">The final approach to effect size selection is </w:t>
+      </w:r>
+      <w:r>
+        <w:t xml:space="preserve">to not specify a single alternative hypothesis, as is the case in the </w:t>
+      </w:r>
+      <w:proofErr w:type="spellStart"/>
+      <w:r>
+        <w:t>SESoI</w:t>
+      </w:r>
+      <w:proofErr w:type="spellEnd"/>
+      <w:r>
+        <w:t xml:space="preserve"> and effect size estimation approaches, </w:t>
+      </w:r>
+      <w:r>
+        <w:t xml:space="preserve">but rather to </w:t>
+      </w:r>
+      <w:r>
+        <w:t xml:space="preserve">use Bayesian methods for sample size planning. </w:t>
+      </w:r>
+      <w:r>
+        <w:t xml:space="preserve">If a Bayesian prior distribution is used to plan for frequentist statistical methods, this approach is often called “assurance” </w:t>
+      </w:r>
+      <w:r>
+        <w:fldChar w:fldCharType="begin"/>
+      </w:r>
+      <w:r>
+        <w:instrText xml:space="preserve"> ADDIN EN.CITE &lt;EndNote&gt;&lt;Cite&gt;&lt;Author&gt;O&amp;apos;Hagan&lt;/Author&gt;&lt;Year&gt;2005&lt;/Year&gt;&lt;RecNum&gt;947&lt;/RecNum&gt;&lt;DisplayText&gt;(O&amp;apos;Hagan, Stevens, &amp;amp; Campbell, 2005)&lt;/DisplayText&gt;&lt;record&gt;&lt;rec-number&gt;947&lt;/rec-number&gt;&lt;foreign-keys&gt;&lt;key app="EN" db-id="9xrafw5sx95dvre9w5hpevd89fzwtwr9twsw" timestamp="1535270601"&gt;947&lt;/key&gt;&lt;/foreign-keys&gt;&lt;ref-type name="Journal Article"&gt;17&lt;/ref-type&gt;&lt;contributors&gt;&lt;authors&gt;&lt;author&gt;O&amp;apos;Hagan, Anthony&lt;/author&gt;&lt;author&gt;Stevens, John W.&lt;/author&gt;&lt;author&gt;Campbell, Michael J.&lt;/author&gt;&lt;/authors&gt;&lt;/contributors&gt;&lt;titles&gt;&lt;title&gt;Assurance in clinical trial design&lt;/title&gt;&lt;secondary-title&gt;Pharmaceutical Statistics&lt;/secondary-title&gt;&lt;/titles&gt;&lt;periodical&gt;&lt;full-title&gt;Pharmaceutical Statistics&lt;/full-title&gt;&lt;/periodical&gt;&lt;pages&gt;187-201&lt;/pages&gt;&lt;volume&gt;4&lt;/volume&gt;&lt;number&gt;3&lt;/number&gt;&lt;keywords&gt;&lt;keyword&gt;assurance&lt;/keyword&gt;&lt;keyword&gt;Bayesian analysis&lt;/keyword&gt;&lt;keyword&gt;Bayesian clinical trial simulation&lt;/keyword&gt;&lt;keyword&gt;binary data&lt;/keyword&gt;&lt;keyword&gt;design of experiments&lt;/keyword&gt;&lt;keyword&gt;expected power&lt;/keyword&gt;&lt;keyword&gt;power&lt;/keyword&gt;&lt;keyword&gt;preposterior analysis&lt;/keyword&gt;&lt;keyword&gt;prior distribution&lt;/keyword&gt;&lt;keyword&gt;sample size&lt;/keyword&gt;&lt;/keywords&gt;&lt;dates&gt;&lt;year&gt;2005&lt;/year&gt;&lt;pub-dates&gt;&lt;date&gt;2005/07/01&lt;/date&gt;&lt;/pub-dates&gt;&lt;/dates&gt;&lt;publisher&gt;Wiley-Blackwell&lt;/publisher&gt;&lt;isbn&gt;1539-1604&lt;/isbn&gt;&lt;urls&gt;&lt;related-urls&gt;&lt;url&gt;https://doi.org/10.1002/pst.175&lt;/url&gt;&lt;/related-urls&gt;&lt;/urls&gt;&lt;electronic-resource-num&gt;10.1002/pst.175&lt;/electronic-resource-num&gt;&lt;access-date&gt;2018/08/19&lt;/access-date&gt;&lt;/record&gt;&lt;/Cite&gt;&lt;/EndNote&gt;</w:instrText>
+      </w:r>
+      <w:r>
+        <w:fldChar w:fldCharType="separate"/>
+      </w:r>
+      <w:r>
+        <w:rPr>
+          <w:noProof/>
+        </w:rPr>
+        <w:t>(O'Hagan, Stevens, &amp; Campbell, 2005)</w:t>
+      </w:r>
+      <w:r>
+        <w:fldChar w:fldCharType="end"/>
+      </w:r>
+      <w:r>
+        <w:t xml:space="preserve">. </w:t>
+      </w:r>
+      <w:r>
+        <w:t xml:space="preserve">In the assurance approach, the prior distribution can </w:t>
+      </w:r>
+      <w:r>
+        <w:t xml:space="preserve">represent the subjective probability of a researcher, that of a stakeholder or funder, or even a sceptical straw-man </w:t>
+      </w:r>
+      <w:r>
+        <w:fldChar w:fldCharType="begin"/>
+      </w:r>
+      <w:r>
+        <w:instrText xml:space="preserve"> ADDIN EN.CITE &lt;EndNote&gt;&lt;Cite&gt;&lt;Author&gt;Chen&lt;/Author&gt;&lt;Year&gt;2018&lt;/Year&gt;&lt;RecNum&gt;946&lt;/RecNum&gt;&lt;DisplayText&gt;(Chen, Fraser, &amp;amp; Cuddeback, 2018)&lt;/DisplayText&gt;&lt;record&gt;&lt;rec-number&gt;946&lt;/rec-number&gt;&lt;foreign-keys&gt;&lt;key app="EN" db-id="9xrafw5sx95dvre9w5hpevd89fzwtwr9twsw" timestamp="1535270601"&gt;946&lt;/key&gt;&lt;/foreign-keys&gt;&lt;ref-type name="Journal Article"&gt;17&lt;/ref-type&gt;&lt;contributors&gt;&lt;authors&gt;&lt;author&gt;Chen, Ding-Geng&lt;/author&gt;&lt;author&gt;Fraser, Mark W.&lt;/author&gt;&lt;author&gt;Cuddeback, Gary S.&lt;/author&gt;&lt;/authors&gt;&lt;/contributors&gt;&lt;titles&gt;&lt;title&gt;Assurance in Intervention Research: A Bayesian Perspective on Statistical Power&lt;/title&gt;&lt;secondary-title&gt;Journal of the Society for Social Work and Research&lt;/secondary-title&gt;&lt;/titles&gt;&lt;periodical&gt;&lt;full-title&gt;Journal of the Society for Social Work and Research&lt;/full-title&gt;&lt;/periodical&gt;&lt;pages&gt;159-173&lt;/pages&gt;&lt;volume&gt;9&lt;/volume&gt;&lt;number&gt;1&lt;/number&gt;&lt;dates&gt;&lt;year&gt;2018&lt;/year&gt;&lt;pub-dates&gt;&lt;date&gt;2018/03/01&lt;/date&gt;&lt;/pub-dates&gt;&lt;/dates&gt;&lt;publisher&gt;The University of Chicago Press&lt;/publisher&gt;&lt;isbn&gt;2334-2315&lt;/isbn&gt;&lt;urls&gt;&lt;related-urls&gt;&lt;url&gt;https://doi.org/10.1086/696239&lt;/url&gt;&lt;/related-urls&gt;&lt;/urls&gt;&lt;electronic-resource-num&gt;10.1086/696239&lt;/electronic-resource-num&gt;&lt;access-date&gt;2018/08/19&lt;/access-date&gt;&lt;/record&gt;&lt;/Cite&gt;&lt;/EndNote&gt;</w:instrText>
+      </w:r>
+      <w:r>
+        <w:fldChar w:fldCharType="separate"/>
+      </w:r>
+      <w:r>
+        <w:rPr>
+          <w:noProof/>
+        </w:rPr>
+        <w:t>(Chen, Fraser, &amp; Cuddeback, 2018)</w:t>
+      </w:r>
+      <w:r>
+        <w:fldChar w:fldCharType="end"/>
+      </w:r>
+      <w:r>
+        <w:t>.</w:t>
+      </w:r>
+      <w:r>
+        <w:t xml:space="preserve"> </w:t>
+      </w:r>
+      <w:r>
+        <w:t>In the assurance approach, t</w:t>
+      </w:r>
+      <w:r>
+        <w:t xml:space="preserve">he prior distribution does not represent the expected effects under the alternative hypothesis, but rather the researchers’ prior distribution including their assigned probability for the null being true. </w:t>
+      </w:r>
+      <w:r>
+        <w:t xml:space="preserve">The goal of assurance, the value that this approach estimates, is different from the above approaches. Assurance no longer provides an estimate of </w:t>
+      </w:r>
+      <w:r>
+        <w:t xml:space="preserve">the probability of obtaining statistical significance </w:t>
+      </w:r>
+      <w:r>
+        <w:t xml:space="preserve">under the null hypothesis </w:t>
+      </w:r>
+      <w:r>
+        <w:t xml:space="preserve">(or </w:t>
+      </w:r>
+      <w:r>
+        <w:t xml:space="preserve">of obtaining </w:t>
+      </w:r>
+      <w:r>
+        <w:t xml:space="preserve">sufficiently precise confidence intervals </w:t>
+      </w:r>
+      <w:r>
+        <w:t xml:space="preserve">as </w:t>
+      </w:r>
+      <w:r>
+        <w:t xml:space="preserve">in the case of AIPE), but instead estimates the probability of a researcher’s goals (e.g., statistical significance or sufficiently narrow CIs, or even correct classification of the presence or absence of effects using more complex decision rules) being met given </w:t>
+      </w:r>
+      <w:r>
+        <w:t>the</w:t>
+      </w:r>
+      <w:r>
+        <w:t xml:space="preserve"> </w:t>
+      </w:r>
+      <w:r>
+        <w:t>specified</w:t>
+      </w:r>
+      <w:r>
+        <w:t xml:space="preserve"> </w:t>
+      </w:r>
+      <w:r>
+        <w:lastRenderedPageBreak/>
+        <w:t xml:space="preserve">prior distribution. The calculation of assurance under a specified prior distribution can be computationally complex, but reasonably easily implementable tools and methods have been developed </w:t>
+      </w:r>
+      <w:r>
+        <w:fldChar w:fldCharType="begin"/>
+      </w:r>
+      <w:r>
+        <w:instrText xml:space="preserve"> ADDIN EN.CITE &lt;EndNote&gt;&lt;Cite&gt;&lt;Author&gt;Beavers&lt;/Author&gt;&lt;Year&gt;2018&lt;/Year&gt;&lt;RecNum&gt;950&lt;/RecNum&gt;&lt;DisplayText&gt;(Beavers &amp;amp; Stamey, 2018)&lt;/DisplayText&gt;&lt;record&gt;&lt;rec-number&gt;950&lt;/rec-number&gt;&lt;foreign-keys&gt;&lt;key app="EN" db-id="9xrafw5sx95dvre9w5hpevd89fzwtwr9twsw" timestamp="1535414720"&gt;950&lt;/key&gt;&lt;/foreign-keys&gt;&lt;ref-type name="Journal Article"&gt;17&lt;/ref-type&gt;&lt;contributors&gt;&lt;authors&gt;&lt;author&gt;Beavers, Daniel P.&lt;/author&gt;&lt;author&gt;Stamey, James D.&lt;/author&gt;&lt;/authors&gt;&lt;/contributors&gt;&lt;titles&gt;&lt;title&gt;Bayesian sample size determination for cost-effectiveness studies with censored data&lt;/title&gt;&lt;secondary-title&gt;PLOS ONE&lt;/secondary-title&gt;&lt;/titles&gt;&lt;periodical&gt;&lt;full-title&gt;PLOS ONE&lt;/full-title&gt;&lt;/periodical&gt;&lt;pages&gt;e0190422&lt;/pages&gt;&lt;volume&gt;13&lt;/volume&gt;&lt;number&gt;1&lt;/number&gt;&lt;dates&gt;&lt;year&gt;2018&lt;/year&gt;&lt;/dates&gt;&lt;publisher&gt;Public Library of Science&lt;/publisher&gt;&lt;urls&gt;&lt;related-urls&gt;&lt;url&gt;https://doi.org/10.1371/journal.pone.0190422&lt;/url&gt;&lt;/related-urls&gt;&lt;/urls&gt;&lt;electronic-resource-num&gt;10.1371/journal.pone.0190422&lt;/electronic-resource-num&gt;&lt;/record&gt;&lt;/Cite&gt;&lt;/EndNote&gt;</w:instrText>
+      </w:r>
+      <w:r>
+        <w:fldChar w:fldCharType="separate"/>
+      </w:r>
+      <w:r>
+        <w:rPr>
+          <w:noProof/>
+        </w:rPr>
+        <w:t>(Beavers &amp; Stamey, 2018)</w:t>
+      </w:r>
+      <w:r>
+        <w:fldChar w:fldCharType="end"/>
+      </w:r>
+      <w:r>
+        <w:t xml:space="preserve">. </w:t>
       </w:r>
     </w:p>
     <w:p>
       <w:pPr>
         <w:spacing w:line="360" w:lineRule="auto"/>
         <w:ind w:firstLine="720"/>
-      </w:pPr>
-    </w:p>
-    <w:p>
-      <w:pPr>
-        <w:rPr>
-          <w:rFonts w:cstheme="minorHAnsi"/>
-        </w:rPr>
-      </w:pPr>
-    </w:p>
-    <w:p>
-      <w:pPr>
-        <w:rPr>
-          <w:rFonts w:ascii="Arial" w:hAnsi="Arial" w:cs="Arial"/>
-          <w:color w:val="303030"/>
-          <w:sz w:val="20"/>
-          <w:szCs w:val="20"/>
-          <w:shd w:val="clear" w:color="auto" w:fill="FFFFFF"/>
-        </w:rPr>
-      </w:pPr>
-      <w:r>
-        <w:rPr>
-          <w:rFonts w:ascii="Arial" w:hAnsi="Arial" w:cs="Arial"/>
-          <w:color w:val="303030"/>
-          <w:sz w:val="20"/>
-          <w:szCs w:val="20"/>
-          <w:shd w:val="clear" w:color="auto" w:fill="FFFFFF"/>
-        </w:rPr>
-        <w:t xml:space="preserve">Beavers, D. P., &amp; </w:t>
-      </w:r>
-      <w:proofErr w:type="spellStart"/>
-      <w:r>
-        <w:rPr>
-          <w:rFonts w:ascii="Arial" w:hAnsi="Arial" w:cs="Arial"/>
-          <w:color w:val="303030"/>
-          <w:sz w:val="20"/>
-          <w:szCs w:val="20"/>
-          <w:shd w:val="clear" w:color="auto" w:fill="FFFFFF"/>
-        </w:rPr>
-        <w:t>Stamey</w:t>
-      </w:r>
-      <w:proofErr w:type="spellEnd"/>
-      <w:r>
-        <w:rPr>
-          <w:rFonts w:ascii="Arial" w:hAnsi="Arial" w:cs="Arial"/>
-          <w:color w:val="303030"/>
-          <w:sz w:val="20"/>
-          <w:szCs w:val="20"/>
-          <w:shd w:val="clear" w:color="auto" w:fill="FFFFFF"/>
-        </w:rPr>
-        <w:t>, J. D. (2018). Bayesian sample size determination for cost-effectiveness studies with censored data. </w:t>
-      </w:r>
-      <w:proofErr w:type="spellStart"/>
-      <w:r>
-        <w:rPr>
-          <w:rFonts w:ascii="Arial" w:hAnsi="Arial" w:cs="Arial"/>
-          <w:i/>
-          <w:iCs/>
-          <w:color w:val="303030"/>
-          <w:sz w:val="20"/>
-          <w:szCs w:val="20"/>
-          <w:shd w:val="clear" w:color="auto" w:fill="FFFFFF"/>
-        </w:rPr>
-        <w:t>PLoS</w:t>
-      </w:r>
-      <w:proofErr w:type="spellEnd"/>
-      <w:r>
-        <w:rPr>
-          <w:rFonts w:ascii="Arial" w:hAnsi="Arial" w:cs="Arial"/>
-          <w:i/>
-          <w:iCs/>
-          <w:color w:val="303030"/>
-          <w:sz w:val="20"/>
-          <w:szCs w:val="20"/>
-          <w:shd w:val="clear" w:color="auto" w:fill="FFFFFF"/>
-        </w:rPr>
-        <w:t xml:space="preserve"> ONE</w:t>
-      </w:r>
-      <w:r>
-        <w:rPr>
-          <w:rFonts w:ascii="Arial" w:hAnsi="Arial" w:cs="Arial"/>
-          <w:color w:val="303030"/>
-          <w:sz w:val="20"/>
-          <w:szCs w:val="20"/>
-          <w:shd w:val="clear" w:color="auto" w:fill="FFFFFF"/>
-        </w:rPr>
-        <w:t>, </w:t>
-      </w:r>
-      <w:r>
-        <w:rPr>
-          <w:rFonts w:ascii="Arial" w:hAnsi="Arial" w:cs="Arial"/>
-          <w:i/>
-          <w:iCs/>
-          <w:color w:val="303030"/>
-          <w:sz w:val="20"/>
-          <w:szCs w:val="20"/>
-          <w:shd w:val="clear" w:color="auto" w:fill="FFFFFF"/>
-        </w:rPr>
-        <w:t>13</w:t>
-      </w:r>
-      <w:r>
-        <w:rPr>
-          <w:rFonts w:ascii="Arial" w:hAnsi="Arial" w:cs="Arial"/>
-          <w:color w:val="303030"/>
-          <w:sz w:val="20"/>
-          <w:szCs w:val="20"/>
-          <w:shd w:val="clear" w:color="auto" w:fill="FFFFFF"/>
-        </w:rPr>
-        <w:t xml:space="preserve">(1), e0190422. </w:t>
-      </w:r>
-      <w:hyperlink r:id="rId6" w:history="1">
-        <w:r>
-          <w:rPr>
-            <w:rStyle w:val="Hyperlink"/>
-            <w:rFonts w:ascii="Arial" w:hAnsi="Arial" w:cs="Arial"/>
-            <w:sz w:val="20"/>
-            <w:szCs w:val="20"/>
-            <w:shd w:val="clear" w:color="auto" w:fill="FFFFFF"/>
-          </w:rPr>
-          <w:t>http://doi.org/10.1371/journal.pone.0190422</w:t>
-        </w:r>
-      </w:hyperlink>
-    </w:p>
-    <w:p>
-      <w:pPr>
-        <w:rPr>
-          <w:rFonts w:ascii="Arial" w:hAnsi="Arial" w:cs="Arial"/>
-          <w:color w:val="222222"/>
-          <w:sz w:val="20"/>
-          <w:szCs w:val="20"/>
-          <w:shd w:val="clear" w:color="auto" w:fill="FFFFFF"/>
-        </w:rPr>
-      </w:pPr>
-      <w:r>
-        <w:rPr>
-          <w:rFonts w:ascii="Arial" w:hAnsi="Arial" w:cs="Arial"/>
-          <w:color w:val="222222"/>
-          <w:sz w:val="20"/>
-          <w:szCs w:val="20"/>
-          <w:shd w:val="clear" w:color="auto" w:fill="FFFFFF"/>
-        </w:rPr>
-        <w:t>Yin, K., Choudhary, P. K., Varghese, D., &amp; Goodman, S. R. (2008). A Bayesian approach for sample size determination in method comparison studies. </w:t>
-      </w:r>
-      <w:r>
-        <w:rPr>
-          <w:rFonts w:ascii="Arial" w:hAnsi="Arial" w:cs="Arial"/>
-          <w:i/>
-          <w:iCs/>
-          <w:color w:val="222222"/>
-          <w:sz w:val="20"/>
-          <w:szCs w:val="20"/>
-          <w:shd w:val="clear" w:color="auto" w:fill="FFFFFF"/>
-        </w:rPr>
-        <w:t>Statistics in medicine</w:t>
-      </w:r>
-      <w:r>
-        <w:rPr>
-          <w:rFonts w:ascii="Arial" w:hAnsi="Arial" w:cs="Arial"/>
-          <w:color w:val="222222"/>
-          <w:sz w:val="20"/>
-          <w:szCs w:val="20"/>
-          <w:shd w:val="clear" w:color="auto" w:fill="FFFFFF"/>
-        </w:rPr>
-        <w:t>, </w:t>
-      </w:r>
-      <w:r>
-        <w:rPr>
-          <w:rFonts w:ascii="Arial" w:hAnsi="Arial" w:cs="Arial"/>
-          <w:i/>
-          <w:iCs/>
-          <w:color w:val="222222"/>
-          <w:sz w:val="20"/>
-          <w:szCs w:val="20"/>
-          <w:shd w:val="clear" w:color="auto" w:fill="FFFFFF"/>
-        </w:rPr>
-        <w:t>27</w:t>
-      </w:r>
-      <w:r>
-        <w:rPr>
-          <w:rFonts w:ascii="Arial" w:hAnsi="Arial" w:cs="Arial"/>
-          <w:color w:val="222222"/>
-          <w:sz w:val="20"/>
-          <w:szCs w:val="20"/>
-          <w:shd w:val="clear" w:color="auto" w:fill="FFFFFF"/>
-        </w:rPr>
-        <w:t>(13), 2273-2289.</w:t>
-      </w:r>
-    </w:p>
-    <w:p>
-      <w:pPr>
-        <w:spacing w:line="360" w:lineRule="auto"/>
-        <w:rPr>
-          <w:rFonts w:cstheme="minorHAnsi"/>
-        </w:rPr>
-      </w:pPr>
-      <w:r>
-        <w:rPr>
-          <w:rFonts w:ascii="Arial" w:hAnsi="Arial" w:cs="Arial"/>
-          <w:color w:val="222222"/>
-          <w:shd w:val="clear" w:color="auto" w:fill="FFFFFF"/>
-        </w:rPr>
-        <w:t>O’Hagan, A., &amp; Stevens, J. W. (2001). Bayesian assessment of sample size for clinical trials of cost-effectiveness. </w:t>
-      </w:r>
-      <w:r>
-        <w:rPr>
-          <w:rFonts w:ascii="Arial" w:hAnsi="Arial" w:cs="Arial"/>
-          <w:i/>
-          <w:iCs/>
-          <w:color w:val="222222"/>
-          <w:shd w:val="clear" w:color="auto" w:fill="FFFFFF"/>
-        </w:rPr>
-        <w:t>Medical Decision Making</w:t>
-      </w:r>
-      <w:r>
-        <w:rPr>
-          <w:rFonts w:ascii="Arial" w:hAnsi="Arial" w:cs="Arial"/>
-          <w:color w:val="222222"/>
-          <w:shd w:val="clear" w:color="auto" w:fill="FFFFFF"/>
-        </w:rPr>
-        <w:t>, </w:t>
-      </w:r>
-      <w:r>
-        <w:rPr>
-          <w:rFonts w:ascii="Arial" w:hAnsi="Arial" w:cs="Arial"/>
-          <w:i/>
-          <w:iCs/>
-          <w:color w:val="222222"/>
-          <w:shd w:val="clear" w:color="auto" w:fill="FFFFFF"/>
-        </w:rPr>
-        <w:t>21</w:t>
-      </w:r>
-      <w:r>
-        <w:rPr>
-          <w:rFonts w:ascii="Arial" w:hAnsi="Arial" w:cs="Arial"/>
-          <w:color w:val="222222"/>
-          <w:shd w:val="clear" w:color="auto" w:fill="FFFFFF"/>
-        </w:rPr>
-        <w:t>(3), 219-230.</w:t>
+        <w:rPr>
+          <w:b/>
+        </w:rPr>
+      </w:pPr>
+      <w:r>
+        <w:rPr>
+          <w:b/>
+        </w:rPr>
+        <w:t>Bayesian sample size planning</w:t>
       </w:r>
     </w:p>
     <w:p>
       <w:pPr>
         <w:spacing w:line="360" w:lineRule="auto"/>
         <w:ind w:firstLine="720"/>
-        <w:rPr>
-          <w:rFonts w:cstheme="minorHAnsi"/>
-        </w:rPr>
-      </w:pPr>
-      <w:r>
-        <w:rPr>
-          <w:rFonts w:cstheme="minorHAnsi"/>
-        </w:rPr>
-        <w:t xml:space="preserve">AND MENTION THAT more complex versions which explicitly </w:t>
-      </w:r>
-      <w:proofErr w:type="gramStart"/>
-      <w:r>
-        <w:rPr>
-          <w:rFonts w:cstheme="minorHAnsi"/>
-        </w:rPr>
-        <w:t>take into account</w:t>
-      </w:r>
-      <w:proofErr w:type="gramEnd"/>
-      <w:r>
-        <w:rPr>
-          <w:rFonts w:cstheme="minorHAnsi"/>
-        </w:rPr>
-        <w:t xml:space="preserve"> the costs are also available in the medical literature, e.g., </w:t>
+      </w:pPr>
+      <w:r>
+        <w:t xml:space="preserve">If researchers are planning to perform Bayesian statistical analysis, </w:t>
+      </w:r>
+      <w:r>
+        <w:fldChar w:fldCharType="begin"/>
+      </w:r>
+      <w:r>
+        <w:instrText xml:space="preserve"> ADDIN EN.CITE &lt;EndNote&gt;&lt;Cite AuthorYear="1"&gt;&lt;Author&gt;Schönbrodt&lt;/Author&gt;&lt;Year&gt;2017&lt;/Year&gt;&lt;RecNum&gt;672&lt;/RecNum&gt;&lt;DisplayText&gt;Schönbrodt and Wagenmakers (2017)&lt;/DisplayText&gt;&lt;record&gt;&lt;rec-number&gt;672&lt;/rec-number&gt;&lt;foreign-keys&gt;&lt;key app="EN" db-id="9xrafw5sx95dvre9w5hpevd89fzwtwr9twsw" timestamp="1509343124"&gt;672&lt;/key&gt;&lt;/foreign-keys&gt;&lt;ref-type name="Journal Article"&gt;17&lt;/ref-type&gt;&lt;contributors&gt;&lt;authors&gt;&lt;author&gt;Schönbrodt, Felix D.&lt;/author&gt;&lt;author&gt;Wagenmakers, Eric-Jan&lt;/author&gt;&lt;/authors&gt;&lt;/contributors&gt;&lt;titles&gt;&lt;title&gt;Bayes factor design analysis: Planning for compelling evidence&lt;/title&gt;&lt;secondary-title&gt;Psychonomic Bulletin &amp;amp; Review&lt;/secondary-title&gt;&lt;/titles&gt;&lt;periodical&gt;&lt;full-title&gt;Psychonomic Bulletin &amp;amp; Review&lt;/full-title&gt;&lt;/periodical&gt;&lt;dates&gt;&lt;year&gt;2017&lt;/year&gt;&lt;pub-dates&gt;&lt;date&gt;2017/03/01&lt;/date&gt;&lt;/pub-dates&gt;&lt;/dates&gt;&lt;isbn&gt;1531-5320&lt;/isbn&gt;&lt;urls&gt;&lt;related-urls&gt;&lt;url&gt;https://doi.org/10.3758/s13423-017-1230-y&lt;/url&gt;&lt;/related-urls&gt;&lt;/urls&gt;&lt;electronic-resource-num&gt;10.3758/s13423-017-1230-y&lt;/electronic-resource-num&gt;&lt;/record&gt;&lt;/Cite&gt;&lt;/EndNote&gt;</w:instrText>
+      </w:r>
+      <w:r>
+        <w:fldChar w:fldCharType="separate"/>
+      </w:r>
+      <w:r>
+        <w:rPr>
+          <w:noProof/>
+        </w:rPr>
+        <w:t>Schönbrodt and Wagenmakers (2017)</w:t>
+      </w:r>
+      <w:r>
+        <w:fldChar w:fldCharType="end"/>
+      </w:r>
+      <w:r>
+        <w:t xml:space="preserve"> developed a method to plan for sample size planning </w:t>
+      </w:r>
+      <w:r>
+        <w:t xml:space="preserve">for sufficiently compelling </w:t>
+      </w:r>
+      <w:r>
+        <w:t>and accurate Bayes factors. In th</w:t>
+      </w:r>
+      <w:r>
+        <w:t xml:space="preserve">eir </w:t>
+      </w:r>
+      <w:r>
+        <w:t xml:space="preserve">approach </w:t>
+      </w:r>
+      <w:r>
+        <w:t>a</w:t>
+      </w:r>
+      <w:r>
+        <w:t xml:space="preserve"> researcher must specify</w:t>
+      </w:r>
+      <w:r>
+        <w:t xml:space="preserve"> </w:t>
+      </w:r>
+      <w:r>
+        <w:t xml:space="preserve">a design prior (distribution of expected effect sizes) under the null and </w:t>
+      </w:r>
+      <w:r>
+        <w:t xml:space="preserve">the </w:t>
+      </w:r>
+      <w:r>
+        <w:t xml:space="preserve">alternative hypotheses, and </w:t>
+      </w:r>
+      <w:r>
+        <w:t>an</w:t>
+      </w:r>
+      <w:r>
+        <w:t xml:space="preserve"> analysis prior </w:t>
+      </w:r>
+      <w:r>
+        <w:t xml:space="preserve">(a prior </w:t>
+      </w:r>
+      <w:r>
+        <w:t>which will be used in the statistical analysis</w:t>
+      </w:r>
+      <w:r>
+        <w:t xml:space="preserve">, </w:t>
+      </w:r>
+      <w:r>
+        <w:t>e.g., a prior distribution designed to convince a sceptical audience)</w:t>
+      </w:r>
+      <w:r>
+        <w:t xml:space="preserve">. Random samples are then simulated from the Design priors for the null and alternative hypotheses, and Bayes Factors are computed using the analysis prior </w:t>
+      </w:r>
+      <w:r>
+        <w:t>(</w:t>
+      </w:r>
+      <w:proofErr w:type="spellStart"/>
+      <w:r>
+        <w:t>Schönbrodt</w:t>
+      </w:r>
+      <w:proofErr w:type="spellEnd"/>
+      <w:r>
+        <w:t xml:space="preserve"> and </w:t>
+      </w:r>
+      <w:proofErr w:type="spellStart"/>
+      <w:r>
+        <w:t>Wagenmakers</w:t>
+      </w:r>
+      <w:proofErr w:type="spellEnd"/>
+      <w:r>
+        <w:t xml:space="preserve"> suggest repeating this about 10000 times)</w:t>
+      </w:r>
+      <w:r>
+        <w:t xml:space="preserve">. A researcher can then </w:t>
+      </w:r>
+      <w:r>
+        <w:t xml:space="preserve">select an appropriate design </w:t>
+      </w:r>
+      <w:r>
+        <w:t>based on an</w:t>
+      </w:r>
+      <w:r>
+        <w:t xml:space="preserve"> </w:t>
+      </w:r>
+      <w:r>
+        <w:t xml:space="preserve">assessment how often a design provides compelling evidence under the null and alternative hypotheses </w:t>
+      </w:r>
+      <w:r>
+        <w:fldChar w:fldCharType="begin"/>
+      </w:r>
+      <w:r>
+        <w:instrText xml:space="preserve"> ADDIN EN.CITE &lt;EndNote&gt;&lt;Cite&gt;&lt;Author&gt;Schönbrodt&lt;/Author&gt;&lt;Year&gt;2017&lt;/Year&gt;&lt;RecNum&gt;672&lt;/RecNum&gt;&lt;DisplayText&gt;(Schönbrodt &amp;amp; Wagenmakers, 2017)&lt;/DisplayText&gt;&lt;record&gt;&lt;rec-number&gt;672&lt;/rec-number&gt;&lt;foreign-keys&gt;&lt;key app="EN" db-id="9xrafw5sx95dvre9w5hpevd89fzwtwr9twsw" timestamp="1509343124"&gt;672&lt;/key&gt;&lt;/foreign-keys&gt;&lt;ref-type name="Journal Article"&gt;17&lt;/ref-type&gt;&lt;contributors&gt;&lt;authors&gt;&lt;author&gt;Schönbrodt, Felix D.&lt;/author&gt;&lt;author&gt;Wagenmakers, Eric-Jan&lt;/author&gt;&lt;/authors&gt;&lt;/contributors&gt;&lt;titles&gt;&lt;title&gt;Bayes factor design analysis: Planning for compelling evidence&lt;/title&gt;&lt;secondary-title&gt;Psychonomic Bulletin &amp;amp; Review&lt;/secondary-title&gt;&lt;/titles&gt;&lt;periodical&gt;&lt;full-title&gt;Psychonomic Bulletin &amp;amp; Review&lt;/full-title&gt;&lt;/periodical&gt;&lt;dates&gt;&lt;year&gt;2017&lt;/year&gt;&lt;pub-dates&gt;&lt;date&gt;2017/03/01&lt;/date&gt;&lt;/pub-dates&gt;&lt;/dates&gt;&lt;isbn&gt;1531-5320&lt;/isbn&gt;&lt;urls&gt;&lt;related-urls&gt;&lt;url&gt;https://doi.org/10.3758/s13423-017-1230-y&lt;/url&gt;&lt;/related-urls&gt;&lt;/urls&gt;&lt;electronic-resource-num&gt;10.3758/s13423-017-1230-y&lt;/electronic-resource-num&gt;&lt;/record&gt;&lt;/Cite&gt;&lt;/EndNote&gt;</w:instrText>
+      </w:r>
+      <w:r>
+        <w:fldChar w:fldCharType="separate"/>
+      </w:r>
+      <w:r>
+        <w:rPr>
+          <w:noProof/>
+        </w:rPr>
+        <w:t>(Schönbrodt &amp; Wagenmakers, 2017)</w:t>
+      </w:r>
+      <w:r>
+        <w:fldChar w:fldCharType="end"/>
+      </w:r>
+      <w:r>
+        <w:t>.</w:t>
       </w:r>
     </w:p>
     <w:p>
       <w:pPr>
         <w:spacing w:line="360" w:lineRule="auto"/>
         <w:ind w:firstLine="720"/>
-        <w:rPr>
-          <w:color w:val="FF0000"/>
-        </w:rPr>
-      </w:pPr>
+      </w:pPr>
+      <w:r>
+        <w:t xml:space="preserve">An alternative approach has been outlined … </w:t>
+      </w:r>
     </w:p>
     <w:p>
       <w:pPr>
         <w:spacing w:line="360" w:lineRule="auto"/>
         <w:ind w:firstLine="720"/>
-        <w:rPr>
-          <w:rFonts w:cstheme="minorHAnsi"/>
-        </w:rPr>
-      </w:pPr>
-      <w:r>
-        <w:rPr>
-          <w:rFonts w:cstheme="minorHAnsi"/>
-        </w:rPr>
-        <w:t xml:space="preserve">Further elaborations on these approaches, for example explicitly performing a cost benefit analysis during sample size planning, have been developed in the medical and pharmaceutical </w:t>
-      </w:r>
-      <w:r>
-        <w:rPr>
-          <w:rFonts w:cstheme="minorHAnsi"/>
-        </w:rPr>
+      </w:pPr>
+    </w:p>
+    <w:p>
+      <w:pPr>
+        <w:spacing w:line="360" w:lineRule="auto"/>
+        <w:ind w:firstLine="720"/>
+      </w:pPr>
+      <w:r>
+        <w:t xml:space="preserve">a researcher can then choose a design that </w:t>
+      </w:r>
+    </w:p>
+    <w:p>
+      <w:pPr>
+        <w:spacing w:line="360" w:lineRule="auto"/>
+        <w:ind w:firstLine="720"/>
+      </w:pPr>
+    </w:p>
+    <w:p>
+      <w:pPr>
+        <w:spacing w:line="360" w:lineRule="auto"/>
+        <w:ind w:firstLine="720"/>
+      </w:pPr>
+      <w:r>
+        <w:t xml:space="preserve">Eliciting prior </w:t>
+      </w:r>
+      <w:proofErr w:type="spellStart"/>
+      <w:r>
+        <w:t>distribtuions</w:t>
+      </w:r>
+      <w:proofErr w:type="spellEnd"/>
+    </w:p>
+    <w:p>
+      <w:pPr>
+        <w:spacing w:line="360" w:lineRule="auto"/>
+      </w:pPr>
+      <w:proofErr w:type="gramStart"/>
+      <w:r>
+        <w:t>A number of</w:t>
+      </w:r>
+      <w:proofErr w:type="gramEnd"/>
+      <w:r>
+        <w:t xml:space="preserve"> tools have been developed to enable </w:t>
+      </w:r>
+      <w:proofErr w:type="spellStart"/>
+      <w:r>
+        <w:t>resreachers</w:t>
+      </w:r>
+      <w:proofErr w:type="spellEnd"/>
+      <w:r>
+        <w:t xml:space="preserve"> to develop reasonable prior </w:t>
+      </w:r>
+      <w:proofErr w:type="spellStart"/>
+      <w:r>
+        <w:t>disbributions</w:t>
+      </w:r>
+      <w:proofErr w:type="spellEnd"/>
+      <w:r>
+        <w:t xml:space="preserve">. </w:t>
+      </w:r>
+      <w:r>
+        <w:t xml:space="preserve">TOOL FOR EXPERT ELICITATION - - - </w:t>
+      </w:r>
+      <w:r>
+        <w:t xml:space="preserve"> </w:t>
+      </w:r>
+      <w:bookmarkStart w:id="2" w:name="_GoBack"/>
+      <w:bookmarkEnd w:id="2"/>
+      <w:r>
+        <w:fldChar w:fldCharType="begin"/>
+      </w:r>
+      <w:r>
+        <w:instrText xml:space="preserve"> ADDIN EN.CITE &lt;EndNote&gt;&lt;Cite&gt;&lt;Author&gt;Morris&lt;/Author&gt;&lt;Year&gt;2014&lt;/Year&gt;&lt;RecNum&gt;956&lt;/RecNum&gt;&lt;DisplayText&gt;(Morris, Oakley, &amp;amp; Crowe, 2014)&lt;/DisplayText&gt;&lt;record&gt;&lt;rec-number&gt;956&lt;/rec-number&gt;&lt;foreign-keys&gt;&lt;key app="EN" db-id="9xrafw5sx95dvre9w5hpevd89fzwtwr9twsw" timestamp="1535531693"&gt;956&lt;/key&gt;&lt;/foreign-keys&gt;&lt;ref-type name="Journal Article"&gt;17&lt;/ref-type&gt;&lt;contributors&gt;&lt;authors&gt;&lt;author&gt;Morris, David E.&lt;/author&gt;&lt;author&gt;Oakley, Jeremy E.&lt;/author&gt;&lt;author&gt;Crowe, John A.&lt;/author&gt;&lt;/authors&gt;&lt;/contributors&gt;&lt;titles&gt;&lt;title&gt;A web-based tool for eliciting probability distributions from experts&lt;/title&gt;&lt;secondary-title&gt;Environmental Modelling &amp;amp; Software&lt;/secondary-title&gt;&lt;/titles&gt;&lt;periodical&gt;&lt;full-title&gt;Environmental Modelling &amp;amp; Software&lt;/full-title&gt;&lt;/periodical&gt;&lt;pages&gt;1-4&lt;/pages&gt;&lt;volume&gt;52&lt;/volume&gt;&lt;keywords&gt;&lt;keyword&gt;Bayesian prior distribution&lt;/keyword&gt;&lt;keyword&gt;Expert judgement&lt;/keyword&gt;&lt;keyword&gt;Subjective probability&lt;/keyword&gt;&lt;keyword&gt;Web-based elicitation&lt;/keyword&gt;&lt;/keywords&gt;&lt;dates&gt;&lt;year&gt;2014&lt;/year&gt;&lt;pub-dates&gt;&lt;date&gt;2014/02/01/&lt;/date&gt;&lt;/pub-dates&gt;&lt;/dates&gt;&lt;isbn&gt;1364-8152&lt;/isbn&gt;&lt;urls&gt;&lt;related-urls&gt;&lt;url&gt;http://www.sciencedirect.com/science/article/pii/S1364815213002533&lt;/url&gt;&lt;/related-urls&gt;&lt;/urls&gt;&lt;electronic-resource-num&gt;https://doi.org/10.1016/j.envsoft.2013.10.010&lt;/electronic-resource-num&gt;&lt;/record&gt;&lt;/Cite&gt;&lt;/EndNote&gt;</w:instrText>
+      </w:r>
+      <w:r>
+        <w:fldChar w:fldCharType="separate"/>
+      </w:r>
+      <w:r>
+        <w:rPr>
+          <w:noProof/>
+        </w:rPr>
+        <w:t>(Morris, Oakley, &amp; Crowe, 2014)</w:t>
+      </w:r>
+      <w:r>
+        <w:fldChar w:fldCharType="end"/>
+      </w:r>
+    </w:p>
+    <w:p>
+      <w:pPr>
+        <w:spacing w:line="360" w:lineRule="auto"/>
+        <w:ind w:firstLine="720"/>
+      </w:pPr>
+    </w:p>
+    <w:p>
+      <w:pPr>
+        <w:spacing w:line="360" w:lineRule="auto"/>
+        <w:ind w:firstLine="720"/>
+      </w:pPr>
+    </w:p>
+    <w:p>
+      <w:pPr>
+        <w:spacing w:line="360" w:lineRule="auto"/>
+        <w:ind w:firstLine="720"/>
+      </w:pPr>
+      <w:r>
+        <w:t xml:space="preserve">provide a Bayesian-style design-prior (a distribution over plausible effect sizes.  </w:t>
+      </w:r>
+    </w:p>
+    <w:p>
+      <w:pPr>
+        <w:spacing w:line="360" w:lineRule="auto"/>
+        <w:ind w:firstLine="720"/>
+      </w:pPr>
+    </w:p>
+    <w:p>
+      <w:pPr>
+        <w:spacing w:line="360" w:lineRule="auto"/>
+        <w:ind w:firstLine="720"/>
+      </w:pPr>
+    </w:p>
+    <w:p>
+      <w:pPr>
+        <w:spacing w:line="360" w:lineRule="auto"/>
+        <w:ind w:firstLine="720"/>
+      </w:pPr>
+    </w:p>
+    <w:p>
+      <w:pPr>
+        <w:spacing w:line="360" w:lineRule="auto"/>
+        <w:ind w:firstLine="720"/>
+      </w:pPr>
+      <w:r>
+        <w:t xml:space="preserve"> </w:t>
+      </w:r>
+      <w:r>
+        <w:t xml:space="preserve">If a single effect size is insufficient to adequately specify the alternative hypothesis, multiple prior distributions over each parameter must be determined </w:t>
+      </w:r>
+      <w:r>
+        <w:fldChar w:fldCharType="begin"/>
+      </w:r>
+      <w:r>
+        <w:instrText xml:space="preserve"> ADDIN EN.CITE &lt;EndNote&gt;&lt;Cite&gt;&lt;Author&gt;Chen&lt;/Author&gt;&lt;Year&gt;2018&lt;/Year&gt;&lt;RecNum&gt;946&lt;/RecNum&gt;&lt;DisplayText&gt;(Chen et al., 2018)&lt;/DisplayText&gt;&lt;record&gt;&lt;rec-number&gt;946&lt;/rec-number&gt;&lt;foreign-keys&gt;&lt;key app="EN" db-id="9xrafw5sx95dvre9w5hpevd89fzwtwr9twsw" timestamp="1535270601"&gt;946&lt;/key&gt;&lt;/foreign-keys&gt;&lt;ref-type name="Journal Article"&gt;17&lt;/ref-type&gt;&lt;contributors&gt;&lt;authors&gt;&lt;author&gt;Chen, Ding-Geng&lt;/author&gt;&lt;author&gt;Fraser, Mark W.&lt;/author&gt;&lt;author&gt;Cuddeback, Gary S.&lt;/author&gt;&lt;/authors&gt;&lt;/contributors&gt;&lt;titles&gt;&lt;title&gt;Assurance in Intervention Research: A Bayesian Perspective on Statistical Power&lt;/title&gt;&lt;secondary-title&gt;Journal of the Society for Social Work and Research&lt;/secondary-title&gt;&lt;/titles&gt;&lt;periodical&gt;&lt;full-title&gt;Journal of the Society for Social Work and Research&lt;/full-title&gt;&lt;/periodical&gt;&lt;pages&gt;159-173&lt;/pages&gt;&lt;volume&gt;9&lt;/volume&gt;&lt;number&gt;1&lt;/number&gt;&lt;dates&gt;&lt;year&gt;2018&lt;/year&gt;&lt;pub-dates&gt;&lt;date&gt;2018/03/01&lt;/date&gt;&lt;/pub-dates&gt;&lt;/dates&gt;&lt;publisher&gt;The University of Chicago Press&lt;/publisher&gt;&lt;isbn&gt;2334-2315&lt;/isbn&gt;&lt;urls&gt;&lt;related-urls&gt;&lt;url&gt;https://doi.org/10.1086/696239&lt;/url&gt;&lt;/related-urls&gt;&lt;/urls&gt;&lt;electronic-resource-num&gt;10.1086/696239&lt;/electronic-resource-num&gt;&lt;access-date&gt;2018/08/19&lt;/access-date&gt;&lt;/record&gt;&lt;/Cite&gt;&lt;/EndNote&gt;</w:instrText>
+      </w:r>
+      <w:r>
+        <w:fldChar w:fldCharType="separate"/>
+      </w:r>
+      <w:r>
+        <w:rPr>
+          <w:noProof/>
+        </w:rPr>
+        <w:t>(Chen et al., 2018)</w:t>
+      </w:r>
+      <w:r>
+        <w:fldChar w:fldCharType="end"/>
+      </w:r>
+      <w:r>
+        <w:t xml:space="preserve">. </w:t>
+      </w:r>
+      <w:r>
+        <w:t xml:space="preserve">If a researcher is </w:t>
+      </w:r>
+      <w:r>
         <w:lastRenderedPageBreak/>
-        <w:t xml:space="preserve">testing literature and tend to be labour intensive and rely on </w:t>
-      </w:r>
-      <w:proofErr w:type="spellStart"/>
-      <w:r>
-        <w:rPr>
-          <w:rFonts w:cstheme="minorHAnsi"/>
-        </w:rPr>
-        <w:t>well developed</w:t>
-      </w:r>
-      <w:proofErr w:type="spellEnd"/>
-      <w:r>
-        <w:rPr>
-          <w:rFonts w:cstheme="minorHAnsi"/>
-        </w:rPr>
-        <w:t xml:space="preserve"> expert judgements, and are not elaborated here, interested readers could see … for an </w:t>
-      </w:r>
-      <w:proofErr w:type="gramStart"/>
-      <w:r>
-        <w:rPr>
-          <w:rFonts w:cstheme="minorHAnsi"/>
-        </w:rPr>
-        <w:t>in depth</w:t>
-      </w:r>
-      <w:proofErr w:type="gramEnd"/>
-      <w:r>
-        <w:rPr>
-          <w:rFonts w:cstheme="minorHAnsi"/>
-        </w:rPr>
-        <w:t xml:space="preserve"> exploration of these approaches. </w:t>
-      </w:r>
-      <w:r>
-        <w:t xml:space="preserve">All approaches may be reasonable in different circumstances, and both have their limitations. In all approaches to sample size selection, </w:t>
-      </w:r>
-      <w:r>
-        <w:rPr>
-          <w:rFonts w:cstheme="minorHAnsi"/>
-        </w:rPr>
-        <w:t>effect sizes or the prior distribution of effect sizes must be chosen appropriately for formal sample size planning to provide meaningful results.</w:t>
-      </w:r>
+        <w:t xml:space="preserve">going to analyse their result using Bayesian methods using non-default priors, the prior distributions used in their analysis could also be used in sample size determination </w:t>
+      </w:r>
+      <w:r>
+        <w:fldChar w:fldCharType="begin"/>
+      </w:r>
+      <w:r>
+        <w:instrText xml:space="preserve"> ADDIN EN.CITE &lt;EndNote&gt;&lt;Cite&gt;&lt;Author&gt;Schönbrodt&lt;/Author&gt;&lt;Year&gt;2017&lt;/Year&gt;&lt;RecNum&gt;672&lt;/RecNum&gt;&lt;DisplayText&gt;(Schönbrodt &amp;amp; Wagenmakers, 2017)&lt;/DisplayText&gt;&lt;record&gt;&lt;rec-number&gt;672&lt;/rec-number&gt;&lt;foreign-keys&gt;&lt;key app="EN" db-id="9xrafw5sx95dvre9w5hpevd89fzwtwr9twsw" timestamp="1509343124"&gt;672&lt;/key&gt;&lt;/foreign-keys&gt;&lt;ref-type name="Journal Article"&gt;17&lt;/ref-type&gt;&lt;contributors&gt;&lt;authors&gt;&lt;author&gt;Schönbrodt, Felix D.&lt;/author&gt;&lt;author&gt;Wagenmakers, Eric-Jan&lt;/author&gt;&lt;/authors&gt;&lt;/contributors&gt;&lt;titles&gt;&lt;title&gt;Bayes factor design analysis: Planning for compelling evidence&lt;/title&gt;&lt;secondary-title&gt;Psychonomic Bulletin &amp;amp; Review&lt;/secondary-title&gt;&lt;/titles&gt;&lt;periodical&gt;&lt;full-title&gt;Psychonomic Bulletin &amp;amp; Review&lt;/full-title&gt;&lt;/periodical&gt;&lt;dates&gt;&lt;year&gt;2017&lt;/year&gt;&lt;pub-dates&gt;&lt;date&gt;2017/03/01&lt;/date&gt;&lt;/pub-dates&gt;&lt;/dates&gt;&lt;isbn&gt;1531-5320&lt;/isbn&gt;&lt;urls&gt;&lt;related-urls&gt;&lt;url&gt;https://doi.org/10.3758/s13423-017-1230-y&lt;/url&gt;&lt;/related-urls&gt;&lt;/urls&gt;&lt;electronic-resource-num&gt;10.3758/s13423-017-1230-y&lt;/electronic-resource-num&gt;&lt;/record&gt;&lt;/Cite&gt;&lt;/EndNote&gt;</w:instrText>
+      </w:r>
+      <w:r>
+        <w:fldChar w:fldCharType="separate"/>
+      </w:r>
+      <w:r>
+        <w:rPr>
+          <w:noProof/>
+        </w:rPr>
+        <w:t>(Schönbrodt &amp; Wagenmakers, 2017)</w:t>
+      </w:r>
+      <w:r>
+        <w:fldChar w:fldCharType="end"/>
+      </w:r>
+      <w:r>
+        <w:t xml:space="preserve">. In the context of Bayesian analyse, the goal of formal sample size determination could be to plan for sufficiently narrow highest density intervals (), or alternatively for sufficiently </w:t>
+      </w:r>
+    </w:p>
+    <w:p>
+      <w:pPr>
+        <w:spacing w:line="360" w:lineRule="auto"/>
+        <w:ind w:firstLine="720"/>
+      </w:pPr>
+    </w:p>
+    <w:p>
+      <w:pPr>
+        <w:spacing w:line="360" w:lineRule="auto"/>
+        <w:ind w:firstLine="720"/>
+      </w:pPr>
+    </w:p>
+    <w:p>
+      <w:pPr>
+        <w:spacing w:line="360" w:lineRule="auto"/>
+        <w:ind w:firstLine="720"/>
+      </w:pPr>
+    </w:p>
+    <w:p>
+      <w:pPr>
+        <w:spacing w:line="360" w:lineRule="auto"/>
+        <w:ind w:firstLine="720"/>
+      </w:pPr>
+      <w:r>
+        <w:t xml:space="preserve">If a researcher has clear statistical outcomes in mind (e.g., that they achieve statistical significance or can support a null result via equivalence testing, etc.), they feel comfortable specifying a Bayesian prior distribution over effect sizes and other parameters, and they are interested in estimating the probability of those end goals being met this approach allows them to do so. These criteria may be rarely met. </w:t>
+      </w:r>
+    </w:p>
+    <w:p>
+      <w:pPr>
+        <w:spacing w:line="360" w:lineRule="auto"/>
+        <w:ind w:firstLine="720"/>
+        <w:rPr>
+          <w:color w:val="FF0000"/>
+        </w:rPr>
+      </w:pPr>
     </w:p>
     <w:p>
       <w:pPr>
@@ -2765,7 +3185,14 @@
         <w:rPr>
           <w:rFonts w:cstheme="minorHAnsi"/>
         </w:rPr>
-        <w:t>. Of the 30 empirical research articles published in this period 50% (n = 15) reported a power analysis. Of the reported power analyses, the most common approach (used in 9 of 15 cases) was to estimate the true effect of the intervention.</w:t>
+        <w:t xml:space="preserve">. Of the 30 empirical research articles published in </w:t>
+      </w:r>
+      <w:r>
+        <w:rPr>
+          <w:rFonts w:cstheme="minorHAnsi"/>
+        </w:rPr>
+        <w:lastRenderedPageBreak/>
+        <w:t>this period 50% (n = 15) reported a power analysis. Of the reported power analyses, the most common approach (used in 9 of 15 cases) was to estimate the true effect of the intervention.</w:t>
       </w:r>
       <w:r>
         <w:rPr>
@@ -2816,7 +3243,7 @@
         </w:rPr>
         <w:t xml:space="preserve"> or did not provide any justification for the effect size used in power analysis (n = 1), making it unclear whether their estimate was of the minimum effect of interest or an estimate of the true effect size of the intervention (see </w:t>
       </w:r>
-      <w:hyperlink r:id="rId7" w:history="1">
+      <w:hyperlink r:id="rId6" w:history="1">
         <w:r>
           <w:rPr>
             <w:rStyle w:val="Hyperlink"/>
@@ -2910,14 +3337,14 @@
           <w:b/>
         </w:rPr>
       </w:pPr>
-      <w:bookmarkStart w:id="2" w:name="_Toc512498059"/>
+      <w:bookmarkStart w:id="3" w:name="_Toc512498059"/>
       <w:r>
         <w:rPr>
           <w:b/>
         </w:rPr>
         <w:t>3.8 Increasing precision or power without increasing the sample size included in a study</w:t>
       </w:r>
-      <w:bookmarkEnd w:id="2"/>
+      <w:bookmarkEnd w:id="3"/>
     </w:p>
     <w:p>
       <w:pPr>
@@ -3036,7 +3463,11 @@
         <w:fldChar w:fldCharType="end"/>
       </w:r>
       <w:r>
-        <w:t xml:space="preserve">. Other parameters (e.g., correlations between repeated measurements) are often thought to be outside of a researcher’s control. However, the experimental design will often be alterable (i.e., it may be possible to use a repeated measures design as opposed to a between </w:t>
+        <w:t xml:space="preserve">. Other parameters (e.g., correlations between repeated measurements) are often thought to be outside of a researcher’s control. However, the experimental design will often be alterable (i.e., it may be possible to use a repeated measures </w:t>
+      </w:r>
+      <w:r>
+        <w:lastRenderedPageBreak/>
+        <w:t xml:space="preserve">design as opposed to a between </w:t>
       </w:r>
       <w:proofErr w:type="gramStart"/>
       <w:r>
@@ -3140,12 +3571,7 @@
         <w:t xml:space="preserve">A reasonable approach may be to figure out the maximum sample size that you can recruit and use this value to perform a sensitivity analysis (varying any other parameters that must be set or placing them at conservative estimates), estimating the effect size that can be detected at a goal level of statistical power. If the estimated effect size seems larger than you believe is likely, consider not performing the experiment. If the experiment is going to go on in any case, take care to </w:t>
       </w:r>
       <w:r>
-        <w:t xml:space="preserve">ensure that the results will be available to meta-analysts and other researchers regardless of the statistical </w:t>
-      </w:r>
-      <w:bookmarkStart w:id="3" w:name="_GoBack"/>
-      <w:bookmarkEnd w:id="3"/>
-      <w:r>
-        <w:t xml:space="preserve">significance of results (e.g., by posting results on a publicly searchable archive like </w:t>
+        <w:t xml:space="preserve">ensure that the results will be available to meta-analysts and other researchers regardless of the statistical significance of results (e.g., by posting results on a publicly searchable archive like </w:t>
       </w:r>
       <w:r>
         <w:t>psyarxiv.com</w:t>
@@ -3196,7 +3622,7 @@
       <w:r>
         <w:t>, 187-195. doi:</w:t>
       </w:r>
-      <w:hyperlink r:id="rId8" w:history="1">
+      <w:hyperlink r:id="rId7" w:history="1">
         <w:r>
           <w:rPr>
             <w:rStyle w:val="Hyperlink"/>
@@ -3231,6 +3657,7 @@
         <w:ind w:left="720" w:hanging="720"/>
       </w:pPr>
       <w:r>
+        <w:lastRenderedPageBreak/>
         <w:t xml:space="preserve">Anderson, S. F., &amp; Maxwell, S. E. (2017). Addressing the “Replication Crisis”: Using Original Studies to Design Replication Studies with Appropriate Statistical Power. </w:t>
       </w:r>
       <w:r>
@@ -3336,7 +3763,6 @@
         <w:ind w:left="720" w:hanging="720"/>
       </w:pPr>
       <w:r>
-        <w:lastRenderedPageBreak/>
         <w:t xml:space="preserve">Faul, F., Erdfelder, E., Lang, A.-G., &amp; Buchner, A. (2007). G*Power 3: A flexible statistical power analysis program for the social, behavioral, and biomedical sciences. </w:t>
       </w:r>
       <w:r>
@@ -3386,7 +3812,7 @@
       <w:r>
         <w:t>(5), 587-606. doi:</w:t>
       </w:r>
-      <w:hyperlink r:id="rId9" w:history="1">
+      <w:hyperlink r:id="rId8" w:history="1">
         <w:r>
           <w:rPr>
             <w:rStyle w:val="Hyperlink"/>
@@ -3413,7 +3839,7 @@
       <w:r>
         <w:t xml:space="preserve">.  Retrieved from </w:t>
       </w:r>
-      <w:hyperlink r:id="rId10" w:history="1">
+      <w:hyperlink r:id="rId9" w:history="1">
         <w:r>
           <w:rPr>
             <w:rStyle w:val="Hyperlink"/>
@@ -3429,17 +3855,25 @@
         <w:ind w:left="720" w:hanging="720"/>
       </w:pPr>
       <w:r>
-        <w:t xml:space="preserve">Kadam, P., &amp; Bhalerao, S. (2010). Sample size calculation. </w:t>
+        <w:t xml:space="preserve">Jaeschke, R., Singer, J., &amp; Guyatt, G. H. (1989). Measurement of health status: Ascertaining the minimal clinically important difference. </w:t>
       </w:r>
       <w:r>
         <w:rPr>
           <w:i/>
         </w:rPr>
-        <w:t>International Journal of Ayurveda Research, 1</w:t>
-      </w:r>
-      <w:r>
-        <w:t>(1), 55-57. doi:10.4103/0974-7788.59946</w:t>
-      </w:r>
+        <w:t>Controlled Clinical Trials, 10</w:t>
+      </w:r>
+      <w:r>
+        <w:t>(4), 407-415. doi:</w:t>
+      </w:r>
+      <w:hyperlink r:id="rId10" w:history="1">
+        <w:r>
+          <w:rPr>
+            <w:rStyle w:val="Hyperlink"/>
+          </w:rPr>
+          <w:t>https://doi.org/10.1016/0197-2456(89)90005-6</w:t>
+        </w:r>
+      </w:hyperlink>
     </w:p>
     <w:p>
       <w:pPr>
@@ -3448,16 +3882,16 @@
         <w:ind w:left="720" w:hanging="720"/>
       </w:pPr>
       <w:r>
-        <w:t xml:space="preserve">Kim, J., &amp; Seo, B. S. (2013). How to Calculate Sample Size and Why. </w:t>
+        <w:t xml:space="preserve">Kadam, P., &amp; Bhalerao, S. (2010). Sample size calculation. </w:t>
       </w:r>
       <w:r>
         <w:rPr>
           <w:i/>
         </w:rPr>
-        <w:t>Clinics in Orthopedic Surgery, 5</w:t>
-      </w:r>
-      <w:r>
-        <w:t>(3), 235-242. doi:10.4055/cios.2013.5.3.235</w:t>
+        <w:t>International Journal of Ayurveda Research, 1</w:t>
+      </w:r>
+      <w:r>
+        <w:t>(1), 55-57. doi:10.4103/0974-7788.59946</w:t>
       </w:r>
     </w:p>
     <w:p>
@@ -3467,16 +3901,16 @@
         <w:ind w:left="720" w:hanging="720"/>
       </w:pPr>
       <w:r>
-        <w:t xml:space="preserve">Lakens, D., &amp; Evers, E. R. K. (2014). Sailing From the Seas of Chaos Into the Corridor of Stability. </w:t>
+        <w:t xml:space="preserve">Kim, J., &amp; Seo, B. S. (2013). How to Calculate Sample Size and Why. </w:t>
       </w:r>
       <w:r>
         <w:rPr>
           <w:i/>
         </w:rPr>
-        <w:t>Perspectives on Psychological Science, 9</w:t>
-      </w:r>
-      <w:r>
-        <w:t>(3), 278-292. doi:10.1177/1745691614528520</w:t>
+        <w:t>Clinics in Orthopedic Surgery, 5</w:t>
+      </w:r>
+      <w:r>
+        <w:t>(3), 235-242. doi:10.4055/cios.2013.5.3.235</w:t>
       </w:r>
     </w:p>
     <w:p>
@@ -3486,16 +3920,16 @@
         <w:ind w:left="720" w:hanging="720"/>
       </w:pPr>
       <w:r>
-        <w:t xml:space="preserve">Loken, E., &amp; Gelman, A. (2017). Measurement error and the replication crisis. </w:t>
+        <w:t xml:space="preserve">Lakens, D. (2017). Equivalence Tests. </w:t>
       </w:r>
       <w:r>
         <w:rPr>
           <w:i/>
         </w:rPr>
-        <w:t>Science, 355</w:t>
-      </w:r>
-      <w:r>
-        <w:t>(6325), 584. doi:10.1126/science.aal3618</w:t>
+        <w:t>Social Psychological and Personality Science, 8</w:t>
+      </w:r>
+      <w:r>
+        <w:t>(4), 355-362. doi:10.1177/1948550617697177</w:t>
       </w:r>
     </w:p>
     <w:p>
@@ -3505,16 +3939,16 @@
         <w:ind w:left="720" w:hanging="720"/>
       </w:pPr>
       <w:r>
-        <w:t xml:space="preserve">Makel, M. C., Plucker, J. A., &amp; Hegarty, B. (2012). Replications in Psychology Research. </w:t>
+        <w:t xml:space="preserve">Lakens, D., &amp; Evers, E. R. K. (2014). Sailing From the Seas of Chaos Into the Corridor of Stability. </w:t>
       </w:r>
       <w:r>
         <w:rPr>
           <w:i/>
         </w:rPr>
-        <w:t>Perspectives on Psychological Science, 7</w:t>
-      </w:r>
-      <w:r>
-        <w:t>(6), 537-542. doi:10.1177/1745691612460688</w:t>
+        <w:t>Perspectives on Psychological Science, 9</w:t>
+      </w:r>
+      <w:r>
+        <w:t>(3), 278-292. doi:10.1177/1745691614528520</w:t>
       </w:r>
     </w:p>
     <w:p>
@@ -3524,16 +3958,16 @@
         <w:ind w:left="720" w:hanging="720"/>
       </w:pPr>
       <w:r>
-        <w:t xml:space="preserve">McShane, B. B., &amp; Böckenholt, U. (2016). Planning sample sizes when effect sizes are uncertain: The power-calibrated effect size approach. </w:t>
+        <w:t xml:space="preserve">Lakens, D., Scheel, A. M., &amp; Isager, P. M. (2018). Equivalence Testing for Psychological Research: A Tutorial. </w:t>
       </w:r>
       <w:r>
         <w:rPr>
           <w:i/>
         </w:rPr>
-        <w:t>Psychological Methods, 21</w:t>
-      </w:r>
-      <w:r>
-        <w:t>(1), 47-60. doi:10.1037/met0000036</w:t>
+        <w:t>Advances In Methods and Practices in Psychological Science, 1</w:t>
+      </w:r>
+      <w:r>
+        <w:t>(2), 259-269. doi:10.1177/2515245918770963</w:t>
       </w:r>
     </w:p>
     <w:p>
@@ -3543,16 +3977,16 @@
         <w:ind w:left="720" w:hanging="720"/>
       </w:pPr>
       <w:r>
-        <w:t xml:space="preserve">Moher, D., Hopewell, S., Schulz, K. F., Montori, V., Gøtzsche, P. C., Devereaux, P. J., . . . Altman, D. G. (2010). CONSORT 2010 Explanation and Elaboration: Updated guidelines for reporting parallel group randomised trials. </w:t>
+        <w:t xml:space="preserve">Loken, E., &amp; Gelman, A. (2017). Measurement error and the replication crisis. </w:t>
       </w:r>
       <w:r>
         <w:rPr>
           <w:i/>
         </w:rPr>
-        <w:t>Journal of Clinical Epidemiology, 63</w:t>
-      </w:r>
-      <w:r>
-        <w:t>(8), e1-e37. doi:10.1016/j.jclinepi.2010.03.004</w:t>
+        <w:t>Science, 355</w:t>
+      </w:r>
+      <w:r>
+        <w:t>(6325), 584. doi:10.1126/science.aal3618</w:t>
       </w:r>
     </w:p>
     <w:p>
@@ -3562,6 +3996,91 @@
         <w:ind w:left="720" w:hanging="720"/>
       </w:pPr>
       <w:r>
+        <w:t xml:space="preserve">Makel, M. C., Plucker, J. A., &amp; Hegarty, B. (2012). Replications in Psychology Research. </w:t>
+      </w:r>
+      <w:r>
+        <w:rPr>
+          <w:i/>
+        </w:rPr>
+        <w:t>Perspectives on Psychological Science, 7</w:t>
+      </w:r>
+      <w:r>
+        <w:t>(6), 537-542. doi:10.1177/1745691612460688</w:t>
+      </w:r>
+    </w:p>
+    <w:p>
+      <w:pPr>
+        <w:pStyle w:val="EndNoteBibliography"/>
+        <w:spacing w:after="0"/>
+        <w:ind w:left="720" w:hanging="720"/>
+      </w:pPr>
+      <w:r>
+        <w:t xml:space="preserve">McShane, B. B., &amp; Böckenholt, U. (2016). Planning sample sizes when effect sizes are uncertain: The power-calibrated effect size approach. </w:t>
+      </w:r>
+      <w:r>
+        <w:rPr>
+          <w:i/>
+        </w:rPr>
+        <w:t>Psychological Methods, 21</w:t>
+      </w:r>
+      <w:r>
+        <w:t>(1), 47-60. doi:10.1037/met0000036</w:t>
+      </w:r>
+    </w:p>
+    <w:p>
+      <w:pPr>
+        <w:pStyle w:val="EndNoteBibliography"/>
+        <w:spacing w:after="0"/>
+        <w:ind w:left="720" w:hanging="720"/>
+      </w:pPr>
+      <w:r>
+        <w:t xml:space="preserve">Moher, D., Hopewell, S., Schulz, K. F., Montori, V., Gøtzsche, P. C., Devereaux, P. J., . . . Altman, D. G. (2010). CONSORT 2010 Explanation and Elaboration: Updated guidelines for reporting parallel group randomised trials. </w:t>
+      </w:r>
+      <w:r>
+        <w:rPr>
+          <w:i/>
+        </w:rPr>
+        <w:t>Journal of Clinical Epidemiology, 63</w:t>
+      </w:r>
+      <w:r>
+        <w:t>(8), e1-e37. doi:10.1016/j.jclinepi.2010.03.004</w:t>
+      </w:r>
+    </w:p>
+    <w:p>
+      <w:pPr>
+        <w:pStyle w:val="EndNoteBibliography"/>
+        <w:spacing w:after="0"/>
+        <w:ind w:left="720" w:hanging="720"/>
+      </w:pPr>
+      <w:r>
+        <w:lastRenderedPageBreak/>
+        <w:t xml:space="preserve">Morris, D. E., Oakley, J. E., &amp; Crowe, J. A. (2014). A web-based tool for eliciting probability distributions from experts. </w:t>
+      </w:r>
+      <w:r>
+        <w:rPr>
+          <w:i/>
+        </w:rPr>
+        <w:t>Environmental Modelling &amp; Software, 52</w:t>
+      </w:r>
+      <w:r>
+        <w:t>, 1-4. doi:</w:t>
+      </w:r>
+      <w:hyperlink r:id="rId11" w:history="1">
+        <w:r>
+          <w:rPr>
+            <w:rStyle w:val="Hyperlink"/>
+          </w:rPr>
+          <w:t>https://doi.org/10.1016/j.envsoft.2013.10.010</w:t>
+        </w:r>
+      </w:hyperlink>
+    </w:p>
+    <w:p>
+      <w:pPr>
+        <w:pStyle w:val="EndNoteBibliography"/>
+        <w:spacing w:after="0"/>
+        <w:ind w:left="720" w:hanging="720"/>
+      </w:pPr>
+      <w:r>
         <w:t xml:space="preserve">Müller, M. J., &amp; Szegedi, A. (2002). Effects of Interrater Reliability of Psychopathologic Assessment on Power and Sample Size Calculations in Clinical Trials. </w:t>
       </w:r>
       <w:r>
@@ -3573,7 +4092,7 @@
       <w:r>
         <w:t xml:space="preserve">(3).  Retrieved from </w:t>
       </w:r>
-      <w:hyperlink r:id="rId11" w:history="1">
+      <w:hyperlink r:id="rId12" w:history="1">
         <w:r>
           <w:rPr>
             <w:rStyle w:val="Hyperlink"/>
@@ -3608,17 +4127,25 @@
         <w:ind w:left="720" w:hanging="720"/>
       </w:pPr>
       <w:r>
-        <w:t xml:space="preserve">O'Hagan, A., Stevens, J. W., &amp; Campbell, M. J. (2005). Assurance in clinical trial design. </w:t>
+        <w:t xml:space="preserve">Norman, G. R., Sloan, J. A., &amp; Wyrwich, K. W. (2003). Interpretation of Changes in Health-Related Quality of Life: The Remarkable Universality of Half a Standard Deviation. </w:t>
       </w:r>
       <w:r>
         <w:rPr>
           <w:i/>
         </w:rPr>
-        <w:t>Pharmaceutical Statistics, 4</w:t>
-      </w:r>
-      <w:r>
-        <w:t>(3), 187-201. doi:10.1002/pst.175</w:t>
-      </w:r>
+        <w:t>Medical Care, 41</w:t>
+      </w:r>
+      <w:r>
+        <w:t xml:space="preserve">(5), 582-592.  Retrieved from </w:t>
+      </w:r>
+      <w:hyperlink r:id="rId13" w:history="1">
+        <w:r>
+          <w:rPr>
+            <w:rStyle w:val="Hyperlink"/>
+          </w:rPr>
+          <w:t>http://www.jstor.org.ezp.lib.unimelb.edu.au/stable/3768017</w:t>
+        </w:r>
+      </w:hyperlink>
     </w:p>
     <w:p>
       <w:pPr>
@@ -3627,6 +4154,25 @@
         <w:ind w:left="720" w:hanging="720"/>
       </w:pPr>
       <w:r>
+        <w:t xml:space="preserve">O'Hagan, A., Stevens, J. W., &amp; Campbell, M. J. (2005). Assurance in clinical trial design. </w:t>
+      </w:r>
+      <w:r>
+        <w:rPr>
+          <w:i/>
+        </w:rPr>
+        <w:t>Pharmaceutical Statistics, 4</w:t>
+      </w:r>
+      <w:r>
+        <w:t>(3), 187-201. doi:10.1002/pst.175</w:t>
+      </w:r>
+    </w:p>
+    <w:p>
+      <w:pPr>
+        <w:pStyle w:val="EndNoteBibliography"/>
+        <w:spacing w:after="0"/>
+        <w:ind w:left="720" w:hanging="720"/>
+      </w:pPr>
+      <w:r>
         <w:t xml:space="preserve">Open Science Collaboration. (2015). Estimating the reproducibility of psychological science. </w:t>
       </w:r>
       <w:r>
@@ -3638,7 +4184,7 @@
       <w:r>
         <w:t xml:space="preserve">(6251).  Retrieved from </w:t>
       </w:r>
-      <w:hyperlink r:id="rId12" w:history="1">
+      <w:hyperlink r:id="rId14" w:history="1">
         <w:r>
           <w:rPr>
             <w:rStyle w:val="Hyperlink"/>
@@ -3692,16 +4238,16 @@
         <w:ind w:left="720" w:hanging="720"/>
       </w:pPr>
       <w:r>
-        <w:t xml:space="preserve">Taylor, D. J., &amp; Muller, K. E. (1996). Bias in linear model power and sample size calculation due to estimating noncentrality. </w:t>
+        <w:t xml:space="preserve">Schönbrodt, F. D., &amp; Wagenmakers, E.-J. (2017). Bayes factor design analysis: Planning for compelling evidence. </w:t>
       </w:r>
       <w:r>
         <w:rPr>
           <w:i/>
         </w:rPr>
-        <w:t>Communications in Statistics - Theory and Methods, 25</w:t>
-      </w:r>
-      <w:r>
-        <w:t>(7), 1595-1610. doi:10.1080/03610929608831787</w:t>
+        <w:t>Psychonomic Bulletin &amp; Review</w:t>
+      </w:r>
+      <w:r>
+        <w:t>. doi:10.3758/s13423-017-1230-y</w:t>
       </w:r>
     </w:p>
     <w:p>
@@ -3711,17 +4257,16 @@
         <w:ind w:left="720" w:hanging="720"/>
       </w:pPr>
       <w:r>
-        <w:lastRenderedPageBreak/>
-        <w:t xml:space="preserve">Thompson, S., Ekelund, U., Jebb, S., Lindroos, A. K., Mander, A., Sharp, S., . . . Wilks, D. (2011). A proposed method of bias adjustment for meta-analyses of published observational studies. </w:t>
+        <w:t xml:space="preserve">Taylor, D. J., &amp; Muller, K. E. (1996). Bias in linear model power and sample size calculation due to estimating noncentrality. </w:t>
       </w:r>
       <w:r>
         <w:rPr>
           <w:i/>
         </w:rPr>
-        <w:t>International Journal of Epidemiology, 40</w:t>
-      </w:r>
-      <w:r>
-        <w:t>(3), 765-777. doi:10.1093/ije/dyq248</w:t>
+        <w:t>Communications in Statistics - Theory and Methods, 25</w:t>
+      </w:r>
+      <w:r>
+        <w:t>(7), 1595-1610. doi:10.1080/03610929608831787</w:t>
       </w:r>
     </w:p>
     <w:p>
@@ -3731,16 +4276,16 @@
         <w:ind w:left="720" w:hanging="720"/>
       </w:pPr>
       <w:r>
-        <w:t xml:space="preserve">Wagenmakers, E.-J., Verhagen, J., Ly, A., Bakker, M., Lee, M. D., Matzke, D., . . . Morey, R. D. (2015). A power fallacy. </w:t>
+        <w:t xml:space="preserve">Thompson, S., Ekelund, U., Jebb, S., Lindroos, A. K., Mander, A., Sharp, S., . . . Wilks, D. (2011). A proposed method of bias adjustment for meta-analyses of published observational studies. </w:t>
       </w:r>
       <w:r>
         <w:rPr>
           <w:i/>
         </w:rPr>
-        <w:t>Behavior Research Methods, 47</w:t>
-      </w:r>
-      <w:r>
-        <w:t>(4), 913-917. doi:10.3758/s13428-014-0517-4</w:t>
+        <w:t>International Journal of Epidemiology, 40</w:t>
+      </w:r>
+      <w:r>
+        <w:t>(3), 765-777. doi:10.1093/ije/dyq248</w:t>
       </w:r>
     </w:p>
     <w:p>
@@ -3749,16 +4294,16 @@
         <w:ind w:left="720" w:hanging="720"/>
       </w:pPr>
       <w:r>
-        <w:t xml:space="preserve">Wagenmakers, E.-J., Wetzels, R., Borsboom, D., van der Maas, H. L. J., &amp; Kievit, R. A. (2012). An Agenda for Purely Confirmatory Research. </w:t>
+        <w:t xml:space="preserve">Wagenmakers, E.-J., Verhagen, J., Ly, A., Bakker, M., Lee, M. D., Matzke, D., . . . Morey, R. D. (2015). A power fallacy. </w:t>
       </w:r>
       <w:r>
         <w:rPr>
           <w:i/>
         </w:rPr>
-        <w:t>Perspectives on Psychological Science, 7</w:t>
-      </w:r>
-      <w:r>
-        <w:t>(6), 632-638. doi:10.1177/1745691612463078</w:t>
+        <w:t>Behavior Research Methods, 47</w:t>
+      </w:r>
+      <w:r>
+        <w:t>(4), 913-917. doi:10.3758/s13428-014-0517-4</w:t>
       </w:r>
     </w:p>
     <w:p>

</xml_diff>

<commit_message>
Updating files - updating bayesian things in approaches, updating diagram and minor adjusts in effect size measures
</commit_message>
<xml_diff>
--- a/Approaches to formal sample size determination.docx
+++ b/Approaches to formal sample size determination.docx
@@ -17,21 +17,27 @@
       <w:pPr>
         <w:spacing w:after="0" w:line="360" w:lineRule="auto"/>
         <w:ind w:firstLine="720"/>
-        <w:rPr>
-          <w:rFonts w:cstheme="minorHAnsi"/>
-        </w:rPr>
-      </w:pPr>
-      <w:r>
-        <w:t xml:space="preserve">There are three main approaches to </w:t>
-      </w:r>
-      <w:r>
-        <w:t>selecting effect sizes for use in formal sample size planning</w:t>
-      </w:r>
-      <w:r>
-        <w:t xml:space="preserve">. </w:t>
-      </w:r>
-      <w:r>
-        <w:t xml:space="preserve">One approach is to estimate the expected effect </w:t>
+      </w:pPr>
+      <w:r>
+        <w:t xml:space="preserve">Researchers routinely have to decide upon the sample size they include in their research. If they decide to use formal sample size planning tools like power analysis to do so, they are required to specify the effect size and other parameters that are required for power analysis. </w:t>
+      </w:r>
+      <w:r>
+        <w:t xml:space="preserve">There are </w:t>
+      </w:r>
+      <w:r>
+        <w:t>two commonly used approaches reported by psychologists,</w:t>
+      </w:r>
+      <w:r>
+        <w:t xml:space="preserve"> </w:t>
+      </w:r>
+      <w:r>
+        <w:t>estimat</w:t>
+      </w:r>
+      <w:r>
+        <w:t>ing</w:t>
+      </w:r>
+      <w:r>
+        <w:t xml:space="preserve"> the expected effect </w:t>
       </w:r>
       <w:r>
         <w:t>size</w:t>
@@ -58,10 +64,16 @@
         <w:fldChar w:fldCharType="end"/>
       </w:r>
       <w:r>
-        <w:t xml:space="preserve">. Another </w:t>
-      </w:r>
-      <w:r>
-        <w:t xml:space="preserve">approach is to use the minimum interesting or clinically significant effect </w:t>
+        <w:t>,</w:t>
+      </w:r>
+      <w:r>
+        <w:t xml:space="preserve"> us</w:t>
+      </w:r>
+      <w:r>
+        <w:t>ing</w:t>
+      </w:r>
+      <w:r>
+        <w:t xml:space="preserve"> the minimum interesting or clinically significant effect </w:t>
       </w:r>
       <w:r>
         <w:t xml:space="preserve">size </w:t>
@@ -85,7 +97,31 @@
         <w:fldChar w:fldCharType="end"/>
       </w:r>
       <w:r>
-        <w:t xml:space="preserve">. </w:t>
+        <w:t xml:space="preserve"> and using estimates from pilot studies </w:t>
+      </w:r>
+      <w:r>
+        <w:fldChar w:fldCharType="begin"/>
+      </w:r>
+      <w:r>
+        <w:instrText xml:space="preserve"> ADDIN EN.CITE &lt;EndNote&gt;&lt;Cite&gt;&lt;Author&gt;Albers&lt;/Author&gt;&lt;Year&gt;2018&lt;/Year&gt;&lt;RecNum&gt;942&lt;/RecNum&gt;&lt;DisplayText&gt;(Albers &amp;amp; Lakens, 2018)&lt;/DisplayText&gt;&lt;record&gt;&lt;rec-number&gt;942&lt;/rec-number&gt;&lt;foreign-keys&gt;&lt;key app="EN" db-id="9xrafw5sx95dvre9w5hpevd89fzwtwr9twsw" timestamp="1534293573"&gt;942&lt;/key&gt;&lt;/foreign-keys&gt;&lt;ref-type name="Journal Article"&gt;17&lt;/ref-type&gt;&lt;contributors&gt;&lt;authors&gt;&lt;author&gt;Albers, Casper&lt;/author&gt;&lt;author&gt;Lakens, Daniël&lt;/author&gt;&lt;/authors&gt;&lt;/contributors&gt;&lt;titles&gt;&lt;title&gt;When power analyses based on pilot data are biased: Inaccurate effect size estimators and follow-up bias&lt;/title&gt;&lt;secondary-title&gt;Journal of Experimental Social Psychology&lt;/secondary-title&gt;&lt;/titles&gt;&lt;periodical&gt;&lt;full-title&gt;Journal of Experimental Social Psychology&lt;/full-title&gt;&lt;/periodical&gt;&lt;pages&gt;187-195&lt;/pages&gt;&lt;volume&gt;74&lt;/volume&gt;&lt;keywords&gt;&lt;keyword&gt;Effect size&lt;/keyword&gt;&lt;keyword&gt;Power analysis&lt;/keyword&gt;&lt;keyword&gt;Follow-up bias&lt;/keyword&gt;&lt;keyword&gt;Eta-squared&lt;/keyword&gt;&lt;keyword&gt;Omega-squared&lt;/keyword&gt;&lt;keyword&gt;Epsilon-squared&lt;/keyword&gt;&lt;/keywords&gt;&lt;dates&gt;&lt;year&gt;2018&lt;/year&gt;&lt;pub-dates&gt;&lt;date&gt;2018/01/01/&lt;/date&gt;&lt;/pub-dates&gt;&lt;/dates&gt;&lt;isbn&gt;0022-1031&lt;/isbn&gt;&lt;urls&gt;&lt;related-urls&gt;&lt;url&gt;http://www.sciencedirect.com/science/article/pii/S002210311630230X&lt;/url&gt;&lt;/related-urls&gt;&lt;/urls&gt;&lt;electronic-resource-num&gt;https://doi.org/10.1016/j.jesp.2017.09.004&lt;/electronic-resource-num&gt;&lt;/record&gt;&lt;/Cite&gt;&lt;/EndNote&gt;</w:instrText>
+      </w:r>
+      <w:r>
+        <w:fldChar w:fldCharType="separate"/>
+      </w:r>
+      <w:r>
+        <w:rPr>
+          <w:noProof/>
+        </w:rPr>
+        <w:t>(Albers &amp; Lakens, 2018)</w:t>
+      </w:r>
+      <w:r>
+        <w:fldChar w:fldCharType="end"/>
+      </w:r>
+      <w:r>
+        <w:t>.</w:t>
+      </w:r>
+      <w:r>
+        <w:t xml:space="preserve"> </w:t>
       </w:r>
       <w:r>
         <w:rPr>
@@ -97,7 +133,7 @@
         <w:rPr>
           <w:rFonts w:cstheme="minorHAnsi"/>
         </w:rPr>
-        <w:t>third</w:t>
+        <w:t>fourth</w:t>
       </w:r>
       <w:r>
         <w:rPr>
@@ -121,13 +157,31 @@
         <w:rPr>
           <w:rFonts w:cstheme="minorHAnsi"/>
         </w:rPr>
+        <w:t xml:space="preserve">that is less commonly employed </w:t>
+      </w:r>
+      <w:r>
+        <w:rPr>
+          <w:rFonts w:cstheme="minorHAnsi"/>
+        </w:rPr>
         <w:t xml:space="preserve">is to use a Bayesian prior distribution </w:t>
       </w:r>
       <w:r>
         <w:rPr>
           <w:rFonts w:cstheme="minorHAnsi"/>
         </w:rPr>
-        <w:t>over effect sizes and parameters in order to estimate ‘assurance’, the probability</w:t>
+        <w:t>over effect sizes and parameters</w:t>
+      </w:r>
+      <w:r>
+        <w:rPr>
+          <w:rFonts w:cstheme="minorHAnsi"/>
+        </w:rPr>
+        <w:t xml:space="preserve">, either to </w:t>
+      </w:r>
+      <w:r>
+        <w:rPr>
+          <w:rFonts w:cstheme="minorHAnsi"/>
+        </w:rPr>
+        <w:t>estimate ‘assurance’, the probability</w:t>
       </w:r>
       <w:r>
         <w:rPr>
@@ -194,82 +248,145 @@
         <w:rPr>
           <w:rFonts w:cstheme="minorHAnsi"/>
         </w:rPr>
+        <w:t xml:space="preserve">, or the probability of developing </w:t>
+      </w:r>
+      <w:r>
+        <w:rPr>
+          <w:rFonts w:cstheme="minorHAnsi"/>
+        </w:rPr>
+        <w:t>convincing</w:t>
+      </w:r>
+      <w:r>
+        <w:rPr>
+          <w:rFonts w:cstheme="minorHAnsi"/>
+        </w:rPr>
+        <w:t xml:space="preserve"> evidence or</w:t>
+      </w:r>
+      <w:r>
+        <w:rPr>
+          <w:rFonts w:cstheme="minorHAnsi"/>
+        </w:rPr>
+        <w:t xml:space="preserve"> precise interval estimates</w:t>
+      </w:r>
+      <w:r>
+        <w:rPr>
+          <w:rFonts w:cstheme="minorHAnsi"/>
+        </w:rPr>
+        <w:t xml:space="preserve"> in Bayesian analyses. </w:t>
+      </w:r>
+    </w:p>
+    <w:p>
+      <w:pPr>
+        <w:spacing w:after="0" w:line="360" w:lineRule="auto"/>
+        <w:ind w:firstLine="720"/>
+        <w:rPr>
+          <w:rFonts w:cstheme="minorHAnsi"/>
+        </w:rPr>
+      </w:pPr>
+      <w:r>
+        <w:t xml:space="preserve">Any formal sample size determination </w:t>
+      </w:r>
+      <w:r>
+        <w:t xml:space="preserve">method </w:t>
+      </w:r>
+      <w:r>
+        <w:t>posits a hypothetical scenario (or probability distribution</w:t>
+      </w:r>
+      <w:r>
+        <w:t xml:space="preserve"> over effect sizes</w:t>
+      </w:r>
+      <w:r>
+        <w:t>) and is only meaningful with regards to the proposed parameter value</w:t>
+      </w:r>
+      <w:r>
+        <w:t>s</w:t>
+      </w:r>
+      <w:r>
+        <w:t xml:space="preserve"> or prior distribution</w:t>
+      </w:r>
+      <w:r>
         <w:t>.</w:t>
       </w:r>
       <w:r>
-        <w:rPr>
-          <w:rFonts w:cstheme="minorHAnsi"/>
-        </w:rPr>
         <w:t xml:space="preserve"> </w:t>
       </w:r>
       <w:r>
-        <w:t xml:space="preserve">Any formal sample size determination posits a hypothetical scenario (or probability distribution over </w:t>
-      </w:r>
-      <w:r>
-        <w:t xml:space="preserve">different </w:t>
-      </w:r>
-      <w:r>
-        <w:t>scenarios</w:t>
-      </w:r>
-      <w:r>
-        <w:t xml:space="preserve"> in the case of Assurance</w:t>
-      </w:r>
-      <w:r>
-        <w:t>) and is only meaningful with regards to the proposed parameter value</w:t>
-      </w:r>
-      <w:r>
+        <w:rPr>
+          <w:rFonts w:cstheme="minorHAnsi"/>
+        </w:rPr>
+        <w:t xml:space="preserve">Estimating the effect, minimum effect of interest or using a Bayesian prior distribution </w:t>
+      </w:r>
+      <w:r>
+        <w:rPr>
+          <w:rFonts w:cstheme="minorHAnsi"/>
+        </w:rPr>
+        <w:t xml:space="preserve">may be appropriate in different circumstances, </w:t>
+      </w:r>
+      <w:r>
+        <w:rPr>
+          <w:rFonts w:cstheme="minorHAnsi"/>
+        </w:rPr>
+        <w:t xml:space="preserve">although they provide different information. </w:t>
+      </w:r>
+      <w:r>
+        <w:rPr>
+          <w:rFonts w:cstheme="minorHAnsi"/>
+        </w:rPr>
+        <w:t>This chapter outlines these different approaches to selecting effect sizes in formal power analysis and clearly explains the implications of each approach</w:t>
+      </w:r>
+      <w:r>
+        <w:rPr>
+          <w:rFonts w:cstheme="minorHAnsi"/>
+        </w:rPr>
+        <w:t xml:space="preserve">, as well as </w:t>
+      </w:r>
+      <w:r>
+        <w:rPr>
+          <w:rFonts w:cstheme="minorHAnsi"/>
+        </w:rPr>
+        <w:t xml:space="preserve">reinforcing the </w:t>
+      </w:r>
+      <w:r>
+        <w:rPr>
+          <w:rFonts w:cstheme="minorHAnsi"/>
+        </w:rPr>
+        <w:t>warning</w:t>
+      </w:r>
+      <w:r>
+        <w:rPr>
+          <w:rFonts w:cstheme="minorHAnsi"/>
+        </w:rPr>
         <w:t>s</w:t>
       </w:r>
       <w:r>
-        <w:t xml:space="preserve"> or prior distribution</w:t>
-      </w:r>
-      <w:r>
-        <w:t>.</w:t>
-      </w:r>
-      <w:r>
+        <w:rPr>
+          <w:rFonts w:cstheme="minorHAnsi"/>
+        </w:rPr>
         <w:t xml:space="preserve"> </w:t>
       </w:r>
       <w:r>
         <w:rPr>
           <w:rFonts w:cstheme="minorHAnsi"/>
         </w:rPr>
-        <w:t xml:space="preserve">All three methods </w:t>
-      </w:r>
-      <w:r>
-        <w:rPr>
-          <w:rFonts w:cstheme="minorHAnsi"/>
-        </w:rPr>
-        <w:t xml:space="preserve">of effect size selection </w:t>
-      </w:r>
-      <w:r>
-        <w:rPr>
-          <w:rFonts w:cstheme="minorHAnsi"/>
-        </w:rPr>
-        <w:t xml:space="preserve">may be appropriate in different circumstances, </w:t>
-      </w:r>
-      <w:r>
-        <w:rPr>
-          <w:rFonts w:cstheme="minorHAnsi"/>
-        </w:rPr>
-        <w:t xml:space="preserve">although they provide different information. </w:t>
-      </w:r>
-      <w:r>
-        <w:rPr>
-          <w:rFonts w:cstheme="minorHAnsi"/>
-        </w:rPr>
-        <w:t xml:space="preserve">This chapter outlines these different approaches to selecting effect sizes in formal power analysis and clearly explains the implications of selecting sample sizes based on each approach. </w:t>
-      </w:r>
-      <w:r>
-        <w:rPr>
-          <w:rFonts w:cstheme="minorHAnsi"/>
-        </w:rPr>
-        <w:t>One of the difficulties researchers have when performing formal sample size planning is appropriately selecting parameters for use in power analysis [cite interviews and survey].</w:t>
-      </w:r>
-      <w:r>
-        <w:t xml:space="preserve"> </w:t>
-      </w:r>
-      <w:r>
-        <w:t xml:space="preserve">This chapter fills a clear gap in the research literature by giving a clear and succinct explanation of what information is given under these different approaches to selecting effect sizes and where they will be appropriate. </w:t>
+        <w:t xml:space="preserve">that have been provided </w:t>
+      </w:r>
+      <w:r>
+        <w:rPr>
+          <w:rFonts w:cstheme="minorHAnsi"/>
+        </w:rPr>
+        <w:t>against</w:t>
+      </w:r>
+      <w:r>
+        <w:rPr>
+          <w:rFonts w:cstheme="minorHAnsi"/>
+        </w:rPr>
+        <w:t xml:space="preserve"> using </w:t>
+      </w:r>
+      <w:r>
+        <w:rPr>
+          <w:rFonts w:cstheme="minorHAnsi"/>
+        </w:rPr>
+        <w:t>effect size estimates from pilot studies.</w:t>
       </w:r>
     </w:p>
     <w:p>
@@ -284,9 +401,9 @@
           <w:noProof/>
         </w:rPr>
         <w:drawing>
-          <wp:inline distT="0" distB="0" distL="0" distR="0" wp14:anchorId="4F8816B3" wp14:editId="4B636699">
-            <wp:extent cx="5591979" cy="3848986"/>
-            <wp:effectExtent l="0" t="0" r="8890" b="0"/>
+          <wp:inline distT="0" distB="0" distL="0" distR="0" wp14:anchorId="1FBA96B4" wp14:editId="361C5CD0">
+            <wp:extent cx="5731510" cy="4031615"/>
+            <wp:effectExtent l="0" t="0" r="2540" b="6985"/>
             <wp:docPr id="1" name="Picture 1"/>
             <wp:cNvGraphicFramePr>
               <a:graphicFrameLocks xmlns:a="http://schemas.openxmlformats.org/drawingml/2006/main" noChangeAspect="1"/>
@@ -298,27 +415,20 @@
                     <pic:cNvPr id="1" name=""/>
                     <pic:cNvPicPr/>
                   </pic:nvPicPr>
-                  <pic:blipFill rotWithShape="1">
+                  <pic:blipFill>
                     <a:blip r:embed="rId5"/>
-                    <a:srcRect t="2573" b="1936"/>
-                    <a:stretch/>
+                    <a:stretch>
+                      <a:fillRect/>
+                    </a:stretch>
                   </pic:blipFill>
-                  <pic:spPr bwMode="auto">
+                  <pic:spPr>
                     <a:xfrm>
                       <a:off x="0" y="0"/>
-                      <a:ext cx="5598386" cy="3853396"/>
+                      <a:ext cx="5731510" cy="4031615"/>
                     </a:xfrm>
                     <a:prstGeom prst="rect">
                       <a:avLst/>
                     </a:prstGeom>
-                    <a:ln>
-                      <a:noFill/>
-                    </a:ln>
-                    <a:extLst>
-                      <a:ext uri="{53640926-AAD7-44D8-BBD7-CCE9431645EC}">
-                        <a14:shadowObscured xmlns:a14="http://schemas.microsoft.com/office/drawing/2010/main"/>
-                      </a:ext>
-                    </a:extLst>
                   </pic:spPr>
                 </pic:pic>
               </a:graphicData>
@@ -326,6 +436,8 @@
           </wp:inline>
         </w:drawing>
       </w:r>
+      <w:bookmarkStart w:id="0" w:name="_GoBack"/>
+      <w:bookmarkEnd w:id="0"/>
     </w:p>
     <w:p>
       <w:pPr>
@@ -335,6 +447,7 @@
         <w:rPr>
           <w:rFonts w:cstheme="minorHAnsi"/>
         </w:rPr>
+        <w:lastRenderedPageBreak/>
         <w:t xml:space="preserve">Figure </w:t>
       </w:r>
       <w:r>
@@ -367,7 +480,180 @@
         <w:pStyle w:val="Heading2"/>
       </w:pPr>
       <w:r>
-        <w:lastRenderedPageBreak/>
+        <w:t xml:space="preserve">Terms </w:t>
+      </w:r>
+    </w:p>
+    <w:p>
+      <w:r>
+        <w:t>Box [Definitions]</w:t>
+      </w:r>
+    </w:p>
+    <w:p>
+      <w:pPr>
+        <w:pBdr>
+          <w:top w:val="single" w:sz="4" w:space="1" w:color="auto"/>
+          <w:left w:val="single" w:sz="4" w:space="4" w:color="auto"/>
+          <w:bottom w:val="single" w:sz="4" w:space="1" w:color="auto"/>
+          <w:right w:val="single" w:sz="4" w:space="4" w:color="auto"/>
+        </w:pBdr>
+      </w:pPr>
+      <w:r>
+        <w:t xml:space="preserve">Power analysis </w:t>
+      </w:r>
+    </w:p>
+    <w:p>
+      <w:pPr>
+        <w:pBdr>
+          <w:top w:val="single" w:sz="4" w:space="1" w:color="auto"/>
+          <w:left w:val="single" w:sz="4" w:space="4" w:color="auto"/>
+          <w:bottom w:val="single" w:sz="4" w:space="1" w:color="auto"/>
+          <w:right w:val="single" w:sz="4" w:space="4" w:color="auto"/>
+        </w:pBdr>
+      </w:pPr>
+    </w:p>
+    <w:p>
+      <w:pPr>
+        <w:pBdr>
+          <w:top w:val="single" w:sz="4" w:space="1" w:color="auto"/>
+          <w:left w:val="single" w:sz="4" w:space="4" w:color="auto"/>
+          <w:bottom w:val="single" w:sz="4" w:space="1" w:color="auto"/>
+          <w:right w:val="single" w:sz="4" w:space="4" w:color="auto"/>
+        </w:pBdr>
+      </w:pPr>
+      <w:r>
+        <w:t>Accuracy in Parameter Estimation (</w:t>
+      </w:r>
+      <w:proofErr w:type="spellStart"/>
+      <w:r>
+        <w:t>AiPE</w:t>
+      </w:r>
+      <w:proofErr w:type="spellEnd"/>
+      <w:r>
+        <w:t>)</w:t>
+      </w:r>
+    </w:p>
+    <w:p>
+      <w:pPr>
+        <w:pBdr>
+          <w:top w:val="single" w:sz="4" w:space="1" w:color="auto"/>
+          <w:left w:val="single" w:sz="4" w:space="4" w:color="auto"/>
+          <w:bottom w:val="single" w:sz="4" w:space="1" w:color="auto"/>
+          <w:right w:val="single" w:sz="4" w:space="4" w:color="auto"/>
+        </w:pBdr>
+      </w:pPr>
+    </w:p>
+    <w:p>
+      <w:pPr>
+        <w:pBdr>
+          <w:top w:val="single" w:sz="4" w:space="1" w:color="auto"/>
+          <w:left w:val="single" w:sz="4" w:space="4" w:color="auto"/>
+          <w:bottom w:val="single" w:sz="4" w:space="1" w:color="auto"/>
+          <w:right w:val="single" w:sz="4" w:space="4" w:color="auto"/>
+        </w:pBdr>
+      </w:pPr>
+      <w:r>
+        <w:t xml:space="preserve">Bayesian Design Prior </w:t>
+      </w:r>
+    </w:p>
+    <w:p>
+      <w:pPr>
+        <w:pBdr>
+          <w:top w:val="single" w:sz="4" w:space="1" w:color="auto"/>
+          <w:left w:val="single" w:sz="4" w:space="4" w:color="auto"/>
+          <w:bottom w:val="single" w:sz="4" w:space="1" w:color="auto"/>
+          <w:right w:val="single" w:sz="4" w:space="4" w:color="auto"/>
+        </w:pBdr>
+      </w:pPr>
+    </w:p>
+    <w:p>
+      <w:pPr>
+        <w:pBdr>
+          <w:top w:val="single" w:sz="4" w:space="1" w:color="auto"/>
+          <w:left w:val="single" w:sz="4" w:space="4" w:color="auto"/>
+          <w:bottom w:val="single" w:sz="4" w:space="1" w:color="auto"/>
+          <w:right w:val="single" w:sz="4" w:space="4" w:color="auto"/>
+        </w:pBdr>
+      </w:pPr>
+      <w:r>
+        <w:t xml:space="preserve">Bayesian Analysis Prior </w:t>
+      </w:r>
+    </w:p>
+    <w:p>
+      <w:pPr>
+        <w:pBdr>
+          <w:top w:val="single" w:sz="4" w:space="1" w:color="auto"/>
+          <w:left w:val="single" w:sz="4" w:space="4" w:color="auto"/>
+          <w:bottom w:val="single" w:sz="4" w:space="1" w:color="auto"/>
+          <w:right w:val="single" w:sz="4" w:space="4" w:color="auto"/>
+        </w:pBdr>
+      </w:pPr>
+    </w:p>
+    <w:p>
+      <w:pPr>
+        <w:pBdr>
+          <w:top w:val="single" w:sz="4" w:space="1" w:color="auto"/>
+          <w:left w:val="single" w:sz="4" w:space="4" w:color="auto"/>
+          <w:bottom w:val="single" w:sz="4" w:space="1" w:color="auto"/>
+          <w:right w:val="single" w:sz="4" w:space="4" w:color="auto"/>
+        </w:pBdr>
+      </w:pPr>
+      <w:r>
+        <w:t xml:space="preserve">Sampling distribution </w:t>
+      </w:r>
+    </w:p>
+    <w:p>
+      <w:pPr>
+        <w:pBdr>
+          <w:top w:val="single" w:sz="4" w:space="1" w:color="auto"/>
+          <w:left w:val="single" w:sz="4" w:space="4" w:color="auto"/>
+          <w:bottom w:val="single" w:sz="4" w:space="1" w:color="auto"/>
+          <w:right w:val="single" w:sz="4" w:space="4" w:color="auto"/>
+        </w:pBdr>
+      </w:pPr>
+      <w:r>
+        <w:t xml:space="preserve">The probability distribution of a random variable under a given </w:t>
+      </w:r>
+    </w:p>
+    <w:p>
+      <w:pPr>
+        <w:pBdr>
+          <w:top w:val="single" w:sz="4" w:space="1" w:color="auto"/>
+          <w:left w:val="single" w:sz="4" w:space="4" w:color="auto"/>
+          <w:bottom w:val="single" w:sz="4" w:space="1" w:color="auto"/>
+          <w:right w:val="single" w:sz="4" w:space="4" w:color="auto"/>
+        </w:pBdr>
+      </w:pPr>
+      <w:r>
+        <w:br/>
+        <w:t xml:space="preserve">Test statistic </w:t>
+      </w:r>
+    </w:p>
+    <w:p>
+      <w:pPr>
+        <w:pBdr>
+          <w:top w:val="single" w:sz="4" w:space="1" w:color="auto"/>
+          <w:left w:val="single" w:sz="4" w:space="4" w:color="auto"/>
+          <w:bottom w:val="single" w:sz="4" w:space="1" w:color="auto"/>
+          <w:right w:val="single" w:sz="4" w:space="4" w:color="auto"/>
+        </w:pBdr>
+      </w:pPr>
+    </w:p>
+    <w:p>
+      <w:pPr>
+        <w:pBdr>
+          <w:top w:val="single" w:sz="4" w:space="1" w:color="auto"/>
+          <w:left w:val="single" w:sz="4" w:space="4" w:color="auto"/>
+          <w:bottom w:val="single" w:sz="4" w:space="1" w:color="auto"/>
+          <w:right w:val="single" w:sz="4" w:space="4" w:color="auto"/>
+        </w:pBdr>
+      </w:pPr>
+    </w:p>
+    <w:p/>
+    <w:p>
+      <w:pPr>
+        <w:pStyle w:val="Heading2"/>
+      </w:pPr>
+      <w:r>
         <w:t xml:space="preserve">Approaches to formal </w:t>
       </w:r>
       <w:r>
@@ -391,7 +677,7 @@
       <w:r>
         <w:t xml:space="preserve">In frequentist sample size determination, such as power analysis or </w:t>
       </w:r>
-      <w:bookmarkStart w:id="0" w:name="_Hlk523129317"/>
+      <w:bookmarkStart w:id="1" w:name="_Hlk523129317"/>
       <w:r>
         <w:t>Accuracy in Parameter Estimation (</w:t>
       </w:r>
@@ -403,43 +689,132 @@
       <w:r>
         <w:t>)</w:t>
       </w:r>
-      <w:bookmarkEnd w:id="0"/>
-      <w:r>
-        <w:t xml:space="preserve">, researchers must specify an alternative hypothesis </w:t>
-      </w:r>
-      <w:r>
-        <w:rPr>
-          <w:rFonts w:cstheme="minorHAnsi"/>
-        </w:rPr>
-        <w:t xml:space="preserve">in </w:t>
-      </w:r>
-      <w:proofErr w:type="gramStart"/>
-      <w:r>
-        <w:rPr>
-          <w:rFonts w:cstheme="minorHAnsi"/>
-        </w:rPr>
-        <w:t>sufficient</w:t>
-      </w:r>
-      <w:proofErr w:type="gramEnd"/>
-      <w:r>
-        <w:rPr>
-          <w:rFonts w:cstheme="minorHAnsi"/>
-        </w:rPr>
-        <w:t xml:space="preserve"> detail to determine the sampling distribution of the test statistic under the alternative hypothesis. This allows for an examination of the expected behaviour of a </w:t>
-      </w:r>
-      <w:proofErr w:type="gramStart"/>
-      <w:r>
-        <w:rPr>
-          <w:rFonts w:cstheme="minorHAnsi"/>
-        </w:rPr>
-        <w:t>particular statistical</w:t>
-      </w:r>
-      <w:proofErr w:type="gramEnd"/>
-      <w:r>
-        <w:rPr>
-          <w:rFonts w:cstheme="minorHAnsi"/>
-        </w:rPr>
-        <w:t xml:space="preserve"> analysis under the specified alternative hypothesis. For relatively simple designs (e.g., for a comparison of the mean scores of two independent groups or correlational analysis) the specification of a single standardised effect size characterises the sampling distribution under the alternative hypothesis adequately for power analysis </w:t>
+      <w:bookmarkEnd w:id="1"/>
+      <w:r>
+        <w:t xml:space="preserve">, researchers must specify </w:t>
+      </w:r>
+      <w:r>
+        <w:t>an</w:t>
+      </w:r>
+      <w:r>
+        <w:t xml:space="preserve"> alternative hypothesis</w:t>
+      </w:r>
+      <w:r>
+        <w:t xml:space="preserve"> and research design</w:t>
+      </w:r>
+      <w:r>
+        <w:t xml:space="preserve"> </w:t>
+      </w:r>
+      <w:r>
+        <w:rPr>
+          <w:rFonts w:cstheme="minorHAnsi"/>
+        </w:rPr>
+        <w:t>in sufficient detail to determine the sampling distribution</w:t>
+      </w:r>
+      <w:r>
+        <w:rPr>
+          <w:rFonts w:cstheme="minorHAnsi"/>
+        </w:rPr>
+        <w:t xml:space="preserve"> </w:t>
+      </w:r>
+      <w:r>
+        <w:rPr>
+          <w:rFonts w:cstheme="minorHAnsi"/>
+        </w:rPr>
+        <w:t xml:space="preserve">of the test </w:t>
+      </w:r>
+      <w:r>
+        <w:rPr>
+          <w:rFonts w:cstheme="minorHAnsi"/>
+        </w:rPr>
+        <w:t xml:space="preserve">statistic </w:t>
+      </w:r>
+      <w:r>
+        <w:rPr>
+          <w:rFonts w:cstheme="minorHAnsi"/>
+        </w:rPr>
+        <w:t xml:space="preserve">under </w:t>
+      </w:r>
+      <w:r>
+        <w:rPr>
+          <w:rFonts w:cstheme="minorHAnsi"/>
+        </w:rPr>
+        <w:t>a specific</w:t>
+      </w:r>
+      <w:r>
+        <w:rPr>
+          <w:rFonts w:cstheme="minorHAnsi"/>
+        </w:rPr>
+        <w:t xml:space="preserve"> alternative hypothesis.</w:t>
+      </w:r>
+      <w:r>
+        <w:rPr>
+          <w:rFonts w:cstheme="minorHAnsi"/>
+        </w:rPr>
+        <w:t xml:space="preserve"> </w:t>
+      </w:r>
+      <w:r>
+        <w:rPr>
+          <w:rFonts w:cstheme="minorHAnsi"/>
+        </w:rPr>
+        <w:t>This allows for an examination of the expected behaviour of a particular statistical analysis under the specified alternative hypothesis.</w:t>
+      </w:r>
+      <w:r>
+        <w:rPr>
+          <w:rFonts w:cstheme="minorHAnsi"/>
+        </w:rPr>
+        <w:t xml:space="preserve"> </w:t>
+      </w:r>
+      <w:r>
+        <w:rPr>
+          <w:rFonts w:cstheme="minorHAnsi"/>
+        </w:rPr>
+        <w:t xml:space="preserve">For relatively simple designs (e.g., for a comparison of the mean scores of two independent groups or correlational analysis) the specification of a single standardised effect size </w:t>
+      </w:r>
+      <w:r>
+        <w:rPr>
+          <w:rFonts w:cstheme="minorHAnsi"/>
+        </w:rPr>
+        <w:t xml:space="preserve">(e.g., a Cohen’s </w:t>
+      </w:r>
+      <w:r>
+        <w:rPr>
+          <w:rFonts w:cstheme="minorHAnsi"/>
+          <w:i/>
+        </w:rPr>
+        <w:t>d</w:t>
+      </w:r>
+      <w:r>
+        <w:rPr>
+          <w:rFonts w:cstheme="minorHAnsi"/>
+          <w:i/>
+        </w:rPr>
+        <w:t xml:space="preserve"> </w:t>
+      </w:r>
+      <w:r>
+        <w:rPr>
+          <w:rFonts w:cstheme="minorHAnsi"/>
+        </w:rPr>
+        <w:t xml:space="preserve">or Pearson’s </w:t>
+      </w:r>
+      <w:r>
+        <w:rPr>
+          <w:rFonts w:cstheme="minorHAnsi"/>
+          <w:i/>
+        </w:rPr>
+        <w:t>r</w:t>
+      </w:r>
+      <w:r>
+        <w:rPr>
+          <w:rFonts w:cstheme="minorHAnsi"/>
+        </w:rPr>
+        <w:t xml:space="preserve">) and sample size </w:t>
+      </w:r>
+      <w:r>
+        <w:rPr>
+          <w:rFonts w:cstheme="minorHAnsi"/>
+        </w:rPr>
+        <w:t xml:space="preserve">characterises the sampling distribution under the alternative hypothesis adequately for power analysis </w:t>
       </w:r>
       <w:r>
         <w:rPr>
@@ -476,7 +851,31 @@
         <w:rPr>
           <w:rFonts w:cstheme="minorHAnsi"/>
         </w:rPr>
-        <w:t>. For more complex designs (e.g., when covariates are to be included or when repeated measures designs are used) additional parameters may need to be specified.</w:t>
+        <w:t>. For more complex designs (e.g., when covariates are to be included or when repeated measures designs are used) additional parameters may need to be specified</w:t>
+      </w:r>
+      <w:r>
+        <w:rPr>
+          <w:rFonts w:cstheme="minorHAnsi"/>
+        </w:rPr>
+        <w:t xml:space="preserve"> such as the correlation between repeated measures</w:t>
+      </w:r>
+      <w:r>
+        <w:rPr>
+          <w:rFonts w:cstheme="minorHAnsi"/>
+        </w:rPr>
+        <w:t xml:space="preserve"> and</w:t>
+      </w:r>
+      <w:r>
+        <w:rPr>
+          <w:rFonts w:cstheme="minorHAnsi"/>
+        </w:rPr>
+        <w:t xml:space="preserve"> the number of included variables</w:t>
+      </w:r>
+      <w:r>
+        <w:rPr>
+          <w:rFonts w:cstheme="minorHAnsi"/>
+        </w:rPr>
+        <w:t>.</w:t>
       </w:r>
     </w:p>
     <w:p>
@@ -485,6 +884,7 @@
         <w:ind w:firstLine="720"/>
       </w:pPr>
       <w:r>
+        <w:lastRenderedPageBreak/>
         <w:t>Whatever</w:t>
       </w:r>
       <w:r>
@@ -545,6 +945,54 @@
         <w:t xml:space="preserve">. </w:t>
       </w:r>
       <w:r>
+        <w:rPr>
+          <w:rFonts w:cstheme="minorHAnsi"/>
+        </w:rPr>
+        <w:t xml:space="preserve">It is arguable that there is no </w:t>
+      </w:r>
+      <w:r>
+        <w:rPr>
+          <w:rFonts w:cstheme="minorHAnsi"/>
+        </w:rPr>
+        <w:t xml:space="preserve">single </w:t>
+      </w:r>
+      <w:r>
+        <w:rPr>
+          <w:rFonts w:cstheme="minorHAnsi"/>
+        </w:rPr>
+        <w:t>true effect size</w:t>
+      </w:r>
+      <w:r>
+        <w:rPr>
+          <w:rFonts w:cstheme="minorHAnsi"/>
+        </w:rPr>
+        <w:t xml:space="preserve"> on an a priori basis</w:t>
+      </w:r>
+      <w:r>
+        <w:rPr>
+          <w:rFonts w:cstheme="minorHAnsi"/>
+        </w:rPr>
+        <w:t xml:space="preserve">, as the </w:t>
+      </w:r>
+      <w:r>
+        <w:rPr>
+          <w:rFonts w:cstheme="minorHAnsi"/>
+        </w:rPr>
+        <w:t xml:space="preserve">small differences in </w:t>
+      </w:r>
+      <w:r>
+        <w:rPr>
+          <w:rFonts w:cstheme="minorHAnsi"/>
+        </w:rPr>
+        <w:t>variability</w:t>
+      </w:r>
+      <w:r>
+        <w:rPr>
+          <w:rFonts w:cstheme="minorHAnsi"/>
+        </w:rPr>
+        <w:t xml:space="preserve"> in methods, situation and population sampled from will impact the unknown true effect size at least to a minute degree. </w:t>
+      </w:r>
+      <w:r>
         <w:t xml:space="preserve">The current paper focuses on the final level of Figure [approaches to formal sample size planning], on </w:t>
       </w:r>
       <w:r>
@@ -554,7 +1002,22 @@
         <w:t>approaches to developing effect size estimates</w:t>
       </w:r>
       <w:r>
-        <w:t xml:space="preserve"> for use in power analysis and how an interested researcher can meaningfully develop effect size estimates for use in power analysis.</w:t>
+        <w:t xml:space="preserve"> for use in power analysis</w:t>
+      </w:r>
+      <w:r>
+        <w:t xml:space="preserve">, giving straightforward advice on </w:t>
+      </w:r>
+      <w:r>
+        <w:t>how an interested researcher can meaningfully develop effect size estimates for use in</w:t>
+      </w:r>
+      <w:r>
+        <w:t xml:space="preserve"> a</w:t>
+      </w:r>
+      <w:r>
+        <w:t xml:space="preserve"> power analysis</w:t>
+      </w:r>
+      <w:r>
+        <w:t>.</w:t>
       </w:r>
     </w:p>
     <w:p>
@@ -740,6 +1203,9 @@
         <w:t xml:space="preserve"> (</w:t>
       </w:r>
       <w:r>
+        <w:t xml:space="preserve">a value </w:t>
+      </w:r>
+      <w:r>
         <w:t>commonly</w:t>
       </w:r>
       <w:r>
@@ -776,76 +1242,100 @@
         <w:ind w:firstLine="720"/>
       </w:pPr>
       <w:r>
-        <w:t xml:space="preserve">In this approach the required sample size is only as reliable as the effect size estimate that is used. Although it is not uncommon for people to suggest that power analyses could be based on pilot studies </w:t>
-      </w:r>
-      <w:r>
+        <w:t xml:space="preserve">While </w:t>
+      </w:r>
+      <w:r>
+        <w:t>this approach is the most common, it may be the most error prone as minor differences in the choice of effect sizes will lead to large differences in the sample size</w:t>
+      </w:r>
+      <w:r>
+        <w:t>s</w:t>
+      </w:r>
+      <w:r>
+        <w:t xml:space="preserve"> that result </w:t>
+      </w:r>
+      <w:r>
+        <w:rPr>
+          <w:rFonts w:ascii="Calibri" w:eastAsia="Calibri" w:hAnsi="Calibri" w:cs="Times New Roman"/>
+        </w:rPr>
         <w:fldChar w:fldCharType="begin"/>
       </w:r>
       <w:r>
-        <w:instrText xml:space="preserve"> ADDIN EN.CITE &lt;EndNote&gt;&lt;Cite&gt;&lt;Author&gt;Kim&lt;/Author&gt;&lt;Year&gt;2013&lt;/Year&gt;&lt;RecNum&gt;945&lt;/RecNum&gt;&lt;Prefix&gt;e.g.`, &lt;/Prefix&gt;&lt;DisplayText&gt;(e.g., Kim &amp;amp; Seo, 2013)&lt;/DisplayText&gt;&lt;record&gt;&lt;rec-number&gt;945&lt;/rec-number&gt;&lt;foreign-keys&gt;&lt;key app="EN" db-id="9xrafw5sx95dvre9w5hpevd89fzwtwr9twsw" timestamp="1535247220"&gt;945&lt;/key&gt;&lt;/foreign-keys&gt;&lt;ref-type name="Journal Article"&gt;17&lt;/ref-type&gt;&lt;contributors&gt;&lt;authors&gt;&lt;author&gt;Kim, Jeehyoung&lt;/author&gt;&lt;author&gt;Seo, Bong Soo&lt;/author&gt;&lt;/authors&gt;&lt;/contributors&gt;&lt;titles&gt;&lt;title&gt;How to Calculate Sample Size and Why&lt;/title&gt;&lt;secondary-title&gt;Clinics in Orthopedic Surgery&lt;/secondary-title&gt;&lt;/titles&gt;&lt;periodical&gt;&lt;full-title&gt;Clinics in Orthopedic Surgery&lt;/full-title&gt;&lt;/periodical&gt;&lt;pages&gt;235-242&lt;/pages&gt;&lt;volume&gt;5&lt;/volume&gt;&lt;number&gt;3&lt;/number&gt;&lt;dates&gt;&lt;year&gt;2013&lt;/year&gt;&lt;pub-dates&gt;&lt;date&gt;08/20&amp;#xD;06/14/received&amp;#xD;07/15/accepted&lt;/date&gt;&lt;/pub-dates&gt;&lt;/dates&gt;&lt;publisher&gt;The Korean Orthopaedic Association&lt;/publisher&gt;&lt;isbn&gt;2005-291X&amp;#xD;2005-4408&lt;/isbn&gt;&lt;accession-num&gt;PMC3758995&lt;/accession-num&gt;&lt;urls&gt;&lt;related-urls&gt;&lt;url&gt;http://www.ncbi.nlm.nih.gov/pmc/articles/PMC3758995/&lt;/url&gt;&lt;/related-urls&gt;&lt;/urls&gt;&lt;electronic-resource-num&gt;10.4055/cios.2013.5.3.235&lt;/electronic-resource-num&gt;&lt;remote-database-name&gt;PMC&lt;/remote-database-name&gt;&lt;/record&gt;&lt;/Cite&gt;&lt;/EndNote&gt;</w:instrText>
-      </w:r>
-      <w:r>
+        <w:rPr>
+          <w:rFonts w:ascii="Calibri" w:eastAsia="Calibri" w:hAnsi="Calibri" w:cs="Times New Roman"/>
+        </w:rPr>
+        <w:instrText xml:space="preserve"> ADDIN EN.CITE &lt;EndNote&gt;&lt;Cite&gt;&lt;Author&gt;Wagenmakers&lt;/Author&gt;&lt;Year&gt;2015&lt;/Year&gt;&lt;RecNum&gt;730&lt;/RecNum&gt;&lt;DisplayText&gt;(Wagenmakers et al., 2015)&lt;/DisplayText&gt;&lt;record&gt;&lt;rec-number&gt;730&lt;/rec-number&gt;&lt;foreign-keys&gt;&lt;key app="EN" db-id="9xrafw5sx95dvre9w5hpevd89fzwtwr9twsw" timestamp="1513219909"&gt;730&lt;/key&gt;&lt;/foreign-keys&gt;&lt;ref-type name="Journal Article"&gt;17&lt;/ref-type&gt;&lt;contributors&gt;&lt;authors&gt;&lt;author&gt;Wagenmakers, Eric-Jan&lt;/author&gt;&lt;author&gt;Verhagen, Josine&lt;/author&gt;&lt;author&gt;Ly, Alexander&lt;/author&gt;&lt;author&gt;Bakker, Marjan&lt;/author&gt;&lt;author&gt;Lee, Michael D&lt;/author&gt;&lt;author&gt;Matzke, Dora&lt;/author&gt;&lt;author&gt;Rouder, Jeffrey N&lt;/author&gt;&lt;author&gt;Morey, Richard D&lt;/author&gt;&lt;/authors&gt;&lt;/contributors&gt;&lt;titles&gt;&lt;title&gt;A power fallacy&lt;/title&gt;&lt;secondary-title&gt;Behavior Research Methods&lt;/secondary-title&gt;&lt;/titles&gt;&lt;periodical&gt;&lt;full-title&gt;Behavior Research Methods&lt;/full-title&gt;&lt;/periodical&gt;&lt;pages&gt;913-917&lt;/pages&gt;&lt;volume&gt;47&lt;/volume&gt;&lt;number&gt;4&lt;/number&gt;&lt;dates&gt;&lt;year&gt;2015&lt;/year&gt;&lt;pub-dates&gt;&lt;date&gt;2015/12/01&lt;/date&gt;&lt;/pub-dates&gt;&lt;/dates&gt;&lt;isbn&gt;1554-3528&lt;/isbn&gt;&lt;urls&gt;&lt;related-urls&gt;&lt;url&gt;https://doi.org/10.3758/s13428-014-0517-4&lt;/url&gt;&lt;/related-urls&gt;&lt;/urls&gt;&lt;electronic-resource-num&gt;10.3758/s13428-014-0517-4&lt;/electronic-resource-num&gt;&lt;/record&gt;&lt;/Cite&gt;&lt;/EndNote&gt;</w:instrText>
+      </w:r>
+      <w:r>
+        <w:rPr>
+          <w:rFonts w:ascii="Calibri" w:eastAsia="Calibri" w:hAnsi="Calibri" w:cs="Times New Roman"/>
+        </w:rPr>
         <w:fldChar w:fldCharType="separate"/>
       </w:r>
       <w:r>
         <w:rPr>
+          <w:rFonts w:ascii="Calibri" w:eastAsia="Calibri" w:hAnsi="Calibri" w:cs="Times New Roman"/>
           <w:noProof/>
         </w:rPr>
-        <w:t>(e.g., Kim &amp; Seo, 2013)</w:t>
-      </w:r>
-      <w:r>
+        <w:t>(Wagenmakers et al., 2015)</w:t>
+      </w:r>
+      <w:r>
+        <w:rPr>
+          <w:rFonts w:ascii="Calibri" w:eastAsia="Calibri" w:hAnsi="Calibri" w:cs="Times New Roman"/>
+        </w:rPr>
         <w:fldChar w:fldCharType="end"/>
       </w:r>
       <w:r>
-        <w:t xml:space="preserve">, in so far as most pilot studies are not large enough to develop sufficiently precise estimate effect sizes for inferences about the presence or absence of effects using a point estimate from a pilot is likely to be of very little use </w:t>
-      </w:r>
-      <w:r>
-        <w:fldChar w:fldCharType="begin"/>
-      </w:r>
-      <w:r>
-        <w:instrText xml:space="preserve"> ADDIN EN.CITE &lt;EndNote&gt;&lt;Cite&gt;&lt;Author&gt;Albers&lt;/Author&gt;&lt;Year&gt;2018&lt;/Year&gt;&lt;RecNum&gt;942&lt;/RecNum&gt;&lt;DisplayText&gt;(Albers &amp;amp; Lakens, 2018)&lt;/DisplayText&gt;&lt;record&gt;&lt;rec-number&gt;942&lt;/rec-number&gt;&lt;foreign-keys&gt;&lt;key app="EN" db-id="9xrafw5sx95dvre9w5hpevd89fzwtwr9twsw" timestamp="1534293573"&gt;942&lt;/key&gt;&lt;/foreign-keys&gt;&lt;ref-type name="Journal Article"&gt;17&lt;/ref-type&gt;&lt;contributors&gt;&lt;authors&gt;&lt;author&gt;Albers, Casper&lt;/author&gt;&lt;author&gt;Lakens, Daniël&lt;/author&gt;&lt;/authors&gt;&lt;/contributors&gt;&lt;titles&gt;&lt;title&gt;When power analyses based on pilot data are biased: Inaccurate effect size estimators and follow-up bias&lt;/title&gt;&lt;secondary-title&gt;Journal of Experimental Social Psychology&lt;/secondary-title&gt;&lt;/titles&gt;&lt;periodical&gt;&lt;full-title&gt;Journal of Experimental Social Psychology&lt;/full-title&gt;&lt;/periodical&gt;&lt;pages&gt;187-195&lt;/pages&gt;&lt;volume&gt;74&lt;/volume&gt;&lt;keywords&gt;&lt;keyword&gt;Effect size&lt;/keyword&gt;&lt;keyword&gt;Power analysis&lt;/keyword&gt;&lt;keyword&gt;Follow-up bias&lt;/keyword&gt;&lt;keyword&gt;Eta-squared&lt;/keyword&gt;&lt;keyword&gt;Omega-squared&lt;/keyword&gt;&lt;keyword&gt;Epsilon-squared&lt;/keyword&gt;&lt;/keywords&gt;&lt;dates&gt;&lt;year&gt;2018&lt;/year&gt;&lt;pub-dates&gt;&lt;date&gt;2018/01/01/&lt;/date&gt;&lt;/pub-dates&gt;&lt;/dates&gt;&lt;isbn&gt;0022-1031&lt;/isbn&gt;&lt;urls&gt;&lt;related-urls&gt;&lt;url&gt;http://www.sciencedirect.com/science/article/pii/S002210311630230X&lt;/url&gt;&lt;/related-urls&gt;&lt;/urls&gt;&lt;electronic-resource-num&gt;https://doi.org/10.1016/j.jesp.2017.09.004&lt;/electronic-resource-num&gt;&lt;/record&gt;&lt;/Cite&gt;&lt;/EndNote&gt;</w:instrText>
-      </w:r>
-      <w:r>
-        <w:fldChar w:fldCharType="separate"/>
-      </w:r>
-      <w:r>
-        <w:rPr>
-          <w:noProof/>
-        </w:rPr>
-        <w:t>(Albers &amp; Lakens, 2018)</w:t>
-      </w:r>
-      <w:r>
-        <w:fldChar w:fldCharType="end"/>
-      </w:r>
-      <w:r>
-        <w:t xml:space="preserve">. If a researcher chooses </w:t>
+        <w:t>.</w:t>
+      </w:r>
+      <w:r>
+        <w:t xml:space="preserve"> As t</w:t>
+      </w:r>
+      <w:r>
+        <w:t>his is the only method of sample size determination that involves estimating the true effect size of the planned study</w:t>
+      </w:r>
+      <w:r>
+        <w:t>,</w:t>
+      </w:r>
+      <w:r>
+        <w:t xml:space="preserve"> the required sample size is only as reliable as the effect size estimate that is used. If a researcher chooses </w:t>
       </w:r>
       <w:proofErr w:type="gramStart"/>
       <w:r>
-        <w:t>arbitrarily</w:t>
-      </w:r>
-      <w:r>
-        <w:t>, or</w:t>
+        <w:t>arbitrarily, or</w:t>
       </w:r>
       <w:proofErr w:type="gramEnd"/>
       <w:r>
-        <w:t xml:space="preserve"> adjusts their effect size estimate </w:t>
-      </w:r>
-      <w:r>
-        <w:t xml:space="preserve">in order to achieve a certain level </w:t>
-      </w:r>
-      <w:r>
-        <w:lastRenderedPageBreak/>
-        <w:t>of apparent power,</w:t>
-      </w:r>
-      <w:r>
-        <w:t xml:space="preserve"> formal sample size planning is of little use</w:t>
-      </w:r>
-      <w:r>
-        <w:t>, as a</w:t>
-      </w:r>
-      <w:r>
-        <w:t xml:space="preserve">ny sample size greater than one has 80% power to detect a large enough effect size. </w:t>
+        <w:t xml:space="preserve"> adjusts their effect size estimate in order to achieve a certain level of apparent power, formal sample size planning is of little use, as any sample size greater than one has 80% power to detect a large enough effect size. </w:t>
+      </w:r>
+      <w:r>
+        <w:t>This means that t</w:t>
+      </w:r>
+      <w:r>
+        <w:t xml:space="preserve">he main difficulties in this approach are, firstly, identifying a sufficiently similar body of similar research which </w:t>
+      </w:r>
+      <w:r>
+        <w:t>from which adequately</w:t>
+      </w:r>
+      <w:r>
+        <w:t xml:space="preserve"> reliable </w:t>
+      </w:r>
+      <w:r>
+        <w:t>e</w:t>
+      </w:r>
+      <w:r>
+        <w:t xml:space="preserve">stimates </w:t>
+      </w:r>
+      <w:r>
+        <w:t xml:space="preserve">can </w:t>
+      </w:r>
+      <w:r>
+        <w:t>be developed</w:t>
+      </w:r>
+      <w:r>
+        <w:t>,</w:t>
+      </w:r>
+      <w:r>
+        <w:t xml:space="preserve"> and secondly accounting for simple random variability and the likely impact of publication bias on the observed magnitude of effects. </w:t>
       </w:r>
     </w:p>
     <w:p>
@@ -854,65 +1344,73 @@
         <w:ind w:firstLine="720"/>
       </w:pPr>
       <w:r>
-        <w:t>Although this approach is the most common, it may be the most error prone</w:t>
-      </w:r>
-      <w:r>
-        <w:t xml:space="preserve"> as minor differences in the choice of effect sizes will lead to large differences in the sample size that result </w:t>
-      </w:r>
-      <w:r>
-        <w:rPr>
-          <w:rFonts w:ascii="Calibri" w:eastAsia="Calibri" w:hAnsi="Calibri" w:cs="Times New Roman"/>
-        </w:rPr>
+        <w:t xml:space="preserve">Although it is not uncommon for people to suggest that power analyses could be based on pilot studies </w:t>
+      </w:r>
+      <w:r>
         <w:fldChar w:fldCharType="begin"/>
       </w:r>
       <w:r>
-        <w:rPr>
-          <w:rFonts w:ascii="Calibri" w:eastAsia="Calibri" w:hAnsi="Calibri" w:cs="Times New Roman"/>
-        </w:rPr>
-        <w:instrText xml:space="preserve"> ADDIN EN.CITE &lt;EndNote&gt;&lt;Cite&gt;&lt;Author&gt;Wagenmakers&lt;/Author&gt;&lt;Year&gt;2015&lt;/Year&gt;&lt;RecNum&gt;730&lt;/RecNum&gt;&lt;DisplayText&gt;(Wagenmakers et al., 2015)&lt;/DisplayText&gt;&lt;record&gt;&lt;rec-number&gt;730&lt;/rec-number&gt;&lt;foreign-keys&gt;&lt;key app="EN" db-id="9xrafw5sx95dvre9w5hpevd89fzwtwr9twsw" timestamp="1513219909"&gt;730&lt;/key&gt;&lt;/foreign-keys&gt;&lt;ref-type name="Journal Article"&gt;17&lt;/ref-type&gt;&lt;contributors&gt;&lt;authors&gt;&lt;author&gt;Wagenmakers, Eric-Jan&lt;/author&gt;&lt;author&gt;Verhagen, Josine&lt;/author&gt;&lt;author&gt;Ly, Alexander&lt;/author&gt;&lt;author&gt;Bakker, Marjan&lt;/author&gt;&lt;author&gt;Lee, Michael D&lt;/author&gt;&lt;author&gt;Matzke, Dora&lt;/author&gt;&lt;author&gt;Rouder, Jeffrey N&lt;/author&gt;&lt;author&gt;Morey, Richard D&lt;/author&gt;&lt;/authors&gt;&lt;/contributors&gt;&lt;titles&gt;&lt;title&gt;A power fallacy&lt;/title&gt;&lt;secondary-title&gt;Behavior Research Methods&lt;/secondary-title&gt;&lt;/titles&gt;&lt;periodical&gt;&lt;full-title&gt;Behavior Research Methods&lt;/full-title&gt;&lt;/periodical&gt;&lt;pages&gt;913-917&lt;/pages&gt;&lt;volume&gt;47&lt;/volume&gt;&lt;number&gt;4&lt;/number&gt;&lt;dates&gt;&lt;year&gt;2015&lt;/year&gt;&lt;pub-dates&gt;&lt;date&gt;2015/12/01&lt;/date&gt;&lt;/pub-dates&gt;&lt;/dates&gt;&lt;isbn&gt;1554-3528&lt;/isbn&gt;&lt;urls&gt;&lt;related-urls&gt;&lt;url&gt;https://doi.org/10.3758/s13428-014-0517-4&lt;/url&gt;&lt;/related-urls&gt;&lt;/urls&gt;&lt;electronic-resource-num&gt;10.3758/s13428-014-0517-4&lt;/electronic-resource-num&gt;&lt;/record&gt;&lt;/Cite&gt;&lt;/EndNote&gt;</w:instrText>
-      </w:r>
-      <w:r>
-        <w:rPr>
-          <w:rFonts w:ascii="Calibri" w:eastAsia="Calibri" w:hAnsi="Calibri" w:cs="Times New Roman"/>
-        </w:rPr>
+        <w:instrText xml:space="preserve"> ADDIN EN.CITE &lt;EndNote&gt;&lt;Cite&gt;&lt;Author&gt;Kim&lt;/Author&gt;&lt;Year&gt;2013&lt;/Year&gt;&lt;RecNum&gt;945&lt;/RecNum&gt;&lt;Prefix&gt;e.g.`, &lt;/Prefix&gt;&lt;DisplayText&gt;(e.g., Kim &amp;amp; Seo, 2013)&lt;/DisplayText&gt;&lt;record&gt;&lt;rec-number&gt;945&lt;/rec-number&gt;&lt;foreign-keys&gt;&lt;key app="EN" db-id="9xrafw5sx95dvre9w5hpevd89fzwtwr9twsw" timestamp="1535247220"&gt;945&lt;/key&gt;&lt;/foreign-keys&gt;&lt;ref-type name="Journal Article"&gt;17&lt;/ref-type&gt;&lt;contributors&gt;&lt;authors&gt;&lt;author&gt;Kim, Jeehyoung&lt;/author&gt;&lt;author&gt;Seo, Bong Soo&lt;/author&gt;&lt;/authors&gt;&lt;/contributors&gt;&lt;titles&gt;&lt;title&gt;How to Calculate Sample Size and Why&lt;/title&gt;&lt;secondary-title&gt;Clinics in Orthopedic Surgery&lt;/secondary-title&gt;&lt;/titles&gt;&lt;periodical&gt;&lt;full-title&gt;Clinics in Orthopedic Surgery&lt;/full-title&gt;&lt;/periodical&gt;&lt;pages&gt;235-242&lt;/pages&gt;&lt;volume&gt;5&lt;/volume&gt;&lt;number&gt;3&lt;/number&gt;&lt;dates&gt;&lt;year&gt;2013&lt;/year&gt;&lt;pub-dates&gt;&lt;date&gt;08/20&amp;#xD;06/14/received&amp;#xD;07/15/accepted&lt;/date&gt;&lt;/pub-dates&gt;&lt;/dates&gt;&lt;publisher&gt;The Korean Orthopaedic Association&lt;/publisher&gt;&lt;isbn&gt;2005-291X&amp;#xD;2005-4408&lt;/isbn&gt;&lt;accession-num&gt;PMC3758995&lt;/accession-num&gt;&lt;urls&gt;&lt;related-urls&gt;&lt;url&gt;http://www.ncbi.nlm.nih.gov/pmc/articles/PMC3758995/&lt;/url&gt;&lt;/related-urls&gt;&lt;/urls&gt;&lt;electronic-resource-num&gt;10.4055/cios.2013.5.3.235&lt;/electronic-resource-num&gt;&lt;remote-database-name&gt;PMC&lt;/remote-database-name&gt;&lt;/record&gt;&lt;/Cite&gt;&lt;/EndNote&gt;</w:instrText>
+      </w:r>
+      <w:r>
         <w:fldChar w:fldCharType="separate"/>
       </w:r>
       <w:r>
         <w:rPr>
-          <w:rFonts w:ascii="Calibri" w:eastAsia="Calibri" w:hAnsi="Calibri" w:cs="Times New Roman"/>
           <w:noProof/>
         </w:rPr>
-        <w:t>(Wagenmakers et al., 2015)</w:t>
-      </w:r>
-      <w:r>
-        <w:rPr>
-          <w:rFonts w:ascii="Calibri" w:eastAsia="Calibri" w:hAnsi="Calibri" w:cs="Times New Roman"/>
-        </w:rPr>
+        <w:t>(e.g., Kim &amp; Seo, 2013)</w:t>
+      </w:r>
+      <w:r>
         <w:fldChar w:fldCharType="end"/>
       </w:r>
       <w:r>
-        <w:t xml:space="preserve">. This is the only method of sample size determination that involves estimating the true effect size of the planned study. </w:t>
-      </w:r>
-      <w:r>
-        <w:t xml:space="preserve">The main </w:t>
-      </w:r>
-      <w:r>
-        <w:t>difficulties in this approach are</w:t>
-      </w:r>
-      <w:r>
-        <w:t>,</w:t>
-      </w:r>
-      <w:r>
-        <w:t xml:space="preserve"> firstly</w:t>
-      </w:r>
-      <w:r>
-        <w:t>,</w:t>
-      </w:r>
-      <w:r>
-        <w:t xml:space="preserve"> </w:t>
-      </w:r>
-      <w:r>
-        <w:t xml:space="preserve">identifying a sufficiently similar body of similar research which is reliable enough for estimates to be developed, and secondly accounting for simple random variability and the likely impact of publication bias on the observed magnitude of effects. </w:t>
+        <w:t xml:space="preserve">, in so far as most pilot studies are not large enough to develop </w:t>
+      </w:r>
+      <w:r>
+        <w:lastRenderedPageBreak/>
+        <w:t xml:space="preserve">sufficiently precise estimate effect sizes for inferences about even the presence or absence of effects, using a point estimate from a pilot is likely to be of very little use </w:t>
+      </w:r>
+      <w:r>
+        <w:fldChar w:fldCharType="begin"/>
+      </w:r>
+      <w:r>
+        <w:instrText xml:space="preserve"> ADDIN EN.CITE &lt;EndNote&gt;&lt;Cite&gt;&lt;Author&gt;Albers&lt;/Author&gt;&lt;Year&gt;2018&lt;/Year&gt;&lt;RecNum&gt;942&lt;/RecNum&gt;&lt;DisplayText&gt;(Albers &amp;amp; Lakens, 2018)&lt;/DisplayText&gt;&lt;record&gt;&lt;rec-number&gt;942&lt;/rec-number&gt;&lt;foreign-keys&gt;&lt;key app="EN" db-id="9xrafw5sx95dvre9w5hpevd89fzwtwr9twsw" timestamp="1534293573"&gt;942&lt;/key&gt;&lt;/foreign-keys&gt;&lt;ref-type name="Journal Article"&gt;17&lt;/ref-type&gt;&lt;contributors&gt;&lt;authors&gt;&lt;author&gt;Albers, Casper&lt;/author&gt;&lt;author&gt;Lakens, Daniël&lt;/author&gt;&lt;/authors&gt;&lt;/contributors&gt;&lt;titles&gt;&lt;title&gt;When power analyses based on pilot data are biased: Inaccurate effect size estimators and follow-up bias&lt;/title&gt;&lt;secondary-title&gt;Journal of Experimental Social Psychology&lt;/secondary-title&gt;&lt;/titles&gt;&lt;periodical&gt;&lt;full-title&gt;Journal of Experimental Social Psychology&lt;/full-title&gt;&lt;/periodical&gt;&lt;pages&gt;187-195&lt;/pages&gt;&lt;volume&gt;74&lt;/volume&gt;&lt;keywords&gt;&lt;keyword&gt;Effect size&lt;/keyword&gt;&lt;keyword&gt;Power analysis&lt;/keyword&gt;&lt;keyword&gt;Follow-up bias&lt;/keyword&gt;&lt;keyword&gt;Eta-squared&lt;/keyword&gt;&lt;keyword&gt;Omega-squared&lt;/keyword&gt;&lt;keyword&gt;Epsilon-squared&lt;/keyword&gt;&lt;/keywords&gt;&lt;dates&gt;&lt;year&gt;2018&lt;/year&gt;&lt;pub-dates&gt;&lt;date&gt;2018/01/01/&lt;/date&gt;&lt;/pub-dates&gt;&lt;/dates&gt;&lt;isbn&gt;0022-1031&lt;/isbn&gt;&lt;urls&gt;&lt;related-urls&gt;&lt;url&gt;http://www.sciencedirect.com/science/article/pii/S002210311630230X&lt;/url&gt;&lt;/related-urls&gt;&lt;/urls&gt;&lt;electronic-resource-num&gt;https://doi.org/10.1016/j.jesp.2017.09.004&lt;/electronic-resource-num&gt;&lt;/record&gt;&lt;/Cite&gt;&lt;/EndNote&gt;</w:instrText>
+      </w:r>
+      <w:r>
+        <w:fldChar w:fldCharType="separate"/>
+      </w:r>
+      <w:r>
+        <w:rPr>
+          <w:noProof/>
+        </w:rPr>
+        <w:t>(Albers &amp; Lakens, 2018)</w:t>
+      </w:r>
+      <w:r>
+        <w:fldChar w:fldCharType="end"/>
+      </w:r>
+      <w:r>
+        <w:t xml:space="preserve">. </w:t>
+      </w:r>
+      <w:r>
+        <w:t xml:space="preserve">However, </w:t>
+      </w:r>
+      <w:r>
+        <w:t>it may be possible to use conservative estimates from non-central aspects of the pilot study to inform aspects of sample size planning (e.g., using the upper bound of a 95% CI as an estimate of the standard deviation of a random variable)</w:t>
+      </w:r>
+      <w:r>
+        <w:t>.</w:t>
+      </w:r>
+      <w:r>
+        <w:t xml:space="preserve"> This same approach could be used for point estimates of the statistic under study, but it is likely that the resulting sample sizes will either be impracticably </w:t>
+      </w:r>
+      <w:proofErr w:type="gramStart"/>
+      <w:r>
+        <w:t>large</w:t>
+      </w:r>
+      <w:proofErr w:type="gramEnd"/>
+      <w:r>
+        <w:t xml:space="preserve"> or the bounds will include 0 suggesting that the sample size required would be approximately infinite. </w:t>
       </w:r>
     </w:p>
     <w:p>
@@ -929,31 +1427,130 @@
         <w:ind w:firstLine="720"/>
       </w:pPr>
       <w:r>
-        <w:t>The degree to which this is likely to be a problem is a complicated issue in that the more novel the experiment,</w:t>
-      </w:r>
-      <w:r>
-        <w:t xml:space="preserve"> the less indicative previous effects sizes may be of t</w:t>
-      </w:r>
-      <w:r>
-        <w:t>he current study’s likely effect, and the</w:t>
-      </w:r>
-      <w:r>
-        <w:t xml:space="preserve"> degree of difference that could be expected is a matter of judgement. </w:t>
-      </w:r>
-      <w:r>
-        <w:t>Because of this fact, it seems fair to say that these types of power analyses act not as estimates of the true power of a study, but as a demonstration that the study was adequately powered to detect reasonably similar types of effects, thus likely able to reliably detect a reasonable person’s guess of the study’s effect if there was an effect.</w:t>
+        <w:t xml:space="preserve">Selecting a sufficiently similar sample will often be an inherently subjective decision. Given that as little as 1% of published psychology research psychology are direct replications of previous experiments </w:t>
+      </w:r>
+      <w:r>
+        <w:fldChar w:fldCharType="begin"/>
+      </w:r>
+      <w:r>
+        <w:instrText xml:space="preserve"> ADDIN EN.CITE &lt;EndNote&gt;&lt;Cite&gt;&lt;Author&gt;Makel&lt;/Author&gt;&lt;Year&gt;2012&lt;/Year&gt;&lt;RecNum&gt;92&lt;/RecNum&gt;&lt;DisplayText&gt;(Makel, Plucker, &amp;amp; Hegarty, 2012)&lt;/DisplayText&gt;&lt;record&gt;&lt;rec-number&gt;92&lt;/rec-number&gt;&lt;foreign-keys&gt;&lt;key app="EN" db-id="9xrafw5sx95dvre9w5hpevd89fzwtwr9twsw" timestamp="1499501947"&gt;92&lt;/key&gt;&lt;/foreign-keys&gt;&lt;ref-type name="Journal Article"&gt;17&lt;/ref-type&gt;&lt;contributors&gt;&lt;authors&gt;&lt;author&gt;Makel, Matthew C.&lt;/author&gt;&lt;author&gt;Plucker, Jonathan A.&lt;/author&gt;&lt;author&gt;Hegarty, Boyd&lt;/author&gt;&lt;/authors&gt;&lt;/contributors&gt;&lt;titles&gt;&lt;title&gt;Replications in Psychology Research&lt;/title&gt;&lt;secondary-title&gt;Perspectives on Psychological Science&lt;/secondary-title&gt;&lt;/titles&gt;&lt;periodical&gt;&lt;full-title&gt;Perspectives on Psychological Science&lt;/full-title&gt;&lt;/periodical&gt;&lt;pages&gt;537-542&lt;/pages&gt;&lt;volume&gt;7&lt;/volume&gt;&lt;number&gt;6&lt;/number&gt;&lt;dates&gt;&lt;year&gt;2012&lt;/year&gt;&lt;pub-dates&gt;&lt;date&gt;2012/11/01&lt;/date&gt;&lt;/pub-dates&gt;&lt;/dates&gt;&lt;publisher&gt;SAGE Publications&lt;/publisher&gt;&lt;isbn&gt;1745-6916&lt;/isbn&gt;&lt;urls&gt;&lt;related-urls&gt;&lt;url&gt;http://dx.doi.org/10.1177/1745691612460688&lt;/url&gt;&lt;/related-urls&gt;&lt;/urls&gt;&lt;electronic-resource-num&gt;10.1177/1745691612460688&lt;/electronic-resource-num&gt;&lt;access-date&gt;2017/07/08&lt;/access-date&gt;&lt;/record&gt;&lt;/Cite&gt;&lt;/EndNote&gt;</w:instrText>
+      </w:r>
+      <w:r>
+        <w:fldChar w:fldCharType="separate"/>
+      </w:r>
+      <w:r>
+        <w:rPr>
+          <w:noProof/>
+        </w:rPr>
+        <w:t>(Makel, Plucker, &amp; Hegarty, 2012)</w:t>
+      </w:r>
+      <w:r>
+        <w:fldChar w:fldCharType="end"/>
+      </w:r>
+      <w:r>
+        <w:t xml:space="preserve">, </w:t>
+      </w:r>
+      <w:r>
+        <w:t>in the great majority of research psychologists</w:t>
+      </w:r>
+      <w:r>
+        <w:t xml:space="preserve"> have to base the effect size estimates on bodies of research that are markedly different in at least some aspects. </w:t>
+      </w:r>
+      <w:r>
+        <w:t xml:space="preserve">The situation is simpler in the case of direct or partial replications, where a previous study provides a direct </w:t>
+      </w:r>
+      <w:r>
+        <w:t xml:space="preserve">or reasonable </w:t>
+      </w:r>
+      <w:r>
+        <w:t>estimate of the true effect size of the effect under study</w:t>
+      </w:r>
+      <w:r>
+        <w:t>, although even then it may be appropriate to adjust for publication bias</w:t>
+      </w:r>
+      <w:r>
+        <w:t xml:space="preserve">. A researcher must use their expert judgement to identify a set of previous studies which are sufficiently similar to act as reasonable estimates of the type of effect that could be reasonably expected from the type of research that is being performed. Once this body of research, parameters required for power analysis must be extracted. In the case of simple research designs, this </w:t>
+      </w:r>
+      <w:r>
+        <w:t xml:space="preserve">is usually possible from just the test </w:t>
+      </w:r>
+      <w:r>
+        <w:t>statistics</w:t>
+      </w:r>
+      <w:r>
+        <w:t xml:space="preserve"> and reported effect sizes. Even when previous studies have not reported effect sizes directly many effect sizes (such as </w:t>
+      </w:r>
+      <w:r>
+        <w:rPr>
+          <w:i/>
+        </w:rPr>
+        <w:t>d</w:t>
+      </w:r>
+      <w:r>
+        <w:t xml:space="preserve">, partial eta squared and </w:t>
+      </w:r>
+      <w:r>
+        <w:rPr>
+          <w:i/>
+        </w:rPr>
+        <w:t>r</w:t>
+      </w:r>
+      <w:r>
+        <w:t xml:space="preserve">)  </w:t>
+      </w:r>
+      <w:r>
+        <w:t xml:space="preserve">that are required in popular power analysis computer programs </w:t>
+      </w:r>
+      <w:r>
+        <w:fldChar w:fldCharType="begin"/>
+      </w:r>
+      <w:r>
+        <w:instrText xml:space="preserve"> ADDIN EN.CITE &lt;EndNote&gt;&lt;Cite&gt;&lt;Author&gt;Faul&lt;/Author&gt;&lt;Year&gt;2007&lt;/Year&gt;&lt;RecNum&gt;546&lt;/RecNum&gt;&lt;DisplayText&gt;(Faul, Erdfelder, Lang, &amp;amp; Buchner, 2007)&lt;/DisplayText&gt;&lt;record&gt;&lt;rec-number&gt;546&lt;/rec-number&gt;&lt;foreign-keys&gt;&lt;key app="EN" db-id="9xrafw5sx95dvre9w5hpevd89fzwtwr9twsw" timestamp="1508193712"&gt;546&lt;/key&gt;&lt;/foreign-keys&gt;&lt;ref-type name="Journal Article"&gt;17&lt;/ref-type&gt;&lt;contributors&gt;&lt;authors&gt;&lt;author&gt;Faul, Franz&lt;/author&gt;&lt;author&gt;Erdfelder, Edgar&lt;/author&gt;&lt;author&gt;Lang, Albert-Georg&lt;/author&gt;&lt;author&gt;Buchner, Axel&lt;/author&gt;&lt;/authors&gt;&lt;/contributors&gt;&lt;titles&gt;&lt;title&gt;G*Power 3: A flexible statistical power analysis program for the social, behavioral, and biomedical sciences&lt;/title&gt;&lt;secondary-title&gt;Behavior Research Methods&lt;/secondary-title&gt;&lt;/titles&gt;&lt;periodical&gt;&lt;full-title&gt;Behavior Research Methods&lt;/full-title&gt;&lt;/periodical&gt;&lt;pages&gt;175-191&lt;/pages&gt;&lt;volume&gt;39&lt;/volume&gt;&lt;number&gt;2&lt;/number&gt;&lt;dates&gt;&lt;year&gt;2007&lt;/year&gt;&lt;/dates&gt;&lt;isbn&gt;1554-3528&lt;/isbn&gt;&lt;label&gt;ref1&lt;/label&gt;&lt;work-type&gt;journal article&lt;/work-type&gt;&lt;urls&gt;&lt;related-urls&gt;&lt;url&gt;http://dx.doi.org/10.3758/BF03193146&lt;/url&gt;&lt;/related-urls&gt;&lt;/urls&gt;&lt;electronic-resource-num&gt;10.3758/bf03193146&lt;/electronic-resource-num&gt;&lt;/record&gt;&lt;/Cite&gt;&lt;/EndNote&gt;</w:instrText>
+      </w:r>
+      <w:r>
+        <w:fldChar w:fldCharType="separate"/>
+      </w:r>
+      <w:r>
+        <w:rPr>
+          <w:noProof/>
+        </w:rPr>
+        <w:t>(Faul, Erdfelder, Lang, &amp; Buchner, 2007)</w:t>
+      </w:r>
+      <w:r>
+        <w:fldChar w:fldCharType="end"/>
       </w:r>
       <w:r>
         <w:t xml:space="preserve"> </w:t>
       </w:r>
       <w:r>
-        <w:t xml:space="preserve">If the researcher conducting the experiment had a high degree of confidence in the estimated effect based on previous research, they would likely not perform </w:t>
-      </w:r>
-      <w:r>
-        <w:t>the planned</w:t>
-      </w:r>
-      <w:r>
-        <w:t xml:space="preserve"> experiment. </w:t>
+        <w:t xml:space="preserve">are readily calculable from reported sample statistics and their </w:t>
+      </w:r>
+      <w:r>
+        <w:t xml:space="preserve">associated </w:t>
+      </w:r>
+      <w:r>
+        <w:t>degrees of freedom</w:t>
+      </w:r>
+      <w:r>
+        <w:t>.</w:t>
+      </w:r>
+      <w:r>
+        <w:t xml:space="preserve"> </w:t>
+      </w:r>
+      <w:r>
+        <w:t>S</w:t>
+      </w:r>
+      <w:r>
+        <w:t xml:space="preserve">ee chapter [effect size measures] for </w:t>
+      </w:r>
+      <w:r>
+        <w:t>definitions</w:t>
+      </w:r>
+      <w:r>
+        <w:t xml:space="preserve"> of</w:t>
+      </w:r>
+      <w:r>
+        <w:t xml:space="preserve"> the most commonly required effect sizes are, and of how they can be extracted from more commonly reported test statistics and effect sizes. </w:t>
       </w:r>
     </w:p>
     <w:p>
@@ -962,112 +1559,11 @@
         <w:ind w:firstLine="720"/>
       </w:pPr>
       <w:r>
-        <w:t xml:space="preserve">Selecting a sufficiently similar sample will often be an inherently subjective decision. Given that as little as 1% of published psychology research psychology are direct or partial replications of previous experiments </w:t>
-      </w:r>
-      <w:r>
-        <w:fldChar w:fldCharType="begin"/>
-      </w:r>
-      <w:r>
-        <w:instrText xml:space="preserve"> ADDIN EN.CITE &lt;EndNote&gt;&lt;Cite&gt;&lt;Author&gt;Makel&lt;/Author&gt;&lt;Year&gt;2012&lt;/Year&gt;&lt;RecNum&gt;92&lt;/RecNum&gt;&lt;DisplayText&gt;(Makel, Plucker, &amp;amp; Hegarty, 2012)&lt;/DisplayText&gt;&lt;record&gt;&lt;rec-number&gt;92&lt;/rec-number&gt;&lt;foreign-keys&gt;&lt;key app="EN" db-id="9xrafw5sx95dvre9w5hpevd89fzwtwr9twsw" timestamp="1499501947"&gt;92&lt;/key&gt;&lt;/foreign-keys&gt;&lt;ref-type name="Journal Article"&gt;17&lt;/ref-type&gt;&lt;contributors&gt;&lt;authors&gt;&lt;author&gt;Makel, Matthew C.&lt;/author&gt;&lt;author&gt;Plucker, Jonathan A.&lt;/author&gt;&lt;author&gt;Hegarty, Boyd&lt;/author&gt;&lt;/authors&gt;&lt;/contributors&gt;&lt;titles&gt;&lt;title&gt;Replications in Psychology Research&lt;/title&gt;&lt;secondary-title&gt;Perspectives on Psychological Science&lt;/secondary-title&gt;&lt;/titles&gt;&lt;periodical&gt;&lt;full-title&gt;Perspectives on Psychological Science&lt;/full-title&gt;&lt;/periodical&gt;&lt;pages&gt;537-542&lt;/pages&gt;&lt;volume&gt;7&lt;/volume&gt;&lt;number&gt;6&lt;/number&gt;&lt;dates&gt;&lt;year&gt;2012&lt;/year&gt;&lt;pub-dates&gt;&lt;date&gt;2012/11/01&lt;/date&gt;&lt;/pub-dates&gt;&lt;/dates&gt;&lt;publisher&gt;SAGE Publications&lt;/publisher&gt;&lt;isbn&gt;1745-6916&lt;/isbn&gt;&lt;urls&gt;&lt;related-urls&gt;&lt;url&gt;http://dx.doi.org/10.1177/1745691612460688&lt;/url&gt;&lt;/related-urls&gt;&lt;/urls&gt;&lt;electronic-resource-num&gt;10.1177/1745691612460688&lt;/electronic-resource-num&gt;&lt;access-date&gt;2017/07/08&lt;/access-date&gt;&lt;/record&gt;&lt;/Cite&gt;&lt;/EndNote&gt;</w:instrText>
-      </w:r>
-      <w:r>
-        <w:fldChar w:fldCharType="separate"/>
-      </w:r>
-      <w:r>
-        <w:rPr>
-          <w:noProof/>
-        </w:rPr>
-        <w:t>(Makel, Plucker, &amp; Hegarty, 2012)</w:t>
-      </w:r>
-      <w:r>
-        <w:fldChar w:fldCharType="end"/>
-      </w:r>
-      <w:r>
-        <w:t xml:space="preserve">, </w:t>
-      </w:r>
-      <w:r>
-        <w:t>in the great majority of research psychologists</w:t>
-      </w:r>
-      <w:r>
-        <w:t xml:space="preserve"> have to base the effect size estimates on bodies of research that are markedly different in at least some aspects. </w:t>
-      </w:r>
-      <w:r>
-        <w:t xml:space="preserve">The situation is simpler in the case of direct or partial replications, where a previous study provides a direct </w:t>
-      </w:r>
-      <w:r>
-        <w:t xml:space="preserve">or reasonable </w:t>
-      </w:r>
-      <w:r>
-        <w:t xml:space="preserve">estimate of the true effect size of the effect under study. A researcher must use their expert judgement to identify a set of previous studies which are sufficiently </w:t>
-      </w:r>
-      <w:proofErr w:type="gramStart"/>
-      <w:r>
-        <w:t>similar to</w:t>
-      </w:r>
-      <w:proofErr w:type="gramEnd"/>
-      <w:r>
-        <w:t xml:space="preserve"> act as reasonable estimates of the type of effect that could be reasonably expected from the type of research that is being performed. Once this body of research, parameters required for power analysis must be extracted. In the case of simple research designs, this </w:t>
-      </w:r>
-      <w:r>
-        <w:t xml:space="preserve">is usually possible from just the test </w:t>
-      </w:r>
-      <w:r>
-        <w:t>statistics</w:t>
-      </w:r>
-      <w:r>
-        <w:t xml:space="preserve"> and reported effect sizes. Even when previous studies have not reported effect sizes directly many effect sizes (such as d, partial eta squared and r)  </w:t>
-      </w:r>
-      <w:r>
-        <w:t xml:space="preserve">that are required in popular power analysis computer programs </w:t>
-      </w:r>
-      <w:r>
-        <w:fldChar w:fldCharType="begin"/>
-      </w:r>
-      <w:r>
-        <w:instrText xml:space="preserve"> ADDIN EN.CITE &lt;EndNote&gt;&lt;Cite&gt;&lt;Author&gt;Faul&lt;/Author&gt;&lt;Year&gt;2007&lt;/Year&gt;&lt;RecNum&gt;546&lt;/RecNum&gt;&lt;DisplayText&gt;(Faul, Erdfelder, Lang, &amp;amp; Buchner, 2007)&lt;/DisplayText&gt;&lt;record&gt;&lt;rec-number&gt;546&lt;/rec-number&gt;&lt;foreign-keys&gt;&lt;key app="EN" db-id="9xrafw5sx95dvre9w5hpevd89fzwtwr9twsw" timestamp="1508193712"&gt;546&lt;/key&gt;&lt;/foreign-keys&gt;&lt;ref-type name="Journal Article"&gt;17&lt;/ref-type&gt;&lt;contributors&gt;&lt;authors&gt;&lt;author&gt;Faul, Franz&lt;/author&gt;&lt;author&gt;Erdfelder, Edgar&lt;/author&gt;&lt;author&gt;Lang, Albert-Georg&lt;/author&gt;&lt;author&gt;Buchner, Axel&lt;/author&gt;&lt;/authors&gt;&lt;/contributors&gt;&lt;titles&gt;&lt;title&gt;G*Power 3: A flexible statistical power analysis program for the social, behavioral, and biomedical sciences&lt;/title&gt;&lt;secondary-title&gt;Behavior Research Methods&lt;/secondary-title&gt;&lt;/titles&gt;&lt;periodical&gt;&lt;full-title&gt;Behavior Research Methods&lt;/full-title&gt;&lt;/periodical&gt;&lt;pages&gt;175-191&lt;/pages&gt;&lt;volume&gt;39&lt;/volume&gt;&lt;number&gt;2&lt;/number&gt;&lt;dates&gt;&lt;year&gt;2007&lt;/year&gt;&lt;/dates&gt;&lt;isbn&gt;1554-3528&lt;/isbn&gt;&lt;label&gt;ref1&lt;/label&gt;&lt;work-type&gt;journal article&lt;/work-type&gt;&lt;urls&gt;&lt;related-urls&gt;&lt;url&gt;http://dx.doi.org/10.3758/BF03193146&lt;/url&gt;&lt;/related-urls&gt;&lt;/urls&gt;&lt;electronic-resource-num&gt;10.3758/bf03193146&lt;/electronic-resource-num&gt;&lt;/record&gt;&lt;/Cite&gt;&lt;/EndNote&gt;</w:instrText>
-      </w:r>
-      <w:r>
-        <w:fldChar w:fldCharType="separate"/>
-      </w:r>
-      <w:r>
-        <w:rPr>
-          <w:noProof/>
-        </w:rPr>
-        <w:t>(Faul, Erdfelder, Lang, &amp; Buchner, 2007)</w:t>
-      </w:r>
-      <w:r>
-        <w:fldChar w:fldCharType="end"/>
-      </w:r>
-      <w:r>
-        <w:t xml:space="preserve"> </w:t>
-      </w:r>
-      <w:r>
-        <w:t>are readily calculable from reported sample statistics and their degrees of freedom</w:t>
-      </w:r>
-      <w:r>
-        <w:t>.</w:t>
-      </w:r>
-      <w:r>
-        <w:t xml:space="preserve"> </w:t>
-      </w:r>
-      <w:r>
-        <w:t>S</w:t>
-      </w:r>
-      <w:r>
-        <w:t xml:space="preserve">ee </w:t>
+        <w:t xml:space="preserve">The degree to which selection of an adequately similar body of research is likely to be a problem is a complicated issue in that the more novel the experiment, the less indicative previous effects sizes may be of the current study’s likely effect, and the degree of difference that could be expected is a matter of judgement. Because of this fact, in the great majority of cases these types of power analyses act not as estimates of the true power of a study, but as a demonstration that the study was adequately powered to detect reasonably similar types of effects, thus likely able to reliably detect a reasonable person’s guess of the study’s effect if there was an effect. If the </w:t>
       </w:r>
       <w:r>
         <w:lastRenderedPageBreak/>
-        <w:t xml:space="preserve">chapter [effect size measures] for </w:t>
-      </w:r>
-      <w:r>
-        <w:t>definitions</w:t>
-      </w:r>
-      <w:r>
-        <w:t xml:space="preserve"> of</w:t>
-      </w:r>
-      <w:r>
-        <w:t xml:space="preserve"> the most commonly required effect sizes are, and of how they can be extracted from more commonly reported test statistics and effect sizes. </w:t>
+        <w:t>researcher conducting the experiment had a high degree of confidence in the estimated effect based on previous research, they would likely not perform the planned experiment.</w:t>
       </w:r>
     </w:p>
     <w:p>
@@ -1204,19 +1700,124 @@
         <w:t xml:space="preserve">reported </w:t>
       </w:r>
       <w:r>
-        <w:t xml:space="preserve">effects by as much as </w:t>
-      </w:r>
-      <w:r>
-        <w:t>2 fold</w:t>
+        <w:t>effects by as much as</w:t>
+      </w:r>
+      <w:r>
+        <w:t xml:space="preserve"> 30 – 50%</w:t>
       </w:r>
       <w:r>
         <w:t xml:space="preserve"> </w:t>
       </w:r>
       <w:r>
-        <w:fldChar w:fldCharType="begin"/>
-      </w:r>
-      <w:r>
-        <w:instrText xml:space="preserve"> ADDIN EN.CITE &lt;EndNote&gt;&lt;Cite&gt;&lt;Author&gt;Open Science Collaboration&lt;/Author&gt;&lt;Year&gt;2015&lt;/Year&gt;&lt;RecNum&gt;611&lt;/RecNum&gt;&lt;DisplayText&gt;(Open Science Collaboration, 2015)&lt;/DisplayText&gt;&lt;record&gt;&lt;rec-number&gt;611&lt;/rec-number&gt;&lt;foreign-keys&gt;&lt;key app="EN" db-id="9xrafw5sx95dvre9w5hpevd89fzwtwr9twsw" timestamp="1508193712"&gt;611&lt;/key&gt;&lt;/foreign-keys&gt;&lt;ref-type name="Journal Article"&gt;17&lt;/ref-type&gt;&lt;contributors&gt;&lt;authors&gt;&lt;author&gt;Open Science Collaboration,&lt;/author&gt;&lt;/authors&gt;&lt;/contributors&gt;&lt;titles&gt;&lt;title&gt;Estimating the reproducibility of psychological science&lt;/title&gt;&lt;secondary-title&gt;Science&lt;/secondary-title&gt;&lt;/titles&gt;&lt;periodical&gt;&lt;full-title&gt;Science&lt;/full-title&gt;&lt;/periodical&gt;&lt;volume&gt;349&lt;/volume&gt;&lt;number&gt;6251&lt;/number&gt;&lt;dates&gt;&lt;year&gt;2015&lt;/year&gt;&lt;/dates&gt;&lt;work-type&gt;10.1126/science.aac4716&lt;/work-type&gt;&lt;urls&gt;&lt;related-urls&gt;&lt;url&gt;http://science.sciencemag.org/content/349/6251/aac4716.abstract&lt;/url&gt;&lt;/related-urls&gt;&lt;/urls&gt;&lt;/record&gt;&lt;/Cite&gt;&lt;/EndNote&gt;</w:instrText>
+        <w:fldChar w:fldCharType="begin">
+          <w:fldData xml:space="preserve">PEVuZE5vdGU+PENpdGU+PEF1dGhvcj5PcGVuIFNjaWVuY2UgQ29sbGFib3JhdGlvbjwvQXV0aG9y
+PjxZZWFyPjIwMTU8L1llYXI+PFJlY051bT42MTE8L1JlY051bT48RGlzcGxheVRleHQ+KENhbWVy
+ZXIgZXQgYWwuLCAyMDE4OyBPcGVuIFNjaWVuY2UgQ29sbGFib3JhdGlvbiwgMjAxNSk8L0Rpc3Bs
+YXlUZXh0PjxyZWNvcmQ+PHJlYy1udW1iZXI+NjExPC9yZWMtbnVtYmVyPjxmb3JlaWduLWtleXM+
+PGtleSBhcHA9IkVOIiBkYi1pZD0iOXhyYWZ3NXN4OTVkdnJlOXc1aHBldmQ4OWZ6d3R3cjl0d3N3
+IiB0aW1lc3RhbXA9IjE1MDgxOTM3MTIiPjYxMTwva2V5PjwvZm9yZWlnbi1rZXlzPjxyZWYtdHlw
+ZSBuYW1lPSJKb3VybmFsIEFydGljbGUiPjE3PC9yZWYtdHlwZT48Y29udHJpYnV0b3JzPjxhdXRo
+b3JzPjxhdXRob3I+T3BlbiBTY2llbmNlIENvbGxhYm9yYXRpb24sPC9hdXRob3I+PC9hdXRob3Jz
+PjwvY29udHJpYnV0b3JzPjx0aXRsZXM+PHRpdGxlPkVzdGltYXRpbmcgdGhlIHJlcHJvZHVjaWJp
+bGl0eSBvZiBwc3ljaG9sb2dpY2FsIHNjaWVuY2U8L3RpdGxlPjxzZWNvbmRhcnktdGl0bGU+U2Np
+ZW5jZTwvc2Vjb25kYXJ5LXRpdGxlPjwvdGl0bGVzPjxwZXJpb2RpY2FsPjxmdWxsLXRpdGxlPlNj
+aWVuY2U8L2Z1bGwtdGl0bGU+PC9wZXJpb2RpY2FsPjx2b2x1bWU+MzQ5PC92b2x1bWU+PG51bWJl
+cj42MjUxPC9udW1iZXI+PGRhdGVzPjx5ZWFyPjIwMTU8L3llYXI+PC9kYXRlcz48d29yay10eXBl
+PjEwLjExMjYvc2NpZW5jZS5hYWM0NzE2PC93b3JrLXR5cGU+PHVybHM+PHJlbGF0ZWQtdXJscz48
+dXJsPmh0dHA6Ly9zY2llbmNlLnNjaWVuY2VtYWcub3JnL2NvbnRlbnQvMzQ5LzYyNTEvYWFjNDcx
+Ni5hYnN0cmFjdDwvdXJsPjwvcmVsYXRlZC11cmxzPjwvdXJscz48L3JlY29yZD48L0NpdGU+PENp
+dGU+PEF1dGhvcj5DYW1lcmVyPC9BdXRob3I+PFllYXI+MjAxODwvWWVhcj48UmVjTnVtPjk2Nzwv
+UmVjTnVtPjxyZWNvcmQ+PHJlYy1udW1iZXI+OTY3PC9yZWMtbnVtYmVyPjxmb3JlaWduLWtleXM+
+PGtleSBhcHA9IkVOIiBkYi1pZD0iOXhyYWZ3NXN4OTVkdnJlOXc1aHBldmQ4OWZ6d3R3cjl0d3N3
+IiB0aW1lc3RhbXA9IjE1MzczMjAxOTYiPjk2Nzwva2V5PjwvZm9yZWlnbi1rZXlzPjxyZWYtdHlw
+ZSBuYW1lPSJKb3VybmFsIEFydGljbGUiPjE3PC9yZWYtdHlwZT48Y29udHJpYnV0b3JzPjxhdXRo
+b3JzPjxhdXRob3I+Q2FtZXJlciwgQ29saW4gRi48L2F1dGhvcj48YXV0aG9yPkRyZWJlciwgQW5u
+YTwvYXV0aG9yPjxhdXRob3I+SG9sem1laXN0ZXIsIEZlbGl4PC9hdXRob3I+PGF1dGhvcj5Ibywg
+VGVjay1IdWE8L2F1dGhvcj48YXV0aG9yPkh1YmVyLCBKw7xyZ2VuPC9hdXRob3I+PGF1dGhvcj5K
+b2hhbm5lc3NvbiwgTWFnbnVzPC9hdXRob3I+PGF1dGhvcj5LaXJjaGxlciwgTWljaGFlbDwvYXV0
+aG9yPjxhdXRob3I+TmF2ZSwgR2lkZW9uPC9hdXRob3I+PGF1dGhvcj5Ob3NlaywgQnJpYW4gQS48
+L2F1dGhvcj48YXV0aG9yPlBmZWlmZmVyLCBUaG9tYXM8L2F1dGhvcj48YXV0aG9yPkFsdG1lamQs
+IEFkYW08L2F1dGhvcj48YXV0aG9yPkJ1dHRyaWNrLCBOaWNrPC9hdXRob3I+PGF1dGhvcj5DaGFu
+LCBUYWl6YW48L2F1dGhvcj48YXV0aG9yPkNoZW4sIFlpbGluZzwvYXV0aG9yPjxhdXRob3I+Rm9y
+c2VsbCwgRXNraWw8L2F1dGhvcj48YXV0aG9yPkdhbXBhLCBBbnVwPC9hdXRob3I+PGF1dGhvcj5I
+ZWlrZW5zdGVuLCBFbW1hPC9hdXRob3I+PGF1dGhvcj5IdW1tZXIsIExpbHk8L2F1dGhvcj48YXV0
+aG9yPkltYWksIFRhaXN1a2U8L2F1dGhvcj48YXV0aG9yPklzYWtzc29uLCBTaXJpPC9hdXRob3I+
+PGF1dGhvcj5NYW5mcmVkaSwgRHlsYW48L2F1dGhvcj48YXV0aG9yPlJvc2UsIEp1bGlhPC9hdXRo
+b3I+PGF1dGhvcj5XYWdlbm1ha2VycywgRXJpYy1KYW48L2F1dGhvcj48YXV0aG9yPld1LCBIYW5n
+PC9hdXRob3I+PC9hdXRob3JzPjwvY29udHJpYnV0b3JzPjx0aXRsZXM+PHRpdGxlPkV2YWx1YXRp
+bmcgdGhlIHJlcGxpY2FiaWxpdHkgb2Ygc29jaWFsIHNjaWVuY2UgZXhwZXJpbWVudHMgaW4gTmF0
+dXJlIGFuZCBTY2llbmNlIGJldHdlZW4gMjAxMCBhbmQgMjAxNTwvdGl0bGU+PHNlY29uZGFyeS10
+aXRsZT5OYXR1cmUgSHVtYW4gQmVoYXZpb3VyPC9zZWNvbmRhcnktdGl0bGU+PC90aXRsZXM+PHBl
+cmlvZGljYWw+PGZ1bGwtdGl0bGU+TmF0dXJlIEh1bWFuIEJlaGF2aW91cjwvZnVsbC10aXRsZT48
+L3BlcmlvZGljYWw+PHBhZ2VzPjYzNy02NDQ8L3BhZ2VzPjx2b2x1bWU+Mjwvdm9sdW1lPjxudW1i
+ZXI+OTwvbnVtYmVyPjxkYXRlcz48eWVhcj4yMDE4PC95ZWFyPjxwdWItZGF0ZXM+PGRhdGU+MjAx
+OC8wOS8wMTwvZGF0ZT48L3B1Yi1kYXRlcz48L2RhdGVzPjxpc2JuPjIzOTctMzM3NDwvaXNibj48
+dXJscz48cmVsYXRlZC11cmxzPjx1cmw+aHR0cHM6Ly9kb2kub3JnLzEwLjEwMzgvczQxNTYyLTAx
+OC0wMzk5LXo8L3VybD48L3JlbGF0ZWQtdXJscz48L3VybHM+PGVsZWN0cm9uaWMtcmVzb3VyY2Ut
+bnVtPjEwLjEwMzgvczQxNTYyLTAxOC0wMzk5LXo8L2VsZWN0cm9uaWMtcmVzb3VyY2UtbnVtPjwv
+cmVjb3JkPjwvQ2l0ZT48L0VuZE5vdGU+AG==
+</w:fldData>
+        </w:fldChar>
+      </w:r>
+      <w:r>
+        <w:instrText xml:space="preserve"> ADDIN EN.CITE </w:instrText>
+      </w:r>
+      <w:r>
+        <w:fldChar w:fldCharType="begin">
+          <w:fldData xml:space="preserve">PEVuZE5vdGU+PENpdGU+PEF1dGhvcj5PcGVuIFNjaWVuY2UgQ29sbGFib3JhdGlvbjwvQXV0aG9y
+PjxZZWFyPjIwMTU8L1llYXI+PFJlY051bT42MTE8L1JlY051bT48RGlzcGxheVRleHQ+KENhbWVy
+ZXIgZXQgYWwuLCAyMDE4OyBPcGVuIFNjaWVuY2UgQ29sbGFib3JhdGlvbiwgMjAxNSk8L0Rpc3Bs
+YXlUZXh0PjxyZWNvcmQ+PHJlYy1udW1iZXI+NjExPC9yZWMtbnVtYmVyPjxmb3JlaWduLWtleXM+
+PGtleSBhcHA9IkVOIiBkYi1pZD0iOXhyYWZ3NXN4OTVkdnJlOXc1aHBldmQ4OWZ6d3R3cjl0d3N3
+IiB0aW1lc3RhbXA9IjE1MDgxOTM3MTIiPjYxMTwva2V5PjwvZm9yZWlnbi1rZXlzPjxyZWYtdHlw
+ZSBuYW1lPSJKb3VybmFsIEFydGljbGUiPjE3PC9yZWYtdHlwZT48Y29udHJpYnV0b3JzPjxhdXRo
+b3JzPjxhdXRob3I+T3BlbiBTY2llbmNlIENvbGxhYm9yYXRpb24sPC9hdXRob3I+PC9hdXRob3Jz
+PjwvY29udHJpYnV0b3JzPjx0aXRsZXM+PHRpdGxlPkVzdGltYXRpbmcgdGhlIHJlcHJvZHVjaWJp
+bGl0eSBvZiBwc3ljaG9sb2dpY2FsIHNjaWVuY2U8L3RpdGxlPjxzZWNvbmRhcnktdGl0bGU+U2Np
+ZW5jZTwvc2Vjb25kYXJ5LXRpdGxlPjwvdGl0bGVzPjxwZXJpb2RpY2FsPjxmdWxsLXRpdGxlPlNj
+aWVuY2U8L2Z1bGwtdGl0bGU+PC9wZXJpb2RpY2FsPjx2b2x1bWU+MzQ5PC92b2x1bWU+PG51bWJl
+cj42MjUxPC9udW1iZXI+PGRhdGVzPjx5ZWFyPjIwMTU8L3llYXI+PC9kYXRlcz48d29yay10eXBl
+PjEwLjExMjYvc2NpZW5jZS5hYWM0NzE2PC93b3JrLXR5cGU+PHVybHM+PHJlbGF0ZWQtdXJscz48
+dXJsPmh0dHA6Ly9zY2llbmNlLnNjaWVuY2VtYWcub3JnL2NvbnRlbnQvMzQ5LzYyNTEvYWFjNDcx
+Ni5hYnN0cmFjdDwvdXJsPjwvcmVsYXRlZC11cmxzPjwvdXJscz48L3JlY29yZD48L0NpdGU+PENp
+dGU+PEF1dGhvcj5DYW1lcmVyPC9BdXRob3I+PFllYXI+MjAxODwvWWVhcj48UmVjTnVtPjk2Nzwv
+UmVjTnVtPjxyZWNvcmQ+PHJlYy1udW1iZXI+OTY3PC9yZWMtbnVtYmVyPjxmb3JlaWduLWtleXM+
+PGtleSBhcHA9IkVOIiBkYi1pZD0iOXhyYWZ3NXN4OTVkdnJlOXc1aHBldmQ4OWZ6d3R3cjl0d3N3
+IiB0aW1lc3RhbXA9IjE1MzczMjAxOTYiPjk2Nzwva2V5PjwvZm9yZWlnbi1rZXlzPjxyZWYtdHlw
+ZSBuYW1lPSJKb3VybmFsIEFydGljbGUiPjE3PC9yZWYtdHlwZT48Y29udHJpYnV0b3JzPjxhdXRo
+b3JzPjxhdXRob3I+Q2FtZXJlciwgQ29saW4gRi48L2F1dGhvcj48YXV0aG9yPkRyZWJlciwgQW5u
+YTwvYXV0aG9yPjxhdXRob3I+SG9sem1laXN0ZXIsIEZlbGl4PC9hdXRob3I+PGF1dGhvcj5Ibywg
+VGVjay1IdWE8L2F1dGhvcj48YXV0aG9yPkh1YmVyLCBKw7xyZ2VuPC9hdXRob3I+PGF1dGhvcj5K
+b2hhbm5lc3NvbiwgTWFnbnVzPC9hdXRob3I+PGF1dGhvcj5LaXJjaGxlciwgTWljaGFlbDwvYXV0
+aG9yPjxhdXRob3I+TmF2ZSwgR2lkZW9uPC9hdXRob3I+PGF1dGhvcj5Ob3NlaywgQnJpYW4gQS48
+L2F1dGhvcj48YXV0aG9yPlBmZWlmZmVyLCBUaG9tYXM8L2F1dGhvcj48YXV0aG9yPkFsdG1lamQs
+IEFkYW08L2F1dGhvcj48YXV0aG9yPkJ1dHRyaWNrLCBOaWNrPC9hdXRob3I+PGF1dGhvcj5DaGFu
+LCBUYWl6YW48L2F1dGhvcj48YXV0aG9yPkNoZW4sIFlpbGluZzwvYXV0aG9yPjxhdXRob3I+Rm9y
+c2VsbCwgRXNraWw8L2F1dGhvcj48YXV0aG9yPkdhbXBhLCBBbnVwPC9hdXRob3I+PGF1dGhvcj5I
+ZWlrZW5zdGVuLCBFbW1hPC9hdXRob3I+PGF1dGhvcj5IdW1tZXIsIExpbHk8L2F1dGhvcj48YXV0
+aG9yPkltYWksIFRhaXN1a2U8L2F1dGhvcj48YXV0aG9yPklzYWtzc29uLCBTaXJpPC9hdXRob3I+
+PGF1dGhvcj5NYW5mcmVkaSwgRHlsYW48L2F1dGhvcj48YXV0aG9yPlJvc2UsIEp1bGlhPC9hdXRo
+b3I+PGF1dGhvcj5XYWdlbm1ha2VycywgRXJpYy1KYW48L2F1dGhvcj48YXV0aG9yPld1LCBIYW5n
+PC9hdXRob3I+PC9hdXRob3JzPjwvY29udHJpYnV0b3JzPjx0aXRsZXM+PHRpdGxlPkV2YWx1YXRp
+bmcgdGhlIHJlcGxpY2FiaWxpdHkgb2Ygc29jaWFsIHNjaWVuY2UgZXhwZXJpbWVudHMgaW4gTmF0
+dXJlIGFuZCBTY2llbmNlIGJldHdlZW4gMjAxMCBhbmQgMjAxNTwvdGl0bGU+PHNlY29uZGFyeS10
+aXRsZT5OYXR1cmUgSHVtYW4gQmVoYXZpb3VyPC9zZWNvbmRhcnktdGl0bGU+PC90aXRsZXM+PHBl
+cmlvZGljYWw+PGZ1bGwtdGl0bGU+TmF0dXJlIEh1bWFuIEJlaGF2aW91cjwvZnVsbC10aXRsZT48
+L3BlcmlvZGljYWw+PHBhZ2VzPjYzNy02NDQ8L3BhZ2VzPjx2b2x1bWU+Mjwvdm9sdW1lPjxudW1i
+ZXI+OTwvbnVtYmVyPjxkYXRlcz48eWVhcj4yMDE4PC95ZWFyPjxwdWItZGF0ZXM+PGRhdGU+MjAx
+OC8wOS8wMTwvZGF0ZT48L3B1Yi1kYXRlcz48L2RhdGVzPjxpc2JuPjIzOTctMzM3NDwvaXNibj48
+dXJscz48cmVsYXRlZC11cmxzPjx1cmw+aHR0cHM6Ly9kb2kub3JnLzEwLjEwMzgvczQxNTYyLTAx
+OC0wMzk5LXo8L3VybD48L3JlbGF0ZWQtdXJscz48L3VybHM+PGVsZWN0cm9uaWMtcmVzb3VyY2Ut
+bnVtPjEwLjEwMzgvczQxNTYyLTAxOC0wMzk5LXo8L2VsZWN0cm9uaWMtcmVzb3VyY2UtbnVtPjwv
+cmVjb3JkPjwvQ2l0ZT48L0VuZE5vdGU+AG==
+</w:fldData>
+        </w:fldChar>
+      </w:r>
+      <w:r>
+        <w:instrText xml:space="preserve"> ADDIN EN.CITE.DATA </w:instrText>
+      </w:r>
+      <w:r>
+        <w:fldChar w:fldCharType="end"/>
       </w:r>
       <w:r>
         <w:fldChar w:fldCharType="separate"/>
@@ -1225,39 +1826,13 @@
         <w:rPr>
           <w:noProof/>
         </w:rPr>
-        <w:t>(Open Science Collaboration, 2015)</w:t>
+        <w:t>(Camerer et al., 2018; Open Science Collaboration, 2015)</w:t>
       </w:r>
       <w:r>
         <w:fldChar w:fldCharType="end"/>
       </w:r>
       <w:r>
-        <w:t xml:space="preserve"> [add the </w:t>
-      </w:r>
-      <w:proofErr w:type="spellStart"/>
-      <w:r>
-        <w:t>W</w:t>
-      </w:r>
-      <w:r>
-        <w:t>agenmakers</w:t>
-      </w:r>
-      <w:proofErr w:type="spellEnd"/>
-      <w:r>
-        <w:t xml:space="preserve"> </w:t>
-      </w:r>
-      <w:r>
-        <w:t>and Science</w:t>
-      </w:r>
-      <w:r>
-        <w:t>/nature repro</w:t>
-      </w:r>
-      <w:r>
-        <w:t>duction project</w:t>
-      </w:r>
-      <w:r>
-        <w:t xml:space="preserve"> paper here</w:t>
-      </w:r>
-      <w:r>
-        <w:t xml:space="preserve">]. </w:t>
+        <w:t xml:space="preserve">. </w:t>
       </w:r>
       <w:r>
         <w:t xml:space="preserve">It is difficult to accurately account for publication bias in meta-analysis, and it is likely that many of the effects sizes </w:t>
@@ -1450,10 +2025,10 @@
       <w:r>
         <w:t xml:space="preserve"> point estimates of effects sizes or parameters</w:t>
       </w:r>
+      <w:bookmarkStart w:id="2" w:name="_Hlk523159624"/>
       <w:r>
         <w:t xml:space="preserve"> </w:t>
       </w:r>
-      <w:bookmarkStart w:id="1" w:name="_Hlk523159624"/>
       <w:r>
         <w:fldChar w:fldCharType="begin">
           <w:fldData xml:space="preserve">PEVuZE5vdGU+PENpdGU+PEF1dGhvcj5NY1NoYW5lPC9BdXRob3I+PFllYXI+MjAxNjwvWWVhcj48
@@ -1659,9 +2234,57 @@
       <w:r>
         <w:fldChar w:fldCharType="end"/>
       </w:r>
-      <w:bookmarkEnd w:id="1"/>
+      <w:bookmarkEnd w:id="2"/>
       <w:r>
         <w:t xml:space="preserve">. </w:t>
+      </w:r>
+      <w:r>
+        <w:fldChar w:fldCharType="begin"/>
+      </w:r>
+      <w:r>
+        <w:instrText xml:space="preserve"> ADDIN EN.CITE &lt;EndNote&gt;&lt;Cite AuthorYear="1"&gt;&lt;Author&gt;Camerer&lt;/Author&gt;&lt;Year&gt;2018&lt;/Year&gt;&lt;RecNum&gt;967&lt;/RecNum&gt;&lt;DisplayText&gt;Camerer et al. (2018)&lt;/DisplayText&gt;&lt;record&gt;&lt;rec-number&gt;967&lt;/rec-number&gt;&lt;foreign-keys&gt;&lt;key app="EN" db-id="9xrafw5sx95dvre9w5hpevd89fzwtwr9twsw" timestamp="1537320196"&gt;967&lt;/key&gt;&lt;/foreign-keys&gt;&lt;ref-type name="Journal Article"&gt;17&lt;/ref-type&gt;&lt;contributors&gt;&lt;authors&gt;&lt;author&gt;Camerer, Colin F.&lt;/author&gt;&lt;author&gt;Dreber, Anna&lt;/author&gt;&lt;author&gt;Holzmeister, Felix&lt;/author&gt;&lt;author&gt;Ho, Teck-Hua&lt;/author&gt;&lt;author&gt;Huber, Jürgen&lt;/author&gt;&lt;author&gt;Johannesson, Magnus&lt;/author&gt;&lt;author&gt;Kirchler, Michael&lt;/author&gt;&lt;author&gt;Nave, Gideon&lt;/author&gt;&lt;author&gt;Nosek, Brian A.&lt;/author&gt;&lt;author&gt;Pfeiffer, Thomas&lt;/author&gt;&lt;author&gt;Altmejd, Adam&lt;/author&gt;&lt;author&gt;Buttrick, Nick&lt;/author&gt;&lt;author&gt;Chan, Taizan&lt;/author&gt;&lt;author&gt;Chen, Yiling&lt;/author&gt;&lt;author&gt;Forsell, Eskil&lt;/author&gt;&lt;author&gt;Gampa, Anup&lt;/author&gt;&lt;author&gt;Heikensten, Emma&lt;/author&gt;&lt;author&gt;Hummer, Lily&lt;/author&gt;&lt;author&gt;Imai, Taisuke&lt;/author&gt;&lt;author&gt;Isaksson, Siri&lt;/author&gt;&lt;author&gt;Manfredi, Dylan&lt;/author&gt;&lt;author&gt;Rose, Julia&lt;/author&gt;&lt;author&gt;Wagenmakers, Eric-Jan&lt;/author&gt;&lt;author&gt;Wu, Hang&lt;/author&gt;&lt;/authors&gt;&lt;/contributors&gt;&lt;titles&gt;&lt;title&gt;Evaluating the replicability of social science experiments in Nature and Science between 2010 and 2015&lt;/title&gt;&lt;secondary-title&gt;Nature Human Behaviour&lt;/secondary-title&gt;&lt;/titles&gt;&lt;periodical&gt;&lt;full-title&gt;Nature Human Behaviour&lt;/full-title&gt;&lt;/periodical&gt;&lt;pages&gt;637-644&lt;/pages&gt;&lt;volume&gt;2&lt;/volume&gt;&lt;number&gt;9&lt;/number&gt;&lt;dates&gt;&lt;year&gt;2018&lt;/year&gt;&lt;pub-dates&gt;&lt;date&gt;2018/09/01&lt;/date&gt;&lt;/pub-dates&gt;&lt;/dates&gt;&lt;isbn&gt;2397-3374&lt;/isbn&gt;&lt;urls&gt;&lt;related-urls&gt;&lt;url&gt;https://doi.org/10.1038/s41562-018-0399-z&lt;/url&gt;&lt;/related-urls&gt;&lt;/urls&gt;&lt;electronic-resource-num&gt;10.1038/s41562-018-0399-z&lt;/electronic-resource-num&gt;&lt;/record&gt;&lt;/Cite&gt;&lt;/EndNote&gt;</w:instrText>
+      </w:r>
+      <w:r>
+        <w:fldChar w:fldCharType="separate"/>
+      </w:r>
+      <w:r>
+        <w:rPr>
+          <w:noProof/>
+        </w:rPr>
+        <w:t>Camerer et al. (2018)</w:t>
+      </w:r>
+      <w:r>
+        <w:fldChar w:fldCharType="end"/>
+      </w:r>
+      <w:r>
+        <w:t xml:space="preserve"> suggest simply </w:t>
+      </w:r>
+      <w:r>
+        <w:t>halving effect size estimates from the published literatur</w:t>
+      </w:r>
+      <w:r>
+        <w:t>e to arrive a</w:t>
+      </w:r>
+      <w:r>
+        <w:t>t</w:t>
+      </w:r>
+      <w:r>
+        <w:t xml:space="preserve"> a </w:t>
+      </w:r>
+      <w:r>
+        <w:t>reasonable</w:t>
+      </w:r>
+      <w:r>
+        <w:t xml:space="preserve"> estimate of the true effect size. </w:t>
+      </w:r>
+    </w:p>
+    <w:p>
+      <w:pPr>
+        <w:spacing w:line="360" w:lineRule="auto"/>
+        <w:ind w:firstLine="720"/>
+      </w:pPr>
+      <w:r>
+        <w:t xml:space="preserve">It may not be uncommon for a researcher performing novel research to not to feel capable of identifying a sufficiently similar set of studies for a power analysis to be meaningfully performed. If a researcher does not feel capable of developing an accurate effect size estimate, a conservative estimate can be used to ensure that a planned study will be able to reliably detect a lower bound estimate of the effect if it is in fact present. </w:t>
       </w:r>
     </w:p>
     <w:p>
@@ -1706,7 +2329,7 @@
         <w:fldChar w:fldCharType="begin"/>
       </w:r>
       <w:r>
-        <w:instrText xml:space="preserve"> ADDIN EN.CITE &lt;EndNote&gt;&lt;Cite&gt;&lt;Author&gt;Moher&lt;/Author&gt;&lt;Year&gt;2010&lt;/Year&gt;&lt;RecNum&gt;631&lt;/RecNum&gt;&lt;Pages&gt;e10&lt;/Pages&gt;&lt;DisplayText&gt;(Moher et al., 2010, p. e10)&lt;/DisplayText&gt;&lt;record&gt;&lt;rec-number&gt;631&lt;/rec-number&gt;&lt;foreign-keys&gt;&lt;key app="EN" db-id="9xrafw5sx95dvre9w5hpevd89fzwtwr9twsw" timestamp="1508193712"&gt;631&lt;/key&gt;&lt;/foreign-keys&gt;&lt;ref-type name="Journal Article"&gt;17&lt;/ref-type&gt;&lt;contributors&gt;&lt;authors&gt;&lt;author&gt;Moher, D.&lt;/author&gt;&lt;author&gt;Hopewell, Sally.&lt;/author&gt;&lt;author&gt;Schulz, Kenneth F.&lt;/author&gt;&lt;author&gt;Montori, Victor.&lt;/author&gt;&lt;author&gt;Gøtzsche, Peter C.&lt;/author&gt;&lt;author&gt;Devereaux, P. J.&lt;/author&gt;&lt;author&gt;Elbourne, Diana.&lt;/author&gt;&lt;author&gt;Egger, Matthias.&lt;/author&gt;&lt;author&gt;Altman, Douglas G.&lt;/author&gt;&lt;/authors&gt;&lt;/contributors&gt;&lt;titles&gt;&lt;title&gt;CONSORT 2010 Explanation and Elaboration: Updated guidelines for reporting parallel group randomised trials&lt;/title&gt;&lt;secondary-title&gt;Journal of Clinical Epidemiology&lt;/secondary-title&gt;&lt;/titles&gt;&lt;periodical&gt;&lt;full-title&gt;Journal of Clinical Epidemiology&lt;/full-title&gt;&lt;/periodical&gt;&lt;pages&gt;e1-e37&lt;/pages&gt;&lt;volume&gt;63&lt;/volume&gt;&lt;number&gt;8&lt;/number&gt;&lt;dates&gt;&lt;year&gt;2010&lt;/year&gt;&lt;pub-dates&gt;&lt;date&gt;8//&lt;/date&gt;&lt;/pub-dates&gt;&lt;/dates&gt;&lt;isbn&gt;0895-4356&lt;/isbn&gt;&lt;urls&gt;&lt;related-urls&gt;&lt;url&gt;http://www.sciencedirect.com/science/article/pii/S0895435610001034&lt;/url&gt;&lt;/related-urls&gt;&lt;/urls&gt;&lt;electronic-resource-num&gt;10.1016/j.jclinepi.2010.03.004&lt;/electronic-resource-num&gt;&lt;/record&gt;&lt;/Cite&gt;&lt;/EndNote&gt;</w:instrText>
+        <w:instrText xml:space="preserve"> ADDIN EN.CITE &lt;EndNote&gt;&lt;Cite&gt;&lt;Author&gt;Moher&lt;/Author&gt;&lt;Year&gt;2010&lt;/Year&gt;&lt;RecNum&gt;631&lt;/RecNum&gt;&lt;Pages&gt;e10&lt;/Pages&gt;&lt;DisplayText&gt;(Moher et al., 2010, p. e10)&lt;/DisplayText&gt;&lt;record&gt;&lt;rec-number&gt;631&lt;/rec-number&gt;&lt;foreign-keys&gt;&lt;key app="EN" db-id="9xrafw5sx95dvre9w5hpevd89fzwtwr9twsw" timestamp="1508193712"&gt;631&lt;/key&gt;&lt;/foreign-keys&gt;&lt;ref-type name="Journal Article"&gt;17&lt;/ref-type&gt;&lt;contributors&gt;&lt;authors&gt;&lt;author&gt;Moher, David&lt;/author&gt;&lt;author&gt;Hopewell, Sally.&lt;/author&gt;&lt;author&gt;Schulz, Kenneth F.&lt;/author&gt;&lt;author&gt;Montori, Victor.&lt;/author&gt;&lt;author&gt;Gøtzsche, Peter C.&lt;/author&gt;&lt;author&gt;Devereaux, P. J.&lt;/author&gt;&lt;author&gt;Elbourne, Diana.&lt;/author&gt;&lt;author&gt;Egger, Matthias.&lt;/author&gt;&lt;author&gt;Altman, Douglas G.&lt;/author&gt;&lt;/authors&gt;&lt;/contributors&gt;&lt;titles&gt;&lt;title&gt;CONSORT 2010 Explanation and Elaboration: Updated guidelines for reporting parallel group randomised trials&lt;/title&gt;&lt;secondary-title&gt;Journal of Clinical Epidemiology&lt;/secondary-title&gt;&lt;/titles&gt;&lt;periodical&gt;&lt;full-title&gt;Journal of Clinical Epidemiology&lt;/full-title&gt;&lt;/periodical&gt;&lt;pages&gt;e1-e37&lt;/pages&gt;&lt;volume&gt;63&lt;/volume&gt;&lt;number&gt;8&lt;/number&gt;&lt;dates&gt;&lt;year&gt;2010&lt;/year&gt;&lt;pub-dates&gt;&lt;date&gt;8//&lt;/date&gt;&lt;/pub-dates&gt;&lt;/dates&gt;&lt;isbn&gt;0895-4356&lt;/isbn&gt;&lt;urls&gt;&lt;related-urls&gt;&lt;url&gt;http://www.sciencedirect.com/science/article/pii/S0895435610001034&lt;/url&gt;&lt;/related-urls&gt;&lt;/urls&gt;&lt;electronic-resource-num&gt;10.1016/j.jclinepi.2010.03.004&lt;/electronic-resource-num&gt;&lt;/record&gt;&lt;/Cite&gt;&lt;/EndNote&gt;</w:instrText>
       </w:r>
       <w:r>
         <w:fldChar w:fldCharType="separate"/>
@@ -1730,10 +2353,25 @@
         <w:ind w:firstLine="720"/>
       </w:pPr>
       <w:r>
-        <w:t xml:space="preserve">It may not be uncommon for a researcher performing novel research to not to feel capable of identifying a sufficiently similar set of studies for a power analysis to be meaningfully performed. If a researcher does not feel capable of developing an accurate effect size estimate, a conservative estimate can be used to ensure that a planned study will be able to reliably detect a lower bound estimate of the effect if it is in fact present. </w:t>
-      </w:r>
-      <w:r>
-        <w:t>A more extreme version of using a lower bound estimate to base their effect size estimate is a researcher basing their sample size not on an estimate of the true effect, but the minimum effect size of theoretical, practical or clinical significance</w:t>
+        <w:t xml:space="preserve">A more </w:t>
+      </w:r>
+      <w:r>
+        <w:t xml:space="preserve">cautious approach </w:t>
+      </w:r>
+      <w:r>
+        <w:t xml:space="preserve">is </w:t>
+      </w:r>
+      <w:r>
+        <w:t>to use sample size estimates based not on an</w:t>
+      </w:r>
+      <w:r>
+        <w:t xml:space="preserve"> estimate of the true effect, but </w:t>
+      </w:r>
+      <w:r>
+        <w:t xml:space="preserve">rather to use </w:t>
+      </w:r>
+      <w:r>
+        <w:t>the minimum effect size of theoretical, practical or clinical significance</w:t>
       </w:r>
       <w:r>
         <w:t xml:space="preserve"> (or the Smallest Effect Size of Interest, </w:t>
@@ -1747,7 +2385,17 @@
         <w:t>)</w:t>
       </w:r>
       <w:r>
-        <w:t xml:space="preserve">. In so far as people would not plan experiments if they expect effects that are smaller than the minimum interesting effect size, this is the method of sample size determination that leads to the largest sample sizes being determined in the </w:t>
+        <w:t>.</w:t>
+      </w:r>
+      <w:r>
+        <w:t xml:space="preserve"> T</w:t>
+      </w:r>
+      <w:r>
+        <w:t xml:space="preserve">his is the method of sample size determination that </w:t>
+      </w:r>
+      <w:r>
+        <w:lastRenderedPageBreak/>
+        <w:t xml:space="preserve">leads to the largest sample sizes being determined in the </w:t>
       </w:r>
       <w:proofErr w:type="spellStart"/>
       <w:r>
@@ -1755,11 +2403,7 @@
       </w:r>
       <w:proofErr w:type="spellEnd"/>
       <w:r>
-        <w:t xml:space="preserve"> or power analysis </w:t>
-      </w:r>
-      <w:r>
-        <w:lastRenderedPageBreak/>
-        <w:t>frameworks. This approach means that if an effect as or larger than the smallest effect of interest is</w:t>
+        <w:t xml:space="preserve"> or power analysis frameworks. This approach means that if an effect as or larger than the smallest effect of interest is</w:t>
       </w:r>
       <w:r>
         <w:t xml:space="preserve"> present it will be detected at a </w:t>
@@ -1983,13 +2627,7 @@
         </m:sSubSup>
       </m:oMath>
       <w:r>
-        <w:t xml:space="preserve">), depending on what can meaningfully be justified and the researcher’s background knowledge. The SESOI can be justified on </w:t>
-      </w:r>
-      <w:r>
-        <w:t xml:space="preserve">purely </w:t>
-      </w:r>
-      <w:r>
-        <w:t xml:space="preserve">subjective grounds (e.g., by a researcher deciding that they do no feel an effect of 5 points on some scale or a Cohen’s </w:t>
+        <w:t xml:space="preserve">), depending on what can meaningfully be justified and the researcher’s background knowledge. The SESOI can be justified on purely subjective grounds (e.g., by a researcher deciding that they do no feel an effect of 5 points on some scale or a Cohen’s </w:t>
       </w:r>
       <w:r>
         <w:rPr>
@@ -2181,97 +2819,70 @@
         <w:t>This is often the case in</w:t>
       </w:r>
       <w:r>
+        <w:t xml:space="preserve"> clinical research, where a treatment that does not cause a perceptible decrease in symptoms is unlikely to be worth prescribing</w:t>
+      </w:r>
+      <w:r>
         <w:t xml:space="preserve"> </w:t>
       </w:r>
       <w:r>
-        <w:t>clinical research, where a treatment that does not cause a perceptible decrease in symptoms is unlikely to be worth prescribing</w:t>
+        <w:fldChar w:fldCharType="begin"/>
+      </w:r>
+      <w:r>
+        <w:instrText xml:space="preserve"> ADDIN EN.CITE &lt;EndNote&gt;&lt;Cite&gt;&lt;Author&gt;Jaeschke&lt;/Author&gt;&lt;Year&gt;1989&lt;/Year&gt;&lt;RecNum&gt;953&lt;/RecNum&gt;&lt;DisplayText&gt;(Jaeschke et al., 1989)&lt;/DisplayText&gt;&lt;record&gt;&lt;rec-number&gt;953&lt;/rec-number&gt;&lt;foreign-keys&gt;&lt;key app="EN" db-id="9xrafw5sx95dvre9w5hpevd89fzwtwr9twsw" timestamp="1535528049"&gt;953&lt;/key&gt;&lt;/foreign-keys&gt;&lt;ref-type name="Journal Article"&gt;17&lt;/ref-type&gt;&lt;contributors&gt;&lt;authors&gt;&lt;author&gt;Jaeschke, Roman&lt;/author&gt;&lt;author&gt;Singer, Joel&lt;/author&gt;&lt;author&gt;Guyatt, Gordon H.&lt;/author&gt;&lt;/authors&gt;&lt;/contributors&gt;&lt;titles&gt;&lt;title&gt;Measurement of health status: Ascertaining the minimal clinically important difference&lt;/title&gt;&lt;secondary-title&gt;Controlled Clinical Trials&lt;/secondary-title&gt;&lt;/titles&gt;&lt;periodical&gt;&lt;full-title&gt;Controlled Clinical Trials&lt;/full-title&gt;&lt;/periodical&gt;&lt;pages&gt;407-415&lt;/pages&gt;&lt;volume&gt;10&lt;/volume&gt;&lt;number&gt;4&lt;/number&gt;&lt;keywords&gt;&lt;keyword&gt;Measurement&lt;/keyword&gt;&lt;keyword&gt;responsiveness&lt;/keyword&gt;&lt;keyword&gt;quality of life&lt;/keyword&gt;&lt;/keywords&gt;&lt;dates&gt;&lt;year&gt;1989&lt;/year&gt;&lt;pub-dates&gt;&lt;date&gt;1989/12/01/&lt;/date&gt;&lt;/pub-dates&gt;&lt;/dates&gt;&lt;isbn&gt;0197-2456&lt;/isbn&gt;&lt;urls&gt;&lt;related-urls&gt;&lt;url&gt;http://www.sciencedirect.com/science/article/pii/0197245689900056&lt;/url&gt;&lt;/related-urls&gt;&lt;/urls&gt;&lt;electronic-resource-num&gt;https://doi.org/10.1016/0197-2456(89)90005-6&lt;/electronic-resource-num&gt;&lt;/record&gt;&lt;/Cite&gt;&lt;/EndNote&gt;</w:instrText>
+      </w:r>
+      <w:r>
+        <w:fldChar w:fldCharType="separate"/>
+      </w:r>
+      <w:r>
+        <w:rPr>
+          <w:noProof/>
+        </w:rPr>
+        <w:t>(Jaeschke et al., 1989)</w:t>
+      </w:r>
+      <w:r>
+        <w:fldChar w:fldCharType="end"/>
+      </w:r>
+      <w:r>
+        <w:t xml:space="preserve">. </w:t>
+      </w:r>
+      <w:r>
+        <w:t xml:space="preserve">Other methods of determining the SESOI in the clinical literature that have been suggested include examining population level differences </w:t>
+      </w:r>
+      <w:r>
+        <w:fldChar w:fldCharType="begin"/>
+      </w:r>
+      <w:r>
+        <w:instrText xml:space="preserve"> ADDIN EN.CITE &lt;EndNote&gt;&lt;Cite&gt;&lt;Author&gt;Norman&lt;/Author&gt;&lt;Year&gt;2003&lt;/Year&gt;&lt;RecNum&gt;952&lt;/RecNum&gt;&lt;DisplayText&gt;(Norman et al., 2003)&lt;/DisplayText&gt;&lt;record&gt;&lt;rec-number&gt;952&lt;/rec-number&gt;&lt;foreign-keys&gt;&lt;key app="EN" db-id="9xrafw5sx95dvre9w5hpevd89fzwtwr9twsw" timestamp="1535524496"&gt;952&lt;/key&gt;&lt;/foreign-keys&gt;&lt;ref-type name="Journal Article"&gt;17&lt;/ref-type&gt;&lt;contributors&gt;&lt;authors&gt;&lt;author&gt;Norman, Geoffrey R.&lt;/author&gt;&lt;author&gt;Sloan, Jeff A.&lt;/author&gt;&lt;author&gt;Wyrwich, Kathleen W.&lt;/author&gt;&lt;/authors&gt;&lt;/contributors&gt;&lt;titles&gt;&lt;title&gt;Interpretation of Changes in Health-Related Quality of Life: The Remarkable Universality of Half a Standard Deviation&lt;/title&gt;&lt;secondary-title&gt;Medical Care&lt;/secondary-title&gt;&lt;/titles&gt;&lt;periodical&gt;&lt;full-title&gt;Medical Care&lt;/full-title&gt;&lt;/periodical&gt;&lt;pages&gt;582-592&lt;/pages&gt;&lt;volume&gt;41&lt;/volume&gt;&lt;number&gt;5&lt;/number&gt;&lt;dates&gt;&lt;year&gt;2003&lt;/year&gt;&lt;/dates&gt;&lt;publisher&gt;Lippincott Williams &amp;amp; Wilkins&lt;/publisher&gt;&lt;isbn&gt;00257079&lt;/isbn&gt;&lt;urls&gt;&lt;related-urls&gt;&lt;url&gt;http://www.jstor.org.ezp.lib.unimelb.edu.au/stable/3768017&lt;/url&gt;&lt;/related-urls&gt;&lt;/urls&gt;&lt;custom1&gt;Full publication date: May, 2003&lt;/custom1&gt;&lt;/record&gt;&lt;/Cite&gt;&lt;/EndNote&gt;</w:instrText>
+      </w:r>
+      <w:r>
+        <w:fldChar w:fldCharType="separate"/>
+      </w:r>
+      <w:r>
+        <w:rPr>
+          <w:noProof/>
+        </w:rPr>
+        <w:t>(Norman et al., 2003)</w:t>
+      </w:r>
+      <w:r>
+        <w:fldChar w:fldCharType="end"/>
+      </w:r>
+      <w:r>
+        <w:t xml:space="preserve">, and </w:t>
+      </w:r>
+      <w:r>
+        <w:t xml:space="preserve">attempting to identify </w:t>
+      </w:r>
+      <w:r>
+        <w:t xml:space="preserve">cut scores that can reliably predict other objective consequences (e.g., rehospitalisation). </w:t>
+      </w:r>
+      <w:r>
+        <w:t>In non-clinical areas of psychology research, additional</w:t>
       </w:r>
       <w:r>
         <w:t xml:space="preserve"> </w:t>
       </w:r>
       <w:r>
-        <w:fldChar w:fldCharType="begin"/>
-      </w:r>
-      <w:r>
-        <w:instrText xml:space="preserve"> ADDIN EN.CITE &lt;EndNote&gt;&lt;Cite&gt;&lt;Author&gt;Jaeschke&lt;/Author&gt;&lt;Year&gt;1989&lt;/Year&gt;&lt;RecNum&gt;953&lt;/RecNum&gt;&lt;DisplayText&gt;(Jaeschke et al., 1989)&lt;/DisplayText&gt;&lt;record&gt;&lt;rec-number&gt;953&lt;/rec-number&gt;&lt;foreign-keys&gt;&lt;key app="EN" db-id="9xrafw5sx95dvre9w5hpevd89fzwtwr9twsw" timestamp="1535528049"&gt;953&lt;/key&gt;&lt;/foreign-keys&gt;&lt;ref-type name="Journal Article"&gt;17&lt;/ref-type&gt;&lt;contributors&gt;&lt;authors&gt;&lt;author&gt;Jaeschke, Roman&lt;/author&gt;&lt;author&gt;Singer, Joel&lt;/author&gt;&lt;author&gt;Guyatt, Gordon H.&lt;/author&gt;&lt;/authors&gt;&lt;/contributors&gt;&lt;titles&gt;&lt;title&gt;Measurement of health status: Ascertaining the minimal clinically important difference&lt;/title&gt;&lt;secondary-title&gt;Controlled Clinical Trials&lt;/secondary-title&gt;&lt;/titles&gt;&lt;periodical&gt;&lt;full-title&gt;Controlled Clinical Trials&lt;/full-title&gt;&lt;/periodical&gt;&lt;pages&gt;407-415&lt;/pages&gt;&lt;volume&gt;10&lt;/volume&gt;&lt;number&gt;4&lt;/number&gt;&lt;keywords&gt;&lt;keyword&gt;Measurement&lt;/keyword&gt;&lt;keyword&gt;responsiveness&lt;/keyword&gt;&lt;keyword&gt;quality of life&lt;/keyword&gt;&lt;/keywords&gt;&lt;dates&gt;&lt;year&gt;1989&lt;/year&gt;&lt;pub-dates&gt;&lt;date&gt;1989/12/01/&lt;/date&gt;&lt;/pub-dates&gt;&lt;/dates&gt;&lt;isbn&gt;0197-2456&lt;/isbn&gt;&lt;urls&gt;&lt;related-urls&gt;&lt;url&gt;http://www.sciencedirect.com/science/article/pii/0197245689900056&lt;/url&gt;&lt;/related-urls&gt;&lt;/urls&gt;&lt;electronic-resource-num&gt;https://doi.org/10.1016/0197-2456(89)90005-6&lt;/electronic-resource-num&gt;&lt;/record&gt;&lt;/Cite&gt;&lt;/EndNote&gt;</w:instrText>
-      </w:r>
-      <w:r>
-        <w:fldChar w:fldCharType="separate"/>
-      </w:r>
-      <w:r>
-        <w:rPr>
-          <w:noProof/>
-        </w:rPr>
-        <w:t>(Jaeschke et al., 1989)</w:t>
-      </w:r>
-      <w:r>
-        <w:fldChar w:fldCharType="end"/>
-      </w:r>
-      <w:r>
-        <w:t xml:space="preserve">. </w:t>
-      </w:r>
-      <w:r>
-        <w:t>Other methods of determining the SESOI in the clinical literature that have been suggested include examining population level differences (e.g., “</w:t>
-      </w:r>
-      <w:r>
-        <w:t>45 vs 50 year old</w:t>
-      </w:r>
-      <w:r>
-        <w:t xml:space="preserve"> patients” </w:t>
-      </w:r>
-      <w:r>
-        <w:t xml:space="preserve">; </w:t>
-      </w:r>
-      <w:r>
-        <w:fldChar w:fldCharType="begin"/>
-      </w:r>
-      <w:r>
-        <w:instrText xml:space="preserve"> ADDIN EN.CITE &lt;EndNote&gt;&lt;Cite&gt;&lt;Author&gt;Norman&lt;/Author&gt;&lt;Year&gt;2003&lt;/Year&gt;&lt;RecNum&gt;952&lt;/RecNum&gt;&lt;DisplayText&gt;(Norman et al., 2003)&lt;/DisplayText&gt;&lt;record&gt;&lt;rec-number&gt;952&lt;/rec-number&gt;&lt;foreign-keys&gt;&lt;key app="EN" db-id="9xrafw5sx95dvre9w5hpevd89fzwtwr9twsw" timestamp="1535524496"&gt;952&lt;/key&gt;&lt;/foreign-keys&gt;&lt;ref-type name="Journal Article"&gt;17&lt;/ref-type&gt;&lt;contributors&gt;&lt;authors&gt;&lt;author&gt;Norman, Geoffrey R.&lt;/author&gt;&lt;author&gt;Sloan, Jeff A.&lt;/author&gt;&lt;author&gt;Wyrwich, Kathleen W.&lt;/author&gt;&lt;/authors&gt;&lt;/contributors&gt;&lt;titles&gt;&lt;title&gt;Interpretation of Changes in Health-Related Quality of Life: The Remarkable Universality of Half a Standard Deviation&lt;/title&gt;&lt;secondary-title&gt;Medical Care&lt;/secondary-title&gt;&lt;/titles&gt;&lt;periodical&gt;&lt;full-title&gt;Medical Care&lt;/full-title&gt;&lt;/periodical&gt;&lt;pages&gt;582-592&lt;/pages&gt;&lt;volume&gt;41&lt;/volume&gt;&lt;number&gt;5&lt;/number&gt;&lt;dates&gt;&lt;year&gt;2003&lt;/year&gt;&lt;/dates&gt;&lt;publisher&gt;Lippincott Williams &amp;amp; Wilkins&lt;/publisher&gt;&lt;isbn&gt;00257079&lt;/isbn&gt;&lt;urls&gt;&lt;related-urls&gt;&lt;url&gt;http://www.jstor.org.ezp.lib.unimelb.edu.au/stable/3768017&lt;/url&gt;&lt;/related-urls&gt;&lt;/urls&gt;&lt;custom1&gt;Full publication date: May, 2003&lt;/custom1&gt;&lt;/record&gt;&lt;/Cite&gt;&lt;/EndNote&gt;</w:instrText>
-      </w:r>
-      <w:r>
-        <w:fldChar w:fldCharType="separate"/>
-      </w:r>
-      <w:r>
-        <w:rPr>
-          <w:noProof/>
-        </w:rPr>
-        <w:t>(Norman et al., 2003)</w:t>
-      </w:r>
-      <w:r>
-        <w:fldChar w:fldCharType="end"/>
-      </w:r>
-      <w:r>
-        <w:t>)</w:t>
-      </w:r>
-      <w:r>
-        <w:t xml:space="preserve">, and </w:t>
-      </w:r>
-      <w:r>
-        <w:t xml:space="preserve">attempting to identify </w:t>
-      </w:r>
-      <w:r>
-        <w:t xml:space="preserve">cut scores that can reliably predict other objective consequences (e.g., rehospitalisation). </w:t>
-      </w:r>
-      <w:r>
-        <w:t>In non-clinical areas of psychology research, additional</w:t>
-      </w:r>
-      <w:r>
-        <w:t xml:space="preserve"> </w:t>
-      </w:r>
-      <w:r>
-        <w:t>‘</w:t>
-      </w:r>
-      <w:r>
-        <w:t>o</w:t>
-      </w:r>
-      <w:r>
-        <w:t>bjective’ justifications c</w:t>
-      </w:r>
-      <w:r>
-        <w:t xml:space="preserve">ould be found in </w:t>
-      </w:r>
-      <w:r>
-        <w:t>theoretical model predictions (e.g., when theories are well developed enough to make point or interval predictions), or by external constraints (e.g., if an educational intervention will only be implemented if it raises scores by 10%).</w:t>
+        <w:t>‘objective’ justifications could be found in theoretical model predictions (e.g., when theories are well developed enough to make point or interval predictions), or by external constraints (e.g., if an educational intervention will only be implemented if it raises scores by 10%).</w:t>
       </w:r>
     </w:p>
     <w:p>
@@ -2352,13 +2963,7 @@
         <w:ind w:firstLine="720"/>
       </w:pPr>
       <w:r>
-        <w:t>Although this may be the most conservative approach,</w:t>
-      </w:r>
-      <w:r>
-        <w:t xml:space="preserve"> its</w:t>
-      </w:r>
-      <w:r>
-        <w:t xml:space="preserve"> strict application would </w:t>
+        <w:t xml:space="preserve">Although this may be the most conservative approach, its strict application would </w:t>
       </w:r>
       <w:r>
         <w:t>lead to</w:t>
@@ -2382,16 +2987,16 @@
         <w:t>prohibitively expensive</w:t>
       </w:r>
       <w:r>
+        <w:t xml:space="preserve"> and never being performed</w:t>
+      </w:r>
+      <w:r>
         <w:t>. Given that areas of research where small effects are be of particular interest, for example in interventions where outcomes of interest may be low frequency but high impact (e.g., mortality or severe mental illness), a large proportion of these studies would appear to require such high sample sizes so as to be impossible to pr</w:t>
       </w:r>
       <w:r>
         <w:t>actically perform</w:t>
       </w:r>
       <w:r>
-        <w:t>, despite the fact that reasonably well-powered experiments may be possible given the unknown true impact of a set of interventions.</w:t>
-      </w:r>
-      <w:r>
-        <w:t xml:space="preserve"> </w:t>
+        <w:t xml:space="preserve">, despite the fact that reasonably well-powered experiments may be possible given the unknown true impact of a set of interventions. </w:t>
       </w:r>
       <w:r>
         <w:t>However, in cases where the marginal cost of additional participants i</w:t>
@@ -2440,10 +3045,7 @@
         <w:t xml:space="preserve">but rather to </w:t>
       </w:r>
       <w:r>
-        <w:t xml:space="preserve">use Bayesian methods for sample size planning. </w:t>
-      </w:r>
-      <w:r>
-        <w:t xml:space="preserve">If a Bayesian prior distribution is used to plan for frequentist statistical methods, this approach is often called “assurance” </w:t>
+        <w:t xml:space="preserve">use Bayesian methods for sample size planning. If a Bayesian prior distribution is used to plan for frequentist statistical methods, this approach is often called “assurance” </w:t>
       </w:r>
       <w:r>
         <w:fldChar w:fldCharType="begin"/>
@@ -2464,13 +3066,7 @@
         <w:fldChar w:fldCharType="end"/>
       </w:r>
       <w:r>
-        <w:t xml:space="preserve">. </w:t>
-      </w:r>
-      <w:r>
-        <w:t xml:space="preserve">In the assurance approach, the prior distribution can </w:t>
-      </w:r>
-      <w:r>
-        <w:t xml:space="preserve">represent the subjective probability of a researcher, that of a stakeholder or funder, or even a sceptical straw-man </w:t>
+        <w:t xml:space="preserve">. In the assurance approach, the prior distribution can represent the subjective probability of a researcher, that of a stakeholder or funder, or even a sceptical straw-man </w:t>
       </w:r>
       <w:r>
         <w:fldChar w:fldCharType="begin"/>
@@ -2497,10 +3093,7 @@
         <w:t xml:space="preserve"> </w:t>
       </w:r>
       <w:r>
-        <w:t>In the assurance approach, t</w:t>
-      </w:r>
-      <w:r>
-        <w:t xml:space="preserve">he prior distribution does not represent the expected effects under the alternative hypothesis, but rather the researchers’ prior distribution including their assigned probability for the null being true. </w:t>
+        <w:t xml:space="preserve">In the assurance approach, the prior distribution does not represent the expected effects under the alternative hypothesis, but rather the researchers’ prior distribution including their assigned probability for the null being true. </w:t>
       </w:r>
       <w:r>
         <w:t xml:space="preserve">The goal of assurance, the value that this approach estimates, is different from the above approaches. Assurance no longer provides an estimate of </w:t>
@@ -2606,10 +3199,7 @@
         <w:fldChar w:fldCharType="end"/>
       </w:r>
       <w:r>
-        <w:t xml:space="preserve"> developed a method to plan for sample size planning </w:t>
-      </w:r>
-      <w:r>
-        <w:t xml:space="preserve">for sufficiently compelling </w:t>
+        <w:t xml:space="preserve"> developed a method to plan for sample size planning for sufficiently compelling </w:t>
       </w:r>
       <w:r>
         <w:t>and accurate Bayes factors. In th</w:t>
@@ -2630,13 +3220,31 @@
         <w:t xml:space="preserve"> </w:t>
       </w:r>
       <w:r>
-        <w:t xml:space="preserve">a design prior (distribution of expected effect sizes) under the null and </w:t>
+        <w:t>a design prior (distribution of expected effect sizes) under the null</w:t>
+      </w:r>
+      <w:r>
+        <w:t>,</w:t>
+      </w:r>
+      <w:r>
+        <w:t xml:space="preserve"> </w:t>
+      </w:r>
+      <w:r>
+        <w:t>as well as</w:t>
+      </w:r>
+      <w:r>
+        <w:t xml:space="preserve"> </w:t>
       </w:r>
       <w:r>
         <w:t xml:space="preserve">the </w:t>
       </w:r>
       <w:r>
-        <w:t xml:space="preserve">alternative hypotheses, and </w:t>
+        <w:t>alternative hypotheses</w:t>
+      </w:r>
+      <w:r>
+        <w:t>. The researcher must also specify</w:t>
+      </w:r>
+      <w:r>
+        <w:t xml:space="preserve"> </w:t>
       </w:r>
       <w:r>
         <w:t>an</w:t>
@@ -2651,16 +3259,13 @@
         <w:t>which will be used in the statistical analysis</w:t>
       </w:r>
       <w:r>
-        <w:t xml:space="preserve">, </w:t>
-      </w:r>
-      <w:r>
-        <w:t>e.g., a prior distribution designed to convince a sceptical audience)</w:t>
-      </w:r>
-      <w:r>
-        <w:t xml:space="preserve">. Random samples are then simulated from the Design priors for the null and alternative hypotheses, and Bayes Factors are computed using the analysis prior </w:t>
-      </w:r>
-      <w:r>
-        <w:t>(</w:t>
+        <w:t>, e.g., a prior distribution designed to convince a sceptical audience). Random samples are then simulated from the Design prior</w:t>
+      </w:r>
+      <w:r>
+        <w:t>s</w:t>
+      </w:r>
+      <w:r>
+        <w:t xml:space="preserve"> for the null and alternative hypotheses, and Bayes Factors are computed using the analysis prior (</w:t>
       </w:r>
       <w:proofErr w:type="spellStart"/>
       <w:r>
@@ -2676,22 +3281,22 @@
       </w:r>
       <w:proofErr w:type="spellEnd"/>
       <w:r>
-        <w:t xml:space="preserve"> suggest repeating this about 10000 times)</w:t>
-      </w:r>
-      <w:r>
-        <w:t xml:space="preserve">. A researcher can then </w:t>
-      </w:r>
-      <w:r>
-        <w:t xml:space="preserve">select an appropriate design </w:t>
-      </w:r>
-      <w:r>
-        <w:t>based on an</w:t>
-      </w:r>
-      <w:r>
         <w:t xml:space="preserve"> </w:t>
       </w:r>
       <w:r>
-        <w:t xml:space="preserve">assessment how often a design provides compelling evidence under the null and alternative hypotheses </w:t>
+        <w:t xml:space="preserve">suggest repeating this </w:t>
+      </w:r>
+      <w:r>
+        <w:t>“</w:t>
+      </w:r>
+      <w:r>
+        <w:t>say, 10,000 times</w:t>
+      </w:r>
+      <w:r>
+        <w:t>”</w:t>
+      </w:r>
+      <w:r>
+        <w:t xml:space="preserve">). A researcher can then select an appropriate design based on an assessment how often a design provides compelling evidence under the null and alternative hypotheses </w:t>
       </w:r>
       <w:r>
         <w:fldChar w:fldCharType="begin"/>
@@ -2721,242 +3326,95 @@
         <w:ind w:firstLine="720"/>
       </w:pPr>
       <w:r>
-        <w:t xml:space="preserve">An alternative approach has been outlined … </w:t>
+        <w:t xml:space="preserve">Another approach to Bayesian sample size determination is to specify a probability distribution over possible parameter values often generated from the posterior distribution from a previous analysis of real or idealised data. Using </w:t>
+      </w:r>
+      <w:r>
+        <w:t>Markov chain Monte Carlo</w:t>
+      </w:r>
+      <w:r>
+        <w:t xml:space="preserve"> sampling, the analyst can then sample parameter values (e.g., means and SDs) from the parameter value distribution, generate a set of simulated data, test their statistical test on the simulated data, and check to see whether a particular goal condition has been met (e.g., sufficiently precise estimates, a sufficiently high or low Bayes factor, etc</w:t>
+      </w:r>
+      <w:bookmarkStart w:id="3" w:name="_Hlk512952465"/>
+      <w:r>
+        <w:t xml:space="preserve">) </w:t>
+      </w:r>
+      <w:r>
+        <w:fldChar w:fldCharType="begin"/>
+      </w:r>
+      <w:r>
+        <w:instrText xml:space="preserve"> ADDIN EN.CITE &lt;EndNote&gt;&lt;Cite&gt;&lt;Author&gt;Kruschke&lt;/Author&gt;&lt;Year&gt;2017&lt;/Year&gt;&lt;RecNum&gt;105&lt;/RecNum&gt;&lt;DisplayText&gt;(Kruschke &amp;amp; Liddell, 2017)&lt;/DisplayText&gt;&lt;record&gt;&lt;rec-number&gt;105&lt;/rec-number&gt;&lt;foreign-keys&gt;&lt;key app="EN" db-id="9xrafw5sx95dvre9w5hpevd89fzwtwr9twsw" timestamp="1499674852"&gt;105&lt;/key&gt;&lt;/foreign-keys&gt;&lt;ref-type name="Journal Article"&gt;17&lt;/ref-type&gt;&lt;contributors&gt;&lt;authors&gt;&lt;author&gt;Kruschke, John K.&lt;/author&gt;&lt;author&gt;Liddell, Torrin M.&lt;/author&gt;&lt;/authors&gt;&lt;/contributors&gt;&lt;titles&gt;&lt;title&gt;The Bayesian New Statistics: Hypothesis testing, estimation, meta-analysis, and power analysis from a Bayesian perspective&lt;/title&gt;&lt;secondary-title&gt;Psychonomic Bulletin &amp;amp; Review&lt;/secondary-title&gt;&lt;/titles&gt;&lt;periodical&gt;&lt;full-title&gt;Psychonomic Bulletin &amp;amp; Review&lt;/full-title&gt;&lt;/periodical&gt;&lt;dates&gt;&lt;year&gt;2017&lt;/year&gt;&lt;pub-dates&gt;&lt;date&gt;2017/02/07&lt;/date&gt;&lt;/pub-dates&gt;&lt;/dates&gt;&lt;isbn&gt;1531-5320&lt;/isbn&gt;&lt;urls&gt;&lt;related-urls&gt;&lt;url&gt;http://dx.doi.org/10.3758/s13423-016-1221-4&lt;/url&gt;&lt;/related-urls&gt;&lt;/urls&gt;&lt;electronic-resource-num&gt;10.3758/s13423-016-1221-4&lt;/electronic-resource-num&gt;&lt;/record&gt;&lt;/Cite&gt;&lt;/EndNote&gt;</w:instrText>
+      </w:r>
+      <w:r>
+        <w:fldChar w:fldCharType="separate"/>
+      </w:r>
+      <w:r>
+        <w:rPr>
+          <w:noProof/>
+        </w:rPr>
+        <w:t>(Kruschke &amp; Liddell, 2017)</w:t>
+      </w:r>
+      <w:r>
+        <w:fldChar w:fldCharType="end"/>
+      </w:r>
+      <w:r>
+        <w:t xml:space="preserve">. </w:t>
+      </w:r>
+      <w:bookmarkEnd w:id="3"/>
+      <w:r>
+        <w:t>Bayesian power analysis has the added benefit of accounting for uncertainty in parameter estimates, as opposed to the frequentist methods which tend to ignore this issue.</w:t>
+      </w:r>
+      <w:r>
+        <w:t xml:space="preserve"> </w:t>
+      </w:r>
+    </w:p>
+    <w:p>
+      <w:pPr>
+        <w:spacing w:line="360" w:lineRule="auto"/>
+      </w:pPr>
+      <w:r>
+        <w:t xml:space="preserve">A number of tools have been developed to enable </w:t>
+      </w:r>
+      <w:r>
+        <w:t>researchers</w:t>
+      </w:r>
+      <w:r>
+        <w:t xml:space="preserve"> to develop reasonable prior </w:t>
+      </w:r>
+      <w:r>
+        <w:t>distributions</w:t>
+      </w:r>
+      <w:r>
+        <w:t xml:space="preserve">. </w:t>
+      </w:r>
+      <w:r>
+        <w:t xml:space="preserve">TOOL FOR EXPERT ELICITATION - - - </w:t>
+      </w:r>
+      <w:r>
+        <w:t xml:space="preserve"> </w:t>
+      </w:r>
+      <w:r>
+        <w:fldChar w:fldCharType="begin"/>
+      </w:r>
+      <w:r>
+        <w:instrText xml:space="preserve"> ADDIN EN.CITE &lt;EndNote&gt;&lt;Cite&gt;&lt;Author&gt;Morris&lt;/Author&gt;&lt;Year&gt;2014&lt;/Year&gt;&lt;RecNum&gt;956&lt;/RecNum&gt;&lt;DisplayText&gt;(Morris, Oakley, &amp;amp; Crowe, 2014)&lt;/DisplayText&gt;&lt;record&gt;&lt;rec-number&gt;956&lt;/rec-number&gt;&lt;foreign-keys&gt;&lt;key app="EN" db-id="9xrafw5sx95dvre9w5hpevd89fzwtwr9twsw" timestamp="1535531693"&gt;956&lt;/key&gt;&lt;/foreign-keys&gt;&lt;ref-type name="Journal Article"&gt;17&lt;/ref-type&gt;&lt;contributors&gt;&lt;authors&gt;&lt;author&gt;Morris, David E.&lt;/author&gt;&lt;author&gt;Oakley, Jeremy E.&lt;/author&gt;&lt;author&gt;Crowe, John A.&lt;/author&gt;&lt;/authors&gt;&lt;/contributors&gt;&lt;titles&gt;&lt;title&gt;A web-based tool for eliciting probability distributions from experts&lt;/title&gt;&lt;secondary-title&gt;Environmental Modelling &amp;amp; Software&lt;/secondary-title&gt;&lt;/titles&gt;&lt;periodical&gt;&lt;full-title&gt;Environmental Modelling &amp;amp; Software&lt;/full-title&gt;&lt;/periodical&gt;&lt;pages&gt;1-4&lt;/pages&gt;&lt;volume&gt;52&lt;/volume&gt;&lt;keywords&gt;&lt;keyword&gt;Bayesian prior distribution&lt;/keyword&gt;&lt;keyword&gt;Expert judgement&lt;/keyword&gt;&lt;keyword&gt;Subjective probability&lt;/keyword&gt;&lt;keyword&gt;Web-based elicitation&lt;/keyword&gt;&lt;/keywords&gt;&lt;dates&gt;&lt;year&gt;2014&lt;/year&gt;&lt;pub-dates&gt;&lt;date&gt;2014/02/01/&lt;/date&gt;&lt;/pub-dates&gt;&lt;/dates&gt;&lt;isbn&gt;1364-8152&lt;/isbn&gt;&lt;urls&gt;&lt;related-urls&gt;&lt;url&gt;http://www.sciencedirect.com/science/article/pii/S1364815213002533&lt;/url&gt;&lt;/related-urls&gt;&lt;/urls&gt;&lt;electronic-resource-num&gt;https://doi.org/10.1016/j.envsoft.2013.10.010&lt;/electronic-resource-num&gt;&lt;/record&gt;&lt;/Cite&gt;&lt;/EndNote&gt;</w:instrText>
+      </w:r>
+      <w:r>
+        <w:fldChar w:fldCharType="separate"/>
+      </w:r>
+      <w:r>
+        <w:rPr>
+          <w:noProof/>
+        </w:rPr>
+        <w:t>(Morris, Oakley, &amp; Crowe, 2014)</w:t>
+      </w:r>
+      <w:r>
+        <w:fldChar w:fldCharType="end"/>
       </w:r>
     </w:p>
     <w:p>
       <w:pPr>
         <w:spacing w:line="360" w:lineRule="auto"/>
         <w:ind w:firstLine="720"/>
-      </w:pPr>
-    </w:p>
-    <w:p>
-      <w:pPr>
-        <w:spacing w:line="360" w:lineRule="auto"/>
-        <w:ind w:firstLine="720"/>
-      </w:pPr>
-      <w:r>
-        <w:t xml:space="preserve">a researcher can then choose a design that </w:t>
-      </w:r>
-    </w:p>
-    <w:p>
-      <w:pPr>
-        <w:spacing w:line="360" w:lineRule="auto"/>
-        <w:ind w:firstLine="720"/>
-      </w:pPr>
-    </w:p>
-    <w:p>
-      <w:pPr>
-        <w:spacing w:line="360" w:lineRule="auto"/>
-        <w:ind w:firstLine="720"/>
-      </w:pPr>
-      <w:r>
-        <w:t xml:space="preserve">Eliciting prior </w:t>
-      </w:r>
-      <w:proofErr w:type="spellStart"/>
-      <w:r>
-        <w:t>distribtuions</w:t>
-      </w:r>
-      <w:proofErr w:type="spellEnd"/>
-    </w:p>
-    <w:p>
-      <w:pPr>
-        <w:spacing w:line="360" w:lineRule="auto"/>
-      </w:pPr>
-      <w:proofErr w:type="gramStart"/>
-      <w:r>
-        <w:t>A number of</w:t>
-      </w:r>
-      <w:proofErr w:type="gramEnd"/>
-      <w:r>
-        <w:t xml:space="preserve"> tools have been developed to enable </w:t>
-      </w:r>
-      <w:proofErr w:type="spellStart"/>
-      <w:r>
-        <w:t>resreachers</w:t>
-      </w:r>
-      <w:proofErr w:type="spellEnd"/>
-      <w:r>
-        <w:t xml:space="preserve"> to develop reasonable prior </w:t>
-      </w:r>
-      <w:proofErr w:type="spellStart"/>
-      <w:r>
-        <w:t>disbributions</w:t>
-      </w:r>
-      <w:proofErr w:type="spellEnd"/>
-      <w:r>
-        <w:t xml:space="preserve">. </w:t>
-      </w:r>
-      <w:r>
-        <w:t xml:space="preserve">TOOL FOR EXPERT ELICITATION - - - </w:t>
-      </w:r>
-      <w:r>
-        <w:t xml:space="preserve"> </w:t>
-      </w:r>
-      <w:bookmarkStart w:id="2" w:name="_GoBack"/>
-      <w:bookmarkEnd w:id="2"/>
-      <w:r>
-        <w:fldChar w:fldCharType="begin"/>
-      </w:r>
-      <w:r>
-        <w:instrText xml:space="preserve"> ADDIN EN.CITE &lt;EndNote&gt;&lt;Cite&gt;&lt;Author&gt;Morris&lt;/Author&gt;&lt;Year&gt;2014&lt;/Year&gt;&lt;RecNum&gt;956&lt;/RecNum&gt;&lt;DisplayText&gt;(Morris, Oakley, &amp;amp; Crowe, 2014)&lt;/DisplayText&gt;&lt;record&gt;&lt;rec-number&gt;956&lt;/rec-number&gt;&lt;foreign-keys&gt;&lt;key app="EN" db-id="9xrafw5sx95dvre9w5hpevd89fzwtwr9twsw" timestamp="1535531693"&gt;956&lt;/key&gt;&lt;/foreign-keys&gt;&lt;ref-type name="Journal Article"&gt;17&lt;/ref-type&gt;&lt;contributors&gt;&lt;authors&gt;&lt;author&gt;Morris, David E.&lt;/author&gt;&lt;author&gt;Oakley, Jeremy E.&lt;/author&gt;&lt;author&gt;Crowe, John A.&lt;/author&gt;&lt;/authors&gt;&lt;/contributors&gt;&lt;titles&gt;&lt;title&gt;A web-based tool for eliciting probability distributions from experts&lt;/title&gt;&lt;secondary-title&gt;Environmental Modelling &amp;amp; Software&lt;/secondary-title&gt;&lt;/titles&gt;&lt;periodical&gt;&lt;full-title&gt;Environmental Modelling &amp;amp; Software&lt;/full-title&gt;&lt;/periodical&gt;&lt;pages&gt;1-4&lt;/pages&gt;&lt;volume&gt;52&lt;/volume&gt;&lt;keywords&gt;&lt;keyword&gt;Bayesian prior distribution&lt;/keyword&gt;&lt;keyword&gt;Expert judgement&lt;/keyword&gt;&lt;keyword&gt;Subjective probability&lt;/keyword&gt;&lt;keyword&gt;Web-based elicitation&lt;/keyword&gt;&lt;/keywords&gt;&lt;dates&gt;&lt;year&gt;2014&lt;/year&gt;&lt;pub-dates&gt;&lt;date&gt;2014/02/01/&lt;/date&gt;&lt;/pub-dates&gt;&lt;/dates&gt;&lt;isbn&gt;1364-8152&lt;/isbn&gt;&lt;urls&gt;&lt;related-urls&gt;&lt;url&gt;http://www.sciencedirect.com/science/article/pii/S1364815213002533&lt;/url&gt;&lt;/related-urls&gt;&lt;/urls&gt;&lt;electronic-resource-num&gt;https://doi.org/10.1016/j.envsoft.2013.10.010&lt;/electronic-resource-num&gt;&lt;/record&gt;&lt;/Cite&gt;&lt;/EndNote&gt;</w:instrText>
-      </w:r>
-      <w:r>
-        <w:fldChar w:fldCharType="separate"/>
-      </w:r>
-      <w:r>
-        <w:rPr>
-          <w:noProof/>
-        </w:rPr>
-        <w:t>(Morris, Oakley, &amp; Crowe, 2014)</w:t>
-      </w:r>
-      <w:r>
-        <w:fldChar w:fldCharType="end"/>
-      </w:r>
-    </w:p>
-    <w:p>
-      <w:pPr>
-        <w:spacing w:line="360" w:lineRule="auto"/>
-        <w:ind w:firstLine="720"/>
-      </w:pPr>
-    </w:p>
-    <w:p>
-      <w:pPr>
-        <w:spacing w:line="360" w:lineRule="auto"/>
-        <w:ind w:firstLine="720"/>
-      </w:pPr>
-    </w:p>
-    <w:p>
-      <w:pPr>
-        <w:spacing w:line="360" w:lineRule="auto"/>
-        <w:ind w:firstLine="720"/>
-      </w:pPr>
-      <w:r>
-        <w:t xml:space="preserve">provide a Bayesian-style design-prior (a distribution over plausible effect sizes.  </w:t>
-      </w:r>
-    </w:p>
-    <w:p>
-      <w:pPr>
-        <w:spacing w:line="360" w:lineRule="auto"/>
-        <w:ind w:firstLine="720"/>
-      </w:pPr>
-    </w:p>
-    <w:p>
-      <w:pPr>
-        <w:spacing w:line="360" w:lineRule="auto"/>
-        <w:ind w:firstLine="720"/>
-      </w:pPr>
-    </w:p>
-    <w:p>
-      <w:pPr>
-        <w:spacing w:line="360" w:lineRule="auto"/>
-        <w:ind w:firstLine="720"/>
-      </w:pPr>
-    </w:p>
-    <w:p>
-      <w:pPr>
-        <w:spacing w:line="360" w:lineRule="auto"/>
-        <w:ind w:firstLine="720"/>
-      </w:pPr>
-      <w:r>
-        <w:t xml:space="preserve"> </w:t>
-      </w:r>
-      <w:r>
-        <w:t xml:space="preserve">If a single effect size is insufficient to adequately specify the alternative hypothesis, multiple prior distributions over each parameter must be determined </w:t>
-      </w:r>
-      <w:r>
-        <w:fldChar w:fldCharType="begin"/>
-      </w:r>
-      <w:r>
-        <w:instrText xml:space="preserve"> ADDIN EN.CITE &lt;EndNote&gt;&lt;Cite&gt;&lt;Author&gt;Chen&lt;/Author&gt;&lt;Year&gt;2018&lt;/Year&gt;&lt;RecNum&gt;946&lt;/RecNum&gt;&lt;DisplayText&gt;(Chen et al., 2018)&lt;/DisplayText&gt;&lt;record&gt;&lt;rec-number&gt;946&lt;/rec-number&gt;&lt;foreign-keys&gt;&lt;key app="EN" db-id="9xrafw5sx95dvre9w5hpevd89fzwtwr9twsw" timestamp="1535270601"&gt;946&lt;/key&gt;&lt;/foreign-keys&gt;&lt;ref-type name="Journal Article"&gt;17&lt;/ref-type&gt;&lt;contributors&gt;&lt;authors&gt;&lt;author&gt;Chen, Ding-Geng&lt;/author&gt;&lt;author&gt;Fraser, Mark W.&lt;/author&gt;&lt;author&gt;Cuddeback, Gary S.&lt;/author&gt;&lt;/authors&gt;&lt;/contributors&gt;&lt;titles&gt;&lt;title&gt;Assurance in Intervention Research: A Bayesian Perspective on Statistical Power&lt;/title&gt;&lt;secondary-title&gt;Journal of the Society for Social Work and Research&lt;/secondary-title&gt;&lt;/titles&gt;&lt;periodical&gt;&lt;full-title&gt;Journal of the Society for Social Work and Research&lt;/full-title&gt;&lt;/periodical&gt;&lt;pages&gt;159-173&lt;/pages&gt;&lt;volume&gt;9&lt;/volume&gt;&lt;number&gt;1&lt;/number&gt;&lt;dates&gt;&lt;year&gt;2018&lt;/year&gt;&lt;pub-dates&gt;&lt;date&gt;2018/03/01&lt;/date&gt;&lt;/pub-dates&gt;&lt;/dates&gt;&lt;publisher&gt;The University of Chicago Press&lt;/publisher&gt;&lt;isbn&gt;2334-2315&lt;/isbn&gt;&lt;urls&gt;&lt;related-urls&gt;&lt;url&gt;https://doi.org/10.1086/696239&lt;/url&gt;&lt;/related-urls&gt;&lt;/urls&gt;&lt;electronic-resource-num&gt;10.1086/696239&lt;/electronic-resource-num&gt;&lt;access-date&gt;2018/08/19&lt;/access-date&gt;&lt;/record&gt;&lt;/Cite&gt;&lt;/EndNote&gt;</w:instrText>
-      </w:r>
-      <w:r>
-        <w:fldChar w:fldCharType="separate"/>
-      </w:r>
-      <w:r>
-        <w:rPr>
-          <w:noProof/>
-        </w:rPr>
-        <w:t>(Chen et al., 2018)</w:t>
-      </w:r>
-      <w:r>
-        <w:fldChar w:fldCharType="end"/>
-      </w:r>
-      <w:r>
-        <w:t xml:space="preserve">. </w:t>
-      </w:r>
-      <w:r>
-        <w:t xml:space="preserve">If a researcher is </w:t>
-      </w:r>
-      <w:r>
-        <w:lastRenderedPageBreak/>
-        <w:t xml:space="preserve">going to analyse their result using Bayesian methods using non-default priors, the prior distributions used in their analysis could also be used in sample size determination </w:t>
-      </w:r>
-      <w:r>
-        <w:fldChar w:fldCharType="begin"/>
-      </w:r>
-      <w:r>
-        <w:instrText xml:space="preserve"> ADDIN EN.CITE &lt;EndNote&gt;&lt;Cite&gt;&lt;Author&gt;Schönbrodt&lt;/Author&gt;&lt;Year&gt;2017&lt;/Year&gt;&lt;RecNum&gt;672&lt;/RecNum&gt;&lt;DisplayText&gt;(Schönbrodt &amp;amp; Wagenmakers, 2017)&lt;/DisplayText&gt;&lt;record&gt;&lt;rec-number&gt;672&lt;/rec-number&gt;&lt;foreign-keys&gt;&lt;key app="EN" db-id="9xrafw5sx95dvre9w5hpevd89fzwtwr9twsw" timestamp="1509343124"&gt;672&lt;/key&gt;&lt;/foreign-keys&gt;&lt;ref-type name="Journal Article"&gt;17&lt;/ref-type&gt;&lt;contributors&gt;&lt;authors&gt;&lt;author&gt;Schönbrodt, Felix D.&lt;/author&gt;&lt;author&gt;Wagenmakers, Eric-Jan&lt;/author&gt;&lt;/authors&gt;&lt;/contributors&gt;&lt;titles&gt;&lt;title&gt;Bayes factor design analysis: Planning for compelling evidence&lt;/title&gt;&lt;secondary-title&gt;Psychonomic Bulletin &amp;amp; Review&lt;/secondary-title&gt;&lt;/titles&gt;&lt;periodical&gt;&lt;full-title&gt;Psychonomic Bulletin &amp;amp; Review&lt;/full-title&gt;&lt;/periodical&gt;&lt;dates&gt;&lt;year&gt;2017&lt;/year&gt;&lt;pub-dates&gt;&lt;date&gt;2017/03/01&lt;/date&gt;&lt;/pub-dates&gt;&lt;/dates&gt;&lt;isbn&gt;1531-5320&lt;/isbn&gt;&lt;urls&gt;&lt;related-urls&gt;&lt;url&gt;https://doi.org/10.3758/s13423-017-1230-y&lt;/url&gt;&lt;/related-urls&gt;&lt;/urls&gt;&lt;electronic-resource-num&gt;10.3758/s13423-017-1230-y&lt;/electronic-resource-num&gt;&lt;/record&gt;&lt;/Cite&gt;&lt;/EndNote&gt;</w:instrText>
-      </w:r>
-      <w:r>
-        <w:fldChar w:fldCharType="separate"/>
-      </w:r>
-      <w:r>
-        <w:rPr>
-          <w:noProof/>
-        </w:rPr>
-        <w:t>(Schönbrodt &amp; Wagenmakers, 2017)</w:t>
-      </w:r>
-      <w:r>
-        <w:fldChar w:fldCharType="end"/>
-      </w:r>
-      <w:r>
-        <w:t xml:space="preserve">. In the context of Bayesian analyse, the goal of formal sample size determination could be to plan for sufficiently narrow highest density intervals (), or alternatively for sufficiently </w:t>
-      </w:r>
-    </w:p>
-    <w:p>
-      <w:pPr>
-        <w:spacing w:line="360" w:lineRule="auto"/>
-        <w:ind w:firstLine="720"/>
-      </w:pPr>
-    </w:p>
-    <w:p>
-      <w:pPr>
-        <w:spacing w:line="360" w:lineRule="auto"/>
-        <w:ind w:firstLine="720"/>
-      </w:pPr>
-    </w:p>
-    <w:p>
-      <w:pPr>
-        <w:spacing w:line="360" w:lineRule="auto"/>
-        <w:ind w:firstLine="720"/>
-      </w:pPr>
-    </w:p>
-    <w:p>
-      <w:pPr>
-        <w:spacing w:line="360" w:lineRule="auto"/>
-        <w:ind w:firstLine="720"/>
-      </w:pPr>
-      <w:r>
-        <w:t xml:space="preserve">If a researcher has clear statistical outcomes in mind (e.g., that they achieve statistical significance or can support a null result via equivalence testing, etc.), they feel comfortable specifying a Bayesian prior distribution over effect sizes and other parameters, and they are interested in estimating the probability of those end goals being met this approach allows them to do so. These criteria may be rarely met. </w:t>
-      </w:r>
-    </w:p>
-    <w:p>
-      <w:pPr>
-        <w:spacing w:line="360" w:lineRule="auto"/>
-        <w:ind w:firstLine="720"/>
-        <w:rPr>
-          <w:color w:val="FF0000"/>
-        </w:rPr>
-      </w:pPr>
-    </w:p>
-    <w:p>
-      <w:pPr>
-        <w:spacing w:line="360" w:lineRule="auto"/>
-        <w:ind w:firstLine="720"/>
-        <w:rPr>
-          <w:b/>
-        </w:rPr>
       </w:pPr>
     </w:p>
     <w:tbl>
@@ -3058,6 +3516,7 @@
               <w:spacing w:line="360" w:lineRule="auto"/>
             </w:pPr>
             <w:r>
+              <w:lastRenderedPageBreak/>
               <w:t>Estimated true effect</w:t>
             </w:r>
           </w:p>
@@ -3171,28 +3630,7 @@
         <w:rPr>
           <w:rFonts w:cstheme="minorHAnsi"/>
         </w:rPr>
-        <w:t xml:space="preserve"> of practices common in psychology I assessed the July and August 2018 issues of Psychological Science. The sample is not representative of psychology articles in general, and the estimates are not precise enough to make any claims about the general trends in the examined journal, but nonetheless, the observed patterns are stark and align with my intuitions about </w:t>
-      </w:r>
-      <w:proofErr w:type="gramStart"/>
-      <w:r>
-        <w:rPr>
-          <w:rFonts w:cstheme="minorHAnsi"/>
-        </w:rPr>
-        <w:t>research as a whole</w:t>
-      </w:r>
-      <w:proofErr w:type="gramEnd"/>
-      <w:r>
-        <w:rPr>
-          <w:rFonts w:cstheme="minorHAnsi"/>
-        </w:rPr>
-        <w:t xml:space="preserve">. Of the 30 empirical research articles published in </w:t>
-      </w:r>
-      <w:r>
-        <w:rPr>
-          <w:rFonts w:cstheme="minorHAnsi"/>
-        </w:rPr>
-        <w:lastRenderedPageBreak/>
-        <w:t>this period 50% (n = 15) reported a power analysis. Of the reported power analyses, the most common approach (used in 9 of 15 cases) was to estimate the true effect of the intervention.</w:t>
+        <w:t xml:space="preserve"> of practices common in psychology I assessed the July and August 2018 issues of Psychological Science. The sample is not representative of psychology articles in general, and the estimates are not precise enough to make any claims about the general trends in the examined journal. Of the 30 empirical research articles published in this period 50% (n = 15) reported a power analysis. Of the reported power analyses, the most common approach (used in 9 of 15 cases) was to estimate the true effect of the intervention.</w:t>
       </w:r>
       <w:r>
         <w:rPr>
@@ -3263,7 +3701,67 @@
       <w:pPr>
         <w:spacing w:line="360" w:lineRule="auto"/>
         <w:ind w:firstLine="720"/>
-      </w:pPr>
+        <w:rPr>
+          <w:rFonts w:cstheme="minorHAnsi"/>
+        </w:rPr>
+      </w:pPr>
+      <w:r>
+        <w:t xml:space="preserve">There are several possible reasons for the scarcity of Assurance calculations in psychological research. Firstly, researchers appear to rarely use any of the more complex approaches to These methods are rarely used, a literature review performed by </w:t>
+      </w:r>
+      <w:r>
+        <w:fldChar w:fldCharType="begin"/>
+      </w:r>
+      <w:r>
+        <w:instrText xml:space="preserve"> ADDIN EN.CITE &lt;EndNote&gt;&lt;Cite AuthorYear="1"&gt;&lt;Author&gt;Anderson&lt;/Author&gt;&lt;Year&gt;2017&lt;/Year&gt;&lt;RecNum&gt;437&lt;/RecNum&gt;&lt;DisplayText&gt;Anderson and Maxwell (2017)&lt;/DisplayText&gt;&lt;record&gt;&lt;rec-number&gt;437&lt;/rec-number&gt;&lt;foreign-keys&gt;&lt;key app="EN" db-id="9xrafw5sx95dvre9w5hpevd89fzwtwr9twsw" timestamp="1504075687"&gt;437&lt;/key&gt;&lt;/foreign-keys&gt;&lt;ref-type name="Journal Article"&gt;17&lt;/ref-type&gt;&lt;contributors&gt;&lt;authors&gt;&lt;author&gt;Anderson, Samantha F.&lt;/author&gt;&lt;author&gt;Maxwell, Scott E.&lt;/author&gt;&lt;/authors&gt;&lt;/contributors&gt;&lt;titles&gt;&lt;title&gt;Addressing the “Replication Crisis”: Using Original Studies to Design Replication Studies with Appropriate Statistical Power&lt;/title&gt;&lt;secondary-title&gt;Multivariate Behavioral Research&lt;/secondary-title&gt;&lt;/titles&gt;&lt;periodical&gt;&lt;full-title&gt;Multivariate Behavioral Research&lt;/full-title&gt;&lt;/periodical&gt;&lt;pages&gt;305-324&lt;/pages&gt;&lt;volume&gt;52&lt;/volume&gt;&lt;number&gt;3&lt;/number&gt;&lt;dates&gt;&lt;year&gt;2017&lt;/year&gt;&lt;pub-dates&gt;&lt;date&gt;2017/05/04&lt;/date&gt;&lt;/pub-dates&gt;&lt;/dates&gt;&lt;publisher&gt;Routledge&lt;/publisher&gt;&lt;isbn&gt;0027-3171&lt;/isbn&gt;&lt;urls&gt;&lt;related-urls&gt;&lt;url&gt;http://dx.doi.org/10.1080/00273171.2017.1289361&lt;/url&gt;&lt;/related-urls&gt;&lt;/urls&gt;&lt;electronic-resource-num&gt;10.1080/00273171.2017.1289361&lt;/electronic-resource-num&gt;&lt;/record&gt;&lt;/Cite&gt;&lt;/EndNote&gt;</w:instrText>
+      </w:r>
+      <w:r>
+        <w:fldChar w:fldCharType="separate"/>
+      </w:r>
+      <w:r>
+        <w:rPr>
+          <w:noProof/>
+        </w:rPr>
+        <w:t>Anderson and Maxwell (2017)</w:t>
+      </w:r>
+      <w:r>
+        <w:fldChar w:fldCharType="end"/>
+      </w:r>
+      <w:r>
+        <w:t xml:space="preserve"> of articles citing Taylor and Muller (1996) and </w:t>
+      </w:r>
+      <w:proofErr w:type="spellStart"/>
+      <w:r>
+        <w:t>Perugini</w:t>
+      </w:r>
+      <w:proofErr w:type="spellEnd"/>
+      <w:r>
+        <w:t xml:space="preserve">, Gallucci, and </w:t>
+      </w:r>
+      <w:proofErr w:type="spellStart"/>
+      <w:r>
+        <w:t>Constantini</w:t>
+      </w:r>
+      <w:proofErr w:type="spellEnd"/>
+      <w:r>
+        <w:t xml:space="preserve"> (2014) showed that none of the examined articles had actually used either of these methods to plan their sample sizes.</w:t>
+      </w:r>
+    </w:p>
+    <w:p>
+      <w:pPr>
+        <w:spacing w:line="360" w:lineRule="auto"/>
+        <w:outlineLvl w:val="1"/>
+        <w:rPr>
+          <w:b/>
+        </w:rPr>
+      </w:pPr>
+      <w:bookmarkStart w:id="4" w:name="_Toc512498059"/>
+      <w:r>
+        <w:rPr>
+          <w:b/>
+        </w:rPr>
+        <w:t>3.8 Increasing precision or power without increasing the sample size included in a study</w:t>
+      </w:r>
+      <w:bookmarkEnd w:id="4"/>
     </w:p>
     <w:p>
       <w:pPr>
@@ -3271,13 +3769,13 @@
         <w:ind w:firstLine="720"/>
       </w:pPr>
       <w:r>
-        <w:t xml:space="preserve">There are several possible reasons for the scarcity of Assurance calculations in psychological research. Firstly, researchers appear to rarely use any of the more complex approaches to These methods are rarely used, a literature review performed by </w:t>
+        <w:t xml:space="preserve">Although focus has often been placed on increasing the sample size of research to increase power </w:t>
       </w:r>
       <w:r>
         <w:fldChar w:fldCharType="begin"/>
       </w:r>
       <w:r>
-        <w:instrText xml:space="preserve"> ADDIN EN.CITE &lt;EndNote&gt;&lt;Cite AuthorYear="1"&gt;&lt;Author&gt;Anderson&lt;/Author&gt;&lt;Year&gt;2017&lt;/Year&gt;&lt;RecNum&gt;437&lt;/RecNum&gt;&lt;DisplayText&gt;Anderson and Maxwell (2017)&lt;/DisplayText&gt;&lt;record&gt;&lt;rec-number&gt;437&lt;/rec-number&gt;&lt;foreign-keys&gt;&lt;key app="EN" db-id="9xrafw5sx95dvre9w5hpevd89fzwtwr9twsw" timestamp="1504075687"&gt;437&lt;/key&gt;&lt;/foreign-keys&gt;&lt;ref-type name="Journal Article"&gt;17&lt;/ref-type&gt;&lt;contributors&gt;&lt;authors&gt;&lt;author&gt;Anderson, Samantha F.&lt;/author&gt;&lt;author&gt;Maxwell, Scott E.&lt;/author&gt;&lt;/authors&gt;&lt;/contributors&gt;&lt;titles&gt;&lt;title&gt;Addressing the “Replication Crisis”: Using Original Studies to Design Replication Studies with Appropriate Statistical Power&lt;/title&gt;&lt;secondary-title&gt;Multivariate Behavioral Research&lt;/secondary-title&gt;&lt;/titles&gt;&lt;periodical&gt;&lt;full-title&gt;Multivariate Behavioral Research&lt;/full-title&gt;&lt;/periodical&gt;&lt;pages&gt;305-324&lt;/pages&gt;&lt;volume&gt;52&lt;/volume&gt;&lt;number&gt;3&lt;/number&gt;&lt;dates&gt;&lt;year&gt;2017&lt;/year&gt;&lt;pub-dates&gt;&lt;date&gt;2017/05/04&lt;/date&gt;&lt;/pub-dates&gt;&lt;/dates&gt;&lt;publisher&gt;Routledge&lt;/publisher&gt;&lt;isbn&gt;0027-3171&lt;/isbn&gt;&lt;urls&gt;&lt;related-urls&gt;&lt;url&gt;http://dx.doi.org/10.1080/00273171.2017.1289361&lt;/url&gt;&lt;/related-urls&gt;&lt;/urls&gt;&lt;electronic-resource-num&gt;10.1080/00273171.2017.1289361&lt;/electronic-resource-num&gt;&lt;/record&gt;&lt;/Cite&gt;&lt;/EndNote&gt;</w:instrText>
+        <w:instrText xml:space="preserve"> ADDIN EN.CITE &lt;EndNote&gt;&lt;Cite&gt;&lt;Author&gt;Cohen&lt;/Author&gt;&lt;Year&gt;1962&lt;/Year&gt;&lt;RecNum&gt;487&lt;/RecNum&gt;&lt;Prefix&gt;e.g.`, &lt;/Prefix&gt;&lt;Suffix&gt; which relagates mention of other methods of increasing power to a footnote&lt;/Suffix&gt;&lt;DisplayText&gt;(e.g., Cohen, 1962 which relagates mention of other methods of increasing power to a footnote)&lt;/DisplayText&gt;&lt;record&gt;&lt;rec-number&gt;487&lt;/rec-number&gt;&lt;foreign-keys&gt;&lt;key app="EN" db-id="9xrafw5sx95dvre9w5hpevd89fzwtwr9twsw" timestamp="1508193712"&gt;487&lt;/key&gt;&lt;/foreign-keys&gt;&lt;ref-type name="Journal Article"&gt;17&lt;/ref-type&gt;&lt;contributors&gt;&lt;authors&gt;&lt;author&gt;Cohen, Jacob&lt;/author&gt;&lt;/authors&gt;&lt;/contributors&gt;&lt;titles&gt;&lt;title&gt;The statistical power of abnormal-social psychological research: A review&lt;/title&gt;&lt;secondary-title&gt;The Journal of Abnormal and Social Psychology&lt;/secondary-title&gt;&lt;/titles&gt;&lt;periodical&gt;&lt;full-title&gt;The Journal of Abnormal and Social Psychology&lt;/full-title&gt;&lt;/periodical&gt;&lt;pages&gt;145-153&lt;/pages&gt;&lt;volume&gt;65&lt;/volume&gt;&lt;number&gt;3&lt;/number&gt;&lt;dates&gt;&lt;year&gt;1962&lt;/year&gt;&lt;/dates&gt;&lt;pub-location&gt;US&lt;/pub-location&gt;&lt;publisher&gt;American Psychological Association&lt;/publisher&gt;&lt;isbn&gt;0096-851X(Print)&lt;/isbn&gt;&lt;urls&gt;&lt;/urls&gt;&lt;electronic-resource-num&gt;10.1037/h0045186&lt;/electronic-resource-num&gt;&lt;/record&gt;&lt;/Cite&gt;&lt;/EndNote&gt;</w:instrText>
       </w:r>
       <w:r>
         <w:fldChar w:fldCharType="separate"/>
@@ -3286,29 +3784,127 @@
         <w:rPr>
           <w:noProof/>
         </w:rPr>
-        <w:t>Anderson and Maxwell (2017)</w:t>
+        <w:t>(e.g., Cohen, 1962 which relagates mention of other methods of increasing power to a footnote)</w:t>
       </w:r>
       <w:r>
         <w:fldChar w:fldCharType="end"/>
       </w:r>
       <w:r>
-        <w:t xml:space="preserve"> of articles citing Taylor and Muller (1996) and </w:t>
-      </w:r>
-      <w:proofErr w:type="spellStart"/>
-      <w:r>
-        <w:t>Perugini</w:t>
-      </w:r>
-      <w:proofErr w:type="spellEnd"/>
-      <w:r>
-        <w:t xml:space="preserve">, Gallucci, and </w:t>
-      </w:r>
-      <w:proofErr w:type="spellStart"/>
-      <w:r>
-        <w:t>Constantini</w:t>
-      </w:r>
-      <w:proofErr w:type="spellEnd"/>
-      <w:r>
-        <w:t xml:space="preserve"> (2014) showed that none of the examined articles had actually used either of these methods to plan their sample sizes.</w:t>
+        <w:t xml:space="preserve">, other methods of increasing the power of statistical tests exist. Reducing measurement error, error variance, using repeated measures designs, increasing the alpha level, or increasing the </w:t>
+      </w:r>
+      <w:r>
+        <w:lastRenderedPageBreak/>
+        <w:t xml:space="preserve">size of the effect will lead to higher </w:t>
+      </w:r>
+      <w:r>
+        <w:t xml:space="preserve">effect sizes and commensurately </w:t>
+      </w:r>
+      <w:r>
+        <w:t xml:space="preserve">power in most cases </w:t>
+      </w:r>
+      <w:r>
+        <w:fldChar w:fldCharType="begin"/>
+      </w:r>
+      <w:r>
+        <w:instrText xml:space="preserve"> ADDIN EN.CITE &lt;EndNote&gt;&lt;Cite&gt;&lt;Author&gt;Müller&lt;/Author&gt;&lt;Year&gt;2002&lt;/Year&gt;&lt;RecNum&gt;714&lt;/RecNum&gt;&lt;DisplayText&gt;(Loken &amp;amp; Gelman, 2017; Müller &amp;amp; Szegedi, 2002)&lt;/DisplayText&gt;&lt;record&gt;&lt;rec-number&gt;714&lt;/rec-number&gt;&lt;foreign-keys&gt;&lt;key app="EN" db-id="9xrafw5sx95dvre9w5hpevd89fzwtwr9twsw" timestamp="1512343285"&gt;714&lt;/key&gt;&lt;/foreign-keys&gt;&lt;ref-type name="Journal Article"&gt;17&lt;/ref-type&gt;&lt;contributors&gt;&lt;authors&gt;&lt;author&gt;Müller, Matthias J.&lt;/author&gt;&lt;author&gt;Szegedi, Armin&lt;/author&gt;&lt;/authors&gt;&lt;/contributors&gt;&lt;titles&gt;&lt;title&gt;Effects of Interrater Reliability of Psychopathologic Assessment on Power and Sample Size Calculations in Clinical Trials&lt;/title&gt;&lt;secondary-title&gt;Journal of Clinical Psychopharmacology&lt;/secondary-title&gt;&lt;/titles&gt;&lt;periodical&gt;&lt;full-title&gt;Journal of Clinical Psychopharmacology&lt;/full-title&gt;&lt;/periodical&gt;&lt;volume&gt;22&lt;/volume&gt;&lt;number&gt;3&lt;/number&gt;&lt;dates&gt;&lt;year&gt;2002&lt;/year&gt;&lt;/dates&gt;&lt;isbn&gt;0271-0749&lt;/isbn&gt;&lt;urls&gt;&lt;related-urls&gt;&lt;url&gt;http://journals.lww.com/psychopharmacology/Fulltext/2002/06000/Effects_of_Interrater_Reliability_of.13.aspx&lt;/url&gt;&lt;/related-urls&gt;&lt;/urls&gt;&lt;/record&gt;&lt;/Cite&gt;&lt;Cite&gt;&lt;Author&gt;Loken&lt;/Author&gt;&lt;Year&gt;2017&lt;/Year&gt;&lt;RecNum&gt;164&lt;/RecNum&gt;&lt;record&gt;&lt;rec-number&gt;164&lt;/rec-number&gt;&lt;foreign-keys&gt;&lt;key app="EN" db-id="9xrafw5sx95dvre9w5hpevd89fzwtwr9twsw" timestamp="1499986207"&gt;164&lt;/key&gt;&lt;/foreign-keys&gt;&lt;ref-type name="Journal Article"&gt;17&lt;/ref-type&gt;&lt;contributors&gt;&lt;authors&gt;&lt;author&gt;Loken, Eric&lt;/author&gt;&lt;author&gt;Gelman, Andrew&lt;/author&gt;&lt;/authors&gt;&lt;/contributors&gt;&lt;titles&gt;&lt;title&gt;Measurement error and the replication crisis&lt;/title&gt;&lt;secondary-title&gt;Science&lt;/secondary-title&gt;&lt;/titles&gt;&lt;periodical&gt;&lt;full-title&gt;Science&lt;/full-title&gt;&lt;/periodical&gt;&lt;pages&gt;584&lt;/pages&gt;&lt;volume&gt;355&lt;/volume&gt;&lt;number&gt;6325&lt;/number&gt;&lt;dates&gt;&lt;year&gt;2017&lt;/year&gt;&lt;/dates&gt;&lt;work-type&gt;10.1126/science.aal3618&lt;/work-type&gt;&lt;urls&gt;&lt;related-urls&gt;&lt;url&gt;http://science.sciencemag.org/content/355/6325/584.abstract&lt;/url&gt;&lt;/related-urls&gt;&lt;/urls&gt;&lt;electronic-resource-num&gt;10.1126/science.aal3618&lt;/electronic-resource-num&gt;&lt;/record&gt;&lt;/Cite&gt;&lt;/EndNote&gt;</w:instrText>
+      </w:r>
+      <w:r>
+        <w:fldChar w:fldCharType="separate"/>
+      </w:r>
+      <w:r>
+        <w:rPr>
+          <w:noProof/>
+        </w:rPr>
+        <w:t>(Loken &amp; Gelman, 2017; Müller &amp; Szegedi, 2002)</w:t>
+      </w:r>
+      <w:r>
+        <w:fldChar w:fldCharType="end"/>
+      </w:r>
+      <w:r>
+        <w:t xml:space="preserve">. One reason these other methods are often ignored is that these other elements are often assumed to be fixed by custom, already be optimised for maximum power, or difficult for the researcher to alter </w:t>
+      </w:r>
+      <w:r>
+        <w:fldChar w:fldCharType="begin"/>
+      </w:r>
+      <w:r>
+        <w:instrText xml:space="preserve"> ADDIN EN.CITE &lt;EndNote&gt;&lt;Cite&gt;&lt;Author&gt;Cohen&lt;/Author&gt;&lt;Year&gt;1962&lt;/Year&gt;&lt;RecNum&gt;487&lt;/RecNum&gt;&lt;DisplayText&gt;(Cohen, 1962)&lt;/DisplayText&gt;&lt;record&gt;&lt;rec-number&gt;487&lt;/rec-number&gt;&lt;foreign-keys&gt;&lt;key app="EN" db-id="9xrafw5sx95dvre9w5hpevd89fzwtwr9twsw" timestamp="1508193712"&gt;487&lt;/key&gt;&lt;/foreign-keys&gt;&lt;ref-type name="Journal Article"&gt;17&lt;/ref-type&gt;&lt;contributors&gt;&lt;authors&gt;&lt;author&gt;Cohen, Jacob&lt;/author&gt;&lt;/authors&gt;&lt;/contributors&gt;&lt;titles&gt;&lt;title&gt;The statistical power of abnormal-social psychological research: A review&lt;/title&gt;&lt;secondary-title&gt;The Journal of Abnormal and Social Psychology&lt;/secondary-title&gt;&lt;/titles&gt;&lt;periodical&gt;&lt;full-title&gt;The Journal of Abnormal and Social Psychology&lt;/full-title&gt;&lt;/periodical&gt;&lt;pages&gt;145-153&lt;/pages&gt;&lt;volume&gt;65&lt;/volume&gt;&lt;number&gt;3&lt;/number&gt;&lt;dates&gt;&lt;year&gt;1962&lt;/year&gt;&lt;/dates&gt;&lt;pub-location&gt;US&lt;/pub-location&gt;&lt;publisher&gt;American Psychological Association&lt;/publisher&gt;&lt;isbn&gt;0096-851X(Print)&lt;/isbn&gt;&lt;urls&gt;&lt;/urls&gt;&lt;electronic-resource-num&gt;10.1037/h0045186&lt;/electronic-resource-num&gt;&lt;/record&gt;&lt;/Cite&gt;&lt;/EndNote&gt;</w:instrText>
+      </w:r>
+      <w:r>
+        <w:fldChar w:fldCharType="separate"/>
+      </w:r>
+      <w:r>
+        <w:rPr>
+          <w:noProof/>
+        </w:rPr>
+        <w:t>(Cohen, 1962)</w:t>
+      </w:r>
+      <w:r>
+        <w:fldChar w:fldCharType="end"/>
+      </w:r>
+      <w:r>
+        <w:t xml:space="preserve">. The alpha level used (which also impacts statistical power) is almost never changed, and then almost only ever </w:t>
+      </w:r>
+      <w:r>
+        <w:t>made more strict</w:t>
+      </w:r>
+      <w:r>
+        <w:t xml:space="preserve"> leading to lower power </w:t>
+      </w:r>
+      <w:r>
+        <w:fldChar w:fldCharType="begin"/>
+      </w:r>
+      <w:r>
+        <w:instrText xml:space="preserve"> ADDIN EN.CITE &lt;EndNote&gt;&lt;Cite&gt;&lt;Author&gt;Gigerenzer&lt;/Author&gt;&lt;Year&gt;2004&lt;/Year&gt;&lt;RecNum&gt;501&lt;/RecNum&gt;&lt;DisplayText&gt;(Gigerenzer, 2004)&lt;/DisplayText&gt;&lt;record&gt;&lt;rec-number&gt;501&lt;/rec-number&gt;&lt;foreign-keys&gt;&lt;key app="EN" db-id="9xrafw5sx95dvre9w5hpevd89fzwtwr9twsw" timestamp="1508193712"&gt;501&lt;/key&gt;&lt;/foreign-keys&gt;&lt;ref-type name="Journal Article"&gt;17&lt;/ref-type&gt;&lt;contributors&gt;&lt;authors&gt;&lt;author&gt;Gigerenzer, Gerd&lt;/author&gt;&lt;/authors&gt;&lt;/contributors&gt;&lt;titles&gt;&lt;title&gt;Mindless statistics&lt;/title&gt;&lt;secondary-title&gt;The Journal of Socio-Economics&lt;/secondary-title&gt;&lt;/titles&gt;&lt;periodical&gt;&lt;full-title&gt;The Journal of Socio-Economics&lt;/full-title&gt;&lt;/periodical&gt;&lt;pages&gt;587-606&lt;/pages&gt;&lt;volume&gt;33&lt;/volume&gt;&lt;number&gt;5&lt;/number&gt;&lt;keywords&gt;&lt;keyword&gt;Rituals&lt;/keyword&gt;&lt;keyword&gt;Collective illusions&lt;/keyword&gt;&lt;keyword&gt;Statistical significance&lt;/keyword&gt;&lt;keyword&gt;Editors&lt;/keyword&gt;&lt;keyword&gt;Textbooks&lt;/keyword&gt;&lt;/keywords&gt;&lt;dates&gt;&lt;year&gt;2004&lt;/year&gt;&lt;pub-dates&gt;&lt;date&gt;11//&lt;/date&gt;&lt;/pub-dates&gt;&lt;/dates&gt;&lt;isbn&gt;1053-5357&lt;/isbn&gt;&lt;urls&gt;&lt;related-urls&gt;&lt;url&gt;http://www.sciencedirect.com/science/article/pii/S1053535704000927&lt;/url&gt;&lt;/related-urls&gt;&lt;/urls&gt;&lt;electronic-resource-num&gt;http://dx.doi.org/10.1016/j.socec.2004.09.033&lt;/electronic-resource-num&gt;&lt;/record&gt;&lt;/Cite&gt;&lt;/EndNote&gt;</w:instrText>
+      </w:r>
+      <w:r>
+        <w:fldChar w:fldCharType="separate"/>
+      </w:r>
+      <w:r>
+        <w:rPr>
+          <w:noProof/>
+        </w:rPr>
+        <w:t>(Gigerenzer, 2004)</w:t>
+      </w:r>
+      <w:r>
+        <w:fldChar w:fldCharType="end"/>
+      </w:r>
+      <w:r>
+        <w:t xml:space="preserve">. The effect size tends to be considered fixed, or assumed to already be maximized </w:t>
+      </w:r>
+      <w:r>
+        <w:fldChar w:fldCharType="begin"/>
+      </w:r>
+      <w:r>
+        <w:instrText xml:space="preserve"> ADDIN EN.CITE &lt;EndNote&gt;&lt;Cite&gt;&lt;Author&gt;Lakens&lt;/Author&gt;&lt;Year&gt;2014&lt;/Year&gt;&lt;RecNum&gt;168&lt;/RecNum&gt;&lt;DisplayText&gt;(Lakens &amp;amp; Evers, 2014)&lt;/DisplayText&gt;&lt;record&gt;&lt;rec-number&gt;168&lt;/rec-number&gt;&lt;foreign-keys&gt;&lt;key app="EN" db-id="9xrafw5sx95dvre9w5hpevd89fzwtwr9twsw" timestamp="1500012867"&gt;168&lt;/key&gt;&lt;/foreign-keys&gt;&lt;ref-type name="Journal Article"&gt;17&lt;/ref-type&gt;&lt;contributors&gt;&lt;authors&gt;&lt;author&gt;Lakens, Daniël&lt;/author&gt;&lt;author&gt;Evers, Ellen R. K.&lt;/author&gt;&lt;/authors&gt;&lt;/contributors&gt;&lt;titles&gt;&lt;title&gt;Sailing From the Seas of Chaos Into the Corridor of Stability&lt;/title&gt;&lt;secondary-title&gt;Perspectives on Psychological Science&lt;/secondary-title&gt;&lt;/titles&gt;&lt;periodical&gt;&lt;full-title&gt;Perspectives on Psychological Science&lt;/full-title&gt;&lt;/periodical&gt;&lt;pages&gt;278-292&lt;/pages&gt;&lt;volume&gt;9&lt;/volume&gt;&lt;number&gt;3&lt;/number&gt;&lt;dates&gt;&lt;year&gt;2014&lt;/year&gt;&lt;pub-dates&gt;&lt;date&gt;2014/05/01&lt;/date&gt;&lt;/pub-dates&gt;&lt;/dates&gt;&lt;publisher&gt;SAGE Publications&lt;/publisher&gt;&lt;isbn&gt;1745-6916&lt;/isbn&gt;&lt;urls&gt;&lt;related-urls&gt;&lt;url&gt;http://dx.doi.org/10.1177/1745691614528520&lt;/url&gt;&lt;/related-urls&gt;&lt;/urls&gt;&lt;electronic-resource-num&gt;10.1177/1745691614528520&lt;/electronic-resource-num&gt;&lt;access-date&gt;2017/07/13&lt;/access-date&gt;&lt;/record&gt;&lt;/Cite&gt;&lt;/EndNote&gt;</w:instrText>
+      </w:r>
+      <w:r>
+        <w:fldChar w:fldCharType="separate"/>
+      </w:r>
+      <w:r>
+        <w:rPr>
+          <w:noProof/>
+        </w:rPr>
+        <w:t>(Lakens &amp; Evers, 2014)</w:t>
+      </w:r>
+      <w:r>
+        <w:fldChar w:fldCharType="end"/>
+      </w:r>
+      <w:r>
+        <w:t xml:space="preserve">. Other parameters (e.g., correlations between repeated measurements) are often thought to be outside of a researcher’s control. However, the experimental design will often be alterable (i.e., it may be possible to use a repeated measures design as opposed to a between </w:t>
+      </w:r>
+      <w:proofErr w:type="gramStart"/>
+      <w:r>
+        <w:t>subjects</w:t>
+      </w:r>
+      <w:proofErr w:type="gramEnd"/>
+      <w:r>
+        <w:t xml:space="preserve"> design), and it may be possible to prioritize obtaining highly reliable measures of constructs under study in order to maximize </w:t>
+      </w:r>
+      <w:r>
+        <w:t xml:space="preserve">effect sizes (my reducing measurement error) and increasing </w:t>
+      </w:r>
+      <w:r>
+        <w:t xml:space="preserve">power. </w:t>
       </w:r>
     </w:p>
     <w:p>
@@ -3316,268 +3912,109 @@
         <w:spacing w:line="360" w:lineRule="auto"/>
         <w:ind w:firstLine="720"/>
         <w:rPr>
-          <w:color w:val="FF0000"/>
-        </w:rPr>
-      </w:pPr>
+          <w:lang w:val="en-US"/>
+        </w:rPr>
+      </w:pPr>
+      <w:r>
+        <w:rPr>
+          <w:lang w:val="en-US"/>
+        </w:rPr>
+        <w:t xml:space="preserve">This paper has not considered other approaches to sample size planning that do not require estimation of the effect size </w:t>
+      </w:r>
     </w:p>
     <w:p>
       <w:pPr>
         <w:spacing w:line="360" w:lineRule="auto"/>
         <w:ind w:firstLine="720"/>
         <w:rPr>
-          <w:color w:val="FF0000"/>
-        </w:rPr>
-      </w:pPr>
-    </w:p>
-    <w:p>
-      <w:pPr>
-        <w:spacing w:line="360" w:lineRule="auto"/>
-        <w:outlineLvl w:val="1"/>
-        <w:rPr>
-          <w:b/>
-        </w:rPr>
-      </w:pPr>
-      <w:bookmarkStart w:id="3" w:name="_Toc512498059"/>
-      <w:r>
-        <w:rPr>
-          <w:b/>
-        </w:rPr>
-        <w:t>3.8 Increasing precision or power without increasing the sample size included in a study</w:t>
-      </w:r>
-      <w:bookmarkEnd w:id="3"/>
+          <w:lang w:val="en-US"/>
+        </w:rPr>
+      </w:pPr>
+      <w:r>
+        <w:rPr>
+          <w:lang w:val="en-US"/>
+        </w:rPr>
+        <w:t xml:space="preserve">There are other suggested approaches to sample size planning that do not </w:t>
+      </w:r>
     </w:p>
     <w:p>
       <w:pPr>
         <w:spacing w:line="360" w:lineRule="auto"/>
         <w:ind w:firstLine="720"/>
-      </w:pPr>
-      <w:r>
-        <w:t xml:space="preserve">Although focus has often been placed on increasing the sample size of research to increase power </w:t>
-      </w:r>
-      <w:r>
-        <w:fldChar w:fldCharType="begin"/>
-      </w:r>
-      <w:r>
-        <w:instrText xml:space="preserve"> ADDIN EN.CITE &lt;EndNote&gt;&lt;Cite&gt;&lt;Author&gt;Cohen&lt;/Author&gt;&lt;Year&gt;1962&lt;/Year&gt;&lt;RecNum&gt;487&lt;/RecNum&gt;&lt;Prefix&gt;e.g.`, &lt;/Prefix&gt;&lt;Suffix&gt; which relagates mention of other methods of increasing power to a footnote&lt;/Suffix&gt;&lt;DisplayText&gt;(e.g., Cohen, 1962 which relagates mention of other methods of increasing power to a footnote)&lt;/DisplayText&gt;&lt;record&gt;&lt;rec-number&gt;487&lt;/rec-number&gt;&lt;foreign-keys&gt;&lt;key app="EN" db-id="9xrafw5sx95dvre9w5hpevd89fzwtwr9twsw" timestamp="1508193712"&gt;487&lt;/key&gt;&lt;/foreign-keys&gt;&lt;ref-type name="Journal Article"&gt;17&lt;/ref-type&gt;&lt;contributors&gt;&lt;authors&gt;&lt;author&gt;Cohen, Jacob&lt;/author&gt;&lt;/authors&gt;&lt;/contributors&gt;&lt;titles&gt;&lt;title&gt;The statistical power of abnormal-social psychological research: A review&lt;/title&gt;&lt;secondary-title&gt;The Journal of Abnormal and Social Psychology&lt;/secondary-title&gt;&lt;/titles&gt;&lt;periodical&gt;&lt;full-title&gt;The Journal of Abnormal and Social Psychology&lt;/full-title&gt;&lt;/periodical&gt;&lt;pages&gt;145-153&lt;/pages&gt;&lt;volume&gt;65&lt;/volume&gt;&lt;number&gt;3&lt;/number&gt;&lt;dates&gt;&lt;year&gt;1962&lt;/year&gt;&lt;/dates&gt;&lt;pub-location&gt;US&lt;/pub-location&gt;&lt;publisher&gt;American Psychological Association&lt;/publisher&gt;&lt;isbn&gt;0096-851X(Print)&lt;/isbn&gt;&lt;urls&gt;&lt;/urls&gt;&lt;electronic-resource-num&gt;10.1037/h0045186&lt;/electronic-resource-num&gt;&lt;/record&gt;&lt;/Cite&gt;&lt;/EndNote&gt;</w:instrText>
-      </w:r>
-      <w:r>
-        <w:fldChar w:fldCharType="separate"/>
-      </w:r>
-      <w:r>
-        <w:rPr>
-          <w:noProof/>
-        </w:rPr>
-        <w:t>(e.g., Cohen, 1962 which relagates mention of other methods of increasing power to a footnote)</w:t>
-      </w:r>
-      <w:r>
-        <w:fldChar w:fldCharType="end"/>
-      </w:r>
-      <w:r>
-        <w:t xml:space="preserve">, other methods of increasing the power of statistical tests exist. Reducing measurement error, error variance, using repeated measures designs, increasing the alpha level, or increasing the size of the effect will lead to higher </w:t>
-      </w:r>
-      <w:r>
-        <w:t xml:space="preserve">effect sizes and commensurately </w:t>
-      </w:r>
-      <w:r>
-        <w:t xml:space="preserve">power in most cases </w:t>
-      </w:r>
-      <w:r>
-        <w:fldChar w:fldCharType="begin"/>
-      </w:r>
-      <w:r>
-        <w:instrText xml:space="preserve"> ADDIN EN.CITE &lt;EndNote&gt;&lt;Cite&gt;&lt;Author&gt;Müller&lt;/Author&gt;&lt;Year&gt;2002&lt;/Year&gt;&lt;RecNum&gt;714&lt;/RecNum&gt;&lt;DisplayText&gt;(Loken &amp;amp; Gelman, 2017; Müller &amp;amp; Szegedi, 2002)&lt;/DisplayText&gt;&lt;record&gt;&lt;rec-number&gt;714&lt;/rec-number&gt;&lt;foreign-keys&gt;&lt;key app="EN" db-id="9xrafw5sx95dvre9w5hpevd89fzwtwr9twsw" timestamp="1512343285"&gt;714&lt;/key&gt;&lt;/foreign-keys&gt;&lt;ref-type name="Journal Article"&gt;17&lt;/ref-type&gt;&lt;contributors&gt;&lt;authors&gt;&lt;author&gt;Müller, Matthias J.&lt;/author&gt;&lt;author&gt;Szegedi, Armin&lt;/author&gt;&lt;/authors&gt;&lt;/contributors&gt;&lt;titles&gt;&lt;title&gt;Effects of Interrater Reliability of Psychopathologic Assessment on Power and Sample Size Calculations in Clinical Trials&lt;/title&gt;&lt;secondary-title&gt;Journal of Clinical Psychopharmacology&lt;/secondary-title&gt;&lt;/titles&gt;&lt;periodical&gt;&lt;full-title&gt;Journal of Clinical Psychopharmacology&lt;/full-title&gt;&lt;/periodical&gt;&lt;volume&gt;22&lt;/volume&gt;&lt;number&gt;3&lt;/number&gt;&lt;dates&gt;&lt;year&gt;2002&lt;/year&gt;&lt;/dates&gt;&lt;isbn&gt;0271-0749&lt;/isbn&gt;&lt;urls&gt;&lt;related-urls&gt;&lt;url&gt;http://journals.lww.com/psychopharmacology/Fulltext/2002/06000/Effects_of_Interrater_Reliability_of.13.aspx&lt;/url&gt;&lt;/related-urls&gt;&lt;/urls&gt;&lt;/record&gt;&lt;/Cite&gt;&lt;Cite&gt;&lt;Author&gt;Loken&lt;/Author&gt;&lt;Year&gt;2017&lt;/Year&gt;&lt;RecNum&gt;164&lt;/RecNum&gt;&lt;record&gt;&lt;rec-number&gt;164&lt;/rec-number&gt;&lt;foreign-keys&gt;&lt;key app="EN" db-id="9xrafw5sx95dvre9w5hpevd89fzwtwr9twsw" timestamp="1499986207"&gt;164&lt;/key&gt;&lt;/foreign-keys&gt;&lt;ref-type name="Journal Article"&gt;17&lt;/ref-type&gt;&lt;contributors&gt;&lt;authors&gt;&lt;author&gt;Loken, Eric&lt;/author&gt;&lt;author&gt;Gelman, Andrew&lt;/author&gt;&lt;/authors&gt;&lt;/contributors&gt;&lt;titles&gt;&lt;title&gt;Measurement error and the replication crisis&lt;/title&gt;&lt;secondary-title&gt;Science&lt;/secondary-title&gt;&lt;/titles&gt;&lt;periodical&gt;&lt;full-title&gt;Science&lt;/full-title&gt;&lt;/periodical&gt;&lt;pages&gt;584&lt;/pages&gt;&lt;volume&gt;355&lt;/volume&gt;&lt;number&gt;6325&lt;/number&gt;&lt;dates&gt;&lt;year&gt;2017&lt;/year&gt;&lt;/dates&gt;&lt;work-type&gt;10.1126/science.aal3618&lt;/work-type&gt;&lt;urls&gt;&lt;related-urls&gt;&lt;url&gt;http://science.sciencemag.org/content/355/6325/584.abstract&lt;/url&gt;&lt;/related-urls&gt;&lt;/urls&gt;&lt;electronic-resource-num&gt;10.1126/science.aal3618&lt;/electronic-resource-num&gt;&lt;/record&gt;&lt;/Cite&gt;&lt;/EndNote&gt;</w:instrText>
-      </w:r>
-      <w:r>
-        <w:fldChar w:fldCharType="separate"/>
-      </w:r>
-      <w:r>
-        <w:rPr>
-          <w:noProof/>
-        </w:rPr>
-        <w:t>(Loken &amp; Gelman, 2017; Müller &amp; Szegedi, 2002)</w:t>
-      </w:r>
-      <w:r>
-        <w:fldChar w:fldCharType="end"/>
-      </w:r>
-      <w:r>
-        <w:t xml:space="preserve">. One reason these other methods are often ignored is that these other elements are often assumed to be fixed by custom, already be optimised for maximum power, or difficult for the researcher to alter </w:t>
-      </w:r>
-      <w:r>
-        <w:fldChar w:fldCharType="begin"/>
-      </w:r>
-      <w:r>
-        <w:instrText xml:space="preserve"> ADDIN EN.CITE &lt;EndNote&gt;&lt;Cite&gt;&lt;Author&gt;Cohen&lt;/Author&gt;&lt;Year&gt;1962&lt;/Year&gt;&lt;RecNum&gt;487&lt;/RecNum&gt;&lt;DisplayText&gt;(Cohen, 1962)&lt;/DisplayText&gt;&lt;record&gt;&lt;rec-number&gt;487&lt;/rec-number&gt;&lt;foreign-keys&gt;&lt;key app="EN" db-id="9xrafw5sx95dvre9w5hpevd89fzwtwr9twsw" timestamp="1508193712"&gt;487&lt;/key&gt;&lt;/foreign-keys&gt;&lt;ref-type name="Journal Article"&gt;17&lt;/ref-type&gt;&lt;contributors&gt;&lt;authors&gt;&lt;author&gt;Cohen, Jacob&lt;/author&gt;&lt;/authors&gt;&lt;/contributors&gt;&lt;titles&gt;&lt;title&gt;The statistical power of abnormal-social psychological research: A review&lt;/title&gt;&lt;secondary-title&gt;The Journal of Abnormal and Social Psychology&lt;/secondary-title&gt;&lt;/titles&gt;&lt;periodical&gt;&lt;full-title&gt;The Journal of Abnormal and Social Psychology&lt;/full-title&gt;&lt;/periodical&gt;&lt;pages&gt;145-153&lt;/pages&gt;&lt;volume&gt;65&lt;/volume&gt;&lt;number&gt;3&lt;/number&gt;&lt;dates&gt;&lt;year&gt;1962&lt;/year&gt;&lt;/dates&gt;&lt;pub-location&gt;US&lt;/pub-location&gt;&lt;publisher&gt;American Psychological Association&lt;/publisher&gt;&lt;isbn&gt;0096-851X(Print)&lt;/isbn&gt;&lt;urls&gt;&lt;/urls&gt;&lt;electronic-resource-num&gt;10.1037/h0045186&lt;/electronic-resource-num&gt;&lt;/record&gt;&lt;/Cite&gt;&lt;/EndNote&gt;</w:instrText>
-      </w:r>
-      <w:r>
-        <w:fldChar w:fldCharType="separate"/>
-      </w:r>
-      <w:r>
-        <w:rPr>
-          <w:noProof/>
-        </w:rPr>
-        <w:t>(Cohen, 1962)</w:t>
-      </w:r>
-      <w:r>
-        <w:fldChar w:fldCharType="end"/>
-      </w:r>
-      <w:r>
-        <w:t xml:space="preserve">. The alpha level used (which also impacts statistical power) is almost never changed, and then almost only ever lowered leading to lower power </w:t>
-      </w:r>
-      <w:r>
-        <w:fldChar w:fldCharType="begin"/>
-      </w:r>
-      <w:r>
-        <w:instrText xml:space="preserve"> ADDIN EN.CITE &lt;EndNote&gt;&lt;Cite&gt;&lt;Author&gt;Gigerenzer&lt;/Author&gt;&lt;Year&gt;2004&lt;/Year&gt;&lt;RecNum&gt;501&lt;/RecNum&gt;&lt;DisplayText&gt;(Gigerenzer, 2004)&lt;/DisplayText&gt;&lt;record&gt;&lt;rec-number&gt;501&lt;/rec-number&gt;&lt;foreign-keys&gt;&lt;key app="EN" db-id="9xrafw5sx95dvre9w5hpevd89fzwtwr9twsw" timestamp="1508193712"&gt;501&lt;/key&gt;&lt;/foreign-keys&gt;&lt;ref-type name="Journal Article"&gt;17&lt;/ref-type&gt;&lt;contributors&gt;&lt;authors&gt;&lt;author&gt;Gigerenzer, Gerd&lt;/author&gt;&lt;/authors&gt;&lt;/contributors&gt;&lt;titles&gt;&lt;title&gt;Mindless statistics&lt;/title&gt;&lt;secondary-title&gt;The Journal of Socio-Economics&lt;/secondary-title&gt;&lt;/titles&gt;&lt;periodical&gt;&lt;full-title&gt;The Journal of Socio-Economics&lt;/full-title&gt;&lt;/periodical&gt;&lt;pages&gt;587-606&lt;/pages&gt;&lt;volume&gt;33&lt;/volume&gt;&lt;number&gt;5&lt;/number&gt;&lt;keywords&gt;&lt;keyword&gt;Rituals&lt;/keyword&gt;&lt;keyword&gt;Collective illusions&lt;/keyword&gt;&lt;keyword&gt;Statistical significance&lt;/keyword&gt;&lt;keyword&gt;Editors&lt;/keyword&gt;&lt;keyword&gt;Textbooks&lt;/keyword&gt;&lt;/keywords&gt;&lt;dates&gt;&lt;year&gt;2004&lt;/year&gt;&lt;pub-dates&gt;&lt;date&gt;11//&lt;/date&gt;&lt;/pub-dates&gt;&lt;/dates&gt;&lt;isbn&gt;1053-5357&lt;/isbn&gt;&lt;urls&gt;&lt;related-urls&gt;&lt;url&gt;http://www.sciencedirect.com/science/article/pii/S1053535704000927&lt;/url&gt;&lt;/related-urls&gt;&lt;/urls&gt;&lt;electronic-resource-num&gt;http://dx.doi.org/10.1016/j.socec.2004.09.033&lt;/electronic-resource-num&gt;&lt;/record&gt;&lt;/Cite&gt;&lt;/EndNote&gt;</w:instrText>
-      </w:r>
-      <w:r>
-        <w:fldChar w:fldCharType="separate"/>
-      </w:r>
-      <w:r>
-        <w:rPr>
-          <w:noProof/>
-        </w:rPr>
-        <w:t>(Gigerenzer, 2004)</w:t>
-      </w:r>
-      <w:r>
-        <w:fldChar w:fldCharType="end"/>
-      </w:r>
-      <w:r>
-        <w:t xml:space="preserve">. The effect size tends to be considered fixed, or assumed to already be maximized </w:t>
-      </w:r>
-      <w:r>
-        <w:fldChar w:fldCharType="begin"/>
-      </w:r>
-      <w:r>
-        <w:instrText xml:space="preserve"> ADDIN EN.CITE &lt;EndNote&gt;&lt;Cite&gt;&lt;Author&gt;Lakens&lt;/Author&gt;&lt;Year&gt;2014&lt;/Year&gt;&lt;RecNum&gt;168&lt;/RecNum&gt;&lt;DisplayText&gt;(Lakens &amp;amp; Evers, 2014)&lt;/DisplayText&gt;&lt;record&gt;&lt;rec-number&gt;168&lt;/rec-number&gt;&lt;foreign-keys&gt;&lt;key app="EN" db-id="9xrafw5sx95dvre9w5hpevd89fzwtwr9twsw" timestamp="1500012867"&gt;168&lt;/key&gt;&lt;/foreign-keys&gt;&lt;ref-type name="Journal Article"&gt;17&lt;/ref-type&gt;&lt;contributors&gt;&lt;authors&gt;&lt;author&gt;Lakens, Daniël&lt;/author&gt;&lt;author&gt;Evers, Ellen R. K.&lt;/author&gt;&lt;/authors&gt;&lt;/contributors&gt;&lt;titles&gt;&lt;title&gt;Sailing From the Seas of Chaos Into the Corridor of Stability&lt;/title&gt;&lt;secondary-title&gt;Perspectives on Psychological Science&lt;/secondary-title&gt;&lt;/titles&gt;&lt;periodical&gt;&lt;full-title&gt;Perspectives on Psychological Science&lt;/full-title&gt;&lt;/periodical&gt;&lt;pages&gt;278-292&lt;/pages&gt;&lt;volume&gt;9&lt;/volume&gt;&lt;number&gt;3&lt;/number&gt;&lt;dates&gt;&lt;year&gt;2014&lt;/year&gt;&lt;pub-dates&gt;&lt;date&gt;2014/05/01&lt;/date&gt;&lt;/pub-dates&gt;&lt;/dates&gt;&lt;publisher&gt;SAGE Publications&lt;/publisher&gt;&lt;isbn&gt;1745-6916&lt;/isbn&gt;&lt;urls&gt;&lt;related-urls&gt;&lt;url&gt;http://dx.doi.org/10.1177/1745691614528520&lt;/url&gt;&lt;/related-urls&gt;&lt;/urls&gt;&lt;electronic-resource-num&gt;10.1177/1745691614528520&lt;/electronic-resource-num&gt;&lt;access-date&gt;2017/07/13&lt;/access-date&gt;&lt;/record&gt;&lt;/Cite&gt;&lt;/EndNote&gt;</w:instrText>
-      </w:r>
-      <w:r>
-        <w:fldChar w:fldCharType="separate"/>
-      </w:r>
-      <w:r>
-        <w:rPr>
-          <w:noProof/>
-        </w:rPr>
-        <w:t>(Lakens &amp; Evers, 2014)</w:t>
-      </w:r>
-      <w:r>
-        <w:fldChar w:fldCharType="end"/>
-      </w:r>
-      <w:r>
-        <w:t xml:space="preserve">. Other parameters (e.g., correlations between repeated measurements) are often thought to be outside of a researcher’s control. However, the experimental design will often be alterable (i.e., it may be possible to use a repeated measures </w:t>
-      </w:r>
-      <w:r>
-        <w:lastRenderedPageBreak/>
-        <w:t xml:space="preserve">design as opposed to a between </w:t>
-      </w:r>
-      <w:proofErr w:type="gramStart"/>
-      <w:r>
-        <w:t>subjects</w:t>
-      </w:r>
-      <w:proofErr w:type="gramEnd"/>
-      <w:r>
-        <w:t xml:space="preserve"> design), and it may be possible to prioritize obtaining highly reliable measures of constructs under study in order to maximize power. </w:t>
-      </w:r>
+        <w:rPr>
+          <w:rFonts w:cstheme="minorHAnsi"/>
+        </w:rPr>
+      </w:pPr>
+    </w:p>
+    <w:p>
+      <w:pPr>
+        <w:spacing w:line="360" w:lineRule="auto"/>
+        <w:rPr>
+          <w:rFonts w:cstheme="minorHAnsi"/>
+          <w:b/>
+        </w:rPr>
+      </w:pPr>
+    </w:p>
+    <w:p>
+      <w:pPr>
+        <w:spacing w:line="360" w:lineRule="auto"/>
+        <w:rPr>
+          <w:rFonts w:cstheme="minorHAnsi"/>
+          <w:b/>
+        </w:rPr>
+      </w:pPr>
     </w:p>
     <w:p>
       <w:pPr>
         <w:spacing w:line="360" w:lineRule="auto"/>
         <w:ind w:firstLine="720"/>
-        <w:rPr>
-          <w:lang w:val="en-US"/>
-        </w:rPr>
-      </w:pPr>
-      <w:r>
-        <w:rPr>
-          <w:lang w:val="en-US"/>
-        </w:rPr>
-        <w:t xml:space="preserve">This paper has not considered other approaches to sample size planning that do not require estimation of the effect size </w:t>
-      </w:r>
+      </w:pPr>
     </w:p>
     <w:p>
       <w:pPr>
         <w:spacing w:line="360" w:lineRule="auto"/>
         <w:ind w:firstLine="720"/>
-        <w:rPr>
-          <w:lang w:val="en-US"/>
-        </w:rPr>
-      </w:pPr>
-      <w:r>
-        <w:rPr>
-          <w:lang w:val="en-US"/>
-        </w:rPr>
-        <w:t xml:space="preserve">There are other suggested approaches to sample size planning that do not </w:t>
-      </w:r>
-    </w:p>
+      </w:pPr>
+      <w:r>
+        <w:t>Equivalently</w:t>
+      </w:r>
+      <w:r>
+        <w:t>, an examination of the power curve of an analysis (the power of the test over a range of possible population effect sizes) could be examined in order for the researcher to understand the range of possible effect sizes that are reliably detectable in order to decide whether it is advisable for an experiment to be conducted</w:t>
+      </w:r>
+    </w:p>
+    <w:p/>
     <w:p>
       <w:pPr>
         <w:spacing w:line="360" w:lineRule="auto"/>
         <w:ind w:firstLine="720"/>
-        <w:rPr>
-          <w:rFonts w:cstheme="minorHAnsi"/>
-        </w:rPr>
-      </w:pPr>
-    </w:p>
-    <w:p>
-      <w:pPr>
-        <w:spacing w:line="360" w:lineRule="auto"/>
-        <w:rPr>
-          <w:rFonts w:cstheme="minorHAnsi"/>
-          <w:b/>
-        </w:rPr>
-      </w:pPr>
-    </w:p>
-    <w:p>
-      <w:pPr>
-        <w:spacing w:line="360" w:lineRule="auto"/>
-        <w:rPr>
-          <w:rFonts w:cstheme="minorHAnsi"/>
-          <w:b/>
-        </w:rPr>
-      </w:pPr>
-    </w:p>
-    <w:p>
-      <w:pPr>
-        <w:spacing w:line="360" w:lineRule="auto"/>
-        <w:ind w:firstLine="720"/>
-      </w:pPr>
-    </w:p>
-    <w:p>
-      <w:pPr>
-        <w:spacing w:line="360" w:lineRule="auto"/>
-        <w:ind w:firstLine="720"/>
-      </w:pPr>
-      <w:r>
-        <w:t>Equivalently</w:t>
-      </w:r>
-      <w:r>
-        <w:t xml:space="preserve">, an examination of the power curve of an analysis (the power of the test over a range of possible population effect sizes) could be examined </w:t>
-      </w:r>
-      <w:proofErr w:type="gramStart"/>
-      <w:r>
-        <w:t>in order for</w:t>
-      </w:r>
-      <w:proofErr w:type="gramEnd"/>
-      <w:r>
-        <w:t xml:space="preserve"> the researcher to understand the range of possible effect sizes that are reliably detectable in order to decide whether it is advisable for an experiment to be conducted</w:t>
-      </w:r>
-    </w:p>
-    <w:p/>
-    <w:p>
-      <w:pPr>
-        <w:spacing w:line="360" w:lineRule="auto"/>
-        <w:ind w:firstLine="720"/>
-      </w:pPr>
-      <w:r>
-        <w:t xml:space="preserve">A reasonable approach may be to figure out the maximum sample size that you can recruit and use this value to perform a sensitivity analysis (varying any other parameters that must be set or placing them at conservative estimates), estimating the effect size that can be detected at a goal level of statistical power. If the estimated effect size seems larger than you believe is likely, consider not performing the experiment. If the experiment is going to go on in any case, take care to </w:t>
-      </w:r>
-      <w:r>
-        <w:t xml:space="preserve">ensure that the results will be available to meta-analysts and other researchers regardless of the statistical significance of results (e.g., by posting results on a publicly searchable archive like </w:t>
+      </w:pPr>
+      <w:r>
+        <w:t>A reasonable approach may be to figure out the maximum sample size that you can recruit and use this value to perform a sensitivity analysis (varying any other parameters that must be set or placing them at conservative estimates), estimating the effect size that can be detected at a goal level of statistical power. If the estimated effect size seems larger than you believe is likely</w:t>
+      </w:r>
+      <w:r>
+        <w:t xml:space="preserve"> or possible</w:t>
+      </w:r>
+      <w:r>
+        <w:t xml:space="preserve">, consider not performing the experiment. If the experiment is going to go on in any case, take care to </w:t>
+      </w:r>
+      <w:r>
+        <w:t xml:space="preserve">ensure that the results will be available to meta-analysts and other researchers regardless of the statistical significance of results (e.g., by posting results on a publicly searchable </w:t>
+      </w:r>
+      <w:r>
+        <w:lastRenderedPageBreak/>
+        <w:t xml:space="preserve">archive like </w:t>
       </w:r>
       <w:r>
         <w:t>psyarxiv.com</w:t>
       </w:r>
       <w:r>
-        <w:t xml:space="preserve">), and ensure that the analysis plan is pre-registered in order to allow yourself to distinguish between the pre-planned confirmatory analyses and any future exploratory analysis. </w:t>
+        <w:t>), and ensure that the analysis plan is pre-registered in order to allow yourself to distinguish between the pre-planned confirmatory analyses and any future exploratory analysis.</w:t>
+      </w:r>
+      <w:r>
+        <w:t xml:space="preserve"> Given the pressure that researchers are under to publish, it seems intuitively plausible that </w:t>
+      </w:r>
+      <w:r>
+        <w:t xml:space="preserve"> </w:t>
       </w:r>
     </w:p>
     <w:p>
@@ -3657,7 +4094,6 @@
         <w:ind w:left="720" w:hanging="720"/>
       </w:pPr>
       <w:r>
-        <w:lastRenderedPageBreak/>
         <w:t xml:space="preserve">Anderson, S. F., &amp; Maxwell, S. E. (2017). Addressing the “Replication Crisis”: Using Original Studies to Design Replication Studies with Appropriate Statistical Power. </w:t>
       </w:r>
       <w:r>
@@ -3706,6 +4142,25 @@
       </w:r>
       <w:r>
         <w:t>(9), 2282-2288. doi:10.1007/s11999-008-0346-9</w:t>
+      </w:r>
+    </w:p>
+    <w:p>
+      <w:pPr>
+        <w:pStyle w:val="EndNoteBibliography"/>
+        <w:spacing w:after="0"/>
+        <w:ind w:left="720" w:hanging="720"/>
+      </w:pPr>
+      <w:r>
+        <w:t xml:space="preserve">Camerer, C. F., Dreber, A., Holzmeister, F., Ho, T.-H., Huber, J., Johannesson, M., . . . Wu, H. (2018). Evaluating the replicability of social science experiments in Nature and Science between 2010 and 2015. </w:t>
+      </w:r>
+      <w:r>
+        <w:rPr>
+          <w:i/>
+        </w:rPr>
+        <w:t>Nature Human Behaviour, 2</w:t>
+      </w:r>
+      <w:r>
+        <w:t>(9), 637-644. doi:10.1038/s41562-018-0399-z</w:t>
       </w:r>
     </w:p>
     <w:p>
@@ -3901,6 +4356,7 @@
         <w:ind w:left="720" w:hanging="720"/>
       </w:pPr>
       <w:r>
+        <w:lastRenderedPageBreak/>
         <w:t xml:space="preserve">Kim, J., &amp; Seo, B. S. (2013). How to Calculate Sample Size and Why. </w:t>
       </w:r>
       <w:r>
@@ -3920,16 +4376,16 @@
         <w:ind w:left="720" w:hanging="720"/>
       </w:pPr>
       <w:r>
-        <w:t xml:space="preserve">Lakens, D. (2017). Equivalence Tests. </w:t>
+        <w:t xml:space="preserve">Kruschke, J. K., &amp; Liddell, T. M. (2017). The Bayesian New Statistics: Hypothesis testing, estimation, meta-analysis, and power analysis from a Bayesian perspective. </w:t>
       </w:r>
       <w:r>
         <w:rPr>
           <w:i/>
         </w:rPr>
-        <w:t>Social Psychological and Personality Science, 8</w:t>
-      </w:r>
-      <w:r>
-        <w:t>(4), 355-362. doi:10.1177/1948550617697177</w:t>
+        <w:t>Psychonomic Bulletin &amp; Review</w:t>
+      </w:r>
+      <w:r>
+        <w:t>. doi:10.3758/s13423-016-1221-4</w:t>
       </w:r>
     </w:p>
     <w:p>
@@ -3939,16 +4395,16 @@
         <w:ind w:left="720" w:hanging="720"/>
       </w:pPr>
       <w:r>
-        <w:t xml:space="preserve">Lakens, D., &amp; Evers, E. R. K. (2014). Sailing From the Seas of Chaos Into the Corridor of Stability. </w:t>
+        <w:t xml:space="preserve">Lakens, D. (2017). Equivalence Tests. </w:t>
       </w:r>
       <w:r>
         <w:rPr>
           <w:i/>
         </w:rPr>
-        <w:t>Perspectives on Psychological Science, 9</w:t>
-      </w:r>
-      <w:r>
-        <w:t>(3), 278-292. doi:10.1177/1745691614528520</w:t>
+        <w:t>Social Psychological and Personality Science, 8</w:t>
+      </w:r>
+      <w:r>
+        <w:t>(4), 355-362. doi:10.1177/1948550617697177</w:t>
       </w:r>
     </w:p>
     <w:p>
@@ -3958,16 +4414,16 @@
         <w:ind w:left="720" w:hanging="720"/>
       </w:pPr>
       <w:r>
-        <w:t xml:space="preserve">Lakens, D., Scheel, A. M., &amp; Isager, P. M. (2018). Equivalence Testing for Psychological Research: A Tutorial. </w:t>
+        <w:t xml:space="preserve">Lakens, D., &amp; Evers, E. R. K. (2014). Sailing From the Seas of Chaos Into the Corridor of Stability. </w:t>
       </w:r>
       <w:r>
         <w:rPr>
           <w:i/>
         </w:rPr>
-        <w:t>Advances In Methods and Practices in Psychological Science, 1</w:t>
-      </w:r>
-      <w:r>
-        <w:t>(2), 259-269. doi:10.1177/2515245918770963</w:t>
+        <w:t>Perspectives on Psychological Science, 9</w:t>
+      </w:r>
+      <w:r>
+        <w:t>(3), 278-292. doi:10.1177/1745691614528520</w:t>
       </w:r>
     </w:p>
     <w:p>
@@ -3977,16 +4433,16 @@
         <w:ind w:left="720" w:hanging="720"/>
       </w:pPr>
       <w:r>
-        <w:t xml:space="preserve">Loken, E., &amp; Gelman, A. (2017). Measurement error and the replication crisis. </w:t>
+        <w:t xml:space="preserve">Lakens, D., Scheel, A. M., &amp; Isager, P. M. (2018). Equivalence Testing for Psychological Research: A Tutorial. </w:t>
       </w:r>
       <w:r>
         <w:rPr>
           <w:i/>
         </w:rPr>
-        <w:t>Science, 355</w:t>
-      </w:r>
-      <w:r>
-        <w:t>(6325), 584. doi:10.1126/science.aal3618</w:t>
+        <w:t>Advances In Methods and Practices in Psychological Science, 1</w:t>
+      </w:r>
+      <w:r>
+        <w:t>(2), 259-269. doi:10.1177/2515245918770963</w:t>
       </w:r>
     </w:p>
     <w:p>
@@ -3996,16 +4452,16 @@
         <w:ind w:left="720" w:hanging="720"/>
       </w:pPr>
       <w:r>
-        <w:t xml:space="preserve">Makel, M. C., Plucker, J. A., &amp; Hegarty, B. (2012). Replications in Psychology Research. </w:t>
+        <w:t xml:space="preserve">Loken, E., &amp; Gelman, A. (2017). Measurement error and the replication crisis. </w:t>
       </w:r>
       <w:r>
         <w:rPr>
           <w:i/>
         </w:rPr>
-        <w:t>Perspectives on Psychological Science, 7</w:t>
-      </w:r>
-      <w:r>
-        <w:t>(6), 537-542. doi:10.1177/1745691612460688</w:t>
+        <w:t>Science, 355</w:t>
+      </w:r>
+      <w:r>
+        <w:t>(6325), 584. doi:10.1126/science.aal3618</w:t>
       </w:r>
     </w:p>
     <w:p>
@@ -4015,16 +4471,16 @@
         <w:ind w:left="720" w:hanging="720"/>
       </w:pPr>
       <w:r>
-        <w:t xml:space="preserve">McShane, B. B., &amp; Böckenholt, U. (2016). Planning sample sizes when effect sizes are uncertain: The power-calibrated effect size approach. </w:t>
+        <w:t xml:space="preserve">Makel, M. C., Plucker, J. A., &amp; Hegarty, B. (2012). Replications in Psychology Research. </w:t>
       </w:r>
       <w:r>
         <w:rPr>
           <w:i/>
         </w:rPr>
-        <w:t>Psychological Methods, 21</w:t>
-      </w:r>
-      <w:r>
-        <w:t>(1), 47-60. doi:10.1037/met0000036</w:t>
+        <w:t>Perspectives on Psychological Science, 7</w:t>
+      </w:r>
+      <w:r>
+        <w:t>(6), 537-542. doi:10.1177/1745691612460688</w:t>
       </w:r>
     </w:p>
     <w:p>
@@ -4034,16 +4490,16 @@
         <w:ind w:left="720" w:hanging="720"/>
       </w:pPr>
       <w:r>
-        <w:t xml:space="preserve">Moher, D., Hopewell, S., Schulz, K. F., Montori, V., Gøtzsche, P. C., Devereaux, P. J., . . . Altman, D. G. (2010). CONSORT 2010 Explanation and Elaboration: Updated guidelines for reporting parallel group randomised trials. </w:t>
+        <w:t xml:space="preserve">McShane, B. B., &amp; Böckenholt, U. (2016). Planning sample sizes when effect sizes are uncertain: The power-calibrated effect size approach. </w:t>
       </w:r>
       <w:r>
         <w:rPr>
           <w:i/>
         </w:rPr>
-        <w:t>Journal of Clinical Epidemiology, 63</w:t>
-      </w:r>
-      <w:r>
-        <w:t>(8), e1-e37. doi:10.1016/j.jclinepi.2010.03.004</w:t>
+        <w:t>Psychological Methods, 21</w:t>
+      </w:r>
+      <w:r>
+        <w:t>(1), 47-60. doi:10.1037/met0000036</w:t>
       </w:r>
     </w:p>
     <w:p>
@@ -4053,7 +4509,25 @@
         <w:ind w:left="720" w:hanging="720"/>
       </w:pPr>
       <w:r>
-        <w:lastRenderedPageBreak/>
+        <w:t xml:space="preserve">Moher, D., Hopewell, S., Schulz, K. F., Montori, V., Gøtzsche, P. C., Devereaux, P. J., . . . Altman, D. G. (2010). CONSORT 2010 Explanation and Elaboration: Updated guidelines for reporting parallel group randomised trials. </w:t>
+      </w:r>
+      <w:r>
+        <w:rPr>
+          <w:i/>
+        </w:rPr>
+        <w:t>Journal of Clinical Epidemiology, 63</w:t>
+      </w:r>
+      <w:r>
+        <w:t>(8), e1-e37. doi:10.1016/j.jclinepi.2010.03.004</w:t>
+      </w:r>
+    </w:p>
+    <w:p>
+      <w:pPr>
+        <w:pStyle w:val="EndNoteBibliography"/>
+        <w:spacing w:after="0"/>
+        <w:ind w:left="720" w:hanging="720"/>
+      </w:pPr>
+      <w:r>
         <w:t xml:space="preserve">Morris, D. E., Oakley, J. E., &amp; Crowe, J. A. (2014). A web-based tool for eliciting probability distributions from experts. </w:t>
       </w:r>
       <w:r>
@@ -4257,6 +4731,7 @@
         <w:ind w:left="720" w:hanging="720"/>
       </w:pPr>
       <w:r>
+        <w:lastRenderedPageBreak/>
         <w:t xml:space="preserve">Taylor, D. J., &amp; Muller, K. E. (1996). Bias in linear model power and sample size calculation due to estimating noncentrality. </w:t>
       </w:r>
       <w:r>
@@ -5256,6 +5731,7 @@
   <w:style w:type="character" w:default="1" w:styleId="DefaultParagraphFont">
     <w:name w:val="Default Paragraph Font"/>
     <w:uiPriority w:val="1"/>
+    <w:semiHidden/>
     <w:unhideWhenUsed/>
   </w:style>
   <w:style w:type="table" w:default="1" w:styleId="TableNormal">

</xml_diff>

<commit_message>
Adding in various things - including a markdown file for the analyses of the number of articles reporting power analysis ect.
</commit_message>
<xml_diff>
--- a/Approaches to formal sample size determination.docx
+++ b/Approaches to formal sample size determination.docx
@@ -19,7 +19,15 @@
         <w:ind w:firstLine="720"/>
       </w:pPr>
       <w:r>
-        <w:t xml:space="preserve">Researchers routinely have to decide upon the sample size they include in their research. If they decide to use formal sample size planning tools like power analysis to do so, they are required to specify the effect size and other parameters that are required for power analysis. </w:t>
+        <w:t xml:space="preserve">Researchers routinely have to decide upon the sample size they include in their research. If they decide to use formal sample size planning tools like power analysis to do so, </w:t>
+      </w:r>
+      <w:r>
+        <w:t xml:space="preserve">they must </w:t>
+      </w:r>
+      <w:bookmarkStart w:id="0" w:name="_GoBack"/>
+      <w:bookmarkEnd w:id="0"/>
+      <w:r>
+        <w:t xml:space="preserve">specify the effect size and other parameters that are required for power analysis. </w:t>
       </w:r>
       <w:r>
         <w:t xml:space="preserve">There are </w:t>
@@ -436,8 +444,6 @@
           </wp:inline>
         </w:drawing>
       </w:r>
-      <w:bookmarkStart w:id="0" w:name="_GoBack"/>
-      <w:bookmarkEnd w:id="0"/>
     </w:p>
     <w:p>
       <w:pPr>
@@ -552,7 +558,7 @@
         </w:pBdr>
       </w:pPr>
       <w:r>
-        <w:t xml:space="preserve">Bayesian Design Prior </w:t>
+        <w:t>Planning for Bayesian interval precision</w:t>
       </w:r>
     </w:p>
     <w:p>
@@ -575,7 +581,15 @@
         </w:pBdr>
       </w:pPr>
       <w:r>
-        <w:t xml:space="preserve">Bayesian Analysis Prior </w:t>
+        <w:t xml:space="preserve">Planning for </w:t>
+      </w:r>
+      <w:proofErr w:type="spellStart"/>
+      <w:r>
+        <w:t>concincing</w:t>
+      </w:r>
+      <w:proofErr w:type="spellEnd"/>
+      <w:r>
+        <w:t xml:space="preserve"> Bayes Factors </w:t>
       </w:r>
     </w:p>
     <w:p>
@@ -598,7 +612,7 @@
         </w:pBdr>
       </w:pPr>
       <w:r>
-        <w:t xml:space="preserve">Sampling distribution </w:t>
+        <w:t xml:space="preserve">Bayesian Design Prior </w:t>
       </w:r>
     </w:p>
     <w:p>
@@ -610,9 +624,6 @@
           <w:right w:val="single" w:sz="4" w:space="4" w:color="auto"/>
         </w:pBdr>
       </w:pPr>
-      <w:r>
-        <w:t xml:space="preserve">The probability distribution of a random variable under a given </w:t>
-      </w:r>
     </w:p>
     <w:p>
       <w:pPr>
@@ -624,8 +635,7 @@
         </w:pBdr>
       </w:pPr>
       <w:r>
-        <w:br/>
-        <w:t xml:space="preserve">Test statistic </w:t>
+        <w:t xml:space="preserve">Bayesian Analysis Prior </w:t>
       </w:r>
     </w:p>
     <w:p>
@@ -647,6 +657,56 @@
           <w:right w:val="single" w:sz="4" w:space="4" w:color="auto"/>
         </w:pBdr>
       </w:pPr>
+      <w:r>
+        <w:t xml:space="preserve">Sampling distribution </w:t>
+      </w:r>
+    </w:p>
+    <w:p>
+      <w:pPr>
+        <w:pBdr>
+          <w:top w:val="single" w:sz="4" w:space="1" w:color="auto"/>
+          <w:left w:val="single" w:sz="4" w:space="4" w:color="auto"/>
+          <w:bottom w:val="single" w:sz="4" w:space="1" w:color="auto"/>
+          <w:right w:val="single" w:sz="4" w:space="4" w:color="auto"/>
+        </w:pBdr>
+      </w:pPr>
+    </w:p>
+    <w:p>
+      <w:pPr>
+        <w:pBdr>
+          <w:top w:val="single" w:sz="4" w:space="1" w:color="auto"/>
+          <w:left w:val="single" w:sz="4" w:space="4" w:color="auto"/>
+          <w:bottom w:val="single" w:sz="4" w:space="1" w:color="auto"/>
+          <w:right w:val="single" w:sz="4" w:space="4" w:color="auto"/>
+        </w:pBdr>
+      </w:pPr>
+      <w:r>
+        <w:t xml:space="preserve">The probability distribution of a random variable under a given </w:t>
+      </w:r>
+    </w:p>
+    <w:p>
+      <w:pPr>
+        <w:pBdr>
+          <w:top w:val="single" w:sz="4" w:space="1" w:color="auto"/>
+          <w:left w:val="single" w:sz="4" w:space="4" w:color="auto"/>
+          <w:bottom w:val="single" w:sz="4" w:space="1" w:color="auto"/>
+          <w:right w:val="single" w:sz="4" w:space="4" w:color="auto"/>
+        </w:pBdr>
+      </w:pPr>
+      <w:r>
+        <w:br/>
+        <w:t xml:space="preserve">Test statistic </w:t>
+      </w:r>
+    </w:p>
+    <w:p>
+      <w:pPr>
+        <w:pBdr>
+          <w:top w:val="single" w:sz="4" w:space="1" w:color="auto"/>
+          <w:left w:val="single" w:sz="4" w:space="4" w:color="auto"/>
+          <w:bottom w:val="single" w:sz="4" w:space="1" w:color="auto"/>
+          <w:right w:val="single" w:sz="4" w:space="4" w:color="auto"/>
+        </w:pBdr>
+      </w:pPr>
     </w:p>
     <w:p/>
     <w:p>
@@ -814,7 +874,14 @@
         <w:rPr>
           <w:rFonts w:cstheme="minorHAnsi"/>
         </w:rPr>
-        <w:t xml:space="preserve">characterises the sampling distribution under the alternative hypothesis adequately for power analysis </w:t>
+        <w:t xml:space="preserve">characterises the sampling distribution under the alternative hypothesis adequately for power </w:t>
+      </w:r>
+      <w:r>
+        <w:rPr>
+          <w:rFonts w:cstheme="minorHAnsi"/>
+        </w:rPr>
+        <w:lastRenderedPageBreak/>
+        <w:t xml:space="preserve">analysis </w:t>
       </w:r>
       <w:r>
         <w:rPr>
@@ -882,9 +949,12 @@
       <w:pPr>
         <w:spacing w:line="360" w:lineRule="auto"/>
         <w:ind w:firstLine="720"/>
-      </w:pPr>
-      <w:r>
-        <w:lastRenderedPageBreak/>
+        <w:rPr>
+          <w:rFonts w:cstheme="minorHAnsi"/>
+          <w:b/>
+        </w:rPr>
+      </w:pPr>
+      <w:r>
         <w:t>Whatever</w:t>
       </w:r>
       <w:r>
@@ -1019,31 +1089,188 @@
       <w:r>
         <w:t>.</w:t>
       </w:r>
-    </w:p>
-    <w:p>
-      <w:pPr>
-        <w:pStyle w:val="Heading3"/>
-      </w:pPr>
-      <w:r>
-        <w:t xml:space="preserve">Method </w:t>
-      </w:r>
-      <w:r>
-        <w:t>1</w:t>
-      </w:r>
-      <w:r>
-        <w:t>:</w:t>
-      </w:r>
-      <w:r>
-        <w:t xml:space="preserve"> estimating </w:t>
-      </w:r>
-      <w:r>
-        <w:t>the population effect size</w:t>
+      <w:r>
+        <w:rPr>
+          <w:rFonts w:cstheme="minorHAnsi"/>
+          <w:b/>
+        </w:rPr>
+        <w:t xml:space="preserve"> </w:t>
       </w:r>
     </w:p>
     <w:p>
       <w:pPr>
         <w:spacing w:line="360" w:lineRule="auto"/>
         <w:ind w:firstLine="720"/>
+        <w:rPr>
+          <w:rFonts w:cstheme="minorHAnsi"/>
+          <w:b/>
+        </w:rPr>
+      </w:pPr>
+      <w:r>
+        <w:rPr>
+          <w:rFonts w:cstheme="minorHAnsi"/>
+          <w:b/>
+        </w:rPr>
+        <w:t>What approaches are currently being used?</w:t>
+      </w:r>
+    </w:p>
+    <w:p>
+      <w:pPr>
+        <w:spacing w:line="360" w:lineRule="auto"/>
+        <w:ind w:firstLine="720"/>
+        <w:rPr>
+          <w:rFonts w:cstheme="minorHAnsi"/>
+        </w:rPr>
+      </w:pPr>
+      <w:r>
+        <w:rPr>
+          <w:rFonts w:cstheme="minorHAnsi"/>
+        </w:rPr>
+        <w:t>In order to get</w:t>
+      </w:r>
+      <w:r>
+        <w:rPr>
+          <w:rFonts w:cstheme="minorHAnsi"/>
+        </w:rPr>
+        <w:t xml:space="preserve"> a brief overview of </w:t>
+      </w:r>
+      <w:r>
+        <w:rPr>
+          <w:rFonts w:cstheme="minorHAnsi"/>
+        </w:rPr>
+        <w:t xml:space="preserve">the </w:t>
+      </w:r>
+      <w:r>
+        <w:rPr>
+          <w:rFonts w:cstheme="minorHAnsi"/>
+        </w:rPr>
+        <w:t xml:space="preserve">research planning </w:t>
+      </w:r>
+      <w:r>
+        <w:rPr>
+          <w:rFonts w:cstheme="minorHAnsi"/>
+        </w:rPr>
+        <w:t xml:space="preserve">practices common in psychology I assessed the </w:t>
+      </w:r>
+      <w:r>
+        <w:rPr>
+          <w:rFonts w:cstheme="minorHAnsi"/>
+        </w:rPr>
+        <w:t xml:space="preserve">111 most recently published articles in the journal </w:t>
+      </w:r>
+      <w:r>
+        <w:rPr>
+          <w:rFonts w:cstheme="minorHAnsi"/>
+        </w:rPr>
+        <w:t>Psychological Science. The sample is not representative of psychology articles in general</w:t>
+      </w:r>
+      <w:r>
+        <w:rPr>
+          <w:rFonts w:cstheme="minorHAnsi"/>
+        </w:rPr>
+        <w:t>.</w:t>
+      </w:r>
+      <w:r>
+        <w:rPr>
+          <w:rFonts w:cstheme="minorHAnsi"/>
+        </w:rPr>
+        <w:t xml:space="preserve"> Of the 30 empirical research articles published in this period 50% (n = 15) reported a power analysis. Of the reported power analyses, the most common approach (used in 9 of 15 cases) was to estimate the true effect of the intervention.</w:t>
+      </w:r>
+      <w:r>
+        <w:rPr>
+          <w:rFonts w:cstheme="minorHAnsi"/>
+        </w:rPr>
+        <w:t xml:space="preserve"> </w:t>
+      </w:r>
+      <w:r>
+        <w:rPr>
+          <w:rFonts w:cstheme="minorHAnsi"/>
+        </w:rPr>
+        <w:t xml:space="preserve">Most of these articles used a point estimate from a single previous study (n = 6) to estimate the effect of an intervention. Just two articles reported using effect sizes from meta analyses toward the same goal, and one used the effect size seen in a pilot study. The other articles either reported a sensitivity analysis (showing the effect size that the sample size gave them 80% power to detect, n = 3) in order to justify the obtained sample size, or they used benchmarks from </w:t>
+      </w:r>
+      <w:r>
+        <w:rPr>
+          <w:rFonts w:cstheme="minorHAnsi"/>
+        </w:rPr>
+        <w:fldChar w:fldCharType="begin"/>
+      </w:r>
+      <w:r>
+        <w:rPr>
+          <w:rFonts w:cstheme="minorHAnsi"/>
+        </w:rPr>
+        <w:instrText xml:space="preserve"> ADDIN EN.CITE &lt;EndNote&gt;&lt;Cite AuthorYear="1"&gt;&lt;Author&gt;Cohen&lt;/Author&gt;&lt;Year&gt;1988&lt;/Year&gt;&lt;RecNum&gt;562&lt;/RecNum&gt;&lt;Suffix&gt;`; n = 2&lt;/Suffix&gt;&lt;DisplayText&gt;Cohen (1988; n = 2)&lt;/DisplayText&gt;&lt;record&gt;&lt;rec-number&gt;562&lt;/rec-number&gt;&lt;foreign-keys&gt;&lt;key app="EN" db-id="9xrafw5sx95dvre9w5hpevd89fzwtwr9twsw" timestamp="1508193712"&gt;562&lt;/key&gt;&lt;/foreign-keys&gt;&lt;ref-type name="Generic"&gt;13&lt;/ref-type&gt;&lt;contributors&gt;&lt;authors&gt;&lt;author&gt;Cohen, Jacob&lt;/author&gt;&lt;/authors&gt;&lt;/contributors&gt;&lt;titles&gt;&lt;title&gt;Statistical power analysis for the behavioral sciences&lt;/title&gt;&lt;/titles&gt;&lt;edition&gt;2nd&lt;/edition&gt;&lt;dates&gt;&lt;year&gt;1988&lt;/year&gt;&lt;/dates&gt;&lt;pub-location&gt;Hillsdale, New Jersey&lt;/pub-location&gt;&lt;publisher&gt;Erlbaum&lt;/publisher&gt;&lt;urls&gt;&lt;/urls&gt;&lt;/record&gt;&lt;/Cite&gt;&lt;/EndNote&gt;</w:instrText>
+      </w:r>
+      <w:r>
+        <w:rPr>
+          <w:rFonts w:cstheme="minorHAnsi"/>
+        </w:rPr>
+        <w:fldChar w:fldCharType="separate"/>
+      </w:r>
+      <w:r>
+        <w:rPr>
+          <w:rFonts w:cstheme="minorHAnsi"/>
+          <w:noProof/>
+        </w:rPr>
+        <w:t>Cohen (1988; n = 2)</w:t>
+      </w:r>
+      <w:r>
+        <w:rPr>
+          <w:rFonts w:cstheme="minorHAnsi"/>
+        </w:rPr>
+        <w:fldChar w:fldCharType="end"/>
+      </w:r>
+      <w:r>
+        <w:rPr>
+          <w:rFonts w:cstheme="minorHAnsi"/>
+        </w:rPr>
+        <w:t xml:space="preserve"> or did not provide any justification for the effect size used in power analysis (n = 1), making it unclear whether their estimate was of the minimum effect of interest or an estimate of the true effect size of the intervention (see </w:t>
+      </w:r>
+      <w:hyperlink r:id="rId6" w:history="1">
+        <w:r>
+          <w:rPr>
+            <w:rStyle w:val="Hyperlink"/>
+            <w:rFonts w:cstheme="minorHAnsi"/>
+          </w:rPr>
+          <w:t>https://osf.io/bmv2d/</w:t>
+        </w:r>
+      </w:hyperlink>
+      <w:r>
+        <w:rPr>
+          <w:rFonts w:cstheme="minorHAnsi"/>
+        </w:rPr>
+        <w:t xml:space="preserve"> for the data behind the above description). </w:t>
+      </w:r>
+    </w:p>
+    <w:p>
+      <w:pPr>
+        <w:spacing w:line="360" w:lineRule="auto"/>
+        <w:ind w:firstLine="720"/>
+      </w:pPr>
+    </w:p>
+    <w:p>
+      <w:pPr>
+        <w:pStyle w:val="Heading3"/>
+      </w:pPr>
+      <w:r>
+        <w:t xml:space="preserve">Method </w:t>
+      </w:r>
+      <w:r>
+        <w:t>1</w:t>
+      </w:r>
+      <w:r>
+        <w:t>:</w:t>
+      </w:r>
+      <w:r>
+        <w:t xml:space="preserve"> estimating </w:t>
+      </w:r>
+      <w:r>
+        <w:t>the population effect size</w:t>
+      </w:r>
+    </w:p>
+    <w:p>
+      <w:pPr>
+        <w:spacing w:line="360" w:lineRule="auto"/>
+        <w:ind w:firstLine="720"/>
       </w:pPr>
       <w:r>
         <w:t xml:space="preserve">The most common approach to </w:t>
@@ -1070,7 +1297,11 @@
         <w:t xml:space="preserve">, an </w:t>
       </w:r>
       <w:r>
-        <w:t xml:space="preserve">approach often presented as the only way of performing formal sample size planning </w:t>
+        <w:t xml:space="preserve">approach often presented as the only </w:t>
+      </w:r>
+      <w:r>
+        <w:lastRenderedPageBreak/>
+        <w:t xml:space="preserve">way of performing formal sample size planning </w:t>
       </w:r>
       <w:r>
         <w:fldChar w:fldCharType="begin">
@@ -1365,11 +1596,7 @@
         <w:fldChar w:fldCharType="end"/>
       </w:r>
       <w:r>
-        <w:t xml:space="preserve">, in so far as most pilot studies are not large enough to develop </w:t>
-      </w:r>
-      <w:r>
-        <w:lastRenderedPageBreak/>
-        <w:t xml:space="preserve">sufficiently precise estimate effect sizes for inferences about even the presence or absence of effects, using a point estimate from a pilot is likely to be of very little use </w:t>
+        <w:t xml:space="preserve">, in so far as most pilot studies are not large enough to develop sufficiently precise estimate effect sizes for inferences about even the presence or absence of effects, using a point estimate from a pilot is likely to be of very little use </w:t>
       </w:r>
       <w:r>
         <w:fldChar w:fldCharType="begin"/>
@@ -1466,7 +1693,11 @@
         <w:t>estimate of the true effect size of the effect under study</w:t>
       </w:r>
       <w:r>
-        <w:t>, although even then it may be appropriate to adjust for publication bias</w:t>
+        <w:t xml:space="preserve">, although </w:t>
+      </w:r>
+      <w:r>
+        <w:lastRenderedPageBreak/>
+        <w:t>even then it may be appropriate to adjust for publication bias</w:t>
       </w:r>
       <w:r>
         <w:t xml:space="preserve">. A researcher must use their expert judgement to identify a set of previous studies which are sufficiently similar to act as reasonable estimates of the type of effect that could be reasonably expected from the type of research that is being performed. Once this body of research, parameters required for power analysis must be extracted. In the case of simple research designs, this </w:t>
@@ -1559,11 +1790,7 @@
         <w:ind w:firstLine="720"/>
       </w:pPr>
       <w:r>
-        <w:t xml:space="preserve">The degree to which selection of an adequately similar body of research is likely to be a problem is a complicated issue in that the more novel the experiment, the less indicative previous effects sizes may be of the current study’s likely effect, and the degree of difference that could be expected is a matter of judgement. Because of this fact, in the great majority of cases these types of power analyses act not as estimates of the true power of a study, but as a demonstration that the study was adequately powered to detect reasonably similar types of effects, thus likely able to reliably detect a reasonable person’s guess of the study’s effect if there was an effect. If the </w:t>
-      </w:r>
-      <w:r>
-        <w:lastRenderedPageBreak/>
-        <w:t>researcher conducting the experiment had a high degree of confidence in the estimated effect based on previous research, they would likely not perform the planned experiment.</w:t>
+        <w:t>The degree to which selection of an adequately similar body of research is likely to be a problem is a complicated issue in that the more novel the experiment, the less indicative previous effects sizes may be of the current study’s likely effect, and the degree of difference that could be expected is a matter of judgement. Because of this fact, in the great majority of cases these types of power analyses act not as estimates of the true power of a study, but as a demonstration that the study was adequately powered to detect reasonably similar types of effects, thus likely able to reliably detect a reasonable person’s guess of the study’s effect if there was an effect. If the researcher conducting the experiment had a high degree of confidence in the estimated effect based on previous research, they would likely not perform the planned experiment.</w:t>
       </w:r>
     </w:p>
     <w:p>
@@ -1584,6 +1811,9 @@
       <w:pPr>
         <w:spacing w:line="360" w:lineRule="auto"/>
         <w:ind w:firstLine="720"/>
+        <w:rPr>
+          <w:rFonts w:cstheme="minorHAnsi"/>
+        </w:rPr>
       </w:pPr>
       <w:r>
         <w:t xml:space="preserve">Once a sufficiently similar body of research has been identified, it is important to account the imprecision of previous effect size estimates and publication bias </w:t>
@@ -2014,7 +2244,11 @@
         <w:t xml:space="preserve">. </w:t>
       </w:r>
       <w:r>
-        <w:t>However, methods have been developed to</w:t>
+        <w:t xml:space="preserve">However, methods have </w:t>
+      </w:r>
+      <w:r>
+        <w:lastRenderedPageBreak/>
+        <w:t>been developed to</w:t>
       </w:r>
       <w:r>
         <w:t xml:space="preserve"> account for publication bias and the sample variability </w:t>
@@ -2277,6 +2511,46 @@
       <w:r>
         <w:t xml:space="preserve"> estimate of the true effect size. </w:t>
       </w:r>
+      <w:r>
+        <w:t xml:space="preserve">However, these methods are rarely used; a literature review performed by </w:t>
+      </w:r>
+      <w:r>
+        <w:fldChar w:fldCharType="begin"/>
+      </w:r>
+      <w:r>
+        <w:instrText xml:space="preserve"> ADDIN EN.CITE &lt;EndNote&gt;&lt;Cite AuthorYear="1"&gt;&lt;Author&gt;Anderson&lt;/Author&gt;&lt;Year&gt;2017&lt;/Year&gt;&lt;RecNum&gt;437&lt;/RecNum&gt;&lt;DisplayText&gt;Anderson and Maxwell (2017)&lt;/DisplayText&gt;&lt;record&gt;&lt;rec-number&gt;437&lt;/rec-number&gt;&lt;foreign-keys&gt;&lt;key app="EN" db-id="9xrafw5sx95dvre9w5hpevd89fzwtwr9twsw" timestamp="1504075687"&gt;437&lt;/key&gt;&lt;/foreign-keys&gt;&lt;ref-type name="Journal Article"&gt;17&lt;/ref-type&gt;&lt;contributors&gt;&lt;authors&gt;&lt;author&gt;Anderson, Samantha F.&lt;/author&gt;&lt;author&gt;Maxwell, Scott E.&lt;/author&gt;&lt;/authors&gt;&lt;/contributors&gt;&lt;titles&gt;&lt;title&gt;Addressing the “Replication Crisis”: Using Original Studies to Design Replication Studies with Appropriate Statistical Power&lt;/title&gt;&lt;secondary-title&gt;Multivariate Behavioral Research&lt;/secondary-title&gt;&lt;/titles&gt;&lt;periodical&gt;&lt;full-title&gt;Multivariate Behavioral Research&lt;/full-title&gt;&lt;/periodical&gt;&lt;pages&gt;305-324&lt;/pages&gt;&lt;volume&gt;52&lt;/volume&gt;&lt;number&gt;3&lt;/number&gt;&lt;dates&gt;&lt;year&gt;2017&lt;/year&gt;&lt;pub-dates&gt;&lt;date&gt;2017/05/04&lt;/date&gt;&lt;/pub-dates&gt;&lt;/dates&gt;&lt;publisher&gt;Routledge&lt;/publisher&gt;&lt;isbn&gt;0027-3171&lt;/isbn&gt;&lt;urls&gt;&lt;related-urls&gt;&lt;url&gt;http://dx.doi.org/10.1080/00273171.2017.1289361&lt;/url&gt;&lt;/related-urls&gt;&lt;/urls&gt;&lt;electronic-resource-num&gt;10.1080/00273171.2017.1289361&lt;/electronic-resource-num&gt;&lt;/record&gt;&lt;/Cite&gt;&lt;/EndNote&gt;</w:instrText>
+      </w:r>
+      <w:r>
+        <w:fldChar w:fldCharType="separate"/>
+      </w:r>
+      <w:r>
+        <w:rPr>
+          <w:noProof/>
+        </w:rPr>
+        <w:t>Anderson and Maxwell (2017)</w:t>
+      </w:r>
+      <w:r>
+        <w:fldChar w:fldCharType="end"/>
+      </w:r>
+      <w:r>
+        <w:t xml:space="preserve"> of articles citing Taylor and Muller (1996) and </w:t>
+      </w:r>
+      <w:proofErr w:type="spellStart"/>
+      <w:r>
+        <w:t>Perugini</w:t>
+      </w:r>
+      <w:proofErr w:type="spellEnd"/>
+      <w:r>
+        <w:t xml:space="preserve">, Gallucci, and </w:t>
+      </w:r>
+      <w:proofErr w:type="spellStart"/>
+      <w:r>
+        <w:t>Constantini</w:t>
+      </w:r>
+      <w:proofErr w:type="spellEnd"/>
+      <w:r>
+        <w:t xml:space="preserve"> (2014) showed that none of the examined articles had actually used either of these methods to plan their sample sizes.</w:t>
+      </w:r>
     </w:p>
     <w:p>
       <w:pPr>
@@ -2391,11 +2665,7 @@
         <w:t xml:space="preserve"> T</w:t>
       </w:r>
       <w:r>
-        <w:t xml:space="preserve">his is the method of sample size determination that </w:t>
-      </w:r>
-      <w:r>
-        <w:lastRenderedPageBreak/>
-        <w:t xml:space="preserve">leads to the largest sample sizes being determined in the </w:t>
+        <w:t xml:space="preserve">his is the method of sample size determination that leads to the largest sample sizes being determined in the </w:t>
       </w:r>
       <w:proofErr w:type="spellStart"/>
       <w:r>
@@ -2627,7 +2897,11 @@
         </m:sSubSup>
       </m:oMath>
       <w:r>
-        <w:t xml:space="preserve">), depending on what can meaningfully be justified and the researcher’s background knowledge. The SESOI can be justified on purely subjective grounds (e.g., by a researcher deciding that they do no feel an effect of 5 points on some scale or a Cohen’s </w:t>
+        <w:t xml:space="preserve">), depending on what can meaningfully be </w:t>
+      </w:r>
+      <w:r>
+        <w:lastRenderedPageBreak/>
+        <w:t xml:space="preserve">justified and the researcher’s background knowledge. The SESOI can be justified on purely subjective grounds (e.g., by a researcher deciding that they do no feel an effect of 5 points on some scale or a Cohen’s </w:t>
       </w:r>
       <w:r>
         <w:rPr>
@@ -2893,7 +3167,13 @@
         <w:rPr>
           <w:b/>
         </w:rPr>
-        <w:t>Issues with this approach</w:t>
+        <w:t xml:space="preserve">Issues with </w:t>
+      </w:r>
+      <w:r>
+        <w:rPr>
+          <w:b/>
+        </w:rPr>
+        <w:t>the SESOI approach to sample size planning</w:t>
       </w:r>
     </w:p>
     <w:p>
@@ -2902,7 +3182,6 @@
         <w:ind w:firstLine="720"/>
       </w:pPr>
       <w:r>
-        <w:lastRenderedPageBreak/>
         <w:t>E</w:t>
       </w:r>
       <w:r>
@@ -2990,7 +3269,11 @@
         <w:t xml:space="preserve"> and never being performed</w:t>
       </w:r>
       <w:r>
-        <w:t>. Given that areas of research where small effects are be of particular interest, for example in interventions where outcomes of interest may be low frequency but high impact (e.g., mortality or severe mental illness), a large proportion of these studies would appear to require such high sample sizes so as to be impossible to pr</w:t>
+        <w:t xml:space="preserve">. Given that areas of research where small effects are be of particular interest, for example in interventions where outcomes of interest may be low frequency but high impact (e.g., mortality or </w:t>
+      </w:r>
+      <w:r>
+        <w:lastRenderedPageBreak/>
+        <w:t>severe mental illness), a large proportion of these studies would appear to require such high sample sizes so as to be impossible to pr</w:t>
       </w:r>
       <w:r>
         <w:t>actically perform</w:t>
@@ -3129,11 +3412,7 @@
         <w:t>specified</w:t>
       </w:r>
       <w:r>
-        <w:t xml:space="preserve"> </w:t>
-      </w:r>
-      <w:r>
-        <w:lastRenderedPageBreak/>
-        <w:t xml:space="preserve">prior distribution. The calculation of assurance under a specified prior distribution can be computationally complex, but reasonably easily implementable tools and methods have been developed </w:t>
+        <w:t xml:space="preserve"> prior distribution. The calculation of assurance under a specified prior distribution can be computationally complex, but reasonably easily implementable tools and methods have been developed </w:t>
       </w:r>
       <w:r>
         <w:fldChar w:fldCharType="begin"/>
@@ -3296,7 +3575,11 @@
         <w:t>”</w:t>
       </w:r>
       <w:r>
-        <w:t xml:space="preserve">). A researcher can then select an appropriate design based on an assessment how often a design provides compelling evidence under the null and alternative hypotheses </w:t>
+        <w:t xml:space="preserve">). A researcher can then select an appropriate design based on an assessment how </w:t>
+      </w:r>
+      <w:r>
+        <w:lastRenderedPageBreak/>
+        <w:t xml:space="preserve">often a design provides compelling evidence under the null and alternative hypotheses </w:t>
       </w:r>
       <w:r>
         <w:fldChar w:fldCharType="begin"/>
@@ -3370,45 +3653,21 @@
     <w:p>
       <w:pPr>
         <w:spacing w:line="360" w:lineRule="auto"/>
-      </w:pPr>
-      <w:r>
-        <w:t xml:space="preserve">A number of tools have been developed to enable </w:t>
-      </w:r>
-      <w:r>
-        <w:t>researchers</w:t>
-      </w:r>
-      <w:r>
-        <w:t xml:space="preserve"> to develop reasonable prior </w:t>
-      </w:r>
-      <w:r>
-        <w:t>distributions</w:t>
-      </w:r>
-      <w:r>
-        <w:t xml:space="preserve">. </w:t>
-      </w:r>
-      <w:r>
-        <w:t xml:space="preserve">TOOL FOR EXPERT ELICITATION - - - </w:t>
-      </w:r>
-      <w:r>
-        <w:t xml:space="preserve"> </w:t>
-      </w:r>
-      <w:r>
-        <w:fldChar w:fldCharType="begin"/>
-      </w:r>
-      <w:r>
-        <w:instrText xml:space="preserve"> ADDIN EN.CITE &lt;EndNote&gt;&lt;Cite&gt;&lt;Author&gt;Morris&lt;/Author&gt;&lt;Year&gt;2014&lt;/Year&gt;&lt;RecNum&gt;956&lt;/RecNum&gt;&lt;DisplayText&gt;(Morris, Oakley, &amp;amp; Crowe, 2014)&lt;/DisplayText&gt;&lt;record&gt;&lt;rec-number&gt;956&lt;/rec-number&gt;&lt;foreign-keys&gt;&lt;key app="EN" db-id="9xrafw5sx95dvre9w5hpevd89fzwtwr9twsw" timestamp="1535531693"&gt;956&lt;/key&gt;&lt;/foreign-keys&gt;&lt;ref-type name="Journal Article"&gt;17&lt;/ref-type&gt;&lt;contributors&gt;&lt;authors&gt;&lt;author&gt;Morris, David E.&lt;/author&gt;&lt;author&gt;Oakley, Jeremy E.&lt;/author&gt;&lt;author&gt;Crowe, John A.&lt;/author&gt;&lt;/authors&gt;&lt;/contributors&gt;&lt;titles&gt;&lt;title&gt;A web-based tool for eliciting probability distributions from experts&lt;/title&gt;&lt;secondary-title&gt;Environmental Modelling &amp;amp; Software&lt;/secondary-title&gt;&lt;/titles&gt;&lt;periodical&gt;&lt;full-title&gt;Environmental Modelling &amp;amp; Software&lt;/full-title&gt;&lt;/periodical&gt;&lt;pages&gt;1-4&lt;/pages&gt;&lt;volume&gt;52&lt;/volume&gt;&lt;keywords&gt;&lt;keyword&gt;Bayesian prior distribution&lt;/keyword&gt;&lt;keyword&gt;Expert judgement&lt;/keyword&gt;&lt;keyword&gt;Subjective probability&lt;/keyword&gt;&lt;keyword&gt;Web-based elicitation&lt;/keyword&gt;&lt;/keywords&gt;&lt;dates&gt;&lt;year&gt;2014&lt;/year&gt;&lt;pub-dates&gt;&lt;date&gt;2014/02/01/&lt;/date&gt;&lt;/pub-dates&gt;&lt;/dates&gt;&lt;isbn&gt;1364-8152&lt;/isbn&gt;&lt;urls&gt;&lt;related-urls&gt;&lt;url&gt;http://www.sciencedirect.com/science/article/pii/S1364815213002533&lt;/url&gt;&lt;/related-urls&gt;&lt;/urls&gt;&lt;electronic-resource-num&gt;https://doi.org/10.1016/j.envsoft.2013.10.010&lt;/electronic-resource-num&gt;&lt;/record&gt;&lt;/Cite&gt;&lt;/EndNote&gt;</w:instrText>
-      </w:r>
-      <w:r>
-        <w:fldChar w:fldCharType="separate"/>
-      </w:r>
-      <w:r>
-        <w:rPr>
-          <w:noProof/>
-        </w:rPr>
-        <w:t>(Morris, Oakley, &amp; Crowe, 2014)</w:t>
-      </w:r>
-      <w:r>
-        <w:fldChar w:fldCharType="end"/>
+        <w:rPr>
+          <w:b/>
+        </w:rPr>
+      </w:pPr>
+      <w:r>
+        <w:rPr>
+          <w:b/>
+        </w:rPr>
+        <w:t>Issues with the Bayesian app</w:t>
+      </w:r>
+      <w:r>
+        <w:rPr>
+          <w:b/>
+        </w:rPr>
+        <w:t>roaches to sample size determination</w:t>
       </w:r>
     </w:p>
     <w:p>
@@ -3416,192 +3675,211 @@
         <w:spacing w:line="360" w:lineRule="auto"/>
         <w:ind w:firstLine="720"/>
       </w:pPr>
-    </w:p>
-    <w:tbl>
-      <w:tblPr>
-        <w:tblStyle w:val="TableGrid"/>
-        <w:tblW w:w="0" w:type="auto"/>
-        <w:tblLook w:val="04A0" w:firstRow="1" w:lastRow="0" w:firstColumn="1" w:lastColumn="0" w:noHBand="0" w:noVBand="1"/>
-      </w:tblPr>
-      <w:tblGrid>
-        <w:gridCol w:w="1980"/>
-        <w:gridCol w:w="7036"/>
-      </w:tblGrid>
-      <w:tr>
-        <w:tc>
-          <w:tcPr>
-            <w:tcW w:w="1980" w:type="dxa"/>
-          </w:tcPr>
-          <w:p>
-            <w:pPr>
-              <w:spacing w:line="360" w:lineRule="auto"/>
-              <w:rPr>
-                <w:b/>
-              </w:rPr>
-            </w:pPr>
-            <w:r>
-              <w:rPr>
-                <w:b/>
-              </w:rPr>
-              <w:t>Approach to effect size selection</w:t>
-            </w:r>
-          </w:p>
-        </w:tc>
-        <w:tc>
-          <w:tcPr>
-            <w:tcW w:w="7036" w:type="dxa"/>
-          </w:tcPr>
-          <w:p>
-            <w:pPr>
-              <w:spacing w:line="360" w:lineRule="auto"/>
-              <w:rPr>
-                <w:b/>
-              </w:rPr>
-            </w:pPr>
-            <w:r>
-              <w:rPr>
-                <w:b/>
-              </w:rPr>
-              <w:t xml:space="preserve">Implication </w:t>
-            </w:r>
-          </w:p>
-        </w:tc>
-      </w:tr>
-      <w:tr>
-        <w:tc>
-          <w:tcPr>
-            <w:tcW w:w="1980" w:type="dxa"/>
-          </w:tcPr>
-          <w:p>
-            <w:pPr>
-              <w:spacing w:line="360" w:lineRule="auto"/>
-            </w:pPr>
-            <w:r>
-              <w:t>Smallest effect size of interest (</w:t>
-            </w:r>
-            <w:proofErr w:type="spellStart"/>
-            <w:r>
-              <w:t>SESoI</w:t>
-            </w:r>
-            <w:proofErr w:type="spellEnd"/>
-            <w:r>
-              <w:t>)</w:t>
-            </w:r>
-          </w:p>
-        </w:tc>
-        <w:tc>
-          <w:tcPr>
-            <w:tcW w:w="7036" w:type="dxa"/>
-          </w:tcPr>
-          <w:p>
-            <w:pPr>
-              <w:spacing w:line="360" w:lineRule="auto"/>
-            </w:pPr>
-            <w:r>
-              <w:t xml:space="preserve">Effect sizes as large or greater than the smallest effect size of interest </w:t>
-            </w:r>
-            <w:r>
-              <w:t>have at least the chosen probability of being detected</w:t>
-            </w:r>
-          </w:p>
-        </w:tc>
-      </w:tr>
-      <w:tr>
-        <w:tc>
-          <w:tcPr>
-            <w:tcW w:w="1980" w:type="dxa"/>
-          </w:tcPr>
-          <w:p>
-            <w:pPr>
-              <w:spacing w:line="360" w:lineRule="auto"/>
-            </w:pPr>
-            <w:r>
-              <w:lastRenderedPageBreak/>
-              <w:t>Estimated true effect</w:t>
-            </w:r>
-          </w:p>
-        </w:tc>
-        <w:tc>
-          <w:tcPr>
-            <w:tcW w:w="7036" w:type="dxa"/>
-          </w:tcPr>
-          <w:p>
-            <w:pPr>
-              <w:spacing w:line="360" w:lineRule="auto"/>
-            </w:pPr>
-            <w:r>
-              <w:t xml:space="preserve">Effect sizes as large or greater than </w:t>
-            </w:r>
-            <w:r>
-              <w:t>the estimated</w:t>
-            </w:r>
-            <w:r>
-              <w:t xml:space="preserve"> size of interest have at least the chosen probability of being detected</w:t>
-            </w:r>
-            <w:r>
-              <w:t xml:space="preserve">. Only as accurate as the </w:t>
-            </w:r>
-            <w:r>
-              <w:t>effect selected.</w:t>
-            </w:r>
-          </w:p>
-        </w:tc>
-      </w:tr>
-      <w:tr>
-        <w:tc>
-          <w:tcPr>
-            <w:tcW w:w="1980" w:type="dxa"/>
-          </w:tcPr>
-          <w:p>
-            <w:pPr>
-              <w:spacing w:line="360" w:lineRule="auto"/>
-            </w:pPr>
-            <w:r>
-              <w:t>Bayesian prior</w:t>
-            </w:r>
-            <w:r>
-              <w:t xml:space="preserve"> distribution (assurance)</w:t>
-            </w:r>
-          </w:p>
-        </w:tc>
-        <w:tc>
-          <w:tcPr>
-            <w:tcW w:w="7036" w:type="dxa"/>
-          </w:tcPr>
-          <w:p>
-            <w:pPr>
-              <w:spacing w:line="360" w:lineRule="auto"/>
-            </w:pPr>
-            <w:r>
-              <w:t xml:space="preserve">Gives the </w:t>
-            </w:r>
-            <w:r>
-              <w:t>probability of obtaining a set of statistical results (often statistical significance) given a Bayesian prior distribution over possible parameter values. Only as accurate as the prior distribution.</w:t>
-            </w:r>
-          </w:p>
-        </w:tc>
-      </w:tr>
-    </w:tbl>
+      <w:r>
+        <w:t>If sample size needs to occur for Bayesian analyses, either for the purposes of research planning, for grant proposals etc. these tools are essential, and are more flexible than the frequentist versions. However, they do currently require a level of technical expertise that is greater than that required in frequentist sample size planning where point and click tools have been developed for the most common versions. Eliciting prior distributions can in of itself be difficult, although a</w:t>
+      </w:r>
+      <w:r>
+        <w:t xml:space="preserve"> number of tools have been developed to enable </w:t>
+      </w:r>
+      <w:r>
+        <w:t>researchers</w:t>
+      </w:r>
+      <w:r>
+        <w:t xml:space="preserve"> to develop reasonable prior </w:t>
+      </w:r>
+      <w:r>
+        <w:t>distributions</w:t>
+      </w:r>
+      <w:r>
+        <w:t xml:space="preserve"> </w:t>
+      </w:r>
+      <w:r>
+        <w:fldChar w:fldCharType="begin"/>
+      </w:r>
+      <w:r>
+        <w:instrText xml:space="preserve"> ADDIN EN.CITE &lt;EndNote&gt;&lt;Cite&gt;&lt;Author&gt;Morris&lt;/Author&gt;&lt;Year&gt;2014&lt;/Year&gt;&lt;RecNum&gt;956&lt;/RecNum&gt;&lt;Prefix&gt;e.g.`, &lt;/Prefix&gt;&lt;DisplayText&gt;(e.g., Morris, Oakley, &amp;amp; Crowe, 2014)&lt;/DisplayText&gt;&lt;record&gt;&lt;rec-number&gt;956&lt;/rec-number&gt;&lt;foreign-keys&gt;&lt;key app="EN" db-id="9xrafw5sx95dvre9w5hpevd89fzwtwr9twsw" timestamp="1535531693"&gt;956&lt;/key&gt;&lt;/foreign-keys&gt;&lt;ref-type name="Journal Article"&gt;17&lt;/ref-type&gt;&lt;contributors&gt;&lt;authors&gt;&lt;author&gt;Morris, David E.&lt;/author&gt;&lt;author&gt;Oakley, Jeremy E.&lt;/author&gt;&lt;author&gt;Crowe, John A.&lt;/author&gt;&lt;/authors&gt;&lt;/contributors&gt;&lt;titles&gt;&lt;title&gt;A web-based tool for eliciting probability distributions from experts&lt;/title&gt;&lt;secondary-title&gt;Environmental Modelling &amp;amp; Software&lt;/secondary-title&gt;&lt;/titles&gt;&lt;periodical&gt;&lt;full-title&gt;Environmental Modelling &amp;amp; Software&lt;/full-title&gt;&lt;/periodical&gt;&lt;pages&gt;1-4&lt;/pages&gt;&lt;volume&gt;52&lt;/volume&gt;&lt;keywords&gt;&lt;keyword&gt;Bayesian prior distribution&lt;/keyword&gt;&lt;keyword&gt;Expert judgement&lt;/keyword&gt;&lt;keyword&gt;Subjective probability&lt;/keyword&gt;&lt;keyword&gt;Web-based elicitation&lt;/keyword&gt;&lt;/keywords&gt;&lt;dates&gt;&lt;year&gt;2014&lt;/year&gt;&lt;pub-dates&gt;&lt;date&gt;2014/02/01/&lt;/date&gt;&lt;/pub-dates&gt;&lt;/dates&gt;&lt;isbn&gt;1364-8152&lt;/isbn&gt;&lt;urls&gt;&lt;related-urls&gt;&lt;url&gt;http://www.sciencedirect.com/science/article/pii/S1364815213002533&lt;/url&gt;&lt;/related-urls&gt;&lt;/urls&gt;&lt;electronic-resource-num&gt;https://doi.org/10.1016/j.envsoft.2013.10.010&lt;/electronic-resource-num&gt;&lt;/record&gt;&lt;/Cite&gt;&lt;/EndNote&gt;</w:instrText>
+      </w:r>
+      <w:r>
+        <w:fldChar w:fldCharType="separate"/>
+      </w:r>
+      <w:r>
+        <w:rPr>
+          <w:noProof/>
+        </w:rPr>
+        <w:t>(e.g., Morris, Oakley, &amp; Crowe, 2014)</w:t>
+      </w:r>
+      <w:r>
+        <w:fldChar w:fldCharType="end"/>
+      </w:r>
+      <w:r>
+        <w:t xml:space="preserve">. </w:t>
+      </w:r>
+    </w:p>
     <w:p>
       <w:pPr>
         <w:spacing w:line="360" w:lineRule="auto"/>
-      </w:pPr>
+        <w:outlineLvl w:val="1"/>
+        <w:rPr>
+          <w:b/>
+        </w:rPr>
+      </w:pPr>
+      <w:bookmarkStart w:id="4" w:name="_Toc512498059"/>
+      <w:r>
+        <w:rPr>
+          <w:b/>
+        </w:rPr>
+        <w:t>3.8 Increasing precision or power without increasing the sample size included in a study</w:t>
+      </w:r>
+      <w:bookmarkEnd w:id="4"/>
     </w:p>
     <w:p>
       <w:pPr>
         <w:spacing w:line="360" w:lineRule="auto"/>
         <w:ind w:firstLine="720"/>
-        <w:rPr>
-          <w:rFonts w:cstheme="minorHAnsi"/>
-          <w:b/>
-        </w:rPr>
-      </w:pPr>
-      <w:r>
-        <w:rPr>
-          <w:rFonts w:cstheme="minorHAnsi"/>
-          <w:b/>
-        </w:rPr>
-        <w:t>Current practices</w:t>
+      </w:pPr>
+      <w:r>
+        <w:t xml:space="preserve">Although focus has often been placed on increasing the sample size of research to increase power </w:t>
+      </w:r>
+      <w:r>
+        <w:fldChar w:fldCharType="begin"/>
+      </w:r>
+      <w:r>
+        <w:instrText xml:space="preserve"> ADDIN EN.CITE &lt;EndNote&gt;&lt;Cite&gt;&lt;Author&gt;Cohen&lt;/Author&gt;&lt;Year&gt;1962&lt;/Year&gt;&lt;RecNum&gt;487&lt;/RecNum&gt;&lt;Prefix&gt;e.g.`, &lt;/Prefix&gt;&lt;Suffix&gt; which relagates mention of other methods of increasing power to a footnote&lt;/Suffix&gt;&lt;DisplayText&gt;(e.g., Cohen, 1962 which relagates mention of other methods of increasing power to a footnote)&lt;/DisplayText&gt;&lt;record&gt;&lt;rec-number&gt;487&lt;/rec-number&gt;&lt;foreign-keys&gt;&lt;key app="EN" db-id="9xrafw5sx95dvre9w5hpevd89fzwtwr9twsw" timestamp="1508193712"&gt;487&lt;/key&gt;&lt;/foreign-keys&gt;&lt;ref-type name="Journal Article"&gt;17&lt;/ref-type&gt;&lt;contributors&gt;&lt;authors&gt;&lt;author&gt;Cohen, Jacob&lt;/author&gt;&lt;/authors&gt;&lt;/contributors&gt;&lt;titles&gt;&lt;title&gt;The statistical power of abnormal-social psychological research: A review&lt;/title&gt;&lt;secondary-title&gt;The Journal of Abnormal and Social Psychology&lt;/secondary-title&gt;&lt;/titles&gt;&lt;periodical&gt;&lt;full-title&gt;The Journal of Abnormal and Social Psychology&lt;/full-title&gt;&lt;/periodical&gt;&lt;pages&gt;145-153&lt;/pages&gt;&lt;volume&gt;65&lt;/volume&gt;&lt;number&gt;3&lt;/number&gt;&lt;dates&gt;&lt;year&gt;1962&lt;/year&gt;&lt;/dates&gt;&lt;pub-location&gt;US&lt;/pub-location&gt;&lt;publisher&gt;American Psychological Association&lt;/publisher&gt;&lt;isbn&gt;0096-851X(Print)&lt;/isbn&gt;&lt;urls&gt;&lt;/urls&gt;&lt;electronic-resource-num&gt;10.1037/h0045186&lt;/electronic-resource-num&gt;&lt;/record&gt;&lt;/Cite&gt;&lt;/EndNote&gt;</w:instrText>
+      </w:r>
+      <w:r>
+        <w:fldChar w:fldCharType="separate"/>
+      </w:r>
+      <w:r>
+        <w:rPr>
+          <w:noProof/>
+        </w:rPr>
+        <w:t>(e.g., Cohen, 1962 which relagates mention of other methods of increasing power to a footnote)</w:t>
+      </w:r>
+      <w:r>
+        <w:fldChar w:fldCharType="end"/>
+      </w:r>
+      <w:r>
+        <w:t xml:space="preserve">, other methods of increasing the power of statistical tests exist. Reducing measurement error, error variance, using repeated measures designs, increasing the alpha level, or increasing the size of the effect will lead to higher </w:t>
+      </w:r>
+      <w:r>
+        <w:t xml:space="preserve">effect sizes and commensurately </w:t>
+      </w:r>
+      <w:r>
+        <w:t xml:space="preserve">power in most cases </w:t>
+      </w:r>
+      <w:r>
+        <w:fldChar w:fldCharType="begin"/>
+      </w:r>
+      <w:r>
+        <w:instrText xml:space="preserve"> ADDIN EN.CITE &lt;EndNote&gt;&lt;Cite&gt;&lt;Author&gt;Müller&lt;/Author&gt;&lt;Year&gt;2002&lt;/Year&gt;&lt;RecNum&gt;714&lt;/RecNum&gt;&lt;DisplayText&gt;(Loken &amp;amp; Gelman, 2017; Müller &amp;amp; Szegedi, 2002)&lt;/DisplayText&gt;&lt;record&gt;&lt;rec-number&gt;714&lt;/rec-number&gt;&lt;foreign-keys&gt;&lt;key app="EN" db-id="9xrafw5sx95dvre9w5hpevd89fzwtwr9twsw" timestamp="1512343285"&gt;714&lt;/key&gt;&lt;/foreign-keys&gt;&lt;ref-type name="Journal Article"&gt;17&lt;/ref-type&gt;&lt;contributors&gt;&lt;authors&gt;&lt;author&gt;Müller, Matthias J.&lt;/author&gt;&lt;author&gt;Szegedi, Armin&lt;/author&gt;&lt;/authors&gt;&lt;/contributors&gt;&lt;titles&gt;&lt;title&gt;Effects of Interrater Reliability of Psychopathologic Assessment on Power and Sample Size Calculations in Clinical Trials&lt;/title&gt;&lt;secondary-title&gt;Journal of Clinical Psychopharmacology&lt;/secondary-title&gt;&lt;/titles&gt;&lt;periodical&gt;&lt;full-title&gt;Journal of Clinical Psychopharmacology&lt;/full-title&gt;&lt;/periodical&gt;&lt;volume&gt;22&lt;/volume&gt;&lt;number&gt;3&lt;/number&gt;&lt;dates&gt;&lt;year&gt;2002&lt;/year&gt;&lt;/dates&gt;&lt;isbn&gt;0271-0749&lt;/isbn&gt;&lt;urls&gt;&lt;related-urls&gt;&lt;url&gt;http://journals.lww.com/psychopharmacology/Fulltext/2002/06000/Effects_of_Interrater_Reliability_of.13.aspx&lt;/url&gt;&lt;/related-urls&gt;&lt;/urls&gt;&lt;/record&gt;&lt;/Cite&gt;&lt;Cite&gt;&lt;Author&gt;Loken&lt;/Author&gt;&lt;Year&gt;2017&lt;/Year&gt;&lt;RecNum&gt;164&lt;/RecNum&gt;&lt;record&gt;&lt;rec-number&gt;164&lt;/rec-number&gt;&lt;foreign-keys&gt;&lt;key app="EN" db-id="9xrafw5sx95dvre9w5hpevd89fzwtwr9twsw" timestamp="1499986207"&gt;164&lt;/key&gt;&lt;/foreign-keys&gt;&lt;ref-type name="Journal Article"&gt;17&lt;/ref-type&gt;&lt;contributors&gt;&lt;authors&gt;&lt;author&gt;Loken, Eric&lt;/author&gt;&lt;author&gt;Gelman, Andrew&lt;/author&gt;&lt;/authors&gt;&lt;/contributors&gt;&lt;titles&gt;&lt;title&gt;Measurement error and the replication crisis&lt;/title&gt;&lt;secondary-title&gt;Science&lt;/secondary-title&gt;&lt;/titles&gt;&lt;periodical&gt;&lt;full-title&gt;Science&lt;/full-title&gt;&lt;/periodical&gt;&lt;pages&gt;584&lt;/pages&gt;&lt;volume&gt;355&lt;/volume&gt;&lt;number&gt;6325&lt;/number&gt;&lt;dates&gt;&lt;year&gt;2017&lt;/year&gt;&lt;/dates&gt;&lt;work-type&gt;10.1126/science.aal3618&lt;/work-type&gt;&lt;urls&gt;&lt;related-urls&gt;&lt;url&gt;http://science.sciencemag.org/content/355/6325/584.abstract&lt;/url&gt;&lt;/related-urls&gt;&lt;/urls&gt;&lt;electronic-resource-num&gt;10.1126/science.aal3618&lt;/electronic-resource-num&gt;&lt;/record&gt;&lt;/Cite&gt;&lt;/EndNote&gt;</w:instrText>
+      </w:r>
+      <w:r>
+        <w:fldChar w:fldCharType="separate"/>
+      </w:r>
+      <w:r>
+        <w:rPr>
+          <w:noProof/>
+        </w:rPr>
+        <w:t>(Loken &amp; Gelman, 2017; Müller &amp; Szegedi, 2002)</w:t>
+      </w:r>
+      <w:r>
+        <w:fldChar w:fldCharType="end"/>
+      </w:r>
+      <w:r>
+        <w:t xml:space="preserve">. One reason these other methods are often ignored is that these other elements are often assumed to be fixed by custom, already be optimised for maximum power, or difficult for the researcher to alter </w:t>
+      </w:r>
+      <w:r>
+        <w:fldChar w:fldCharType="begin"/>
+      </w:r>
+      <w:r>
+        <w:instrText xml:space="preserve"> ADDIN EN.CITE &lt;EndNote&gt;&lt;Cite&gt;&lt;Author&gt;Cohen&lt;/Author&gt;&lt;Year&gt;1962&lt;/Year&gt;&lt;RecNum&gt;487&lt;/RecNum&gt;&lt;DisplayText&gt;(Cohen, 1962)&lt;/DisplayText&gt;&lt;record&gt;&lt;rec-number&gt;487&lt;/rec-number&gt;&lt;foreign-keys&gt;&lt;key app="EN" db-id="9xrafw5sx95dvre9w5hpevd89fzwtwr9twsw" timestamp="1508193712"&gt;487&lt;/key&gt;&lt;/foreign-keys&gt;&lt;ref-type name="Journal Article"&gt;17&lt;/ref-type&gt;&lt;contributors&gt;&lt;authors&gt;&lt;author&gt;Cohen, Jacob&lt;/author&gt;&lt;/authors&gt;&lt;/contributors&gt;&lt;titles&gt;&lt;title&gt;The statistical power of abnormal-social psychological research: A review&lt;/title&gt;&lt;secondary-title&gt;The Journal of Abnormal and Social Psychology&lt;/secondary-title&gt;&lt;/titles&gt;&lt;periodical&gt;&lt;full-title&gt;The Journal of Abnormal and Social Psychology&lt;/full-title&gt;&lt;/periodical&gt;&lt;pages&gt;145-153&lt;/pages&gt;&lt;volume&gt;65&lt;/volume&gt;&lt;number&gt;3&lt;/number&gt;&lt;dates&gt;&lt;year&gt;1962&lt;/year&gt;&lt;/dates&gt;&lt;pub-location&gt;US&lt;/pub-location&gt;&lt;publisher&gt;American Psychological Association&lt;/publisher&gt;&lt;isbn&gt;0096-851X(Print)&lt;/isbn&gt;&lt;urls&gt;&lt;/urls&gt;&lt;electronic-resource-num&gt;10.1037/h0045186&lt;/electronic-resource-num&gt;&lt;/record&gt;&lt;/Cite&gt;&lt;/EndNote&gt;</w:instrText>
+      </w:r>
+      <w:r>
+        <w:fldChar w:fldCharType="separate"/>
+      </w:r>
+      <w:r>
+        <w:rPr>
+          <w:noProof/>
+        </w:rPr>
+        <w:t>(Cohen, 1962)</w:t>
+      </w:r>
+      <w:r>
+        <w:fldChar w:fldCharType="end"/>
+      </w:r>
+      <w:r>
+        <w:t xml:space="preserve">. The alpha level used (which also impacts statistical power) is almost never changed, and then almost only ever </w:t>
+      </w:r>
+      <w:r>
+        <w:t>made more strict</w:t>
+      </w:r>
+      <w:r>
+        <w:t xml:space="preserve"> leading to lower power </w:t>
+      </w:r>
+      <w:r>
+        <w:fldChar w:fldCharType="begin"/>
+      </w:r>
+      <w:r>
+        <w:instrText xml:space="preserve"> ADDIN EN.CITE &lt;EndNote&gt;&lt;Cite&gt;&lt;Author&gt;Gigerenzer&lt;/Author&gt;&lt;Year&gt;2004&lt;/Year&gt;&lt;RecNum&gt;501&lt;/RecNum&gt;&lt;DisplayText&gt;(Gigerenzer, 2004)&lt;/DisplayText&gt;&lt;record&gt;&lt;rec-number&gt;501&lt;/rec-number&gt;&lt;foreign-keys&gt;&lt;key app="EN" db-id="9xrafw5sx95dvre9w5hpevd89fzwtwr9twsw" timestamp="1508193712"&gt;501&lt;/key&gt;&lt;/foreign-keys&gt;&lt;ref-type name="Journal Article"&gt;17&lt;/ref-type&gt;&lt;contributors&gt;&lt;authors&gt;&lt;author&gt;Gigerenzer, Gerd&lt;/author&gt;&lt;/authors&gt;&lt;/contributors&gt;&lt;titles&gt;&lt;title&gt;Mindless statistics&lt;/title&gt;&lt;secondary-title&gt;The Journal of Socio-Economics&lt;/secondary-title&gt;&lt;/titles&gt;&lt;periodical&gt;&lt;full-title&gt;The Journal of Socio-Economics&lt;/full-title&gt;&lt;/periodical&gt;&lt;pages&gt;587-606&lt;/pages&gt;&lt;volume&gt;33&lt;/volume&gt;&lt;number&gt;5&lt;/number&gt;&lt;keywords&gt;&lt;keyword&gt;Rituals&lt;/keyword&gt;&lt;keyword&gt;Collective illusions&lt;/keyword&gt;&lt;keyword&gt;Statistical significance&lt;/keyword&gt;&lt;keyword&gt;Editors&lt;/keyword&gt;&lt;keyword&gt;Textbooks&lt;/keyword&gt;&lt;/keywords&gt;&lt;dates&gt;&lt;year&gt;2004&lt;/year&gt;&lt;pub-dates&gt;&lt;date&gt;11//&lt;/date&gt;&lt;/pub-dates&gt;&lt;/dates&gt;&lt;isbn&gt;1053-5357&lt;/isbn&gt;&lt;urls&gt;&lt;related-urls&gt;&lt;url&gt;http://www.sciencedirect.com/science/article/pii/S1053535704000927&lt;/url&gt;&lt;/related-urls&gt;&lt;/urls&gt;&lt;electronic-resource-num&gt;http://dx.doi.org/10.1016/j.socec.2004.09.033&lt;/electronic-resource-num&gt;&lt;/record&gt;&lt;/Cite&gt;&lt;/EndNote&gt;</w:instrText>
+      </w:r>
+      <w:r>
+        <w:fldChar w:fldCharType="separate"/>
+      </w:r>
+      <w:r>
+        <w:rPr>
+          <w:noProof/>
+        </w:rPr>
+        <w:t>(Gigerenzer, 2004)</w:t>
+      </w:r>
+      <w:r>
+        <w:fldChar w:fldCharType="end"/>
+      </w:r>
+      <w:r>
+        <w:t xml:space="preserve">. The effect size tends to be considered fixed, or assumed to already be maximized </w:t>
+      </w:r>
+      <w:r>
+        <w:fldChar w:fldCharType="begin"/>
+      </w:r>
+      <w:r>
+        <w:instrText xml:space="preserve"> ADDIN EN.CITE &lt;EndNote&gt;&lt;Cite&gt;&lt;Author&gt;Lakens&lt;/Author&gt;&lt;Year&gt;2014&lt;/Year&gt;&lt;RecNum&gt;168&lt;/RecNum&gt;&lt;DisplayText&gt;(Lakens &amp;amp; Evers, 2014)&lt;/DisplayText&gt;&lt;record&gt;&lt;rec-number&gt;168&lt;/rec-number&gt;&lt;foreign-keys&gt;&lt;key app="EN" db-id="9xrafw5sx95dvre9w5hpevd89fzwtwr9twsw" timestamp="1500012867"&gt;168&lt;/key&gt;&lt;/foreign-keys&gt;&lt;ref-type name="Journal Article"&gt;17&lt;/ref-type&gt;&lt;contributors&gt;&lt;authors&gt;&lt;author&gt;Lakens, Daniël&lt;/author&gt;&lt;author&gt;Evers, Ellen R. K.&lt;/author&gt;&lt;/authors&gt;&lt;/contributors&gt;&lt;titles&gt;&lt;title&gt;Sailing From the Seas of Chaos Into the Corridor of Stability&lt;/title&gt;&lt;secondary-title&gt;Perspectives on Psychological Science&lt;/secondary-title&gt;&lt;/titles&gt;&lt;periodical&gt;&lt;full-title&gt;Perspectives on Psychological Science&lt;/full-title&gt;&lt;/periodical&gt;&lt;pages&gt;278-292&lt;/pages&gt;&lt;volume&gt;9&lt;/volume&gt;&lt;number&gt;3&lt;/number&gt;&lt;dates&gt;&lt;year&gt;2014&lt;/year&gt;&lt;pub-dates&gt;&lt;date&gt;2014/05/01&lt;/date&gt;&lt;/pub-dates&gt;&lt;/dates&gt;&lt;publisher&gt;SAGE Publications&lt;/publisher&gt;&lt;isbn&gt;1745-6916&lt;/isbn&gt;&lt;urls&gt;&lt;related-urls&gt;&lt;url&gt;http://dx.doi.org/10.1177/1745691614528520&lt;/url&gt;&lt;/related-urls&gt;&lt;/urls&gt;&lt;electronic-resource-num&gt;10.1177/1745691614528520&lt;/electronic-resource-num&gt;&lt;access-date&gt;2017/07/13&lt;/access-date&gt;&lt;/record&gt;&lt;/Cite&gt;&lt;/EndNote&gt;</w:instrText>
+      </w:r>
+      <w:r>
+        <w:fldChar w:fldCharType="separate"/>
+      </w:r>
+      <w:r>
+        <w:rPr>
+          <w:noProof/>
+        </w:rPr>
+        <w:t>(Lakens &amp; Evers, 2014)</w:t>
+      </w:r>
+      <w:r>
+        <w:fldChar w:fldCharType="end"/>
+      </w:r>
+      <w:r>
+        <w:t xml:space="preserve">. Other parameters (e.g., correlations between repeated measurements) are often thought to be outside of a researcher’s control. However, the </w:t>
+      </w:r>
+      <w:r>
+        <w:lastRenderedPageBreak/>
+        <w:t xml:space="preserve">experimental design will often be alterable (i.e., it may be possible to use a repeated measures design as opposed to a between </w:t>
+      </w:r>
+      <w:proofErr w:type="gramStart"/>
+      <w:r>
+        <w:t>subjects</w:t>
+      </w:r>
+      <w:proofErr w:type="gramEnd"/>
+      <w:r>
+        <w:t xml:space="preserve"> design), and it may be possible to prioritize obtaining highly reliable measures of constructs under study in order to maximize </w:t>
+      </w:r>
+      <w:r>
+        <w:t>effect sizes (</w:t>
+      </w:r>
+      <w:r>
+        <w:t>b</w:t>
+      </w:r>
+      <w:r>
+        <w:t xml:space="preserve">y reducing measurement error) and increasing </w:t>
+      </w:r>
+      <w:r>
+        <w:t xml:space="preserve">power. </w:t>
       </w:r>
     </w:p>
     <w:p>
@@ -3609,92 +3887,20 @@
         <w:spacing w:line="360" w:lineRule="auto"/>
         <w:ind w:firstLine="720"/>
         <w:rPr>
-          <w:rFonts w:cstheme="minorHAnsi"/>
-        </w:rPr>
-      </w:pPr>
-      <w:r>
-        <w:rPr>
-          <w:rFonts w:cstheme="minorHAnsi"/>
-        </w:rPr>
-        <w:t xml:space="preserve">In order to get an initial sense of they </w:t>
-      </w:r>
-      <w:proofErr w:type="gramStart"/>
-      <w:r>
-        <w:rPr>
-          <w:rFonts w:cstheme="minorHAnsi"/>
-        </w:rPr>
-        <w:t>types</w:t>
-      </w:r>
-      <w:proofErr w:type="gramEnd"/>
-      <w:r>
-        <w:rPr>
-          <w:rFonts w:cstheme="minorHAnsi"/>
-        </w:rPr>
-        <w:t xml:space="preserve"> of practices common in psychology I assessed the July and August 2018 issues of Psychological Science. The sample is not representative of psychology articles in general, and the estimates are not precise enough to make any claims about the general trends in the examined journal. Of the 30 empirical research articles published in this period 50% (n = 15) reported a power analysis. Of the reported power analyses, the most common approach (used in 9 of 15 cases) was to estimate the true effect of the intervention.</w:t>
-      </w:r>
-      <w:r>
-        <w:rPr>
-          <w:rFonts w:cstheme="minorHAnsi"/>
-        </w:rPr>
-        <w:t xml:space="preserve"> </w:t>
-      </w:r>
-      <w:r>
-        <w:rPr>
-          <w:rFonts w:cstheme="minorHAnsi"/>
-        </w:rPr>
-        <w:t xml:space="preserve">Most of these articles used a point estimate from a single previous study (n = 6) to estimate the effect of an intervention. Just two articles reported using effect sizes from meta analyses toward the same goal, and one used the effect size seen in a pilot study. The other articles either reported a sensitivity analysis (showing the effect size that the sample size gave them 80% power to detect, n = 3) in order to justify the obtained sample size, or they used benchmarks from </w:t>
-      </w:r>
-      <w:r>
-        <w:rPr>
-          <w:rFonts w:cstheme="minorHAnsi"/>
-        </w:rPr>
-        <w:fldChar w:fldCharType="begin"/>
-      </w:r>
-      <w:r>
-        <w:rPr>
-          <w:rFonts w:cstheme="minorHAnsi"/>
-        </w:rPr>
-        <w:instrText xml:space="preserve"> ADDIN EN.CITE &lt;EndNote&gt;&lt;Cite AuthorYear="1"&gt;&lt;Author&gt;Cohen&lt;/Author&gt;&lt;Year&gt;1988&lt;/Year&gt;&lt;RecNum&gt;562&lt;/RecNum&gt;&lt;Suffix&gt;`; n = 2&lt;/Suffix&gt;&lt;DisplayText&gt;Cohen (1988; n = 2)&lt;/DisplayText&gt;&lt;record&gt;&lt;rec-number&gt;562&lt;/rec-number&gt;&lt;foreign-keys&gt;&lt;key app="EN" db-id="9xrafw5sx95dvre9w5hpevd89fzwtwr9twsw" timestamp="1508193712"&gt;562&lt;/key&gt;&lt;/foreign-keys&gt;&lt;ref-type name="Generic"&gt;13&lt;/ref-type&gt;&lt;contributors&gt;&lt;authors&gt;&lt;author&gt;Cohen, Jacob&lt;/author&gt;&lt;/authors&gt;&lt;/contributors&gt;&lt;titles&gt;&lt;title&gt;Statistical power analysis for the behavioral sciences&lt;/title&gt;&lt;/titles&gt;&lt;edition&gt;2nd&lt;/edition&gt;&lt;dates&gt;&lt;year&gt;1988&lt;/year&gt;&lt;/dates&gt;&lt;pub-location&gt;Hillsdale, New Jersey&lt;/pub-location&gt;&lt;publisher&gt;Erlbaum&lt;/publisher&gt;&lt;urls&gt;&lt;/urls&gt;&lt;/record&gt;&lt;/Cite&gt;&lt;/EndNote&gt;</w:instrText>
-      </w:r>
-      <w:r>
-        <w:rPr>
-          <w:rFonts w:cstheme="minorHAnsi"/>
-        </w:rPr>
-        <w:fldChar w:fldCharType="separate"/>
-      </w:r>
-      <w:r>
-        <w:rPr>
-          <w:rFonts w:cstheme="minorHAnsi"/>
-          <w:noProof/>
-        </w:rPr>
-        <w:t>Cohen (1988; n = 2)</w:t>
-      </w:r>
-      <w:r>
-        <w:rPr>
-          <w:rFonts w:cstheme="minorHAnsi"/>
-        </w:rPr>
-        <w:fldChar w:fldCharType="end"/>
-      </w:r>
-      <w:r>
-        <w:rPr>
-          <w:rFonts w:cstheme="minorHAnsi"/>
-        </w:rPr>
-        <w:t xml:space="preserve"> or did not provide any justification for the effect size used in power analysis (n = 1), making it unclear whether their estimate was of the minimum effect of interest or an estimate of the true effect size of the intervention (see </w:t>
-      </w:r>
-      <w:hyperlink r:id="rId6" w:history="1">
-        <w:r>
-          <w:rPr>
-            <w:rStyle w:val="Hyperlink"/>
-            <w:rFonts w:cstheme="minorHAnsi"/>
-          </w:rPr>
-          <w:t>https://osf.io/bmv2d/</w:t>
-        </w:r>
-      </w:hyperlink>
-      <w:r>
-        <w:rPr>
-          <w:rFonts w:cstheme="minorHAnsi"/>
-        </w:rPr>
-        <w:t xml:space="preserve"> for the data behind the above description). </w:t>
+          <w:lang w:val="en-US"/>
+        </w:rPr>
+      </w:pPr>
+      <w:r>
+        <w:rPr>
+          <w:lang w:val="en-US"/>
+        </w:rPr>
+        <w:t>This paper has not considered other approaches to sample size planning that do not require estimation of the effect size</w:t>
+      </w:r>
+      <w:r>
+        <w:rPr>
+          <w:lang w:val="en-US"/>
+        </w:rPr>
+        <w:t xml:space="preserve">; e.g., </w:t>
       </w:r>
     </w:p>
     <w:p>
@@ -3702,319 +3908,76 @@
         <w:spacing w:line="360" w:lineRule="auto"/>
         <w:ind w:firstLine="720"/>
         <w:rPr>
-          <w:rFonts w:cstheme="minorHAnsi"/>
-        </w:rPr>
-      </w:pPr>
-      <w:r>
-        <w:t xml:space="preserve">There are several possible reasons for the scarcity of Assurance calculations in psychological research. Firstly, researchers appear to rarely use any of the more complex approaches to These methods are rarely used, a literature review performed by </w:t>
-      </w:r>
-      <w:r>
-        <w:fldChar w:fldCharType="begin"/>
-      </w:r>
-      <w:r>
-        <w:instrText xml:space="preserve"> ADDIN EN.CITE &lt;EndNote&gt;&lt;Cite AuthorYear="1"&gt;&lt;Author&gt;Anderson&lt;/Author&gt;&lt;Year&gt;2017&lt;/Year&gt;&lt;RecNum&gt;437&lt;/RecNum&gt;&lt;DisplayText&gt;Anderson and Maxwell (2017)&lt;/DisplayText&gt;&lt;record&gt;&lt;rec-number&gt;437&lt;/rec-number&gt;&lt;foreign-keys&gt;&lt;key app="EN" db-id="9xrafw5sx95dvre9w5hpevd89fzwtwr9twsw" timestamp="1504075687"&gt;437&lt;/key&gt;&lt;/foreign-keys&gt;&lt;ref-type name="Journal Article"&gt;17&lt;/ref-type&gt;&lt;contributors&gt;&lt;authors&gt;&lt;author&gt;Anderson, Samantha F.&lt;/author&gt;&lt;author&gt;Maxwell, Scott E.&lt;/author&gt;&lt;/authors&gt;&lt;/contributors&gt;&lt;titles&gt;&lt;title&gt;Addressing the “Replication Crisis”: Using Original Studies to Design Replication Studies with Appropriate Statistical Power&lt;/title&gt;&lt;secondary-title&gt;Multivariate Behavioral Research&lt;/secondary-title&gt;&lt;/titles&gt;&lt;periodical&gt;&lt;full-title&gt;Multivariate Behavioral Research&lt;/full-title&gt;&lt;/periodical&gt;&lt;pages&gt;305-324&lt;/pages&gt;&lt;volume&gt;52&lt;/volume&gt;&lt;number&gt;3&lt;/number&gt;&lt;dates&gt;&lt;year&gt;2017&lt;/year&gt;&lt;pub-dates&gt;&lt;date&gt;2017/05/04&lt;/date&gt;&lt;/pub-dates&gt;&lt;/dates&gt;&lt;publisher&gt;Routledge&lt;/publisher&gt;&lt;isbn&gt;0027-3171&lt;/isbn&gt;&lt;urls&gt;&lt;related-urls&gt;&lt;url&gt;http://dx.doi.org/10.1080/00273171.2017.1289361&lt;/url&gt;&lt;/related-urls&gt;&lt;/urls&gt;&lt;electronic-resource-num&gt;10.1080/00273171.2017.1289361&lt;/electronic-resource-num&gt;&lt;/record&gt;&lt;/Cite&gt;&lt;/EndNote&gt;</w:instrText>
-      </w:r>
-      <w:r>
-        <w:fldChar w:fldCharType="separate"/>
-      </w:r>
-      <w:r>
-        <w:rPr>
-          <w:noProof/>
-        </w:rPr>
-        <w:t>Anderson and Maxwell (2017)</w:t>
-      </w:r>
-      <w:r>
-        <w:fldChar w:fldCharType="end"/>
-      </w:r>
-      <w:r>
-        <w:t xml:space="preserve"> of articles citing Taylor and Muller (1996) and </w:t>
-      </w:r>
-      <w:proofErr w:type="spellStart"/>
-      <w:r>
-        <w:t>Perugini</w:t>
-      </w:r>
-      <w:proofErr w:type="spellEnd"/>
-      <w:r>
-        <w:t xml:space="preserve">, Gallucci, and </w:t>
-      </w:r>
-      <w:proofErr w:type="spellStart"/>
-      <w:r>
-        <w:t>Constantini</w:t>
-      </w:r>
-      <w:proofErr w:type="spellEnd"/>
-      <w:r>
-        <w:t xml:space="preserve"> (2014) showed that none of the examined articles had actually used either of these methods to plan their sample sizes.</w:t>
-      </w:r>
-    </w:p>
-    <w:p>
-      <w:pPr>
-        <w:spacing w:line="360" w:lineRule="auto"/>
-        <w:outlineLvl w:val="1"/>
-        <w:rPr>
-          <w:b/>
-        </w:rPr>
-      </w:pPr>
-      <w:bookmarkStart w:id="4" w:name="_Toc512498059"/>
-      <w:r>
-        <w:rPr>
-          <w:b/>
-        </w:rPr>
-        <w:t>3.8 Increasing precision or power without increasing the sample size included in a study</w:t>
-      </w:r>
-      <w:bookmarkEnd w:id="4"/>
+          <w:lang w:val="en-US"/>
+        </w:rPr>
+      </w:pPr>
+      <w:r>
+        <w:rPr>
+          <w:lang w:val="en-US"/>
+        </w:rPr>
+        <w:t xml:space="preserve">There are other suggested approaches to sample size planning that do not </w:t>
+      </w:r>
     </w:p>
     <w:p>
       <w:pPr>
         <w:spacing w:line="360" w:lineRule="auto"/>
         <w:ind w:firstLine="720"/>
       </w:pPr>
-      <w:r>
-        <w:t xml:space="preserve">Although focus has often been placed on increasing the sample size of research to increase power </w:t>
-      </w:r>
-      <w:r>
-        <w:fldChar w:fldCharType="begin"/>
-      </w:r>
-      <w:r>
-        <w:instrText xml:space="preserve"> ADDIN EN.CITE &lt;EndNote&gt;&lt;Cite&gt;&lt;Author&gt;Cohen&lt;/Author&gt;&lt;Year&gt;1962&lt;/Year&gt;&lt;RecNum&gt;487&lt;/RecNum&gt;&lt;Prefix&gt;e.g.`, &lt;/Prefix&gt;&lt;Suffix&gt; which relagates mention of other methods of increasing power to a footnote&lt;/Suffix&gt;&lt;DisplayText&gt;(e.g., Cohen, 1962 which relagates mention of other methods of increasing power to a footnote)&lt;/DisplayText&gt;&lt;record&gt;&lt;rec-number&gt;487&lt;/rec-number&gt;&lt;foreign-keys&gt;&lt;key app="EN" db-id="9xrafw5sx95dvre9w5hpevd89fzwtwr9twsw" timestamp="1508193712"&gt;487&lt;/key&gt;&lt;/foreign-keys&gt;&lt;ref-type name="Journal Article"&gt;17&lt;/ref-type&gt;&lt;contributors&gt;&lt;authors&gt;&lt;author&gt;Cohen, Jacob&lt;/author&gt;&lt;/authors&gt;&lt;/contributors&gt;&lt;titles&gt;&lt;title&gt;The statistical power of abnormal-social psychological research: A review&lt;/title&gt;&lt;secondary-title&gt;The Journal of Abnormal and Social Psychology&lt;/secondary-title&gt;&lt;/titles&gt;&lt;periodical&gt;&lt;full-title&gt;The Journal of Abnormal and Social Psychology&lt;/full-title&gt;&lt;/periodical&gt;&lt;pages&gt;145-153&lt;/pages&gt;&lt;volume&gt;65&lt;/volume&gt;&lt;number&gt;3&lt;/number&gt;&lt;dates&gt;&lt;year&gt;1962&lt;/year&gt;&lt;/dates&gt;&lt;pub-location&gt;US&lt;/pub-location&gt;&lt;publisher&gt;American Psychological Association&lt;/publisher&gt;&lt;isbn&gt;0096-851X(Print)&lt;/isbn&gt;&lt;urls&gt;&lt;/urls&gt;&lt;electronic-resource-num&gt;10.1037/h0045186&lt;/electronic-resource-num&gt;&lt;/record&gt;&lt;/Cite&gt;&lt;/EndNote&gt;</w:instrText>
-      </w:r>
-      <w:r>
-        <w:fldChar w:fldCharType="separate"/>
-      </w:r>
-      <w:r>
-        <w:rPr>
-          <w:noProof/>
-        </w:rPr>
-        <w:t>(e.g., Cohen, 1962 which relagates mention of other methods of increasing power to a footnote)</w:t>
-      </w:r>
-      <w:r>
-        <w:fldChar w:fldCharType="end"/>
-      </w:r>
-      <w:r>
-        <w:t xml:space="preserve">, other methods of increasing the power of statistical tests exist. Reducing measurement error, error variance, using repeated measures designs, increasing the alpha level, or increasing the </w:t>
-      </w:r>
-      <w:r>
-        <w:lastRenderedPageBreak/>
-        <w:t xml:space="preserve">size of the effect will lead to higher </w:t>
-      </w:r>
-      <w:r>
-        <w:t xml:space="preserve">effect sizes and commensurately </w:t>
-      </w:r>
-      <w:r>
-        <w:t xml:space="preserve">power in most cases </w:t>
-      </w:r>
-      <w:r>
-        <w:fldChar w:fldCharType="begin"/>
-      </w:r>
-      <w:r>
-        <w:instrText xml:space="preserve"> ADDIN EN.CITE &lt;EndNote&gt;&lt;Cite&gt;&lt;Author&gt;Müller&lt;/Author&gt;&lt;Year&gt;2002&lt;/Year&gt;&lt;RecNum&gt;714&lt;/RecNum&gt;&lt;DisplayText&gt;(Loken &amp;amp; Gelman, 2017; Müller &amp;amp; Szegedi, 2002)&lt;/DisplayText&gt;&lt;record&gt;&lt;rec-number&gt;714&lt;/rec-number&gt;&lt;foreign-keys&gt;&lt;key app="EN" db-id="9xrafw5sx95dvre9w5hpevd89fzwtwr9twsw" timestamp="1512343285"&gt;714&lt;/key&gt;&lt;/foreign-keys&gt;&lt;ref-type name="Journal Article"&gt;17&lt;/ref-type&gt;&lt;contributors&gt;&lt;authors&gt;&lt;author&gt;Müller, Matthias J.&lt;/author&gt;&lt;author&gt;Szegedi, Armin&lt;/author&gt;&lt;/authors&gt;&lt;/contributors&gt;&lt;titles&gt;&lt;title&gt;Effects of Interrater Reliability of Psychopathologic Assessment on Power and Sample Size Calculations in Clinical Trials&lt;/title&gt;&lt;secondary-title&gt;Journal of Clinical Psychopharmacology&lt;/secondary-title&gt;&lt;/titles&gt;&lt;periodical&gt;&lt;full-title&gt;Journal of Clinical Psychopharmacology&lt;/full-title&gt;&lt;/periodical&gt;&lt;volume&gt;22&lt;/volume&gt;&lt;number&gt;3&lt;/number&gt;&lt;dates&gt;&lt;year&gt;2002&lt;/year&gt;&lt;/dates&gt;&lt;isbn&gt;0271-0749&lt;/isbn&gt;&lt;urls&gt;&lt;related-urls&gt;&lt;url&gt;http://journals.lww.com/psychopharmacology/Fulltext/2002/06000/Effects_of_Interrater_Reliability_of.13.aspx&lt;/url&gt;&lt;/related-urls&gt;&lt;/urls&gt;&lt;/record&gt;&lt;/Cite&gt;&lt;Cite&gt;&lt;Author&gt;Loken&lt;/Author&gt;&lt;Year&gt;2017&lt;/Year&gt;&lt;RecNum&gt;164&lt;/RecNum&gt;&lt;record&gt;&lt;rec-number&gt;164&lt;/rec-number&gt;&lt;foreign-keys&gt;&lt;key app="EN" db-id="9xrafw5sx95dvre9w5hpevd89fzwtwr9twsw" timestamp="1499986207"&gt;164&lt;/key&gt;&lt;/foreign-keys&gt;&lt;ref-type name="Journal Article"&gt;17&lt;/ref-type&gt;&lt;contributors&gt;&lt;authors&gt;&lt;author&gt;Loken, Eric&lt;/author&gt;&lt;author&gt;Gelman, Andrew&lt;/author&gt;&lt;/authors&gt;&lt;/contributors&gt;&lt;titles&gt;&lt;title&gt;Measurement error and the replication crisis&lt;/title&gt;&lt;secondary-title&gt;Science&lt;/secondary-title&gt;&lt;/titles&gt;&lt;periodical&gt;&lt;full-title&gt;Science&lt;/full-title&gt;&lt;/periodical&gt;&lt;pages&gt;584&lt;/pages&gt;&lt;volume&gt;355&lt;/volume&gt;&lt;number&gt;6325&lt;/number&gt;&lt;dates&gt;&lt;year&gt;2017&lt;/year&gt;&lt;/dates&gt;&lt;work-type&gt;10.1126/science.aal3618&lt;/work-type&gt;&lt;urls&gt;&lt;related-urls&gt;&lt;url&gt;http://science.sciencemag.org/content/355/6325/584.abstract&lt;/url&gt;&lt;/related-urls&gt;&lt;/urls&gt;&lt;electronic-resource-num&gt;10.1126/science.aal3618&lt;/electronic-resource-num&gt;&lt;/record&gt;&lt;/Cite&gt;&lt;/EndNote&gt;</w:instrText>
-      </w:r>
-      <w:r>
-        <w:fldChar w:fldCharType="separate"/>
-      </w:r>
-      <w:r>
-        <w:rPr>
-          <w:noProof/>
-        </w:rPr>
-        <w:t>(Loken &amp; Gelman, 2017; Müller &amp; Szegedi, 2002)</w:t>
-      </w:r>
-      <w:r>
-        <w:fldChar w:fldCharType="end"/>
-      </w:r>
-      <w:r>
-        <w:t xml:space="preserve">. One reason these other methods are often ignored is that these other elements are often assumed to be fixed by custom, already be optimised for maximum power, or difficult for the researcher to alter </w:t>
-      </w:r>
-      <w:r>
-        <w:fldChar w:fldCharType="begin"/>
-      </w:r>
-      <w:r>
-        <w:instrText xml:space="preserve"> ADDIN EN.CITE &lt;EndNote&gt;&lt;Cite&gt;&lt;Author&gt;Cohen&lt;/Author&gt;&lt;Year&gt;1962&lt;/Year&gt;&lt;RecNum&gt;487&lt;/RecNum&gt;&lt;DisplayText&gt;(Cohen, 1962)&lt;/DisplayText&gt;&lt;record&gt;&lt;rec-number&gt;487&lt;/rec-number&gt;&lt;foreign-keys&gt;&lt;key app="EN" db-id="9xrafw5sx95dvre9w5hpevd89fzwtwr9twsw" timestamp="1508193712"&gt;487&lt;/key&gt;&lt;/foreign-keys&gt;&lt;ref-type name="Journal Article"&gt;17&lt;/ref-type&gt;&lt;contributors&gt;&lt;authors&gt;&lt;author&gt;Cohen, Jacob&lt;/author&gt;&lt;/authors&gt;&lt;/contributors&gt;&lt;titles&gt;&lt;title&gt;The statistical power of abnormal-social psychological research: A review&lt;/title&gt;&lt;secondary-title&gt;The Journal of Abnormal and Social Psychology&lt;/secondary-title&gt;&lt;/titles&gt;&lt;periodical&gt;&lt;full-title&gt;The Journal of Abnormal and Social Psychology&lt;/full-title&gt;&lt;/periodical&gt;&lt;pages&gt;145-153&lt;/pages&gt;&lt;volume&gt;65&lt;/volume&gt;&lt;number&gt;3&lt;/number&gt;&lt;dates&gt;&lt;year&gt;1962&lt;/year&gt;&lt;/dates&gt;&lt;pub-location&gt;US&lt;/pub-location&gt;&lt;publisher&gt;American Psychological Association&lt;/publisher&gt;&lt;isbn&gt;0096-851X(Print)&lt;/isbn&gt;&lt;urls&gt;&lt;/urls&gt;&lt;electronic-resource-num&gt;10.1037/h0045186&lt;/electronic-resource-num&gt;&lt;/record&gt;&lt;/Cite&gt;&lt;/EndNote&gt;</w:instrText>
-      </w:r>
-      <w:r>
-        <w:fldChar w:fldCharType="separate"/>
-      </w:r>
-      <w:r>
-        <w:rPr>
-          <w:noProof/>
-        </w:rPr>
-        <w:t>(Cohen, 1962)</w:t>
-      </w:r>
-      <w:r>
-        <w:fldChar w:fldCharType="end"/>
-      </w:r>
-      <w:r>
-        <w:t xml:space="preserve">. The alpha level used (which also impacts statistical power) is almost never changed, and then almost only ever </w:t>
-      </w:r>
-      <w:r>
-        <w:t>made more strict</w:t>
-      </w:r>
-      <w:r>
-        <w:t xml:space="preserve"> leading to lower power </w:t>
-      </w:r>
-      <w:r>
-        <w:fldChar w:fldCharType="begin"/>
-      </w:r>
-      <w:r>
-        <w:instrText xml:space="preserve"> ADDIN EN.CITE &lt;EndNote&gt;&lt;Cite&gt;&lt;Author&gt;Gigerenzer&lt;/Author&gt;&lt;Year&gt;2004&lt;/Year&gt;&lt;RecNum&gt;501&lt;/RecNum&gt;&lt;DisplayText&gt;(Gigerenzer, 2004)&lt;/DisplayText&gt;&lt;record&gt;&lt;rec-number&gt;501&lt;/rec-number&gt;&lt;foreign-keys&gt;&lt;key app="EN" db-id="9xrafw5sx95dvre9w5hpevd89fzwtwr9twsw" timestamp="1508193712"&gt;501&lt;/key&gt;&lt;/foreign-keys&gt;&lt;ref-type name="Journal Article"&gt;17&lt;/ref-type&gt;&lt;contributors&gt;&lt;authors&gt;&lt;author&gt;Gigerenzer, Gerd&lt;/author&gt;&lt;/authors&gt;&lt;/contributors&gt;&lt;titles&gt;&lt;title&gt;Mindless statistics&lt;/title&gt;&lt;secondary-title&gt;The Journal of Socio-Economics&lt;/secondary-title&gt;&lt;/titles&gt;&lt;periodical&gt;&lt;full-title&gt;The Journal of Socio-Economics&lt;/full-title&gt;&lt;/periodical&gt;&lt;pages&gt;587-606&lt;/pages&gt;&lt;volume&gt;33&lt;/volume&gt;&lt;number&gt;5&lt;/number&gt;&lt;keywords&gt;&lt;keyword&gt;Rituals&lt;/keyword&gt;&lt;keyword&gt;Collective illusions&lt;/keyword&gt;&lt;keyword&gt;Statistical significance&lt;/keyword&gt;&lt;keyword&gt;Editors&lt;/keyword&gt;&lt;keyword&gt;Textbooks&lt;/keyword&gt;&lt;/keywords&gt;&lt;dates&gt;&lt;year&gt;2004&lt;/year&gt;&lt;pub-dates&gt;&lt;date&gt;11//&lt;/date&gt;&lt;/pub-dates&gt;&lt;/dates&gt;&lt;isbn&gt;1053-5357&lt;/isbn&gt;&lt;urls&gt;&lt;related-urls&gt;&lt;url&gt;http://www.sciencedirect.com/science/article/pii/S1053535704000927&lt;/url&gt;&lt;/related-urls&gt;&lt;/urls&gt;&lt;electronic-resource-num&gt;http://dx.doi.org/10.1016/j.socec.2004.09.033&lt;/electronic-resource-num&gt;&lt;/record&gt;&lt;/Cite&gt;&lt;/EndNote&gt;</w:instrText>
-      </w:r>
-      <w:r>
-        <w:fldChar w:fldCharType="separate"/>
-      </w:r>
-      <w:r>
-        <w:rPr>
-          <w:noProof/>
-        </w:rPr>
-        <w:t>(Gigerenzer, 2004)</w:t>
-      </w:r>
-      <w:r>
-        <w:fldChar w:fldCharType="end"/>
-      </w:r>
-      <w:r>
-        <w:t xml:space="preserve">. The effect size tends to be considered fixed, or assumed to already be maximized </w:t>
-      </w:r>
-      <w:r>
-        <w:fldChar w:fldCharType="begin"/>
-      </w:r>
-      <w:r>
-        <w:instrText xml:space="preserve"> ADDIN EN.CITE &lt;EndNote&gt;&lt;Cite&gt;&lt;Author&gt;Lakens&lt;/Author&gt;&lt;Year&gt;2014&lt;/Year&gt;&lt;RecNum&gt;168&lt;/RecNum&gt;&lt;DisplayText&gt;(Lakens &amp;amp; Evers, 2014)&lt;/DisplayText&gt;&lt;record&gt;&lt;rec-number&gt;168&lt;/rec-number&gt;&lt;foreign-keys&gt;&lt;key app="EN" db-id="9xrafw5sx95dvre9w5hpevd89fzwtwr9twsw" timestamp="1500012867"&gt;168&lt;/key&gt;&lt;/foreign-keys&gt;&lt;ref-type name="Journal Article"&gt;17&lt;/ref-type&gt;&lt;contributors&gt;&lt;authors&gt;&lt;author&gt;Lakens, Daniël&lt;/author&gt;&lt;author&gt;Evers, Ellen R. K.&lt;/author&gt;&lt;/authors&gt;&lt;/contributors&gt;&lt;titles&gt;&lt;title&gt;Sailing From the Seas of Chaos Into the Corridor of Stability&lt;/title&gt;&lt;secondary-title&gt;Perspectives on Psychological Science&lt;/secondary-title&gt;&lt;/titles&gt;&lt;periodical&gt;&lt;full-title&gt;Perspectives on Psychological Science&lt;/full-title&gt;&lt;/periodical&gt;&lt;pages&gt;278-292&lt;/pages&gt;&lt;volume&gt;9&lt;/volume&gt;&lt;number&gt;3&lt;/number&gt;&lt;dates&gt;&lt;year&gt;2014&lt;/year&gt;&lt;pub-dates&gt;&lt;date&gt;2014/05/01&lt;/date&gt;&lt;/pub-dates&gt;&lt;/dates&gt;&lt;publisher&gt;SAGE Publications&lt;/publisher&gt;&lt;isbn&gt;1745-6916&lt;/isbn&gt;&lt;urls&gt;&lt;related-urls&gt;&lt;url&gt;http://dx.doi.org/10.1177/1745691614528520&lt;/url&gt;&lt;/related-urls&gt;&lt;/urls&gt;&lt;electronic-resource-num&gt;10.1177/1745691614528520&lt;/electronic-resource-num&gt;&lt;access-date&gt;2017/07/13&lt;/access-date&gt;&lt;/record&gt;&lt;/Cite&gt;&lt;/EndNote&gt;</w:instrText>
-      </w:r>
-      <w:r>
-        <w:fldChar w:fldCharType="separate"/>
-      </w:r>
-      <w:r>
-        <w:rPr>
-          <w:noProof/>
-        </w:rPr>
-        <w:t>(Lakens &amp; Evers, 2014)</w:t>
-      </w:r>
-      <w:r>
-        <w:fldChar w:fldCharType="end"/>
-      </w:r>
-      <w:r>
-        <w:t xml:space="preserve">. Other parameters (e.g., correlations between repeated measurements) are often thought to be outside of a researcher’s control. However, the experimental design will often be alterable (i.e., it may be possible to use a repeated measures design as opposed to a between </w:t>
-      </w:r>
-      <w:proofErr w:type="gramStart"/>
-      <w:r>
-        <w:t>subjects</w:t>
-      </w:r>
-      <w:proofErr w:type="gramEnd"/>
-      <w:r>
-        <w:t xml:space="preserve"> design), and it may be possible to prioritize obtaining highly reliable measures of constructs under study in order to maximize </w:t>
-      </w:r>
-      <w:r>
-        <w:t xml:space="preserve">effect sizes (my reducing measurement error) and increasing </w:t>
-      </w:r>
-      <w:r>
-        <w:t xml:space="preserve">power. </w:t>
-      </w:r>
-    </w:p>
+    </w:p>
+    <w:p/>
     <w:p>
       <w:pPr>
         <w:spacing w:line="360" w:lineRule="auto"/>
         <w:ind w:firstLine="720"/>
-        <w:rPr>
-          <w:lang w:val="en-US"/>
-        </w:rPr>
-      </w:pPr>
-      <w:r>
-        <w:rPr>
-          <w:lang w:val="en-US"/>
-        </w:rPr>
-        <w:t xml:space="preserve">This paper has not considered other approaches to sample size planning that do not require estimation of the effect size </w:t>
-      </w:r>
-    </w:p>
-    <w:p>
-      <w:pPr>
-        <w:spacing w:line="360" w:lineRule="auto"/>
-        <w:ind w:firstLine="720"/>
-        <w:rPr>
-          <w:lang w:val="en-US"/>
-        </w:rPr>
-      </w:pPr>
-      <w:r>
-        <w:rPr>
-          <w:lang w:val="en-US"/>
-        </w:rPr>
-        <w:t xml:space="preserve">There are other suggested approaches to sample size planning that do not </w:t>
-      </w:r>
-    </w:p>
-    <w:p>
-      <w:pPr>
-        <w:spacing w:line="360" w:lineRule="auto"/>
-        <w:ind w:firstLine="720"/>
-        <w:rPr>
-          <w:rFonts w:cstheme="minorHAnsi"/>
-        </w:rPr>
-      </w:pPr>
-    </w:p>
-    <w:p>
-      <w:pPr>
-        <w:spacing w:line="360" w:lineRule="auto"/>
-        <w:rPr>
-          <w:rFonts w:cstheme="minorHAnsi"/>
-          <w:b/>
-        </w:rPr>
-      </w:pPr>
-    </w:p>
-    <w:p>
-      <w:pPr>
-        <w:spacing w:line="360" w:lineRule="auto"/>
-        <w:rPr>
-          <w:rFonts w:cstheme="minorHAnsi"/>
-          <w:b/>
-        </w:rPr>
-      </w:pPr>
-    </w:p>
-    <w:p>
-      <w:pPr>
-        <w:spacing w:line="360" w:lineRule="auto"/>
-        <w:ind w:firstLine="720"/>
-      </w:pPr>
-    </w:p>
-    <w:p>
-      <w:pPr>
-        <w:spacing w:line="360" w:lineRule="auto"/>
-        <w:ind w:firstLine="720"/>
-      </w:pPr>
-      <w:r>
-        <w:t>Equivalently</w:t>
-      </w:r>
-      <w:r>
-        <w:t>, an examination of the power curve of an analysis (the power of the test over a range of possible population effect sizes) could be examined in order for the researcher to understand the range of possible effect sizes that are reliably detectable in order to decide whether it is advisable for an experiment to be conducted</w:t>
-      </w:r>
-    </w:p>
-    <w:p/>
-    <w:p>
-      <w:pPr>
-        <w:spacing w:line="360" w:lineRule="auto"/>
-        <w:ind w:firstLine="720"/>
-      </w:pPr>
-      <w:r>
-        <w:t>A reasonable approach may be to figure out the maximum sample size that you can recruit and use this value to perform a sensitivity analysis (varying any other parameters that must be set or placing them at conservative estimates), estimating the effect size that can be detected at a goal level of statistical power. If the estimated effect size seems larger than you believe is likely</w:t>
+      </w:pPr>
+      <w:r>
+        <w:t>A reasonable approach may be to figure out the maximum sample size that you can recruit and use this value to perform a sensitivity analysis (varying any other parameters that must be set or placing them at conservative estimates), estimating the effect size that can be detected at a goal level of statistical power</w:t>
+      </w:r>
+      <w:r>
+        <w:t xml:space="preserve"> or with adequate precision</w:t>
+      </w:r>
+      <w:r>
+        <w:t xml:space="preserve">. </w:t>
+      </w:r>
+      <w:r>
+        <w:t xml:space="preserve">Equivalently, an examination of the power curve of an analysis (the power of the test over a range of possible population effect sizes) could be examined in order for the researcher to understand the range of possible effect sizes that are reliably detectable. </w:t>
+      </w:r>
+      <w:r>
+        <w:t>If the estimated effect size seems larger than you believe is likely</w:t>
       </w:r>
       <w:r>
         <w:t xml:space="preserve"> or possible</w:t>
       </w:r>
       <w:r>
-        <w:t xml:space="preserve">, consider not performing the experiment. If the experiment is going to go on in any case, take care to </w:t>
-      </w:r>
-      <w:r>
-        <w:t xml:space="preserve">ensure that the results will be available to meta-analysts and other researchers regardless of the statistical significance of results (e.g., by posting results on a publicly searchable </w:t>
-      </w:r>
-      <w:r>
-        <w:lastRenderedPageBreak/>
-        <w:t xml:space="preserve">archive like </w:t>
+        <w:t>, consider not performing the experiment. If the experiment is going to go on in any case</w:t>
+      </w:r>
+      <w:r>
+        <w:t>, assuming that researchers have strong incentives to obtain statistically significant results, it becomes acutely important to take measures to protect yourself from biases that may increase your false positive rate and to ensure that future meta-</w:t>
+      </w:r>
+      <w:proofErr w:type="spellStart"/>
+      <w:r>
+        <w:t>analyists</w:t>
+      </w:r>
+      <w:proofErr w:type="spellEnd"/>
+      <w:r>
+        <w:t xml:space="preserve"> will have access to your results. Tools like pre-registration help ensure that researchers can adequately distinguish between the pre-planned confirmatory analyses and any exploratory </w:t>
+      </w:r>
+      <w:proofErr w:type="gramStart"/>
+      <w:r>
+        <w:t>analysis, and</w:t>
+      </w:r>
+      <w:proofErr w:type="gramEnd"/>
+      <w:r>
+        <w:t xml:space="preserve"> posting the results on pre-print servers like </w:t>
       </w:r>
       <w:r>
         <w:t>psyarxiv.com</w:t>
       </w:r>
       <w:r>
-        <w:t>), and ensure that the analysis plan is pre-registered in order to allow yourself to distinguish between the pre-planned confirmatory analyses and any future exploratory analysis.</w:t>
-      </w:r>
-      <w:r>
-        <w:t xml:space="preserve"> Given the pressure that researchers are under to publish, it seems intuitively plausible that </w:t>
-      </w:r>
-      <w:r>
         <w:t xml:space="preserve"> </w:t>
+      </w:r>
+      <w:r>
+        <w:t>ensure that the results are accessible to any future meta-analysists regardless of the significance of results.</w:t>
       </w:r>
     </w:p>
     <w:p>
@@ -4094,6 +4057,7 @@
         <w:ind w:left="720" w:hanging="720"/>
       </w:pPr>
       <w:r>
+        <w:lastRenderedPageBreak/>
         <w:t xml:space="preserve">Anderson, S. F., &amp; Maxwell, S. E. (2017). Addressing the “Replication Crisis”: Using Original Studies to Design Replication Studies with Appropriate Statistical Power. </w:t>
       </w:r>
       <w:r>
@@ -4356,7 +4320,6 @@
         <w:ind w:left="720" w:hanging="720"/>
       </w:pPr>
       <w:r>
-        <w:lastRenderedPageBreak/>
         <w:t xml:space="preserve">Kim, J., &amp; Seo, B. S. (2013). How to Calculate Sample Size and Why. </w:t>
       </w:r>
       <w:r>
@@ -4490,6 +4453,7 @@
         <w:ind w:left="720" w:hanging="720"/>
       </w:pPr>
       <w:r>
+        <w:lastRenderedPageBreak/>
         <w:t xml:space="preserve">McShane, B. B., &amp; Böckenholt, U. (2016). Planning sample sizes when effect sizes are uncertain: The power-calibrated effect size approach. </w:t>
       </w:r>
       <w:r>
@@ -4731,7 +4695,6 @@
         <w:ind w:left="720" w:hanging="720"/>
       </w:pPr>
       <w:r>
-        <w:lastRenderedPageBreak/>
         <w:t xml:space="preserve">Taylor, D. J., &amp; Muller, K. E. (1996). Bias in linear model power and sample size calculation due to estimating noncentrality. </w:t>
       </w:r>
       <w:r>

</xml_diff>

<commit_message>
Adding defintions, invesigation of sample size planning methods, categorical effect sizes, and some minor adjustments to the effect size papers review doc
</commit_message>
<xml_diff>
--- a/Approaches to formal sample size determination.docx
+++ b/Approaches to formal sample size determination.docx
@@ -500,9 +500,15 @@
           <w:bottom w:val="single" w:sz="4" w:space="1" w:color="auto"/>
           <w:right w:val="single" w:sz="4" w:space="4" w:color="auto"/>
         </w:pBdr>
-      </w:pPr>
-      <w:r>
-        <w:t xml:space="preserve">Power analysis </w:t>
+        <w:rPr>
+          <w:b/>
+        </w:rPr>
+      </w:pPr>
+      <w:r>
+        <w:rPr>
+          <w:b/>
+        </w:rPr>
+        <w:t>Statistical power</w:t>
       </w:r>
     </w:p>
     <w:p>
@@ -514,6 +520,15 @@
           <w:right w:val="single" w:sz="4" w:space="4" w:color="auto"/>
         </w:pBdr>
       </w:pPr>
+      <w:r>
+        <w:t>The probability of obtaining statistically significant results from a given statistical analysis under a specifi</w:t>
+      </w:r>
+      <w:r>
+        <w:t>c</w:t>
+      </w:r>
+      <w:r>
+        <w:t xml:space="preserve"> alternative hypothesis.</w:t>
+      </w:r>
     </w:p>
     <w:p>
       <w:pPr>
@@ -523,17 +538,15 @@
           <w:bottom w:val="single" w:sz="4" w:space="1" w:color="auto"/>
           <w:right w:val="single" w:sz="4" w:space="4" w:color="auto"/>
         </w:pBdr>
-      </w:pPr>
-      <w:r>
-        <w:t>Accuracy in Parameter Estimation (</w:t>
-      </w:r>
-      <w:proofErr w:type="spellStart"/>
-      <w:r>
-        <w:t>AiPE</w:t>
-      </w:r>
-      <w:proofErr w:type="spellEnd"/>
-      <w:r>
-        <w:t>)</w:t>
+        <w:rPr>
+          <w:b/>
+        </w:rPr>
+      </w:pPr>
+      <w:r>
+        <w:rPr>
+          <w:b/>
+        </w:rPr>
+        <w:t xml:space="preserve">Power analysis </w:t>
       </w:r>
     </w:p>
     <w:p>
@@ -545,6 +558,27 @@
           <w:right w:val="single" w:sz="4" w:space="4" w:color="auto"/>
         </w:pBdr>
       </w:pPr>
+      <w:r>
+        <w:t>The process of estimating the statistical power of a particular analysis given a set of specified population parameters</w:t>
+      </w:r>
+      <w:r>
+        <w:t xml:space="preserve"> and test characteristics (e.g., </w:t>
+      </w:r>
+      <w:r>
+        <w:t xml:space="preserve">a </w:t>
+      </w:r>
+      <w:r>
+        <w:t>sample size, effect size, alpha level</w:t>
+      </w:r>
+      <w:r>
+        <w:t>,</w:t>
+      </w:r>
+      <w:r>
+        <w:t xml:space="preserve"> and the number of groups included)</w:t>
+      </w:r>
+      <w:r>
+        <w:t xml:space="preserve"> </w:t>
+      </w:r>
     </w:p>
     <w:p>
       <w:pPr>
@@ -554,9 +588,29 @@
           <w:bottom w:val="single" w:sz="4" w:space="1" w:color="auto"/>
           <w:right w:val="single" w:sz="4" w:space="4" w:color="auto"/>
         </w:pBdr>
-      </w:pPr>
-      <w:r>
-        <w:t>Planning for Bayesian interval precision</w:t>
+        <w:rPr>
+          <w:b/>
+        </w:rPr>
+      </w:pPr>
+      <w:r>
+        <w:rPr>
+          <w:b/>
+        </w:rPr>
+        <w:t>Accuracy in Parameter Estimation (</w:t>
+      </w:r>
+      <w:proofErr w:type="spellStart"/>
+      <w:r>
+        <w:rPr>
+          <w:b/>
+        </w:rPr>
+        <w:t>AiPE</w:t>
+      </w:r>
+      <w:proofErr w:type="spellEnd"/>
+      <w:r>
+        <w:rPr>
+          <w:b/>
+        </w:rPr>
+        <w:t>)</w:t>
       </w:r>
     </w:p>
     <w:p>
@@ -568,6 +622,39 @@
           <w:right w:val="single" w:sz="4" w:space="4" w:color="auto"/>
         </w:pBdr>
       </w:pPr>
+      <w:r>
+        <w:t xml:space="preserve">The process of estimating the probability of obtaining sufficiently precise confidence </w:t>
+      </w:r>
+      <w:r>
+        <w:t>intervals</w:t>
+      </w:r>
+      <w:r>
+        <w:t xml:space="preserve"> </w:t>
+      </w:r>
+      <w:r>
+        <w:t xml:space="preserve">under </w:t>
+      </w:r>
+      <w:r>
+        <w:t>a set of specified population parameters and test characteristics</w:t>
+      </w:r>
+      <w:r>
+        <w:t xml:space="preserve"> </w:t>
+      </w:r>
+      <w:r>
+        <w:t xml:space="preserve">(e.g., a sample size, effect size, </w:t>
+      </w:r>
+      <w:r>
+        <w:t xml:space="preserve">confidence </w:t>
+      </w:r>
+      <w:r>
+        <w:t>level</w:t>
+      </w:r>
+      <w:r>
+        <w:t xml:space="preserve">, and </w:t>
+      </w:r>
+      <w:r>
+        <w:t>the number of groups included)</w:t>
+      </w:r>
     </w:p>
     <w:p>
       <w:pPr>
@@ -577,15 +664,15 @@
           <w:bottom w:val="single" w:sz="4" w:space="1" w:color="auto"/>
           <w:right w:val="single" w:sz="4" w:space="4" w:color="auto"/>
         </w:pBdr>
-      </w:pPr>
-      <w:r>
-        <w:t xml:space="preserve">Planning for </w:t>
-      </w:r>
-      <w:r>
-        <w:t>convincing</w:t>
-      </w:r>
-      <w:r>
-        <w:t xml:space="preserve"> Bayes Factors </w:t>
+        <w:rPr>
+          <w:b/>
+        </w:rPr>
+      </w:pPr>
+      <w:r>
+        <w:rPr>
+          <w:b/>
+        </w:rPr>
+        <w:t>Assurance</w:t>
       </w:r>
     </w:p>
     <w:p>
@@ -597,6 +684,9 @@
           <w:right w:val="single" w:sz="4" w:space="4" w:color="auto"/>
         </w:pBdr>
       </w:pPr>
+      <w:r>
+        <w:t xml:space="preserve">The probability that a frequentist statistical procedure will achieve a given goal (e.g., statistical significance or sufficiently precise confidence intervals) given a set of specified test and design characteristics (e.g., sample size, alpha level, the number of groups included in the analysis) and a Bayesian design prior over the effect size of interest. </w:t>
+      </w:r>
     </w:p>
     <w:p>
       <w:pPr>
@@ -606,9 +696,21 @@
           <w:bottom w:val="single" w:sz="4" w:space="1" w:color="auto"/>
           <w:right w:val="single" w:sz="4" w:space="4" w:color="auto"/>
         </w:pBdr>
-      </w:pPr>
-      <w:r>
-        <w:t xml:space="preserve">Bayesian Design Prior </w:t>
+        <w:rPr>
+          <w:b/>
+        </w:rPr>
+      </w:pPr>
+      <w:r>
+        <w:rPr>
+          <w:b/>
+        </w:rPr>
+        <w:t>Sample size p</w:t>
+      </w:r>
+      <w:r>
+        <w:rPr>
+          <w:b/>
+        </w:rPr>
+        <w:t>lanning for Bayesian interval precision</w:t>
       </w:r>
     </w:p>
     <w:p>
@@ -620,6 +722,42 @@
           <w:right w:val="single" w:sz="4" w:space="4" w:color="auto"/>
         </w:pBdr>
       </w:pPr>
+      <w:r>
+        <w:t>E</w:t>
+      </w:r>
+      <w:r>
+        <w:t xml:space="preserve">stimating the </w:t>
+      </w:r>
+      <w:r>
+        <w:t xml:space="preserve">sample size necessary to obtain a specified </w:t>
+      </w:r>
+      <w:r>
+        <w:t xml:space="preserve">probability of obtaining sufficiently precise </w:t>
+      </w:r>
+      <w:r>
+        <w:t>Bayesian</w:t>
+      </w:r>
+      <w:r>
+        <w:t xml:space="preserve"> </w:t>
+      </w:r>
+      <w:r>
+        <w:t xml:space="preserve">credible </w:t>
+      </w:r>
+      <w:r>
+        <w:t xml:space="preserve">intervals </w:t>
+      </w:r>
+      <w:r>
+        <w:t xml:space="preserve">given a specified </w:t>
+      </w:r>
+      <w:r>
+        <w:t xml:space="preserve">Bayesian </w:t>
+      </w:r>
+      <w:r>
+        <w:t>Design and Analysis prior</w:t>
+      </w:r>
+      <w:r>
+        <w:t xml:space="preserve">. </w:t>
+      </w:r>
     </w:p>
     <w:p>
       <w:pPr>
@@ -629,9 +767,33 @@
           <w:bottom w:val="single" w:sz="4" w:space="1" w:color="auto"/>
           <w:right w:val="single" w:sz="4" w:space="4" w:color="auto"/>
         </w:pBdr>
-      </w:pPr>
-      <w:r>
-        <w:t xml:space="preserve">Bayesian Analysis Prior </w:t>
+        <w:rPr>
+          <w:b/>
+        </w:rPr>
+      </w:pPr>
+      <w:r>
+        <w:rPr>
+          <w:b/>
+        </w:rPr>
+        <w:t>Sample size p</w:t>
+      </w:r>
+      <w:r>
+        <w:rPr>
+          <w:b/>
+        </w:rPr>
+        <w:t xml:space="preserve">lanning for </w:t>
+      </w:r>
+      <w:r>
+        <w:rPr>
+          <w:b/>
+        </w:rPr>
+        <w:t>convincing</w:t>
+      </w:r>
+      <w:r>
+        <w:rPr>
+          <w:b/>
+        </w:rPr>
+        <w:t xml:space="preserve"> Bayes Factors </w:t>
       </w:r>
     </w:p>
     <w:p>
@@ -643,6 +805,30 @@
           <w:right w:val="single" w:sz="4" w:space="4" w:color="auto"/>
         </w:pBdr>
       </w:pPr>
+      <w:r>
+        <w:t>Estimating</w:t>
+      </w:r>
+      <w:r>
+        <w:t xml:space="preserve"> the </w:t>
+      </w:r>
+      <w:r>
+        <w:t xml:space="preserve">sample size required to obtain a specific </w:t>
+      </w:r>
+      <w:r>
+        <w:t xml:space="preserve">probability of obtaining sufficiently </w:t>
+      </w:r>
+      <w:r>
+        <w:t xml:space="preserve">convincing Bayes Factors using a particular Bayesian analysis </w:t>
+      </w:r>
+      <w:r>
+        <w:t xml:space="preserve">given a specified </w:t>
+      </w:r>
+      <w:r>
+        <w:t xml:space="preserve">Bayesian </w:t>
+      </w:r>
+      <w:r>
+        <w:t xml:space="preserve">Design and Analysis prior. </w:t>
+      </w:r>
     </w:p>
     <w:p>
       <w:pPr>
@@ -652,9 +838,15 @@
           <w:bottom w:val="single" w:sz="4" w:space="1" w:color="auto"/>
           <w:right w:val="single" w:sz="4" w:space="4" w:color="auto"/>
         </w:pBdr>
-      </w:pPr>
-      <w:r>
-        <w:t xml:space="preserve">Sampling distribution </w:t>
+        <w:rPr>
+          <w:b/>
+        </w:rPr>
+      </w:pPr>
+      <w:r>
+        <w:rPr>
+          <w:b/>
+        </w:rPr>
+        <w:t xml:space="preserve">Bayesian Design Prior </w:t>
       </w:r>
     </w:p>
     <w:p>
@@ -666,6 +858,18 @@
           <w:right w:val="single" w:sz="4" w:space="4" w:color="auto"/>
         </w:pBdr>
       </w:pPr>
+      <w:r>
+        <w:t xml:space="preserve">A specified </w:t>
+      </w:r>
+      <w:r>
+        <w:t xml:space="preserve">distribution over effect sizes to be used in the planning of studies (often a </w:t>
+      </w:r>
+      <w:r>
+        <w:t>distribution of expected effect sizes</w:t>
+      </w:r>
+      <w:r>
+        <w:t>)</w:t>
+      </w:r>
     </w:p>
     <w:p>
       <w:pPr>
@@ -675,16 +879,17 @@
           <w:bottom w:val="single" w:sz="4" w:space="1" w:color="auto"/>
           <w:right w:val="single" w:sz="4" w:space="4" w:color="auto"/>
         </w:pBdr>
-      </w:pPr>
-      <w:bookmarkStart w:id="0" w:name="_GoBack"/>
-      <w:r>
-        <w:t xml:space="preserve">A </w:t>
-      </w:r>
-      <w:r>
-        <w:t xml:space="preserve">probability distribution </w:t>
-      </w:r>
-    </w:p>
-    <w:bookmarkEnd w:id="0"/>
+        <w:rPr>
+          <w:b/>
+        </w:rPr>
+      </w:pPr>
+      <w:r>
+        <w:rPr>
+          <w:b/>
+        </w:rPr>
+        <w:t xml:space="preserve">Bayesian Analysis Prior </w:t>
+      </w:r>
+    </w:p>
     <w:p>
       <w:pPr>
         <w:pBdr>
@@ -695,8 +900,31 @@
         </w:pBdr>
       </w:pPr>
       <w:r>
-        <w:br/>
-        <w:t xml:space="preserve">Test statistic </w:t>
+        <w:t>A specified distribution over effect sizes to be used in the planning of studies (</w:t>
+      </w:r>
+      <w:r>
+        <w:t>often</w:t>
+      </w:r>
+      <w:r>
+        <w:t xml:space="preserve"> </w:t>
+      </w:r>
+      <w:r>
+        <w:t>representing a</w:t>
+      </w:r>
+      <w:r>
+        <w:t xml:space="preserve"> sceptical </w:t>
+      </w:r>
+      <w:r>
+        <w:t xml:space="preserve">observer or </w:t>
+      </w:r>
+      <w:r>
+        <w:t>one of</w:t>
+      </w:r>
+      <w:r>
+        <w:t xml:space="preserve"> a number of default priors</w:t>
+      </w:r>
+      <w:r>
+        <w:t xml:space="preserve">) </w:t>
       </w:r>
     </w:p>
     <w:p>
@@ -707,7 +935,57 @@
           <w:bottom w:val="single" w:sz="4" w:space="1" w:color="auto"/>
           <w:right w:val="single" w:sz="4" w:space="4" w:color="auto"/>
         </w:pBdr>
-      </w:pPr>
+        <w:rPr>
+          <w:b/>
+        </w:rPr>
+      </w:pPr>
+      <w:r>
+        <w:rPr>
+          <w:b/>
+        </w:rPr>
+        <w:t>Confidence</w:t>
+      </w:r>
+      <w:r>
+        <w:rPr>
+          <w:b/>
+        </w:rPr>
+        <w:t xml:space="preserve"> level</w:t>
+      </w:r>
+    </w:p>
+    <w:p>
+      <w:pPr>
+        <w:pBdr>
+          <w:top w:val="single" w:sz="4" w:space="1" w:color="auto"/>
+          <w:left w:val="single" w:sz="4" w:space="4" w:color="auto"/>
+          <w:bottom w:val="single" w:sz="4" w:space="1" w:color="auto"/>
+          <w:right w:val="single" w:sz="4" w:space="4" w:color="auto"/>
+        </w:pBdr>
+      </w:pPr>
+      <w:r>
+        <w:lastRenderedPageBreak/>
+        <w:t>The c</w:t>
+      </w:r>
+      <w:r>
+        <w:t>onfidence</w:t>
+      </w:r>
+      <w:r>
+        <w:t xml:space="preserve"> </w:t>
+      </w:r>
+      <w:r>
+        <w:t>level</w:t>
+      </w:r>
+      <w:r>
+        <w:t xml:space="preserve"> of a confidence interval</w:t>
+      </w:r>
+      <w:r>
+        <w:t xml:space="preserve"> describes the probability that a particular statistical procedure will contain the true population parameter given that the statistical procedure</w:t>
+      </w:r>
+      <w:r>
+        <w:t>’</w:t>
+      </w:r>
+      <w:r>
+        <w:t xml:space="preserve">s assumptions are met. </w:t>
+      </w:r>
     </w:p>
     <w:p/>
     <w:p>
@@ -738,7 +1016,7 @@
       <w:r>
         <w:t xml:space="preserve">In frequentist sample size determination, such as power analysis or </w:t>
       </w:r>
-      <w:bookmarkStart w:id="1" w:name="_Hlk523129317"/>
+      <w:bookmarkStart w:id="0" w:name="_Hlk523129317"/>
       <w:r>
         <w:t>Accuracy in Parameter Estimation (</w:t>
       </w:r>
@@ -750,7 +1028,7 @@
       <w:r>
         <w:t>)</w:t>
       </w:r>
-      <w:bookmarkEnd w:id="1"/>
+      <w:bookmarkEnd w:id="0"/>
       <w:r>
         <w:t xml:space="preserve">, researchers must specify </w:t>
       </w:r>
@@ -875,14 +1153,7 @@
         <w:rPr>
           <w:rFonts w:cstheme="minorHAnsi"/>
         </w:rPr>
-        <w:t xml:space="preserve">characterises the sampling distribution under the alternative hypothesis adequately for power </w:t>
-      </w:r>
-      <w:r>
-        <w:rPr>
-          <w:rFonts w:cstheme="minorHAnsi"/>
-        </w:rPr>
-        <w:lastRenderedPageBreak/>
-        <w:t xml:space="preserve">analysis </w:t>
+        <w:t xml:space="preserve">characterises the sampling distribution under the alternative hypothesis adequately for power analysis </w:t>
       </w:r>
       <w:r>
         <w:rPr>
@@ -1061,7 +1332,50 @@
         <w:rPr>
           <w:rFonts w:cstheme="minorHAnsi"/>
         </w:rPr>
-        <w:t xml:space="preserve"> in methods, situation and population sampled from will impact the unknown true effect size at least to a minute degree. </w:t>
+        <w:t xml:space="preserve"> in methods, situation and population sampled from will impact the unknown true effect size at le</w:t>
+      </w:r>
+      <w:r>
+        <w:rPr>
+          <w:rFonts w:cstheme="minorHAnsi"/>
+        </w:rPr>
+        <w:t xml:space="preserve">ast to some extent </w:t>
+      </w:r>
+      <w:r>
+        <w:rPr>
+          <w:rFonts w:cstheme="minorHAnsi"/>
+        </w:rPr>
+        <w:fldChar w:fldCharType="begin"/>
+      </w:r>
+      <w:r>
+        <w:rPr>
+          <w:rFonts w:cstheme="minorHAnsi"/>
+        </w:rPr>
+        <w:instrText xml:space="preserve"> ADDIN EN.CITE &lt;EndNote&gt;&lt;Cite&gt;&lt;Author&gt;Amrhein&lt;/Author&gt;&lt;Year&gt;2018&lt;/Year&gt;&lt;RecNum&gt;826&lt;/RecNum&gt;&lt;DisplayText&gt;(Amrhein, Trafimow, &amp;amp; Greenland, 2018)&lt;/DisplayText&gt;&lt;record&gt;&lt;rec-number&gt;826&lt;/rec-number&gt;&lt;foreign-keys&gt;&lt;key app="EN" db-id="9xrafw5sx95dvre9w5hpevd89fzwtwr9twsw" timestamp="1524052281"&gt;826&lt;/key&gt;&lt;/foreign-keys&gt;&lt;ref-type name="Journal Article"&gt;17&lt;/ref-type&gt;&lt;contributors&gt;&lt;authors&gt;&lt;author&gt;Amrhein, Valentin&lt;/author&gt;&lt;author&gt;Trafimow, David&lt;/author&gt;&lt;author&gt;Greenland, Sander&lt;/author&gt;&lt;/authors&gt;&lt;/contributors&gt;&lt;titles&gt;&lt;title&gt;Abandon statistical inference&lt;/title&gt;&lt;secondary-title&gt;PeerJ Preprints&lt;/secondary-title&gt;&lt;alt-title&gt;PeerJ Preprints&lt;/alt-title&gt;&lt;/titles&gt;&lt;periodical&gt;&lt;full-title&gt;PeerJ Preprints&lt;/full-title&gt;&lt;abbr-1&gt;PeerJ Preprints&lt;/abbr-1&gt;&lt;/periodical&gt;&lt;alt-periodical&gt;&lt;full-title&gt;PeerJ Preprints&lt;/full-title&gt;&lt;abbr-1&gt;PeerJ Preprints&lt;/abbr-1&gt;&lt;/alt-periodical&gt;&lt;pages&gt;e26857v1&lt;/pages&gt;&lt;volume&gt;6&lt;/volume&gt;&lt;keywords&gt;&lt;keyword&gt;NHST&lt;/keyword&gt;&lt;keyword&gt;Significance&lt;/keyword&gt;&lt;keyword&gt;Publication bias&lt;/keyword&gt;&lt;keyword&gt;Replicability&lt;/keyword&gt;&lt;keyword&gt;P-value&lt;/keyword&gt;&lt;keyword&gt;Descriptive statistics&lt;/keyword&gt;&lt;keyword&gt;Inferential statistics&lt;/keyword&gt;&lt;keyword&gt;Uncertainty&lt;/keyword&gt;&lt;keyword&gt;Reproducibility&lt;/keyword&gt;&lt;keyword&gt;Hypothesis testing&lt;/keyword&gt;&lt;/keywords&gt;&lt;dates&gt;&lt;year&gt;2018&lt;/year&gt;&lt;pub-dates&gt;&lt;date&gt;2018/04/16&lt;/date&gt;&lt;/pub-dates&gt;&lt;/dates&gt;&lt;isbn&gt;2167-9843&lt;/isbn&gt;&lt;urls&gt;&lt;related-urls&gt;&lt;url&gt;https://doi.org/10.7287/peerj.preprints.26857v1&lt;/url&gt;&lt;/related-urls&gt;&lt;/urls&gt;&lt;electronic-resource-num&gt;10.7287/peerj.preprints.26857v1&lt;/electronic-resource-num&gt;&lt;/record&gt;&lt;/Cite&gt;&lt;/EndNote&gt;</w:instrText>
+      </w:r>
+      <w:r>
+        <w:rPr>
+          <w:rFonts w:cstheme="minorHAnsi"/>
+        </w:rPr>
+        <w:fldChar w:fldCharType="separate"/>
+      </w:r>
+      <w:r>
+        <w:rPr>
+          <w:rFonts w:cstheme="minorHAnsi"/>
+          <w:noProof/>
+        </w:rPr>
+        <w:t>(Amrhein, Trafimow, &amp; Greenland, 2018)</w:t>
+      </w:r>
+      <w:r>
+        <w:rPr>
+          <w:rFonts w:cstheme="minorHAnsi"/>
+        </w:rPr>
+        <w:fldChar w:fldCharType="end"/>
+      </w:r>
+      <w:r>
+        <w:rPr>
+          <w:rFonts w:cstheme="minorHAnsi"/>
+        </w:rPr>
+        <w:t xml:space="preserve">. </w:t>
       </w:r>
       <w:r>
         <w:t xml:space="preserve">The current paper focuses on the final level of Figure [approaches to formal sample size planning], on </w:t>
@@ -1127,19 +1441,19 @@
         <w:rPr>
           <w:rFonts w:cstheme="minorHAnsi"/>
         </w:rPr>
-        <w:t>In order to get</w:t>
-      </w:r>
-      <w:r>
-        <w:rPr>
-          <w:rFonts w:cstheme="minorHAnsi"/>
-        </w:rPr>
-        <w:t xml:space="preserve"> a</w:t>
-      </w:r>
-      <w:r>
-        <w:rPr>
-          <w:rFonts w:cstheme="minorHAnsi"/>
-        </w:rPr>
-        <w:t>n</w:t>
+        <w:t xml:space="preserve">In order to get an initial estimate of the research planning practices common in psychology I assessed the 121 empirical research articles published in the November 2017 to August 2018 issues of Psychological Science. The sample size </w:t>
+      </w:r>
+      <w:r>
+        <w:rPr>
+          <w:rFonts w:cstheme="minorHAnsi"/>
+        </w:rPr>
+        <w:t xml:space="preserve">included in this data-collection effort </w:t>
+      </w:r>
+      <w:r>
+        <w:rPr>
+          <w:rFonts w:cstheme="minorHAnsi"/>
+        </w:rPr>
+        <w:t>was determined in order to constrain multinomial confidence interval width to a maximum of 20%.</w:t>
       </w:r>
       <w:r>
         <w:rPr>
@@ -1151,49 +1465,198 @@
         <w:rPr>
           <w:rFonts w:cstheme="minorHAnsi"/>
         </w:rPr>
-        <w:t>initial estimate</w:t>
-      </w:r>
-      <w:r>
-        <w:rPr>
-          <w:rFonts w:cstheme="minorHAnsi"/>
-        </w:rPr>
-        <w:t xml:space="preserve"> of </w:t>
-      </w:r>
-      <w:r>
-        <w:rPr>
-          <w:rFonts w:cstheme="minorHAnsi"/>
-        </w:rPr>
-        <w:t xml:space="preserve">the </w:t>
-      </w:r>
-      <w:r>
-        <w:rPr>
-          <w:rFonts w:cstheme="minorHAnsi"/>
-        </w:rPr>
-        <w:t xml:space="preserve">research planning </w:t>
-      </w:r>
-      <w:r>
-        <w:rPr>
-          <w:rFonts w:cstheme="minorHAnsi"/>
-        </w:rPr>
-        <w:t xml:space="preserve">practices common in psychology I assessed the </w:t>
-      </w:r>
-      <w:r>
-        <w:rPr>
-          <w:rFonts w:cstheme="minorHAnsi"/>
-        </w:rPr>
-        <w:t xml:space="preserve">111 most recently published articles in the journal </w:t>
-      </w:r>
-      <w:r>
-        <w:rPr>
-          <w:rFonts w:cstheme="minorHAnsi"/>
-        </w:rPr>
-        <w:t>Psychological Science. The sample is not representative of psychology articles in general</w:t>
-      </w:r>
-      <w:r>
-        <w:rPr>
-          <w:rFonts w:cstheme="minorHAnsi"/>
-        </w:rPr>
-        <w:t>, but Psychological Science does publish a wide range of the most common types of research in psychology</w:t>
+        <w:t xml:space="preserve">Of the 121 empirical research articles published during this period 51 articles reported a power analysis, 42% of sampled </w:t>
+      </w:r>
+      <w:r>
+        <w:rPr>
+          <w:rFonts w:cstheme="minorHAnsi"/>
+        </w:rPr>
+        <w:lastRenderedPageBreak/>
+        <w:t>articles (95% Wilson score interval [34%, 51%]). Of the reported power analyses, the most common approach was to effect size selection was to use a Single previous study as the effect size, with 12 articles (10 % of articles) reporting having done so.</w:t>
+      </w:r>
+      <w:r>
+        <w:rPr>
+          <w:rFonts w:cstheme="minorHAnsi"/>
+        </w:rPr>
+        <w:t xml:space="preserve"> </w:t>
+      </w:r>
+      <w:r>
+        <w:rPr>
+          <w:rFonts w:cstheme="minorHAnsi"/>
+        </w:rPr>
+        <w:t>Despite the fact that pilot studies are almost by definition too small to reliably estimate the true population parameter value of interest, 3 studies reported having estimated the effect size with this value 2% of articles.</w:t>
+      </w:r>
+      <w:r>
+        <w:rPr>
+          <w:rFonts w:cstheme="minorHAnsi"/>
+        </w:rPr>
+        <w:t xml:space="preserve"> </w:t>
+      </w:r>
+      <w:r>
+        <w:rPr>
+          <w:rFonts w:cstheme="minorHAnsi"/>
+        </w:rPr>
+        <w:t>Almost as many used benchmarks from Cohen (1988; n = 9, 7 % of articles). Other articles either reported a sensitivity analysis (showing the effect size that the sample size gave them 80% power to detect, n = 6 (5% of articles) in order to justify the obtained sample size. 7, 6% of articles, did not provide any justification for the effect size they reported having used in power analysis, and 4 articles (3% of all articles surveyed) did not state the effect size that they used in a reported power analysis.</w:t>
+      </w:r>
+      <w:r>
+        <w:rPr>
+          <w:rFonts w:cstheme="minorHAnsi"/>
+        </w:rPr>
+        <w:t xml:space="preserve"> </w:t>
+      </w:r>
+      <w:r>
+        <w:rPr>
+          <w:rFonts w:cstheme="minorHAnsi"/>
+        </w:rPr>
+        <w:t>Just 3, articles, 2% of the examined articles, reported that they adjusted their estimates for publication bias, and all of these articles used ad-hoc methods such as doubling the sample size that resulted from a power analysis or using the lowest reported effect for an intervention as opposed to the more sophisticated methods that have been proposed</w:t>
+      </w:r>
+      <w:r>
+        <w:rPr>
+          <w:rFonts w:cstheme="minorHAnsi"/>
+        </w:rPr>
+        <w:t xml:space="preserve"> </w:t>
+      </w:r>
+      <w:r>
+        <w:rPr>
+          <w:rFonts w:cstheme="minorHAnsi"/>
+        </w:rPr>
+        <w:fldChar w:fldCharType="begin">
+          <w:fldData xml:space="preserve">PEVuZE5vdGU+PENpdGU+PEF1dGhvcj5BbmRlcnNvbjwvQXV0aG9yPjxZZWFyPjIwMTc8L1llYXI+
+PFJlY051bT43Mzc8L1JlY051bT48UHJlZml4PmUuZy5gLCA8L1ByZWZpeD48RGlzcGxheVRleHQ+
+KGUuZy4sIEFuZGVyc29uIGV0IGFsLiwgMjAxNzsgUGVydWdpbmksIEdhbGx1Y2NpLCAmYW1wOyBD
+b3N0YW50aW5pLCAyMDE0KTwvRGlzcGxheVRleHQ+PHJlY29yZD48cmVjLW51bWJlcj43Mzc8L3Jl
+Yy1udW1iZXI+PGZvcmVpZ24ta2V5cz48a2V5IGFwcD0iRU4iIGRiLWlkPSI5eHJhZnc1c3g5NWR2
+cmU5dzVocGV2ZDg5Znp3dHdyOXR3c3ciIHRpbWVzdGFtcD0iMTUxMzU4MDEzNyI+NzM3PC9rZXk+
+PC9mb3JlaWduLWtleXM+PHJlZi10eXBlIG5hbWU9IkpvdXJuYWwgQXJ0aWNsZSI+MTc8L3JlZi10
+eXBlPjxjb250cmlidXRvcnM+PGF1dGhvcnM+PGF1dGhvcj5TYW1hbnRoYSBGLiBBbmRlcnNvbjwv
+YXV0aG9yPjxhdXRob3I+S2VuIEtlbGxleTwvYXV0aG9yPjxhdXRob3I+U2NvdHQgRS4gTWF4d2Vs
+bDwvYXV0aG9yPjwvYXV0aG9ycz48L2NvbnRyaWJ1dG9ycz48dGl0bGVzPjx0aXRsZT5TYW1wbGUt
+U2l6ZSBQbGFubmluZyBmb3IgTW9yZSBBY2N1cmF0ZSBTdGF0aXN0aWNhbCBQb3dlcjogQSBNZXRo
+b2QgQWRqdXN0aW5nIFNhbXBsZSBFZmZlY3QgU2l6ZXMgZm9yIFB1YmxpY2F0aW9uIEJpYXMgYW5k
+IFVuY2VydGFpbnR5PC90aXRsZT48c2Vjb25kYXJ5LXRpdGxlPlBzeWNob2xvZ2ljYWwgU2NpZW5j
+ZTwvc2Vjb25kYXJ5LXRpdGxlPjwvdGl0bGVzPjxwZXJpb2RpY2FsPjxmdWxsLXRpdGxlPlBzeWNo
+b2xvZ2ljYWwgU2NpZW5jZTwvZnVsbC10aXRsZT48L3BlcmlvZGljYWw+PHBhZ2VzPjE1NDctMTU2
+MjwvcGFnZXM+PHZvbHVtZT4yODwvdm9sdW1lPjxudW1iZXI+MTE8L251bWJlcj48ZGF0ZXM+PHll
+YXI+MjAxNzwveWVhcj48cHViLWRhdGVzPjxkYXRlPjIwMTcvMTEvMDE8L2RhdGU+PC9wdWItZGF0
+ZXM+PC9kYXRlcz48cHVibGlzaGVyPlNBR0UgUHVibGljYXRpb25zIEluYzwvcHVibGlzaGVyPjxp
+c2JuPjA5NTYtNzk3NjwvaXNibj48dXJscz48cmVsYXRlZC11cmxzPjx1cmw+aHR0cHM6Ly9kb2ku
+b3JnLzEwLjExNzcvMDk1Njc5NzYxNzcyMzcyNDwvdXJsPjwvcmVsYXRlZC11cmxzPjwvdXJscz48
+ZWxlY3Ryb25pYy1yZXNvdXJjZS1udW0+MTAuMTE3Ny8wOTU2Nzk3NjE3NzIzNzI0PC9lbGVjdHJv
+bmljLXJlc291cmNlLW51bT48YWNjZXNzLWRhdGU+MjAxNy8xMi8xNjwvYWNjZXNzLWRhdGU+PC9y
+ZWNvcmQ+PC9DaXRlPjxDaXRlPjxBdXRob3I+UGVydWdpbmk8L0F1dGhvcj48WWVhcj4yMDE0PC9Z
+ZWFyPjxSZWNOdW0+MTkzPC9SZWNOdW0+PHJlY29yZD48cmVjLW51bWJlcj4xOTM8L3JlYy1udW1i
+ZXI+PGZvcmVpZ24ta2V5cz48a2V5IGFwcD0iRU4iIGRiLWlkPSI5eHJhZnc1c3g5NWR2cmU5dzVo
+cGV2ZDg5Znp3dHdyOXR3c3ciIHRpbWVzdGFtcD0iMTUwMDYyMzAyOCI+MTkzPC9rZXk+PC9mb3Jl
+aWduLWtleXM+PHJlZi10eXBlIG5hbWU9IkpvdXJuYWwgQXJ0aWNsZSI+MTc8L3JlZi10eXBlPjxj
+b250cmlidXRvcnM+PGF1dGhvcnM+PGF1dGhvcj5QZXJ1Z2luaSwgTWFyY288L2F1dGhvcj48YXV0
+aG9yPkdhbGx1Y2NpLCBNYXJjZWxsbzwvYXV0aG9yPjxhdXRob3I+Q29zdGFudGluaSwgR2l1bGlv
+PC9hdXRob3I+PC9hdXRob3JzPjwvY29udHJpYnV0b3JzPjx0aXRsZXM+PHRpdGxlPlNhZmVndWFy
+ZCBQb3dlciBhcyBhIFByb3RlY3Rpb24gQWdhaW5zdCBJbXByZWNpc2UgUG93ZXIgRXN0aW1hdGVz
+PC90aXRsZT48c2Vjb25kYXJ5LXRpdGxlPlBlcnNwZWN0aXZlcyBvbiBQc3ljaG9sb2dpY2FsIFNj
+aWVuY2U8L3NlY29uZGFyeS10aXRsZT48L3RpdGxlcz48cGVyaW9kaWNhbD48ZnVsbC10aXRsZT5Q
+ZXJzcGVjdGl2ZXMgb24gUHN5Y2hvbG9naWNhbCBTY2llbmNlPC9mdWxsLXRpdGxlPjwvcGVyaW9k
+aWNhbD48cGFnZXM+MzE5LTMzMjwvcGFnZXM+PHZvbHVtZT45PC92b2x1bWU+PG51bWJlcj4zPC9u
+dW1iZXI+PGRhdGVzPjx5ZWFyPjIwMTQ8L3llYXI+PHB1Yi1kYXRlcz48ZGF0ZT4yMDE0LzA1LzAx
+PC9kYXRlPjwvcHViLWRhdGVzPjwvZGF0ZXM+PHB1Ymxpc2hlcj5TQUdFIFB1YmxpY2F0aW9uczwv
+cHVibGlzaGVyPjxpc2JuPjE3NDUtNjkxNjwvaXNibj48dXJscz48cmVsYXRlZC11cmxzPjx1cmw+
+aHR0cDovL2R4LmRvaS5vcmcvMTAuMTE3Ny8xNzQ1NjkxNjE0NTI4NTE5PC91cmw+PC9yZWxhdGVk
+LXVybHM+PC91cmxzPjxlbGVjdHJvbmljLXJlc291cmNlLW51bT4xMC4xMTc3LzE3NDU2OTE2MTQ1
+Mjg1MTk8L2VsZWN0cm9uaWMtcmVzb3VyY2UtbnVtPjxhY2Nlc3MtZGF0ZT4yMDE3LzA3LzIxPC9h
+Y2Nlc3MtZGF0ZT48L3JlY29yZD48L0NpdGU+PC9FbmROb3RlPn==
+</w:fldData>
+        </w:fldChar>
+      </w:r>
+      <w:r>
+        <w:rPr>
+          <w:rFonts w:cstheme="minorHAnsi"/>
+        </w:rPr>
+        <w:instrText xml:space="preserve"> ADDIN EN.CITE </w:instrText>
+      </w:r>
+      <w:r>
+        <w:rPr>
+          <w:rFonts w:cstheme="minorHAnsi"/>
+        </w:rPr>
+        <w:fldChar w:fldCharType="begin">
+          <w:fldData xml:space="preserve">PEVuZE5vdGU+PENpdGU+PEF1dGhvcj5BbmRlcnNvbjwvQXV0aG9yPjxZZWFyPjIwMTc8L1llYXI+
+PFJlY051bT43Mzc8L1JlY051bT48UHJlZml4PmUuZy5gLCA8L1ByZWZpeD48RGlzcGxheVRleHQ+
+KGUuZy4sIEFuZGVyc29uIGV0IGFsLiwgMjAxNzsgUGVydWdpbmksIEdhbGx1Y2NpLCAmYW1wOyBD
+b3N0YW50aW5pLCAyMDE0KTwvRGlzcGxheVRleHQ+PHJlY29yZD48cmVjLW51bWJlcj43Mzc8L3Jl
+Yy1udW1iZXI+PGZvcmVpZ24ta2V5cz48a2V5IGFwcD0iRU4iIGRiLWlkPSI5eHJhZnc1c3g5NWR2
+cmU5dzVocGV2ZDg5Znp3dHdyOXR3c3ciIHRpbWVzdGFtcD0iMTUxMzU4MDEzNyI+NzM3PC9rZXk+
+PC9mb3JlaWduLWtleXM+PHJlZi10eXBlIG5hbWU9IkpvdXJuYWwgQXJ0aWNsZSI+MTc8L3JlZi10
+eXBlPjxjb250cmlidXRvcnM+PGF1dGhvcnM+PGF1dGhvcj5TYW1hbnRoYSBGLiBBbmRlcnNvbjwv
+YXV0aG9yPjxhdXRob3I+S2VuIEtlbGxleTwvYXV0aG9yPjxhdXRob3I+U2NvdHQgRS4gTWF4d2Vs
+bDwvYXV0aG9yPjwvYXV0aG9ycz48L2NvbnRyaWJ1dG9ycz48dGl0bGVzPjx0aXRsZT5TYW1wbGUt
+U2l6ZSBQbGFubmluZyBmb3IgTW9yZSBBY2N1cmF0ZSBTdGF0aXN0aWNhbCBQb3dlcjogQSBNZXRo
+b2QgQWRqdXN0aW5nIFNhbXBsZSBFZmZlY3QgU2l6ZXMgZm9yIFB1YmxpY2F0aW9uIEJpYXMgYW5k
+IFVuY2VydGFpbnR5PC90aXRsZT48c2Vjb25kYXJ5LXRpdGxlPlBzeWNob2xvZ2ljYWwgU2NpZW5j
+ZTwvc2Vjb25kYXJ5LXRpdGxlPjwvdGl0bGVzPjxwZXJpb2RpY2FsPjxmdWxsLXRpdGxlPlBzeWNo
+b2xvZ2ljYWwgU2NpZW5jZTwvZnVsbC10aXRsZT48L3BlcmlvZGljYWw+PHBhZ2VzPjE1NDctMTU2
+MjwvcGFnZXM+PHZvbHVtZT4yODwvdm9sdW1lPjxudW1iZXI+MTE8L251bWJlcj48ZGF0ZXM+PHll
+YXI+MjAxNzwveWVhcj48cHViLWRhdGVzPjxkYXRlPjIwMTcvMTEvMDE8L2RhdGU+PC9wdWItZGF0
+ZXM+PC9kYXRlcz48cHVibGlzaGVyPlNBR0UgUHVibGljYXRpb25zIEluYzwvcHVibGlzaGVyPjxp
+c2JuPjA5NTYtNzk3NjwvaXNibj48dXJscz48cmVsYXRlZC11cmxzPjx1cmw+aHR0cHM6Ly9kb2ku
+b3JnLzEwLjExNzcvMDk1Njc5NzYxNzcyMzcyNDwvdXJsPjwvcmVsYXRlZC11cmxzPjwvdXJscz48
+ZWxlY3Ryb25pYy1yZXNvdXJjZS1udW0+MTAuMTE3Ny8wOTU2Nzk3NjE3NzIzNzI0PC9lbGVjdHJv
+bmljLXJlc291cmNlLW51bT48YWNjZXNzLWRhdGU+MjAxNy8xMi8xNjwvYWNjZXNzLWRhdGU+PC9y
+ZWNvcmQ+PC9DaXRlPjxDaXRlPjxBdXRob3I+UGVydWdpbmk8L0F1dGhvcj48WWVhcj4yMDE0PC9Z
+ZWFyPjxSZWNOdW0+MTkzPC9SZWNOdW0+PHJlY29yZD48cmVjLW51bWJlcj4xOTM8L3JlYy1udW1i
+ZXI+PGZvcmVpZ24ta2V5cz48a2V5IGFwcD0iRU4iIGRiLWlkPSI5eHJhZnc1c3g5NWR2cmU5dzVo
+cGV2ZDg5Znp3dHdyOXR3c3ciIHRpbWVzdGFtcD0iMTUwMDYyMzAyOCI+MTkzPC9rZXk+PC9mb3Jl
+aWduLWtleXM+PHJlZi10eXBlIG5hbWU9IkpvdXJuYWwgQXJ0aWNsZSI+MTc8L3JlZi10eXBlPjxj
+b250cmlidXRvcnM+PGF1dGhvcnM+PGF1dGhvcj5QZXJ1Z2luaSwgTWFyY288L2F1dGhvcj48YXV0
+aG9yPkdhbGx1Y2NpLCBNYXJjZWxsbzwvYXV0aG9yPjxhdXRob3I+Q29zdGFudGluaSwgR2l1bGlv
+PC9hdXRob3I+PC9hdXRob3JzPjwvY29udHJpYnV0b3JzPjx0aXRsZXM+PHRpdGxlPlNhZmVndWFy
+ZCBQb3dlciBhcyBhIFByb3RlY3Rpb24gQWdhaW5zdCBJbXByZWNpc2UgUG93ZXIgRXN0aW1hdGVz
+PC90aXRsZT48c2Vjb25kYXJ5LXRpdGxlPlBlcnNwZWN0aXZlcyBvbiBQc3ljaG9sb2dpY2FsIFNj
+aWVuY2U8L3NlY29uZGFyeS10aXRsZT48L3RpdGxlcz48cGVyaW9kaWNhbD48ZnVsbC10aXRsZT5Q
+ZXJzcGVjdGl2ZXMgb24gUHN5Y2hvbG9naWNhbCBTY2llbmNlPC9mdWxsLXRpdGxlPjwvcGVyaW9k
+aWNhbD48cGFnZXM+MzE5LTMzMjwvcGFnZXM+PHZvbHVtZT45PC92b2x1bWU+PG51bWJlcj4zPC9u
+dW1iZXI+PGRhdGVzPjx5ZWFyPjIwMTQ8L3llYXI+PHB1Yi1kYXRlcz48ZGF0ZT4yMDE0LzA1LzAx
+PC9kYXRlPjwvcHViLWRhdGVzPjwvZGF0ZXM+PHB1Ymxpc2hlcj5TQUdFIFB1YmxpY2F0aW9uczwv
+cHVibGlzaGVyPjxpc2JuPjE3NDUtNjkxNjwvaXNibj48dXJscz48cmVsYXRlZC11cmxzPjx1cmw+
+aHR0cDovL2R4LmRvaS5vcmcvMTAuMTE3Ny8xNzQ1NjkxNjE0NTI4NTE5PC91cmw+PC9yZWxhdGVk
+LXVybHM+PC91cmxzPjxlbGVjdHJvbmljLXJlc291cmNlLW51bT4xMC4xMTc3LzE3NDU2OTE2MTQ1
+Mjg1MTk8L2VsZWN0cm9uaWMtcmVzb3VyY2UtbnVtPjxhY2Nlc3MtZGF0ZT4yMDE3LzA3LzIxPC9h
+Y2Nlc3MtZGF0ZT48L3JlY29yZD48L0NpdGU+PC9FbmROb3RlPn==
+</w:fldData>
+        </w:fldChar>
+      </w:r>
+      <w:r>
+        <w:rPr>
+          <w:rFonts w:cstheme="minorHAnsi"/>
+        </w:rPr>
+        <w:instrText xml:space="preserve"> ADDIN EN.CITE.DATA </w:instrText>
+      </w:r>
+      <w:r>
+        <w:rPr>
+          <w:rFonts w:cstheme="minorHAnsi"/>
+        </w:rPr>
+      </w:r>
+      <w:r>
+        <w:rPr>
+          <w:rFonts w:cstheme="minorHAnsi"/>
+        </w:rPr>
+        <w:fldChar w:fldCharType="end"/>
+      </w:r>
+      <w:r>
+        <w:rPr>
+          <w:rFonts w:cstheme="minorHAnsi"/>
+        </w:rPr>
+        <w:fldChar w:fldCharType="separate"/>
+      </w:r>
+      <w:r>
+        <w:rPr>
+          <w:rFonts w:cstheme="minorHAnsi"/>
+          <w:noProof/>
+        </w:rPr>
+        <w:t>(e.g., Anderson et al., 2017; Perugini, Gallucci, &amp; Costantini, 2014)</w:t>
+      </w:r>
+      <w:r>
+        <w:rPr>
+          <w:rFonts w:cstheme="minorHAnsi"/>
+        </w:rPr>
+        <w:fldChar w:fldCharType="end"/>
       </w:r>
       <w:r>
         <w:rPr>
@@ -1205,92 +1668,43 @@
         <w:rPr>
           <w:rFonts w:cstheme="minorHAnsi"/>
         </w:rPr>
-        <w:t xml:space="preserve"> Of the </w:t>
-      </w:r>
-      <w:r>
-        <w:rPr>
-          <w:rFonts w:cstheme="minorHAnsi"/>
-        </w:rPr>
-        <w:t>x</w:t>
-      </w:r>
-      <w:r>
-        <w:rPr>
-          <w:rFonts w:cstheme="minorHAnsi"/>
-        </w:rPr>
-        <w:t xml:space="preserve"> empirical research articles published in this period </w:t>
-      </w:r>
-      <w:r>
-        <w:rPr>
-          <w:rFonts w:cstheme="minorHAnsi"/>
-        </w:rPr>
-        <w:t>x</w:t>
-      </w:r>
-      <w:r>
-        <w:rPr>
-          <w:rFonts w:cstheme="minorHAnsi"/>
-        </w:rPr>
-        <w:t xml:space="preserve"> (n = </w:t>
-      </w:r>
-      <w:r>
-        <w:rPr>
-          <w:rFonts w:cstheme="minorHAnsi"/>
-        </w:rPr>
-        <w:t>x</w:t>
-      </w:r>
-      <w:r>
-        <w:rPr>
-          <w:rFonts w:cstheme="minorHAnsi"/>
-        </w:rPr>
-        <w:t>) reported a power analysis. Of the reported power analyses, the most common approach (used in 9 of 15 cases) was to estimate the true effect of the intervention.</w:t>
-      </w:r>
-      <w:r>
-        <w:rPr>
-          <w:rFonts w:cstheme="minorHAnsi"/>
-        </w:rPr>
-        <w:t xml:space="preserve"> </w:t>
-      </w:r>
-      <w:r>
-        <w:rPr>
-          <w:rFonts w:cstheme="minorHAnsi"/>
-        </w:rPr>
-        <w:t xml:space="preserve">Most of these articles used a point estimate from a single previous study (n = 6) to estimate the effect of an intervention. Just two articles reported using effect sizes from meta analyses toward the same goal, and one used the effect size seen in a pilot study. The other articles either reported a sensitivity analysis (showing the effect size that the sample size gave them 80% power to detect, n = 3) in order to justify the obtained sample size, or they used benchmarks from </w:t>
-      </w:r>
-      <w:r>
-        <w:rPr>
-          <w:rFonts w:cstheme="minorHAnsi"/>
-        </w:rPr>
-        <w:fldChar w:fldCharType="begin"/>
-      </w:r>
-      <w:r>
-        <w:rPr>
-          <w:rFonts w:cstheme="minorHAnsi"/>
-        </w:rPr>
-        <w:instrText xml:space="preserve"> ADDIN EN.CITE &lt;EndNote&gt;&lt;Cite AuthorYear="1"&gt;&lt;Author&gt;Cohen&lt;/Author&gt;&lt;Year&gt;1988&lt;/Year&gt;&lt;RecNum&gt;562&lt;/RecNum&gt;&lt;Suffix&gt;`; n = 2&lt;/Suffix&gt;&lt;DisplayText&gt;Cohen (1988; n = 2)&lt;/DisplayText&gt;&lt;record&gt;&lt;rec-number&gt;562&lt;/rec-number&gt;&lt;foreign-keys&gt;&lt;key app="EN" db-id="9xrafw5sx95dvre9w5hpevd89fzwtwr9twsw" timestamp="1508193712"&gt;562&lt;/key&gt;&lt;/foreign-keys&gt;&lt;ref-type name="Generic"&gt;13&lt;/ref-type&gt;&lt;contributors&gt;&lt;authors&gt;&lt;author&gt;Cohen, Jacob&lt;/author&gt;&lt;/authors&gt;&lt;/contributors&gt;&lt;titles&gt;&lt;title&gt;Statistical power analysis for the behavioral sciences&lt;/title&gt;&lt;/titles&gt;&lt;edition&gt;2nd&lt;/edition&gt;&lt;dates&gt;&lt;year&gt;1988&lt;/year&gt;&lt;/dates&gt;&lt;pub-location&gt;Hillsdale, New Jersey&lt;/pub-location&gt;&lt;publisher&gt;Erlbaum&lt;/publisher&gt;&lt;urls&gt;&lt;/urls&gt;&lt;/record&gt;&lt;/Cite&gt;&lt;/EndNote&gt;</w:instrText>
-      </w:r>
-      <w:r>
-        <w:rPr>
-          <w:rFonts w:cstheme="minorHAnsi"/>
-        </w:rPr>
-        <w:fldChar w:fldCharType="separate"/>
-      </w:r>
-      <w:r>
-        <w:rPr>
-          <w:rFonts w:cstheme="minorHAnsi"/>
-          <w:noProof/>
-        </w:rPr>
-        <w:t>Cohen (1988; n = 2)</w:t>
-      </w:r>
-      <w:r>
-        <w:rPr>
-          <w:rFonts w:cstheme="minorHAnsi"/>
-        </w:rPr>
-        <w:fldChar w:fldCharType="end"/>
-      </w:r>
-      <w:r>
-        <w:rPr>
-          <w:rFonts w:cstheme="minorHAnsi"/>
-        </w:rPr>
-        <w:t xml:space="preserve"> or did not provide any justification for the effect size used in power analysis (n = 1), making it unclear whether their estimate was of the minimum effect of interest or an estimate of the true effect size of the intervention (see </w:t>
+        <w:t xml:space="preserve"> See </w:t>
+      </w:r>
+      <w:r>
+        <w:rPr>
+          <w:rFonts w:cstheme="minorHAnsi"/>
+        </w:rPr>
+        <w:t xml:space="preserve">Table [1] </w:t>
+      </w:r>
+      <w:r>
+        <w:rPr>
+          <w:rFonts w:cstheme="minorHAnsi"/>
+        </w:rPr>
+        <w:t>for t</w:t>
+      </w:r>
+      <w:r>
+        <w:rPr>
+          <w:rFonts w:cstheme="minorHAnsi"/>
+        </w:rPr>
+        <w:t>he number and percentage of papers reporting each type of justification for the effect sizes reported in their power analysis</w:t>
+      </w:r>
+      <w:r>
+        <w:rPr>
+          <w:rFonts w:cstheme="minorHAnsi"/>
+        </w:rPr>
+        <w:t>, and for multinomial CIs around the percentage of papers reporting each type</w:t>
+      </w:r>
+      <w:r>
+        <w:rPr>
+          <w:rFonts w:cstheme="minorHAnsi"/>
+        </w:rPr>
+        <w:t>.</w:t>
+      </w:r>
+      <w:r>
+        <w:rPr>
+          <w:rFonts w:cstheme="minorHAnsi"/>
+        </w:rPr>
+        <w:t xml:space="preserve"> (see </w:t>
       </w:r>
       <w:hyperlink r:id="rId6" w:history="1">
         <w:r>
@@ -1305,19 +1719,1759 @@
         <w:rPr>
           <w:rFonts w:cstheme="minorHAnsi"/>
         </w:rPr>
-        <w:t xml:space="preserve"> for the data behind the above description). </w:t>
-      </w:r>
-      <w:r>
-        <w:rPr>
-          <w:rFonts w:cstheme="minorHAnsi"/>
-        </w:rPr>
-        <w:t xml:space="preserve">X papers adjusted their effect sizes for publication bias. </w:t>
+        <w:t xml:space="preserve"> for the data behind the above description</w:t>
+      </w:r>
+      <w:r>
+        <w:rPr>
+          <w:rFonts w:cstheme="minorHAnsi"/>
+        </w:rPr>
+        <w:t xml:space="preserve"> and table [Psych sci] for the </w:t>
+      </w:r>
+      <w:r>
+        <w:rPr>
+          <w:rFonts w:cstheme="minorHAnsi"/>
+        </w:rPr>
+        <w:t>number and percentage of papers reporting each type of justification for the effect sizes reported in their power analysis</w:t>
+      </w:r>
+      <w:r>
+        <w:rPr>
+          <w:rFonts w:cstheme="minorHAnsi"/>
+        </w:rPr>
+        <w:t xml:space="preserve"> along with multinomial confidence intervals on the percentages of papers in each group. </w:t>
       </w:r>
     </w:p>
     <w:p>
       <w:pPr>
         <w:spacing w:line="360" w:lineRule="auto"/>
         <w:ind w:firstLine="720"/>
+        <w:rPr>
+          <w:rFonts w:cstheme="minorHAnsi"/>
+          <w:i/>
+        </w:rPr>
+      </w:pPr>
+      <w:r>
+        <w:rPr>
+          <w:rFonts w:cstheme="minorHAnsi"/>
+        </w:rPr>
+        <w:t>Table [</w:t>
+      </w:r>
+      <w:r>
+        <w:rPr>
+          <w:rFonts w:cstheme="minorHAnsi"/>
+        </w:rPr>
+        <w:t>psych sci</w:t>
+      </w:r>
+      <w:r>
+        <w:rPr>
+          <w:rFonts w:cstheme="minorHAnsi"/>
+        </w:rPr>
+        <w:t>]</w:t>
+      </w:r>
+      <w:r>
+        <w:rPr>
+          <w:rFonts w:cstheme="minorHAnsi"/>
+        </w:rPr>
+        <w:t>.</w:t>
+      </w:r>
+      <w:r>
+        <w:rPr>
+          <w:rFonts w:cstheme="minorHAnsi"/>
+        </w:rPr>
+        <w:t xml:space="preserve"> </w:t>
+      </w:r>
+      <w:r>
+        <w:rPr>
+          <w:rFonts w:cstheme="minorHAnsi"/>
+          <w:i/>
+        </w:rPr>
+        <w:t>The number and percentage of papers reporting each type of justification for the effect sizes reported in their power analysis</w:t>
+      </w:r>
+      <w:r>
+        <w:rPr>
+          <w:rFonts w:cstheme="minorHAnsi"/>
+          <w:i/>
+        </w:rPr>
+        <w:t xml:space="preserve"> along with </w:t>
+      </w:r>
+      <w:r>
+        <w:rPr>
+          <w:rFonts w:cstheme="minorHAnsi"/>
+          <w:i/>
+        </w:rPr>
+        <w:t>multinomial</w:t>
+      </w:r>
+      <w:r>
+        <w:rPr>
+          <w:rFonts w:cstheme="minorHAnsi"/>
+          <w:i/>
+        </w:rPr>
+        <w:t xml:space="preserve"> confidence </w:t>
+      </w:r>
+      <w:r>
+        <w:rPr>
+          <w:rFonts w:cstheme="minorHAnsi"/>
+          <w:i/>
+        </w:rPr>
+        <w:t>intervals</w:t>
+      </w:r>
+      <w:r>
+        <w:rPr>
+          <w:rFonts w:cstheme="minorHAnsi"/>
+          <w:i/>
+        </w:rPr>
+        <w:t xml:space="preserve"> on the percentages of papers </w:t>
+      </w:r>
+      <w:r>
+        <w:rPr>
+          <w:rFonts w:cstheme="minorHAnsi"/>
+          <w:i/>
+        </w:rPr>
+        <w:t>in each group.</w:t>
+      </w:r>
+      <w:r>
+        <w:rPr>
+          <w:rFonts w:cstheme="minorHAnsi"/>
+          <w:i/>
+        </w:rPr>
+        <w:t xml:space="preserve"> </w:t>
+      </w:r>
+    </w:p>
+    <w:tbl>
+      <w:tblPr>
+        <w:tblW w:w="5000" w:type="pct"/>
+        <w:tblLook w:val="07E0" w:firstRow="1" w:lastRow="1" w:firstColumn="1" w:lastColumn="1" w:noHBand="1" w:noVBand="1"/>
+      </w:tblPr>
+      <w:tblGrid>
+        <w:gridCol w:w="6761"/>
+        <w:gridCol w:w="440"/>
+        <w:gridCol w:w="908"/>
+        <w:gridCol w:w="440"/>
+        <w:gridCol w:w="477"/>
+      </w:tblGrid>
+      <w:tr>
+        <w:tc>
+          <w:tcPr>
+            <w:tcW w:w="0" w:type="auto"/>
+            <w:tcBorders>
+              <w:top w:val="single" w:sz="4" w:space="0" w:color="auto"/>
+              <w:left w:val="nil"/>
+              <w:right w:val="nil"/>
+            </w:tcBorders>
+            <w:vAlign w:val="bottom"/>
+          </w:tcPr>
+          <w:p>
+            <w:pPr>
+              <w:spacing w:before="36" w:after="36" w:line="240" w:lineRule="auto"/>
+              <w:rPr>
+                <w:rFonts w:eastAsia="Cambria" w:cstheme="minorHAnsi"/>
+                <w:lang w:val="en-US"/>
+              </w:rPr>
+            </w:pPr>
+          </w:p>
+        </w:tc>
+        <w:tc>
+          <w:tcPr>
+            <w:tcW w:w="0" w:type="auto"/>
+            <w:tcBorders>
+              <w:top w:val="single" w:sz="4" w:space="0" w:color="auto"/>
+              <w:left w:val="nil"/>
+              <w:right w:val="nil"/>
+            </w:tcBorders>
+            <w:vAlign w:val="bottom"/>
+          </w:tcPr>
+          <w:p>
+            <w:pPr>
+              <w:spacing w:before="36" w:after="36" w:line="240" w:lineRule="auto"/>
+              <w:jc w:val="right"/>
+              <w:rPr>
+                <w:rFonts w:eastAsia="Cambria" w:cstheme="minorHAnsi"/>
+                <w:lang w:val="en-US"/>
+              </w:rPr>
+            </w:pPr>
+          </w:p>
+        </w:tc>
+        <w:tc>
+          <w:tcPr>
+            <w:tcW w:w="0" w:type="auto"/>
+            <w:tcBorders>
+              <w:top w:val="single" w:sz="4" w:space="0" w:color="auto"/>
+              <w:left w:val="nil"/>
+              <w:right w:val="nil"/>
+            </w:tcBorders>
+            <w:vAlign w:val="bottom"/>
+          </w:tcPr>
+          <w:p>
+            <w:pPr>
+              <w:spacing w:before="36" w:after="36" w:line="240" w:lineRule="auto"/>
+              <w:jc w:val="right"/>
+              <w:rPr>
+                <w:rFonts w:eastAsia="Cambria" w:cstheme="minorHAnsi"/>
+                <w:lang w:val="en-US"/>
+              </w:rPr>
+            </w:pPr>
+          </w:p>
+        </w:tc>
+        <w:tc>
+          <w:tcPr>
+            <w:tcW w:w="0" w:type="auto"/>
+            <w:gridSpan w:val="2"/>
+            <w:tcBorders>
+              <w:top w:val="single" w:sz="4" w:space="0" w:color="auto"/>
+              <w:left w:val="nil"/>
+              <w:bottom w:val="single" w:sz="4" w:space="0" w:color="auto"/>
+              <w:right w:val="nil"/>
+            </w:tcBorders>
+            <w:vAlign w:val="bottom"/>
+          </w:tcPr>
+          <w:p>
+            <w:pPr>
+              <w:spacing w:before="36" w:after="36" w:line="240" w:lineRule="auto"/>
+              <w:jc w:val="right"/>
+              <w:rPr>
+                <w:rFonts w:eastAsia="Cambria" w:cstheme="minorHAnsi"/>
+                <w:lang w:val="en-US"/>
+              </w:rPr>
+            </w:pPr>
+            <w:r>
+              <w:rPr>
+                <w:rFonts w:eastAsia="Cambria" w:cstheme="minorHAnsi"/>
+                <w:lang w:val="en-US"/>
+              </w:rPr>
+              <w:t>95% CI</w:t>
+            </w:r>
+          </w:p>
+        </w:tc>
+      </w:tr>
+      <w:tr>
+        <w:tc>
+          <w:tcPr>
+            <w:tcW w:w="0" w:type="auto"/>
+            <w:tcBorders>
+              <w:left w:val="nil"/>
+              <w:bottom w:val="single" w:sz="4" w:space="0" w:color="auto"/>
+              <w:right w:val="nil"/>
+            </w:tcBorders>
+            <w:vAlign w:val="bottom"/>
+            <w:hideMark/>
+          </w:tcPr>
+          <w:p>
+            <w:pPr>
+              <w:spacing w:before="36" w:after="36" w:line="240" w:lineRule="auto"/>
+              <w:rPr>
+                <w:rFonts w:eastAsia="Cambria" w:cstheme="minorHAnsi"/>
+                <w:lang w:val="en-US"/>
+              </w:rPr>
+            </w:pPr>
+            <w:r>
+              <w:rPr>
+                <w:rFonts w:eastAsia="Cambria" w:cstheme="minorHAnsi"/>
+                <w:lang w:val="en-US"/>
+              </w:rPr>
+              <w:t>Effect size selection method</w:t>
+            </w:r>
+          </w:p>
+        </w:tc>
+        <w:tc>
+          <w:tcPr>
+            <w:tcW w:w="0" w:type="auto"/>
+            <w:tcBorders>
+              <w:left w:val="nil"/>
+              <w:bottom w:val="single" w:sz="4" w:space="0" w:color="auto"/>
+              <w:right w:val="nil"/>
+            </w:tcBorders>
+            <w:vAlign w:val="bottom"/>
+            <w:hideMark/>
+          </w:tcPr>
+          <w:p>
+            <w:pPr>
+              <w:spacing w:before="36" w:after="36" w:line="240" w:lineRule="auto"/>
+              <w:jc w:val="right"/>
+              <w:rPr>
+                <w:rFonts w:eastAsia="Cambria" w:cstheme="minorHAnsi"/>
+                <w:lang w:val="en-US"/>
+              </w:rPr>
+            </w:pPr>
+            <w:r>
+              <w:rPr>
+                <w:rFonts w:eastAsia="Cambria" w:cstheme="minorHAnsi"/>
+                <w:lang w:val="en-US"/>
+              </w:rPr>
+              <w:t>n</w:t>
+            </w:r>
+          </w:p>
+        </w:tc>
+        <w:tc>
+          <w:tcPr>
+            <w:tcW w:w="0" w:type="auto"/>
+            <w:tcBorders>
+              <w:left w:val="nil"/>
+              <w:bottom w:val="single" w:sz="4" w:space="0" w:color="auto"/>
+              <w:right w:val="nil"/>
+            </w:tcBorders>
+            <w:vAlign w:val="bottom"/>
+            <w:hideMark/>
+          </w:tcPr>
+          <w:p>
+            <w:pPr>
+              <w:spacing w:before="36" w:after="36" w:line="240" w:lineRule="auto"/>
+              <w:jc w:val="right"/>
+              <w:rPr>
+                <w:rFonts w:eastAsia="Cambria" w:cstheme="minorHAnsi"/>
+                <w:lang w:val="en-US"/>
+              </w:rPr>
+            </w:pPr>
+            <w:r>
+              <w:rPr>
+                <w:rFonts w:eastAsia="Cambria" w:cstheme="minorHAnsi"/>
+                <w:lang w:val="en-US"/>
+              </w:rPr>
+              <w:t>Percent</w:t>
+            </w:r>
+          </w:p>
+        </w:tc>
+        <w:tc>
+          <w:tcPr>
+            <w:tcW w:w="0" w:type="auto"/>
+            <w:tcBorders>
+              <w:top w:val="single" w:sz="4" w:space="0" w:color="auto"/>
+              <w:left w:val="nil"/>
+              <w:bottom w:val="single" w:sz="4" w:space="0" w:color="auto"/>
+              <w:right w:val="nil"/>
+            </w:tcBorders>
+            <w:vAlign w:val="bottom"/>
+            <w:hideMark/>
+          </w:tcPr>
+          <w:p>
+            <w:pPr>
+              <w:spacing w:before="36" w:after="36" w:line="240" w:lineRule="auto"/>
+              <w:jc w:val="right"/>
+              <w:rPr>
+                <w:rFonts w:eastAsia="Cambria" w:cstheme="minorHAnsi"/>
+                <w:lang w:val="en-US"/>
+              </w:rPr>
+            </w:pPr>
+            <w:r>
+              <w:rPr>
+                <w:rFonts w:eastAsia="Cambria" w:cstheme="minorHAnsi"/>
+                <w:lang w:val="en-US"/>
+              </w:rPr>
+              <w:t>LB</w:t>
+            </w:r>
+          </w:p>
+        </w:tc>
+        <w:tc>
+          <w:tcPr>
+            <w:tcW w:w="0" w:type="auto"/>
+            <w:tcBorders>
+              <w:top w:val="single" w:sz="4" w:space="0" w:color="auto"/>
+              <w:left w:val="nil"/>
+              <w:bottom w:val="single" w:sz="4" w:space="0" w:color="auto"/>
+              <w:right w:val="nil"/>
+            </w:tcBorders>
+            <w:vAlign w:val="bottom"/>
+            <w:hideMark/>
+          </w:tcPr>
+          <w:p>
+            <w:pPr>
+              <w:spacing w:before="36" w:after="36" w:line="240" w:lineRule="auto"/>
+              <w:jc w:val="right"/>
+              <w:rPr>
+                <w:rFonts w:eastAsia="Cambria" w:cstheme="minorHAnsi"/>
+                <w:lang w:val="en-US"/>
+              </w:rPr>
+            </w:pPr>
+            <w:r>
+              <w:rPr>
+                <w:rFonts w:eastAsia="Cambria" w:cstheme="minorHAnsi"/>
+                <w:lang w:val="en-US"/>
+              </w:rPr>
+              <w:t>UB</w:t>
+            </w:r>
+          </w:p>
+        </w:tc>
+      </w:tr>
+      <w:tr>
+        <w:tc>
+          <w:tcPr>
+            <w:tcW w:w="0" w:type="auto"/>
+            <w:tcBorders>
+              <w:top w:val="single" w:sz="4" w:space="0" w:color="auto"/>
+            </w:tcBorders>
+            <w:hideMark/>
+          </w:tcPr>
+          <w:p>
+            <w:pPr>
+              <w:spacing w:before="36" w:after="36" w:line="240" w:lineRule="auto"/>
+              <w:rPr>
+                <w:rFonts w:eastAsia="Cambria" w:cstheme="minorHAnsi"/>
+                <w:lang w:val="en-US"/>
+              </w:rPr>
+            </w:pPr>
+            <w:r>
+              <w:t>No power analysis reported</w:t>
+            </w:r>
+          </w:p>
+        </w:tc>
+        <w:tc>
+          <w:tcPr>
+            <w:tcW w:w="0" w:type="auto"/>
+            <w:tcBorders>
+              <w:top w:val="single" w:sz="4" w:space="0" w:color="auto"/>
+            </w:tcBorders>
+            <w:hideMark/>
+          </w:tcPr>
+          <w:p>
+            <w:pPr>
+              <w:spacing w:before="36" w:after="36" w:line="240" w:lineRule="auto"/>
+              <w:jc w:val="right"/>
+              <w:rPr>
+                <w:rFonts w:eastAsia="Cambria" w:cstheme="minorHAnsi"/>
+                <w:lang w:val="en-US"/>
+              </w:rPr>
+            </w:pPr>
+            <w:r>
+              <w:t>70</w:t>
+            </w:r>
+          </w:p>
+        </w:tc>
+        <w:tc>
+          <w:tcPr>
+            <w:tcW w:w="0" w:type="auto"/>
+            <w:tcBorders>
+              <w:top w:val="single" w:sz="4" w:space="0" w:color="auto"/>
+            </w:tcBorders>
+            <w:hideMark/>
+          </w:tcPr>
+          <w:p>
+            <w:pPr>
+              <w:spacing w:before="36" w:after="36" w:line="240" w:lineRule="auto"/>
+              <w:jc w:val="right"/>
+              <w:rPr>
+                <w:rFonts w:eastAsia="Cambria" w:cstheme="minorHAnsi"/>
+                <w:lang w:val="en-US"/>
+              </w:rPr>
+            </w:pPr>
+            <w:r>
+              <w:t>58</w:t>
+            </w:r>
+          </w:p>
+        </w:tc>
+        <w:tc>
+          <w:tcPr>
+            <w:tcW w:w="0" w:type="auto"/>
+            <w:tcBorders>
+              <w:top w:val="single" w:sz="4" w:space="0" w:color="auto"/>
+            </w:tcBorders>
+            <w:hideMark/>
+          </w:tcPr>
+          <w:p>
+            <w:pPr>
+              <w:spacing w:before="36" w:after="36" w:line="240" w:lineRule="auto"/>
+              <w:jc w:val="right"/>
+              <w:rPr>
+                <w:rFonts w:eastAsia="Cambria" w:cstheme="minorHAnsi"/>
+                <w:lang w:val="en-US"/>
+              </w:rPr>
+            </w:pPr>
+            <w:r>
+              <w:t>50</w:t>
+            </w:r>
+          </w:p>
+        </w:tc>
+        <w:tc>
+          <w:tcPr>
+            <w:tcW w:w="0" w:type="auto"/>
+            <w:tcBorders>
+              <w:top w:val="single" w:sz="4" w:space="0" w:color="auto"/>
+            </w:tcBorders>
+            <w:hideMark/>
+          </w:tcPr>
+          <w:p>
+            <w:pPr>
+              <w:spacing w:before="36" w:after="36" w:line="240" w:lineRule="auto"/>
+              <w:jc w:val="right"/>
+              <w:rPr>
+                <w:rFonts w:eastAsia="Cambria" w:cstheme="minorHAnsi"/>
+                <w:lang w:val="en-US"/>
+              </w:rPr>
+            </w:pPr>
+            <w:r>
+              <w:t>67</w:t>
+            </w:r>
+          </w:p>
+        </w:tc>
+      </w:tr>
+      <w:tr>
+        <w:tc>
+          <w:tcPr>
+            <w:tcW w:w="0" w:type="auto"/>
+            <w:hideMark/>
+          </w:tcPr>
+          <w:p>
+            <w:pPr>
+              <w:spacing w:before="36" w:after="36" w:line="240" w:lineRule="auto"/>
+              <w:rPr>
+                <w:rFonts w:eastAsia="Cambria" w:cstheme="minorHAnsi"/>
+                <w:lang w:val="en-US"/>
+              </w:rPr>
+            </w:pPr>
+            <w:r>
+              <w:t>Single previous study</w:t>
+            </w:r>
+          </w:p>
+        </w:tc>
+        <w:tc>
+          <w:tcPr>
+            <w:tcW w:w="0" w:type="auto"/>
+            <w:hideMark/>
+          </w:tcPr>
+          <w:p>
+            <w:pPr>
+              <w:spacing w:before="36" w:after="36" w:line="240" w:lineRule="auto"/>
+              <w:jc w:val="right"/>
+              <w:rPr>
+                <w:rFonts w:eastAsia="Cambria" w:cstheme="minorHAnsi"/>
+                <w:lang w:val="en-US"/>
+              </w:rPr>
+            </w:pPr>
+            <w:r>
+              <w:t>12</w:t>
+            </w:r>
+          </w:p>
+        </w:tc>
+        <w:tc>
+          <w:tcPr>
+            <w:tcW w:w="0" w:type="auto"/>
+            <w:hideMark/>
+          </w:tcPr>
+          <w:p>
+            <w:pPr>
+              <w:spacing w:before="36" w:after="36" w:line="240" w:lineRule="auto"/>
+              <w:jc w:val="right"/>
+              <w:rPr>
+                <w:rFonts w:eastAsia="Cambria" w:cstheme="minorHAnsi"/>
+                <w:lang w:val="en-US"/>
+              </w:rPr>
+            </w:pPr>
+            <w:r>
+              <w:t>10</w:t>
+            </w:r>
+          </w:p>
+        </w:tc>
+        <w:tc>
+          <w:tcPr>
+            <w:tcW w:w="0" w:type="auto"/>
+            <w:hideMark/>
+          </w:tcPr>
+          <w:p>
+            <w:pPr>
+              <w:spacing w:before="36" w:after="36" w:line="240" w:lineRule="auto"/>
+              <w:jc w:val="right"/>
+              <w:rPr>
+                <w:rFonts w:eastAsia="Cambria" w:cstheme="minorHAnsi"/>
+                <w:lang w:val="en-US"/>
+              </w:rPr>
+            </w:pPr>
+            <w:r>
+              <w:t>2</w:t>
+            </w:r>
+          </w:p>
+        </w:tc>
+        <w:tc>
+          <w:tcPr>
+            <w:tcW w:w="0" w:type="auto"/>
+            <w:hideMark/>
+          </w:tcPr>
+          <w:p>
+            <w:pPr>
+              <w:spacing w:before="36" w:after="36" w:line="240" w:lineRule="auto"/>
+              <w:jc w:val="right"/>
+              <w:rPr>
+                <w:rFonts w:eastAsia="Cambria" w:cstheme="minorHAnsi"/>
+                <w:lang w:val="en-US"/>
+              </w:rPr>
+            </w:pPr>
+            <w:r>
+              <w:t>19</w:t>
+            </w:r>
+          </w:p>
+        </w:tc>
+      </w:tr>
+      <w:tr>
+        <w:tc>
+          <w:tcPr>
+            <w:tcW w:w="0" w:type="auto"/>
+            <w:hideMark/>
+          </w:tcPr>
+          <w:p>
+            <w:pPr>
+              <w:spacing w:before="36" w:after="36" w:line="240" w:lineRule="auto"/>
+              <w:rPr>
+                <w:rFonts w:eastAsia="Cambria" w:cstheme="minorHAnsi"/>
+                <w:lang w:val="en-US"/>
+              </w:rPr>
+            </w:pPr>
+            <w:r>
+              <w:t>Informal assertion of effect size</w:t>
+            </w:r>
+          </w:p>
+        </w:tc>
+        <w:tc>
+          <w:tcPr>
+            <w:tcW w:w="0" w:type="auto"/>
+            <w:hideMark/>
+          </w:tcPr>
+          <w:p>
+            <w:pPr>
+              <w:spacing w:before="36" w:after="36" w:line="240" w:lineRule="auto"/>
+              <w:jc w:val="right"/>
+              <w:rPr>
+                <w:rFonts w:eastAsia="Cambria" w:cstheme="minorHAnsi"/>
+                <w:lang w:val="en-US"/>
+              </w:rPr>
+            </w:pPr>
+            <w:r>
+              <w:t>7</w:t>
+            </w:r>
+          </w:p>
+        </w:tc>
+        <w:tc>
+          <w:tcPr>
+            <w:tcW w:w="0" w:type="auto"/>
+            <w:hideMark/>
+          </w:tcPr>
+          <w:p>
+            <w:pPr>
+              <w:spacing w:before="36" w:after="36" w:line="240" w:lineRule="auto"/>
+              <w:jc w:val="right"/>
+              <w:rPr>
+                <w:rFonts w:eastAsia="Cambria" w:cstheme="minorHAnsi"/>
+                <w:lang w:val="en-US"/>
+              </w:rPr>
+            </w:pPr>
+            <w:r>
+              <w:t>6</w:t>
+            </w:r>
+          </w:p>
+        </w:tc>
+        <w:tc>
+          <w:tcPr>
+            <w:tcW w:w="0" w:type="auto"/>
+            <w:hideMark/>
+          </w:tcPr>
+          <w:p>
+            <w:pPr>
+              <w:spacing w:before="36" w:after="36" w:line="240" w:lineRule="auto"/>
+              <w:jc w:val="right"/>
+              <w:rPr>
+                <w:rFonts w:eastAsia="Cambria" w:cstheme="minorHAnsi"/>
+                <w:lang w:val="en-US"/>
+              </w:rPr>
+            </w:pPr>
+            <w:r>
+              <w:t>0</w:t>
+            </w:r>
+          </w:p>
+        </w:tc>
+        <w:tc>
+          <w:tcPr>
+            <w:tcW w:w="0" w:type="auto"/>
+            <w:hideMark/>
+          </w:tcPr>
+          <w:p>
+            <w:pPr>
+              <w:spacing w:before="36" w:after="36" w:line="240" w:lineRule="auto"/>
+              <w:jc w:val="right"/>
+              <w:rPr>
+                <w:rFonts w:eastAsia="Cambria" w:cstheme="minorHAnsi"/>
+                <w:lang w:val="en-US"/>
+              </w:rPr>
+            </w:pPr>
+            <w:r>
+              <w:t>15</w:t>
+            </w:r>
+          </w:p>
+        </w:tc>
+      </w:tr>
+      <w:tr>
+        <w:tc>
+          <w:tcPr>
+            <w:tcW w:w="0" w:type="auto"/>
+            <w:hideMark/>
+          </w:tcPr>
+          <w:p>
+            <w:pPr>
+              <w:spacing w:before="36" w:after="36" w:line="240" w:lineRule="auto"/>
+              <w:rPr>
+                <w:rFonts w:eastAsia="Cambria" w:cstheme="minorHAnsi"/>
+                <w:lang w:val="en-US"/>
+              </w:rPr>
+            </w:pPr>
+            <w:r>
+              <w:t>Medium effect benchmark from Cohen</w:t>
+            </w:r>
+          </w:p>
+        </w:tc>
+        <w:tc>
+          <w:tcPr>
+            <w:tcW w:w="0" w:type="auto"/>
+            <w:hideMark/>
+          </w:tcPr>
+          <w:p>
+            <w:pPr>
+              <w:spacing w:before="36" w:after="36" w:line="240" w:lineRule="auto"/>
+              <w:jc w:val="right"/>
+              <w:rPr>
+                <w:rFonts w:eastAsia="Cambria" w:cstheme="minorHAnsi"/>
+                <w:lang w:val="en-US"/>
+              </w:rPr>
+            </w:pPr>
+            <w:r>
+              <w:t>6</w:t>
+            </w:r>
+          </w:p>
+        </w:tc>
+        <w:tc>
+          <w:tcPr>
+            <w:tcW w:w="0" w:type="auto"/>
+            <w:hideMark/>
+          </w:tcPr>
+          <w:p>
+            <w:pPr>
+              <w:spacing w:before="36" w:after="36" w:line="240" w:lineRule="auto"/>
+              <w:jc w:val="right"/>
+              <w:rPr>
+                <w:rFonts w:eastAsia="Cambria" w:cstheme="minorHAnsi"/>
+                <w:lang w:val="en-US"/>
+              </w:rPr>
+            </w:pPr>
+            <w:r>
+              <w:t>5</w:t>
+            </w:r>
+          </w:p>
+        </w:tc>
+        <w:tc>
+          <w:tcPr>
+            <w:tcW w:w="0" w:type="auto"/>
+            <w:hideMark/>
+          </w:tcPr>
+          <w:p>
+            <w:pPr>
+              <w:spacing w:before="36" w:after="36" w:line="240" w:lineRule="auto"/>
+              <w:jc w:val="right"/>
+              <w:rPr>
+                <w:rFonts w:eastAsia="Cambria" w:cstheme="minorHAnsi"/>
+                <w:lang w:val="en-US"/>
+              </w:rPr>
+            </w:pPr>
+            <w:r>
+              <w:t>0</w:t>
+            </w:r>
+          </w:p>
+        </w:tc>
+        <w:tc>
+          <w:tcPr>
+            <w:tcW w:w="0" w:type="auto"/>
+            <w:hideMark/>
+          </w:tcPr>
+          <w:p>
+            <w:pPr>
+              <w:spacing w:before="36" w:after="36" w:line="240" w:lineRule="auto"/>
+              <w:jc w:val="right"/>
+              <w:rPr>
+                <w:rFonts w:eastAsia="Cambria" w:cstheme="minorHAnsi"/>
+                <w:lang w:val="en-US"/>
+              </w:rPr>
+            </w:pPr>
+            <w:r>
+              <w:t>14</w:t>
+            </w:r>
+          </w:p>
+        </w:tc>
+      </w:tr>
+      <w:tr>
+        <w:tc>
+          <w:tcPr>
+            <w:tcW w:w="0" w:type="auto"/>
+            <w:hideMark/>
+          </w:tcPr>
+          <w:p>
+            <w:pPr>
+              <w:spacing w:before="36" w:after="36" w:line="240" w:lineRule="auto"/>
+              <w:rPr>
+                <w:rFonts w:eastAsia="Cambria" w:cstheme="minorHAnsi"/>
+                <w:lang w:val="en-US"/>
+              </w:rPr>
+            </w:pPr>
+            <w:r>
+              <w:t>Sensitivity analysis</w:t>
+            </w:r>
+          </w:p>
+        </w:tc>
+        <w:tc>
+          <w:tcPr>
+            <w:tcW w:w="0" w:type="auto"/>
+            <w:hideMark/>
+          </w:tcPr>
+          <w:p>
+            <w:pPr>
+              <w:spacing w:before="36" w:after="36" w:line="240" w:lineRule="auto"/>
+              <w:jc w:val="right"/>
+              <w:rPr>
+                <w:rFonts w:eastAsia="Cambria" w:cstheme="minorHAnsi"/>
+                <w:lang w:val="en-US"/>
+              </w:rPr>
+            </w:pPr>
+            <w:r>
+              <w:t>6</w:t>
+            </w:r>
+          </w:p>
+        </w:tc>
+        <w:tc>
+          <w:tcPr>
+            <w:tcW w:w="0" w:type="auto"/>
+            <w:hideMark/>
+          </w:tcPr>
+          <w:p>
+            <w:pPr>
+              <w:spacing w:before="36" w:after="36" w:line="240" w:lineRule="auto"/>
+              <w:jc w:val="right"/>
+              <w:rPr>
+                <w:rFonts w:eastAsia="Cambria" w:cstheme="minorHAnsi"/>
+                <w:lang w:val="en-US"/>
+              </w:rPr>
+            </w:pPr>
+            <w:r>
+              <w:t>5</w:t>
+            </w:r>
+          </w:p>
+        </w:tc>
+        <w:tc>
+          <w:tcPr>
+            <w:tcW w:w="0" w:type="auto"/>
+            <w:hideMark/>
+          </w:tcPr>
+          <w:p>
+            <w:pPr>
+              <w:spacing w:before="36" w:after="36" w:line="240" w:lineRule="auto"/>
+              <w:jc w:val="right"/>
+              <w:rPr>
+                <w:rFonts w:eastAsia="Cambria" w:cstheme="minorHAnsi"/>
+                <w:lang w:val="en-US"/>
+              </w:rPr>
+            </w:pPr>
+            <w:r>
+              <w:t>0</w:t>
+            </w:r>
+          </w:p>
+        </w:tc>
+        <w:tc>
+          <w:tcPr>
+            <w:tcW w:w="0" w:type="auto"/>
+            <w:hideMark/>
+          </w:tcPr>
+          <w:p>
+            <w:pPr>
+              <w:spacing w:before="36" w:after="36" w:line="240" w:lineRule="auto"/>
+              <w:jc w:val="right"/>
+              <w:rPr>
+                <w:rFonts w:eastAsia="Cambria" w:cstheme="minorHAnsi"/>
+                <w:lang w:val="en-US"/>
+              </w:rPr>
+            </w:pPr>
+            <w:r>
+              <w:t>14</w:t>
+            </w:r>
+          </w:p>
+        </w:tc>
+      </w:tr>
+      <w:tr>
+        <w:tc>
+          <w:tcPr>
+            <w:tcW w:w="0" w:type="auto"/>
+            <w:hideMark/>
+          </w:tcPr>
+          <w:p>
+            <w:pPr>
+              <w:spacing w:before="36" w:after="36" w:line="240" w:lineRule="auto"/>
+              <w:rPr>
+                <w:rFonts w:eastAsia="Cambria" w:cstheme="minorHAnsi"/>
+                <w:lang w:val="en-US"/>
+              </w:rPr>
+            </w:pPr>
+            <w:r>
+              <w:t>No effect size stated</w:t>
+            </w:r>
+          </w:p>
+        </w:tc>
+        <w:tc>
+          <w:tcPr>
+            <w:tcW w:w="0" w:type="auto"/>
+            <w:hideMark/>
+          </w:tcPr>
+          <w:p>
+            <w:pPr>
+              <w:spacing w:before="36" w:after="36" w:line="240" w:lineRule="auto"/>
+              <w:jc w:val="right"/>
+              <w:rPr>
+                <w:rFonts w:eastAsia="Cambria" w:cstheme="minorHAnsi"/>
+                <w:lang w:val="en-US"/>
+              </w:rPr>
+            </w:pPr>
+            <w:r>
+              <w:t>4</w:t>
+            </w:r>
+          </w:p>
+        </w:tc>
+        <w:tc>
+          <w:tcPr>
+            <w:tcW w:w="0" w:type="auto"/>
+            <w:hideMark/>
+          </w:tcPr>
+          <w:p>
+            <w:pPr>
+              <w:spacing w:before="36" w:after="36" w:line="240" w:lineRule="auto"/>
+              <w:jc w:val="right"/>
+              <w:rPr>
+                <w:rFonts w:eastAsia="Cambria" w:cstheme="minorHAnsi"/>
+                <w:lang w:val="en-US"/>
+              </w:rPr>
+            </w:pPr>
+            <w:r>
+              <w:t>3</w:t>
+            </w:r>
+          </w:p>
+        </w:tc>
+        <w:tc>
+          <w:tcPr>
+            <w:tcW w:w="0" w:type="auto"/>
+            <w:hideMark/>
+          </w:tcPr>
+          <w:p>
+            <w:pPr>
+              <w:spacing w:before="36" w:after="36" w:line="240" w:lineRule="auto"/>
+              <w:jc w:val="right"/>
+              <w:rPr>
+                <w:rFonts w:eastAsia="Cambria" w:cstheme="minorHAnsi"/>
+                <w:lang w:val="en-US"/>
+              </w:rPr>
+            </w:pPr>
+            <w:r>
+              <w:t>0</w:t>
+            </w:r>
+          </w:p>
+        </w:tc>
+        <w:tc>
+          <w:tcPr>
+            <w:tcW w:w="0" w:type="auto"/>
+            <w:hideMark/>
+          </w:tcPr>
+          <w:p>
+            <w:pPr>
+              <w:spacing w:before="36" w:after="36" w:line="240" w:lineRule="auto"/>
+              <w:jc w:val="right"/>
+              <w:rPr>
+                <w:rFonts w:eastAsia="Cambria" w:cstheme="minorHAnsi"/>
+                <w:lang w:val="en-US"/>
+              </w:rPr>
+            </w:pPr>
+            <w:r>
+              <w:t>12</w:t>
+            </w:r>
+          </w:p>
+        </w:tc>
+      </w:tr>
+      <w:tr>
+        <w:tc>
+          <w:tcPr>
+            <w:tcW w:w="0" w:type="auto"/>
+            <w:hideMark/>
+          </w:tcPr>
+          <w:p>
+            <w:pPr>
+              <w:spacing w:before="36" w:after="36" w:line="240" w:lineRule="auto"/>
+              <w:rPr>
+                <w:rFonts w:eastAsia="Cambria" w:cstheme="minorHAnsi"/>
+                <w:lang w:val="en-US"/>
+              </w:rPr>
+            </w:pPr>
+            <w:r>
+              <w:t>Average effect size in a set of studies (not a formal meta-analysis)</w:t>
+            </w:r>
+          </w:p>
+        </w:tc>
+        <w:tc>
+          <w:tcPr>
+            <w:tcW w:w="0" w:type="auto"/>
+            <w:hideMark/>
+          </w:tcPr>
+          <w:p>
+            <w:pPr>
+              <w:spacing w:before="36" w:after="36" w:line="240" w:lineRule="auto"/>
+              <w:jc w:val="right"/>
+              <w:rPr>
+                <w:rFonts w:eastAsia="Cambria" w:cstheme="minorHAnsi"/>
+                <w:lang w:val="en-US"/>
+              </w:rPr>
+            </w:pPr>
+            <w:r>
+              <w:t>3</w:t>
+            </w:r>
+          </w:p>
+        </w:tc>
+        <w:tc>
+          <w:tcPr>
+            <w:tcW w:w="0" w:type="auto"/>
+            <w:hideMark/>
+          </w:tcPr>
+          <w:p>
+            <w:pPr>
+              <w:spacing w:before="36" w:after="36" w:line="240" w:lineRule="auto"/>
+              <w:jc w:val="right"/>
+              <w:rPr>
+                <w:rFonts w:eastAsia="Cambria" w:cstheme="minorHAnsi"/>
+                <w:lang w:val="en-US"/>
+              </w:rPr>
+            </w:pPr>
+            <w:r>
+              <w:t>2</w:t>
+            </w:r>
+          </w:p>
+        </w:tc>
+        <w:tc>
+          <w:tcPr>
+            <w:tcW w:w="0" w:type="auto"/>
+            <w:hideMark/>
+          </w:tcPr>
+          <w:p>
+            <w:pPr>
+              <w:spacing w:before="36" w:after="36" w:line="240" w:lineRule="auto"/>
+              <w:jc w:val="right"/>
+              <w:rPr>
+                <w:rFonts w:eastAsia="Cambria" w:cstheme="minorHAnsi"/>
+                <w:lang w:val="en-US"/>
+              </w:rPr>
+            </w:pPr>
+            <w:r>
+              <w:t>0</w:t>
+            </w:r>
+          </w:p>
+        </w:tc>
+        <w:tc>
+          <w:tcPr>
+            <w:tcW w:w="0" w:type="auto"/>
+            <w:hideMark/>
+          </w:tcPr>
+          <w:p>
+            <w:pPr>
+              <w:spacing w:before="36" w:after="36" w:line="240" w:lineRule="auto"/>
+              <w:jc w:val="right"/>
+              <w:rPr>
+                <w:rFonts w:eastAsia="Cambria" w:cstheme="minorHAnsi"/>
+                <w:lang w:val="en-US"/>
+              </w:rPr>
+            </w:pPr>
+            <w:r>
+              <w:t>11</w:t>
+            </w:r>
+          </w:p>
+        </w:tc>
+      </w:tr>
+      <w:tr>
+        <w:tc>
+          <w:tcPr>
+            <w:tcW w:w="0" w:type="auto"/>
+            <w:hideMark/>
+          </w:tcPr>
+          <w:p>
+            <w:pPr>
+              <w:spacing w:before="36" w:after="36" w:line="240" w:lineRule="auto"/>
+              <w:rPr>
+                <w:rFonts w:eastAsia="Cambria" w:cstheme="minorHAnsi"/>
+                <w:lang w:val="en-US"/>
+              </w:rPr>
+            </w:pPr>
+            <w:r>
+              <w:t>Effect size from a p</w:t>
+            </w:r>
+            <w:r>
+              <w:t>ilot study</w:t>
+            </w:r>
+          </w:p>
+        </w:tc>
+        <w:tc>
+          <w:tcPr>
+            <w:tcW w:w="0" w:type="auto"/>
+            <w:hideMark/>
+          </w:tcPr>
+          <w:p>
+            <w:pPr>
+              <w:spacing w:before="36" w:after="36" w:line="240" w:lineRule="auto"/>
+              <w:jc w:val="right"/>
+              <w:rPr>
+                <w:rFonts w:eastAsia="Cambria" w:cstheme="minorHAnsi"/>
+                <w:lang w:val="en-US"/>
+              </w:rPr>
+            </w:pPr>
+            <w:r>
+              <w:t>3</w:t>
+            </w:r>
+          </w:p>
+        </w:tc>
+        <w:tc>
+          <w:tcPr>
+            <w:tcW w:w="0" w:type="auto"/>
+            <w:hideMark/>
+          </w:tcPr>
+          <w:p>
+            <w:pPr>
+              <w:spacing w:before="36" w:after="36" w:line="240" w:lineRule="auto"/>
+              <w:jc w:val="right"/>
+              <w:rPr>
+                <w:rFonts w:eastAsia="Cambria" w:cstheme="minorHAnsi"/>
+                <w:lang w:val="en-US"/>
+              </w:rPr>
+            </w:pPr>
+            <w:r>
+              <w:t>2</w:t>
+            </w:r>
+          </w:p>
+        </w:tc>
+        <w:tc>
+          <w:tcPr>
+            <w:tcW w:w="0" w:type="auto"/>
+            <w:hideMark/>
+          </w:tcPr>
+          <w:p>
+            <w:pPr>
+              <w:spacing w:before="36" w:after="36" w:line="240" w:lineRule="auto"/>
+              <w:jc w:val="right"/>
+              <w:rPr>
+                <w:rFonts w:eastAsia="Cambria" w:cstheme="minorHAnsi"/>
+                <w:lang w:val="en-US"/>
+              </w:rPr>
+            </w:pPr>
+            <w:r>
+              <w:t>0</w:t>
+            </w:r>
+          </w:p>
+        </w:tc>
+        <w:tc>
+          <w:tcPr>
+            <w:tcW w:w="0" w:type="auto"/>
+            <w:hideMark/>
+          </w:tcPr>
+          <w:p>
+            <w:pPr>
+              <w:spacing w:before="36" w:after="36" w:line="240" w:lineRule="auto"/>
+              <w:jc w:val="right"/>
+              <w:rPr>
+                <w:rFonts w:eastAsia="Cambria" w:cstheme="minorHAnsi"/>
+                <w:lang w:val="en-US"/>
+              </w:rPr>
+            </w:pPr>
+            <w:r>
+              <w:t>11</w:t>
+            </w:r>
+          </w:p>
+        </w:tc>
+      </w:tr>
+      <w:tr>
+        <w:tc>
+          <w:tcPr>
+            <w:tcW w:w="0" w:type="auto"/>
+            <w:hideMark/>
+          </w:tcPr>
+          <w:p>
+            <w:pPr>
+              <w:spacing w:before="36" w:after="36" w:line="240" w:lineRule="auto"/>
+              <w:rPr>
+                <w:rFonts w:eastAsia="Cambria" w:cstheme="minorHAnsi"/>
+                <w:lang w:val="en-US"/>
+              </w:rPr>
+            </w:pPr>
+            <w:r>
+              <w:t>Small effect benchmark from Cohen</w:t>
+            </w:r>
+          </w:p>
+        </w:tc>
+        <w:tc>
+          <w:tcPr>
+            <w:tcW w:w="0" w:type="auto"/>
+            <w:hideMark/>
+          </w:tcPr>
+          <w:p>
+            <w:pPr>
+              <w:spacing w:before="36" w:after="36" w:line="240" w:lineRule="auto"/>
+              <w:jc w:val="right"/>
+              <w:rPr>
+                <w:rFonts w:eastAsia="Cambria" w:cstheme="minorHAnsi"/>
+                <w:lang w:val="en-US"/>
+              </w:rPr>
+            </w:pPr>
+            <w:r>
+              <w:t>3</w:t>
+            </w:r>
+          </w:p>
+        </w:tc>
+        <w:tc>
+          <w:tcPr>
+            <w:tcW w:w="0" w:type="auto"/>
+            <w:hideMark/>
+          </w:tcPr>
+          <w:p>
+            <w:pPr>
+              <w:spacing w:before="36" w:after="36" w:line="240" w:lineRule="auto"/>
+              <w:jc w:val="right"/>
+              <w:rPr>
+                <w:rFonts w:eastAsia="Cambria" w:cstheme="minorHAnsi"/>
+                <w:lang w:val="en-US"/>
+              </w:rPr>
+            </w:pPr>
+            <w:r>
+              <w:t>2</w:t>
+            </w:r>
+          </w:p>
+        </w:tc>
+        <w:tc>
+          <w:tcPr>
+            <w:tcW w:w="0" w:type="auto"/>
+            <w:hideMark/>
+          </w:tcPr>
+          <w:p>
+            <w:pPr>
+              <w:spacing w:before="36" w:after="36" w:line="240" w:lineRule="auto"/>
+              <w:jc w:val="right"/>
+              <w:rPr>
+                <w:rFonts w:eastAsia="Cambria" w:cstheme="minorHAnsi"/>
+                <w:lang w:val="en-US"/>
+              </w:rPr>
+            </w:pPr>
+            <w:r>
+              <w:t>0</w:t>
+            </w:r>
+          </w:p>
+        </w:tc>
+        <w:tc>
+          <w:tcPr>
+            <w:tcW w:w="0" w:type="auto"/>
+            <w:hideMark/>
+          </w:tcPr>
+          <w:p>
+            <w:pPr>
+              <w:spacing w:before="36" w:after="36" w:line="240" w:lineRule="auto"/>
+              <w:jc w:val="right"/>
+              <w:rPr>
+                <w:rFonts w:eastAsia="Cambria" w:cstheme="minorHAnsi"/>
+                <w:lang w:val="en-US"/>
+              </w:rPr>
+            </w:pPr>
+            <w:r>
+              <w:t>11</w:t>
+            </w:r>
+          </w:p>
+        </w:tc>
+      </w:tr>
+      <w:tr>
+        <w:tc>
+          <w:tcPr>
+            <w:tcW w:w="0" w:type="auto"/>
+            <w:hideMark/>
+          </w:tcPr>
+          <w:p>
+            <w:pPr>
+              <w:spacing w:before="36" w:after="36" w:line="240" w:lineRule="auto"/>
+              <w:rPr>
+                <w:rFonts w:eastAsia="Cambria" w:cstheme="minorHAnsi"/>
+                <w:lang w:val="en-US"/>
+              </w:rPr>
+            </w:pPr>
+            <w:r>
+              <w:lastRenderedPageBreak/>
+              <w:t>Average effect size in a set of studies (not a formal meta-analysis), reduced for publication bias</w:t>
+            </w:r>
+          </w:p>
+        </w:tc>
+        <w:tc>
+          <w:tcPr>
+            <w:tcW w:w="0" w:type="auto"/>
+            <w:hideMark/>
+          </w:tcPr>
+          <w:p>
+            <w:pPr>
+              <w:spacing w:before="36" w:after="36" w:line="240" w:lineRule="auto"/>
+              <w:jc w:val="right"/>
+              <w:rPr>
+                <w:rFonts w:eastAsia="Cambria" w:cstheme="minorHAnsi"/>
+                <w:lang w:val="en-US"/>
+              </w:rPr>
+            </w:pPr>
+            <w:r>
+              <w:t>2</w:t>
+            </w:r>
+          </w:p>
+        </w:tc>
+        <w:tc>
+          <w:tcPr>
+            <w:tcW w:w="0" w:type="auto"/>
+            <w:hideMark/>
+          </w:tcPr>
+          <w:p>
+            <w:pPr>
+              <w:spacing w:before="36" w:after="36" w:line="240" w:lineRule="auto"/>
+              <w:jc w:val="right"/>
+              <w:rPr>
+                <w:rFonts w:eastAsia="Cambria" w:cstheme="minorHAnsi"/>
+                <w:lang w:val="en-US"/>
+              </w:rPr>
+            </w:pPr>
+            <w:r>
+              <w:t>2</w:t>
+            </w:r>
+          </w:p>
+        </w:tc>
+        <w:tc>
+          <w:tcPr>
+            <w:tcW w:w="0" w:type="auto"/>
+            <w:hideMark/>
+          </w:tcPr>
+          <w:p>
+            <w:pPr>
+              <w:spacing w:before="36" w:after="36" w:line="240" w:lineRule="auto"/>
+              <w:jc w:val="right"/>
+              <w:rPr>
+                <w:rFonts w:eastAsia="Cambria" w:cstheme="minorHAnsi"/>
+                <w:lang w:val="en-US"/>
+              </w:rPr>
+            </w:pPr>
+            <w:r>
+              <w:t>0</w:t>
+            </w:r>
+          </w:p>
+        </w:tc>
+        <w:tc>
+          <w:tcPr>
+            <w:tcW w:w="0" w:type="auto"/>
+            <w:hideMark/>
+          </w:tcPr>
+          <w:p>
+            <w:pPr>
+              <w:spacing w:before="36" w:after="36" w:line="240" w:lineRule="auto"/>
+              <w:jc w:val="right"/>
+              <w:rPr>
+                <w:rFonts w:eastAsia="Cambria" w:cstheme="minorHAnsi"/>
+                <w:lang w:val="en-US"/>
+              </w:rPr>
+            </w:pPr>
+            <w:r>
+              <w:t>11</w:t>
+            </w:r>
+          </w:p>
+        </w:tc>
+      </w:tr>
+      <w:tr>
+        <w:tc>
+          <w:tcPr>
+            <w:tcW w:w="0" w:type="auto"/>
+            <w:hideMark/>
+          </w:tcPr>
+          <w:p>
+            <w:pPr>
+              <w:spacing w:before="36" w:after="36" w:line="240" w:lineRule="auto"/>
+              <w:rPr>
+                <w:rFonts w:eastAsia="Cambria" w:cstheme="minorHAnsi"/>
+                <w:lang w:val="en-US"/>
+              </w:rPr>
+            </w:pPr>
+            <w:r>
+              <w:t>Effect size from meta-analysis</w:t>
+            </w:r>
+          </w:p>
+        </w:tc>
+        <w:tc>
+          <w:tcPr>
+            <w:tcW w:w="0" w:type="auto"/>
+            <w:hideMark/>
+          </w:tcPr>
+          <w:p>
+            <w:pPr>
+              <w:spacing w:before="36" w:after="36" w:line="240" w:lineRule="auto"/>
+              <w:jc w:val="right"/>
+              <w:rPr>
+                <w:rFonts w:eastAsia="Cambria" w:cstheme="minorHAnsi"/>
+                <w:lang w:val="en-US"/>
+              </w:rPr>
+            </w:pPr>
+            <w:r>
+              <w:t>2</w:t>
+            </w:r>
+          </w:p>
+        </w:tc>
+        <w:tc>
+          <w:tcPr>
+            <w:tcW w:w="0" w:type="auto"/>
+            <w:hideMark/>
+          </w:tcPr>
+          <w:p>
+            <w:pPr>
+              <w:spacing w:before="36" w:after="36" w:line="240" w:lineRule="auto"/>
+              <w:jc w:val="right"/>
+              <w:rPr>
+                <w:rFonts w:eastAsia="Cambria" w:cstheme="minorHAnsi"/>
+                <w:lang w:val="en-US"/>
+              </w:rPr>
+            </w:pPr>
+            <w:r>
+              <w:t>2</w:t>
+            </w:r>
+          </w:p>
+        </w:tc>
+        <w:tc>
+          <w:tcPr>
+            <w:tcW w:w="0" w:type="auto"/>
+            <w:hideMark/>
+          </w:tcPr>
+          <w:p>
+            <w:pPr>
+              <w:spacing w:before="36" w:after="36" w:line="240" w:lineRule="auto"/>
+              <w:jc w:val="right"/>
+              <w:rPr>
+                <w:rFonts w:eastAsia="Cambria" w:cstheme="minorHAnsi"/>
+                <w:lang w:val="en-US"/>
+              </w:rPr>
+            </w:pPr>
+            <w:r>
+              <w:t>0</w:t>
+            </w:r>
+          </w:p>
+        </w:tc>
+        <w:tc>
+          <w:tcPr>
+            <w:tcW w:w="0" w:type="auto"/>
+            <w:hideMark/>
+          </w:tcPr>
+          <w:p>
+            <w:pPr>
+              <w:spacing w:before="36" w:after="36" w:line="240" w:lineRule="auto"/>
+              <w:jc w:val="right"/>
+              <w:rPr>
+                <w:rFonts w:eastAsia="Cambria" w:cstheme="minorHAnsi"/>
+                <w:lang w:val="en-US"/>
+              </w:rPr>
+            </w:pPr>
+            <w:r>
+              <w:t>11</w:t>
+            </w:r>
+          </w:p>
+        </w:tc>
+      </w:tr>
+      <w:tr>
+        <w:tc>
+          <w:tcPr>
+            <w:tcW w:w="0" w:type="auto"/>
+            <w:hideMark/>
+          </w:tcPr>
+          <w:p>
+            <w:pPr>
+              <w:spacing w:before="36" w:after="36" w:line="240" w:lineRule="auto"/>
+              <w:rPr>
+                <w:rFonts w:eastAsia="Cambria" w:cstheme="minorHAnsi"/>
+                <w:lang w:val="en-US"/>
+              </w:rPr>
+            </w:pPr>
+            <w:r>
+              <w:t>Lowest effect size reported in a previous paper on this topic</w:t>
+            </w:r>
+          </w:p>
+        </w:tc>
+        <w:tc>
+          <w:tcPr>
+            <w:tcW w:w="0" w:type="auto"/>
+            <w:hideMark/>
+          </w:tcPr>
+          <w:p>
+            <w:pPr>
+              <w:spacing w:before="36" w:after="36" w:line="240" w:lineRule="auto"/>
+              <w:jc w:val="right"/>
+              <w:rPr>
+                <w:rFonts w:eastAsia="Cambria" w:cstheme="minorHAnsi"/>
+                <w:lang w:val="en-US"/>
+              </w:rPr>
+            </w:pPr>
+            <w:r>
+              <w:t>1</w:t>
+            </w:r>
+          </w:p>
+        </w:tc>
+        <w:tc>
+          <w:tcPr>
+            <w:tcW w:w="0" w:type="auto"/>
+            <w:hideMark/>
+          </w:tcPr>
+          <w:p>
+            <w:pPr>
+              <w:spacing w:before="36" w:after="36" w:line="240" w:lineRule="auto"/>
+              <w:jc w:val="right"/>
+              <w:rPr>
+                <w:rFonts w:eastAsia="Cambria" w:cstheme="minorHAnsi"/>
+                <w:lang w:val="en-US"/>
+              </w:rPr>
+            </w:pPr>
+            <w:r>
+              <w:t>1</w:t>
+            </w:r>
+          </w:p>
+        </w:tc>
+        <w:tc>
+          <w:tcPr>
+            <w:tcW w:w="0" w:type="auto"/>
+            <w:hideMark/>
+          </w:tcPr>
+          <w:p>
+            <w:pPr>
+              <w:spacing w:before="36" w:after="36" w:line="240" w:lineRule="auto"/>
+              <w:jc w:val="right"/>
+              <w:rPr>
+                <w:rFonts w:eastAsia="Cambria" w:cstheme="minorHAnsi"/>
+                <w:lang w:val="en-US"/>
+              </w:rPr>
+            </w:pPr>
+            <w:r>
+              <w:t>0</w:t>
+            </w:r>
+          </w:p>
+        </w:tc>
+        <w:tc>
+          <w:tcPr>
+            <w:tcW w:w="0" w:type="auto"/>
+            <w:hideMark/>
+          </w:tcPr>
+          <w:p>
+            <w:pPr>
+              <w:spacing w:before="36" w:after="36" w:line="240" w:lineRule="auto"/>
+              <w:jc w:val="right"/>
+              <w:rPr>
+                <w:rFonts w:eastAsia="Cambria" w:cstheme="minorHAnsi"/>
+                <w:lang w:val="en-US"/>
+              </w:rPr>
+            </w:pPr>
+            <w:r>
+              <w:t>10</w:t>
+            </w:r>
+          </w:p>
+        </w:tc>
+      </w:tr>
+      <w:tr>
+        <w:tc>
+          <w:tcPr>
+            <w:tcW w:w="0" w:type="auto"/>
+            <w:hideMark/>
+          </w:tcPr>
+          <w:p>
+            <w:pPr>
+              <w:spacing w:before="36" w:after="36" w:line="240" w:lineRule="auto"/>
+              <w:rPr>
+                <w:rFonts w:eastAsia="Cambria" w:cstheme="minorHAnsi"/>
+                <w:lang w:val="en-US"/>
+              </w:rPr>
+            </w:pPr>
+            <w:r>
+              <w:t>Rule of thumb supported by power analysis</w:t>
+            </w:r>
+          </w:p>
+        </w:tc>
+        <w:tc>
+          <w:tcPr>
+            <w:tcW w:w="0" w:type="auto"/>
+            <w:hideMark/>
+          </w:tcPr>
+          <w:p>
+            <w:pPr>
+              <w:spacing w:before="36" w:after="36" w:line="240" w:lineRule="auto"/>
+              <w:jc w:val="right"/>
+              <w:rPr>
+                <w:rFonts w:eastAsia="Cambria" w:cstheme="minorHAnsi"/>
+                <w:lang w:val="en-US"/>
+              </w:rPr>
+            </w:pPr>
+            <w:r>
+              <w:t>1</w:t>
+            </w:r>
+          </w:p>
+        </w:tc>
+        <w:tc>
+          <w:tcPr>
+            <w:tcW w:w="0" w:type="auto"/>
+            <w:hideMark/>
+          </w:tcPr>
+          <w:p>
+            <w:pPr>
+              <w:spacing w:before="36" w:after="36" w:line="240" w:lineRule="auto"/>
+              <w:jc w:val="right"/>
+              <w:rPr>
+                <w:rFonts w:eastAsia="Cambria" w:cstheme="minorHAnsi"/>
+                <w:lang w:val="en-US"/>
+              </w:rPr>
+            </w:pPr>
+            <w:r>
+              <w:t>1</w:t>
+            </w:r>
+          </w:p>
+        </w:tc>
+        <w:tc>
+          <w:tcPr>
+            <w:tcW w:w="0" w:type="auto"/>
+            <w:hideMark/>
+          </w:tcPr>
+          <w:p>
+            <w:pPr>
+              <w:spacing w:before="36" w:after="36" w:line="240" w:lineRule="auto"/>
+              <w:jc w:val="right"/>
+              <w:rPr>
+                <w:rFonts w:eastAsia="Cambria" w:cstheme="minorHAnsi"/>
+                <w:lang w:val="en-US"/>
+              </w:rPr>
+            </w:pPr>
+            <w:r>
+              <w:t>0</w:t>
+            </w:r>
+          </w:p>
+        </w:tc>
+        <w:tc>
+          <w:tcPr>
+            <w:tcW w:w="0" w:type="auto"/>
+            <w:hideMark/>
+          </w:tcPr>
+          <w:p>
+            <w:pPr>
+              <w:spacing w:before="36" w:after="36" w:line="240" w:lineRule="auto"/>
+              <w:jc w:val="right"/>
+              <w:rPr>
+                <w:rFonts w:eastAsia="Cambria" w:cstheme="minorHAnsi"/>
+                <w:lang w:val="en-US"/>
+              </w:rPr>
+            </w:pPr>
+            <w:r>
+              <w:t>10</w:t>
+            </w:r>
+          </w:p>
+        </w:tc>
+      </w:tr>
+      <w:tr>
+        <w:tc>
+          <w:tcPr>
+            <w:tcW w:w="0" w:type="auto"/>
+            <w:tcBorders>
+              <w:bottom w:val="single" w:sz="4" w:space="0" w:color="auto"/>
+            </w:tcBorders>
+            <w:hideMark/>
+          </w:tcPr>
+          <w:p>
+            <w:pPr>
+              <w:spacing w:before="36" w:after="36" w:line="240" w:lineRule="auto"/>
+              <w:rPr>
+                <w:rFonts w:eastAsia="Cambria" w:cstheme="minorHAnsi"/>
+                <w:lang w:val="en-US"/>
+              </w:rPr>
+            </w:pPr>
+            <w:r>
+              <w:t>Smallest effect size from set of pilots</w:t>
+            </w:r>
+          </w:p>
+        </w:tc>
+        <w:tc>
+          <w:tcPr>
+            <w:tcW w:w="0" w:type="auto"/>
+            <w:tcBorders>
+              <w:bottom w:val="single" w:sz="4" w:space="0" w:color="auto"/>
+            </w:tcBorders>
+            <w:hideMark/>
+          </w:tcPr>
+          <w:p>
+            <w:pPr>
+              <w:spacing w:before="36" w:after="36" w:line="240" w:lineRule="auto"/>
+              <w:jc w:val="right"/>
+              <w:rPr>
+                <w:rFonts w:eastAsia="Cambria" w:cstheme="minorHAnsi"/>
+                <w:lang w:val="en-US"/>
+              </w:rPr>
+            </w:pPr>
+            <w:r>
+              <w:t>1</w:t>
+            </w:r>
+          </w:p>
+        </w:tc>
+        <w:tc>
+          <w:tcPr>
+            <w:tcW w:w="0" w:type="auto"/>
+            <w:tcBorders>
+              <w:bottom w:val="single" w:sz="4" w:space="0" w:color="auto"/>
+            </w:tcBorders>
+            <w:hideMark/>
+          </w:tcPr>
+          <w:p>
+            <w:pPr>
+              <w:spacing w:before="36" w:after="36" w:line="240" w:lineRule="auto"/>
+              <w:jc w:val="right"/>
+              <w:rPr>
+                <w:rFonts w:eastAsia="Cambria" w:cstheme="minorHAnsi"/>
+                <w:lang w:val="en-US"/>
+              </w:rPr>
+            </w:pPr>
+            <w:r>
+              <w:t>1</w:t>
+            </w:r>
+          </w:p>
+        </w:tc>
+        <w:tc>
+          <w:tcPr>
+            <w:tcW w:w="0" w:type="auto"/>
+            <w:tcBorders>
+              <w:bottom w:val="single" w:sz="4" w:space="0" w:color="auto"/>
+            </w:tcBorders>
+            <w:hideMark/>
+          </w:tcPr>
+          <w:p>
+            <w:pPr>
+              <w:spacing w:before="36" w:after="36" w:line="240" w:lineRule="auto"/>
+              <w:jc w:val="right"/>
+              <w:rPr>
+                <w:rFonts w:eastAsia="Cambria" w:cstheme="minorHAnsi"/>
+                <w:lang w:val="en-US"/>
+              </w:rPr>
+            </w:pPr>
+            <w:r>
+              <w:t>0</w:t>
+            </w:r>
+          </w:p>
+        </w:tc>
+        <w:tc>
+          <w:tcPr>
+            <w:tcW w:w="0" w:type="auto"/>
+            <w:tcBorders>
+              <w:bottom w:val="single" w:sz="4" w:space="0" w:color="auto"/>
+            </w:tcBorders>
+            <w:hideMark/>
+          </w:tcPr>
+          <w:p>
+            <w:pPr>
+              <w:spacing w:before="36" w:after="36" w:line="240" w:lineRule="auto"/>
+              <w:jc w:val="right"/>
+              <w:rPr>
+                <w:rFonts w:eastAsia="Cambria" w:cstheme="minorHAnsi"/>
+                <w:lang w:val="en-US"/>
+              </w:rPr>
+            </w:pPr>
+            <w:r>
+              <w:t>10</w:t>
+            </w:r>
+          </w:p>
+        </w:tc>
+      </w:tr>
+    </w:tbl>
+    <w:p>
+      <w:pPr>
+        <w:spacing w:line="360" w:lineRule="auto"/>
       </w:pPr>
     </w:p>
     <w:p>
@@ -1325,7 +3479,6 @@
         <w:pStyle w:val="Heading3"/>
       </w:pPr>
       <w:r>
-        <w:lastRenderedPageBreak/>
         <w:t xml:space="preserve">Method </w:t>
       </w:r>
       <w:r>
@@ -1534,7 +3687,37 @@
         <w:t>Failing that, the researcher uses their intuition to estimate the effect size.</w:t>
       </w:r>
       <w:r>
-        <w:t xml:space="preserve"> </w:t>
+        <w:t xml:space="preserve"> In so far as articles explicitly identified having used an</w:t>
+      </w:r>
+      <w:r>
+        <w:t xml:space="preserve">y of the available </w:t>
+      </w:r>
+      <w:r>
+        <w:t>approach</w:t>
+      </w:r>
+      <w:r>
+        <w:t>es</w:t>
+      </w:r>
+      <w:r>
+        <w:t xml:space="preserve"> to selecting effect sizes for power analysis in the examined issues of Psychological Science, almost all of the articles reporting a power analysis </w:t>
+      </w:r>
+      <w:r>
+        <w:t>at least implicitly s</w:t>
+      </w:r>
+      <w:r>
+        <w:t>uggest</w:t>
+      </w:r>
+      <w:r>
+        <w:t>ed</w:t>
+      </w:r>
+      <w:r>
+        <w:t xml:space="preserve"> that this was the goal of their power analysis</w:t>
+      </w:r>
+      <w:r>
+        <w:t xml:space="preserve"> (i.e., those using a single precious study, meta-analysis, average effects, effect sizes from a pilot study, </w:t>
+      </w:r>
+      <w:r>
+        <w:t xml:space="preserve"> informal assertions of the effect size).</w:t>
       </w:r>
     </w:p>
     <w:p>
@@ -1687,7 +3870,14 @@
         <w:rPr>
           <w:noProof/>
         </w:rPr>
-        <w:t>(Albers &amp; Lakens, 2018)</w:t>
+        <w:t xml:space="preserve">(Albers &amp; </w:t>
+      </w:r>
+      <w:r>
+        <w:rPr>
+          <w:noProof/>
+        </w:rPr>
+        <w:lastRenderedPageBreak/>
+        <w:t>Lakens, 2018)</w:t>
       </w:r>
       <w:r>
         <w:fldChar w:fldCharType="end"/>
@@ -1770,11 +3960,7 @@
         <w:t>in the great majority of research psychologists</w:t>
       </w:r>
       <w:r>
-        <w:t xml:space="preserve"> have to base the effect size estimates on bodies of research that are markedly different in at least some </w:t>
-      </w:r>
-      <w:r>
-        <w:lastRenderedPageBreak/>
-        <w:t xml:space="preserve">aspects. </w:t>
+        <w:t xml:space="preserve"> have to base the effect size estimates on bodies of research that are markedly different in at least some aspects. </w:t>
       </w:r>
       <w:r>
         <w:t xml:space="preserve">The situation is simpler in the case of direct or partial replications, where a previous study provides a direct </w:t>
@@ -1887,6 +4073,7 @@
         <w:pStyle w:val="Heading4"/>
       </w:pPr>
       <w:r>
+        <w:lastRenderedPageBreak/>
         <w:t xml:space="preserve">Accounting for effect size </w:t>
       </w:r>
       <w:r>
@@ -1900,9 +4087,6 @@
       <w:pPr>
         <w:spacing w:line="360" w:lineRule="auto"/>
         <w:ind w:firstLine="720"/>
-        <w:rPr>
-          <w:rFonts w:cstheme="minorHAnsi"/>
-        </w:rPr>
       </w:pPr>
       <w:r>
         <w:t xml:space="preserve">Once a sufficiently similar body of research has been identified, it is important to account the imprecision of previous effect size estimates and publication bias </w:t>
@@ -1926,13 +4110,52 @@
         <w:fldChar w:fldCharType="end"/>
       </w:r>
       <w:r>
-        <w:t>. Even ignoring publication bias imprecision in parameter estimates can be problematic, using</w:t>
-      </w:r>
-      <w:r>
-        <w:t xml:space="preserve"> effect sizes directly from previous literature will lead to power estimates inflating the apparent power approximately 50% of the time simply on the basis of sampling variability</w:t>
-      </w:r>
-      <w:r>
-        <w:t xml:space="preserve"> alone</w:t>
+        <w:t xml:space="preserve">. </w:t>
+      </w:r>
+      <w:r>
+        <w:t xml:space="preserve">12% of examined studies reported using a power analysis based on a single effect size estimate from a previous study. </w:t>
+      </w:r>
+      <w:r>
+        <w:t>Even ignoring publication bias</w:t>
+      </w:r>
+      <w:r>
+        <w:t>,</w:t>
+      </w:r>
+      <w:r>
+        <w:t xml:space="preserve"> imprecision in</w:t>
+      </w:r>
+      <w:r>
+        <w:t xml:space="preserve"> the</w:t>
+      </w:r>
+      <w:r>
+        <w:t xml:space="preserve"> parameter estimates</w:t>
+      </w:r>
+      <w:r>
+        <w:t xml:space="preserve"> chosen</w:t>
+      </w:r>
+      <w:r>
+        <w:t xml:space="preserve"> can be problematic</w:t>
+      </w:r>
+      <w:r>
+        <w:t>.</w:t>
+      </w:r>
+      <w:r>
+        <w:t xml:space="preserve"> </w:t>
+      </w:r>
+      <w:r>
+        <w:t>U</w:t>
+      </w:r>
+      <w:r>
+        <w:t>sing</w:t>
+      </w:r>
+      <w:r>
+        <w:t xml:space="preserve"> effect sizes directly from previous literature will lead to power estimates inflating the apparent power </w:t>
+      </w:r>
+      <w:r>
+        <w:t>at least</w:t>
+      </w:r>
+      <w:r>
+        <w:t xml:space="preserve"> 50% of the time simply on the basis of sampling variability</w:t>
       </w:r>
       <w:r>
         <w:t xml:space="preserve"> </w:t>
@@ -2154,11 +4377,7 @@
         <w:t xml:space="preserve">. </w:t>
       </w:r>
       <w:r>
-        <w:t xml:space="preserve">It is difficult to accurately account for publication bias in meta-analysis, and it is likely that many of the </w:t>
-      </w:r>
-      <w:r>
-        <w:lastRenderedPageBreak/>
-        <w:t xml:space="preserve">effects sizes </w:t>
+        <w:t xml:space="preserve">It is difficult to accurately account for publication bias in meta-analysis, and it is likely that many of the effects sizes </w:t>
       </w:r>
       <w:r>
         <w:t>reported</w:t>
@@ -2336,6 +4555,12 @@
       <w:r>
         <w:t xml:space="preserve">. </w:t>
       </w:r>
+    </w:p>
+    <w:p>
+      <w:pPr>
+        <w:spacing w:line="360" w:lineRule="auto"/>
+        <w:ind w:firstLine="720"/>
+      </w:pPr>
       <w:r>
         <w:t>However, methods have been developed to</w:t>
       </w:r>
@@ -2348,7 +4573,7 @@
       <w:r>
         <w:t xml:space="preserve"> point estimates of effects sizes or parameters</w:t>
       </w:r>
-      <w:bookmarkStart w:id="2" w:name="_Hlk523159624"/>
+      <w:bookmarkStart w:id="1" w:name="_Hlk523159624"/>
       <w:r>
         <w:t xml:space="preserve"> </w:t>
       </w:r>
@@ -2356,91 +4581,90 @@
         <w:fldChar w:fldCharType="begin">
           <w:fldData xml:space="preserve">PEVuZE5vdGU+PENpdGU+PEF1dGhvcj5NY1NoYW5lPC9BdXRob3I+PFllYXI+MjAxNjwvWWVhcj48
 UmVjTnVtPjI0PC9SZWNOdW0+PERpc3BsYXlUZXh0PihzZWUgQW5kZXJzb24gZXQgYWwuLCAyMDE3
-OyBNY1NoYW5lICZhbXA7IELDtmNrZW5ob2x0LCAyMDE2OyBQZXJ1Z2luaSwgR2FsbHVjY2ksICZh
-bXA7IENvc3RhbnRpbmksIDIwMTQ7IGFuZCBUYXlsb3IgJmFtcDsgTXVsbGVyLCAxOTk2KTwvRGlz
-cGxheVRleHQ+PHJlY29yZD48cmVjLW51bWJlcj4yNDwvcmVjLW51bWJlcj48Zm9yZWlnbi1rZXlz
-PjxrZXkgYXBwPSJFTiIgZGItaWQ9Ijl4cmFmdzVzeDk1ZHZyZTl3NWhwZXZkODlmend0d3I5dHdz
-dyIgdGltZXN0YW1wPSIxNDk2Mzc5NzgyIj4yNDwva2V5PjwvZm9yZWlnbi1rZXlzPjxyZWYtdHlw
-ZSBuYW1lPSJKb3VybmFsIEFydGljbGUiPjE3PC9yZWYtdHlwZT48Y29udHJpYnV0b3JzPjxhdXRo
-b3JzPjxhdXRob3I+TWNTaGFuZSwgQmxha2VsZXkgQi48L2F1dGhvcj48YXV0aG9yPkLDtmNrZW5o
-b2x0LCBVbGY8L2F1dGhvcj48L2F1dGhvcnM+PC9jb250cmlidXRvcnM+PGF1dGgtYWRkcmVzcz5N
-Y1NoYW5lLCBCbGFrZWxleSBCLjogTWFya2V0aW5nIERlcGFydG1lbnQsIEtlbGxvZ2cgU2Nob29s
-IG9mIE1hbmFnZW1lbnQsIE5vcnRod2VzdGVybiBVbml2ZXJzaXR5LCAyMDAxIFNoZXJpZGFuIFJv
-YWQsIEV2YW5zdG9uLCBJTCwgVVMsIDYwMjA4LCBiLW1jc2hhbmVAa2VsbG9nZy5ub3J0aHdlc3Rl
-cm4uZWR1PC9hdXRoLWFkZHJlc3M+PHRpdGxlcz48dGl0bGU+UGxhbm5pbmcgc2FtcGxlIHNpemVz
-IHdoZW4gZWZmZWN0IHNpemVzIGFyZSB1bmNlcnRhaW46IFRoZSBwb3dlci1jYWxpYnJhdGVkIGVm
-ZmVjdCBzaXplIGFwcHJvYWNoPC90aXRsZT48c2Vjb25kYXJ5LXRpdGxlPlBzeWNob2xvZ2ljYWwg
-TWV0aG9kczwvc2Vjb25kYXJ5LXRpdGxlPjwvdGl0bGVzPjxwZXJpb2RpY2FsPjxmdWxsLXRpdGxl
-PlBzeWNob2xvZ2ljYWwgTWV0aG9kczwvZnVsbC10aXRsZT48L3BlcmlvZGljYWw+PHBhZ2VzPjQ3
-LTYwPC9wYWdlcz48dm9sdW1lPjIxPC92b2x1bWU+PG51bWJlcj4xPC9udW1iZXI+PGtleXdvcmRz
-PjxrZXl3b3JkPipFZmZlY3QgU2l6ZSAoU3RhdGlzdGljYWwpPC9rZXl3b3JkPjxrZXl3b3JkPipT
-dGF0aXN0aWNhbCBQb3dlcjwva2V5d29yZD48a2V5d29yZD4qU3RhdGlzdGljYWwgU2lnbmlmaWNh
-bmNlPC9rZXl3b3JkPjxrZXl3b3JkPlNhbXBsZSBTaXplPC9rZXl3b3JkPjxrZXl3b3JkPlVuY2Vy
-dGFpbnR5PC9rZXl3b3JkPjwva2V5d29yZHM+PGRhdGVzPjx5ZWFyPjIwMTY8L3llYXI+PC9kYXRl
-cz48cHViLWxvY2F0aW9uPlVTPC9wdWItbG9jYXRpb24+PHB1Ymxpc2hlcj5BbWVyaWNhbiBQc3lj
-aG9sb2dpY2FsIEFzc29jaWF0aW9uPC9wdWJsaXNoZXI+PGlzYm4+MTkzOS0xNDYzKEVsZWN0cm9u
-aWMpOzEwODItOTg5WChQcmludCk8L2lzYm4+PHVybHM+PC91cmxzPjxlbGVjdHJvbmljLXJlc291
-cmNlLW51bT4xMC4xMDM3L21ldDAwMDAwMzY8L2VsZWN0cm9uaWMtcmVzb3VyY2UtbnVtPjwvcmVj
-b3JkPjwvQ2l0ZT48Q2l0ZT48QXV0aG9yPkFuZGVyc29uPC9BdXRob3I+PFllYXI+MjAxNzwvWWVh
-cj48UmVjTnVtPjczNzwvUmVjTnVtPjxQcmVmaXg+c2VlIDwvUHJlZml4PjxyZWNvcmQ+PHJlYy1u
-dW1iZXI+NzM3PC9yZWMtbnVtYmVyPjxmb3JlaWduLWtleXM+PGtleSBhcHA9IkVOIiBkYi1pZD0i
-OXhyYWZ3NXN4OTVkdnJlOXc1aHBldmQ4OWZ6d3R3cjl0d3N3IiB0aW1lc3RhbXA9IjE1MTM1ODAx
-MzciPjczNzwva2V5PjwvZm9yZWlnbi1rZXlzPjxyZWYtdHlwZSBuYW1lPSJKb3VybmFsIEFydGlj
-bGUiPjE3PC9yZWYtdHlwZT48Y29udHJpYnV0b3JzPjxhdXRob3JzPjxhdXRob3I+U2FtYW50aGEg
-Ri4gQW5kZXJzb248L2F1dGhvcj48YXV0aG9yPktlbiBLZWxsZXk8L2F1dGhvcj48YXV0aG9yPlNj
-b3R0IEUuIE1heHdlbGw8L2F1dGhvcj48L2F1dGhvcnM+PC9jb250cmlidXRvcnM+PHRpdGxlcz48
-dGl0bGU+U2FtcGxlLVNpemUgUGxhbm5pbmcgZm9yIE1vcmUgQWNjdXJhdGUgU3RhdGlzdGljYWwg
-UG93ZXI6IEEgTWV0aG9kIEFkanVzdGluZyBTYW1wbGUgRWZmZWN0IFNpemVzIGZvciBQdWJsaWNh
-dGlvbiBCaWFzIGFuZCBVbmNlcnRhaW50eTwvdGl0bGU+PHNlY29uZGFyeS10aXRsZT5Qc3ljaG9s
-b2dpY2FsIFNjaWVuY2U8L3NlY29uZGFyeS10aXRsZT48L3RpdGxlcz48cGVyaW9kaWNhbD48ZnVs
-bC10aXRsZT5Qc3ljaG9sb2dpY2FsIFNjaWVuY2U8L2Z1bGwtdGl0bGU+PC9wZXJpb2RpY2FsPjxw
-YWdlcz4xNTQ3LTE1NjI8L3BhZ2VzPjx2b2x1bWU+Mjg8L3ZvbHVtZT48bnVtYmVyPjExPC9udW1i
-ZXI+PGRhdGVzPjx5ZWFyPjIwMTc8L3llYXI+PHB1Yi1kYXRlcz48ZGF0ZT4yMDE3LzExLzAxPC9k
-YXRlPjwvcHViLWRhdGVzPjwvZGF0ZXM+PHB1Ymxpc2hlcj5TQUdFIFB1YmxpY2F0aW9ucyBJbmM8
-L3B1Ymxpc2hlcj48aXNibj4wOTU2LTc5NzY8L2lzYm4+PHVybHM+PHJlbGF0ZWQtdXJscz48dXJs
-Pmh0dHBzOi8vZG9pLm9yZy8xMC4xMTc3LzA5NTY3OTc2MTc3MjM3MjQ8L3VybD48L3JlbGF0ZWQt
-dXJscz48L3VybHM+PGVsZWN0cm9uaWMtcmVzb3VyY2UtbnVtPjEwLjExNzcvMDk1Njc5NzYxNzcy
-MzcyNDwvZWxlY3Ryb25pYy1yZXNvdXJjZS1udW0+PGFjY2Vzcy1kYXRlPjIwMTcvMTIvMTY8L2Fj
-Y2Vzcy1kYXRlPjwvcmVjb3JkPjwvQ2l0ZT48Q2l0ZT48QXV0aG9yPlRheWxvcjwvQXV0aG9yPjxZ
-ZWFyPjE5OTY8L1llYXI+PFJlY051bT4xMzwvUmVjTnVtPjxQcmVmaXg+YW5kIDwvUHJlZml4Pjxy
-ZWNvcmQ+PHJlYy1udW1iZXI+MTM8L3JlYy1udW1iZXI+PGZvcmVpZ24ta2V5cz48a2V5IGFwcD0i
-RU4iIGRiLWlkPSI5eHJhZnc1c3g5NWR2cmU5dzVocGV2ZDg5Znp3dHdyOXR3c3ciIHRpbWVzdGFt
-cD0iMTQ5MjUxMTMwNCI+MTM8L2tleT48L2ZvcmVpZ24ta2V5cz48cmVmLXR5cGUgbmFtZT0iSm91
-cm5hbCBBcnRpY2xlIj4xNzwvcmVmLXR5cGU+PGNvbnRyaWJ1dG9ycz48YXV0aG9ycz48YXV0aG9y
-PlRheWxvciwgRG91Z2xhcyBKLjwvYXV0aG9yPjxhdXRob3I+TXVsbGVyLCBLZWl0aCBFLjwvYXV0
-aG9yPjwvYXV0aG9ycz48L2NvbnRyaWJ1dG9ycz48dGl0bGVzPjx0aXRsZT5CaWFzIGluIGxpbmVh
-ciBtb2RlbCBwb3dlciBhbmQgc2FtcGxlIHNpemUgY2FsY3VsYXRpb24gZHVlIHRvIGVzdGltYXRp
-bmcgbm9uY2VudHJhbGl0eTwvdGl0bGU+PHNlY29uZGFyeS10aXRsZT5Db21tdW5pY2F0aW9ucyBp
-biBTdGF0aXN0aWNzIC0gVGhlb3J5IGFuZCBNZXRob2RzPC9zZWNvbmRhcnktdGl0bGU+PC90aXRs
-ZXM+PHBlcmlvZGljYWw+PGZ1bGwtdGl0bGU+Q29tbXVuaWNhdGlvbnMgaW4gU3RhdGlzdGljcyAt
-IFRoZW9yeSBhbmQgTWV0aG9kczwvZnVsbC10aXRsZT48L3BlcmlvZGljYWw+PHBhZ2VzPjE1OTUt
-MTYxMDwvcGFnZXM+PHZvbHVtZT4yNTwvdm9sdW1lPjxudW1iZXI+NzwvbnVtYmVyPjxkYXRlcz48
-eWVhcj4xOTk2PC95ZWFyPjxwdWItZGF0ZXM+PGRhdGU+MTk5Ni8wMS8wMTwvZGF0ZT48L3B1Yi1k
-YXRlcz48L2RhdGVzPjxwdWJsaXNoZXI+VGF5bG9yICZhbXA7IEZyYW5jaXM8L3B1Ymxpc2hlcj48
-aXNibj4wMzYxLTA5MjY8L2lzYm4+PHVybHM+PHJlbGF0ZWQtdXJscz48dXJsPmh0dHA6Ly9keC5k
-b2kub3JnLzEwLjEwODAvMDM2MTA5Mjk2MDg4MzE3ODc8L3VybD48L3JlbGF0ZWQtdXJscz48L3Vy
-bHM+PGVsZWN0cm9uaWMtcmVzb3VyY2UtbnVtPjEwLjEwODAvMDM2MTA5Mjk2MDg4MzE3ODc8L2Vs
-ZWN0cm9uaWMtcmVzb3VyY2UtbnVtPjwvcmVjb3JkPjwvQ2l0ZT48Q2l0ZT48QXV0aG9yPlBlcnVn
-aW5pPC9BdXRob3I+PFllYXI+MjAxNDwvWWVhcj48UmVjTnVtPjE5MzwvUmVjTnVtPjxyZWNvcmQ+
-PHJlYy1udW1iZXI+MTkzPC9yZWMtbnVtYmVyPjxmb3JlaWduLWtleXM+PGtleSBhcHA9IkVOIiBk
-Yi1pZD0iOXhyYWZ3NXN4OTVkdnJlOXc1aHBldmQ4OWZ6d3R3cjl0d3N3IiB0aW1lc3RhbXA9IjE1
-MDA2MjMwMjgiPjE5Mzwva2V5PjwvZm9yZWlnbi1rZXlzPjxyZWYtdHlwZSBuYW1lPSJKb3VybmFs
-IEFydGljbGUiPjE3PC9yZWYtdHlwZT48Y29udHJpYnV0b3JzPjxhdXRob3JzPjxhdXRob3I+UGVy
-dWdpbmksIE1hcmNvPC9hdXRob3I+PGF1dGhvcj5HYWxsdWNjaSwgTWFyY2VsbG88L2F1dGhvcj48
-YXV0aG9yPkNvc3RhbnRpbmksIEdpdWxpbzwvYXV0aG9yPjwvYXV0aG9ycz48L2NvbnRyaWJ1dG9y
-cz48dGl0bGVzPjx0aXRsZT5TYWZlZ3VhcmQgUG93ZXIgYXMgYSBQcm90ZWN0aW9uIEFnYWluc3Qg
-SW1wcmVjaXNlIFBvd2VyIEVzdGltYXRlczwvdGl0bGU+PHNlY29uZGFyeS10aXRsZT5QZXJzcGVj
-dGl2ZXMgb24gUHN5Y2hvbG9naWNhbCBTY2llbmNlPC9zZWNvbmRhcnktdGl0bGU+PC90aXRsZXM+
-PHBlcmlvZGljYWw+PGZ1bGwtdGl0bGU+UGVyc3BlY3RpdmVzIG9uIFBzeWNob2xvZ2ljYWwgU2Np
-ZW5jZTwvZnVsbC10aXRsZT48L3BlcmlvZGljYWw+PHBhZ2VzPjMxOS0zMzI8L3BhZ2VzPjx2b2x1
-bWU+OTwvdm9sdW1lPjxudW1iZXI+MzwvbnVtYmVyPjxkYXRlcz48eWVhcj4yMDE0PC95ZWFyPjxw
-dWItZGF0ZXM+PGRhdGU+MjAxNC8wNS8wMTwvZGF0ZT48L3B1Yi1kYXRlcz48L2RhdGVzPjxwdWJs
-aXNoZXI+U0FHRSBQdWJsaWNhdGlvbnM8L3B1Ymxpc2hlcj48aXNibj4xNzQ1LTY5MTY8L2lzYm4+
-PHVybHM+PHJlbGF0ZWQtdXJscz48dXJsPmh0dHA6Ly9keC5kb2kub3JnLzEwLjExNzcvMTc0NTY5
-MTYxNDUyODUxOTwvdXJsPjwvcmVsYXRlZC11cmxzPjwvdXJscz48ZWxlY3Ryb25pYy1yZXNvdXJj
-ZS1udW0+MTAuMTE3Ny8xNzQ1NjkxNjE0NTI4NTE5PC9lbGVjdHJvbmljLXJlc291cmNlLW51bT48
-YWNjZXNzLWRhdGU+MjAxNy8wNy8yMTwvYWNjZXNzLWRhdGU+PC9yZWNvcmQ+PC9DaXRlPjwvRW5k
-Tm90ZT4A
+OyBNY1NoYW5lICZhbXA7IELDtmNrZW5ob2x0LCAyMDE2OyBQZXJ1Z2luaSBldCBhbC4sIDIwMTQ7
+IGFuZCBUYXlsb3IgJmFtcDsgTXVsbGVyLCAxOTk2KTwvRGlzcGxheVRleHQ+PHJlY29yZD48cmVj
+LW51bWJlcj4yNDwvcmVjLW51bWJlcj48Zm9yZWlnbi1rZXlzPjxrZXkgYXBwPSJFTiIgZGItaWQ9
+Ijl4cmFmdzVzeDk1ZHZyZTl3NWhwZXZkODlmend0d3I5dHdzdyIgdGltZXN0YW1wPSIxNDk2Mzc5
+NzgyIj4yNDwva2V5PjwvZm9yZWlnbi1rZXlzPjxyZWYtdHlwZSBuYW1lPSJKb3VybmFsIEFydGlj
+bGUiPjE3PC9yZWYtdHlwZT48Y29udHJpYnV0b3JzPjxhdXRob3JzPjxhdXRob3I+TWNTaGFuZSwg
+Qmxha2VsZXkgQi48L2F1dGhvcj48YXV0aG9yPkLDtmNrZW5ob2x0LCBVbGY8L2F1dGhvcj48L2F1
+dGhvcnM+PC9jb250cmlidXRvcnM+PGF1dGgtYWRkcmVzcz5NY1NoYW5lLCBCbGFrZWxleSBCLjog
+TWFya2V0aW5nIERlcGFydG1lbnQsIEtlbGxvZ2cgU2Nob29sIG9mIE1hbmFnZW1lbnQsIE5vcnRo
+d2VzdGVybiBVbml2ZXJzaXR5LCAyMDAxIFNoZXJpZGFuIFJvYWQsIEV2YW5zdG9uLCBJTCwgVVMs
+IDYwMjA4LCBiLW1jc2hhbmVAa2VsbG9nZy5ub3J0aHdlc3Rlcm4uZWR1PC9hdXRoLWFkZHJlc3M+
+PHRpdGxlcz48dGl0bGU+UGxhbm5pbmcgc2FtcGxlIHNpemVzIHdoZW4gZWZmZWN0IHNpemVzIGFy
+ZSB1bmNlcnRhaW46IFRoZSBwb3dlci1jYWxpYnJhdGVkIGVmZmVjdCBzaXplIGFwcHJvYWNoPC90
+aXRsZT48c2Vjb25kYXJ5LXRpdGxlPlBzeWNob2xvZ2ljYWwgTWV0aG9kczwvc2Vjb25kYXJ5LXRp
+dGxlPjwvdGl0bGVzPjxwZXJpb2RpY2FsPjxmdWxsLXRpdGxlPlBzeWNob2xvZ2ljYWwgTWV0aG9k
+czwvZnVsbC10aXRsZT48L3BlcmlvZGljYWw+PHBhZ2VzPjQ3LTYwPC9wYWdlcz48dm9sdW1lPjIx
+PC92b2x1bWU+PG51bWJlcj4xPC9udW1iZXI+PGtleXdvcmRzPjxrZXl3b3JkPipFZmZlY3QgU2l6
+ZSAoU3RhdGlzdGljYWwpPC9rZXl3b3JkPjxrZXl3b3JkPipTdGF0aXN0aWNhbCBQb3dlcjwva2V5
+d29yZD48a2V5d29yZD4qU3RhdGlzdGljYWwgU2lnbmlmaWNhbmNlPC9rZXl3b3JkPjxrZXl3b3Jk
+PlNhbXBsZSBTaXplPC9rZXl3b3JkPjxrZXl3b3JkPlVuY2VydGFpbnR5PC9rZXl3b3JkPjwva2V5
+d29yZHM+PGRhdGVzPjx5ZWFyPjIwMTY8L3llYXI+PC9kYXRlcz48cHViLWxvY2F0aW9uPlVTPC9w
+dWItbG9jYXRpb24+PHB1Ymxpc2hlcj5BbWVyaWNhbiBQc3ljaG9sb2dpY2FsIEFzc29jaWF0aW9u
+PC9wdWJsaXNoZXI+PGlzYm4+MTkzOS0xNDYzKEVsZWN0cm9uaWMpOzEwODItOTg5WChQcmludCk8
+L2lzYm4+PHVybHM+PC91cmxzPjxlbGVjdHJvbmljLXJlc291cmNlLW51bT4xMC4xMDM3L21ldDAw
+MDAwMzY8L2VsZWN0cm9uaWMtcmVzb3VyY2UtbnVtPjwvcmVjb3JkPjwvQ2l0ZT48Q2l0ZT48QXV0
+aG9yPkFuZGVyc29uPC9BdXRob3I+PFllYXI+MjAxNzwvWWVhcj48UmVjTnVtPjczNzwvUmVjTnVt
+PjxQcmVmaXg+c2VlIDwvUHJlZml4PjxyZWNvcmQ+PHJlYy1udW1iZXI+NzM3PC9yZWMtbnVtYmVy
+Pjxmb3JlaWduLWtleXM+PGtleSBhcHA9IkVOIiBkYi1pZD0iOXhyYWZ3NXN4OTVkdnJlOXc1aHBl
+dmQ4OWZ6d3R3cjl0d3N3IiB0aW1lc3RhbXA9IjE1MTM1ODAxMzciPjczNzwva2V5PjwvZm9yZWln
+bi1rZXlzPjxyZWYtdHlwZSBuYW1lPSJKb3VybmFsIEFydGljbGUiPjE3PC9yZWYtdHlwZT48Y29u
+dHJpYnV0b3JzPjxhdXRob3JzPjxhdXRob3I+U2FtYW50aGEgRi4gQW5kZXJzb248L2F1dGhvcj48
+YXV0aG9yPktlbiBLZWxsZXk8L2F1dGhvcj48YXV0aG9yPlNjb3R0IEUuIE1heHdlbGw8L2F1dGhv
+cj48L2F1dGhvcnM+PC9jb250cmlidXRvcnM+PHRpdGxlcz48dGl0bGU+U2FtcGxlLVNpemUgUGxh
+bm5pbmcgZm9yIE1vcmUgQWNjdXJhdGUgU3RhdGlzdGljYWwgUG93ZXI6IEEgTWV0aG9kIEFkanVz
+dGluZyBTYW1wbGUgRWZmZWN0IFNpemVzIGZvciBQdWJsaWNhdGlvbiBCaWFzIGFuZCBVbmNlcnRh
+aW50eTwvdGl0bGU+PHNlY29uZGFyeS10aXRsZT5Qc3ljaG9sb2dpY2FsIFNjaWVuY2U8L3NlY29u
+ZGFyeS10aXRsZT48L3RpdGxlcz48cGVyaW9kaWNhbD48ZnVsbC10aXRsZT5Qc3ljaG9sb2dpY2Fs
+IFNjaWVuY2U8L2Z1bGwtdGl0bGU+PC9wZXJpb2RpY2FsPjxwYWdlcz4xNTQ3LTE1NjI8L3BhZ2Vz
+Pjx2b2x1bWU+Mjg8L3ZvbHVtZT48bnVtYmVyPjExPC9udW1iZXI+PGRhdGVzPjx5ZWFyPjIwMTc8
+L3llYXI+PHB1Yi1kYXRlcz48ZGF0ZT4yMDE3LzExLzAxPC9kYXRlPjwvcHViLWRhdGVzPjwvZGF0
+ZXM+PHB1Ymxpc2hlcj5TQUdFIFB1YmxpY2F0aW9ucyBJbmM8L3B1Ymxpc2hlcj48aXNibj4wOTU2
+LTc5NzY8L2lzYm4+PHVybHM+PHJlbGF0ZWQtdXJscz48dXJsPmh0dHBzOi8vZG9pLm9yZy8xMC4x
+MTc3LzA5NTY3OTc2MTc3MjM3MjQ8L3VybD48L3JlbGF0ZWQtdXJscz48L3VybHM+PGVsZWN0cm9u
+aWMtcmVzb3VyY2UtbnVtPjEwLjExNzcvMDk1Njc5NzYxNzcyMzcyNDwvZWxlY3Ryb25pYy1yZXNv
+dXJjZS1udW0+PGFjY2Vzcy1kYXRlPjIwMTcvMTIvMTY8L2FjY2Vzcy1kYXRlPjwvcmVjb3JkPjwv
+Q2l0ZT48Q2l0ZT48QXV0aG9yPlRheWxvcjwvQXV0aG9yPjxZZWFyPjE5OTY8L1llYXI+PFJlY051
+bT4xMzwvUmVjTnVtPjxQcmVmaXg+YW5kIDwvUHJlZml4PjxyZWNvcmQ+PHJlYy1udW1iZXI+MTM8
+L3JlYy1udW1iZXI+PGZvcmVpZ24ta2V5cz48a2V5IGFwcD0iRU4iIGRiLWlkPSI5eHJhZnc1c3g5
+NWR2cmU5dzVocGV2ZDg5Znp3dHdyOXR3c3ciIHRpbWVzdGFtcD0iMTQ5MjUxMTMwNCI+MTM8L2tl
+eT48L2ZvcmVpZ24ta2V5cz48cmVmLXR5cGUgbmFtZT0iSm91cm5hbCBBcnRpY2xlIj4xNzwvcmVm
+LXR5cGU+PGNvbnRyaWJ1dG9ycz48YXV0aG9ycz48YXV0aG9yPlRheWxvciwgRG91Z2xhcyBKLjwv
+YXV0aG9yPjxhdXRob3I+TXVsbGVyLCBLZWl0aCBFLjwvYXV0aG9yPjwvYXV0aG9ycz48L2NvbnRy
+aWJ1dG9ycz48dGl0bGVzPjx0aXRsZT5CaWFzIGluIGxpbmVhciBtb2RlbCBwb3dlciBhbmQgc2Ft
+cGxlIHNpemUgY2FsY3VsYXRpb24gZHVlIHRvIGVzdGltYXRpbmcgbm9uY2VudHJhbGl0eTwvdGl0
+bGU+PHNlY29uZGFyeS10aXRsZT5Db21tdW5pY2F0aW9ucyBpbiBTdGF0aXN0aWNzIC0gVGhlb3J5
+IGFuZCBNZXRob2RzPC9zZWNvbmRhcnktdGl0bGU+PC90aXRsZXM+PHBlcmlvZGljYWw+PGZ1bGwt
+dGl0bGU+Q29tbXVuaWNhdGlvbnMgaW4gU3RhdGlzdGljcyAtIFRoZW9yeSBhbmQgTWV0aG9kczwv
+ZnVsbC10aXRsZT48L3BlcmlvZGljYWw+PHBhZ2VzPjE1OTUtMTYxMDwvcGFnZXM+PHZvbHVtZT4y
+NTwvdm9sdW1lPjxudW1iZXI+NzwvbnVtYmVyPjxkYXRlcz48eWVhcj4xOTk2PC95ZWFyPjxwdWIt
+ZGF0ZXM+PGRhdGU+MTk5Ni8wMS8wMTwvZGF0ZT48L3B1Yi1kYXRlcz48L2RhdGVzPjxwdWJsaXNo
+ZXI+VGF5bG9yICZhbXA7IEZyYW5jaXM8L3B1Ymxpc2hlcj48aXNibj4wMzYxLTA5MjY8L2lzYm4+
+PHVybHM+PHJlbGF0ZWQtdXJscz48dXJsPmh0dHA6Ly9keC5kb2kub3JnLzEwLjEwODAvMDM2MTA5
+Mjk2MDg4MzE3ODc8L3VybD48L3JlbGF0ZWQtdXJscz48L3VybHM+PGVsZWN0cm9uaWMtcmVzb3Vy
+Y2UtbnVtPjEwLjEwODAvMDM2MTA5Mjk2MDg4MzE3ODc8L2VsZWN0cm9uaWMtcmVzb3VyY2UtbnVt
+PjwvcmVjb3JkPjwvQ2l0ZT48Q2l0ZT48QXV0aG9yPlBlcnVnaW5pPC9BdXRob3I+PFllYXI+MjAx
+NDwvWWVhcj48UmVjTnVtPjE5MzwvUmVjTnVtPjxyZWNvcmQ+PHJlYy1udW1iZXI+MTkzPC9yZWMt
+bnVtYmVyPjxmb3JlaWduLWtleXM+PGtleSBhcHA9IkVOIiBkYi1pZD0iOXhyYWZ3NXN4OTVkdnJl
+OXc1aHBldmQ4OWZ6d3R3cjl0d3N3IiB0aW1lc3RhbXA9IjE1MDA2MjMwMjgiPjE5Mzwva2V5Pjwv
+Zm9yZWlnbi1rZXlzPjxyZWYtdHlwZSBuYW1lPSJKb3VybmFsIEFydGljbGUiPjE3PC9yZWYtdHlw
+ZT48Y29udHJpYnV0b3JzPjxhdXRob3JzPjxhdXRob3I+UGVydWdpbmksIE1hcmNvPC9hdXRob3I+
+PGF1dGhvcj5HYWxsdWNjaSwgTWFyY2VsbG88L2F1dGhvcj48YXV0aG9yPkNvc3RhbnRpbmksIEdp
+dWxpbzwvYXV0aG9yPjwvYXV0aG9ycz48L2NvbnRyaWJ1dG9ycz48dGl0bGVzPjx0aXRsZT5TYWZl
+Z3VhcmQgUG93ZXIgYXMgYSBQcm90ZWN0aW9uIEFnYWluc3QgSW1wcmVjaXNlIFBvd2VyIEVzdGlt
+YXRlczwvdGl0bGU+PHNlY29uZGFyeS10aXRsZT5QZXJzcGVjdGl2ZXMgb24gUHN5Y2hvbG9naWNh
+bCBTY2llbmNlPC9zZWNvbmRhcnktdGl0bGU+PC90aXRsZXM+PHBlcmlvZGljYWw+PGZ1bGwtdGl0
+bGU+UGVyc3BlY3RpdmVzIG9uIFBzeWNob2xvZ2ljYWwgU2NpZW5jZTwvZnVsbC10aXRsZT48L3Bl
+cmlvZGljYWw+PHBhZ2VzPjMxOS0zMzI8L3BhZ2VzPjx2b2x1bWU+OTwvdm9sdW1lPjxudW1iZXI+
+MzwvbnVtYmVyPjxkYXRlcz48eWVhcj4yMDE0PC95ZWFyPjxwdWItZGF0ZXM+PGRhdGU+MjAxNC8w
+NS8wMTwvZGF0ZT48L3B1Yi1kYXRlcz48L2RhdGVzPjxwdWJsaXNoZXI+U0FHRSBQdWJsaWNhdGlv
+bnM8L3B1Ymxpc2hlcj48aXNibj4xNzQ1LTY5MTY8L2lzYm4+PHVybHM+PHJlbGF0ZWQtdXJscz48
+dXJsPmh0dHA6Ly9keC5kb2kub3JnLzEwLjExNzcvMTc0NTY5MTYxNDUyODUxOTwvdXJsPjwvcmVs
+YXRlZC11cmxzPjwvdXJscz48ZWxlY3Ryb25pYy1yZXNvdXJjZS1udW0+MTAuMTE3Ny8xNzQ1Njkx
+NjE0NTI4NTE5PC9lbGVjdHJvbmljLXJlc291cmNlLW51bT48YWNjZXNzLWRhdGU+MjAxNy8wNy8y
+MTwvYWNjZXNzLWRhdGU+PC9yZWNvcmQ+PC9DaXRlPjwvRW5kTm90ZT5=
 </w:fldData>
         </w:fldChar>
       </w:r>
@@ -2451,91 +4675,90 @@
         <w:fldChar w:fldCharType="begin">
           <w:fldData xml:space="preserve">PEVuZE5vdGU+PENpdGU+PEF1dGhvcj5NY1NoYW5lPC9BdXRob3I+PFllYXI+MjAxNjwvWWVhcj48
 UmVjTnVtPjI0PC9SZWNOdW0+PERpc3BsYXlUZXh0PihzZWUgQW5kZXJzb24gZXQgYWwuLCAyMDE3
-OyBNY1NoYW5lICZhbXA7IELDtmNrZW5ob2x0LCAyMDE2OyBQZXJ1Z2luaSwgR2FsbHVjY2ksICZh
-bXA7IENvc3RhbnRpbmksIDIwMTQ7IGFuZCBUYXlsb3IgJmFtcDsgTXVsbGVyLCAxOTk2KTwvRGlz
-cGxheVRleHQ+PHJlY29yZD48cmVjLW51bWJlcj4yNDwvcmVjLW51bWJlcj48Zm9yZWlnbi1rZXlz
-PjxrZXkgYXBwPSJFTiIgZGItaWQ9Ijl4cmFmdzVzeDk1ZHZyZTl3NWhwZXZkODlmend0d3I5dHdz
-dyIgdGltZXN0YW1wPSIxNDk2Mzc5NzgyIj4yNDwva2V5PjwvZm9yZWlnbi1rZXlzPjxyZWYtdHlw
-ZSBuYW1lPSJKb3VybmFsIEFydGljbGUiPjE3PC9yZWYtdHlwZT48Y29udHJpYnV0b3JzPjxhdXRo
-b3JzPjxhdXRob3I+TWNTaGFuZSwgQmxha2VsZXkgQi48L2F1dGhvcj48YXV0aG9yPkLDtmNrZW5o
-b2x0LCBVbGY8L2F1dGhvcj48L2F1dGhvcnM+PC9jb250cmlidXRvcnM+PGF1dGgtYWRkcmVzcz5N
-Y1NoYW5lLCBCbGFrZWxleSBCLjogTWFya2V0aW5nIERlcGFydG1lbnQsIEtlbGxvZ2cgU2Nob29s
-IG9mIE1hbmFnZW1lbnQsIE5vcnRod2VzdGVybiBVbml2ZXJzaXR5LCAyMDAxIFNoZXJpZGFuIFJv
-YWQsIEV2YW5zdG9uLCBJTCwgVVMsIDYwMjA4LCBiLW1jc2hhbmVAa2VsbG9nZy5ub3J0aHdlc3Rl
-cm4uZWR1PC9hdXRoLWFkZHJlc3M+PHRpdGxlcz48dGl0bGU+UGxhbm5pbmcgc2FtcGxlIHNpemVz
-IHdoZW4gZWZmZWN0IHNpemVzIGFyZSB1bmNlcnRhaW46IFRoZSBwb3dlci1jYWxpYnJhdGVkIGVm
-ZmVjdCBzaXplIGFwcHJvYWNoPC90aXRsZT48c2Vjb25kYXJ5LXRpdGxlPlBzeWNob2xvZ2ljYWwg
-TWV0aG9kczwvc2Vjb25kYXJ5LXRpdGxlPjwvdGl0bGVzPjxwZXJpb2RpY2FsPjxmdWxsLXRpdGxl
-PlBzeWNob2xvZ2ljYWwgTWV0aG9kczwvZnVsbC10aXRsZT48L3BlcmlvZGljYWw+PHBhZ2VzPjQ3
-LTYwPC9wYWdlcz48dm9sdW1lPjIxPC92b2x1bWU+PG51bWJlcj4xPC9udW1iZXI+PGtleXdvcmRz
-PjxrZXl3b3JkPipFZmZlY3QgU2l6ZSAoU3RhdGlzdGljYWwpPC9rZXl3b3JkPjxrZXl3b3JkPipT
-dGF0aXN0aWNhbCBQb3dlcjwva2V5d29yZD48a2V5d29yZD4qU3RhdGlzdGljYWwgU2lnbmlmaWNh
-bmNlPC9rZXl3b3JkPjxrZXl3b3JkPlNhbXBsZSBTaXplPC9rZXl3b3JkPjxrZXl3b3JkPlVuY2Vy
-dGFpbnR5PC9rZXl3b3JkPjwva2V5d29yZHM+PGRhdGVzPjx5ZWFyPjIwMTY8L3llYXI+PC9kYXRl
-cz48cHViLWxvY2F0aW9uPlVTPC9wdWItbG9jYXRpb24+PHB1Ymxpc2hlcj5BbWVyaWNhbiBQc3lj
-aG9sb2dpY2FsIEFzc29jaWF0aW9uPC9wdWJsaXNoZXI+PGlzYm4+MTkzOS0xNDYzKEVsZWN0cm9u
-aWMpOzEwODItOTg5WChQcmludCk8L2lzYm4+PHVybHM+PC91cmxzPjxlbGVjdHJvbmljLXJlc291
-cmNlLW51bT4xMC4xMDM3L21ldDAwMDAwMzY8L2VsZWN0cm9uaWMtcmVzb3VyY2UtbnVtPjwvcmVj
-b3JkPjwvQ2l0ZT48Q2l0ZT48QXV0aG9yPkFuZGVyc29uPC9BdXRob3I+PFllYXI+MjAxNzwvWWVh
-cj48UmVjTnVtPjczNzwvUmVjTnVtPjxQcmVmaXg+c2VlIDwvUHJlZml4PjxyZWNvcmQ+PHJlYy1u
-dW1iZXI+NzM3PC9yZWMtbnVtYmVyPjxmb3JlaWduLWtleXM+PGtleSBhcHA9IkVOIiBkYi1pZD0i
-OXhyYWZ3NXN4OTVkdnJlOXc1aHBldmQ4OWZ6d3R3cjl0d3N3IiB0aW1lc3RhbXA9IjE1MTM1ODAx
-MzciPjczNzwva2V5PjwvZm9yZWlnbi1rZXlzPjxyZWYtdHlwZSBuYW1lPSJKb3VybmFsIEFydGlj
-bGUiPjE3PC9yZWYtdHlwZT48Y29udHJpYnV0b3JzPjxhdXRob3JzPjxhdXRob3I+U2FtYW50aGEg
-Ri4gQW5kZXJzb248L2F1dGhvcj48YXV0aG9yPktlbiBLZWxsZXk8L2F1dGhvcj48YXV0aG9yPlNj
-b3R0IEUuIE1heHdlbGw8L2F1dGhvcj48L2F1dGhvcnM+PC9jb250cmlidXRvcnM+PHRpdGxlcz48
-dGl0bGU+U2FtcGxlLVNpemUgUGxhbm5pbmcgZm9yIE1vcmUgQWNjdXJhdGUgU3RhdGlzdGljYWwg
-UG93ZXI6IEEgTWV0aG9kIEFkanVzdGluZyBTYW1wbGUgRWZmZWN0IFNpemVzIGZvciBQdWJsaWNh
-dGlvbiBCaWFzIGFuZCBVbmNlcnRhaW50eTwvdGl0bGU+PHNlY29uZGFyeS10aXRsZT5Qc3ljaG9s
-b2dpY2FsIFNjaWVuY2U8L3NlY29uZGFyeS10aXRsZT48L3RpdGxlcz48cGVyaW9kaWNhbD48ZnVs
-bC10aXRsZT5Qc3ljaG9sb2dpY2FsIFNjaWVuY2U8L2Z1bGwtdGl0bGU+PC9wZXJpb2RpY2FsPjxw
-YWdlcz4xNTQ3LTE1NjI8L3BhZ2VzPjx2b2x1bWU+Mjg8L3ZvbHVtZT48bnVtYmVyPjExPC9udW1i
-ZXI+PGRhdGVzPjx5ZWFyPjIwMTc8L3llYXI+PHB1Yi1kYXRlcz48ZGF0ZT4yMDE3LzExLzAxPC9k
-YXRlPjwvcHViLWRhdGVzPjwvZGF0ZXM+PHB1Ymxpc2hlcj5TQUdFIFB1YmxpY2F0aW9ucyBJbmM8
-L3B1Ymxpc2hlcj48aXNibj4wOTU2LTc5NzY8L2lzYm4+PHVybHM+PHJlbGF0ZWQtdXJscz48dXJs
-Pmh0dHBzOi8vZG9pLm9yZy8xMC4xMTc3LzA5NTY3OTc2MTc3MjM3MjQ8L3VybD48L3JlbGF0ZWQt
-dXJscz48L3VybHM+PGVsZWN0cm9uaWMtcmVzb3VyY2UtbnVtPjEwLjExNzcvMDk1Njc5NzYxNzcy
-MzcyNDwvZWxlY3Ryb25pYy1yZXNvdXJjZS1udW0+PGFjY2Vzcy1kYXRlPjIwMTcvMTIvMTY8L2Fj
-Y2Vzcy1kYXRlPjwvcmVjb3JkPjwvQ2l0ZT48Q2l0ZT48QXV0aG9yPlRheWxvcjwvQXV0aG9yPjxZ
-ZWFyPjE5OTY8L1llYXI+PFJlY051bT4xMzwvUmVjTnVtPjxQcmVmaXg+YW5kIDwvUHJlZml4Pjxy
-ZWNvcmQ+PHJlYy1udW1iZXI+MTM8L3JlYy1udW1iZXI+PGZvcmVpZ24ta2V5cz48a2V5IGFwcD0i
-RU4iIGRiLWlkPSI5eHJhZnc1c3g5NWR2cmU5dzVocGV2ZDg5Znp3dHdyOXR3c3ciIHRpbWVzdGFt
-cD0iMTQ5MjUxMTMwNCI+MTM8L2tleT48L2ZvcmVpZ24ta2V5cz48cmVmLXR5cGUgbmFtZT0iSm91
-cm5hbCBBcnRpY2xlIj4xNzwvcmVmLXR5cGU+PGNvbnRyaWJ1dG9ycz48YXV0aG9ycz48YXV0aG9y
-PlRheWxvciwgRG91Z2xhcyBKLjwvYXV0aG9yPjxhdXRob3I+TXVsbGVyLCBLZWl0aCBFLjwvYXV0
-aG9yPjwvYXV0aG9ycz48L2NvbnRyaWJ1dG9ycz48dGl0bGVzPjx0aXRsZT5CaWFzIGluIGxpbmVh
-ciBtb2RlbCBwb3dlciBhbmQgc2FtcGxlIHNpemUgY2FsY3VsYXRpb24gZHVlIHRvIGVzdGltYXRp
-bmcgbm9uY2VudHJhbGl0eTwvdGl0bGU+PHNlY29uZGFyeS10aXRsZT5Db21tdW5pY2F0aW9ucyBp
-biBTdGF0aXN0aWNzIC0gVGhlb3J5IGFuZCBNZXRob2RzPC9zZWNvbmRhcnktdGl0bGU+PC90aXRs
-ZXM+PHBlcmlvZGljYWw+PGZ1bGwtdGl0bGU+Q29tbXVuaWNhdGlvbnMgaW4gU3RhdGlzdGljcyAt
-IFRoZW9yeSBhbmQgTWV0aG9kczwvZnVsbC10aXRsZT48L3BlcmlvZGljYWw+PHBhZ2VzPjE1OTUt
-MTYxMDwvcGFnZXM+PHZvbHVtZT4yNTwvdm9sdW1lPjxudW1iZXI+NzwvbnVtYmVyPjxkYXRlcz48
-eWVhcj4xOTk2PC95ZWFyPjxwdWItZGF0ZXM+PGRhdGU+MTk5Ni8wMS8wMTwvZGF0ZT48L3B1Yi1k
-YXRlcz48L2RhdGVzPjxwdWJsaXNoZXI+VGF5bG9yICZhbXA7IEZyYW5jaXM8L3B1Ymxpc2hlcj48
-aXNibj4wMzYxLTA5MjY8L2lzYm4+PHVybHM+PHJlbGF0ZWQtdXJscz48dXJsPmh0dHA6Ly9keC5k
-b2kub3JnLzEwLjEwODAvMDM2MTA5Mjk2MDg4MzE3ODc8L3VybD48L3JlbGF0ZWQtdXJscz48L3Vy
-bHM+PGVsZWN0cm9uaWMtcmVzb3VyY2UtbnVtPjEwLjEwODAvMDM2MTA5Mjk2MDg4MzE3ODc8L2Vs
-ZWN0cm9uaWMtcmVzb3VyY2UtbnVtPjwvcmVjb3JkPjwvQ2l0ZT48Q2l0ZT48QXV0aG9yPlBlcnVn
-aW5pPC9BdXRob3I+PFllYXI+MjAxNDwvWWVhcj48UmVjTnVtPjE5MzwvUmVjTnVtPjxyZWNvcmQ+
-PHJlYy1udW1iZXI+MTkzPC9yZWMtbnVtYmVyPjxmb3JlaWduLWtleXM+PGtleSBhcHA9IkVOIiBk
-Yi1pZD0iOXhyYWZ3NXN4OTVkdnJlOXc1aHBldmQ4OWZ6d3R3cjl0d3N3IiB0aW1lc3RhbXA9IjE1
-MDA2MjMwMjgiPjE5Mzwva2V5PjwvZm9yZWlnbi1rZXlzPjxyZWYtdHlwZSBuYW1lPSJKb3VybmFs
-IEFydGljbGUiPjE3PC9yZWYtdHlwZT48Y29udHJpYnV0b3JzPjxhdXRob3JzPjxhdXRob3I+UGVy
-dWdpbmksIE1hcmNvPC9hdXRob3I+PGF1dGhvcj5HYWxsdWNjaSwgTWFyY2VsbG88L2F1dGhvcj48
-YXV0aG9yPkNvc3RhbnRpbmksIEdpdWxpbzwvYXV0aG9yPjwvYXV0aG9ycz48L2NvbnRyaWJ1dG9y
-cz48dGl0bGVzPjx0aXRsZT5TYWZlZ3VhcmQgUG93ZXIgYXMgYSBQcm90ZWN0aW9uIEFnYWluc3Qg
-SW1wcmVjaXNlIFBvd2VyIEVzdGltYXRlczwvdGl0bGU+PHNlY29uZGFyeS10aXRsZT5QZXJzcGVj
-dGl2ZXMgb24gUHN5Y2hvbG9naWNhbCBTY2llbmNlPC9zZWNvbmRhcnktdGl0bGU+PC90aXRsZXM+
-PHBlcmlvZGljYWw+PGZ1bGwtdGl0bGU+UGVyc3BlY3RpdmVzIG9uIFBzeWNob2xvZ2ljYWwgU2Np
-ZW5jZTwvZnVsbC10aXRsZT48L3BlcmlvZGljYWw+PHBhZ2VzPjMxOS0zMzI8L3BhZ2VzPjx2b2x1
-bWU+OTwvdm9sdW1lPjxudW1iZXI+MzwvbnVtYmVyPjxkYXRlcz48eWVhcj4yMDE0PC95ZWFyPjxw
-dWItZGF0ZXM+PGRhdGU+MjAxNC8wNS8wMTwvZGF0ZT48L3B1Yi1kYXRlcz48L2RhdGVzPjxwdWJs
-aXNoZXI+U0FHRSBQdWJsaWNhdGlvbnM8L3B1Ymxpc2hlcj48aXNibj4xNzQ1LTY5MTY8L2lzYm4+
-PHVybHM+PHJlbGF0ZWQtdXJscz48dXJsPmh0dHA6Ly9keC5kb2kub3JnLzEwLjExNzcvMTc0NTY5
-MTYxNDUyODUxOTwvdXJsPjwvcmVsYXRlZC11cmxzPjwvdXJscz48ZWxlY3Ryb25pYy1yZXNvdXJj
-ZS1udW0+MTAuMTE3Ny8xNzQ1NjkxNjE0NTI4NTE5PC9lbGVjdHJvbmljLXJlc291cmNlLW51bT48
-YWNjZXNzLWRhdGU+MjAxNy8wNy8yMTwvYWNjZXNzLWRhdGU+PC9yZWNvcmQ+PC9DaXRlPjwvRW5k
-Tm90ZT4A
+OyBNY1NoYW5lICZhbXA7IELDtmNrZW5ob2x0LCAyMDE2OyBQZXJ1Z2luaSBldCBhbC4sIDIwMTQ7
+IGFuZCBUYXlsb3IgJmFtcDsgTXVsbGVyLCAxOTk2KTwvRGlzcGxheVRleHQ+PHJlY29yZD48cmVj
+LW51bWJlcj4yNDwvcmVjLW51bWJlcj48Zm9yZWlnbi1rZXlzPjxrZXkgYXBwPSJFTiIgZGItaWQ9
+Ijl4cmFmdzVzeDk1ZHZyZTl3NWhwZXZkODlmend0d3I5dHdzdyIgdGltZXN0YW1wPSIxNDk2Mzc5
+NzgyIj4yNDwva2V5PjwvZm9yZWlnbi1rZXlzPjxyZWYtdHlwZSBuYW1lPSJKb3VybmFsIEFydGlj
+bGUiPjE3PC9yZWYtdHlwZT48Y29udHJpYnV0b3JzPjxhdXRob3JzPjxhdXRob3I+TWNTaGFuZSwg
+Qmxha2VsZXkgQi48L2F1dGhvcj48YXV0aG9yPkLDtmNrZW5ob2x0LCBVbGY8L2F1dGhvcj48L2F1
+dGhvcnM+PC9jb250cmlidXRvcnM+PGF1dGgtYWRkcmVzcz5NY1NoYW5lLCBCbGFrZWxleSBCLjog
+TWFya2V0aW5nIERlcGFydG1lbnQsIEtlbGxvZ2cgU2Nob29sIG9mIE1hbmFnZW1lbnQsIE5vcnRo
+d2VzdGVybiBVbml2ZXJzaXR5LCAyMDAxIFNoZXJpZGFuIFJvYWQsIEV2YW5zdG9uLCBJTCwgVVMs
+IDYwMjA4LCBiLW1jc2hhbmVAa2VsbG9nZy5ub3J0aHdlc3Rlcm4uZWR1PC9hdXRoLWFkZHJlc3M+
+PHRpdGxlcz48dGl0bGU+UGxhbm5pbmcgc2FtcGxlIHNpemVzIHdoZW4gZWZmZWN0IHNpemVzIGFy
+ZSB1bmNlcnRhaW46IFRoZSBwb3dlci1jYWxpYnJhdGVkIGVmZmVjdCBzaXplIGFwcHJvYWNoPC90
+aXRsZT48c2Vjb25kYXJ5LXRpdGxlPlBzeWNob2xvZ2ljYWwgTWV0aG9kczwvc2Vjb25kYXJ5LXRp
+dGxlPjwvdGl0bGVzPjxwZXJpb2RpY2FsPjxmdWxsLXRpdGxlPlBzeWNob2xvZ2ljYWwgTWV0aG9k
+czwvZnVsbC10aXRsZT48L3BlcmlvZGljYWw+PHBhZ2VzPjQ3LTYwPC9wYWdlcz48dm9sdW1lPjIx
+PC92b2x1bWU+PG51bWJlcj4xPC9udW1iZXI+PGtleXdvcmRzPjxrZXl3b3JkPipFZmZlY3QgU2l6
+ZSAoU3RhdGlzdGljYWwpPC9rZXl3b3JkPjxrZXl3b3JkPipTdGF0aXN0aWNhbCBQb3dlcjwva2V5
+d29yZD48a2V5d29yZD4qU3RhdGlzdGljYWwgU2lnbmlmaWNhbmNlPC9rZXl3b3JkPjxrZXl3b3Jk
+PlNhbXBsZSBTaXplPC9rZXl3b3JkPjxrZXl3b3JkPlVuY2VydGFpbnR5PC9rZXl3b3JkPjwva2V5
+d29yZHM+PGRhdGVzPjx5ZWFyPjIwMTY8L3llYXI+PC9kYXRlcz48cHViLWxvY2F0aW9uPlVTPC9w
+dWItbG9jYXRpb24+PHB1Ymxpc2hlcj5BbWVyaWNhbiBQc3ljaG9sb2dpY2FsIEFzc29jaWF0aW9u
+PC9wdWJsaXNoZXI+PGlzYm4+MTkzOS0xNDYzKEVsZWN0cm9uaWMpOzEwODItOTg5WChQcmludCk8
+L2lzYm4+PHVybHM+PC91cmxzPjxlbGVjdHJvbmljLXJlc291cmNlLW51bT4xMC4xMDM3L21ldDAw
+MDAwMzY8L2VsZWN0cm9uaWMtcmVzb3VyY2UtbnVtPjwvcmVjb3JkPjwvQ2l0ZT48Q2l0ZT48QXV0
+aG9yPkFuZGVyc29uPC9BdXRob3I+PFllYXI+MjAxNzwvWWVhcj48UmVjTnVtPjczNzwvUmVjTnVt
+PjxQcmVmaXg+c2VlIDwvUHJlZml4PjxyZWNvcmQ+PHJlYy1udW1iZXI+NzM3PC9yZWMtbnVtYmVy
+Pjxmb3JlaWduLWtleXM+PGtleSBhcHA9IkVOIiBkYi1pZD0iOXhyYWZ3NXN4OTVkdnJlOXc1aHBl
+dmQ4OWZ6d3R3cjl0d3N3IiB0aW1lc3RhbXA9IjE1MTM1ODAxMzciPjczNzwva2V5PjwvZm9yZWln
+bi1rZXlzPjxyZWYtdHlwZSBuYW1lPSJKb3VybmFsIEFydGljbGUiPjE3PC9yZWYtdHlwZT48Y29u
+dHJpYnV0b3JzPjxhdXRob3JzPjxhdXRob3I+U2FtYW50aGEgRi4gQW5kZXJzb248L2F1dGhvcj48
+YXV0aG9yPktlbiBLZWxsZXk8L2F1dGhvcj48YXV0aG9yPlNjb3R0IEUuIE1heHdlbGw8L2F1dGhv
+cj48L2F1dGhvcnM+PC9jb250cmlidXRvcnM+PHRpdGxlcz48dGl0bGU+U2FtcGxlLVNpemUgUGxh
+bm5pbmcgZm9yIE1vcmUgQWNjdXJhdGUgU3RhdGlzdGljYWwgUG93ZXI6IEEgTWV0aG9kIEFkanVz
+dGluZyBTYW1wbGUgRWZmZWN0IFNpemVzIGZvciBQdWJsaWNhdGlvbiBCaWFzIGFuZCBVbmNlcnRh
+aW50eTwvdGl0bGU+PHNlY29uZGFyeS10aXRsZT5Qc3ljaG9sb2dpY2FsIFNjaWVuY2U8L3NlY29u
+ZGFyeS10aXRsZT48L3RpdGxlcz48cGVyaW9kaWNhbD48ZnVsbC10aXRsZT5Qc3ljaG9sb2dpY2Fs
+IFNjaWVuY2U8L2Z1bGwtdGl0bGU+PC9wZXJpb2RpY2FsPjxwYWdlcz4xNTQ3LTE1NjI8L3BhZ2Vz
+Pjx2b2x1bWU+Mjg8L3ZvbHVtZT48bnVtYmVyPjExPC9udW1iZXI+PGRhdGVzPjx5ZWFyPjIwMTc8
+L3llYXI+PHB1Yi1kYXRlcz48ZGF0ZT4yMDE3LzExLzAxPC9kYXRlPjwvcHViLWRhdGVzPjwvZGF0
+ZXM+PHB1Ymxpc2hlcj5TQUdFIFB1YmxpY2F0aW9ucyBJbmM8L3B1Ymxpc2hlcj48aXNibj4wOTU2
+LTc5NzY8L2lzYm4+PHVybHM+PHJlbGF0ZWQtdXJscz48dXJsPmh0dHBzOi8vZG9pLm9yZy8xMC4x
+MTc3LzA5NTY3OTc2MTc3MjM3MjQ8L3VybD48L3JlbGF0ZWQtdXJscz48L3VybHM+PGVsZWN0cm9u
+aWMtcmVzb3VyY2UtbnVtPjEwLjExNzcvMDk1Njc5NzYxNzcyMzcyNDwvZWxlY3Ryb25pYy1yZXNv
+dXJjZS1udW0+PGFjY2Vzcy1kYXRlPjIwMTcvMTIvMTY8L2FjY2Vzcy1kYXRlPjwvcmVjb3JkPjwv
+Q2l0ZT48Q2l0ZT48QXV0aG9yPlRheWxvcjwvQXV0aG9yPjxZZWFyPjE5OTY8L1llYXI+PFJlY051
+bT4xMzwvUmVjTnVtPjxQcmVmaXg+YW5kIDwvUHJlZml4PjxyZWNvcmQ+PHJlYy1udW1iZXI+MTM8
+L3JlYy1udW1iZXI+PGZvcmVpZ24ta2V5cz48a2V5IGFwcD0iRU4iIGRiLWlkPSI5eHJhZnc1c3g5
+NWR2cmU5dzVocGV2ZDg5Znp3dHdyOXR3c3ciIHRpbWVzdGFtcD0iMTQ5MjUxMTMwNCI+MTM8L2tl
+eT48L2ZvcmVpZ24ta2V5cz48cmVmLXR5cGUgbmFtZT0iSm91cm5hbCBBcnRpY2xlIj4xNzwvcmVm
+LXR5cGU+PGNvbnRyaWJ1dG9ycz48YXV0aG9ycz48YXV0aG9yPlRheWxvciwgRG91Z2xhcyBKLjwv
+YXV0aG9yPjxhdXRob3I+TXVsbGVyLCBLZWl0aCBFLjwvYXV0aG9yPjwvYXV0aG9ycz48L2NvbnRy
+aWJ1dG9ycz48dGl0bGVzPjx0aXRsZT5CaWFzIGluIGxpbmVhciBtb2RlbCBwb3dlciBhbmQgc2Ft
+cGxlIHNpemUgY2FsY3VsYXRpb24gZHVlIHRvIGVzdGltYXRpbmcgbm9uY2VudHJhbGl0eTwvdGl0
+bGU+PHNlY29uZGFyeS10aXRsZT5Db21tdW5pY2F0aW9ucyBpbiBTdGF0aXN0aWNzIC0gVGhlb3J5
+IGFuZCBNZXRob2RzPC9zZWNvbmRhcnktdGl0bGU+PC90aXRsZXM+PHBlcmlvZGljYWw+PGZ1bGwt
+dGl0bGU+Q29tbXVuaWNhdGlvbnMgaW4gU3RhdGlzdGljcyAtIFRoZW9yeSBhbmQgTWV0aG9kczwv
+ZnVsbC10aXRsZT48L3BlcmlvZGljYWw+PHBhZ2VzPjE1OTUtMTYxMDwvcGFnZXM+PHZvbHVtZT4y
+NTwvdm9sdW1lPjxudW1iZXI+NzwvbnVtYmVyPjxkYXRlcz48eWVhcj4xOTk2PC95ZWFyPjxwdWIt
+ZGF0ZXM+PGRhdGU+MTk5Ni8wMS8wMTwvZGF0ZT48L3B1Yi1kYXRlcz48L2RhdGVzPjxwdWJsaXNo
+ZXI+VGF5bG9yICZhbXA7IEZyYW5jaXM8L3B1Ymxpc2hlcj48aXNibj4wMzYxLTA5MjY8L2lzYm4+
+PHVybHM+PHJlbGF0ZWQtdXJscz48dXJsPmh0dHA6Ly9keC5kb2kub3JnLzEwLjEwODAvMDM2MTA5
+Mjk2MDg4MzE3ODc8L3VybD48L3JlbGF0ZWQtdXJscz48L3VybHM+PGVsZWN0cm9uaWMtcmVzb3Vy
+Y2UtbnVtPjEwLjEwODAvMDM2MTA5Mjk2MDg4MzE3ODc8L2VsZWN0cm9uaWMtcmVzb3VyY2UtbnVt
+PjwvcmVjb3JkPjwvQ2l0ZT48Q2l0ZT48QXV0aG9yPlBlcnVnaW5pPC9BdXRob3I+PFllYXI+MjAx
+NDwvWWVhcj48UmVjTnVtPjE5MzwvUmVjTnVtPjxyZWNvcmQ+PHJlYy1udW1iZXI+MTkzPC9yZWMt
+bnVtYmVyPjxmb3JlaWduLWtleXM+PGtleSBhcHA9IkVOIiBkYi1pZD0iOXhyYWZ3NXN4OTVkdnJl
+OXc1aHBldmQ4OWZ6d3R3cjl0d3N3IiB0aW1lc3RhbXA9IjE1MDA2MjMwMjgiPjE5Mzwva2V5Pjwv
+Zm9yZWlnbi1rZXlzPjxyZWYtdHlwZSBuYW1lPSJKb3VybmFsIEFydGljbGUiPjE3PC9yZWYtdHlw
+ZT48Y29udHJpYnV0b3JzPjxhdXRob3JzPjxhdXRob3I+UGVydWdpbmksIE1hcmNvPC9hdXRob3I+
+PGF1dGhvcj5HYWxsdWNjaSwgTWFyY2VsbG88L2F1dGhvcj48YXV0aG9yPkNvc3RhbnRpbmksIEdp
+dWxpbzwvYXV0aG9yPjwvYXV0aG9ycz48L2NvbnRyaWJ1dG9ycz48dGl0bGVzPjx0aXRsZT5TYWZl
+Z3VhcmQgUG93ZXIgYXMgYSBQcm90ZWN0aW9uIEFnYWluc3QgSW1wcmVjaXNlIFBvd2VyIEVzdGlt
+YXRlczwvdGl0bGU+PHNlY29uZGFyeS10aXRsZT5QZXJzcGVjdGl2ZXMgb24gUHN5Y2hvbG9naWNh
+bCBTY2llbmNlPC9zZWNvbmRhcnktdGl0bGU+PC90aXRsZXM+PHBlcmlvZGljYWw+PGZ1bGwtdGl0
+bGU+UGVyc3BlY3RpdmVzIG9uIFBzeWNob2xvZ2ljYWwgU2NpZW5jZTwvZnVsbC10aXRsZT48L3Bl
+cmlvZGljYWw+PHBhZ2VzPjMxOS0zMzI8L3BhZ2VzPjx2b2x1bWU+OTwvdm9sdW1lPjxudW1iZXI+
+MzwvbnVtYmVyPjxkYXRlcz48eWVhcj4yMDE0PC95ZWFyPjxwdWItZGF0ZXM+PGRhdGU+MjAxNC8w
+NS8wMTwvZGF0ZT48L3B1Yi1kYXRlcz48L2RhdGVzPjxwdWJsaXNoZXI+U0FHRSBQdWJsaWNhdGlv
+bnM8L3B1Ymxpc2hlcj48aXNibj4xNzQ1LTY5MTY8L2lzYm4+PHVybHM+PHJlbGF0ZWQtdXJscz48
+dXJsPmh0dHA6Ly9keC5kb2kub3JnLzEwLjExNzcvMTc0NTY5MTYxNDUyODUxOTwvdXJsPjwvcmVs
+YXRlZC11cmxzPjwvdXJscz48ZWxlY3Ryb25pYy1yZXNvdXJjZS1udW0+MTAuMTE3Ny8xNzQ1Njkx
+NjE0NTI4NTE5PC9lbGVjdHJvbmljLXJlc291cmNlLW51bT48YWNjZXNzLWRhdGU+MjAxNy8wNy8y
+MTwvYWNjZXNzLWRhdGU+PC9yZWNvcmQ+PC9DaXRlPjwvRW5kTm90ZT5=
 </w:fldData>
         </w:fldChar>
       </w:r>
@@ -2552,20 +4775,148 @@
         <w:rPr>
           <w:noProof/>
         </w:rPr>
-        <w:t>(see Anderson et al., 2017; McShane &amp; Böckenholt, 2016; Perugini, Gallucci, &amp; Costantini, 2014; and Taylor &amp; Muller, 1996)</w:t>
+        <w:t>(see Anderson et al., 2017; McShane &amp; Böckenholt, 2016; Perugini et al., 2014; and Taylor &amp; Muller, 1996)</w:t>
       </w:r>
       <w:r>
         <w:fldChar w:fldCharType="end"/>
       </w:r>
-      <w:bookmarkEnd w:id="2"/>
+      <w:bookmarkEnd w:id="1"/>
+      <w:r>
+        <w:t>.</w:t>
+      </w:r>
+      <w:r>
+        <w:t>The simplest method of adjusting effect sizes, suggested in</w:t>
+      </w:r>
+      <w:r>
+        <w:t xml:space="preserve"> </w:t>
+      </w:r>
+      <w:r>
+        <w:fldChar w:fldCharType="begin"/>
+      </w:r>
+      <w:r>
+        <w:instrText xml:space="preserve"> ADDIN EN.CITE &lt;EndNote&gt;&lt;Cite AuthorYear="1"&gt;&lt;Author&gt;Camerer&lt;/Author&gt;&lt;Year&gt;2018&lt;/Year&gt;&lt;RecNum&gt;967&lt;/RecNum&gt;&lt;DisplayText&gt;Camerer et al. (2018)&lt;/DisplayText&gt;&lt;record&gt;&lt;rec-number&gt;967&lt;/rec-number&gt;&lt;foreign-keys&gt;&lt;key app="EN" db-id="9xrafw5sx95dvre9w5hpevd89fzwtwr9twsw" timestamp="1537320196"&gt;967&lt;/key&gt;&lt;/foreign-keys&gt;&lt;ref-type name="Journal Article"&gt;17&lt;/ref-type&gt;&lt;contributors&gt;&lt;authors&gt;&lt;author&gt;Camerer, Colin F.&lt;/author&gt;&lt;author&gt;Dreber, Anna&lt;/author&gt;&lt;author&gt;Holzmeister, Felix&lt;/author&gt;&lt;author&gt;Ho, Teck-Hua&lt;/author&gt;&lt;author&gt;Huber, Jürgen&lt;/author&gt;&lt;author&gt;Johannesson, Magnus&lt;/author&gt;&lt;author&gt;Kirchler, Michael&lt;/author&gt;&lt;author&gt;Nave, Gideon&lt;/author&gt;&lt;author&gt;Nosek, Brian A.&lt;/author&gt;&lt;author&gt;Pfeiffer, Thomas&lt;/author&gt;&lt;author&gt;Altmejd, Adam&lt;/author&gt;&lt;author&gt;Buttrick, Nick&lt;/author&gt;&lt;author&gt;Chan, Taizan&lt;/author&gt;&lt;author&gt;Chen, Yiling&lt;/author&gt;&lt;author&gt;Forsell, Eskil&lt;/author&gt;&lt;author&gt;Gampa, Anup&lt;/author&gt;&lt;author&gt;Heikensten, Emma&lt;/author&gt;&lt;author&gt;Hummer, Lily&lt;/author&gt;&lt;author&gt;Imai, Taisuke&lt;/author&gt;&lt;author&gt;Isaksson, Siri&lt;/author&gt;&lt;author&gt;Manfredi, Dylan&lt;/author&gt;&lt;author&gt;Rose, Julia&lt;/author&gt;&lt;author&gt;Wagenmakers, Eric-Jan&lt;/author&gt;&lt;author&gt;Wu, Hang&lt;/author&gt;&lt;/authors&gt;&lt;/contributors&gt;&lt;titles&gt;&lt;title&gt;Evaluating the replicability of social science experiments in Nature and Science between 2010 and 2015&lt;/title&gt;&lt;secondary-title&gt;Nature Human Behaviour&lt;/secondary-title&gt;&lt;/titles&gt;&lt;periodical&gt;&lt;full-title&gt;Nature Human Behaviour&lt;/full-title&gt;&lt;/periodical&gt;&lt;pages&gt;637-644&lt;/pages&gt;&lt;volume&gt;2&lt;/volume&gt;&lt;number&gt;9&lt;/number&gt;&lt;dates&gt;&lt;year&gt;2018&lt;/year&gt;&lt;pub-dates&gt;&lt;date&gt;2018/09/01&lt;/date&gt;&lt;/pub-dates&gt;&lt;/dates&gt;&lt;isbn&gt;2397-3374&lt;/isbn&gt;&lt;urls&gt;&lt;related-urls&gt;&lt;url&gt;https://doi.org/10.1038/s41562-018-0399-z&lt;/url&gt;&lt;/related-urls&gt;&lt;/urls&gt;&lt;electronic-resource-num&gt;10.1038/s41562-018-0399-z&lt;/electronic-resource-num&gt;&lt;/record&gt;&lt;/Cite&gt;&lt;/EndNote&gt;</w:instrText>
+      </w:r>
+      <w:r>
+        <w:fldChar w:fldCharType="separate"/>
+      </w:r>
+      <w:r>
+        <w:rPr>
+          <w:noProof/>
+        </w:rPr>
+        <w:t>Camerer et al. (2018)</w:t>
+      </w:r>
+      <w:r>
+        <w:fldChar w:fldCharType="end"/>
+      </w:r>
+      <w:r>
+        <w:t xml:space="preserve">, is </w:t>
+      </w:r>
+      <w:r>
+        <w:t xml:space="preserve">simply </w:t>
+      </w:r>
+      <w:r>
+        <w:t>halving effect size estimates from the published literatur</w:t>
+      </w:r>
+      <w:r>
+        <w:t>e to arrive a</w:t>
+      </w:r>
+      <w:r>
+        <w:t>t</w:t>
+      </w:r>
+      <w:r>
+        <w:t xml:space="preserve"> a </w:t>
+      </w:r>
+      <w:r>
+        <w:t>reasonable</w:t>
+      </w:r>
+      <w:r>
+        <w:t xml:space="preserve"> estimate of the true effect size. </w:t>
+      </w:r>
+      <w:r>
+        <w:fldChar w:fldCharType="begin"/>
+      </w:r>
+      <w:r>
+        <w:instrText xml:space="preserve"> ADDIN EN.CITE &lt;EndNote&gt;&lt;Cite AuthorYear="1"&gt;&lt;Author&gt;Perugini&lt;/Author&gt;&lt;Year&gt;2014&lt;/Year&gt;&lt;RecNum&gt;193&lt;/RecNum&gt;&lt;DisplayText&gt;Perugini et al. (2014)&lt;/DisplayText&gt;&lt;record&gt;&lt;rec-number&gt;193&lt;/rec-number&gt;&lt;foreign-keys&gt;&lt;key app="EN" db-id="9xrafw5sx95dvre9w5hpevd89fzwtwr9twsw" timestamp="1500623028"&gt;193&lt;/key&gt;&lt;/foreign-keys&gt;&lt;ref-type name="Journal Article"&gt;17&lt;/ref-type&gt;&lt;contributors&gt;&lt;authors&gt;&lt;author&gt;Perugini, Marco&lt;/author&gt;&lt;author&gt;Gallucci, Marcello&lt;/author&gt;&lt;author&gt;Costantini, Giulio&lt;/author&gt;&lt;/authors&gt;&lt;/contributors&gt;&lt;titles&gt;&lt;title&gt;Safeguard Power as a Protection Against Imprecise Power Estimates&lt;/title&gt;&lt;secondary-title&gt;Perspectives on Psychological Science&lt;/secondary-title&gt;&lt;/titles&gt;&lt;periodical&gt;&lt;full-title&gt;Perspectives on Psychological Science&lt;/full-title&gt;&lt;/periodical&gt;&lt;pages&gt;319-332&lt;/pages&gt;&lt;volume&gt;9&lt;/volume&gt;&lt;number&gt;3&lt;/number&gt;&lt;dates&gt;&lt;year&gt;2014&lt;/year&gt;&lt;pub-dates&gt;&lt;date&gt;2014/05/01&lt;/date&gt;&lt;/pub-dates&gt;&lt;/dates&gt;&lt;publisher&gt;SAGE Publications&lt;/publisher&gt;&lt;isbn&gt;1745-6916&lt;/isbn&gt;&lt;urls&gt;&lt;related-urls&gt;&lt;url&gt;http://dx.doi.org/10.1177/1745691614528519&lt;/url&gt;&lt;/related-urls&gt;&lt;/urls&gt;&lt;electronic-resource-num&gt;10.1177/1745691614528519&lt;/electronic-resource-num&gt;&lt;access-date&gt;2017/07/21&lt;/access-date&gt;&lt;/record&gt;&lt;/Cite&gt;&lt;/EndNote&gt;</w:instrText>
+      </w:r>
+      <w:r>
+        <w:fldChar w:fldCharType="separate"/>
+      </w:r>
+      <w:r>
+        <w:rPr>
+          <w:noProof/>
+        </w:rPr>
+        <w:t>Perugini et al. (2014)</w:t>
+      </w:r>
+      <w:r>
+        <w:fldChar w:fldCharType="end"/>
+      </w:r>
+      <w:r>
+        <w:t xml:space="preserve"> propose safeguard power, using the lower bound of a </w:t>
+      </w:r>
+      <w:r>
+        <w:t>100-</w:t>
+      </w:r>
+      <w:r>
+        <w:t xml:space="preserve">x% confidence interval as opposed to the point estimate in order to have </w:t>
+      </w:r>
+      <w:r>
+        <w:t>100-(</w:t>
+      </w:r>
+      <w:r>
+        <w:t>x</w:t>
+      </w:r>
+      <w:r>
+        <w:t>/</w:t>
+      </w:r>
+      <w:proofErr w:type="gramStart"/>
+      <w:r>
+        <w:t>2)</w:t>
+      </w:r>
+      <w:r>
+        <w:t>%</w:t>
+      </w:r>
+      <w:proofErr w:type="gramEnd"/>
+      <w:r>
+        <w:t xml:space="preserve"> confidence (in the statistical sense), that the study will have</w:t>
+      </w:r>
+      <w:r>
+        <w:t xml:space="preserve"> adequate power to detect </w:t>
+      </w:r>
+      <w:r>
+        <w:t xml:space="preserve">the true population parameter. However, </w:t>
+      </w:r>
+      <w:r>
+        <w:t xml:space="preserve">the actual confidence level achieved is only </w:t>
+      </w:r>
+      <w:r>
+        <w:t xml:space="preserve">indicative of the true level of confidence a researcher could have </w:t>
+      </w:r>
+      <w:r>
+        <w:t>in the absence of any type of selective reporting, an</w:t>
+      </w:r>
+      <w:r>
+        <w:t xml:space="preserve"> u</w:t>
+      </w:r>
+      <w:r>
+        <w:t>nlikely assumption</w:t>
+      </w:r>
+      <w:r>
+        <w:t xml:space="preserve"> in practice</w:t>
+      </w:r>
       <w:r>
         <w:t xml:space="preserve">. </w:t>
       </w:r>
       <w:r>
+        <w:t xml:space="preserve">A third approach </w:t>
+      </w:r>
+      <w:r>
+        <w:t xml:space="preserve">developed by </w:t>
+      </w:r>
+      <w:r>
         <w:fldChar w:fldCharType="begin"/>
       </w:r>
       <w:r>
-        <w:instrText xml:space="preserve"> ADDIN EN.CITE &lt;EndNote&gt;&lt;Cite AuthorYear="1"&gt;&lt;Author&gt;Camerer&lt;/Author&gt;&lt;Year&gt;2018&lt;/Year&gt;&lt;RecNum&gt;967&lt;/RecNum&gt;&lt;DisplayText&gt;Camerer et al. (2018)&lt;/DisplayText&gt;&lt;record&gt;&lt;rec-number&gt;967&lt;/rec-number&gt;&lt;foreign-keys&gt;&lt;key app="EN" db-id="9xrafw5sx95dvre9w5hpevd89fzwtwr9twsw" timestamp="1537320196"&gt;967&lt;/key&gt;&lt;/foreign-keys&gt;&lt;ref-type name="Journal Article"&gt;17&lt;/ref-type&gt;&lt;contributors&gt;&lt;authors&gt;&lt;author&gt;Camerer, Colin F.&lt;/author&gt;&lt;author&gt;Dreber, Anna&lt;/author&gt;&lt;author&gt;Holzmeister, Felix&lt;/author&gt;&lt;author&gt;Ho, Teck-Hua&lt;/author&gt;&lt;author&gt;Huber, Jürgen&lt;/author&gt;&lt;author&gt;Johannesson, Magnus&lt;/author&gt;&lt;author&gt;Kirchler, Michael&lt;/author&gt;&lt;author&gt;Nave, Gideon&lt;/author&gt;&lt;author&gt;Nosek, Brian A.&lt;/author&gt;&lt;author&gt;Pfeiffer, Thomas&lt;/author&gt;&lt;author&gt;Altmejd, Adam&lt;/author&gt;&lt;author&gt;Buttrick, Nick&lt;/author&gt;&lt;author&gt;Chan, Taizan&lt;/author&gt;&lt;author&gt;Chen, Yiling&lt;/author&gt;&lt;author&gt;Forsell, Eskil&lt;/author&gt;&lt;author&gt;Gampa, Anup&lt;/author&gt;&lt;author&gt;Heikensten, Emma&lt;/author&gt;&lt;author&gt;Hummer, Lily&lt;/author&gt;&lt;author&gt;Imai, Taisuke&lt;/author&gt;&lt;author&gt;Isaksson, Siri&lt;/author&gt;&lt;author&gt;Manfredi, Dylan&lt;/author&gt;&lt;author&gt;Rose, Julia&lt;/author&gt;&lt;author&gt;Wagenmakers, Eric-Jan&lt;/author&gt;&lt;author&gt;Wu, Hang&lt;/author&gt;&lt;/authors&gt;&lt;/contributors&gt;&lt;titles&gt;&lt;title&gt;Evaluating the replicability of social science experiments in Nature and Science between 2010 and 2015&lt;/title&gt;&lt;secondary-title&gt;Nature Human Behaviour&lt;/secondary-title&gt;&lt;/titles&gt;&lt;periodical&gt;&lt;full-title&gt;Nature Human Behaviour&lt;/full-title&gt;&lt;/periodical&gt;&lt;pages&gt;637-644&lt;/pages&gt;&lt;volume&gt;2&lt;/volume&gt;&lt;number&gt;9&lt;/number&gt;&lt;dates&gt;&lt;year&gt;2018&lt;/year&gt;&lt;pub-dates&gt;&lt;date&gt;2018/09/01&lt;/date&gt;&lt;/pub-dates&gt;&lt;/dates&gt;&lt;isbn&gt;2397-3374&lt;/isbn&gt;&lt;urls&gt;&lt;related-urls&gt;&lt;url&gt;https://doi.org/10.1038/s41562-018-0399-z&lt;/url&gt;&lt;/related-urls&gt;&lt;/urls&gt;&lt;electronic-resource-num&gt;10.1038/s41562-018-0399-z&lt;/electronic-resource-num&gt;&lt;/record&gt;&lt;/Cite&gt;&lt;/EndNote&gt;</w:instrText>
+        <w:instrText xml:space="preserve"> ADDIN EN.CITE &lt;EndNote&gt;&lt;Cite AuthorYear="1"&gt;&lt;Author&gt;Taylor&lt;/Author&gt;&lt;Year&gt;1996&lt;/Year&gt;&lt;RecNum&gt;13&lt;/RecNum&gt;&lt;DisplayText&gt;Taylor and Muller (1996)&lt;/DisplayText&gt;&lt;record&gt;&lt;rec-number&gt;13&lt;/rec-number&gt;&lt;foreign-keys&gt;&lt;key app="EN" db-id="9xrafw5sx95dvre9w5hpevd89fzwtwr9twsw" timestamp="1492511304"&gt;13&lt;/key&gt;&lt;/foreign-keys&gt;&lt;ref-type name="Journal Article"&gt;17&lt;/ref-type&gt;&lt;contributors&gt;&lt;authors&gt;&lt;author&gt;Taylor, Douglas J.&lt;/author&gt;&lt;author&gt;Muller, Keith E.&lt;/author&gt;&lt;/authors&gt;&lt;/contributors&gt;&lt;titles&gt;&lt;title&gt;Bias in linear model power and sample size calculation due to estimating noncentrality&lt;/title&gt;&lt;secondary-title&gt;Communications in Statistics - Theory and Methods&lt;/secondary-title&gt;&lt;/titles&gt;&lt;periodical&gt;&lt;full-title&gt;Communications in Statistics - Theory and Methods&lt;/full-title&gt;&lt;/periodical&gt;&lt;pages&gt;1595-1610&lt;/pages&gt;&lt;volume&gt;25&lt;/volume&gt;&lt;number&gt;7&lt;/number&gt;&lt;dates&gt;&lt;year&gt;1996&lt;/year&gt;&lt;pub-dates&gt;&lt;date&gt;1996/01/01&lt;/date&gt;&lt;/pub-dates&gt;&lt;/dates&gt;&lt;publisher&gt;Taylor &amp;amp; Francis&lt;/publisher&gt;&lt;isbn&gt;0361-0926&lt;/isbn&gt;&lt;urls&gt;&lt;related-urls&gt;&lt;url&gt;http://dx.doi.org/10.1080/03610929608831787&lt;/url&gt;&lt;/related-urls&gt;&lt;/urls&gt;&lt;electronic-resource-num&gt;10.1080/03610929608831787&lt;/electronic-resource-num&gt;&lt;/record&gt;&lt;/Cite&gt;&lt;/EndNote&gt;</w:instrText>
       </w:r>
       <w:r>
         <w:fldChar w:fldCharType="separate"/>
@@ -2574,39 +4925,161 @@
         <w:rPr>
           <w:noProof/>
         </w:rPr>
-        <w:t>Camerer et al. (2018)</w:t>
+        <w:t>Taylor and Muller (1996)</w:t>
       </w:r>
       <w:r>
         <w:fldChar w:fldCharType="end"/>
       </w:r>
       <w:r>
-        <w:t xml:space="preserve"> suggest simply </w:t>
-      </w:r>
-      <w:r>
-        <w:t>halving effect size estimates from the published literatur</w:t>
-      </w:r>
-      <w:r>
-        <w:t>e to arrive a</w:t>
-      </w:r>
-      <w:r>
-        <w:t>t</w:t>
-      </w:r>
-      <w:r>
-        <w:t xml:space="preserve"> a </w:t>
-      </w:r>
-      <w:r>
-        <w:t>reasonable</w:t>
-      </w:r>
-      <w:r>
-        <w:t xml:space="preserve"> estimate of the true effect size. </w:t>
-      </w:r>
-      <w:r>
-        <w:t xml:space="preserve">However, these methods are rarely used; a literature review performed by </w:t>
+        <w:t xml:space="preserve"> and </w:t>
+      </w:r>
+      <w:r>
+        <w:t>discussed in</w:t>
+      </w:r>
+      <w:r>
+        <w:t xml:space="preserve"> more depth in</w:t>
+      </w:r>
+      <w:r>
+        <w:t xml:space="preserve"> </w:t>
       </w:r>
       <w:r>
         <w:fldChar w:fldCharType="begin"/>
       </w:r>
       <w:r>
+        <w:instrText xml:space="preserve"> ADDIN EN.CITE &lt;EndNote&gt;&lt;Cite AuthorYear="1"&gt;&lt;Author&gt;Anderson&lt;/Author&gt;&lt;Year&gt;2017&lt;/Year&gt;&lt;RecNum&gt;737&lt;/RecNum&gt;&lt;DisplayText&gt;Anderson et al. (2017)&lt;/DisplayText&gt;&lt;record&gt;&lt;rec-number&gt;737&lt;/rec-number&gt;&lt;foreign-keys&gt;&lt;key app="EN" db-id="9xrafw5sx95dvre9w5hpevd89fzwtwr9twsw" timestamp="1513580137"&gt;737&lt;/key&gt;&lt;/foreign-keys&gt;&lt;ref-type name="Journal Article"&gt;17&lt;/ref-type&gt;&lt;contributors&gt;&lt;authors&gt;&lt;author&gt;Samantha F. Anderson&lt;/author&gt;&lt;author&gt;Ken Kelley&lt;/author&gt;&lt;author&gt;Scott E. Maxwell&lt;/author&gt;&lt;/authors&gt;&lt;/contributors&gt;&lt;titles&gt;&lt;title&gt;Sample-Size Planning for More Accurate Statistical Power: A Method Adjusting Sample Effect Sizes for Publication Bias and Uncertainty&lt;/title&gt;&lt;secondary-title&gt;Psychological Science&lt;/secondary-title&gt;&lt;/titles&gt;&lt;periodical&gt;&lt;full-title&gt;Psychological Science&lt;/full-title&gt;&lt;/periodical&gt;&lt;pages&gt;1547-1562&lt;/pages&gt;&lt;volume&gt;28&lt;/volume&gt;&lt;number&gt;11&lt;/number&gt;&lt;dates&gt;&lt;year&gt;2017&lt;/year&gt;&lt;pub-dates&gt;&lt;date&gt;2017/11/01&lt;/date&gt;&lt;/pub-dates&gt;&lt;/dates&gt;&lt;publisher&gt;SAGE Publications Inc&lt;/publisher&gt;&lt;isbn&gt;0956-7976&lt;/isbn&gt;&lt;urls&gt;&lt;related-urls&gt;&lt;url&gt;https://doi.org/10.1177/0956797617723724&lt;/url&gt;&lt;/related-urls&gt;&lt;/urls&gt;&lt;electronic-resource-num&gt;10.1177/0956797617723724&lt;/electronic-resource-num&gt;&lt;access-date&gt;2017/12/16&lt;/access-date&gt;&lt;/record&gt;&lt;/Cite&gt;&lt;/EndNote&gt;</w:instrText>
+      </w:r>
+      <w:r>
+        <w:fldChar w:fldCharType="separate"/>
+      </w:r>
+      <w:r>
+        <w:rPr>
+          <w:noProof/>
+        </w:rPr>
+        <w:t>Anderson et al. (2017)</w:t>
+      </w:r>
+      <w:r>
+        <w:fldChar w:fldCharType="end"/>
+      </w:r>
+      <w:r>
+        <w:t xml:space="preserve">, </w:t>
+      </w:r>
+      <w:r>
+        <w:t xml:space="preserve">is to not use the maximum-likelihood estimate of the effect size assuming an uncensored </w:t>
+      </w:r>
+      <w:r>
+        <w:t xml:space="preserve">test statistic  </w:t>
+      </w:r>
+      <w:r>
+        <w:t>distribution</w:t>
+      </w:r>
+      <w:r>
+        <w:t xml:space="preserve"> (e.g., an F distribution)</w:t>
+      </w:r>
+      <w:r>
+        <w:t>,</w:t>
+      </w:r>
+      <w:r>
+        <w:t xml:space="preserve"> but instead </w:t>
+      </w:r>
+      <w:r>
+        <w:t xml:space="preserve">to use </w:t>
+      </w:r>
+      <w:r>
+        <w:t xml:space="preserve">a </w:t>
+      </w:r>
+      <w:r>
+        <w:t>maximum-likelihood estimate of the effect size assuming a</w:t>
+      </w:r>
+      <w:r>
+        <w:t xml:space="preserve"> truncated</w:t>
+      </w:r>
+      <w:r>
+        <w:t xml:space="preserve"> </w:t>
+      </w:r>
+      <w:r>
+        <w:t xml:space="preserve">test </w:t>
+      </w:r>
+      <w:r>
+        <w:t xml:space="preserve">statistic </w:t>
+      </w:r>
+      <w:r>
+        <w:t>distribution</w:t>
+      </w:r>
+      <w:r>
+        <w:t xml:space="preserve"> </w:t>
+      </w:r>
+      <w:r>
+        <w:t xml:space="preserve">(they suggest that it should be truncated </w:t>
+      </w:r>
+      <w:r>
+        <w:t xml:space="preserve">at </w:t>
+      </w:r>
+      <w:r>
+        <w:t>the critical value</w:t>
+      </w:r>
+      <w:r>
+        <w:t xml:space="preserve">, </w:t>
+      </w:r>
+      <w:r>
+        <w:t xml:space="preserve">i.e., at the </w:t>
+      </w:r>
+      <w:r>
+        <w:t xml:space="preserve">test </w:t>
+      </w:r>
+      <w:r>
+        <w:t>statistic</w:t>
+      </w:r>
+      <w:r>
+        <w:t xml:space="preserve"> which leads to statistical significance). The lower bound of a</w:t>
+      </w:r>
+      <w:r>
+        <w:t xml:space="preserve">n </w:t>
+      </w:r>
+      <w:r>
+        <w:t>100-</w:t>
+      </w:r>
+      <w:r>
+        <w:t>x%</w:t>
+      </w:r>
+      <w:r>
+        <w:t xml:space="preserve"> confidence interval around</w:t>
+      </w:r>
+      <w:r>
+        <w:t xml:space="preserve"> the effect size</w:t>
+      </w:r>
+      <w:r>
+        <w:t xml:space="preserve"> this can be used as the effect size measure in order </w:t>
+      </w:r>
+      <w:r>
+        <w:t xml:space="preserve">to achieve </w:t>
+      </w:r>
+      <w:r>
+        <w:t>100-(</w:t>
+      </w:r>
+      <w:r>
+        <w:t>x</w:t>
+      </w:r>
+      <w:r>
+        <w:t>/</w:t>
+      </w:r>
+      <w:proofErr w:type="gramStart"/>
+      <w:r>
+        <w:t>2)</w:t>
+      </w:r>
+      <w:r>
+        <w:t>%</w:t>
+      </w:r>
+      <w:proofErr w:type="gramEnd"/>
+      <w:r>
+        <w:t xml:space="preserve"> confidence (again, in the statistical sense)</w:t>
+      </w:r>
+      <w:r>
+        <w:t xml:space="preserve"> assuming that F-statistics are only reported given that they reach statistical significance. </w:t>
+      </w:r>
+      <w:r>
+        <w:fldChar w:fldCharType="begin"/>
+      </w:r>
+      <w:r>
         <w:instrText xml:space="preserve"> ADDIN EN.CITE &lt;EndNote&gt;&lt;Cite AuthorYear="1"&gt;&lt;Author&gt;Anderson&lt;/Author&gt;&lt;Year&gt;2017&lt;/Year&gt;&lt;RecNum&gt;437&lt;/RecNum&gt;&lt;DisplayText&gt;Anderson and Maxwell (2017)&lt;/DisplayText&gt;&lt;record&gt;&lt;rec-number&gt;437&lt;/rec-number&gt;&lt;foreign-keys&gt;&lt;key app="EN" db-id="9xrafw5sx95dvre9w5hpevd89fzwtwr9twsw" timestamp="1504075687"&gt;437&lt;/key&gt;&lt;/foreign-keys&gt;&lt;ref-type name="Journal Article"&gt;17&lt;/ref-type&gt;&lt;contributors&gt;&lt;authors&gt;&lt;author&gt;Anderson, Samantha F.&lt;/author&gt;&lt;author&gt;Maxwell, Scott E.&lt;/author&gt;&lt;/authors&gt;&lt;/contributors&gt;&lt;titles&gt;&lt;title&gt;Addressing the “Replication Crisis”: Using Original Studies to Design Replication Studies with Appropriate Statistical Power&lt;/title&gt;&lt;secondary-title&gt;Multivariate Behavioral Research&lt;/secondary-title&gt;&lt;/titles&gt;&lt;periodical&gt;&lt;full-title&gt;Multivariate Behavioral Research&lt;/full-title&gt;&lt;/periodical&gt;&lt;pages&gt;305-324&lt;/pages&gt;&lt;volume&gt;52&lt;/volume&gt;&lt;number&gt;3&lt;/number&gt;&lt;dates&gt;&lt;year&gt;2017&lt;/year&gt;&lt;pub-dates&gt;&lt;date&gt;2017/05/04&lt;/date&gt;&lt;/pub-dates&gt;&lt;/dates&gt;&lt;publisher&gt;Routledge&lt;/publisher&gt;&lt;isbn&gt;0027-3171&lt;/isbn&gt;&lt;urls&gt;&lt;related-urls&gt;&lt;url&gt;http://dx.doi.org/10.1080/00273171.2017.1289361&lt;/url&gt;&lt;/related-urls&gt;&lt;/urls&gt;&lt;electronic-resource-num&gt;10.1080/00273171.2017.1289361&lt;/electronic-resource-num&gt;&lt;/record&gt;&lt;/Cite&gt;&lt;/EndNote&gt;</w:instrText>
       </w:r>
       <w:r>
@@ -2622,37 +5095,23 @@
         <w:fldChar w:fldCharType="end"/>
       </w:r>
       <w:r>
-        <w:t xml:space="preserve"> of articles citing Taylor and Muller (1996) and </w:t>
-      </w:r>
-      <w:proofErr w:type="spellStart"/>
-      <w:r>
-        <w:t>Perugini</w:t>
-      </w:r>
-      <w:proofErr w:type="spellEnd"/>
-      <w:r>
-        <w:t xml:space="preserve">, Gallucci, and </w:t>
-      </w:r>
-      <w:proofErr w:type="spellStart"/>
-      <w:r>
-        <w:t>Constantini</w:t>
-      </w:r>
-      <w:proofErr w:type="spellEnd"/>
-      <w:r>
-        <w:t xml:space="preserve"> (2014) showed that none of the examined articles had actually used either of these methods to plan their </w:t>
-      </w:r>
-      <w:proofErr w:type="spellStart"/>
-      <w:r>
-        <w:t>samp</w:t>
-      </w:r>
-      <w:r>
-        <w:t>ilk</w:t>
-      </w:r>
-      <w:r>
-        <w:t>le</w:t>
-      </w:r>
-      <w:proofErr w:type="spellEnd"/>
-      <w:r>
-        <w:t xml:space="preserve"> sizes.</w:t>
+        <w:t xml:space="preserve"> do provide </w:t>
+      </w:r>
+      <w:r>
+        <w:lastRenderedPageBreak/>
+        <w:t xml:space="preserve">an easy to use website that makes the implementation of their method much less complex that it </w:t>
+      </w:r>
+      <w:r>
+        <w:t>may sound (</w:t>
+      </w:r>
+      <w:r>
+        <w:t>www.DesigningExperiments.com</w:t>
+      </w:r>
+      <w:r>
+        <w:t>)</w:t>
+      </w:r>
+      <w:r>
+        <w:t xml:space="preserve">. </w:t>
       </w:r>
     </w:p>
     <w:p>
@@ -2661,7 +5120,176 @@
         <w:ind w:firstLine="720"/>
       </w:pPr>
       <w:r>
-        <w:t xml:space="preserve">It may not be uncommon for a researcher performing novel research to not to feel capable of identifying a sufficiently similar set of studies for a power analysis to be meaningfully performed. If a researcher does not feel capable of developing an accurate effect size estimate, a conservative estimate can be used to ensure that a planned study will be able to reliably detect a lower bound estimate of the effect if it is in fact present. </w:t>
+        <w:t xml:space="preserve">However, methods </w:t>
+      </w:r>
+      <w:r>
+        <w:t xml:space="preserve">for adjusting for publication bias </w:t>
+      </w:r>
+      <w:r>
+        <w:t>are rarely used</w:t>
+      </w:r>
+      <w:r>
+        <w:t xml:space="preserve">. This means that that some the most common methods of effect size selection (using effects from previous studies, either individual studies or from collections of studies) are likely to be optimistic </w:t>
+      </w:r>
+      <w:r>
+        <w:t>estimates</w:t>
+      </w:r>
+      <w:r>
+        <w:t xml:space="preserve"> of power of the proposed research. O</w:t>
+      </w:r>
+      <w:r>
+        <w:t xml:space="preserve">nly </w:t>
+      </w:r>
+      <w:r>
+        <w:t>three articles</w:t>
+      </w:r>
+      <w:r>
+        <w:t xml:space="preserve"> examined from </w:t>
+      </w:r>
+      <w:r>
+        <w:t>P</w:t>
+      </w:r>
+      <w:r>
+        <w:t xml:space="preserve">sychological </w:t>
+      </w:r>
+      <w:r>
+        <w:t>S</w:t>
+      </w:r>
+      <w:r>
+        <w:t>cience reported attempt</w:t>
+      </w:r>
+      <w:r>
+        <w:t>ing</w:t>
+      </w:r>
+      <w:r>
+        <w:t xml:space="preserve"> to account for publication bias</w:t>
+      </w:r>
+      <w:r>
+        <w:t xml:space="preserve">. All </w:t>
+      </w:r>
+      <w:r>
+        <w:t xml:space="preserve">three </w:t>
+      </w:r>
+      <w:r>
+        <w:t>used reasonably ad hoc methods, one</w:t>
+      </w:r>
+      <w:r>
+        <w:t xml:space="preserve"> doubling the sample size they recruited from that returned by a power analysis using effect sizes from the literature</w:t>
+      </w:r>
+      <w:r>
+        <w:t xml:space="preserve">, </w:t>
+      </w:r>
+      <w:r>
+        <w:t xml:space="preserve">one </w:t>
+      </w:r>
+      <w:r>
+        <w:t xml:space="preserve">reducing effect sizes by an arbitrary amount </w:t>
+      </w:r>
+      <w:r>
+        <w:t>and one</w:t>
+      </w:r>
+      <w:r>
+        <w:t xml:space="preserve"> </w:t>
+      </w:r>
+      <w:r>
+        <w:t>using the lowest effect size reported in a set of studies on the</w:t>
+      </w:r>
+      <w:r>
+        <w:t>ir effect of interest</w:t>
+      </w:r>
+      <w:r>
+        <w:t xml:space="preserve">. Furthermore, it seems these more complex methods of effect size adjustment may have never been used. </w:t>
+      </w:r>
+      <w:r>
+        <w:t>A</w:t>
+      </w:r>
+      <w:r>
+        <w:t xml:space="preserve"> literature review performed by </w:t>
+      </w:r>
+      <w:r>
+        <w:fldChar w:fldCharType="begin"/>
+      </w:r>
+      <w:r>
+        <w:instrText xml:space="preserve"> ADDIN EN.CITE &lt;EndNote&gt;&lt;Cite AuthorYear="1"&gt;&lt;Author&gt;Anderson&lt;/Author&gt;&lt;Year&gt;2017&lt;/Year&gt;&lt;RecNum&gt;437&lt;/RecNum&gt;&lt;DisplayText&gt;Anderson and Maxwell (2017)&lt;/DisplayText&gt;&lt;record&gt;&lt;rec-number&gt;437&lt;/rec-number&gt;&lt;foreign-keys&gt;&lt;key app="EN" db-id="9xrafw5sx95dvre9w5hpevd89fzwtwr9twsw" timestamp="1504075687"&gt;437&lt;/key&gt;&lt;/foreign-keys&gt;&lt;ref-type name="Journal Article"&gt;17&lt;/ref-type&gt;&lt;contributors&gt;&lt;authors&gt;&lt;author&gt;Anderson, Samantha F.&lt;/author&gt;&lt;author&gt;Maxwell, Scott E.&lt;/author&gt;&lt;/authors&gt;&lt;/contributors&gt;&lt;titles&gt;&lt;title&gt;Addressing the “Replication Crisis”: Using Original Studies to Design Replication Studies with Appropriate Statistical Power&lt;/title&gt;&lt;secondary-title&gt;Multivariate Behavioral Research&lt;/secondary-title&gt;&lt;/titles&gt;&lt;periodical&gt;&lt;full-title&gt;Multivariate Behavioral Research&lt;/full-title&gt;&lt;/periodical&gt;&lt;pages&gt;305-324&lt;/pages&gt;&lt;volume&gt;52&lt;/volume&gt;&lt;number&gt;3&lt;/number&gt;&lt;dates&gt;&lt;year&gt;2017&lt;/year&gt;&lt;pub-dates&gt;&lt;date&gt;2017/05/04&lt;/date&gt;&lt;/pub-dates&gt;&lt;/dates&gt;&lt;publisher&gt;Routledge&lt;/publisher&gt;&lt;isbn&gt;0027-3171&lt;/isbn&gt;&lt;urls&gt;&lt;related-urls&gt;&lt;url&gt;http://dx.doi.org/10.1080/00273171.2017.1289361&lt;/url&gt;&lt;/related-urls&gt;&lt;/urls&gt;&lt;electronic-resource-num&gt;10.1080/00273171.2017.1289361&lt;/electronic-resource-num&gt;&lt;/record&gt;&lt;/Cite&gt;&lt;/EndNote&gt;</w:instrText>
+      </w:r>
+      <w:r>
+        <w:fldChar w:fldCharType="separate"/>
+      </w:r>
+      <w:r>
+        <w:rPr>
+          <w:noProof/>
+        </w:rPr>
+        <w:t>Anderson and Maxwell (2017)</w:t>
+      </w:r>
+      <w:r>
+        <w:fldChar w:fldCharType="end"/>
+      </w:r>
+      <w:r>
+        <w:t xml:space="preserve"> of articles citing Taylor and Muller (1996) and </w:t>
+      </w:r>
+      <w:proofErr w:type="spellStart"/>
+      <w:r>
+        <w:t>Perugini</w:t>
+      </w:r>
+      <w:proofErr w:type="spellEnd"/>
+      <w:r>
+        <w:t xml:space="preserve">, Gallucci, and </w:t>
+      </w:r>
+      <w:proofErr w:type="spellStart"/>
+      <w:r>
+        <w:t>Constantini</w:t>
+      </w:r>
+      <w:proofErr w:type="spellEnd"/>
+      <w:r>
+        <w:t xml:space="preserve"> (2014) showed that none of the examined articles had actually used either of these methods to plan their </w:t>
+      </w:r>
+      <w:r>
+        <w:t>sample</w:t>
+      </w:r>
+      <w:r>
+        <w:t xml:space="preserve"> sizes</w:t>
+      </w:r>
+      <w:r>
+        <w:t>.</w:t>
+      </w:r>
+    </w:p>
+    <w:p>
+      <w:pPr>
+        <w:spacing w:line="360" w:lineRule="auto"/>
+        <w:ind w:firstLine="720"/>
+      </w:pPr>
+      <w:r>
+        <w:t xml:space="preserve">These methods of adjusting effect sizes rely on researchers being able to identify a sufficiently similar piece of research. </w:t>
+      </w:r>
+      <w:r>
+        <w:t>It may not be uncommon for a researcher performing novel research to not feel capable of identifying a sufficiently similar set of studies for a power analysis to be meaningfully performed</w:t>
+      </w:r>
+      <w:r>
+        <w:t xml:space="preserve"> if the power analysis relies on a plausibly accurate effect size estimate to be generated</w:t>
+      </w:r>
+      <w:r>
+        <w:t xml:space="preserve">. If a researcher does not feel capable of developing an accurate effect size estimate, </w:t>
+      </w:r>
+      <w:r>
+        <w:t>the more</w:t>
+      </w:r>
+      <w:r>
+        <w:t xml:space="preserve"> conservative </w:t>
+      </w:r>
+      <w:r>
+        <w:t xml:space="preserve">an </w:t>
+      </w:r>
+      <w:r>
+        <w:t xml:space="preserve">estimate </w:t>
+      </w:r>
+      <w:r>
+        <w:t>that use</w:t>
+      </w:r>
+      <w:r>
+        <w:t>d to ensure that a planned study will be able to reliably detect a lower bound estimate of the effect if it is in fact present</w:t>
+      </w:r>
+      <w:r>
+        <w:t xml:space="preserve">. </w:t>
       </w:r>
     </w:p>
     <w:p>
@@ -2794,7 +5422,13 @@
         <w:t>, this is</w:t>
       </w:r>
       <w:r>
-        <w:t xml:space="preserve"> the most theoretically meaningful method of selecting a sample size</w:t>
+        <w:t xml:space="preserve"> the most</w:t>
+      </w:r>
+      <w:r>
+        <w:t xml:space="preserve"> internally coherent and reliable </w:t>
+      </w:r>
+      <w:r>
+        <w:t>method of selecting a sample size</w:t>
       </w:r>
       <w:r>
         <w:t>, as unlike the above method, it does not rely on estimating an unknowable parameter</w:t>
@@ -2803,20 +5437,21 @@
         <w:t xml:space="preserve">, but rather in transparently making a subjective decision about the </w:t>
       </w:r>
       <w:r>
-        <w:t xml:space="preserve">effect size that is minimally clinically or substantively important. </w:t>
-      </w:r>
-    </w:p>
-    <w:p>
-      <w:pPr>
-        <w:spacing w:line="360" w:lineRule="auto"/>
-        <w:rPr>
-          <w:b/>
-        </w:rPr>
-      </w:pPr>
-      <w:r>
-        <w:rPr>
-          <w:b/>
-        </w:rPr>
+        <w:t xml:space="preserve">effect </w:t>
+      </w:r>
+      <w:r>
+        <w:lastRenderedPageBreak/>
+        <w:t xml:space="preserve">size that is minimally clinically or substantively important. </w:t>
+      </w:r>
+      <w:r>
+        <w:t xml:space="preserve">None of the articles examined in Psychological Science explicitly noted that they were planning for the smallest effect of interest. </w:t>
+      </w:r>
+    </w:p>
+    <w:p>
+      <w:pPr>
+        <w:pStyle w:val="Heading4"/>
+      </w:pPr>
+      <w:r>
         <w:t xml:space="preserve">Selecting a Smallest Effect Size of Interest </w:t>
       </w:r>
     </w:p>
@@ -2952,11 +5587,7 @@
         <w:fldChar w:fldCharType="end"/>
       </w:r>
       <w:r>
-        <w:t xml:space="preserve">. Briefly, the smallest </w:t>
-      </w:r>
-      <w:r>
-        <w:lastRenderedPageBreak/>
-        <w:t xml:space="preserve">effect of interest can be specified in terms of unstandardized units (i.e., in raw scores on a given measure) or standardised units (e.g., in Cohen’s </w:t>
+        <w:t xml:space="preserve">. Briefly, the smallest effect of interest can be specified in terms of unstandardized units (i.e., in raw scores on a given measure) or standardised units (e.g., in Cohen’s </w:t>
       </w:r>
       <w:r>
         <w:rPr>
@@ -3264,18 +5895,12 @@
     </w:p>
     <w:p>
       <w:pPr>
-        <w:spacing w:line="360" w:lineRule="auto"/>
-      </w:pPr>
-      <w:r>
-        <w:rPr>
-          <w:b/>
-        </w:rPr>
+        <w:pStyle w:val="Heading4"/>
+      </w:pPr>
+      <w:r>
         <w:t xml:space="preserve">Issues with </w:t>
       </w:r>
       <w:r>
-        <w:rPr>
-          <w:b/>
-        </w:rPr>
         <w:t>the SESOI approach to sample size planning</w:t>
       </w:r>
     </w:p>
@@ -3336,7 +5961,11 @@
         <w:t xml:space="preserve">, meaning </w:t>
       </w:r>
       <w:r>
-        <w:t xml:space="preserve">that if the effect size of interest is “any non-zero effect” it will be impossible for a study to appear to be adequately powered to detect the minimum effect of interest. Furthermore, in situations where there is reason to think that larger effect should be expected ensuring that a study is adequately powered to detect a minimum interesting effect will be extremely inefficient. </w:t>
+        <w:t xml:space="preserve">that if </w:t>
+      </w:r>
+      <w:r>
+        <w:lastRenderedPageBreak/>
+        <w:t xml:space="preserve">the effect size of interest is “any non-zero effect” it will be impossible for a study to appear to be adequately powered to detect the minimum effect of interest. Furthermore, in situations where there is reason to think that larger effect should be expected ensuring that a study is adequately powered to detect a minimum interesting effect will be extremely inefficient. </w:t>
       </w:r>
     </w:p>
     <w:p>
@@ -3372,11 +6001,7 @@
         <w:t xml:space="preserve"> and never being performed</w:t>
       </w:r>
       <w:r>
-        <w:t xml:space="preserve">. </w:t>
-      </w:r>
-      <w:r>
-        <w:lastRenderedPageBreak/>
-        <w:t>Given that areas of research where small effects are be of particular interest, for example in interventions where outcomes of interest may be low frequency but high impact (e.g., mortality or severe mental illness), a large proportion of these studies would appear to require such high sample sizes so as to be impossible to pr</w:t>
+        <w:t>. Given that areas of research where small effects are be of particular interest, for example in interventions where outcomes of interest may be low frequency but high impact (e.g., mortality or severe mental illness), a large proportion of these studies would appear to require such high sample sizes so as to be impossible to pr</w:t>
       </w:r>
       <w:r>
         <w:t>actically perform</w:t>
@@ -3541,17 +6166,159 @@
     </w:p>
     <w:p>
       <w:pPr>
+        <w:pStyle w:val="Heading4"/>
+      </w:pPr>
+      <w:r>
+        <w:lastRenderedPageBreak/>
+        <w:t>Bayesian sample size planning</w:t>
+      </w:r>
+    </w:p>
+    <w:p>
+      <w:pPr>
         <w:spacing w:line="360" w:lineRule="auto"/>
         <w:ind w:firstLine="720"/>
-        <w:rPr>
-          <w:b/>
-        </w:rPr>
-      </w:pPr>
-      <w:r>
-        <w:rPr>
-          <w:b/>
-        </w:rPr>
-        <w:t>Bayesian sample size planning</w:t>
+      </w:pPr>
+      <w:r>
+        <w:t xml:space="preserve">If researchers are planning to perform Bayesian statistical analysis, </w:t>
+      </w:r>
+      <w:r>
+        <w:fldChar w:fldCharType="begin"/>
+      </w:r>
+      <w:r>
+        <w:instrText xml:space="preserve"> ADDIN EN.CITE &lt;EndNote&gt;&lt;Cite AuthorYear="1"&gt;&lt;Author&gt;Schönbrodt&lt;/Author&gt;&lt;Year&gt;2017&lt;/Year&gt;&lt;RecNum&gt;672&lt;/RecNum&gt;&lt;DisplayText&gt;Schönbrodt and Wagenmakers (2017)&lt;/DisplayText&gt;&lt;record&gt;&lt;rec-number&gt;672&lt;/rec-number&gt;&lt;foreign-keys&gt;&lt;key app="EN" db-id="9xrafw5sx95dvre9w5hpevd89fzwtwr9twsw" timestamp="1509343124"&gt;672&lt;/key&gt;&lt;/foreign-keys&gt;&lt;ref-type name="Journal Article"&gt;17&lt;/ref-type&gt;&lt;contributors&gt;&lt;authors&gt;&lt;author&gt;Schönbrodt, Felix D.&lt;/author&gt;&lt;author&gt;Wagenmakers, Eric-Jan&lt;/author&gt;&lt;/authors&gt;&lt;/contributors&gt;&lt;titles&gt;&lt;title&gt;Bayes factor design analysis: Planning for compelling evidence&lt;/title&gt;&lt;secondary-title&gt;Psychonomic Bulletin &amp;amp; Review&lt;/secondary-title&gt;&lt;/titles&gt;&lt;periodical&gt;&lt;full-title&gt;Psychonomic Bulletin &amp;amp; Review&lt;/full-title&gt;&lt;/periodical&gt;&lt;dates&gt;&lt;year&gt;2017&lt;/year&gt;&lt;pub-dates&gt;&lt;date&gt;2017/03/01&lt;/date&gt;&lt;/pub-dates&gt;&lt;/dates&gt;&lt;isbn&gt;1531-5320&lt;/isbn&gt;&lt;urls&gt;&lt;related-urls&gt;&lt;url&gt;https://doi.org/10.3758/s13423-017-1230-y&lt;/url&gt;&lt;/related-urls&gt;&lt;/urls&gt;&lt;electronic-resource-num&gt;10.3758/s13423-017-1230-y&lt;/electronic-resource-num&gt;&lt;/record&gt;&lt;/Cite&gt;&lt;/EndNote&gt;</w:instrText>
+      </w:r>
+      <w:r>
+        <w:fldChar w:fldCharType="separate"/>
+      </w:r>
+      <w:r>
+        <w:rPr>
+          <w:noProof/>
+        </w:rPr>
+        <w:t>Schönbrodt and Wagenmakers (2017)</w:t>
+      </w:r>
+      <w:r>
+        <w:fldChar w:fldCharType="end"/>
+      </w:r>
+      <w:r>
+        <w:t xml:space="preserve"> developed a method to plan for sample size planning for sufficiently compelling </w:t>
+      </w:r>
+      <w:r>
+        <w:t>and accurate Bayes factors. In th</w:t>
+      </w:r>
+      <w:r>
+        <w:t xml:space="preserve">eir </w:t>
+      </w:r>
+      <w:r>
+        <w:t xml:space="preserve">approach </w:t>
+      </w:r>
+      <w:r>
+        <w:t>a</w:t>
+      </w:r>
+      <w:r>
+        <w:t xml:space="preserve"> researcher must specify</w:t>
+      </w:r>
+      <w:r>
+        <w:t xml:space="preserve"> </w:t>
+      </w:r>
+      <w:r>
+        <w:t>a design prior (distribution of expected effect sizes) under the null</w:t>
+      </w:r>
+      <w:r>
+        <w:t>,</w:t>
+      </w:r>
+      <w:r>
+        <w:t xml:space="preserve"> </w:t>
+      </w:r>
+      <w:r>
+        <w:t>as well as</w:t>
+      </w:r>
+      <w:r>
+        <w:t xml:space="preserve"> </w:t>
+      </w:r>
+      <w:r>
+        <w:t xml:space="preserve">the </w:t>
+      </w:r>
+      <w:r>
+        <w:t>alternative hypotheses</w:t>
+      </w:r>
+      <w:r>
+        <w:t>. The researcher must also specify</w:t>
+      </w:r>
+      <w:r>
+        <w:t xml:space="preserve"> </w:t>
+      </w:r>
+      <w:r>
+        <w:t>an</w:t>
+      </w:r>
+      <w:r>
+        <w:t xml:space="preserve"> analysis prior </w:t>
+      </w:r>
+      <w:r>
+        <w:t xml:space="preserve">(a prior </w:t>
+      </w:r>
+      <w:r>
+        <w:t>which will be used in the statistical analysis</w:t>
+      </w:r>
+      <w:r>
+        <w:t>, e.g., a prior distribution designed to convince a sceptical audience). Random samples are then simulated from the Design prior</w:t>
+      </w:r>
+      <w:r>
+        <w:t>s</w:t>
+      </w:r>
+      <w:r>
+        <w:t xml:space="preserve"> for the null and alternative hypotheses, and Bayes Factors are computed using the analysis prior (</w:t>
+      </w:r>
+      <w:proofErr w:type="spellStart"/>
+      <w:r>
+        <w:t>Schönbrodt</w:t>
+      </w:r>
+      <w:proofErr w:type="spellEnd"/>
+      <w:r>
+        <w:t xml:space="preserve"> and </w:t>
+      </w:r>
+      <w:proofErr w:type="spellStart"/>
+      <w:r>
+        <w:t>Wagenmakers</w:t>
+      </w:r>
+      <w:proofErr w:type="spellEnd"/>
+      <w:r>
+        <w:t xml:space="preserve"> </w:t>
+      </w:r>
+      <w:r>
+        <w:t xml:space="preserve">suggest repeating this </w:t>
+      </w:r>
+      <w:r>
+        <w:t>“</w:t>
+      </w:r>
+      <w:r>
+        <w:t>say, 10,000 times</w:t>
+      </w:r>
+      <w:r>
+        <w:t>”</w:t>
+      </w:r>
+      <w:r>
+        <w:t xml:space="preserve">). A researcher can then select an appropriate design based on an assessment how often a design provides compelling evidence under the null and alternative hypotheses </w:t>
+      </w:r>
+      <w:r>
+        <w:fldChar w:fldCharType="begin"/>
+      </w:r>
+      <w:r>
+        <w:instrText xml:space="preserve"> ADDIN EN.CITE &lt;EndNote&gt;&lt;Cite&gt;&lt;Author&gt;Schönbrodt&lt;/Author&gt;&lt;Year&gt;2017&lt;/Year&gt;&lt;RecNum&gt;672&lt;/RecNum&gt;&lt;DisplayText&gt;(Schönbrodt &amp;amp; Wagenmakers, 2017)&lt;/DisplayText&gt;&lt;record&gt;&lt;rec-number&gt;672&lt;/rec-number&gt;&lt;foreign-keys&gt;&lt;key app="EN" db-id="9xrafw5sx95dvre9w5hpevd89fzwtwr9twsw" timestamp="1509343124"&gt;672&lt;/key&gt;&lt;/foreign-keys&gt;&lt;ref-type name="Journal Article"&gt;17&lt;/ref-type&gt;&lt;contributors&gt;&lt;authors&gt;&lt;author&gt;Schönbrodt, Felix D.&lt;/author&gt;&lt;author&gt;Wagenmakers, Eric-Jan&lt;/author&gt;&lt;/authors&gt;&lt;/contributors&gt;&lt;titles&gt;&lt;title&gt;Bayes factor design analysis: Planning for compelling evidence&lt;/title&gt;&lt;secondary-title&gt;Psychonomic Bulletin &amp;amp; Review&lt;/secondary-title&gt;&lt;/titles&gt;&lt;periodical&gt;&lt;full-title&gt;Psychonomic Bulletin &amp;amp; Review&lt;/full-title&gt;&lt;/periodical&gt;&lt;dates&gt;&lt;year&gt;2017&lt;/year&gt;&lt;pub-dates&gt;&lt;date&gt;2017/03/01&lt;/date&gt;&lt;/pub-dates&gt;&lt;/dates&gt;&lt;isbn&gt;1531-5320&lt;/isbn&gt;&lt;urls&gt;&lt;related-urls&gt;&lt;url&gt;https://doi.org/10.3758/s13423-017-1230-y&lt;/url&gt;&lt;/related-urls&gt;&lt;/urls&gt;&lt;electronic-resource-num&gt;10.3758/s13423-017-1230-y&lt;/electronic-resource-num&gt;&lt;/record&gt;&lt;/Cite&gt;&lt;/EndNote&gt;</w:instrText>
+      </w:r>
+      <w:r>
+        <w:fldChar w:fldCharType="separate"/>
+      </w:r>
+      <w:r>
+        <w:rPr>
+          <w:noProof/>
+        </w:rPr>
+        <w:t>(Schönbrodt &amp; Wagenmakers, 2017)</w:t>
+      </w:r>
+      <w:r>
+        <w:fldChar w:fldCharType="end"/>
+      </w:r>
+      <w:r>
+        <w:t>.</w:t>
       </w:r>
     </w:p>
     <w:p>
@@ -3560,13 +6327,23 @@
         <w:ind w:firstLine="720"/>
       </w:pPr>
       <w:r>
-        <w:t xml:space="preserve">If researchers are planning to perform Bayesian statistical analysis, </w:t>
+        <w:t xml:space="preserve">Another approach to Bayesian sample size determination is to specify a probability distribution over possible parameter values often generated from the posterior distribution from a previous analysis of real or idealised data. Using </w:t>
+      </w:r>
+      <w:r>
+        <w:t>Markov chain Monte Carlo</w:t>
+      </w:r>
+      <w:r>
+        <w:t xml:space="preserve"> sampling, the analyst can then sample parameter values (e.g., means and SDs) from the parameter value distribution, generate a set of simulated data, test their statistical test on the simulated data, and check to see whether a particular goal condition has been met (e.g., sufficiently precise estimates, a sufficiently high or low Bayes factor, etc</w:t>
+      </w:r>
+      <w:bookmarkStart w:id="2" w:name="_Hlk512952465"/>
+      <w:r>
+        <w:t xml:space="preserve">) </w:t>
       </w:r>
       <w:r>
         <w:fldChar w:fldCharType="begin"/>
       </w:r>
       <w:r>
-        <w:instrText xml:space="preserve"> ADDIN EN.CITE &lt;EndNote&gt;&lt;Cite AuthorYear="1"&gt;&lt;Author&gt;Schönbrodt&lt;/Author&gt;&lt;Year&gt;2017&lt;/Year&gt;&lt;RecNum&gt;672&lt;/RecNum&gt;&lt;DisplayText&gt;Schönbrodt and Wagenmakers (2017)&lt;/DisplayText&gt;&lt;record&gt;&lt;rec-number&gt;672&lt;/rec-number&gt;&lt;foreign-keys&gt;&lt;key app="EN" db-id="9xrafw5sx95dvre9w5hpevd89fzwtwr9twsw" timestamp="1509343124"&gt;672&lt;/key&gt;&lt;/foreign-keys&gt;&lt;ref-type name="Journal Article"&gt;17&lt;/ref-type&gt;&lt;contributors&gt;&lt;authors&gt;&lt;author&gt;Schönbrodt, Felix D.&lt;/author&gt;&lt;author&gt;Wagenmakers, Eric-Jan&lt;/author&gt;&lt;/authors&gt;&lt;/contributors&gt;&lt;titles&gt;&lt;title&gt;Bayes factor design analysis: Planning for compelling evidence&lt;/title&gt;&lt;secondary-title&gt;Psychonomic Bulletin &amp;amp; Review&lt;/secondary-title&gt;&lt;/titles&gt;&lt;periodical&gt;&lt;full-title&gt;Psychonomic Bulletin &amp;amp; Review&lt;/full-title&gt;&lt;/periodical&gt;&lt;dates&gt;&lt;year&gt;2017&lt;/year&gt;&lt;pub-dates&gt;&lt;date&gt;2017/03/01&lt;/date&gt;&lt;/pub-dates&gt;&lt;/dates&gt;&lt;isbn&gt;1531-5320&lt;/isbn&gt;&lt;urls&gt;&lt;related-urls&gt;&lt;url&gt;https://doi.org/10.3758/s13423-017-1230-y&lt;/url&gt;&lt;/related-urls&gt;&lt;/urls&gt;&lt;electronic-resource-num&gt;10.3758/s13423-017-1230-y&lt;/electronic-resource-num&gt;&lt;/record&gt;&lt;/Cite&gt;&lt;/EndNote&gt;</w:instrText>
+        <w:instrText xml:space="preserve"> ADDIN EN.CITE &lt;EndNote&gt;&lt;Cite&gt;&lt;Author&gt;Kruschke&lt;/Author&gt;&lt;Year&gt;2017&lt;/Year&gt;&lt;RecNum&gt;105&lt;/RecNum&gt;&lt;DisplayText&gt;(Kruschke &amp;amp; Liddell, 2017)&lt;/DisplayText&gt;&lt;record&gt;&lt;rec-number&gt;105&lt;/rec-number&gt;&lt;foreign-keys&gt;&lt;key app="EN" db-id="9xrafw5sx95dvre9w5hpevd89fzwtwr9twsw" timestamp="1499674852"&gt;105&lt;/key&gt;&lt;/foreign-keys&gt;&lt;ref-type name="Journal Article"&gt;17&lt;/ref-type&gt;&lt;contributors&gt;&lt;authors&gt;&lt;author&gt;Kruschke, John K.&lt;/author&gt;&lt;author&gt;Liddell, Torrin M.&lt;/author&gt;&lt;/authors&gt;&lt;/contributors&gt;&lt;titles&gt;&lt;title&gt;The Bayesian New Statistics: Hypothesis testing, estimation, meta-analysis, and power analysis from a Bayesian perspective&lt;/title&gt;&lt;secondary-title&gt;Psychonomic Bulletin &amp;amp; Review&lt;/secondary-title&gt;&lt;/titles&gt;&lt;periodical&gt;&lt;full-title&gt;Psychonomic Bulletin &amp;amp; Review&lt;/full-title&gt;&lt;/periodical&gt;&lt;dates&gt;&lt;year&gt;2017&lt;/year&gt;&lt;pub-dates&gt;&lt;date&gt;2017/02/07&lt;/date&gt;&lt;/pub-dates&gt;&lt;/dates&gt;&lt;isbn&gt;1531-5320&lt;/isbn&gt;&lt;urls&gt;&lt;related-urls&gt;&lt;url&gt;http://dx.doi.org/10.3758/s13423-016-1221-4&lt;/url&gt;&lt;/related-urls&gt;&lt;/urls&gt;&lt;electronic-resource-num&gt;10.3758/s13423-016-1221-4&lt;/electronic-resource-num&gt;&lt;/record&gt;&lt;/Cite&gt;&lt;/EndNote&gt;</w:instrText>
       </w:r>
       <w:r>
         <w:fldChar w:fldCharType="separate"/>
@@ -3575,135 +6352,31 @@
         <w:rPr>
           <w:noProof/>
         </w:rPr>
-        <w:t>Schönbrodt and Wagenmakers (2017)</w:t>
+        <w:t>(Kruschke &amp; Liddell, 2017)</w:t>
       </w:r>
       <w:r>
         <w:fldChar w:fldCharType="end"/>
       </w:r>
       <w:r>
-        <w:t xml:space="preserve"> developed a method to plan for sample size planning for sufficiently compelling </w:t>
-      </w:r>
-      <w:r>
-        <w:t>and accurate Bayes factors. In th</w:t>
-      </w:r>
-      <w:r>
-        <w:t xml:space="preserve">eir </w:t>
-      </w:r>
-      <w:r>
-        <w:t xml:space="preserve">approach </w:t>
-      </w:r>
-      <w:r>
-        <w:t>a</w:t>
-      </w:r>
-      <w:r>
-        <w:t xml:space="preserve"> researcher must specify</w:t>
+        <w:t xml:space="preserve">. </w:t>
+      </w:r>
+      <w:bookmarkEnd w:id="2"/>
+      <w:r>
+        <w:t>Bayesian power analysis has the added benefit of accounting for uncertainty in parameter estimates, as opposed to the frequentist methods which tend to ignore this issue.</w:t>
       </w:r>
       <w:r>
         <w:t xml:space="preserve"> </w:t>
       </w:r>
-      <w:r>
-        <w:t>a design prior (distribution of expected effect sizes) under the null</w:t>
-      </w:r>
-      <w:r>
-        <w:t>,</w:t>
-      </w:r>
-      <w:r>
-        <w:t xml:space="preserve"> </w:t>
-      </w:r>
-      <w:r>
-        <w:t>as well as</w:t>
-      </w:r>
-      <w:r>
-        <w:t xml:space="preserve"> </w:t>
-      </w:r>
-      <w:r>
-        <w:t xml:space="preserve">the </w:t>
-      </w:r>
-      <w:r>
-        <w:t>alternative hypotheses</w:t>
-      </w:r>
-      <w:r>
-        <w:t>. The researcher must also specify</w:t>
-      </w:r>
-      <w:r>
-        <w:t xml:space="preserve"> </w:t>
-      </w:r>
-      <w:r>
-        <w:t>an</w:t>
-      </w:r>
-      <w:r>
-        <w:t xml:space="preserve"> analysis prior </w:t>
-      </w:r>
-      <w:r>
-        <w:t xml:space="preserve">(a prior </w:t>
-      </w:r>
-      <w:r>
-        <w:t>which will be used in the statistical analysis</w:t>
-      </w:r>
-      <w:r>
-        <w:t>, e.g., a prior distribution designed to convince a sceptical audience). Random samples are then simulated from the Design prior</w:t>
-      </w:r>
-      <w:r>
-        <w:t>s</w:t>
-      </w:r>
-      <w:r>
-        <w:t xml:space="preserve"> for the null and alternative hypotheses, and Bayes Factors are </w:t>
-      </w:r>
-      <w:r>
-        <w:lastRenderedPageBreak/>
-        <w:t>computed using the analysis prior (</w:t>
-      </w:r>
-      <w:proofErr w:type="spellStart"/>
-      <w:r>
-        <w:t>Schönbrodt</w:t>
-      </w:r>
-      <w:proofErr w:type="spellEnd"/>
-      <w:r>
-        <w:t xml:space="preserve"> and </w:t>
-      </w:r>
-      <w:proofErr w:type="spellStart"/>
-      <w:r>
-        <w:t>Wagenmakers</w:t>
-      </w:r>
-      <w:proofErr w:type="spellEnd"/>
-      <w:r>
-        <w:t xml:space="preserve"> </w:t>
-      </w:r>
-      <w:r>
-        <w:t xml:space="preserve">suggest repeating this </w:t>
-      </w:r>
-      <w:r>
-        <w:t>“</w:t>
-      </w:r>
-      <w:r>
-        <w:t>say, 10,000 times</w:t>
-      </w:r>
-      <w:r>
-        <w:t>”</w:t>
-      </w:r>
-      <w:r>
-        <w:t xml:space="preserve">). A researcher can then select an appropriate design based on an assessment how often a design provides compelling evidence under the null and alternative hypotheses </w:t>
-      </w:r>
-      <w:r>
-        <w:fldChar w:fldCharType="begin"/>
-      </w:r>
-      <w:r>
-        <w:instrText xml:space="preserve"> ADDIN EN.CITE &lt;EndNote&gt;&lt;Cite&gt;&lt;Author&gt;Schönbrodt&lt;/Author&gt;&lt;Year&gt;2017&lt;/Year&gt;&lt;RecNum&gt;672&lt;/RecNum&gt;&lt;DisplayText&gt;(Schönbrodt &amp;amp; Wagenmakers, 2017)&lt;/DisplayText&gt;&lt;record&gt;&lt;rec-number&gt;672&lt;/rec-number&gt;&lt;foreign-keys&gt;&lt;key app="EN" db-id="9xrafw5sx95dvre9w5hpevd89fzwtwr9twsw" timestamp="1509343124"&gt;672&lt;/key&gt;&lt;/foreign-keys&gt;&lt;ref-type name="Journal Article"&gt;17&lt;/ref-type&gt;&lt;contributors&gt;&lt;authors&gt;&lt;author&gt;Schönbrodt, Felix D.&lt;/author&gt;&lt;author&gt;Wagenmakers, Eric-Jan&lt;/author&gt;&lt;/authors&gt;&lt;/contributors&gt;&lt;titles&gt;&lt;title&gt;Bayes factor design analysis: Planning for compelling evidence&lt;/title&gt;&lt;secondary-title&gt;Psychonomic Bulletin &amp;amp; Review&lt;/secondary-title&gt;&lt;/titles&gt;&lt;periodical&gt;&lt;full-title&gt;Psychonomic Bulletin &amp;amp; Review&lt;/full-title&gt;&lt;/periodical&gt;&lt;dates&gt;&lt;year&gt;2017&lt;/year&gt;&lt;pub-dates&gt;&lt;date&gt;2017/03/01&lt;/date&gt;&lt;/pub-dates&gt;&lt;/dates&gt;&lt;isbn&gt;1531-5320&lt;/isbn&gt;&lt;urls&gt;&lt;related-urls&gt;&lt;url&gt;https://doi.org/10.3758/s13423-017-1230-y&lt;/url&gt;&lt;/related-urls&gt;&lt;/urls&gt;&lt;electronic-resource-num&gt;10.3758/s13423-017-1230-y&lt;/electronic-resource-num&gt;&lt;/record&gt;&lt;/Cite&gt;&lt;/EndNote&gt;</w:instrText>
-      </w:r>
-      <w:r>
-        <w:fldChar w:fldCharType="separate"/>
-      </w:r>
-      <w:r>
-        <w:rPr>
-          <w:noProof/>
-        </w:rPr>
-        <w:t>(Schönbrodt &amp; Wagenmakers, 2017)</w:t>
-      </w:r>
-      <w:r>
-        <w:fldChar w:fldCharType="end"/>
-      </w:r>
-      <w:r>
-        <w:t>.</w:t>
+    </w:p>
+    <w:p>
+      <w:pPr>
+        <w:pStyle w:val="Heading4"/>
+      </w:pPr>
+      <w:r>
+        <w:t>Issues with the Bayesian app</w:t>
+      </w:r>
+      <w:r>
+        <w:t>roaches to sample size determination</w:t>
       </w:r>
     </w:p>
     <w:p>
@@ -3712,23 +6385,28 @@
         <w:ind w:firstLine="720"/>
       </w:pPr>
       <w:r>
-        <w:t xml:space="preserve">Another approach to Bayesian sample size determination is to specify a probability distribution over possible parameter values often generated from the posterior distribution from a previous analysis of real or idealised data. Using </w:t>
-      </w:r>
-      <w:r>
-        <w:t>Markov chain Monte Carlo</w:t>
-      </w:r>
-      <w:r>
-        <w:t xml:space="preserve"> sampling, the analyst can then sample parameter values (e.g., means and SDs) from the parameter value distribution, generate a set of simulated data, test their statistical test on the simulated data, and check to see whether a particular goal condition has been met (e.g., sufficiently precise estimates, a sufficiently high or low Bayes factor, etc</w:t>
-      </w:r>
-      <w:bookmarkStart w:id="3" w:name="_Hlk512952465"/>
-      <w:r>
-        <w:t xml:space="preserve">) </w:t>
+        <w:t>If sample size needs to occur for Bayesian analyses, either for the purposes of research planning, for grant proposals etc. these tools are essential, and are more flexible than the frequentist versions. However, they do currently require a level of technical expertise that is greater than that required in frequentist sample size planning where point and click tools have been developed for the most common versions. Eliciting prior distributions can in of itself be difficult, although a</w:t>
+      </w:r>
+      <w:r>
+        <w:t xml:space="preserve"> number of tools have been developed to enable </w:t>
+      </w:r>
+      <w:r>
+        <w:t>researchers</w:t>
+      </w:r>
+      <w:r>
+        <w:t xml:space="preserve"> to develop reasonable prior </w:t>
+      </w:r>
+      <w:r>
+        <w:t>distributions</w:t>
+      </w:r>
+      <w:r>
+        <w:t xml:space="preserve"> </w:t>
       </w:r>
       <w:r>
         <w:fldChar w:fldCharType="begin"/>
       </w:r>
       <w:r>
-        <w:instrText xml:space="preserve"> ADDIN EN.CITE &lt;EndNote&gt;&lt;Cite&gt;&lt;Author&gt;Kruschke&lt;/Author&gt;&lt;Year&gt;2017&lt;/Year&gt;&lt;RecNum&gt;105&lt;/RecNum&gt;&lt;DisplayText&gt;(Kruschke &amp;amp; Liddell, 2017)&lt;/DisplayText&gt;&lt;record&gt;&lt;rec-number&gt;105&lt;/rec-number&gt;&lt;foreign-keys&gt;&lt;key app="EN" db-id="9xrafw5sx95dvre9w5hpevd89fzwtwr9twsw" timestamp="1499674852"&gt;105&lt;/key&gt;&lt;/foreign-keys&gt;&lt;ref-type name="Journal Article"&gt;17&lt;/ref-type&gt;&lt;contributors&gt;&lt;authors&gt;&lt;author&gt;Kruschke, John K.&lt;/author&gt;&lt;author&gt;Liddell, Torrin M.&lt;/author&gt;&lt;/authors&gt;&lt;/contributors&gt;&lt;titles&gt;&lt;title&gt;The Bayesian New Statistics: Hypothesis testing, estimation, meta-analysis, and power analysis from a Bayesian perspective&lt;/title&gt;&lt;secondary-title&gt;Psychonomic Bulletin &amp;amp; Review&lt;/secondary-title&gt;&lt;/titles&gt;&lt;periodical&gt;&lt;full-title&gt;Psychonomic Bulletin &amp;amp; Review&lt;/full-title&gt;&lt;/periodical&gt;&lt;dates&gt;&lt;year&gt;2017&lt;/year&gt;&lt;pub-dates&gt;&lt;date&gt;2017/02/07&lt;/date&gt;&lt;/pub-dates&gt;&lt;/dates&gt;&lt;isbn&gt;1531-5320&lt;/isbn&gt;&lt;urls&gt;&lt;related-urls&gt;&lt;url&gt;http://dx.doi.org/10.3758/s13423-016-1221-4&lt;/url&gt;&lt;/related-urls&gt;&lt;/urls&gt;&lt;electronic-resource-num&gt;10.3758/s13423-016-1221-4&lt;/electronic-resource-num&gt;&lt;/record&gt;&lt;/Cite&gt;&lt;/EndNote&gt;</w:instrText>
+        <w:instrText xml:space="preserve"> ADDIN EN.CITE &lt;EndNote&gt;&lt;Cite&gt;&lt;Author&gt;Morris&lt;/Author&gt;&lt;Year&gt;2014&lt;/Year&gt;&lt;RecNum&gt;956&lt;/RecNum&gt;&lt;Prefix&gt;e.g.`, &lt;/Prefix&gt;&lt;DisplayText&gt;(e.g., Morris, Oakley, &amp;amp; Crowe, 2014)&lt;/DisplayText&gt;&lt;record&gt;&lt;rec-number&gt;956&lt;/rec-number&gt;&lt;foreign-keys&gt;&lt;key app="EN" db-id="9xrafw5sx95dvre9w5hpevd89fzwtwr9twsw" timestamp="1535531693"&gt;956&lt;/key&gt;&lt;/foreign-keys&gt;&lt;ref-type name="Journal Article"&gt;17&lt;/ref-type&gt;&lt;contributors&gt;&lt;authors&gt;&lt;author&gt;Morris, David E.&lt;/author&gt;&lt;author&gt;Oakley, Jeremy E.&lt;/author&gt;&lt;author&gt;Crowe, John A.&lt;/author&gt;&lt;/authors&gt;&lt;/contributors&gt;&lt;titles&gt;&lt;title&gt;A web-based tool for eliciting probability distributions from experts&lt;/title&gt;&lt;secondary-title&gt;Environmental Modelling &amp;amp; Software&lt;/secondary-title&gt;&lt;/titles&gt;&lt;periodical&gt;&lt;full-title&gt;Environmental Modelling &amp;amp; Software&lt;/full-title&gt;&lt;/periodical&gt;&lt;pages&gt;1-4&lt;/pages&gt;&lt;volume&gt;52&lt;/volume&gt;&lt;keywords&gt;&lt;keyword&gt;Bayesian prior distribution&lt;/keyword&gt;&lt;keyword&gt;Expert judgement&lt;/keyword&gt;&lt;keyword&gt;Subjective probability&lt;/keyword&gt;&lt;keyword&gt;Web-based elicitation&lt;/keyword&gt;&lt;/keywords&gt;&lt;dates&gt;&lt;year&gt;2014&lt;/year&gt;&lt;pub-dates&gt;&lt;date&gt;2014/02/01/&lt;/date&gt;&lt;/pub-dates&gt;&lt;/dates&gt;&lt;isbn&gt;1364-8152&lt;/isbn&gt;&lt;urls&gt;&lt;related-urls&gt;&lt;url&gt;http://www.sciencedirect.com/science/article/pii/S1364815213002533&lt;/url&gt;&lt;/related-urls&gt;&lt;/urls&gt;&lt;electronic-resource-num&gt;https://doi.org/10.1016/j.envsoft.2013.10.010&lt;/electronic-resource-num&gt;&lt;/record&gt;&lt;/Cite&gt;&lt;/EndNote&gt;</w:instrText>
       </w:r>
       <w:r>
         <w:fldChar w:fldCharType="separate"/>
@@ -3737,7 +6415,7 @@
         <w:rPr>
           <w:noProof/>
         </w:rPr>
-        <w:t>(Kruschke &amp; Liddell, 2017)</w:t>
+        <w:t>(e.g., Morris, Oakley, &amp; Crowe, 2014)</w:t>
       </w:r>
       <w:r>
         <w:fldChar w:fldCharType="end"/>
@@ -3745,32 +6423,14 @@
       <w:r>
         <w:t xml:space="preserve">. </w:t>
       </w:r>
-      <w:bookmarkEnd w:id="3"/>
-      <w:r>
-        <w:t>Bayesian power analysis has the added benefit of accounting for uncertainty in parameter estimates, as opposed to the frequentist methods which tend to ignore this issue.</w:t>
-      </w:r>
-      <w:r>
-        <w:t xml:space="preserve"> </w:t>
-      </w:r>
-    </w:p>
-    <w:p>
-      <w:pPr>
-        <w:spacing w:line="360" w:lineRule="auto"/>
-        <w:rPr>
-          <w:b/>
-        </w:rPr>
-      </w:pPr>
-      <w:r>
-        <w:rPr>
-          <w:b/>
-        </w:rPr>
-        <w:t>Issues with the Bayesian app</w:t>
-      </w:r>
-      <w:r>
-        <w:rPr>
-          <w:b/>
-        </w:rPr>
-        <w:t>roaches to sample size determination</w:t>
+    </w:p>
+    <w:p>
+      <w:pPr>
+        <w:pStyle w:val="Heading3"/>
+      </w:pPr>
+      <w:bookmarkStart w:id="3" w:name="_Toc512498059"/>
+      <w:r>
+        <w:t>Conclusion</w:t>
       </w:r>
     </w:p>
     <w:p>
@@ -3779,28 +6439,41 @@
         <w:ind w:firstLine="720"/>
       </w:pPr>
       <w:r>
-        <w:t>If sample size needs to occur for Bayesian analyses, either for the purposes of research planning, for grant proposals etc. these tools are essential, and are more flexible than the frequentist versions. However, they do currently require a level of technical expertise that is greater than that required in frequentist sample size planning where point and click tools have been developed for the most common versions. Eliciting prior distributions can in of itself be difficult, although a</w:t>
-      </w:r>
-      <w:r>
-        <w:t xml:space="preserve"> number of tools have been developed to enable </w:t>
-      </w:r>
-      <w:r>
-        <w:t>researchers</w:t>
-      </w:r>
-      <w:r>
-        <w:t xml:space="preserve"> to develop reasonable prior </w:t>
-      </w:r>
-      <w:r>
-        <w:t>distributions</w:t>
-      </w:r>
-      <w:r>
-        <w:t xml:space="preserve"> </w:t>
+        <w:t xml:space="preserve">The most appropriate type of sample size planning will differ according to the desires of the researcher, the type of analysis to be performed, and the desired role of the researcher. It is clear that the great majority of reported power analyses (at least those recently published in Psychological Science) tend to </w:t>
+      </w:r>
+      <w:r>
+        <w:t>use effect sizes that are</w:t>
+      </w:r>
+      <w:r>
+        <w:t xml:space="preserve"> fairly simply derived and </w:t>
+      </w:r>
+      <w:r>
+        <w:t>may be</w:t>
+      </w:r>
+      <w:r>
+        <w:t xml:space="preserve"> likely to underestimate the </w:t>
+      </w:r>
+      <w:r>
+        <w:lastRenderedPageBreak/>
+        <w:t xml:space="preserve">power of published studies even on the basis of sampling variability alone, </w:t>
+      </w:r>
+      <w:r>
+        <w:t>an</w:t>
+      </w:r>
+      <w:r>
+        <w:t xml:space="preserve"> issue </w:t>
+      </w:r>
+      <w:r>
+        <w:t xml:space="preserve">that is </w:t>
+      </w:r>
+      <w:r>
+        <w:t xml:space="preserve">compounded by publication bias inflating effect sizes </w:t>
       </w:r>
       <w:r>
         <w:fldChar w:fldCharType="begin"/>
       </w:r>
       <w:r>
-        <w:instrText xml:space="preserve"> ADDIN EN.CITE &lt;EndNote&gt;&lt;Cite&gt;&lt;Author&gt;Morris&lt;/Author&gt;&lt;Year&gt;2014&lt;/Year&gt;&lt;RecNum&gt;956&lt;/RecNum&gt;&lt;Prefix&gt;e.g.`, &lt;/Prefix&gt;&lt;DisplayText&gt;(e.g., Morris, Oakley, &amp;amp; Crowe, 2014)&lt;/DisplayText&gt;&lt;record&gt;&lt;rec-number&gt;956&lt;/rec-number&gt;&lt;foreign-keys&gt;&lt;key app="EN" db-id="9xrafw5sx95dvre9w5hpevd89fzwtwr9twsw" timestamp="1535531693"&gt;956&lt;/key&gt;&lt;/foreign-keys&gt;&lt;ref-type name="Journal Article"&gt;17&lt;/ref-type&gt;&lt;contributors&gt;&lt;authors&gt;&lt;author&gt;Morris, David E.&lt;/author&gt;&lt;author&gt;Oakley, Jeremy E.&lt;/author&gt;&lt;author&gt;Crowe, John A.&lt;/author&gt;&lt;/authors&gt;&lt;/contributors&gt;&lt;titles&gt;&lt;title&gt;A web-based tool for eliciting probability distributions from experts&lt;/title&gt;&lt;secondary-title&gt;Environmental Modelling &amp;amp; Software&lt;/secondary-title&gt;&lt;/titles&gt;&lt;periodical&gt;&lt;full-title&gt;Environmental Modelling &amp;amp; Software&lt;/full-title&gt;&lt;/periodical&gt;&lt;pages&gt;1-4&lt;/pages&gt;&lt;volume&gt;52&lt;/volume&gt;&lt;keywords&gt;&lt;keyword&gt;Bayesian prior distribution&lt;/keyword&gt;&lt;keyword&gt;Expert judgement&lt;/keyword&gt;&lt;keyword&gt;Subjective probability&lt;/keyword&gt;&lt;keyword&gt;Web-based elicitation&lt;/keyword&gt;&lt;/keywords&gt;&lt;dates&gt;&lt;year&gt;2014&lt;/year&gt;&lt;pub-dates&gt;&lt;date&gt;2014/02/01/&lt;/date&gt;&lt;/pub-dates&gt;&lt;/dates&gt;&lt;isbn&gt;1364-8152&lt;/isbn&gt;&lt;urls&gt;&lt;related-urls&gt;&lt;url&gt;http://www.sciencedirect.com/science/article/pii/S1364815213002533&lt;/url&gt;&lt;/related-urls&gt;&lt;/urls&gt;&lt;electronic-resource-num&gt;https://doi.org/10.1016/j.envsoft.2013.10.010&lt;/electronic-resource-num&gt;&lt;/record&gt;&lt;/Cite&gt;&lt;/EndNote&gt;</w:instrText>
+        <w:instrText xml:space="preserve"> ADDIN EN.CITE &lt;EndNote&gt;&lt;Cite&gt;&lt;Author&gt;Perugini&lt;/Author&gt;&lt;Year&gt;2014&lt;/Year&gt;&lt;RecNum&gt;193&lt;/RecNum&gt;&lt;DisplayText&gt;(Perugini et al., 2014)&lt;/DisplayText&gt;&lt;record&gt;&lt;rec-number&gt;193&lt;/rec-number&gt;&lt;foreign-keys&gt;&lt;key app="EN" db-id="9xrafw5sx95dvre9w5hpevd89fzwtwr9twsw" timestamp="1500623028"&gt;193&lt;/key&gt;&lt;/foreign-keys&gt;&lt;ref-type name="Journal Article"&gt;17&lt;/ref-type&gt;&lt;contributors&gt;&lt;authors&gt;&lt;author&gt;Perugini, Marco&lt;/author&gt;&lt;author&gt;Gallucci, Marcello&lt;/author&gt;&lt;author&gt;Costantini, Giulio&lt;/author&gt;&lt;/authors&gt;&lt;/contributors&gt;&lt;titles&gt;&lt;title&gt;Safeguard Power as a Protection Against Imprecise Power Estimates&lt;/title&gt;&lt;secondary-title&gt;Perspectives on Psychological Science&lt;/secondary-title&gt;&lt;/titles&gt;&lt;periodical&gt;&lt;full-title&gt;Perspectives on Psychological Science&lt;/full-title&gt;&lt;/periodical&gt;&lt;pages&gt;319-332&lt;/pages&gt;&lt;volume&gt;9&lt;/volume&gt;&lt;number&gt;3&lt;/number&gt;&lt;dates&gt;&lt;year&gt;2014&lt;/year&gt;&lt;pub-dates&gt;&lt;date&gt;2014/05/01&lt;/date&gt;&lt;/pub-dates&gt;&lt;/dates&gt;&lt;publisher&gt;SAGE Publications&lt;/publisher&gt;&lt;isbn&gt;1745-6916&lt;/isbn&gt;&lt;urls&gt;&lt;related-urls&gt;&lt;url&gt;http://dx.doi.org/10.1177/1745691614528519&lt;/url&gt;&lt;/related-urls&gt;&lt;/urls&gt;&lt;electronic-resource-num&gt;10.1177/1745691614528519&lt;/electronic-resource-num&gt;&lt;access-date&gt;2017/07/21&lt;/access-date&gt;&lt;/record&gt;&lt;/Cite&gt;&lt;/EndNote&gt;</w:instrText>
       </w:r>
       <w:r>
         <w:fldChar w:fldCharType="separate"/>
@@ -3809,32 +6482,16 @@
         <w:rPr>
           <w:noProof/>
         </w:rPr>
-        <w:t>(e.g., Morris, Oakley, &amp; Crowe, 2014)</w:t>
+        <w:t>(Perugini et al., 2014)</w:t>
       </w:r>
       <w:r>
         <w:fldChar w:fldCharType="end"/>
       </w:r>
       <w:r>
-        <w:t xml:space="preserve">. </w:t>
-      </w:r>
-    </w:p>
-    <w:p>
-      <w:pPr>
-        <w:spacing w:line="360" w:lineRule="auto"/>
-        <w:outlineLvl w:val="1"/>
-        <w:rPr>
-          <w:b/>
-        </w:rPr>
-      </w:pPr>
-      <w:bookmarkStart w:id="4" w:name="_Toc512498059"/>
-      <w:r>
-        <w:rPr>
-          <w:b/>
-        </w:rPr>
-        <w:t>3.8 Increasing precision or power without increasing the sample size included in a study</w:t>
-      </w:r>
-      <w:bookmarkEnd w:id="4"/>
-    </w:p>
+        <w:t xml:space="preserve">. Given that the great majority of published papers used methods that imply they were aiming to estimate the true power of studies, and the infrequency with which articles attempted to deal with publication bias in deriving effect sizes it is clear that researchers should at least be aware of the breath of methods available to account for effect size inflation, and keep in mind that this is not the only method of coherently planning experiments. </w:t>
+      </w:r>
+    </w:p>
+    <w:bookmarkEnd w:id="3"/>
     <w:p>
       <w:pPr>
         <w:spacing w:line="360" w:lineRule="auto"/>
@@ -3937,11 +6594,7 @@
         <w:fldChar w:fldCharType="end"/>
       </w:r>
       <w:r>
-        <w:t xml:space="preserve">. The effect size tends to be considered fixed, or assumed to already </w:t>
-      </w:r>
-      <w:r>
-        <w:lastRenderedPageBreak/>
-        <w:t xml:space="preserve">be maximized </w:t>
+        <w:t xml:space="preserve">. The effect size tends to be considered fixed, or assumed to already be maximized </w:t>
       </w:r>
       <w:r>
         <w:fldChar w:fldCharType="begin"/>
@@ -3989,45 +6642,88 @@
       <w:pPr>
         <w:spacing w:line="360" w:lineRule="auto"/>
         <w:ind w:firstLine="720"/>
-        <w:rPr>
-          <w:lang w:val="en-US"/>
-        </w:rPr>
-      </w:pPr>
-      <w:r>
-        <w:rPr>
-          <w:lang w:val="en-US"/>
-        </w:rPr>
-        <w:t>This paper has not considered other approaches to sample size planning that do not require estimation of the effect size</w:t>
-      </w:r>
-      <w:r>
-        <w:rPr>
-          <w:lang w:val="en-US"/>
-        </w:rPr>
-        <w:t xml:space="preserve">; e.g., </w:t>
+      </w:pPr>
+      <w:r>
+        <w:t>Ideally, researchers using frequentist statistical procedures would base their power analyses on the minimum effect size of interest</w:t>
+      </w:r>
+      <w:r>
+        <w:t xml:space="preserve"> in order to maximise the probability that they will obtain sufficiently precise estimates or have high statistical power if an effect of the minimum size or greater is present. </w:t>
+      </w:r>
+      <w:r>
+        <w:t xml:space="preserve">However, it may be difficult to either establish a minimum effect size </w:t>
+      </w:r>
+      <w:r>
+        <w:t xml:space="preserve">of interest, or the resulting effect size may be implausibly high. In these cases, when estimating the effect of </w:t>
+      </w:r>
+      <w:proofErr w:type="gramStart"/>
+      <w:r>
+        <w:t>interest</w:t>
+      </w:r>
+      <w:proofErr w:type="gramEnd"/>
+      <w:r>
+        <w:t xml:space="preserve"> it is important to recognise that the effect sizes in the literature are likely to be inflated to some unknown amount, and conservative estimates can be used to help ensure that experiments are likely to include enough participants. This can be done using the formal methods proposed by </w:t>
+      </w:r>
+      <w:r>
+        <w:t xml:space="preserve">citing Taylor and Muller (1996) and </w:t>
+      </w:r>
+      <w:proofErr w:type="spellStart"/>
+      <w:r>
+        <w:t>Perugini</w:t>
+      </w:r>
+      <w:proofErr w:type="spellEnd"/>
+      <w:r>
+        <w:t xml:space="preserve">, Gallucci, and </w:t>
+      </w:r>
+      <w:proofErr w:type="spellStart"/>
+      <w:r>
+        <w:t>Constantini</w:t>
+      </w:r>
+      <w:proofErr w:type="spellEnd"/>
+      <w:r>
+        <w:t xml:space="preserve"> (2014) </w:t>
+      </w:r>
+      <w:r>
+        <w:t xml:space="preserve">to estimate the effect sizes of interest, or alternatively using easier informal adjustments like proposed in </w:t>
+      </w:r>
+      <w:r>
+        <w:fldChar w:fldCharType="begin"/>
+      </w:r>
+      <w:r>
+        <w:instrText xml:space="preserve"> ADDIN EN.CITE &lt;EndNote&gt;&lt;Cite AuthorYear="1"&gt;&lt;Author&gt;Camerer&lt;/Author&gt;&lt;Year&gt;2018&lt;/Year&gt;&lt;RecNum&gt;967&lt;/RecNum&gt;&lt;DisplayText&gt;Camerer et al. (2018)&lt;/DisplayText&gt;&lt;record&gt;&lt;rec-number&gt;967&lt;/rec-number&gt;&lt;foreign-keys&gt;&lt;key app="EN" db-id="9xrafw5sx95dvre9w5hpevd89fzwtwr9twsw" timestamp="1537320196"&gt;967&lt;/key&gt;&lt;/foreign-keys&gt;&lt;ref-type name="Journal Article"&gt;17&lt;/ref-type&gt;&lt;contributors&gt;&lt;authors&gt;&lt;author&gt;Camerer, Colin F.&lt;/author&gt;&lt;author&gt;Dreber, Anna&lt;/author&gt;&lt;author&gt;Holzmeister, Felix&lt;/author&gt;&lt;author&gt;Ho, Teck-Hua&lt;/author&gt;&lt;author&gt;Huber, Jürgen&lt;/author&gt;&lt;author&gt;Johannesson, Magnus&lt;/author&gt;&lt;author&gt;Kirchler, Michael&lt;/author&gt;&lt;author&gt;Nave, Gideon&lt;/author&gt;&lt;author&gt;Nosek, Brian A.&lt;/author&gt;&lt;author&gt;Pfeiffer, Thomas&lt;/author&gt;&lt;author&gt;Altmejd, Adam&lt;/author&gt;&lt;author&gt;Buttrick, Nick&lt;/author&gt;&lt;author&gt;Chan, Taizan&lt;/author&gt;&lt;author&gt;Chen, Yiling&lt;/author&gt;&lt;author&gt;Forsell, Eskil&lt;/author&gt;&lt;author&gt;Gampa, Anup&lt;/author&gt;&lt;author&gt;Heikensten, Emma&lt;/author&gt;&lt;author&gt;Hummer, Lily&lt;/author&gt;&lt;author&gt;Imai, Taisuke&lt;/author&gt;&lt;author&gt;Isaksson, Siri&lt;/author&gt;&lt;author&gt;Manfredi, Dylan&lt;/author&gt;&lt;author&gt;Rose, Julia&lt;/author&gt;&lt;author&gt;Wagenmakers, Eric-Jan&lt;/author&gt;&lt;author&gt;Wu, Hang&lt;/author&gt;&lt;/authors&gt;&lt;/contributors&gt;&lt;titles&gt;&lt;title&gt;Evaluating the replicability of social science experiments in Nature and Science between 2010 and 2015&lt;/title&gt;&lt;secondary-title&gt;Nature Human Behaviour&lt;/secondary-title&gt;&lt;/titles&gt;&lt;periodical&gt;&lt;full-title&gt;Nature Human Behaviour&lt;/full-title&gt;&lt;/periodical&gt;&lt;pages&gt;637-644&lt;/pages&gt;&lt;volume&gt;2&lt;/volume&gt;&lt;number&gt;9&lt;/number&gt;&lt;dates&gt;&lt;year&gt;2018&lt;/year&gt;&lt;pub-dates&gt;&lt;date&gt;2018/09/01&lt;/date&gt;&lt;/pub-dates&gt;&lt;/dates&gt;&lt;isbn&gt;2397-3374&lt;/isbn&gt;&lt;urls&gt;&lt;related-urls&gt;&lt;url&gt;https://doi.org/10.1038/s41562-018-0399-z&lt;/url&gt;&lt;/related-urls&gt;&lt;/urls&gt;&lt;electronic-resource-num&gt;10.1038/s41562-018-0399-z&lt;/electronic-resource-num&gt;&lt;/record&gt;&lt;/Cite&gt;&lt;/EndNote&gt;</w:instrText>
+      </w:r>
+      <w:r>
+        <w:fldChar w:fldCharType="separate"/>
+      </w:r>
+      <w:r>
+        <w:rPr>
+          <w:noProof/>
+        </w:rPr>
+        <w:t>Camerer et al. (2018)</w:t>
+      </w:r>
+      <w:r>
+        <w:fldChar w:fldCharType="end"/>
+      </w:r>
+      <w:r>
+        <w:t xml:space="preserve">. </w:t>
       </w:r>
     </w:p>
     <w:p>
       <w:pPr>
         <w:spacing w:line="360" w:lineRule="auto"/>
         <w:ind w:firstLine="720"/>
-        <w:rPr>
-          <w:lang w:val="en-US"/>
-        </w:rPr>
-      </w:pPr>
-      <w:r>
-        <w:rPr>
-          <w:lang w:val="en-US"/>
-        </w:rPr>
-        <w:t xml:space="preserve">There are other suggested approaches to sample size planning that do not </w:t>
-      </w:r>
-    </w:p>
-    <w:p>
-      <w:pPr>
-        <w:spacing w:line="360" w:lineRule="auto"/>
-        <w:ind w:firstLine="720"/>
-      </w:pPr>
-      <w:r>
-        <w:t>A reasonable approach may be to figure out the maximum sample size that you can recruit and use this value to perform a sensitivity analysis (varying any other parameters that must be set or placing them at conservative estimates), estimating the effect size that can be detected at a goal level of statistical power</w:t>
+      </w:pPr>
+      <w:r>
+        <w:lastRenderedPageBreak/>
+        <w:t>In cases where it is particularly difficult to specify an effect size on a priori grounds, a</w:t>
+      </w:r>
+      <w:r>
+        <w:t xml:space="preserve"> reasonable approach may be to figure out the maximum sample size that you can recruit and use this value to perform a sensitivity analysis (varying any other parameters that must be set </w:t>
+      </w:r>
+      <w:r>
+        <w:t xml:space="preserve">for a power analysis </w:t>
+      </w:r>
+      <w:r>
+        <w:t>or placing them at conservative estimates), estimating the effect size that can be detected at a goal level of statistical power</w:t>
       </w:r>
       <w:r>
         <w:t xml:space="preserve"> or with adequate precision</w:t>
@@ -4036,27 +6732,104 @@
         <w:t xml:space="preserve">. </w:t>
       </w:r>
       <w:r>
-        <w:t xml:space="preserve">Equivalently, an examination of the power curve of an analysis (the power of the test over a range of possible population effect sizes) could be examined in order for the researcher to understand the range of possible effect sizes that are reliably detectable. </w:t>
-      </w:r>
-      <w:r>
-        <w:t>If the estimated effect size seems larger than you believe is likely</w:t>
+        <w:t>Equivalently, an examination of the power curve of an analysis (the power of the test over a range of possible population effect sizes</w:t>
+      </w:r>
+      <w:r>
+        <w:t xml:space="preserve"> given the maximum sample size achievable</w:t>
+      </w:r>
+      <w:r>
+        <w:t xml:space="preserve">) could be examined in order for the researcher to understand the range of possible effect sizes that are reliably detectable. </w:t>
+      </w:r>
+      <w:r>
+        <w:t xml:space="preserve">If the </w:t>
+      </w:r>
+      <w:r>
+        <w:t>effect</w:t>
+      </w:r>
+      <w:r>
+        <w:t xml:space="preserve"> sizes required to achieve adequate power or precision </w:t>
+      </w:r>
+      <w:proofErr w:type="gramStart"/>
+      <w:r>
+        <w:t xml:space="preserve">are </w:t>
+      </w:r>
+      <w:r>
+        <w:t xml:space="preserve"> larger</w:t>
+      </w:r>
+      <w:proofErr w:type="gramEnd"/>
+      <w:r>
+        <w:t xml:space="preserve"> than you believe </w:t>
+      </w:r>
+      <w:r>
+        <w:t xml:space="preserve">are </w:t>
+      </w:r>
+      <w:r>
+        <w:t>likely</w:t>
       </w:r>
       <w:r>
         <w:t xml:space="preserve"> or possible</w:t>
       </w:r>
       <w:r>
-        <w:t>, consider not performing the experiment. If the experiment is going to go on in any case</w:t>
+        <w:t xml:space="preserve"> at the maximum sample size that is recruitable, </w:t>
+      </w:r>
+      <w:r>
+        <w:t>consider not performing the experiment.</w:t>
+      </w:r>
+      <w:r>
+        <w:t xml:space="preserve"> </w:t>
+      </w:r>
+      <w:r>
+        <w:t>If the experiment is going to go on in any case</w:t>
       </w:r>
       <w:r>
         <w:t>, assuming that researchers have strong incentives to obtain statistically significant results, it becomes acutely important to take measures to protect yourself from biases that may increase your false positive rate and to ensure that future meta-</w:t>
       </w:r>
-      <w:proofErr w:type="spellStart"/>
-      <w:r>
-        <w:t>analyists</w:t>
-      </w:r>
-      <w:proofErr w:type="spellEnd"/>
-      <w:r>
-        <w:t xml:space="preserve"> will have access to your results. Tools like pre-registration help ensure that researchers can adequately distinguish between the pre-planned confirmatory analyses and any exploratory </w:t>
+      <w:r>
+        <w:t>analysts</w:t>
+      </w:r>
+      <w:r>
+        <w:t xml:space="preserve"> will have access to your results</w:t>
+      </w:r>
+      <w:r>
+        <w:t xml:space="preserve"> regardless of the statistical significance or size of the observed effects</w:t>
+      </w:r>
+      <w:r>
+        <w:t>.</w:t>
+      </w:r>
+      <w:r>
+        <w:t xml:space="preserve"> These </w:t>
+      </w:r>
+      <w:r>
+        <w:t xml:space="preserve">imprecise </w:t>
+      </w:r>
+      <w:bookmarkStart w:id="4" w:name="_GoBack"/>
+      <w:bookmarkEnd w:id="4"/>
+      <w:r>
+        <w:t xml:space="preserve">estimates or non-significant results are essential if scientific research is to be able to accurately estimate effect sizes of some intervention </w:t>
+      </w:r>
+      <w:r>
+        <w:fldChar w:fldCharType="begin"/>
+      </w:r>
+      <w:r>
+        <w:instrText xml:space="preserve"> ADDIN EN.CITE &lt;EndNote&gt;&lt;Cite&gt;&lt;Author&gt;Anderson&lt;/Author&gt;&lt;Year&gt;2017&lt;/Year&gt;&lt;RecNum&gt;737&lt;/RecNum&gt;&lt;DisplayText&gt;(Anderson et al., 2017)&lt;/DisplayText&gt;&lt;record&gt;&lt;rec-number&gt;737&lt;/rec-number&gt;&lt;foreign-keys&gt;&lt;key app="EN" db-id="9xrafw5sx95dvre9w5hpevd89fzwtwr9twsw" timestamp="1513580137"&gt;737&lt;/key&gt;&lt;/foreign-keys&gt;&lt;ref-type name="Journal Article"&gt;17&lt;/ref-type&gt;&lt;contributors&gt;&lt;authors&gt;&lt;author&gt;Samantha F. Anderson&lt;/author&gt;&lt;author&gt;Ken Kelley&lt;/author&gt;&lt;author&gt;Scott E. Maxwell&lt;/author&gt;&lt;/authors&gt;&lt;/contributors&gt;&lt;titles&gt;&lt;title&gt;Sample-Size Planning for More Accurate Statistical Power: A Method Adjusting Sample Effect Sizes for Publication Bias and Uncertainty&lt;/title&gt;&lt;secondary-title&gt;Psychological Science&lt;/secondary-title&gt;&lt;/titles&gt;&lt;periodical&gt;&lt;full-title&gt;Psychological Science&lt;/full-title&gt;&lt;/periodical&gt;&lt;pages&gt;1547-1562&lt;/pages&gt;&lt;volume&gt;28&lt;/volume&gt;&lt;number&gt;11&lt;/number&gt;&lt;dates&gt;&lt;year&gt;2017&lt;/year&gt;&lt;pub-dates&gt;&lt;date&gt;2017/11/01&lt;/date&gt;&lt;/pub-dates&gt;&lt;/dates&gt;&lt;publisher&gt;SAGE Publications Inc&lt;/publisher&gt;&lt;isbn&gt;0956-7976&lt;/isbn&gt;&lt;urls&gt;&lt;related-urls&gt;&lt;url&gt;https://doi.org/10.1177/0956797617723724&lt;/url&gt;&lt;/related-urls&gt;&lt;/urls&gt;&lt;electronic-resource-num&gt;10.1177/0956797617723724&lt;/electronic-resource-num&gt;&lt;access-date&gt;2017/12/16&lt;/access-date&gt;&lt;/record&gt;&lt;/Cite&gt;&lt;/EndNote&gt;</w:instrText>
+      </w:r>
+      <w:r>
+        <w:fldChar w:fldCharType="separate"/>
+      </w:r>
+      <w:r>
+        <w:rPr>
+          <w:noProof/>
+        </w:rPr>
+        <w:t>(Anderson et al., 2017)</w:t>
+      </w:r>
+      <w:r>
+        <w:fldChar w:fldCharType="end"/>
+      </w:r>
+      <w:r>
+        <w:t xml:space="preserve">. </w:t>
+      </w:r>
+      <w:r>
+        <w:t xml:space="preserve">Tools like pre-registration help ensure that researchers can adequately distinguish between the pre-planned confirmatory analyses and any exploratory </w:t>
       </w:r>
       <w:proofErr w:type="gramStart"/>
       <w:r>
@@ -4073,24 +6846,21 @@
         <w:t xml:space="preserve"> </w:t>
       </w:r>
       <w:r>
-        <w:t>ensure that the results are accessible to any future meta-analysists regardless of the significance of results.</w:t>
-      </w:r>
-    </w:p>
-    <w:p>
-      <w:pPr>
-        <w:ind w:firstLine="720"/>
-      </w:pPr>
-    </w:p>
-    <w:p>
-      <w:pPr>
-        <w:ind w:firstLine="720"/>
-      </w:pPr>
-    </w:p>
-    <w:p>
-      <w:pPr>
-        <w:ind w:firstLine="720"/>
-      </w:pPr>
-    </w:p>
+        <w:t>ensure that the results are accessible to any future meta-analysists regardless of the</w:t>
+      </w:r>
+      <w:r>
+        <w:t xml:space="preserve"> statistical</w:t>
+      </w:r>
+      <w:r>
+        <w:t xml:space="preserve"> significance of results.</w:t>
+      </w:r>
+    </w:p>
+    <w:p>
+      <w:r>
+        <w:br w:type="page"/>
+      </w:r>
+    </w:p>
+    <w:p/>
     <w:p>
       <w:pPr>
         <w:pStyle w:val="EndNoteBibliography"/>
@@ -4134,16 +6904,16 @@
         <w:ind w:left="720" w:hanging="720"/>
       </w:pPr>
       <w:r>
-        <w:t xml:space="preserve">Anderson, S. F., Kelley, K., &amp; Maxwell, S. E. (2017). Sample-Size Planning for More Accurate Statistical Power: A Method Adjusting Sample Effect Sizes for Publication Bias and Uncertainty. </w:t>
+        <w:t xml:space="preserve">Amrhein, V., Trafimow, D., &amp; Greenland, S. (2018). Abandon statistical inference. </w:t>
       </w:r>
       <w:r>
         <w:rPr>
           <w:i/>
         </w:rPr>
-        <w:t>Psychological Science, 28</w:t>
-      </w:r>
-      <w:r>
-        <w:t>(11), 1547-1562. doi:10.1177/0956797617723724</w:t>
+        <w:t>PeerJ Preprints, 6</w:t>
+      </w:r>
+      <w:r>
+        <w:t>, e26857v26851. doi:10.7287/peerj.preprints.26857v1</w:t>
       </w:r>
     </w:p>
     <w:p>
@@ -4153,7 +6923,25 @@
         <w:ind w:left="720" w:hanging="720"/>
       </w:pPr>
       <w:r>
-        <w:lastRenderedPageBreak/>
+        <w:t xml:space="preserve">Anderson, S. F., Kelley, K., &amp; Maxwell, S. E. (2017). Sample-Size Planning for More Accurate Statistical Power: A Method Adjusting Sample Effect Sizes for Publication Bias and Uncertainty. </w:t>
+      </w:r>
+      <w:r>
+        <w:rPr>
+          <w:i/>
+        </w:rPr>
+        <w:t>Psychological Science, 28</w:t>
+      </w:r>
+      <w:r>
+        <w:t>(11), 1547-1562. doi:10.1177/0956797617723724</w:t>
+      </w:r>
+    </w:p>
+    <w:p>
+      <w:pPr>
+        <w:pStyle w:val="EndNoteBibliography"/>
+        <w:spacing w:after="0"/>
+        <w:ind w:left="720" w:hanging="720"/>
+      </w:pPr>
+      <w:r>
         <w:t xml:space="preserve">Anderson, S. F., &amp; Maxwell, S. E. (2017). Addressing the “Replication Crisis”: Using Original Studies to Design Replication Studies with Appropriate Statistical Power. </w:t>
       </w:r>
       <w:r>
@@ -4473,6 +7261,7 @@
         <w:ind w:left="720" w:hanging="720"/>
       </w:pPr>
       <w:r>
+        <w:lastRenderedPageBreak/>
         <w:t xml:space="preserve">Lakens, D., &amp; Evers, E. R. K. (2014). Sailing From the Seas of Chaos Into the Corridor of Stability. </w:t>
       </w:r>
       <w:r>
@@ -4549,7 +7338,6 @@
         <w:ind w:left="720" w:hanging="720"/>
       </w:pPr>
       <w:r>
-        <w:lastRenderedPageBreak/>
         <w:t xml:space="preserve">Makel, M. C., Plucker, J. A., &amp; Hegarty, B. (2012). Replications in Psychology Research. </w:t>
       </w:r>
       <w:r>
@@ -4829,6 +7617,7 @@
         <w:ind w:left="720" w:hanging="720"/>
       </w:pPr>
       <w:r>
+        <w:lastRenderedPageBreak/>
         <w:t xml:space="preserve">Thompson, S., Ekelund, U., Jebb, S., Lindroos, A. K., Mander, A., Sharp, S., . . . Wilks, D. (2011). A proposed method of bias adjustment for meta-analyses of published observational studies. </w:t>
       </w:r>
       <w:r>
@@ -5404,7 +8193,7 @@
     <w:lsdException w:name="Closing" w:semiHidden="1" w:unhideWhenUsed="1"/>
     <w:lsdException w:name="Signature" w:semiHidden="1" w:unhideWhenUsed="1"/>
     <w:lsdException w:name="Default Paragraph Font" w:semiHidden="1" w:uiPriority="1" w:unhideWhenUsed="1"/>
-    <w:lsdException w:name="Body Text" w:semiHidden="1" w:unhideWhenUsed="1"/>
+    <w:lsdException w:name="Body Text" w:semiHidden="1" w:unhideWhenUsed="1" w:qFormat="1"/>
     <w:lsdException w:name="Body Text Indent" w:semiHidden="1" w:unhideWhenUsed="1"/>
     <w:lsdException w:name="List Continue" w:semiHidden="1" w:unhideWhenUsed="1"/>
     <w:lsdException w:name="List Continue 2" w:semiHidden="1" w:unhideWhenUsed="1"/>
@@ -6001,6 +8790,43 @@
       <w:color w:val="2F5496" w:themeColor="accent1" w:themeShade="BF"/>
     </w:rPr>
   </w:style>
+  <w:style w:type="paragraph" w:styleId="BodyText">
+    <w:name w:val="Body Text"/>
+    <w:basedOn w:val="Normal"/>
+    <w:link w:val="BodyTextChar"/>
+    <w:uiPriority w:val="99"/>
+    <w:qFormat/>
+    <w:rsid w:val="008E7CF5"/>
+    <w:pPr>
+      <w:spacing w:before="180" w:after="180" w:line="240" w:lineRule="auto"/>
+    </w:pPr>
+    <w:rPr>
+      <w:rFonts w:eastAsia="Times New Roman" w:cs="Times New Roman"/>
+      <w:sz w:val="24"/>
+      <w:szCs w:val="24"/>
+      <w:lang w:val="en-US"/>
+    </w:rPr>
+  </w:style>
+  <w:style w:type="character" w:customStyle="1" w:styleId="BodyTextChar">
+    <w:name w:val="Body Text Char"/>
+    <w:basedOn w:val="DefaultParagraphFont"/>
+    <w:link w:val="BodyText"/>
+    <w:uiPriority w:val="99"/>
+    <w:rsid w:val="008E7CF5"/>
+    <w:rPr>
+      <w:rFonts w:eastAsia="Times New Roman" w:cs="Times New Roman"/>
+      <w:sz w:val="24"/>
+      <w:szCs w:val="24"/>
+      <w:lang w:val="en-US"/>
+    </w:rPr>
+  </w:style>
+  <w:style w:type="paragraph" w:customStyle="1" w:styleId="FirstParagraph">
+    <w:name w:val="First Paragraph"/>
+    <w:basedOn w:val="BodyText"/>
+    <w:next w:val="BodyText"/>
+    <w:qFormat/>
+    <w:rsid w:val="008E7CF5"/>
+  </w:style>
 </w:styles>
 </file>
 

</xml_diff>